<commit_message>
1. Complete implementation of the new Segmentation algorithm 2. Adding SVM system for learning Segmentation Points
git-svn-id: https://arabic-icr.googlecode.com/svn/trunk@18 23b4f04e-482a-c3a5-d353-cb0f12a588d0
</commit_message>
<xml_diff>
--- a/Thesis/Thesis.docx
+++ b/Thesis/Thesis.docx
@@ -126,6 +126,79 @@
     <w:p>
       <w:pPr>
         <w:numPr>
+          <w:ilvl w:val="2"/>
+          <w:numId w:val="2"/>
+        </w:numPr>
+        <w:spacing w:after="0" w:line="240" w:lineRule="auto"/>
+        <w:textAlignment w:val="center"/>
+        <w:rPr>
+          <w:rFonts w:ascii="Calibri" w:eastAsia="Times New Roman" w:hAnsi="Calibri" w:cs="Calibri"/>
+          <w:lang w:val="en-US"/>
+        </w:rPr>
+      </w:pPr>
+      <w:r>
+        <w:rPr>
+          <w:rFonts w:ascii="Calibri" w:eastAsia="Times New Roman" w:hAnsi="Calibri" w:cs="Calibri"/>
+          <w:lang w:val="en-US"/>
+        </w:rPr>
+        <w:t xml:space="preserve">Overview of Arabic Letters </w:t>
+      </w:r>
+      <w:r>
+        <w:rPr>
+          <w:rFonts w:ascii="Calibri" w:eastAsia="Times New Roman" w:hAnsi="Calibri" w:cs="Calibri"/>
+          <w:sz w:val="12"/>
+          <w:szCs w:val="12"/>
+          <w:lang w:val="en-US"/>
+        </w:rPr>
+        <w:t>[Analysis of Handwritten Arabic Letters using selected features extraction techniques]</w:t>
+      </w:r>
+    </w:p>
+    <w:p>
+      <w:pPr>
+        <w:numPr>
+          <w:ilvl w:val="2"/>
+          <w:numId w:val="2"/>
+        </w:numPr>
+        <w:spacing w:after="0" w:line="240" w:lineRule="auto"/>
+        <w:textAlignment w:val="center"/>
+        <w:rPr>
+          <w:rFonts w:ascii="Calibri" w:eastAsia="Times New Roman" w:hAnsi="Calibri" w:cs="Calibri"/>
+          <w:lang w:val="en-US"/>
+        </w:rPr>
+      </w:pPr>
+      <w:r>
+        <w:rPr>
+          <w:rFonts w:ascii="Calibri" w:eastAsia="Times New Roman" w:hAnsi="Calibri" w:cs="Calibri"/>
+          <w:lang w:val="en-US"/>
+        </w:rPr>
+        <w:t>Characteristics of Handwritten Arabic Letters</w:t>
+      </w:r>
+      <w:r>
+        <w:rPr>
+          <w:rFonts w:ascii="Calibri" w:eastAsia="Times New Roman" w:hAnsi="Calibri" w:cs="Calibri"/>
+          <w:sz w:val="12"/>
+          <w:szCs w:val="12"/>
+          <w:lang w:val="en-US"/>
+        </w:rPr>
+        <w:t>[Analysis of Handwritten Arabic Letters using selected features extraction techniques]</w:t>
+      </w:r>
+    </w:p>
+    <w:p>
+      <w:pPr>
+        <w:spacing w:after="0" w:line="240" w:lineRule="auto"/>
+        <w:ind w:left="2160"/>
+        <w:textAlignment w:val="center"/>
+        <w:rPr>
+          <w:rFonts w:ascii="Calibri" w:eastAsia="Times New Roman" w:hAnsi="Calibri" w:cs="Calibri"/>
+          <w:lang w:val="en-US"/>
+        </w:rPr>
+      </w:pPr>
+      <w:bookmarkStart w:id="0" w:name="_GoBack"/>
+      <w:bookmarkEnd w:id="0"/>
+    </w:p>
+    <w:p>
+      <w:pPr>
+        <w:numPr>
           <w:ilvl w:val="1"/>
           <w:numId w:val="2"/>
         </w:numPr>
@@ -940,25 +1013,7 @@
         <w:rPr>
           <w:rFonts w:ascii="Times New Roman" w:hAnsi="Times New Roman" w:cs="Times New Roman"/>
         </w:rPr>
-        <w:t xml:space="preserve">he primary </w:t>
-      </w:r>
-      <w:r>
-        <w:rPr>
-          <w:rFonts w:ascii="Times New Roman" w:hAnsi="Times New Roman" w:cs="Times New Roman"/>
-        </w:rPr>
-        <w:t xml:space="preserve">mode of data input from a human to a computer is still the keyboard. However, the amount of information processed by computers is </w:t>
-      </w:r>
-      <w:r>
-        <w:rPr>
-          <w:rFonts w:ascii="Times New Roman" w:hAnsi="Times New Roman" w:cs="Times New Roman"/>
-        </w:rPr>
-        <w:t>rapidly</w:t>
-      </w:r>
-      <w:r>
-        <w:rPr>
-          <w:rFonts w:ascii="Times New Roman" w:hAnsi="Times New Roman" w:cs="Times New Roman"/>
-        </w:rPr>
-        <w:t xml:space="preserve"> increasing. Given this, the time consumption of information exchange between human and computers is becoming a serious bottleneck. </w:t>
+        <w:t xml:space="preserve">he primary mode of data input from a human to a computer is still the keyboard. However, the amount of information processed by computers is rapidly increasing. Given this, the time consumption of information exchange between human and computers is becoming a serious bottleneck. </w:t>
       </w:r>
       <w:r>
         <w:rPr>
@@ -1214,22 +1269,14 @@
           <v:shape id="_x0000_i1025" type="#_x0000_t75" style="width:30.1pt;height:19.9pt" o:ole="">
             <v:imagedata r:id="rId6" o:title=""/>
           </v:shape>
-          <o:OLEObject Type="Embed" ProgID="Equation.DSMT4" ShapeID="_x0000_i1025" DrawAspect="Content" ObjectID="_1392155063" r:id="rId7"/>
+          <o:OLEObject Type="Embed" ProgID="Equation.DSMT4" ShapeID="_x0000_i1025" DrawAspect="Content" ObjectID="_1393089773" r:id="rId7"/>
         </w:object>
       </w:r>
       <w:r>
         <w:rPr>
           <w:rFonts w:ascii="Times New Roman" w:hAnsi="Times New Roman" w:cs="Times New Roman"/>
         </w:rPr>
-        <w:t xml:space="preserve"> coordinates. While this sequence can be used to construct a static image of the writing, thus allowing offline character recognition techniques to be applied, it has been shown [63] that the information about the pen dynamics can be used to obtain a better recognition accuracies than the static data alone. Therefore, it is beneficial to capture the data in an online form, even if the real-time processing requirements can be rela</w:t>
-      </w:r>
-      <w:bookmarkStart w:id="0" w:name="_GoBack"/>
-      <w:bookmarkEnd w:id="0"/>
-      <w:r>
-        <w:rPr>
-          <w:rFonts w:ascii="Times New Roman" w:hAnsi="Times New Roman" w:cs="Times New Roman"/>
-        </w:rPr>
-        <w:t>xed.</w:t>
+        <w:t xml:space="preserve"> coordinates. While this sequence can be used to construct a static image of the writing, thus allowing offline character recognition techniques to be applied, it has been shown [63] that the information about the pen dynamics can be used to obtain a better recognition accuracies than the static data alone. Therefore, it is beneficial to capture the data in an online form, even if the real-time processing requirements can be relaxed.</w:t>
       </w:r>
     </w:p>
     <w:p>

</xml_diff>

<commit_message>
Thesis Progress Using SVM to classify slope fix slope function
git-svn-id: https://arabic-icr.googlecode.com/svn/trunk@20 23b4f04e-482a-c3a5-d353-cb0f12a588d0
</commit_message>
<xml_diff>
--- a/Thesis/Thesis.docx
+++ b/Thesis/Thesis.docx
@@ -193,8 +193,6 @@
           <w:lang w:val="en-US"/>
         </w:rPr>
       </w:pPr>
-      <w:bookmarkStart w:id="0" w:name="_GoBack"/>
-      <w:bookmarkEnd w:id="0"/>
     </w:p>
     <w:p>
       <w:pPr>
@@ -908,6 +906,9 @@
       </w:r>
     </w:p>
     <w:p>
+      <w:pPr>
+        <w:pStyle w:val="Heading1"/>
+      </w:pPr>
       <w:r>
         <w:lastRenderedPageBreak/>
         <w:t>Introduction</w:t>
@@ -915,6 +916,26 @@
     </w:p>
     <w:p>
       <w:pPr>
+        <w:pStyle w:val="Heading2"/>
+        <w:rPr>
+          <w:lang w:val="en-US"/>
+        </w:rPr>
+      </w:pPr>
+      <w:r>
+        <w:rPr>
+          <w:lang w:val="en-US"/>
+        </w:rPr>
+        <w:t xml:space="preserve">Online </w:t>
+      </w:r>
+      <w:r>
+        <w:rPr>
+          <w:lang w:val="en-US"/>
+        </w:rPr>
+        <w:t>Hand Writing Recognition</w:t>
+      </w:r>
+    </w:p>
+    <w:p>
+      <w:pPr>
         <w:spacing w:after="0" w:line="240" w:lineRule="auto"/>
         <w:textAlignment w:val="center"/>
         <w:rPr>
@@ -922,33 +943,10 @@
           <w:lang w:val="en-US"/>
         </w:rPr>
       </w:pPr>
-      <w:r>
-        <w:rPr>
-          <w:rFonts w:ascii="Times New Roman" w:eastAsia="Times New Roman" w:hAnsi="Times New Roman" w:cs="Times New Roman"/>
-          <w:lang w:val="en-US"/>
-        </w:rPr>
-        <w:t xml:space="preserve">Online </w:t>
-      </w:r>
-      <w:r>
-        <w:rPr>
-          <w:rFonts w:ascii="Times New Roman" w:eastAsia="Times New Roman" w:hAnsi="Times New Roman" w:cs="Times New Roman"/>
-          <w:lang w:val="en-US"/>
-        </w:rPr>
-        <w:t>Hand Writing Recognition</w:t>
-      </w:r>
-    </w:p>
-    <w:p>
-      <w:pPr>
-        <w:spacing w:after="0" w:line="240" w:lineRule="auto"/>
-        <w:textAlignment w:val="center"/>
-        <w:rPr>
-          <w:rFonts w:ascii="Times New Roman" w:eastAsia="Times New Roman" w:hAnsi="Times New Roman" w:cs="Times New Roman"/>
-          <w:lang w:val="en-US"/>
-        </w:rPr>
-      </w:pPr>
-    </w:p>
-    <w:p>
-      <w:pPr>
+    </w:p>
+    <w:p>
+      <w:pPr>
+        <w:jc w:val="both"/>
         <w:rPr>
           <w:rFonts w:ascii="Times New Roman" w:hAnsi="Times New Roman" w:cs="Times New Roman"/>
         </w:rPr>
@@ -986,6 +984,7 @@
     </w:p>
     <w:p>
       <w:pPr>
+        <w:jc w:val="both"/>
         <w:rPr>
           <w:rFonts w:ascii="Times New Roman" w:hAnsi="Times New Roman" w:cs="Times New Roman"/>
         </w:rPr>
@@ -999,6 +998,7 @@
     </w:p>
     <w:p>
       <w:pPr>
+        <w:jc w:val="both"/>
         <w:rPr>
           <w:rFonts w:ascii="Times New Roman" w:hAnsi="Times New Roman" w:cs="Times New Roman"/>
         </w:rPr>
@@ -1080,6 +1080,7 @@
     </w:p>
     <w:p>
       <w:pPr>
+        <w:jc w:val="both"/>
         <w:rPr>
           <w:rFonts w:ascii="Times New Roman" w:hAnsi="Times New Roman" w:cs="Times New Roman"/>
         </w:rPr>
@@ -1093,6 +1094,7 @@
     </w:p>
     <w:p>
       <w:pPr>
+        <w:jc w:val="both"/>
         <w:rPr>
           <w:rFonts w:ascii="Times New Roman" w:hAnsi="Times New Roman" w:cs="Times New Roman"/>
         </w:rPr>
@@ -1120,6 +1122,7 @@
     </w:p>
     <w:p>
       <w:pPr>
+        <w:jc w:val="both"/>
         <w:rPr>
           <w:rFonts w:ascii="Times New Roman" w:hAnsi="Times New Roman" w:cs="Times New Roman"/>
         </w:rPr>
@@ -1147,6 +1150,7 @@
     </w:p>
     <w:p>
       <w:pPr>
+        <w:jc w:val="both"/>
         <w:rPr>
           <w:rFonts w:ascii="Times New Roman" w:hAnsi="Times New Roman" w:cs="Times New Roman"/>
         </w:rPr>
@@ -1180,6 +1184,7 @@
     </w:p>
     <w:p>
       <w:pPr>
+        <w:jc w:val="both"/>
         <w:rPr>
           <w:rFonts w:ascii="Times New Roman" w:hAnsi="Times New Roman" w:cs="Times New Roman"/>
         </w:rPr>
@@ -1201,6 +1206,7 @@
     </w:p>
     <w:p>
       <w:pPr>
+        <w:jc w:val="both"/>
         <w:rPr>
           <w:rFonts w:ascii="Times New Roman" w:hAnsi="Times New Roman" w:cs="Times New Roman"/>
         </w:rPr>
@@ -1267,9 +1273,9 @@
             <o:lock v:ext="edit" aspectratio="t"/>
           </v:shapetype>
           <v:shape id="_x0000_i1025" type="#_x0000_t75" style="width:30.1pt;height:19.9pt" o:ole="">
-            <v:imagedata r:id="rId6" o:title=""/>
+            <v:imagedata r:id="rId7" o:title=""/>
           </v:shape>
-          <o:OLEObject Type="Embed" ProgID="Equation.DSMT4" ShapeID="_x0000_i1025" DrawAspect="Content" ObjectID="_1393089773" r:id="rId7"/>
+          <o:OLEObject Type="Embed" ProgID="Equation.DSMT4" ShapeID="_x0000_i1025" DrawAspect="Content" ObjectID="_1394647666" r:id="rId8"/>
         </w:object>
       </w:r>
       <w:r>
@@ -1281,6 +1287,7 @@
     </w:p>
     <w:p>
       <w:pPr>
+        <w:jc w:val="both"/>
         <w:rPr>
           <w:rFonts w:ascii="Times New Roman" w:hAnsi="Times New Roman" w:cs="Times New Roman"/>
         </w:rPr>
@@ -1324,12 +1331,1505 @@
         </w:rPr>
         <w:t xml:space="preserve"> </w:t>
       </w:r>
+      <w:sdt>
+        <w:sdtPr>
+          <w:rPr>
+            <w:rFonts w:ascii="Times New Roman" w:hAnsi="Times New Roman" w:cs="Times New Roman"/>
+          </w:rPr>
+          <w:id w:val="1419292169"/>
+          <w:citation/>
+        </w:sdtPr>
+        <w:sdtContent>
+          <w:r>
+            <w:rPr>
+              <w:rFonts w:ascii="Times New Roman" w:hAnsi="Times New Roman" w:cs="Times New Roman"/>
+            </w:rPr>
+            <w:fldChar w:fldCharType="begin"/>
+          </w:r>
+          <w:r>
+            <w:rPr>
+              <w:rFonts w:ascii="Times New Roman" w:hAnsi="Times New Roman" w:cs="Times New Roman"/>
+              <w:lang w:val="en-US"/>
+            </w:rPr>
+            <w:instrText xml:space="preserve"> CITATION Con00 \l 1033 </w:instrText>
+          </w:r>
+          <w:r>
+            <w:rPr>
+              <w:rFonts w:ascii="Times New Roman" w:hAnsi="Times New Roman" w:cs="Times New Roman"/>
+            </w:rPr>
+            <w:fldChar w:fldCharType="separate"/>
+          </w:r>
+          <w:r>
+            <w:rPr>
+              <w:rFonts w:ascii="Times New Roman" w:hAnsi="Times New Roman" w:cs="Times New Roman"/>
+              <w:noProof/>
+              <w:lang w:val="en-US"/>
+            </w:rPr>
+            <w:t>[1]</w:t>
+          </w:r>
+          <w:r>
+            <w:rPr>
+              <w:rFonts w:ascii="Times New Roman" w:hAnsi="Times New Roman" w:cs="Times New Roman"/>
+            </w:rPr>
+            <w:fldChar w:fldCharType="end"/>
+          </w:r>
+        </w:sdtContent>
+      </w:sdt>
+    </w:p>
+    <w:p>
+      <w:pPr>
+        <w:rPr>
+          <w:rFonts w:ascii="Times New Roman" w:hAnsi="Times New Roman" w:cs="Times New Roman"/>
+        </w:rPr>
+      </w:pPr>
+    </w:p>
+    <w:p>
+      <w:pPr>
+        <w:pStyle w:val="Heading2"/>
+        <w:rPr>
+          <w:lang w:val="en-US"/>
+        </w:rPr>
+      </w:pPr>
+      <w:r>
+        <w:rPr>
+          <w:lang w:val="en-US"/>
+        </w:rPr>
+        <w:t>Overview of Arabic Letters</w:t>
+      </w:r>
+    </w:p>
+    <w:p>
+      <w:pPr>
+        <w:jc w:val="both"/>
+        <w:rPr>
+          <w:rFonts w:ascii="Times New Roman" w:hAnsi="Times New Roman" w:cs="Times New Roman" w:hint="cs"/>
+          <w:rtl/>
+          <w:lang w:bidi="ar-SA"/>
+        </w:rPr>
+      </w:pPr>
+      <w:r>
+        <w:rPr>
+          <w:rFonts w:ascii="Times New Roman" w:hAnsi="Times New Roman" w:cs="Times New Roman"/>
+          <w:lang w:bidi="ar-SA"/>
+        </w:rPr>
+        <w:t xml:space="preserve">The Arabic </w:t>
+      </w:r>
+      <w:r>
+        <w:rPr>
+          <w:rFonts w:ascii="Times New Roman" w:hAnsi="Times New Roman" w:cs="Times New Roman"/>
+          <w:lang w:bidi="ar-SA"/>
+        </w:rPr>
+        <w:t>Aleph bet</w:t>
+      </w:r>
+      <w:r>
+        <w:rPr>
+          <w:rFonts w:ascii="Times New Roman" w:hAnsi="Times New Roman" w:cs="Times New Roman"/>
+          <w:lang w:bidi="ar-SA"/>
+        </w:rPr>
+        <w:t xml:space="preserve"> is widely used for more than twenty different languages such as Farsi, Urdu, Malay, </w:t>
+      </w:r>
+      <w:proofErr w:type="spellStart"/>
+      <w:r>
+        <w:rPr>
+          <w:rFonts w:ascii="Times New Roman" w:hAnsi="Times New Roman" w:cs="Times New Roman"/>
+          <w:lang w:bidi="ar-SA"/>
+        </w:rPr>
+        <w:t>Housa</w:t>
+      </w:r>
+      <w:proofErr w:type="spellEnd"/>
+      <w:r>
+        <w:rPr>
+          <w:rFonts w:ascii="Times New Roman" w:hAnsi="Times New Roman" w:cs="Times New Roman"/>
+          <w:lang w:bidi="ar-SA"/>
+        </w:rPr>
+        <w:t xml:space="preserve"> and Ottoman Turkish.</w:t>
+      </w:r>
+      <w:sdt>
+        <w:sdtPr>
+          <w:rPr>
+            <w:rFonts w:ascii="Times New Roman" w:hAnsi="Times New Roman" w:cs="Times New Roman"/>
+            <w:lang w:bidi="ar-SA"/>
+          </w:rPr>
+          <w:id w:val="1297418971"/>
+          <w:citation/>
+        </w:sdtPr>
+        <w:sdtContent>
+          <w:r>
+            <w:rPr>
+              <w:rFonts w:ascii="Times New Roman" w:hAnsi="Times New Roman" w:cs="Times New Roman"/>
+              <w:lang w:bidi="ar-SA"/>
+            </w:rPr>
+            <w:fldChar w:fldCharType="begin"/>
+          </w:r>
+          <w:r>
+            <w:rPr>
+              <w:rFonts w:ascii="Times New Roman" w:hAnsi="Times New Roman" w:cs="Times New Roman"/>
+              <w:lang w:val="en-US" w:bidi="ar-SA"/>
+            </w:rPr>
+            <w:instrText xml:space="preserve"> CITATION Saa \l 1033 </w:instrText>
+          </w:r>
+          <w:r>
+            <w:rPr>
+              <w:rFonts w:ascii="Times New Roman" w:hAnsi="Times New Roman" w:cs="Times New Roman"/>
+              <w:lang w:bidi="ar-SA"/>
+            </w:rPr>
+            <w:fldChar w:fldCharType="separate"/>
+          </w:r>
+          <w:r>
+            <w:rPr>
+              <w:rFonts w:ascii="Times New Roman" w:hAnsi="Times New Roman" w:cs="Times New Roman"/>
+              <w:noProof/>
+              <w:lang w:val="en-US" w:bidi="ar-SA"/>
+            </w:rPr>
+            <w:t xml:space="preserve"> </w:t>
+          </w:r>
+          <w:r>
+            <w:rPr>
+              <w:rFonts w:ascii="Times New Roman" w:hAnsi="Times New Roman" w:cs="Times New Roman"/>
+              <w:noProof/>
+              <w:lang w:val="en-US" w:bidi="ar-SA"/>
+            </w:rPr>
+            <w:t>[2]</w:t>
+          </w:r>
+          <w:r>
+            <w:rPr>
+              <w:rFonts w:ascii="Times New Roman" w:hAnsi="Times New Roman" w:cs="Times New Roman"/>
+              <w:lang w:bidi="ar-SA"/>
+            </w:rPr>
+            <w:fldChar w:fldCharType="end"/>
+          </w:r>
+        </w:sdtContent>
+      </w:sdt>
+    </w:p>
+    <w:p>
+      <w:pPr>
+        <w:jc w:val="both"/>
+        <w:rPr>
+          <w:rFonts w:ascii="Times New Roman" w:hAnsi="Times New Roman" w:cs="Times New Roman"/>
+        </w:rPr>
+      </w:pPr>
+      <w:r>
+        <w:rPr>
+          <w:rFonts w:ascii="Times New Roman" w:hAnsi="Times New Roman" w:cs="Times New Roman"/>
+        </w:rPr>
+        <w:t xml:space="preserve">Arabic Scripts </w:t>
+      </w:r>
+      <w:r>
+        <w:rPr>
+          <w:rFonts w:ascii="Times New Roman" w:hAnsi="Times New Roman" w:cs="Times New Roman"/>
+        </w:rPr>
+        <w:t>consists</w:t>
+      </w:r>
+      <w:r>
+        <w:rPr>
+          <w:rFonts w:ascii="Times New Roman" w:hAnsi="Times New Roman" w:cs="Times New Roman"/>
+        </w:rPr>
+        <w:t xml:space="preserve"> of 28 basic letters, 12 additional special letters, and 8 </w:t>
+      </w:r>
+      <w:r>
+        <w:rPr>
+          <w:rFonts w:ascii="Times New Roman" w:hAnsi="Times New Roman" w:cs="Times New Roman"/>
+        </w:rPr>
+        <w:t>diacritics. Arabic</w:t>
+      </w:r>
+      <w:bookmarkStart w:id="0" w:name="_GoBack"/>
+      <w:bookmarkEnd w:id="0"/>
       <w:r>
         <w:rPr>
           <w:rFonts w:ascii="Times New Roman" w:hAnsi="Times New Roman" w:cs="Times New Roman"/>
         </w:rPr>
         <w:t xml:space="preserve"> </w:t>
       </w:r>
+      <w:r>
+        <w:rPr>
+          <w:rFonts w:ascii="Times New Roman" w:hAnsi="Times New Roman" w:cs="Times New Roman"/>
+        </w:rPr>
+        <w:t>script is written from right to left in a semi-cursive manner in both printed and handwritten</w:t>
+      </w:r>
+      <w:r>
+        <w:rPr>
+          <w:rFonts w:ascii="Times New Roman" w:hAnsi="Times New Roman" w:cs="Times New Roman"/>
+        </w:rPr>
+        <w:t xml:space="preserve">. Most letters are written in four different letter shapes depending on their position in a word, e.g., the letter </w:t>
+      </w:r>
+      <w:proofErr w:type="gramStart"/>
+      <w:r>
+        <w:rPr>
+          <w:rFonts w:ascii="Times New Roman" w:hAnsi="Times New Roman" w:cs="Times New Roman" w:hint="cs"/>
+          <w:rtl/>
+          <w:lang w:bidi="ar-SA"/>
+        </w:rPr>
+        <w:t xml:space="preserve">ع </w:t>
+      </w:r>
+      <w:r>
+        <w:rPr>
+          <w:rFonts w:ascii="Times New Roman" w:hAnsi="Times New Roman" w:cs="Times New Roman"/>
+          <w:lang w:bidi="ar-SA"/>
+        </w:rPr>
+        <w:t xml:space="preserve"> </w:t>
+      </w:r>
+      <w:r>
+        <w:rPr>
+          <w:rFonts w:ascii="Times New Roman" w:hAnsi="Times New Roman" w:cs="Times New Roman"/>
+          <w:lang w:val="en-US" w:bidi="ar-SA"/>
+        </w:rPr>
+        <w:t>(</w:t>
+      </w:r>
+      <w:proofErr w:type="spellStart"/>
+      <w:proofErr w:type="gramEnd"/>
+      <w:r>
+        <w:rPr>
+          <w:rFonts w:ascii="Times New Roman" w:hAnsi="Times New Roman" w:cs="Times New Roman"/>
+          <w:lang w:val="en-US" w:bidi="ar-SA"/>
+        </w:rPr>
+        <w:t>Ain</w:t>
+      </w:r>
+      <w:proofErr w:type="spellEnd"/>
+      <w:r>
+        <w:rPr>
+          <w:rFonts w:ascii="Times New Roman" w:hAnsi="Times New Roman" w:cs="Times New Roman"/>
+          <w:lang w:val="en-US" w:bidi="ar-SA"/>
+        </w:rPr>
+        <w:t xml:space="preserve">) appears as </w:t>
+      </w:r>
+      <w:r>
+        <w:rPr>
+          <w:rFonts w:ascii="Times New Roman" w:hAnsi="Times New Roman" w:cs="Times New Roman" w:hint="cs"/>
+          <w:rtl/>
+          <w:lang w:bidi="ar-SA"/>
+        </w:rPr>
+        <w:t>ع</w:t>
+      </w:r>
+      <w:r>
+        <w:rPr>
+          <w:rFonts w:ascii="Times New Roman" w:hAnsi="Times New Roman" w:cs="Times New Roman"/>
+          <w:lang w:bidi="ar-SA"/>
+        </w:rPr>
+        <w:t xml:space="preserve"> (isolated), </w:t>
+      </w:r>
+      <w:r>
+        <w:rPr>
+          <w:rFonts w:ascii="Times New Roman" w:hAnsi="Times New Roman" w:cs="Times New Roman" w:hint="cs"/>
+          <w:rtl/>
+          <w:lang w:bidi="ar-SA"/>
+        </w:rPr>
+        <w:t>عـ</w:t>
+      </w:r>
+      <w:r>
+        <w:rPr>
+          <w:rFonts w:ascii="Times New Roman" w:hAnsi="Times New Roman" w:cs="Times New Roman"/>
+          <w:lang w:val="en-US" w:bidi="ar-SA"/>
+        </w:rPr>
+        <w:t xml:space="preserve">(initial), </w:t>
+      </w:r>
+      <w:r>
+        <w:rPr>
+          <w:rFonts w:ascii="Times New Roman" w:hAnsi="Times New Roman" w:cs="Times New Roman" w:hint="cs"/>
+          <w:rtl/>
+          <w:lang w:val="en-US" w:bidi="ar-SA"/>
+        </w:rPr>
+        <w:t>ـعـ</w:t>
+      </w:r>
+      <w:r>
+        <w:rPr>
+          <w:rFonts w:ascii="Times New Roman" w:hAnsi="Times New Roman" w:cs="Times New Roman"/>
+          <w:lang w:val="en-US" w:bidi="ar-SA"/>
+        </w:rPr>
+        <w:t xml:space="preserve"> (medial) </w:t>
+      </w:r>
+      <w:r>
+        <w:rPr>
+          <w:rFonts w:ascii="Times New Roman" w:hAnsi="Times New Roman" w:cs="Times New Roman"/>
+          <w:lang w:val="en-US" w:bidi="ar-SA"/>
+        </w:rPr>
+        <w:t xml:space="preserve">and </w:t>
+      </w:r>
+      <w:r>
+        <w:rPr>
+          <w:rFonts w:ascii="Times New Roman" w:hAnsi="Times New Roman" w:cs="Times New Roman" w:hint="cs"/>
+          <w:rtl/>
+          <w:lang w:val="en-US" w:bidi="ar-SA"/>
+        </w:rPr>
+        <w:t>ـع</w:t>
+      </w:r>
+      <w:r>
+        <w:rPr>
+          <w:rFonts w:ascii="Times New Roman" w:hAnsi="Times New Roman" w:cs="Times New Roman"/>
+          <w:lang w:val="en-US" w:bidi="ar-SA"/>
+        </w:rPr>
+        <w:t xml:space="preserve"> (final). Among the basic letters, six are </w:t>
+      </w:r>
+      <w:proofErr w:type="spellStart"/>
+      <w:r>
+        <w:rPr>
+          <w:rFonts w:ascii="Times New Roman" w:hAnsi="Times New Roman" w:cs="Times New Roman"/>
+          <w:lang w:val="en-US" w:bidi="ar-SA"/>
+        </w:rPr>
+        <w:t>Disconnective</w:t>
+      </w:r>
+      <w:proofErr w:type="spellEnd"/>
+      <w:r>
+        <w:rPr>
+          <w:rFonts w:ascii="Times New Roman" w:hAnsi="Times New Roman" w:cs="Times New Roman"/>
+          <w:lang w:val="en-US" w:bidi="ar-SA"/>
+        </w:rPr>
+        <w:t xml:space="preserve"> – </w:t>
+      </w:r>
+      <w:r>
+        <w:rPr>
+          <w:rFonts w:ascii="Times New Roman" w:hAnsi="Times New Roman" w:cs="Times New Roman" w:hint="cs"/>
+          <w:rtl/>
+          <w:lang w:val="en-US" w:bidi="ar-SA"/>
+        </w:rPr>
+        <w:t>ا</w:t>
+      </w:r>
+      <w:r>
+        <w:rPr>
+          <w:rFonts w:ascii="Times New Roman" w:hAnsi="Times New Roman" w:cs="Times New Roman"/>
+          <w:lang w:val="en-US" w:bidi="ar-SA"/>
+        </w:rPr>
+        <w:t xml:space="preserve"> (</w:t>
+      </w:r>
+      <w:proofErr w:type="spellStart"/>
+      <w:r>
+        <w:rPr>
+          <w:rFonts w:ascii="Times New Roman" w:hAnsi="Times New Roman" w:cs="Times New Roman"/>
+          <w:lang w:val="en-US" w:bidi="ar-SA"/>
+        </w:rPr>
+        <w:t>Alef</w:t>
+      </w:r>
+      <w:proofErr w:type="spellEnd"/>
+      <w:r>
+        <w:rPr>
+          <w:rFonts w:ascii="Times New Roman" w:hAnsi="Times New Roman" w:cs="Times New Roman"/>
+          <w:lang w:val="en-US" w:bidi="ar-SA"/>
+        </w:rPr>
+        <w:t xml:space="preserve">), </w:t>
+      </w:r>
+      <w:r>
+        <w:rPr>
+          <w:rFonts w:ascii="Times New Roman" w:hAnsi="Times New Roman" w:cs="Times New Roman" w:hint="cs"/>
+          <w:rtl/>
+          <w:lang w:val="en-US" w:bidi="ar-SA"/>
+        </w:rPr>
+        <w:t>د</w:t>
+      </w:r>
+      <w:r>
+        <w:rPr>
+          <w:rFonts w:ascii="Times New Roman" w:hAnsi="Times New Roman" w:cs="Times New Roman"/>
+          <w:lang w:val="en-US" w:bidi="ar-SA"/>
+        </w:rPr>
+        <w:t xml:space="preserve"> (Dal), </w:t>
+      </w:r>
+      <w:r>
+        <w:rPr>
+          <w:rFonts w:ascii="Times New Roman" w:hAnsi="Times New Roman" w:cs="Times New Roman" w:hint="cs"/>
+          <w:rtl/>
+          <w:lang w:val="en-US" w:bidi="ar-SA"/>
+        </w:rPr>
+        <w:t>ذ</w:t>
+      </w:r>
+      <w:r>
+        <w:rPr>
+          <w:rFonts w:ascii="Times New Roman" w:hAnsi="Times New Roman" w:cs="Times New Roman"/>
+          <w:lang w:val="en-US" w:bidi="ar-SA"/>
+        </w:rPr>
+        <w:t xml:space="preserve"> (</w:t>
+      </w:r>
+      <w:proofErr w:type="spellStart"/>
+      <w:r>
+        <w:rPr>
+          <w:rFonts w:ascii="Times New Roman" w:hAnsi="Times New Roman" w:cs="Times New Roman"/>
+          <w:lang w:val="en-US" w:bidi="ar-SA"/>
+        </w:rPr>
+        <w:t>Thal</w:t>
+      </w:r>
+      <w:proofErr w:type="spellEnd"/>
+      <w:r>
+        <w:rPr>
+          <w:rFonts w:ascii="Times New Roman" w:hAnsi="Times New Roman" w:cs="Times New Roman"/>
+          <w:lang w:val="en-US" w:bidi="ar-SA"/>
+        </w:rPr>
+        <w:t xml:space="preserve">), </w:t>
+      </w:r>
+      <w:r>
+        <w:rPr>
+          <w:rFonts w:ascii="Times New Roman" w:hAnsi="Times New Roman" w:cs="Times New Roman" w:hint="cs"/>
+          <w:rtl/>
+          <w:lang w:val="en-US" w:bidi="ar-SA"/>
+        </w:rPr>
+        <w:t>ر</w:t>
+      </w:r>
+      <w:r>
+        <w:rPr>
+          <w:rFonts w:ascii="Times New Roman" w:hAnsi="Times New Roman" w:cs="Times New Roman"/>
+          <w:lang w:val="en-US" w:bidi="ar-SA"/>
+        </w:rPr>
+        <w:t xml:space="preserve"> (</w:t>
+      </w:r>
+      <w:proofErr w:type="spellStart"/>
+      <w:r>
+        <w:rPr>
+          <w:rFonts w:ascii="Times New Roman" w:hAnsi="Times New Roman" w:cs="Times New Roman"/>
+          <w:lang w:val="en-US" w:bidi="ar-SA"/>
+        </w:rPr>
+        <w:t>Reh</w:t>
+      </w:r>
+      <w:proofErr w:type="spellEnd"/>
+      <w:r>
+        <w:rPr>
+          <w:rFonts w:ascii="Times New Roman" w:hAnsi="Times New Roman" w:cs="Times New Roman"/>
+          <w:lang w:val="en-US" w:bidi="ar-SA"/>
+        </w:rPr>
+        <w:t xml:space="preserve">), </w:t>
+      </w:r>
+      <w:r>
+        <w:rPr>
+          <w:rFonts w:ascii="Times New Roman" w:hAnsi="Times New Roman" w:cs="Times New Roman" w:hint="cs"/>
+          <w:rtl/>
+          <w:lang w:val="en-US" w:bidi="ar-SA"/>
+        </w:rPr>
+        <w:t>ز</w:t>
+      </w:r>
+      <w:r>
+        <w:rPr>
+          <w:rFonts w:ascii="Times New Roman" w:hAnsi="Times New Roman" w:cs="Times New Roman"/>
+          <w:lang w:val="en-US" w:bidi="ar-SA"/>
+        </w:rPr>
+        <w:t xml:space="preserve"> (</w:t>
+      </w:r>
+      <w:proofErr w:type="spellStart"/>
+      <w:r>
+        <w:rPr>
+          <w:rFonts w:ascii="Times New Roman" w:hAnsi="Times New Roman" w:cs="Times New Roman"/>
+          <w:lang w:val="en-US" w:bidi="ar-SA"/>
+        </w:rPr>
+        <w:t>Zain</w:t>
+      </w:r>
+      <w:proofErr w:type="spellEnd"/>
+      <w:r>
+        <w:rPr>
+          <w:rFonts w:ascii="Times New Roman" w:hAnsi="Times New Roman" w:cs="Times New Roman"/>
+          <w:lang w:val="en-US" w:bidi="ar-SA"/>
+        </w:rPr>
+        <w:t xml:space="preserve">) and </w:t>
+      </w:r>
+      <w:r>
+        <w:rPr>
+          <w:rFonts w:ascii="Times New Roman" w:hAnsi="Times New Roman" w:cs="Times New Roman" w:hint="cs"/>
+          <w:rtl/>
+          <w:lang w:val="en-US" w:bidi="ar-SA"/>
+        </w:rPr>
+        <w:t>و</w:t>
+      </w:r>
+      <w:r>
+        <w:rPr>
+          <w:rFonts w:ascii="Times New Roman" w:hAnsi="Times New Roman" w:cs="Times New Roman"/>
+          <w:lang w:val="en-US" w:bidi="ar-SA"/>
+        </w:rPr>
+        <w:t xml:space="preserve"> (</w:t>
+      </w:r>
+      <w:proofErr w:type="spellStart"/>
+      <w:r>
+        <w:rPr>
+          <w:rFonts w:ascii="Times New Roman" w:hAnsi="Times New Roman" w:cs="Times New Roman"/>
+          <w:lang w:val="en-US" w:bidi="ar-SA"/>
+        </w:rPr>
+        <w:t>Waw</w:t>
+      </w:r>
+      <w:proofErr w:type="spellEnd"/>
+      <w:r>
+        <w:rPr>
+          <w:rFonts w:ascii="Times New Roman" w:hAnsi="Times New Roman" w:cs="Times New Roman"/>
+          <w:lang w:val="en-US" w:bidi="ar-SA"/>
+        </w:rPr>
+        <w:t>).</w:t>
+      </w:r>
+      <w:r>
+        <w:rPr>
+          <w:rFonts w:ascii="Times New Roman" w:hAnsi="Times New Roman" w:cs="Times New Roman"/>
+          <w:lang w:val="en-US" w:bidi="ar-SA"/>
+        </w:rPr>
+        <w:t xml:space="preserve"> </w:t>
+      </w:r>
+      <w:proofErr w:type="spellStart"/>
+      <w:r>
+        <w:rPr>
+          <w:rFonts w:ascii="Times New Roman" w:hAnsi="Times New Roman" w:cs="Times New Roman"/>
+          <w:lang w:val="en-US" w:bidi="ar-SA"/>
+        </w:rPr>
+        <w:t>Disconnective</w:t>
+      </w:r>
+      <w:proofErr w:type="spellEnd"/>
+      <w:r>
+        <w:rPr>
+          <w:rFonts w:ascii="Times New Roman" w:hAnsi="Times New Roman" w:cs="Times New Roman"/>
+          <w:lang w:val="en-US" w:bidi="ar-SA"/>
+        </w:rPr>
+        <w:t xml:space="preserve"> letters do not connect to the following letter and have only two shapes each. The presence of this </w:t>
+      </w:r>
+      <w:r>
+        <w:rPr>
+          <w:rFonts w:ascii="Times New Roman" w:hAnsi="Times New Roman" w:cs="Times New Roman"/>
+          <w:lang w:val="en-US" w:bidi="ar-SA"/>
+        </w:rPr>
+        <w:t>letters</w:t>
+      </w:r>
+      <w:r>
+        <w:rPr>
+          <w:rFonts w:ascii="Times New Roman" w:hAnsi="Times New Roman" w:cs="Times New Roman"/>
+          <w:lang w:val="en-US" w:bidi="ar-SA"/>
+        </w:rPr>
+        <w:t xml:space="preserve"> interrupts the continuity of the </w:t>
+      </w:r>
+      <w:r>
+        <w:rPr>
+          <w:rFonts w:ascii="Times New Roman" w:hAnsi="Times New Roman" w:cs="Times New Roman"/>
+          <w:lang w:val="en-US" w:bidi="ar-SA"/>
+        </w:rPr>
+        <w:t>graphic</w:t>
+      </w:r>
+      <w:r>
+        <w:rPr>
+          <w:rFonts w:ascii="Times New Roman" w:hAnsi="Times New Roman" w:cs="Times New Roman"/>
+          <w:lang w:val="en-US" w:bidi="ar-SA"/>
+        </w:rPr>
+        <w:t xml:space="preserve"> form of a word. We denote connected letters in a word, as word-part. If the word</w:t>
+      </w:r>
+      <w:r>
+        <w:rPr>
+          <w:rFonts w:ascii="Times New Roman" w:hAnsi="Times New Roman" w:cs="Times New Roman"/>
+          <w:lang w:val="en-US" w:bidi="ar-SA"/>
+        </w:rPr>
+        <w:t>-</w:t>
+      </w:r>
+      <w:r>
+        <w:rPr>
+          <w:rFonts w:ascii="Times New Roman" w:hAnsi="Times New Roman" w:cs="Times New Roman"/>
+          <w:lang w:val="en-US" w:bidi="ar-SA"/>
+        </w:rPr>
+        <w:t xml:space="preserve">part is </w:t>
+      </w:r>
+      <w:r>
+        <w:rPr>
+          <w:rFonts w:ascii="Times New Roman" w:hAnsi="Times New Roman" w:cs="Times New Roman"/>
+          <w:lang w:val="en-US" w:bidi="ar-SA"/>
+        </w:rPr>
+        <w:t>composed</w:t>
+      </w:r>
+      <w:r>
+        <w:rPr>
+          <w:rFonts w:ascii="Times New Roman" w:hAnsi="Times New Roman" w:cs="Times New Roman"/>
+          <w:lang w:val="en-US" w:bidi="ar-SA"/>
+        </w:rPr>
+        <w:t xml:space="preserve"> of only one letter, this letter will be in its isolated shape.</w:t>
+      </w:r>
+      <w:sdt>
+        <w:sdtPr>
+          <w:rPr>
+            <w:rFonts w:ascii="Times New Roman" w:hAnsi="Times New Roman" w:cs="Times New Roman"/>
+            <w:lang w:val="en-US" w:bidi="ar-SA"/>
+          </w:rPr>
+          <w:id w:val="-1592378579"/>
+          <w:citation/>
+        </w:sdtPr>
+        <w:sdtContent>
+          <w:r>
+            <w:rPr>
+              <w:rFonts w:ascii="Times New Roman" w:hAnsi="Times New Roman" w:cs="Times New Roman"/>
+              <w:lang w:val="en-US" w:bidi="ar-SA"/>
+            </w:rPr>
+            <w:fldChar w:fldCharType="begin"/>
+          </w:r>
+          <w:r>
+            <w:rPr>
+              <w:rFonts w:ascii="Times New Roman" w:hAnsi="Times New Roman" w:cs="Times New Roman"/>
+              <w:lang w:val="en-US" w:bidi="ar-SA"/>
+            </w:rPr>
+            <w:instrText xml:space="preserve"> CITATION Bia10 \l 1033 </w:instrText>
+          </w:r>
+          <w:r>
+            <w:rPr>
+              <w:rFonts w:ascii="Times New Roman" w:hAnsi="Times New Roman" w:cs="Times New Roman"/>
+              <w:lang w:val="en-US" w:bidi="ar-SA"/>
+            </w:rPr>
+            <w:fldChar w:fldCharType="separate"/>
+          </w:r>
+          <w:r>
+            <w:rPr>
+              <w:rFonts w:ascii="Times New Roman" w:hAnsi="Times New Roman" w:cs="Times New Roman"/>
+              <w:noProof/>
+              <w:lang w:val="en-US" w:bidi="ar-SA"/>
+            </w:rPr>
+            <w:t xml:space="preserve"> </w:t>
+          </w:r>
+          <w:r>
+            <w:rPr>
+              <w:rFonts w:ascii="Times New Roman" w:hAnsi="Times New Roman" w:cs="Times New Roman"/>
+              <w:noProof/>
+              <w:lang w:val="en-US" w:bidi="ar-SA"/>
+            </w:rPr>
+            <w:t>[3]</w:t>
+          </w:r>
+          <w:r>
+            <w:rPr>
+              <w:rFonts w:ascii="Times New Roman" w:hAnsi="Times New Roman" w:cs="Times New Roman"/>
+              <w:lang w:val="en-US" w:bidi="ar-SA"/>
+            </w:rPr>
+            <w:fldChar w:fldCharType="end"/>
+          </w:r>
+        </w:sdtContent>
+      </w:sdt>
+    </w:p>
+    <w:p>
+      <w:pPr>
+        <w:jc w:val="both"/>
+        <w:rPr>
+          <w:rFonts w:ascii="Times New Roman" w:hAnsi="Times New Roman" w:cs="Times New Roman"/>
+          <w:lang w:val="en-US" w:bidi="ar-SA"/>
+        </w:rPr>
+      </w:pPr>
+      <w:r>
+        <w:rPr>
+          <w:rFonts w:ascii="Times New Roman" w:hAnsi="Times New Roman" w:cs="Times New Roman"/>
+          <w:lang w:val="en-US" w:bidi="ar-SA"/>
+        </w:rPr>
+        <w:t>The Arabic script is different from the western scripts in that it combines letters into words</w:t>
+      </w:r>
+      <w:r>
+        <w:rPr>
+          <w:rFonts w:ascii="Times New Roman" w:hAnsi="Times New Roman" w:cs="Times New Roman"/>
+          <w:lang w:val="en-US" w:bidi="ar-SA"/>
+        </w:rPr>
+        <w:t>.</w:t>
+      </w:r>
+      <w:sdt>
+        <w:sdtPr>
+          <w:rPr>
+            <w:rFonts w:ascii="Times New Roman" w:hAnsi="Times New Roman" w:cs="Times New Roman"/>
+            <w:lang w:val="en-US" w:bidi="ar-SA"/>
+          </w:rPr>
+          <w:id w:val="-309706897"/>
+          <w:citation/>
+        </w:sdtPr>
+        <w:sdtContent>
+          <w:r>
+            <w:rPr>
+              <w:rFonts w:ascii="Times New Roman" w:hAnsi="Times New Roman" w:cs="Times New Roman"/>
+              <w:lang w:val="en-US" w:bidi="ar-SA"/>
+            </w:rPr>
+            <w:fldChar w:fldCharType="begin"/>
+          </w:r>
+          <w:r>
+            <w:rPr>
+              <w:rFonts w:ascii="Times New Roman" w:hAnsi="Times New Roman" w:cs="Times New Roman"/>
+              <w:lang w:val="en-US" w:bidi="ar-SA"/>
+            </w:rPr>
+            <w:instrText xml:space="preserve"> CITATION Saa \l 1033 </w:instrText>
+          </w:r>
+          <w:r>
+            <w:rPr>
+              <w:rFonts w:ascii="Times New Roman" w:hAnsi="Times New Roman" w:cs="Times New Roman"/>
+              <w:lang w:val="en-US" w:bidi="ar-SA"/>
+            </w:rPr>
+            <w:fldChar w:fldCharType="separate"/>
+          </w:r>
+          <w:r>
+            <w:rPr>
+              <w:rFonts w:ascii="Times New Roman" w:hAnsi="Times New Roman" w:cs="Times New Roman"/>
+              <w:noProof/>
+              <w:lang w:val="en-US" w:bidi="ar-SA"/>
+            </w:rPr>
+            <w:t xml:space="preserve"> </w:t>
+          </w:r>
+          <w:r>
+            <w:rPr>
+              <w:rFonts w:ascii="Times New Roman" w:hAnsi="Times New Roman" w:cs="Times New Roman"/>
+              <w:noProof/>
+              <w:lang w:val="en-US" w:bidi="ar-SA"/>
+            </w:rPr>
+            <w:t>[2]</w:t>
+          </w:r>
+          <w:r>
+            <w:rPr>
+              <w:rFonts w:ascii="Times New Roman" w:hAnsi="Times New Roman" w:cs="Times New Roman"/>
+              <w:lang w:val="en-US" w:bidi="ar-SA"/>
+            </w:rPr>
+            <w:fldChar w:fldCharType="end"/>
+          </w:r>
+        </w:sdtContent>
+      </w:sdt>
+      <w:r>
+        <w:rPr>
+          <w:rFonts w:ascii="Times New Roman" w:hAnsi="Times New Roman" w:cs="Times New Roman"/>
+          <w:lang w:val="en-US" w:bidi="ar-SA"/>
+        </w:rPr>
+        <w:t xml:space="preserve"> </w:t>
+      </w:r>
+    </w:p>
+    <w:p>
+      <w:pPr>
+        <w:jc w:val="both"/>
+        <w:rPr>
+          <w:rFonts w:ascii="Times New Roman" w:hAnsi="Times New Roman" w:cs="Times New Roman"/>
+          <w:lang w:val="en-US" w:bidi="ar-SA"/>
+        </w:rPr>
+      </w:pPr>
+      <w:r>
+        <w:rPr>
+          <w:rFonts w:ascii="Times New Roman" w:hAnsi="Times New Roman" w:cs="Times New Roman"/>
+          <w:lang w:val="en-US" w:bidi="ar-SA"/>
+        </w:rPr>
+        <w:t xml:space="preserve">Certain characteristics relating to the obligatory dots and strokes of the Arabic script distinguish it from Roman script, making the recognition of words in Arabic more difficult than in Roman script. First, Most Arabic letters contain dots in addition to the letter body, such as </w:t>
+      </w:r>
+      <w:r>
+        <w:rPr>
+          <w:rFonts w:ascii="Times New Roman" w:hAnsi="Times New Roman" w:cs="Times New Roman" w:hint="cs"/>
+          <w:rtl/>
+          <w:lang w:val="en-US" w:bidi="ar-SA"/>
+        </w:rPr>
+        <w:t>ش</w:t>
+      </w:r>
+      <w:r>
+        <w:rPr>
+          <w:rFonts w:ascii="Times New Roman" w:hAnsi="Times New Roman" w:cs="Times New Roman"/>
+          <w:lang w:val="en-US" w:bidi="ar-SA"/>
+        </w:rPr>
+        <w:t xml:space="preserve"> (Sheen) which consists of </w:t>
+      </w:r>
+      <w:r>
+        <w:rPr>
+          <w:rFonts w:ascii="Times New Roman" w:hAnsi="Times New Roman" w:cs="Times New Roman" w:hint="cs"/>
+          <w:rtl/>
+          <w:lang w:val="en-US" w:bidi="ar-SA"/>
+        </w:rPr>
+        <w:t>س</w:t>
+      </w:r>
+      <w:r>
+        <w:rPr>
+          <w:rFonts w:ascii="Times New Roman" w:hAnsi="Times New Roman" w:cs="Times New Roman"/>
+          <w:lang w:val="en-US" w:bidi="ar-SA"/>
+        </w:rPr>
+        <w:t xml:space="preserve"> (Seen) body and three dots above it. In addition to dots, there are stroke that can attach to a letter body creating new letter such as </w:t>
+      </w:r>
+      <w:r>
+        <w:rPr>
+          <w:rFonts w:ascii="Times New Roman" w:hAnsi="Times New Roman" w:cs="Times New Roman" w:hint="cs"/>
+          <w:rtl/>
+          <w:lang w:val="en-US" w:bidi="ar-SA"/>
+        </w:rPr>
+        <w:t>ك</w:t>
+      </w:r>
+      <w:r>
+        <w:rPr>
+          <w:rFonts w:ascii="Times New Roman" w:hAnsi="Times New Roman" w:cs="Times New Roman"/>
+          <w:lang w:val="en-US" w:bidi="ar-SA"/>
+        </w:rPr>
+        <w:t xml:space="preserve">, </w:t>
+      </w:r>
+      <w:r>
+        <w:rPr>
+          <w:rFonts w:ascii="Times New Roman" w:hAnsi="Times New Roman" w:cs="Times New Roman" w:hint="cs"/>
+          <w:rtl/>
+          <w:lang w:val="en-US" w:bidi="ar-SA"/>
+        </w:rPr>
+        <w:t>ط</w:t>
+      </w:r>
+      <w:r>
+        <w:rPr>
+          <w:rFonts w:ascii="Times New Roman" w:hAnsi="Times New Roman" w:cs="Times New Roman"/>
+          <w:lang w:val="en-US" w:bidi="ar-SA"/>
+        </w:rPr>
+        <w:t xml:space="preserve"> and </w:t>
+      </w:r>
+      <w:r>
+        <w:rPr>
+          <w:rFonts w:ascii="Times New Roman" w:hAnsi="Times New Roman" w:cs="Times New Roman" w:hint="cs"/>
+          <w:rtl/>
+          <w:lang w:val="en-US" w:bidi="ar-SA"/>
+        </w:rPr>
+        <w:t>لا</w:t>
+      </w:r>
+      <w:r>
+        <w:rPr>
+          <w:rFonts w:ascii="Times New Roman" w:hAnsi="Times New Roman" w:cs="Times New Roman"/>
+          <w:lang w:val="en-US" w:bidi="ar-SA"/>
+        </w:rPr>
+        <w:t xml:space="preserve">. These dots and strokes are called </w:t>
+      </w:r>
+      <w:r>
+        <w:rPr>
+          <w:rFonts w:ascii="Times New Roman" w:hAnsi="Times New Roman" w:cs="Times New Roman"/>
+          <w:i/>
+          <w:iCs/>
+          <w:lang w:val="en-US" w:bidi="ar-SA"/>
+        </w:rPr>
+        <w:t>delayed strokes</w:t>
+      </w:r>
+      <w:r>
+        <w:rPr>
+          <w:rFonts w:ascii="Times New Roman" w:hAnsi="Times New Roman" w:cs="Times New Roman"/>
+          <w:lang w:val="en-US" w:bidi="ar-SA"/>
+        </w:rPr>
+        <w:t xml:space="preserve"> since they are usually drawn last in the in </w:t>
+      </w:r>
+      <w:r>
+        <w:rPr>
+          <w:rFonts w:ascii="Times New Roman" w:hAnsi="Times New Roman" w:cs="Times New Roman"/>
+          <w:lang w:val="en-US" w:bidi="ar-SA"/>
+        </w:rPr>
+        <w:t>handwritten</w:t>
+      </w:r>
+      <w:r>
+        <w:rPr>
+          <w:rFonts w:ascii="Times New Roman" w:hAnsi="Times New Roman" w:cs="Times New Roman"/>
+          <w:lang w:val="en-US" w:bidi="ar-SA"/>
+        </w:rPr>
+        <w:t xml:space="preserve"> word-part/word</w:t>
+      </w:r>
+      <w:r>
+        <w:rPr>
+          <w:rFonts w:ascii="Times New Roman" w:hAnsi="Times New Roman" w:cs="Times New Roman"/>
+          <w:lang w:val="en-US" w:bidi="ar-SA"/>
+        </w:rPr>
+        <w:t>. Second, eliminating, adding or</w:t>
+      </w:r>
+      <w:r>
+        <w:rPr>
+          <w:rFonts w:ascii="Times New Roman" w:hAnsi="Times New Roman" w:cs="Times New Roman"/>
+          <w:lang w:val="en-US" w:bidi="ar-SA"/>
+        </w:rPr>
+        <w:t xml:space="preserve"> moving a dot or stroke could produce a completely different letter and, as a result, produce a word other than the one that was intended (see Table 1). Third, the number of possible variations of delayed strokes is greater than those in Roman scripts, as shown in Figure 2.</w:t>
+      </w:r>
+      <w:r>
+        <w:rPr>
+          <w:rFonts w:ascii="Times New Roman" w:hAnsi="Times New Roman" w:cs="Times New Roman"/>
+          <w:lang w:val="en-US" w:bidi="ar-SA"/>
+        </w:rPr>
+        <w:t xml:space="preserve"> There are only three such strokes used for English: the cross in the letter </w:t>
+      </w:r>
+      <w:r>
+        <w:rPr>
+          <w:rFonts w:ascii="Times New Roman" w:hAnsi="Times New Roman" w:cs="Times New Roman"/>
+          <w:i/>
+          <w:iCs/>
+          <w:lang w:val="en-US" w:bidi="ar-SA"/>
+        </w:rPr>
+        <w:t>t</w:t>
+      </w:r>
+      <w:r>
+        <w:rPr>
+          <w:rFonts w:ascii="Times New Roman" w:hAnsi="Times New Roman" w:cs="Times New Roman"/>
+          <w:lang w:val="en-US" w:bidi="ar-SA"/>
+        </w:rPr>
+        <w:t xml:space="preserve">, the slash in </w:t>
+      </w:r>
+      <w:r>
+        <w:rPr>
+          <w:rFonts w:ascii="Times New Roman" w:hAnsi="Times New Roman" w:cs="Times New Roman"/>
+          <w:i/>
+          <w:iCs/>
+          <w:lang w:val="en-US" w:bidi="ar-SA"/>
+        </w:rPr>
+        <w:t>x</w:t>
+      </w:r>
+      <w:r>
+        <w:rPr>
+          <w:rFonts w:ascii="Times New Roman" w:hAnsi="Times New Roman" w:cs="Times New Roman"/>
+          <w:lang w:val="en-US" w:bidi="ar-SA"/>
+        </w:rPr>
+        <w:t xml:space="preserve">, and the dots in </w:t>
+      </w:r>
+      <w:proofErr w:type="spellStart"/>
+      <w:r>
+        <w:rPr>
+          <w:rFonts w:ascii="Times New Roman" w:hAnsi="Times New Roman" w:cs="Times New Roman"/>
+          <w:i/>
+          <w:iCs/>
+          <w:lang w:val="en-US" w:bidi="ar-SA"/>
+        </w:rPr>
+        <w:t>i</w:t>
+      </w:r>
+      <w:proofErr w:type="spellEnd"/>
+      <w:r>
+        <w:rPr>
+          <w:rFonts w:ascii="Times New Roman" w:hAnsi="Times New Roman" w:cs="Times New Roman"/>
+          <w:lang w:val="en-US" w:bidi="ar-SA"/>
+        </w:rPr>
+        <w:t xml:space="preserve"> and </w:t>
+      </w:r>
+      <w:r>
+        <w:rPr>
+          <w:rFonts w:ascii="Times New Roman" w:hAnsi="Times New Roman" w:cs="Times New Roman"/>
+          <w:i/>
+          <w:iCs/>
+          <w:lang w:val="en-US" w:bidi="ar-SA"/>
+        </w:rPr>
+        <w:t>j</w:t>
+      </w:r>
+      <w:r>
+        <w:rPr>
+          <w:rFonts w:ascii="Times New Roman" w:hAnsi="Times New Roman" w:cs="Times New Roman"/>
+          <w:lang w:val="en-US" w:bidi="ar-SA"/>
+        </w:rPr>
+        <w:t xml:space="preserve">. Finally, in Arabic script a top-down writing style called </w:t>
+      </w:r>
+      <w:r>
+        <w:rPr>
+          <w:rFonts w:ascii="Times New Roman" w:hAnsi="Times New Roman" w:cs="Times New Roman"/>
+          <w:i/>
+          <w:iCs/>
+          <w:lang w:val="en-US" w:bidi="ar-SA"/>
+        </w:rPr>
+        <w:t>vertical ligatures</w:t>
+      </w:r>
+      <w:r>
+        <w:rPr>
+          <w:rFonts w:ascii="Times New Roman" w:hAnsi="Times New Roman" w:cs="Times New Roman"/>
+          <w:lang w:val="en-US" w:bidi="ar-SA"/>
+        </w:rPr>
+        <w:t xml:space="preserve"> is very common – letters in a word may be written above their consequent letters. In this style, the position of letters cannot be predefined relative to the baseline of the word.</w:t>
+      </w:r>
+      <w:sdt>
+        <w:sdtPr>
+          <w:rPr>
+            <w:rFonts w:ascii="Times New Roman" w:hAnsi="Times New Roman" w:cs="Times New Roman"/>
+            <w:lang w:val="en-US" w:bidi="ar-SA"/>
+          </w:rPr>
+          <w:id w:val="1331949600"/>
+          <w:citation/>
+        </w:sdtPr>
+        <w:sdtContent>
+          <w:r>
+            <w:rPr>
+              <w:rFonts w:ascii="Times New Roman" w:hAnsi="Times New Roman" w:cs="Times New Roman"/>
+              <w:lang w:val="en-US" w:bidi="ar-SA"/>
+            </w:rPr>
+            <w:fldChar w:fldCharType="begin"/>
+          </w:r>
+          <w:r>
+            <w:rPr>
+              <w:rFonts w:ascii="Times New Roman" w:hAnsi="Times New Roman" w:cs="Times New Roman"/>
+              <w:lang w:val="en-US" w:bidi="ar-SA"/>
+            </w:rPr>
+            <w:instrText xml:space="preserve"> CITATION Bia10 \l 1033 </w:instrText>
+          </w:r>
+          <w:r>
+            <w:rPr>
+              <w:rFonts w:ascii="Times New Roman" w:hAnsi="Times New Roman" w:cs="Times New Roman"/>
+              <w:lang w:val="en-US" w:bidi="ar-SA"/>
+            </w:rPr>
+            <w:fldChar w:fldCharType="separate"/>
+          </w:r>
+          <w:r>
+            <w:rPr>
+              <w:rFonts w:ascii="Times New Roman" w:hAnsi="Times New Roman" w:cs="Times New Roman"/>
+              <w:noProof/>
+              <w:lang w:val="en-US" w:bidi="ar-SA"/>
+            </w:rPr>
+            <w:t xml:space="preserve"> </w:t>
+          </w:r>
+          <w:r>
+            <w:rPr>
+              <w:rFonts w:ascii="Times New Roman" w:hAnsi="Times New Roman" w:cs="Times New Roman"/>
+              <w:noProof/>
+              <w:lang w:val="en-US" w:bidi="ar-SA"/>
+            </w:rPr>
+            <w:t>[3]</w:t>
+          </w:r>
+          <w:r>
+            <w:rPr>
+              <w:rFonts w:ascii="Times New Roman" w:hAnsi="Times New Roman" w:cs="Times New Roman"/>
+              <w:lang w:val="en-US" w:bidi="ar-SA"/>
+            </w:rPr>
+            <w:fldChar w:fldCharType="end"/>
+          </w:r>
+        </w:sdtContent>
+      </w:sdt>
+      <w:r>
+        <w:rPr>
+          <w:rFonts w:ascii="Times New Roman" w:hAnsi="Times New Roman" w:cs="Times New Roman"/>
+          <w:lang w:val="en-US" w:bidi="ar-SA"/>
+        </w:rPr>
+        <w:t xml:space="preserve"> </w:t>
+      </w:r>
+      <w:r>
+        <w:rPr>
+          <w:rFonts w:ascii="Times New Roman" w:hAnsi="Times New Roman" w:cs="Times New Roman"/>
+          <w:lang w:val="en-US" w:bidi="ar-SA"/>
+        </w:rPr>
+        <w:t xml:space="preserve">  </w:t>
+      </w:r>
+    </w:p>
+    <w:p>
+      <w:pPr>
+        <w:jc w:val="both"/>
+        <w:rPr>
+          <w:rFonts w:ascii="Times New Roman" w:hAnsi="Times New Roman" w:cs="Times New Roman"/>
+          <w:lang w:val="en-US" w:bidi="ar-SA"/>
+        </w:rPr>
+      </w:pPr>
+      <w:proofErr w:type="spellStart"/>
+      <w:r>
+        <w:rPr>
+          <w:rFonts w:ascii="Times New Roman" w:hAnsi="Times New Roman" w:cs="Times New Roman"/>
+          <w:lang w:val="en-US" w:bidi="ar-SA"/>
+        </w:rPr>
+        <w:t>Saabni</w:t>
+      </w:r>
+      <w:proofErr w:type="spellEnd"/>
+      <w:r>
+        <w:rPr>
+          <w:rFonts w:ascii="Times New Roman" w:hAnsi="Times New Roman" w:cs="Times New Roman"/>
+          <w:lang w:val="en-US" w:bidi="ar-SA"/>
+        </w:rPr>
+        <w:t xml:space="preserve"> and </w:t>
+      </w:r>
+      <w:proofErr w:type="spellStart"/>
+      <w:r>
+        <w:rPr>
+          <w:rFonts w:ascii="Times New Roman" w:hAnsi="Times New Roman" w:cs="Times New Roman"/>
+          <w:lang w:val="en-US" w:bidi="ar-SA"/>
+        </w:rPr>
+        <w:t>Elsana</w:t>
+      </w:r>
+      <w:proofErr w:type="spellEnd"/>
+      <w:r>
+        <w:rPr>
+          <w:rFonts w:ascii="Times New Roman" w:hAnsi="Times New Roman" w:cs="Times New Roman"/>
+          <w:lang w:val="en-US" w:bidi="ar-SA"/>
+        </w:rPr>
+        <w:t xml:space="preserve"> have explored a large </w:t>
+      </w:r>
+      <w:proofErr w:type="spellStart"/>
+      <w:r>
+        <w:rPr>
+          <w:rFonts w:ascii="Times New Roman" w:hAnsi="Times New Roman" w:cs="Times New Roman"/>
+          <w:lang w:val="en-US" w:bidi="ar-SA"/>
+        </w:rPr>
+        <w:t>collwction</w:t>
+      </w:r>
+      <w:proofErr w:type="spellEnd"/>
+      <w:r>
+        <w:rPr>
+          <w:rFonts w:ascii="Times New Roman" w:hAnsi="Times New Roman" w:cs="Times New Roman"/>
+          <w:lang w:val="en-US" w:bidi="ar-SA"/>
+        </w:rPr>
+        <w:t xml:space="preserve"> of Arabic texts and extracted 300,000 different </w:t>
+      </w:r>
+      <w:proofErr w:type="gramStart"/>
+      <w:r>
+        <w:rPr>
+          <w:rFonts w:ascii="Times New Roman" w:hAnsi="Times New Roman" w:cs="Times New Roman"/>
+          <w:lang w:val="en-US" w:bidi="ar-SA"/>
+        </w:rPr>
+        <w:t>word</w:t>
+      </w:r>
+      <w:proofErr w:type="gramEnd"/>
+      <w:r>
+        <w:rPr>
+          <w:rFonts w:ascii="Times New Roman" w:hAnsi="Times New Roman" w:cs="Times New Roman"/>
+          <w:lang w:val="en-US" w:bidi="ar-SA"/>
+        </w:rPr>
+        <w:t xml:space="preserve"> </w:t>
+      </w:r>
+      <w:proofErr w:type="spellStart"/>
+      <w:r>
+        <w:rPr>
+          <w:rFonts w:ascii="Times New Roman" w:hAnsi="Times New Roman" w:cs="Times New Roman"/>
+          <w:lang w:val="en-US" w:bidi="ar-SA"/>
+        </w:rPr>
+        <w:t>combinationed</w:t>
+      </w:r>
+      <w:proofErr w:type="spellEnd"/>
+      <w:r>
+        <w:rPr>
+          <w:rFonts w:ascii="Times New Roman" w:hAnsi="Times New Roman" w:cs="Times New Roman"/>
+          <w:lang w:val="en-US" w:bidi="ar-SA"/>
+        </w:rPr>
+        <w:t xml:space="preserve"> of 82,000 </w:t>
+      </w:r>
+      <w:proofErr w:type="spellStart"/>
+      <w:r>
+        <w:rPr>
+          <w:rFonts w:ascii="Times New Roman" w:hAnsi="Times New Roman" w:cs="Times New Roman"/>
+          <w:lang w:val="en-US" w:bidi="ar-SA"/>
+        </w:rPr>
+        <w:t>differrent</w:t>
+      </w:r>
+      <w:proofErr w:type="spellEnd"/>
+      <w:r>
+        <w:rPr>
+          <w:rFonts w:ascii="Times New Roman" w:hAnsi="Times New Roman" w:cs="Times New Roman"/>
+          <w:lang w:val="en-US" w:bidi="ar-SA"/>
+        </w:rPr>
+        <w:t xml:space="preserve"> word-parts. Ignoring the </w:t>
+      </w:r>
+      <w:proofErr w:type="spellStart"/>
+      <w:r>
+        <w:rPr>
+          <w:rFonts w:ascii="Times New Roman" w:hAnsi="Times New Roman" w:cs="Times New Roman"/>
+          <w:lang w:val="en-US" w:bidi="ar-SA"/>
+        </w:rPr>
+        <w:t>adiitional</w:t>
+      </w:r>
+      <w:proofErr w:type="spellEnd"/>
+      <w:r>
+        <w:rPr>
+          <w:rFonts w:ascii="Times New Roman" w:hAnsi="Times New Roman" w:cs="Times New Roman"/>
+          <w:lang w:val="en-US" w:bidi="ar-SA"/>
+        </w:rPr>
+        <w:t xml:space="preserve"> strokes reduced the number of different word-parts to 40,000.</w:t>
+      </w:r>
+      <w:sdt>
+        <w:sdtPr>
+          <w:rPr>
+            <w:rFonts w:ascii="Times New Roman" w:hAnsi="Times New Roman" w:cs="Times New Roman"/>
+            <w:lang w:val="en-US" w:bidi="ar-SA"/>
+          </w:rPr>
+          <w:id w:val="1240134382"/>
+          <w:citation/>
+        </w:sdtPr>
+        <w:sdtContent>
+          <w:r>
+            <w:rPr>
+              <w:rFonts w:ascii="Times New Roman" w:hAnsi="Times New Roman" w:cs="Times New Roman"/>
+              <w:lang w:val="en-US" w:bidi="ar-SA"/>
+            </w:rPr>
+            <w:fldChar w:fldCharType="begin"/>
+          </w:r>
+          <w:r>
+            <w:rPr>
+              <w:rFonts w:ascii="Times New Roman" w:hAnsi="Times New Roman" w:cs="Times New Roman"/>
+              <w:lang w:val="en-US" w:bidi="ar-SA"/>
+            </w:rPr>
+            <w:instrText xml:space="preserve"> CITATION Saa \l 1033 </w:instrText>
+          </w:r>
+          <w:r>
+            <w:rPr>
+              <w:rFonts w:ascii="Times New Roman" w:hAnsi="Times New Roman" w:cs="Times New Roman"/>
+              <w:lang w:val="en-US" w:bidi="ar-SA"/>
+            </w:rPr>
+            <w:fldChar w:fldCharType="separate"/>
+          </w:r>
+          <w:r>
+            <w:rPr>
+              <w:rFonts w:ascii="Times New Roman" w:hAnsi="Times New Roman" w:cs="Times New Roman"/>
+              <w:noProof/>
+              <w:lang w:val="en-US" w:bidi="ar-SA"/>
+            </w:rPr>
+            <w:t xml:space="preserve"> </w:t>
+          </w:r>
+          <w:r>
+            <w:rPr>
+              <w:rFonts w:ascii="Times New Roman" w:hAnsi="Times New Roman" w:cs="Times New Roman"/>
+              <w:noProof/>
+              <w:lang w:val="en-US" w:bidi="ar-SA"/>
+            </w:rPr>
+            <w:t>[2]</w:t>
+          </w:r>
+          <w:r>
+            <w:rPr>
+              <w:rFonts w:ascii="Times New Roman" w:hAnsi="Times New Roman" w:cs="Times New Roman"/>
+              <w:lang w:val="en-US" w:bidi="ar-SA"/>
+            </w:rPr>
+            <w:fldChar w:fldCharType="end"/>
+          </w:r>
+        </w:sdtContent>
+      </w:sdt>
+    </w:p>
+    <w:p>
+      <w:pPr>
+        <w:jc w:val="both"/>
+        <w:rPr>
+          <w:rFonts w:ascii="Times New Roman" w:hAnsi="Times New Roman" w:cs="Times New Roman"/>
+          <w:lang w:val="en-US" w:bidi="ar-SA"/>
+        </w:rPr>
+      </w:pPr>
+    </w:p>
+    <w:p>
+      <w:pPr>
+        <w:jc w:val="both"/>
+        <w:rPr>
+          <w:rFonts w:ascii="Times New Roman" w:hAnsi="Times New Roman" w:cs="Times New Roman"/>
+          <w:lang w:val="en-US" w:bidi="ar-SA"/>
+        </w:rPr>
+      </w:pPr>
+    </w:p>
+    <w:p>
+      <w:pPr>
+        <w:jc w:val="both"/>
+        <w:rPr>
+          <w:rFonts w:ascii="Times New Roman" w:hAnsi="Times New Roman" w:cs="Times New Roman"/>
+          <w:lang w:val="en-US" w:bidi="ar-SA"/>
+        </w:rPr>
+      </w:pPr>
+    </w:p>
+    <w:p>
+      <w:pPr>
+        <w:jc w:val="both"/>
+        <w:rPr>
+          <w:rFonts w:ascii="Times New Roman" w:hAnsi="Times New Roman" w:cs="Times New Roman"/>
+          <w:lang w:val="en-US" w:bidi="ar-SA"/>
+        </w:rPr>
+      </w:pPr>
+    </w:p>
+    <w:p>
+      <w:pPr>
+        <w:jc w:val="both"/>
+        <w:rPr>
+          <w:rFonts w:ascii="Times New Roman" w:hAnsi="Times New Roman" w:cs="Times New Roman"/>
+          <w:lang w:val="en-US" w:bidi="ar-SA"/>
+        </w:rPr>
+      </w:pPr>
+    </w:p>
+    <w:sdt>
+      <w:sdtPr>
+        <w:id w:val="-1891338016"/>
+        <w:docPartObj>
+          <w:docPartGallery w:val="Bibliographies"/>
+          <w:docPartUnique/>
+        </w:docPartObj>
+      </w:sdtPr>
+      <w:sdtEndPr>
+        <w:rPr>
+          <w:rFonts w:asciiTheme="minorHAnsi" w:eastAsiaTheme="minorEastAsia" w:hAnsiTheme="minorHAnsi" w:cstheme="minorBidi"/>
+          <w:b w:val="0"/>
+          <w:bCs w:val="0"/>
+          <w:color w:val="auto"/>
+          <w:sz w:val="22"/>
+          <w:szCs w:val="22"/>
+          <w:lang w:val="en-GB" w:eastAsia="ko-KR" w:bidi="he-IL"/>
+        </w:rPr>
+      </w:sdtEndPr>
+      <w:sdtContent>
+        <w:p>
+          <w:pPr>
+            <w:pStyle w:val="Heading1"/>
+          </w:pPr>
+          <w:r>
+            <w:t>Bibliography</w:t>
+          </w:r>
+        </w:p>
+        <w:sdt>
+          <w:sdtPr>
+            <w:id w:val="111145805"/>
+            <w:bibliography/>
+          </w:sdtPr>
+          <w:sdtContent>
+            <w:p>
+              <w:pPr>
+                <w:rPr>
+                  <w:noProof/>
+                </w:rPr>
+              </w:pPr>
+              <w:r>
+                <w:fldChar w:fldCharType="begin"/>
+              </w:r>
+              <w:r>
+                <w:instrText xml:space="preserve"> BIBLIOGRAPHY </w:instrText>
+              </w:r>
+              <w:r>
+                <w:fldChar w:fldCharType="separate"/>
+              </w:r>
+            </w:p>
+            <w:tbl>
+              <w:tblPr>
+                <w:tblW w:w="5000" w:type="pct"/>
+                <w:tblCellSpacing w:w="15" w:type="dxa"/>
+                <w:tblCellMar>
+                  <w:top w:w="15" w:type="dxa"/>
+                  <w:left w:w="15" w:type="dxa"/>
+                  <w:bottom w:w="15" w:type="dxa"/>
+                  <w:right w:w="15" w:type="dxa"/>
+                </w:tblCellMar>
+                <w:tblLook w:val="04A0" w:firstRow="1" w:lastRow="0" w:firstColumn="1" w:lastColumn="0" w:noHBand="0" w:noVBand="1"/>
+              </w:tblPr>
+              <w:tblGrid>
+                <w:gridCol w:w="322"/>
+                <w:gridCol w:w="8794"/>
+              </w:tblGrid>
+              <w:tr>
+                <w:trPr>
+                  <w:divId w:val="922569236"/>
+                  <w:tblCellSpacing w:w="15" w:type="dxa"/>
+                </w:trPr>
+                <w:tc>
+                  <w:tcPr>
+                    <w:tcW w:w="50" w:type="pct"/>
+                    <w:hideMark/>
+                  </w:tcPr>
+                  <w:p>
+                    <w:pPr>
+                      <w:pStyle w:val="Bibliography"/>
+                      <w:rPr>
+                        <w:noProof/>
+                        <w:lang w:val="en-US"/>
+                      </w:rPr>
+                    </w:pPr>
+                    <w:r>
+                      <w:rPr>
+                        <w:noProof/>
+                        <w:lang w:val="en-US"/>
+                      </w:rPr>
+                      <w:t xml:space="preserve">[1] </w:t>
+                    </w:r>
+                  </w:p>
+                </w:tc>
+                <w:tc>
+                  <w:tcPr>
+                    <w:tcW w:w="0" w:type="auto"/>
+                    <w:hideMark/>
+                  </w:tcPr>
+                  <w:p>
+                    <w:pPr>
+                      <w:pStyle w:val="Bibliography"/>
+                      <w:rPr>
+                        <w:noProof/>
+                        <w:lang w:val="en-US"/>
+                      </w:rPr>
+                    </w:pPr>
+                    <w:r>
+                      <w:rPr>
+                        <w:noProof/>
+                        <w:lang w:val="en-US"/>
+                      </w:rPr>
+                      <w:t>S. D. Connell, "ONLINE HANDWRITING RECOGNITION USING MULTIPLE PATTERN CLASS MODELS," Michigan, 2000.</w:t>
+                    </w:r>
+                  </w:p>
+                </w:tc>
+              </w:tr>
+              <w:tr>
+                <w:trPr>
+                  <w:divId w:val="922569236"/>
+                  <w:tblCellSpacing w:w="15" w:type="dxa"/>
+                </w:trPr>
+                <w:tc>
+                  <w:tcPr>
+                    <w:tcW w:w="50" w:type="pct"/>
+                    <w:hideMark/>
+                  </w:tcPr>
+                  <w:p>
+                    <w:pPr>
+                      <w:pStyle w:val="Bibliography"/>
+                      <w:rPr>
+                        <w:noProof/>
+                        <w:lang w:val="en-US"/>
+                      </w:rPr>
+                    </w:pPr>
+                    <w:r>
+                      <w:rPr>
+                        <w:noProof/>
+                        <w:lang w:val="en-US"/>
+                      </w:rPr>
+                      <w:t xml:space="preserve">[2] </w:t>
+                    </w:r>
+                  </w:p>
+                </w:tc>
+                <w:tc>
+                  <w:tcPr>
+                    <w:tcW w:w="0" w:type="auto"/>
+                    <w:hideMark/>
+                  </w:tcPr>
+                  <w:p>
+                    <w:pPr>
+                      <w:pStyle w:val="Bibliography"/>
+                      <w:rPr>
+                        <w:noProof/>
+                        <w:lang w:val="en-US"/>
+                      </w:rPr>
+                    </w:pPr>
+                    <w:r>
+                      <w:rPr>
+                        <w:noProof/>
+                        <w:lang w:val="en-US"/>
+                      </w:rPr>
+                      <w:t xml:space="preserve">R. Saabni and J. El-sana, "Efficient Generation of Comprehensive Database from Online Arabic Script Recognition". </w:t>
+                    </w:r>
+                  </w:p>
+                </w:tc>
+              </w:tr>
+              <w:tr>
+                <w:trPr>
+                  <w:divId w:val="922569236"/>
+                  <w:tblCellSpacing w:w="15" w:type="dxa"/>
+                </w:trPr>
+                <w:tc>
+                  <w:tcPr>
+                    <w:tcW w:w="50" w:type="pct"/>
+                    <w:hideMark/>
+                  </w:tcPr>
+                  <w:p>
+                    <w:pPr>
+                      <w:pStyle w:val="Bibliography"/>
+                      <w:rPr>
+                        <w:noProof/>
+                        <w:lang w:val="en-US"/>
+                      </w:rPr>
+                    </w:pPr>
+                    <w:r>
+                      <w:rPr>
+                        <w:noProof/>
+                        <w:lang w:val="en-US"/>
+                      </w:rPr>
+                      <w:t xml:space="preserve">[3] </w:t>
+                    </w:r>
+                  </w:p>
+                </w:tc>
+                <w:tc>
+                  <w:tcPr>
+                    <w:tcW w:w="0" w:type="auto"/>
+                    <w:hideMark/>
+                  </w:tcPr>
+                  <w:p>
+                    <w:pPr>
+                      <w:pStyle w:val="Bibliography"/>
+                      <w:rPr>
+                        <w:noProof/>
+                        <w:lang w:val="en-US"/>
+                      </w:rPr>
+                    </w:pPr>
+                    <w:r>
+                      <w:rPr>
+                        <w:noProof/>
+                        <w:lang w:val="en-US"/>
+                      </w:rPr>
+                      <w:t xml:space="preserve">F. Biadsy, R. Saabne and J. El-Sana, "Segmentation-Free Online Arabic Handwriting Recognition," 2010. </w:t>
+                    </w:r>
+                  </w:p>
+                </w:tc>
+              </w:tr>
+            </w:tbl>
+            <w:p>
+              <w:pPr>
+                <w:divId w:val="922569236"/>
+                <w:rPr>
+                  <w:rFonts w:eastAsia="Times New Roman"/>
+                  <w:noProof/>
+                </w:rPr>
+              </w:pPr>
+            </w:p>
+            <w:p>
+              <w:r>
+                <w:rPr>
+                  <w:b/>
+                  <w:bCs/>
+                  <w:noProof/>
+                </w:rPr>
+                <w:fldChar w:fldCharType="end"/>
+              </w:r>
+            </w:p>
+          </w:sdtContent>
+        </w:sdt>
+      </w:sdtContent>
+    </w:sdt>
+    <w:p>
+      <w:pPr>
+        <w:jc w:val="both"/>
+        <w:rPr>
+          <w:rFonts w:ascii="Times New Roman" w:hAnsi="Times New Roman" w:cs="Times New Roman"/>
+          <w:lang w:val="en-US" w:bidi="ar-SA"/>
+        </w:rPr>
+      </w:pPr>
     </w:p>
     <w:sectPr>
       <w:pgSz w:w="11906" w:h="16838"/>
@@ -2317,6 +3817,54 @@
     <w:name w:val="Normal"/>
     <w:qFormat/>
   </w:style>
+  <w:style w:type="paragraph" w:styleId="Heading1">
+    <w:name w:val="heading 1"/>
+    <w:basedOn w:val="Normal"/>
+    <w:next w:val="Normal"/>
+    <w:link w:val="Heading1Char"/>
+    <w:uiPriority w:val="9"/>
+    <w:qFormat/>
+    <w:rsid w:val="00CD0F34"/>
+    <w:pPr>
+      <w:keepNext/>
+      <w:keepLines/>
+      <w:spacing w:before="480" w:after="0"/>
+      <w:outlineLvl w:val="0"/>
+    </w:pPr>
+    <w:rPr>
+      <w:rFonts w:asciiTheme="majorHAnsi" w:eastAsiaTheme="majorEastAsia" w:hAnsiTheme="majorHAnsi" w:cstheme="majorBidi"/>
+      <w:b/>
+      <w:bCs/>
+      <w:color w:val="365F91" w:themeColor="accent1" w:themeShade="BF"/>
+      <w:sz w:val="28"/>
+      <w:szCs w:val="28"/>
+      <w:lang w:val="en-US" w:eastAsia="ja-JP" w:bidi="ar-SA"/>
+    </w:rPr>
+  </w:style>
+  <w:style w:type="paragraph" w:styleId="Heading2">
+    <w:name w:val="heading 2"/>
+    <w:basedOn w:val="Normal"/>
+    <w:next w:val="Normal"/>
+    <w:link w:val="Heading2Char"/>
+    <w:uiPriority w:val="9"/>
+    <w:unhideWhenUsed/>
+    <w:qFormat/>
+    <w:rsid w:val="00A10154"/>
+    <w:pPr>
+      <w:keepNext/>
+      <w:keepLines/>
+      <w:spacing w:before="200" w:after="0"/>
+      <w:outlineLvl w:val="1"/>
+    </w:pPr>
+    <w:rPr>
+      <w:rFonts w:asciiTheme="majorHAnsi" w:eastAsiaTheme="majorEastAsia" w:hAnsiTheme="majorHAnsi" w:cstheme="majorBidi"/>
+      <w:b/>
+      <w:bCs/>
+      <w:color w:val="4F81BD" w:themeColor="accent1"/>
+      <w:sz w:val="26"/>
+      <w:szCs w:val="26"/>
+    </w:rPr>
+  </w:style>
   <w:style w:type="character" w:default="1" w:styleId="DefaultParagraphFont">
     <w:name w:val="Default Paragraph Font"/>
     <w:uiPriority w:val="1"/>
@@ -2359,6 +3907,75 @@
       <w:sz w:val="24"/>
       <w:szCs w:val="24"/>
     </w:rPr>
+  </w:style>
+  <w:style w:type="character" w:customStyle="1" w:styleId="Heading2Char">
+    <w:name w:val="Heading 2 Char"/>
+    <w:basedOn w:val="DefaultParagraphFont"/>
+    <w:link w:val="Heading2"/>
+    <w:uiPriority w:val="9"/>
+    <w:rsid w:val="00A10154"/>
+    <w:rPr>
+      <w:rFonts w:asciiTheme="majorHAnsi" w:eastAsiaTheme="majorEastAsia" w:hAnsiTheme="majorHAnsi" w:cstheme="majorBidi"/>
+      <w:b/>
+      <w:bCs/>
+      <w:color w:val="4F81BD" w:themeColor="accent1"/>
+      <w:sz w:val="26"/>
+      <w:szCs w:val="26"/>
+    </w:rPr>
+  </w:style>
+  <w:style w:type="paragraph" w:styleId="BalloonText">
+    <w:name w:val="Balloon Text"/>
+    <w:basedOn w:val="Normal"/>
+    <w:link w:val="BalloonTextChar"/>
+    <w:uiPriority w:val="99"/>
+    <w:semiHidden/>
+    <w:unhideWhenUsed/>
+    <w:rsid w:val="00CD0F34"/>
+    <w:pPr>
+      <w:spacing w:after="0" w:line="240" w:lineRule="auto"/>
+    </w:pPr>
+    <w:rPr>
+      <w:rFonts w:ascii="Tahoma" w:hAnsi="Tahoma" w:cs="Tahoma"/>
+      <w:sz w:val="16"/>
+      <w:szCs w:val="16"/>
+    </w:rPr>
+  </w:style>
+  <w:style w:type="character" w:customStyle="1" w:styleId="BalloonTextChar">
+    <w:name w:val="Balloon Text Char"/>
+    <w:basedOn w:val="DefaultParagraphFont"/>
+    <w:link w:val="BalloonText"/>
+    <w:uiPriority w:val="99"/>
+    <w:semiHidden/>
+    <w:rsid w:val="00CD0F34"/>
+    <w:rPr>
+      <w:rFonts w:ascii="Tahoma" w:hAnsi="Tahoma" w:cs="Tahoma"/>
+      <w:sz w:val="16"/>
+      <w:szCs w:val="16"/>
+    </w:rPr>
+  </w:style>
+  <w:style w:type="character" w:customStyle="1" w:styleId="Heading1Char">
+    <w:name w:val="Heading 1 Char"/>
+    <w:basedOn w:val="DefaultParagraphFont"/>
+    <w:link w:val="Heading1"/>
+    <w:uiPriority w:val="9"/>
+    <w:rsid w:val="00CD0F34"/>
+    <w:rPr>
+      <w:rFonts w:asciiTheme="majorHAnsi" w:eastAsiaTheme="majorEastAsia" w:hAnsiTheme="majorHAnsi" w:cstheme="majorBidi"/>
+      <w:b/>
+      <w:bCs/>
+      <w:color w:val="365F91" w:themeColor="accent1" w:themeShade="BF"/>
+      <w:sz w:val="28"/>
+      <w:szCs w:val="28"/>
+      <w:lang w:val="en-US" w:eastAsia="ja-JP" w:bidi="ar-SA"/>
+    </w:rPr>
+  </w:style>
+  <w:style w:type="paragraph" w:styleId="Bibliography">
+    <w:name w:val="Bibliography"/>
+    <w:basedOn w:val="Normal"/>
+    <w:next w:val="Normal"/>
+    <w:uiPriority w:val="37"/>
+    <w:unhideWhenUsed/>
+    <w:rsid w:val="00CD0F34"/>
   </w:style>
 </w:styles>
 </file>
@@ -2523,6 +4140,54 @@
     <w:name w:val="Normal"/>
     <w:qFormat/>
   </w:style>
+  <w:style w:type="paragraph" w:styleId="Heading1">
+    <w:name w:val="heading 1"/>
+    <w:basedOn w:val="Normal"/>
+    <w:next w:val="Normal"/>
+    <w:link w:val="Heading1Char"/>
+    <w:uiPriority w:val="9"/>
+    <w:qFormat/>
+    <w:rsid w:val="00CD0F34"/>
+    <w:pPr>
+      <w:keepNext/>
+      <w:keepLines/>
+      <w:spacing w:before="480" w:after="0"/>
+      <w:outlineLvl w:val="0"/>
+    </w:pPr>
+    <w:rPr>
+      <w:rFonts w:asciiTheme="majorHAnsi" w:eastAsiaTheme="majorEastAsia" w:hAnsiTheme="majorHAnsi" w:cstheme="majorBidi"/>
+      <w:b/>
+      <w:bCs/>
+      <w:color w:val="365F91" w:themeColor="accent1" w:themeShade="BF"/>
+      <w:sz w:val="28"/>
+      <w:szCs w:val="28"/>
+      <w:lang w:val="en-US" w:eastAsia="ja-JP" w:bidi="ar-SA"/>
+    </w:rPr>
+  </w:style>
+  <w:style w:type="paragraph" w:styleId="Heading2">
+    <w:name w:val="heading 2"/>
+    <w:basedOn w:val="Normal"/>
+    <w:next w:val="Normal"/>
+    <w:link w:val="Heading2Char"/>
+    <w:uiPriority w:val="9"/>
+    <w:unhideWhenUsed/>
+    <w:qFormat/>
+    <w:rsid w:val="00A10154"/>
+    <w:pPr>
+      <w:keepNext/>
+      <w:keepLines/>
+      <w:spacing w:before="200" w:after="0"/>
+      <w:outlineLvl w:val="1"/>
+    </w:pPr>
+    <w:rPr>
+      <w:rFonts w:asciiTheme="majorHAnsi" w:eastAsiaTheme="majorEastAsia" w:hAnsiTheme="majorHAnsi" w:cstheme="majorBidi"/>
+      <w:b/>
+      <w:bCs/>
+      <w:color w:val="4F81BD" w:themeColor="accent1"/>
+      <w:sz w:val="26"/>
+      <w:szCs w:val="26"/>
+    </w:rPr>
+  </w:style>
   <w:style w:type="character" w:default="1" w:styleId="DefaultParagraphFont">
     <w:name w:val="Default Paragraph Font"/>
     <w:uiPriority w:val="1"/>
@@ -2565,6 +4230,75 @@
       <w:sz w:val="24"/>
       <w:szCs w:val="24"/>
     </w:rPr>
+  </w:style>
+  <w:style w:type="character" w:customStyle="1" w:styleId="Heading2Char">
+    <w:name w:val="Heading 2 Char"/>
+    <w:basedOn w:val="DefaultParagraphFont"/>
+    <w:link w:val="Heading2"/>
+    <w:uiPriority w:val="9"/>
+    <w:rsid w:val="00A10154"/>
+    <w:rPr>
+      <w:rFonts w:asciiTheme="majorHAnsi" w:eastAsiaTheme="majorEastAsia" w:hAnsiTheme="majorHAnsi" w:cstheme="majorBidi"/>
+      <w:b/>
+      <w:bCs/>
+      <w:color w:val="4F81BD" w:themeColor="accent1"/>
+      <w:sz w:val="26"/>
+      <w:szCs w:val="26"/>
+    </w:rPr>
+  </w:style>
+  <w:style w:type="paragraph" w:styleId="BalloonText">
+    <w:name w:val="Balloon Text"/>
+    <w:basedOn w:val="Normal"/>
+    <w:link w:val="BalloonTextChar"/>
+    <w:uiPriority w:val="99"/>
+    <w:semiHidden/>
+    <w:unhideWhenUsed/>
+    <w:rsid w:val="00CD0F34"/>
+    <w:pPr>
+      <w:spacing w:after="0" w:line="240" w:lineRule="auto"/>
+    </w:pPr>
+    <w:rPr>
+      <w:rFonts w:ascii="Tahoma" w:hAnsi="Tahoma" w:cs="Tahoma"/>
+      <w:sz w:val="16"/>
+      <w:szCs w:val="16"/>
+    </w:rPr>
+  </w:style>
+  <w:style w:type="character" w:customStyle="1" w:styleId="BalloonTextChar">
+    <w:name w:val="Balloon Text Char"/>
+    <w:basedOn w:val="DefaultParagraphFont"/>
+    <w:link w:val="BalloonText"/>
+    <w:uiPriority w:val="99"/>
+    <w:semiHidden/>
+    <w:rsid w:val="00CD0F34"/>
+    <w:rPr>
+      <w:rFonts w:ascii="Tahoma" w:hAnsi="Tahoma" w:cs="Tahoma"/>
+      <w:sz w:val="16"/>
+      <w:szCs w:val="16"/>
+    </w:rPr>
+  </w:style>
+  <w:style w:type="character" w:customStyle="1" w:styleId="Heading1Char">
+    <w:name w:val="Heading 1 Char"/>
+    <w:basedOn w:val="DefaultParagraphFont"/>
+    <w:link w:val="Heading1"/>
+    <w:uiPriority w:val="9"/>
+    <w:rsid w:val="00CD0F34"/>
+    <w:rPr>
+      <w:rFonts w:asciiTheme="majorHAnsi" w:eastAsiaTheme="majorEastAsia" w:hAnsiTheme="majorHAnsi" w:cstheme="majorBidi"/>
+      <w:b/>
+      <w:bCs/>
+      <w:color w:val="365F91" w:themeColor="accent1" w:themeShade="BF"/>
+      <w:sz w:val="28"/>
+      <w:szCs w:val="28"/>
+      <w:lang w:val="en-US" w:eastAsia="ja-JP" w:bidi="ar-SA"/>
+    </w:rPr>
+  </w:style>
+  <w:style w:type="paragraph" w:styleId="Bibliography">
+    <w:name w:val="Bibliography"/>
+    <w:basedOn w:val="Normal"/>
+    <w:next w:val="Normal"/>
+    <w:uiPriority w:val="37"/>
+    <w:unhideWhenUsed/>
+    <w:rsid w:val="00CD0F34"/>
   </w:style>
 </w:styles>
 </file>
@@ -2852,4 +4586,87 @@
   <a:objectDefaults/>
   <a:extraClrSchemeLst/>
 </a:theme>
+</file>
+
+<file path=customXml/item1.xml><?xml version="1.0" encoding="utf-8"?>
+<b:Sources xmlns:b="http://schemas.openxmlformats.org/officeDocument/2006/bibliography" xmlns="http://schemas.openxmlformats.org/officeDocument/2006/bibliography" SelectedStyle="\IEEE2006OfficeOnline.xsl" StyleName="IEEE 2006">
+  <b:Source>
+    <b:Tag>Saa</b:Tag>
+    <b:SourceType>JournalArticle</b:SourceType>
+    <b:Guid>{9C1BD741-ECD1-4F77-9E75-D7C7148BBE1D}</b:Guid>
+    <b:Title>Efficient Generation of Comprehensive Database from Online Arabic Script Recognition</b:Title>
+    <b:Author>
+      <b:Author>
+        <b:NameList>
+          <b:Person>
+            <b:Last>Saabni</b:Last>
+            <b:First>Raid</b:First>
+          </b:Person>
+          <b:Person>
+            <b:Last>El-sana</b:Last>
+            <b:First>Jihad</b:First>
+          </b:Person>
+        </b:NameList>
+      </b:Author>
+    </b:Author>
+    <b:RefOrder>2</b:RefOrder>
+  </b:Source>
+  <b:Source>
+    <b:Tag>Bia10</b:Tag>
+    <b:SourceType>JournalArticle</b:SourceType>
+    <b:Guid>{DD596E63-85BA-4573-8727-4A4EBEFF780B}</b:Guid>
+    <b:Author>
+      <b:Author>
+        <b:NameList>
+          <b:Person>
+            <b:Last>Biadsy</b:Last>
+            <b:First>Fadi</b:First>
+          </b:Person>
+          <b:Person>
+            <b:Last>Saabne</b:Last>
+            <b:First>Raid</b:First>
+          </b:Person>
+          <b:Person>
+            <b:Last>El-Sana</b:Last>
+            <b:First>Jihad</b:First>
+          </b:Person>
+        </b:NameList>
+      </b:Author>
+    </b:Author>
+    <b:Title>Segmentation-Free Online Arabic Handwriting Recognition</b:Title>
+    <b:Year>2010</b:Year>
+    <b:RefOrder>3</b:RefOrder>
+  </b:Source>
+  <b:Source>
+    <b:Tag>Con00</b:Tag>
+    <b:SourceType>Report</b:SourceType>
+    <b:Guid>{E81EC040-D395-4E16-87A2-74D548C0B65D}</b:Guid>
+    <b:Title>ONLINE HANDWRITING RECOGNITION USING MULTIPLE PATTERN CLASS MODELS</b:Title>
+    <b:Year>2000</b:Year>
+    <b:Author>
+      <b:Author>
+        <b:NameList>
+          <b:Person>
+            <b:Last>Connell</b:Last>
+            <b:First>Scott</b:First>
+            <b:Middle>D.</b:Middle>
+          </b:Person>
+        </b:NameList>
+      </b:Author>
+    </b:Author>
+    <b:City>Michigan</b:City>
+    <b:Department>Department of Computer Science and Engineering</b:Department>
+    <b:Institution>Mchigan State University</b:Institution>
+    <b:ThesisType>Phd Thesis</b:ThesisType>
+    <b:RefOrder>1</b:RefOrder>
+  </b:Source>
+</b:Sources>
+</file>
+
+<file path=customXml/itemProps1.xml><?xml version="1.0" encoding="utf-8"?>
+<ds:datastoreItem xmlns:ds="http://schemas.openxmlformats.org/officeDocument/2006/customXml" ds:itemID="{F6CDFA54-31F8-4E47-A907-8DEB3DB18FAC}">
+  <ds:schemaRefs>
+    <ds:schemaRef ds:uri="http://schemas.openxmlformats.org/officeDocument/2006/bibliography"/>
+  </ds:schemaRefs>
+</ds:datastoreItem>
 </file>
</xml_diff>

<commit_message>
commit before a big change in the segmentation algorithm
git-svn-id: https://arabic-icr.googlecode.com/svn/trunk@21 23b4f04e-482a-c3a5-d353-cb0f12a588d0
</commit_message>
<xml_diff>
--- a/Thesis/Thesis.docx
+++ b/Thesis/Thesis.docx
@@ -156,47 +156,6 @@
     <w:p>
       <w:pPr>
         <w:numPr>
-          <w:ilvl w:val="2"/>
-          <w:numId w:val="2"/>
-        </w:numPr>
-        <w:spacing w:after="0" w:line="240" w:lineRule="auto"/>
-        <w:textAlignment w:val="center"/>
-        <w:rPr>
-          <w:rFonts w:ascii="Calibri" w:eastAsia="Times New Roman" w:hAnsi="Calibri" w:cs="Calibri"/>
-          <w:lang w:val="en-US"/>
-        </w:rPr>
-      </w:pPr>
-      <w:r>
-        <w:rPr>
-          <w:rFonts w:ascii="Calibri" w:eastAsia="Times New Roman" w:hAnsi="Calibri" w:cs="Calibri"/>
-          <w:lang w:val="en-US"/>
-        </w:rPr>
-        <w:t>Characteristics of Handwritten Arabic Letters</w:t>
-      </w:r>
-      <w:r>
-        <w:rPr>
-          <w:rFonts w:ascii="Calibri" w:eastAsia="Times New Roman" w:hAnsi="Calibri" w:cs="Calibri"/>
-          <w:sz w:val="12"/>
-          <w:szCs w:val="12"/>
-          <w:lang w:val="en-US"/>
-        </w:rPr>
-        <w:t>[Analysis of Handwritten Arabic Letters using selected features extraction techniques]</w:t>
-      </w:r>
-    </w:p>
-    <w:p>
-      <w:pPr>
-        <w:spacing w:after="0" w:line="240" w:lineRule="auto"/>
-        <w:ind w:left="2160"/>
-        <w:textAlignment w:val="center"/>
-        <w:rPr>
-          <w:rFonts w:ascii="Calibri" w:eastAsia="Times New Roman" w:hAnsi="Calibri" w:cs="Calibri"/>
-          <w:lang w:val="en-US"/>
-        </w:rPr>
-      </w:pPr>
-    </w:p>
-    <w:p>
-      <w:pPr>
-        <w:numPr>
           <w:ilvl w:val="1"/>
           <w:numId w:val="2"/>
         </w:numPr>
@@ -1077,6 +1036,50 @@
         </w:rPr>
         <w:t xml:space="preserve"> </w:t>
       </w:r>
+      <w:sdt>
+        <w:sdtPr>
+          <w:rPr>
+            <w:rFonts w:ascii="Times New Roman" w:hAnsi="Times New Roman" w:cs="Times New Roman"/>
+          </w:rPr>
+          <w:id w:val="252164829"/>
+          <w:citation/>
+        </w:sdtPr>
+        <w:sdtContent>
+          <w:r>
+            <w:rPr>
+              <w:rFonts w:ascii="Times New Roman" w:hAnsi="Times New Roman" w:cs="Times New Roman"/>
+            </w:rPr>
+            <w:fldChar w:fldCharType="begin"/>
+          </w:r>
+          <w:r>
+            <w:rPr>
+              <w:rFonts w:ascii="Times New Roman" w:hAnsi="Times New Roman" w:cs="Times New Roman"/>
+              <w:lang w:val="en-US"/>
+            </w:rPr>
+            <w:instrText xml:space="preserve"> CITATION Con00 \l 1033 </w:instrText>
+          </w:r>
+          <w:r>
+            <w:rPr>
+              <w:rFonts w:ascii="Times New Roman" w:hAnsi="Times New Roman" w:cs="Times New Roman"/>
+            </w:rPr>
+            <w:fldChar w:fldCharType="separate"/>
+          </w:r>
+          <w:r>
+            <w:rPr>
+              <w:rFonts w:ascii="Times New Roman" w:hAnsi="Times New Roman" w:cs="Times New Roman"/>
+              <w:noProof/>
+              <w:lang w:val="en-US"/>
+            </w:rPr>
+            <w:t>[1]</w:t>
+          </w:r>
+          <w:r>
+            <w:rPr>
+              <w:rFonts w:ascii="Times New Roman" w:hAnsi="Times New Roman" w:cs="Times New Roman"/>
+            </w:rPr>
+            <w:fldChar w:fldCharType="end"/>
+          </w:r>
+        </w:sdtContent>
+      </w:sdt>
     </w:p>
     <w:p>
       <w:pPr>
@@ -1105,20 +1108,70 @@
         </w:rPr>
         <w:t xml:space="preserve">While much of the today’s data is directly entered into computers using the keyboard, many tasks still exist in which people tend to prefer handwriting over keyboard entry. Note taking (e.g. in classrooms) is a task that can still be done more </w:t>
       </w:r>
-      <w:proofErr w:type="spellStart"/>
-      <w:r>
-        <w:rPr>
-          <w:rFonts w:ascii="Times New Roman" w:hAnsi="Times New Roman" w:cs="Times New Roman"/>
-        </w:rPr>
-        <w:t>effiecientlu</w:t>
-      </w:r>
-      <w:proofErr w:type="spellEnd"/>
+      <w:r>
+        <w:rPr>
+          <w:rFonts w:ascii="Times New Roman" w:hAnsi="Times New Roman" w:cs="Times New Roman"/>
+        </w:rPr>
+        <w:t>efficiently</w:t>
+      </w:r>
       <w:r>
         <w:rPr>
           <w:rFonts w:ascii="Times New Roman" w:hAnsi="Times New Roman" w:cs="Times New Roman"/>
         </w:rPr>
         <w:t xml:space="preserve"> by hand for most users. In addition, while people can produce annotated hand sketches very quickly, data entry into a computer using a combination of the mouse and keyboard is relatively time consuming.</w:t>
       </w:r>
+      <w:sdt>
+        <w:sdtPr>
+          <w:rPr>
+            <w:rFonts w:ascii="Times New Roman" w:hAnsi="Times New Roman" w:cs="Times New Roman"/>
+          </w:rPr>
+          <w:id w:val="-396057478"/>
+          <w:citation/>
+        </w:sdtPr>
+        <w:sdtContent>
+          <w:r>
+            <w:rPr>
+              <w:rFonts w:ascii="Times New Roman" w:hAnsi="Times New Roman" w:cs="Times New Roman"/>
+            </w:rPr>
+            <w:fldChar w:fldCharType="begin"/>
+          </w:r>
+          <w:r>
+            <w:rPr>
+              <w:rFonts w:ascii="Times New Roman" w:hAnsi="Times New Roman" w:cs="Times New Roman"/>
+              <w:lang w:val="en-US"/>
+            </w:rPr>
+            <w:instrText xml:space="preserve"> CITATION Con00 \l 1033 </w:instrText>
+          </w:r>
+          <w:r>
+            <w:rPr>
+              <w:rFonts w:ascii="Times New Roman" w:hAnsi="Times New Roman" w:cs="Times New Roman"/>
+            </w:rPr>
+            <w:fldChar w:fldCharType="separate"/>
+          </w:r>
+          <w:r>
+            <w:rPr>
+              <w:rFonts w:ascii="Times New Roman" w:hAnsi="Times New Roman" w:cs="Times New Roman"/>
+              <w:noProof/>
+              <w:lang w:val="en-US"/>
+            </w:rPr>
+            <w:t xml:space="preserve"> </w:t>
+          </w:r>
+          <w:r>
+            <w:rPr>
+              <w:rFonts w:ascii="Times New Roman" w:hAnsi="Times New Roman" w:cs="Times New Roman"/>
+              <w:noProof/>
+              <w:lang w:val="en-US"/>
+            </w:rPr>
+            <w:t>[1]</w:t>
+          </w:r>
+          <w:r>
+            <w:rPr>
+              <w:rFonts w:ascii="Times New Roman" w:hAnsi="Times New Roman" w:cs="Times New Roman"/>
+            </w:rPr>
+            <w:fldChar w:fldCharType="end"/>
+          </w:r>
+        </w:sdtContent>
+      </w:sdt>
     </w:p>
     <w:p>
       <w:pPr>
@@ -1133,20 +1186,62 @@
         </w:rPr>
         <w:t xml:space="preserve">Smartphones and tablets are pocket sized </w:t>
       </w:r>
-      <w:proofErr w:type="spellStart"/>
-      <w:r>
-        <w:rPr>
-          <w:rFonts w:ascii="Times New Roman" w:hAnsi="Times New Roman" w:cs="Times New Roman"/>
-        </w:rPr>
-        <w:t>cosumer</w:t>
-      </w:r>
-      <w:proofErr w:type="spellEnd"/>
+      <w:r>
+        <w:rPr>
+          <w:rFonts w:ascii="Times New Roman" w:hAnsi="Times New Roman" w:cs="Times New Roman"/>
+        </w:rPr>
+        <w:t>consumer</w:t>
+      </w:r>
       <w:r>
         <w:rPr>
           <w:rFonts w:ascii="Times New Roman" w:hAnsi="Times New Roman" w:cs="Times New Roman"/>
         </w:rPr>
         <w:t xml:space="preserve"> devices that can store calendars and address books, provide access to emails, the web, and contain other productivity tools. These devices are too small to have full sized keyboards, or sometimes may be too small for any keyboard at all, requiring pen, hand gestures, figure gestures or voice interface to enter data. </w:t>
       </w:r>
+      <w:sdt>
+        <w:sdtPr>
+          <w:rPr>
+            <w:rFonts w:ascii="Times New Roman" w:hAnsi="Times New Roman" w:cs="Times New Roman"/>
+          </w:rPr>
+          <w:id w:val="1878348486"/>
+          <w:citation/>
+        </w:sdtPr>
+        <w:sdtContent>
+          <w:r>
+            <w:rPr>
+              <w:rFonts w:ascii="Times New Roman" w:hAnsi="Times New Roman" w:cs="Times New Roman"/>
+            </w:rPr>
+            <w:fldChar w:fldCharType="begin"/>
+          </w:r>
+          <w:r>
+            <w:rPr>
+              <w:rFonts w:ascii="Times New Roman" w:hAnsi="Times New Roman" w:cs="Times New Roman"/>
+              <w:lang w:val="en-US"/>
+            </w:rPr>
+            <w:instrText xml:space="preserve"> CITATION Con00 \l 1033 </w:instrText>
+          </w:r>
+          <w:r>
+            <w:rPr>
+              <w:rFonts w:ascii="Times New Roman" w:hAnsi="Times New Roman" w:cs="Times New Roman"/>
+            </w:rPr>
+            <w:fldChar w:fldCharType="separate"/>
+          </w:r>
+          <w:r>
+            <w:rPr>
+              <w:rFonts w:ascii="Times New Roman" w:hAnsi="Times New Roman" w:cs="Times New Roman"/>
+              <w:noProof/>
+              <w:lang w:val="en-US"/>
+            </w:rPr>
+            <w:t>[1]</w:t>
+          </w:r>
+          <w:r>
+            <w:rPr>
+              <w:rFonts w:ascii="Times New Roman" w:hAnsi="Times New Roman" w:cs="Times New Roman"/>
+            </w:rPr>
+            <w:fldChar w:fldCharType="end"/>
+          </w:r>
+        </w:sdtContent>
+      </w:sdt>
     </w:p>
     <w:p>
       <w:pPr>
@@ -1181,6 +1276,50 @@
         </w:rPr>
         <w:t xml:space="preserve">complexity of the language used. </w:t>
       </w:r>
+      <w:sdt>
+        <w:sdtPr>
+          <w:rPr>
+            <w:rFonts w:ascii="Times New Roman" w:hAnsi="Times New Roman" w:cs="Times New Roman"/>
+          </w:rPr>
+          <w:id w:val="-1368443115"/>
+          <w:citation/>
+        </w:sdtPr>
+        <w:sdtContent>
+          <w:r>
+            <w:rPr>
+              <w:rFonts w:ascii="Times New Roman" w:hAnsi="Times New Roman" w:cs="Times New Roman"/>
+            </w:rPr>
+            <w:fldChar w:fldCharType="begin"/>
+          </w:r>
+          <w:r>
+            <w:rPr>
+              <w:rFonts w:ascii="Times New Roman" w:hAnsi="Times New Roman" w:cs="Times New Roman"/>
+              <w:lang w:val="en-US"/>
+            </w:rPr>
+            <w:instrText xml:space="preserve"> CITATION Con00 \l 1033 </w:instrText>
+          </w:r>
+          <w:r>
+            <w:rPr>
+              <w:rFonts w:ascii="Times New Roman" w:hAnsi="Times New Roman" w:cs="Times New Roman"/>
+            </w:rPr>
+            <w:fldChar w:fldCharType="separate"/>
+          </w:r>
+          <w:r>
+            <w:rPr>
+              <w:rFonts w:ascii="Times New Roman" w:hAnsi="Times New Roman" w:cs="Times New Roman"/>
+              <w:noProof/>
+              <w:lang w:val="en-US"/>
+            </w:rPr>
+            <w:t>[1]</w:t>
+          </w:r>
+          <w:r>
+            <w:rPr>
+              <w:rFonts w:ascii="Times New Roman" w:hAnsi="Times New Roman" w:cs="Times New Roman"/>
+            </w:rPr>
+            <w:fldChar w:fldCharType="end"/>
+          </w:r>
+        </w:sdtContent>
+      </w:sdt>
     </w:p>
     <w:p>
       <w:pPr>
@@ -1203,44 +1342,36 @@
         </w:rPr>
         <w:t xml:space="preserve"> Handwriting recognition can be broken into two categories: offline and online.</w:t>
       </w:r>
-    </w:p>
-    <w:p>
-      <w:pPr>
-        <w:jc w:val="both"/>
-        <w:rPr>
-          <w:rFonts w:ascii="Times New Roman" w:hAnsi="Times New Roman" w:cs="Times New Roman"/>
-        </w:rPr>
-      </w:pPr>
+      <w:r>
+        <w:rPr>
+          <w:rFonts w:ascii="Times New Roman" w:hAnsi="Times New Roman" w:cs="Times New Roman"/>
+        </w:rPr>
+        <w:t xml:space="preserve"> </w:t>
+      </w:r>
       <w:r>
         <w:rPr>
           <w:rFonts w:ascii="Times New Roman" w:hAnsi="Times New Roman" w:cs="Times New Roman"/>
         </w:rPr>
         <w:t xml:space="preserve">Offline handwriting recognition focuses on documents that have been written on paper at some previous point of time. Information is presented to the system in the form of scanned image of the paper document. In contrast, online handwriting recognition focuses on tasks where recognition needs to be performed at the time of writing. This requires the use of special equipment, such touch screen or digitizing tablet, to capture the strokes of the pen as </w:t>
       </w:r>
-      <w:proofErr w:type="spellStart"/>
-      <w:r>
-        <w:rPr>
-          <w:rFonts w:ascii="Times New Roman" w:hAnsi="Times New Roman" w:cs="Times New Roman"/>
-        </w:rPr>
-        <w:t>thet</w:t>
-      </w:r>
-      <w:proofErr w:type="spellEnd"/>
+      <w:r>
+        <w:rPr>
+          <w:rFonts w:ascii="Times New Roman" w:hAnsi="Times New Roman" w:cs="Times New Roman"/>
+        </w:rPr>
+        <w:t>that</w:t>
+      </w:r>
       <w:r>
         <w:rPr>
           <w:rFonts w:ascii="Times New Roman" w:hAnsi="Times New Roman" w:cs="Times New Roman"/>
         </w:rPr>
         <w:t xml:space="preserve"> are being written. The trace </w:t>
       </w:r>
-      <w:proofErr w:type="spellStart"/>
-      <w:proofErr w:type="gramStart"/>
-      <w:r>
-        <w:rPr>
-          <w:rFonts w:ascii="Times New Roman" w:hAnsi="Times New Roman" w:cs="Times New Roman"/>
-        </w:rPr>
-        <w:t>od</w:t>
-      </w:r>
-      <w:proofErr w:type="spellEnd"/>
-      <w:proofErr w:type="gramEnd"/>
+      <w:r>
+        <w:rPr>
+          <w:rFonts w:ascii="Times New Roman" w:hAnsi="Times New Roman" w:cs="Times New Roman"/>
+        </w:rPr>
+        <w:t>of</w:t>
+      </w:r>
       <w:r>
         <w:rPr>
           <w:rFonts w:ascii="Times New Roman" w:hAnsi="Times New Roman" w:cs="Times New Roman"/>
@@ -1275,7 +1406,7 @@
           <v:shape id="_x0000_i1025" type="#_x0000_t75" style="width:30.1pt;height:19.9pt" o:ole="">
             <v:imagedata r:id="rId7" o:title=""/>
           </v:shape>
-          <o:OLEObject Type="Embed" ProgID="Equation.DSMT4" ShapeID="_x0000_i1025" DrawAspect="Content" ObjectID="_1394647666" r:id="rId8"/>
+          <o:OLEObject Type="Embed" ProgID="Equation.DSMT4" ShapeID="_x0000_i1025" DrawAspect="Content" ObjectID="_1394740117" r:id="rId8"/>
         </w:object>
       </w:r>
       <w:r>
@@ -1284,6 +1415,58 @@
         </w:rPr>
         <w:t xml:space="preserve"> coordinates. While this sequence can be used to construct a static image of the writing, thus allowing offline character recognition techniques to be applied, it has been shown [63] that the information about the pen dynamics can be used to obtain a better recognition accuracies than the static data alone. Therefore, it is beneficial to capture the data in an online form, even if the real-time processing requirements can be relaxed.</w:t>
       </w:r>
+      <w:sdt>
+        <w:sdtPr>
+          <w:rPr>
+            <w:rFonts w:ascii="Times New Roman" w:hAnsi="Times New Roman" w:cs="Times New Roman"/>
+          </w:rPr>
+          <w:id w:val="-1187213149"/>
+          <w:citation/>
+        </w:sdtPr>
+        <w:sdtContent>
+          <w:r>
+            <w:rPr>
+              <w:rFonts w:ascii="Times New Roman" w:hAnsi="Times New Roman" w:cs="Times New Roman"/>
+            </w:rPr>
+            <w:fldChar w:fldCharType="begin"/>
+          </w:r>
+          <w:r>
+            <w:rPr>
+              <w:rFonts w:ascii="Times New Roman" w:hAnsi="Times New Roman" w:cs="Times New Roman"/>
+              <w:lang w:val="en-US"/>
+            </w:rPr>
+            <w:instrText xml:space="preserve"> CITATION Con00 \l 1033 </w:instrText>
+          </w:r>
+          <w:r>
+            <w:rPr>
+              <w:rFonts w:ascii="Times New Roman" w:hAnsi="Times New Roman" w:cs="Times New Roman"/>
+            </w:rPr>
+            <w:fldChar w:fldCharType="separate"/>
+          </w:r>
+          <w:r>
+            <w:rPr>
+              <w:rFonts w:ascii="Times New Roman" w:hAnsi="Times New Roman" w:cs="Times New Roman"/>
+              <w:noProof/>
+              <w:lang w:val="en-US"/>
+            </w:rPr>
+            <w:t xml:space="preserve"> </w:t>
+          </w:r>
+          <w:r>
+            <w:rPr>
+              <w:rFonts w:ascii="Times New Roman" w:hAnsi="Times New Roman" w:cs="Times New Roman"/>
+              <w:noProof/>
+              <w:lang w:val="en-US"/>
+            </w:rPr>
+            <w:t>[1]</w:t>
+          </w:r>
+          <w:r>
+            <w:rPr>
+              <w:rFonts w:ascii="Times New Roman" w:hAnsi="Times New Roman" w:cs="Times New Roman"/>
+            </w:rPr>
+            <w:fldChar w:fldCharType="end"/>
+          </w:r>
+        </w:sdtContent>
+      </w:sdt>
     </w:p>
     <w:p>
       <w:pPr>
@@ -1339,6 +1522,7 @@
           <w:id w:val="1419292169"/>
           <w:citation/>
         </w:sdtPr>
+        <w:sdtEndPr/>
         <w:sdtContent>
           <w:r>
             <w:rPr>
@@ -1394,14 +1578,16 @@
         <w:rPr>
           <w:lang w:val="en-US"/>
         </w:rPr>
-        <w:t>Overview of Arabic Letters</w:t>
-      </w:r>
+        <w:t>Characteristics of Arabic Script</w:t>
+      </w:r>
+      <w:bookmarkStart w:id="0" w:name="_GoBack"/>
+      <w:bookmarkEnd w:id="0"/>
     </w:p>
     <w:p>
       <w:pPr>
         <w:jc w:val="both"/>
         <w:rPr>
-          <w:rFonts w:ascii="Times New Roman" w:hAnsi="Times New Roman" w:cs="Times New Roman" w:hint="cs"/>
+          <w:rFonts w:ascii="Times New Roman" w:hAnsi="Times New Roman" w:cs="Times New Roman"/>
           <w:rtl/>
           <w:lang w:bidi="ar-SA"/>
         </w:rPr>
@@ -1452,6 +1638,7 @@
           <w:id w:val="1297418971"/>
           <w:citation/>
         </w:sdtPr>
+        <w:sdtEndPr/>
         <w:sdtContent>
           <w:r>
             <w:rPr>
@@ -1531,8 +1718,6 @@
         </w:rPr>
         <w:t>diacritics. Arabic</w:t>
       </w:r>
-      <w:bookmarkStart w:id="0" w:name="_GoBack"/>
-      <w:bookmarkEnd w:id="0"/>
       <w:r>
         <w:rPr>
           <w:rFonts w:ascii="Times New Roman" w:hAnsi="Times New Roman" w:cs="Times New Roman"/>
@@ -1932,6 +2117,7 @@
           <w:id w:val="-1592378579"/>
           <w:citation/>
         </w:sdtPr>
+        <w:sdtEndPr/>
         <w:sdtContent>
           <w:r>
             <w:rPr>
@@ -2011,6 +2197,7 @@
           <w:id w:val="-309706897"/>
           <w:citation/>
         </w:sdtPr>
+        <w:sdtEndPr/>
         <w:sdtContent>
           <w:r>
             <w:rPr>
@@ -2298,6 +2485,7 @@
           <w:id w:val="1331949600"/>
           <w:citation/>
         </w:sdtPr>
+        <w:sdtEndPr/>
         <w:sdtContent>
           <w:r>
             <w:rPr>
@@ -2382,7 +2570,14 @@
           <w:rFonts w:ascii="Times New Roman" w:hAnsi="Times New Roman" w:cs="Times New Roman"/>
           <w:lang w:val="en-US" w:bidi="ar-SA"/>
         </w:rPr>
-        <w:t xml:space="preserve"> and </w:t>
+        <w:t xml:space="preserve"> and El</w:t>
+      </w:r>
+      <w:r>
+        <w:rPr>
+          <w:rFonts w:ascii="Times New Roman" w:hAnsi="Times New Roman" w:cs="Times New Roman"/>
+          <w:lang w:val="en-US" w:bidi="ar-SA"/>
+        </w:rPr>
+        <w:t>-</w:t>
       </w:r>
       <w:proofErr w:type="spellStart"/>
       <w:r>
@@ -2390,7 +2585,7 @@
           <w:rFonts w:ascii="Times New Roman" w:hAnsi="Times New Roman" w:cs="Times New Roman"/>
           <w:lang w:val="en-US" w:bidi="ar-SA"/>
         </w:rPr>
-        <w:t>Elsana</w:t>
+        <w:t>sana</w:t>
       </w:r>
       <w:proofErr w:type="spellEnd"/>
       <w:r>
@@ -2400,47 +2595,27 @@
         </w:rPr>
         <w:t xml:space="preserve"> have explored a large </w:t>
       </w:r>
-      <w:proofErr w:type="spellStart"/>
-      <w:r>
-        <w:rPr>
-          <w:rFonts w:ascii="Times New Roman" w:hAnsi="Times New Roman" w:cs="Times New Roman"/>
-          <w:lang w:val="en-US" w:bidi="ar-SA"/>
-        </w:rPr>
-        <w:t>collwction</w:t>
-      </w:r>
-      <w:proofErr w:type="spellEnd"/>
-      <w:r>
-        <w:rPr>
-          <w:rFonts w:ascii="Times New Roman" w:hAnsi="Times New Roman" w:cs="Times New Roman"/>
-          <w:lang w:val="en-US" w:bidi="ar-SA"/>
-        </w:rPr>
-        <w:t xml:space="preserve"> of Arabic texts and extracted 300,000 different </w:t>
-      </w:r>
-      <w:proofErr w:type="gramStart"/>
-      <w:r>
-        <w:rPr>
-          <w:rFonts w:ascii="Times New Roman" w:hAnsi="Times New Roman" w:cs="Times New Roman"/>
-          <w:lang w:val="en-US" w:bidi="ar-SA"/>
-        </w:rPr>
-        <w:t>word</w:t>
-      </w:r>
-      <w:proofErr w:type="gramEnd"/>
-      <w:r>
-        <w:rPr>
-          <w:rFonts w:ascii="Times New Roman" w:hAnsi="Times New Roman" w:cs="Times New Roman"/>
-          <w:lang w:val="en-US" w:bidi="ar-SA"/>
-        </w:rPr>
-        <w:t xml:space="preserve"> </w:t>
-      </w:r>
-      <w:proofErr w:type="spellStart"/>
-      <w:r>
-        <w:rPr>
-          <w:rFonts w:ascii="Times New Roman" w:hAnsi="Times New Roman" w:cs="Times New Roman"/>
-          <w:lang w:val="en-US" w:bidi="ar-SA"/>
-        </w:rPr>
-        <w:t>combinationed</w:t>
-      </w:r>
-      <w:proofErr w:type="spellEnd"/>
+      <w:r>
+        <w:rPr>
+          <w:rFonts w:ascii="Times New Roman" w:hAnsi="Times New Roman" w:cs="Times New Roman"/>
+          <w:lang w:val="en-US" w:bidi="ar-SA"/>
+        </w:rPr>
+        <w:t>collection</w:t>
+      </w:r>
+      <w:r>
+        <w:rPr>
+          <w:rFonts w:ascii="Times New Roman" w:hAnsi="Times New Roman" w:cs="Times New Roman"/>
+          <w:lang w:val="en-US" w:bidi="ar-SA"/>
+        </w:rPr>
+        <w:t xml:space="preserve"> of Arabic texts and extracted 300,000 different word </w:t>
+      </w:r>
+      <w:r>
+        <w:rPr>
+          <w:rFonts w:ascii="Times New Roman" w:hAnsi="Times New Roman" w:cs="Times New Roman"/>
+          <w:lang w:val="en-US" w:bidi="ar-SA"/>
+        </w:rPr>
+        <w:t>combinations</w:t>
+      </w:r>
       <w:r>
         <w:rPr>
           <w:rFonts w:ascii="Times New Roman" w:hAnsi="Times New Roman" w:cs="Times New Roman"/>
@@ -2448,15 +2623,13 @@
         </w:rPr>
         <w:t xml:space="preserve"> of 82,000 </w:t>
       </w:r>
-      <w:proofErr w:type="spellStart"/>
-      <w:r>
-        <w:rPr>
-          <w:rFonts w:ascii="Times New Roman" w:hAnsi="Times New Roman" w:cs="Times New Roman"/>
-          <w:lang w:val="en-US" w:bidi="ar-SA"/>
-        </w:rPr>
-        <w:t>differrent</w:t>
-      </w:r>
-      <w:proofErr w:type="spellEnd"/>
+      <w:r>
+        <w:rPr>
+          <w:rFonts w:ascii="Times New Roman" w:hAnsi="Times New Roman" w:cs="Times New Roman"/>
+          <w:lang w:val="en-US" w:bidi="ar-SA"/>
+        </w:rPr>
+        <w:t>different</w:t>
+      </w:r>
       <w:r>
         <w:rPr>
           <w:rFonts w:ascii="Times New Roman" w:hAnsi="Times New Roman" w:cs="Times New Roman"/>
@@ -2464,15 +2637,13 @@
         </w:rPr>
         <w:t xml:space="preserve"> word-parts. Ignoring the </w:t>
       </w:r>
-      <w:proofErr w:type="spellStart"/>
-      <w:r>
-        <w:rPr>
-          <w:rFonts w:ascii="Times New Roman" w:hAnsi="Times New Roman" w:cs="Times New Roman"/>
-          <w:lang w:val="en-US" w:bidi="ar-SA"/>
-        </w:rPr>
-        <w:t>adiitional</w:t>
-      </w:r>
-      <w:proofErr w:type="spellEnd"/>
+      <w:r>
+        <w:rPr>
+          <w:rFonts w:ascii="Times New Roman" w:hAnsi="Times New Roman" w:cs="Times New Roman"/>
+          <w:lang w:val="en-US" w:bidi="ar-SA"/>
+        </w:rPr>
+        <w:t>additional</w:t>
+      </w:r>
       <w:r>
         <w:rPr>
           <w:rFonts w:ascii="Times New Roman" w:hAnsi="Times New Roman" w:cs="Times New Roman"/>
@@ -2489,6 +2660,7 @@
           <w:id w:val="1240134382"/>
           <w:citation/>
         </w:sdtPr>
+        <w:sdtEndPr/>
         <w:sdtContent>
           <w:r>
             <w:rPr>
@@ -2584,13 +2756,6 @@
     </w:p>
     <w:sdt>
       <w:sdtPr>
-        <w:id w:val="-1891338016"/>
-        <w:docPartObj>
-          <w:docPartGallery w:val="Bibliographies"/>
-          <w:docPartUnique/>
-        </w:docPartObj>
-      </w:sdtPr>
-      <w:sdtEndPr>
         <w:rPr>
           <w:rFonts w:asciiTheme="minorHAnsi" w:eastAsiaTheme="minorEastAsia" w:hAnsiTheme="minorHAnsi" w:cstheme="minorBidi"/>
           <w:b w:val="0"/>
@@ -2600,7 +2765,13 @@
           <w:szCs w:val="22"/>
           <w:lang w:val="en-GB" w:eastAsia="ko-KR" w:bidi="he-IL"/>
         </w:rPr>
-      </w:sdtEndPr>
+        <w:id w:val="-1891338016"/>
+        <w:docPartObj>
+          <w:docPartGallery w:val="Bibliographies"/>
+          <w:docPartUnique/>
+        </w:docPartObj>
+      </w:sdtPr>
+      <w:sdtEndPr/>
       <w:sdtContent>
         <w:p>
           <w:pPr>
@@ -2615,6 +2786,7 @@
             <w:id w:val="111145805"/>
             <w:bibliography/>
           </w:sdtPr>
+          <w:sdtEndPr/>
           <w:sdtContent>
             <w:p>
               <w:pPr>
@@ -2650,7 +2822,6 @@
               </w:tblGrid>
               <w:tr>
                 <w:trPr>
-                  <w:divId w:val="922569236"/>
                   <w:tblCellSpacing w:w="15" w:type="dxa"/>
                 </w:trPr>
                 <w:tc>
@@ -2700,7 +2871,6 @@
               </w:tr>
               <w:tr>
                 <w:trPr>
-                  <w:divId w:val="922569236"/>
                   <w:tblCellSpacing w:w="15" w:type="dxa"/>
                 </w:trPr>
                 <w:tc>
@@ -2750,7 +2920,6 @@
               </w:tr>
               <w:tr>
                 <w:trPr>
-                  <w:divId w:val="922569236"/>
                   <w:tblCellSpacing w:w="15" w:type="dxa"/>
                 </w:trPr>
                 <w:tc>
@@ -2801,7 +2970,6 @@
             </w:tbl>
             <w:p>
               <w:pPr>
-                <w:divId w:val="922569236"/>
                 <w:rPr>
                   <w:rFonts w:eastAsia="Times New Roman"/>
                   <w:noProof/>
@@ -4664,7 +4832,7 @@
 </file>
 
 <file path=customXml/itemProps1.xml><?xml version="1.0" encoding="utf-8"?>
-<ds:datastoreItem xmlns:ds="http://schemas.openxmlformats.org/officeDocument/2006/customXml" ds:itemID="{F6CDFA54-31F8-4E47-A907-8DEB3DB18FAC}">
+<ds:datastoreItem xmlns:ds="http://schemas.openxmlformats.org/officeDocument/2006/customXml" ds:itemID="{4BCD0B55-F6C9-417A-BBAF-CDEBFF7A7BA3}">
   <ds:schemaRefs>
     <ds:schemaRef ds:uri="http://schemas.openxmlformats.org/officeDocument/2006/bibliography"/>
   </ds:schemaRefs>

</xml_diff>

<commit_message>
refining the table of content and adding some content
git-svn-id: https://arabic-icr.googlecode.com/svn/trunk@24 23b4f04e-482a-c3a5-d353-cb0f12a588d0
</commit_message>
<xml_diff>
--- a/Thesis/Thesis.docx
+++ b/Thesis/Thesis.docx
@@ -59,17 +59,37 @@
           <w:szCs w:val="24"/>
           <w:lang w:val="en-US"/>
         </w:rPr>
+        <w:t>Abbreviation</w:t>
+      </w:r>
+    </w:p>
+    <w:p>
+      <w:pPr>
+        <w:spacing w:after="0" w:line="240" w:lineRule="auto"/>
+        <w:rPr>
+          <w:rFonts w:asciiTheme="majorBidi" w:eastAsia="Times New Roman" w:hAnsiTheme="majorBidi" w:cstheme="majorBidi"/>
+          <w:sz w:val="24"/>
+          <w:szCs w:val="24"/>
+          <w:lang w:val="en-US"/>
+        </w:rPr>
+      </w:pPr>
+      <w:r>
+        <w:rPr>
+          <w:rFonts w:asciiTheme="majorBidi" w:eastAsia="Times New Roman" w:hAnsiTheme="majorBidi" w:cstheme="majorBidi"/>
+          <w:sz w:val="24"/>
+          <w:szCs w:val="24"/>
+          <w:lang w:val="en-US"/>
+        </w:rPr>
         <w:t>Acknowledgements</w:t>
       </w:r>
     </w:p>
     <w:p>
       <w:pPr>
+        <w:pStyle w:val="ListParagraph"/>
         <w:numPr>
           <w:ilvl w:val="0"/>
-          <w:numId w:val="1"/>
+          <w:numId w:val="25"/>
         </w:numPr>
         <w:spacing w:after="0" w:line="240" w:lineRule="auto"/>
-        <w:ind w:left="540"/>
         <w:textAlignment w:val="center"/>
         <w:rPr>
           <w:rFonts w:asciiTheme="majorBidi" w:eastAsia="Times New Roman" w:hAnsiTheme="majorBidi" w:cstheme="majorBidi"/>
@@ -87,15 +107,24 @@
         </w:rPr>
         <w:t>Introduction</w:t>
       </w:r>
-    </w:p>
-    <w:p>
-      <w:pPr>
+      <w:r>
+        <w:rPr>
+          <w:rFonts w:asciiTheme="majorBidi" w:eastAsia="Times New Roman" w:hAnsiTheme="majorBidi" w:cstheme="majorBidi"/>
+          <w:sz w:val="24"/>
+          <w:szCs w:val="24"/>
+          <w:lang w:val="en-US"/>
+        </w:rPr>
+        <w:t xml:space="preserve"> (2 pages)</w:t>
+      </w:r>
+    </w:p>
+    <w:p>
+      <w:pPr>
+        <w:pStyle w:val="ListParagraph"/>
         <w:numPr>
           <w:ilvl w:val="1"/>
-          <w:numId w:val="2"/>
+          <w:numId w:val="25"/>
         </w:numPr>
         <w:spacing w:after="0" w:line="240" w:lineRule="auto"/>
-        <w:ind w:left="1080"/>
         <w:textAlignment w:val="center"/>
         <w:rPr>
           <w:rFonts w:asciiTheme="majorBidi" w:eastAsia="Times New Roman" w:hAnsiTheme="majorBidi" w:cstheme="majorBidi"/>
@@ -111,7 +140,7 @@
           <w:szCs w:val="24"/>
           <w:lang w:val="en-US"/>
         </w:rPr>
-        <w:t xml:space="preserve">Online </w:t>
+        <w:t>Our Approach</w:t>
       </w:r>
       <w:r>
         <w:rPr>
@@ -120,17 +149,17 @@
           <w:szCs w:val="24"/>
           <w:lang w:val="en-US"/>
         </w:rPr>
-        <w:t>Hand Writing Recognition</w:t>
-      </w:r>
-    </w:p>
-    <w:p>
-      <w:pPr>
+        <w:t xml:space="preserve"> </w:t>
+      </w:r>
+    </w:p>
+    <w:p>
+      <w:pPr>
+        <w:pStyle w:val="ListParagraph"/>
         <w:numPr>
           <w:ilvl w:val="1"/>
-          <w:numId w:val="2"/>
+          <w:numId w:val="25"/>
         </w:numPr>
         <w:spacing w:after="0" w:line="240" w:lineRule="auto"/>
-        <w:ind w:left="1080"/>
         <w:textAlignment w:val="center"/>
         <w:rPr>
           <w:rFonts w:asciiTheme="majorBidi" w:eastAsia="Times New Roman" w:hAnsiTheme="majorBidi" w:cstheme="majorBidi"/>
@@ -146,17 +175,43 @@
           <w:szCs w:val="24"/>
           <w:lang w:val="en-US"/>
         </w:rPr>
-        <w:t>Characteristics of Arabic script</w:t>
-      </w:r>
-    </w:p>
-    <w:p>
-      <w:pPr>
+        <w:t>Outline of forthcoming chapters</w:t>
+      </w:r>
+    </w:p>
+    <w:p>
+      <w:pPr>
+        <w:pStyle w:val="ListParagraph"/>
+        <w:numPr>
+          <w:ilvl w:val="0"/>
+          <w:numId w:val="25"/>
+        </w:numPr>
+        <w:spacing w:after="0" w:line="240" w:lineRule="auto"/>
+        <w:textAlignment w:val="center"/>
+        <w:rPr>
+          <w:rFonts w:asciiTheme="majorBidi" w:eastAsia="Times New Roman" w:hAnsiTheme="majorBidi" w:cstheme="majorBidi"/>
+          <w:sz w:val="24"/>
+          <w:szCs w:val="24"/>
+          <w:lang w:val="en-US"/>
+        </w:rPr>
+      </w:pPr>
+      <w:r>
+        <w:rPr>
+          <w:rFonts w:asciiTheme="majorBidi" w:eastAsia="Times New Roman" w:hAnsiTheme="majorBidi" w:cstheme="majorBidi"/>
+          <w:sz w:val="24"/>
+          <w:szCs w:val="24"/>
+          <w:lang w:val="en-US"/>
+        </w:rPr>
+        <w:t>Background</w:t>
+      </w:r>
+    </w:p>
+    <w:p>
+      <w:pPr>
+        <w:pStyle w:val="ListParagraph"/>
         <w:numPr>
           <w:ilvl w:val="1"/>
-          <w:numId w:val="2"/>
+          <w:numId w:val="25"/>
         </w:numPr>
         <w:spacing w:after="0" w:line="240" w:lineRule="auto"/>
-        <w:ind w:left="1080"/>
         <w:textAlignment w:val="center"/>
         <w:rPr>
           <w:rFonts w:asciiTheme="majorBidi" w:eastAsia="Times New Roman" w:hAnsiTheme="majorBidi" w:cstheme="majorBidi"/>
@@ -172,17 +227,43 @@
           <w:szCs w:val="24"/>
           <w:lang w:val="en-US"/>
         </w:rPr>
-        <w:t>Previous work</w:t>
-      </w:r>
-    </w:p>
-    <w:p>
-      <w:pPr>
+        <w:t>Characteristics of Arabic script</w:t>
+      </w:r>
+    </w:p>
+    <w:p>
+      <w:pPr>
+        <w:pStyle w:val="ListParagraph"/>
+        <w:numPr>
+          <w:ilvl w:val="1"/>
+          <w:numId w:val="25"/>
+        </w:numPr>
+        <w:spacing w:after="0" w:line="240" w:lineRule="auto"/>
+        <w:textAlignment w:val="center"/>
+        <w:rPr>
+          <w:rFonts w:asciiTheme="majorBidi" w:eastAsia="Times New Roman" w:hAnsiTheme="majorBidi" w:cstheme="majorBidi"/>
+          <w:sz w:val="24"/>
+          <w:szCs w:val="24"/>
+          <w:lang w:val="en-US"/>
+        </w:rPr>
+      </w:pPr>
+      <w:r>
+        <w:rPr>
+          <w:rFonts w:asciiTheme="majorBidi" w:eastAsia="Times New Roman" w:hAnsiTheme="majorBidi" w:cstheme="majorBidi"/>
+          <w:sz w:val="24"/>
+          <w:szCs w:val="24"/>
+          <w:lang w:val="en-US"/>
+        </w:rPr>
+        <w:t>Hand Writing Recognition</w:t>
+      </w:r>
+    </w:p>
+    <w:p>
+      <w:pPr>
+        <w:pStyle w:val="ListParagraph"/>
         <w:numPr>
           <w:ilvl w:val="2"/>
-          <w:numId w:val="3"/>
+          <w:numId w:val="25"/>
         </w:numPr>
         <w:spacing w:after="0" w:line="240" w:lineRule="auto"/>
-        <w:ind w:left="1620"/>
         <w:textAlignment w:val="center"/>
         <w:rPr>
           <w:rFonts w:asciiTheme="majorBidi" w:eastAsia="Times New Roman" w:hAnsiTheme="majorBidi" w:cstheme="majorBidi"/>
@@ -198,17 +279,63 @@
           <w:szCs w:val="24"/>
           <w:lang w:val="en-US"/>
         </w:rPr>
-        <w:t>An overview of Online Handwriting recognition</w:t>
-      </w:r>
-    </w:p>
-    <w:p>
-      <w:pPr>
+        <w:t xml:space="preserve">Online </w:t>
+      </w:r>
+      <w:proofErr w:type="spellStart"/>
+      <w:r>
+        <w:rPr>
+          <w:rFonts w:asciiTheme="majorBidi" w:eastAsia="Times New Roman" w:hAnsiTheme="majorBidi" w:cstheme="majorBidi"/>
+          <w:sz w:val="24"/>
+          <w:szCs w:val="24"/>
+          <w:lang w:val="en-US"/>
+        </w:rPr>
+        <w:t>vs</w:t>
+      </w:r>
+      <w:proofErr w:type="spellEnd"/>
+      <w:r>
+        <w:rPr>
+          <w:rFonts w:asciiTheme="majorBidi" w:eastAsia="Times New Roman" w:hAnsiTheme="majorBidi" w:cstheme="majorBidi"/>
+          <w:sz w:val="24"/>
+          <w:szCs w:val="24"/>
+          <w:lang w:val="en-US"/>
+        </w:rPr>
+        <w:t xml:space="preserve"> offline</w:t>
+      </w:r>
+    </w:p>
+    <w:p>
+      <w:pPr>
+        <w:pStyle w:val="ListParagraph"/>
+        <w:numPr>
+          <w:ilvl w:val="2"/>
+          <w:numId w:val="25"/>
+        </w:numPr>
+        <w:spacing w:after="0" w:line="240" w:lineRule="auto"/>
+        <w:textAlignment w:val="center"/>
+        <w:rPr>
+          <w:rFonts w:asciiTheme="majorBidi" w:eastAsia="Times New Roman" w:hAnsiTheme="majorBidi" w:cstheme="majorBidi"/>
+          <w:sz w:val="24"/>
+          <w:szCs w:val="24"/>
+          <w:lang w:val="en-US"/>
+        </w:rPr>
+      </w:pPr>
+      <w:r>
+        <w:rPr>
+          <w:rFonts w:asciiTheme="majorBidi" w:eastAsia="Times New Roman" w:hAnsiTheme="majorBidi" w:cstheme="majorBidi"/>
+          <w:sz w:val="24"/>
+          <w:szCs w:val="24"/>
+          <w:lang w:val="en-US"/>
+        </w:rPr>
+        <w:t xml:space="preserve">Writer dependent vs. Writer Independent and Closed dictionary vs. open Dictionary </w:t>
+      </w:r>
+    </w:p>
+    <w:p>
+      <w:pPr>
+        <w:pStyle w:val="ListParagraph"/>
         <w:numPr>
           <w:ilvl w:val="1"/>
-          <w:numId w:val="4"/>
+          <w:numId w:val="25"/>
         </w:numPr>
         <w:spacing w:after="0" w:line="240" w:lineRule="auto"/>
-        <w:ind w:left="1080"/>
         <w:textAlignment w:val="center"/>
         <w:rPr>
           <w:rFonts w:asciiTheme="majorBidi" w:eastAsia="Times New Roman" w:hAnsiTheme="majorBidi" w:cstheme="majorBidi"/>
@@ -224,17 +351,17 @@
           <w:szCs w:val="24"/>
           <w:lang w:val="en-US"/>
         </w:rPr>
-        <w:t>Database</w:t>
-      </w:r>
-    </w:p>
-    <w:p>
-      <w:pPr>
+        <w:t>Online Hand Writing Recognition</w:t>
+      </w:r>
+    </w:p>
+    <w:p>
+      <w:pPr>
+        <w:pStyle w:val="ListParagraph"/>
         <w:numPr>
           <w:ilvl w:val="1"/>
-          <w:numId w:val="4"/>
+          <w:numId w:val="25"/>
         </w:numPr>
         <w:spacing w:after="0" w:line="240" w:lineRule="auto"/>
-        <w:ind w:left="1080"/>
         <w:textAlignment w:val="center"/>
         <w:rPr>
           <w:rFonts w:asciiTheme="majorBidi" w:eastAsia="Times New Roman" w:hAnsiTheme="majorBidi" w:cstheme="majorBidi"/>
@@ -250,17 +377,17 @@
           <w:szCs w:val="24"/>
           <w:lang w:val="en-US"/>
         </w:rPr>
-        <w:t>Outline of forthcoming chapters</w:t>
-      </w:r>
-    </w:p>
-    <w:p>
-      <w:pPr>
+        <w:t xml:space="preserve">Databases </w:t>
+      </w:r>
+    </w:p>
+    <w:p>
+      <w:pPr>
+        <w:pStyle w:val="ListParagraph"/>
         <w:numPr>
           <w:ilvl w:val="0"/>
-          <w:numId w:val="5"/>
+          <w:numId w:val="25"/>
         </w:numPr>
         <w:spacing w:after="0" w:line="240" w:lineRule="auto"/>
-        <w:ind w:left="540"/>
         <w:textAlignment w:val="center"/>
         <w:rPr>
           <w:rFonts w:asciiTheme="majorBidi" w:eastAsia="Times New Roman" w:hAnsiTheme="majorBidi" w:cstheme="majorBidi"/>
@@ -276,26 +403,17 @@
           <w:szCs w:val="24"/>
           <w:lang w:val="en-US"/>
         </w:rPr>
-        <w:t>Background /</w:t>
-      </w:r>
-      <w:r>
-        <w:rPr>
-          <w:rFonts w:asciiTheme="majorBidi" w:eastAsia="Times New Roman" w:hAnsiTheme="majorBidi" w:cstheme="majorBidi"/>
-          <w:sz w:val="24"/>
-          <w:szCs w:val="24"/>
-          <w:lang w:val="en-US"/>
-        </w:rPr>
-        <w:t xml:space="preserve"> Preliminaries</w:t>
-      </w:r>
-    </w:p>
-    <w:p>
-      <w:pPr>
+        <w:t>Our Approach</w:t>
+      </w:r>
+    </w:p>
+    <w:p>
+      <w:pPr>
+        <w:pStyle w:val="ListParagraph"/>
         <w:numPr>
           <w:ilvl w:val="1"/>
-          <w:numId w:val="6"/>
+          <w:numId w:val="25"/>
         </w:numPr>
         <w:spacing w:after="0" w:line="240" w:lineRule="auto"/>
-        <w:ind w:left="1080"/>
         <w:textAlignment w:val="center"/>
         <w:rPr>
           <w:rFonts w:asciiTheme="majorBidi" w:eastAsia="Times New Roman" w:hAnsiTheme="majorBidi" w:cstheme="majorBidi"/>
@@ -311,17 +429,121 @@
           <w:szCs w:val="24"/>
           <w:lang w:val="en-US"/>
         </w:rPr>
+        <w:t>General Description of the system (Flow)</w:t>
+      </w:r>
+    </w:p>
+    <w:p>
+      <w:pPr>
+        <w:pStyle w:val="ListParagraph"/>
+        <w:numPr>
+          <w:ilvl w:val="1"/>
+          <w:numId w:val="25"/>
+        </w:numPr>
+        <w:spacing w:after="0" w:line="240" w:lineRule="auto"/>
+        <w:textAlignment w:val="center"/>
+        <w:rPr>
+          <w:rFonts w:asciiTheme="majorBidi" w:eastAsia="Times New Roman" w:hAnsiTheme="majorBidi" w:cstheme="majorBidi"/>
+          <w:sz w:val="24"/>
+          <w:szCs w:val="24"/>
+          <w:lang w:val="en-US"/>
+        </w:rPr>
+      </w:pPr>
+      <w:r>
+        <w:rPr>
+          <w:rFonts w:asciiTheme="majorBidi" w:eastAsia="Times New Roman" w:hAnsiTheme="majorBidi" w:cstheme="majorBidi"/>
+          <w:sz w:val="24"/>
+          <w:szCs w:val="24"/>
+          <w:lang w:val="en-US"/>
+        </w:rPr>
+        <w:t>Data Acquiring</w:t>
+      </w:r>
+    </w:p>
+    <w:p>
+      <w:pPr>
+        <w:pStyle w:val="ListParagraph"/>
+        <w:numPr>
+          <w:ilvl w:val="1"/>
+          <w:numId w:val="25"/>
+        </w:numPr>
+        <w:spacing w:after="0" w:line="240" w:lineRule="auto"/>
+        <w:textAlignment w:val="center"/>
+        <w:rPr>
+          <w:rFonts w:asciiTheme="majorBidi" w:eastAsia="Times New Roman" w:hAnsiTheme="majorBidi" w:cstheme="majorBidi"/>
+          <w:sz w:val="24"/>
+          <w:szCs w:val="24"/>
+          <w:lang w:val="en-US"/>
+        </w:rPr>
+      </w:pPr>
+      <w:r>
+        <w:rPr>
+          <w:rFonts w:asciiTheme="majorBidi" w:eastAsia="Times New Roman" w:hAnsiTheme="majorBidi" w:cstheme="majorBidi"/>
+          <w:sz w:val="24"/>
+          <w:szCs w:val="24"/>
+          <w:lang w:val="en-US"/>
+        </w:rPr>
+        <w:t>Feature Extraction</w:t>
+      </w:r>
+    </w:p>
+    <w:p>
+      <w:pPr>
+        <w:pStyle w:val="ListParagraph"/>
+        <w:numPr>
+          <w:ilvl w:val="1"/>
+          <w:numId w:val="25"/>
+        </w:numPr>
+        <w:spacing w:after="0" w:line="240" w:lineRule="auto"/>
+        <w:textAlignment w:val="center"/>
+        <w:rPr>
+          <w:rFonts w:asciiTheme="majorBidi" w:eastAsia="Times New Roman" w:hAnsiTheme="majorBidi" w:cstheme="majorBidi"/>
+          <w:sz w:val="24"/>
+          <w:szCs w:val="24"/>
+          <w:lang w:val="en-US"/>
+        </w:rPr>
+      </w:pPr>
+      <w:r>
+        <w:rPr>
+          <w:rFonts w:asciiTheme="majorBidi" w:eastAsia="Times New Roman" w:hAnsiTheme="majorBidi" w:cstheme="majorBidi"/>
+          <w:sz w:val="24"/>
+          <w:szCs w:val="24"/>
+          <w:lang w:val="en-US"/>
+        </w:rPr>
+        <w:t>Metric Distances</w:t>
+      </w:r>
+    </w:p>
+    <w:p>
+      <w:pPr>
+        <w:pStyle w:val="ListParagraph"/>
+        <w:numPr>
+          <w:ilvl w:val="1"/>
+          <w:numId w:val="25"/>
+        </w:numPr>
+        <w:spacing w:after="0" w:line="240" w:lineRule="auto"/>
+        <w:textAlignment w:val="center"/>
+        <w:rPr>
+          <w:rFonts w:asciiTheme="majorBidi" w:eastAsia="Times New Roman" w:hAnsiTheme="majorBidi" w:cstheme="majorBidi"/>
+          <w:sz w:val="24"/>
+          <w:szCs w:val="24"/>
+          <w:lang w:val="en-US"/>
+        </w:rPr>
+      </w:pPr>
+      <w:r>
+        <w:rPr>
+          <w:rFonts w:asciiTheme="majorBidi" w:eastAsia="Times New Roman" w:hAnsiTheme="majorBidi" w:cstheme="majorBidi"/>
+          <w:sz w:val="24"/>
+          <w:szCs w:val="24"/>
+          <w:lang w:val="en-US"/>
+        </w:rPr>
         <w:t>Metrics</w:t>
       </w:r>
     </w:p>
     <w:p>
       <w:pPr>
+        <w:pStyle w:val="ListParagraph"/>
         <w:numPr>
           <w:ilvl w:val="2"/>
-          <w:numId w:val="7"/>
+          <w:numId w:val="25"/>
         </w:numPr>
         <w:spacing w:after="0" w:line="240" w:lineRule="auto"/>
-        <w:ind w:left="1620"/>
         <w:textAlignment w:val="center"/>
         <w:rPr>
           <w:rFonts w:asciiTheme="majorBidi" w:eastAsia="Times New Roman" w:hAnsiTheme="majorBidi" w:cstheme="majorBidi"/>
@@ -342,12 +564,12 @@
     </w:p>
     <w:p>
       <w:pPr>
+        <w:pStyle w:val="ListParagraph"/>
         <w:numPr>
           <w:ilvl w:val="2"/>
-          <w:numId w:val="7"/>
+          <w:numId w:val="25"/>
         </w:numPr>
         <w:spacing w:after="0" w:line="240" w:lineRule="auto"/>
-        <w:ind w:left="1620"/>
         <w:textAlignment w:val="center"/>
         <w:rPr>
           <w:rFonts w:asciiTheme="majorBidi" w:eastAsia="Times New Roman" w:hAnsiTheme="majorBidi" w:cstheme="majorBidi"/>
@@ -363,17 +585,43 @@
           <w:szCs w:val="24"/>
           <w:lang w:val="en-US"/>
         </w:rPr>
+        <w:t>ERP</w:t>
+      </w:r>
+    </w:p>
+    <w:p>
+      <w:pPr>
+        <w:pStyle w:val="ListParagraph"/>
+        <w:numPr>
+          <w:ilvl w:val="2"/>
+          <w:numId w:val="25"/>
+        </w:numPr>
+        <w:spacing w:after="0" w:line="240" w:lineRule="auto"/>
+        <w:textAlignment w:val="center"/>
+        <w:rPr>
+          <w:rFonts w:asciiTheme="majorBidi" w:eastAsia="Times New Roman" w:hAnsiTheme="majorBidi" w:cstheme="majorBidi"/>
+          <w:sz w:val="24"/>
+          <w:szCs w:val="24"/>
+          <w:lang w:val="en-US"/>
+        </w:rPr>
+      </w:pPr>
+      <w:r>
+        <w:rPr>
+          <w:rFonts w:asciiTheme="majorBidi" w:eastAsia="Times New Roman" w:hAnsiTheme="majorBidi" w:cstheme="majorBidi"/>
+          <w:sz w:val="24"/>
+          <w:szCs w:val="24"/>
+          <w:lang w:val="en-US"/>
+        </w:rPr>
         <w:t>EMD</w:t>
       </w:r>
     </w:p>
     <w:p>
       <w:pPr>
+        <w:pStyle w:val="ListParagraph"/>
         <w:numPr>
           <w:ilvl w:val="1"/>
-          <w:numId w:val="8"/>
+          <w:numId w:val="25"/>
         </w:numPr>
         <w:spacing w:after="0" w:line="240" w:lineRule="auto"/>
-        <w:ind w:left="1080"/>
         <w:textAlignment w:val="center"/>
         <w:rPr>
           <w:rFonts w:asciiTheme="majorBidi" w:eastAsia="Times New Roman" w:hAnsiTheme="majorBidi" w:cstheme="majorBidi"/>
@@ -391,15 +639,24 @@
         </w:rPr>
         <w:t>Features</w:t>
       </w:r>
-    </w:p>
-    <w:p>
-      <w:pPr>
+      <w:r>
+        <w:rPr>
+          <w:rFonts w:asciiTheme="majorBidi" w:eastAsia="Times New Roman" w:hAnsiTheme="majorBidi" w:cstheme="majorBidi"/>
+          <w:sz w:val="24"/>
+          <w:szCs w:val="24"/>
+          <w:lang w:val="en-US"/>
+        </w:rPr>
+        <w:t xml:space="preserve"> </w:t>
+      </w:r>
+    </w:p>
+    <w:p>
+      <w:pPr>
+        <w:pStyle w:val="ListParagraph"/>
         <w:numPr>
           <w:ilvl w:val="2"/>
-          <w:numId w:val="9"/>
+          <w:numId w:val="25"/>
         </w:numPr>
         <w:spacing w:after="0" w:line="240" w:lineRule="auto"/>
-        <w:ind w:left="1620"/>
         <w:textAlignment w:val="center"/>
         <w:rPr>
           <w:rFonts w:asciiTheme="majorBidi" w:eastAsia="Times New Roman" w:hAnsiTheme="majorBidi" w:cstheme="majorBidi"/>
@@ -420,12 +677,12 @@
     </w:p>
     <w:p>
       <w:pPr>
+        <w:pStyle w:val="ListParagraph"/>
         <w:numPr>
           <w:ilvl w:val="2"/>
-          <w:numId w:val="9"/>
+          <w:numId w:val="25"/>
         </w:numPr>
         <w:spacing w:after="0" w:line="240" w:lineRule="auto"/>
-        <w:ind w:left="1620"/>
         <w:textAlignment w:val="center"/>
         <w:rPr>
           <w:rFonts w:asciiTheme="majorBidi" w:eastAsia="Times New Roman" w:hAnsiTheme="majorBidi" w:cstheme="majorBidi"/>
@@ -434,6 +691,8 @@
           <w:lang w:val="en-US"/>
         </w:rPr>
       </w:pPr>
+      <w:bookmarkStart w:id="0" w:name="OLE_LINK1"/>
+      <w:bookmarkStart w:id="1" w:name="OLE_LINK2"/>
       <w:r>
         <w:rPr>
           <w:rFonts w:asciiTheme="majorBidi" w:eastAsia="Times New Roman" w:hAnsiTheme="majorBidi" w:cstheme="majorBidi"/>
@@ -441,17 +700,19 @@
           <w:szCs w:val="24"/>
           <w:lang w:val="en-US"/>
         </w:rPr>
-        <w:t xml:space="preserve">Multi Resolution Shape Context </w:t>
-      </w:r>
-    </w:p>
-    <w:p>
-      <w:pPr>
+        <w:t xml:space="preserve">Multi Angular Descriptor </w:t>
+      </w:r>
+    </w:p>
+    <w:bookmarkEnd w:id="0"/>
+    <w:bookmarkEnd w:id="1"/>
+    <w:p>
+      <w:pPr>
+        <w:pStyle w:val="ListParagraph"/>
         <w:numPr>
           <w:ilvl w:val="1"/>
-          <w:numId w:val="10"/>
+          <w:numId w:val="25"/>
         </w:numPr>
         <w:spacing w:after="0" w:line="240" w:lineRule="auto"/>
-        <w:ind w:left="1080"/>
         <w:textAlignment w:val="center"/>
         <w:rPr>
           <w:rFonts w:asciiTheme="majorBidi" w:eastAsia="Times New Roman" w:hAnsiTheme="majorBidi" w:cstheme="majorBidi"/>
@@ -472,12 +733,12 @@
     </w:p>
     <w:p>
       <w:pPr>
+        <w:pStyle w:val="ListParagraph"/>
         <w:numPr>
           <w:ilvl w:val="2"/>
-          <w:numId w:val="11"/>
+          <w:numId w:val="25"/>
         </w:numPr>
         <w:spacing w:after="0" w:line="240" w:lineRule="auto"/>
-        <w:ind w:left="1620"/>
         <w:textAlignment w:val="center"/>
         <w:rPr>
           <w:rFonts w:asciiTheme="majorBidi" w:eastAsia="Times New Roman" w:hAnsiTheme="majorBidi" w:cstheme="majorBidi"/>
@@ -500,12 +761,12 @@
     </w:p>
     <w:p>
       <w:pPr>
+        <w:pStyle w:val="ListParagraph"/>
         <w:numPr>
           <w:ilvl w:val="2"/>
-          <w:numId w:val="11"/>
+          <w:numId w:val="25"/>
         </w:numPr>
         <w:spacing w:after="0" w:line="240" w:lineRule="auto"/>
-        <w:ind w:left="1620"/>
         <w:textAlignment w:val="center"/>
         <w:rPr>
           <w:rFonts w:asciiTheme="majorBidi" w:eastAsia="Times New Roman" w:hAnsiTheme="majorBidi" w:cstheme="majorBidi"/>
@@ -526,12 +787,12 @@
     </w:p>
     <w:p>
       <w:pPr>
+        <w:pStyle w:val="ListParagraph"/>
         <w:numPr>
           <w:ilvl w:val="1"/>
-          <w:numId w:val="12"/>
+          <w:numId w:val="25"/>
         </w:numPr>
         <w:spacing w:after="0" w:line="240" w:lineRule="auto"/>
-        <w:ind w:left="1080"/>
         <w:textAlignment w:val="center"/>
         <w:rPr>
           <w:rFonts w:asciiTheme="majorBidi" w:eastAsia="Times New Roman" w:hAnsiTheme="majorBidi" w:cstheme="majorBidi"/>
@@ -547,17 +808,69 @@
           <w:szCs w:val="24"/>
           <w:lang w:val="en-US"/>
         </w:rPr>
-        <w:t>EMD embedding</w:t>
-      </w:r>
-    </w:p>
-    <w:p>
-      <w:pPr>
+        <w:t>Dimensionality Reduction</w:t>
+      </w:r>
+    </w:p>
+    <w:p>
+      <w:pPr>
+        <w:pStyle w:val="ListParagraph"/>
+        <w:numPr>
+          <w:ilvl w:val="2"/>
+          <w:numId w:val="25"/>
+        </w:numPr>
+        <w:spacing w:after="0" w:line="240" w:lineRule="auto"/>
+        <w:textAlignment w:val="center"/>
+        <w:rPr>
+          <w:rFonts w:asciiTheme="majorBidi" w:eastAsia="Times New Roman" w:hAnsiTheme="majorBidi" w:cstheme="majorBidi"/>
+          <w:sz w:val="24"/>
+          <w:szCs w:val="24"/>
+          <w:lang w:val="en-US"/>
+        </w:rPr>
+      </w:pPr>
+      <w:r>
+        <w:rPr>
+          <w:rFonts w:asciiTheme="majorBidi" w:eastAsia="Times New Roman" w:hAnsiTheme="majorBidi" w:cstheme="majorBidi"/>
+          <w:sz w:val="24"/>
+          <w:szCs w:val="24"/>
+          <w:lang w:val="en-US"/>
+        </w:rPr>
+        <w:t>PCA</w:t>
+      </w:r>
+    </w:p>
+    <w:p>
+      <w:pPr>
+        <w:pStyle w:val="ListParagraph"/>
+        <w:numPr>
+          <w:ilvl w:val="2"/>
+          <w:numId w:val="25"/>
+        </w:numPr>
+        <w:spacing w:after="0" w:line="240" w:lineRule="auto"/>
+        <w:textAlignment w:val="center"/>
+        <w:rPr>
+          <w:rFonts w:asciiTheme="majorBidi" w:eastAsia="Times New Roman" w:hAnsiTheme="majorBidi" w:cstheme="majorBidi"/>
+          <w:sz w:val="24"/>
+          <w:szCs w:val="24"/>
+          <w:lang w:val="en-US"/>
+        </w:rPr>
+      </w:pPr>
+      <w:r>
+        <w:rPr>
+          <w:rFonts w:asciiTheme="majorBidi" w:eastAsia="Times New Roman" w:hAnsiTheme="majorBidi" w:cstheme="majorBidi"/>
+          <w:sz w:val="24"/>
+          <w:szCs w:val="24"/>
+          <w:lang w:val="en-US"/>
+        </w:rPr>
+        <w:t>LDA</w:t>
+      </w:r>
+    </w:p>
+    <w:p>
+      <w:pPr>
+        <w:pStyle w:val="ListParagraph"/>
         <w:numPr>
           <w:ilvl w:val="1"/>
-          <w:numId w:val="12"/>
+          <w:numId w:val="25"/>
         </w:numPr>
         <w:spacing w:after="0" w:line="240" w:lineRule="auto"/>
-        <w:ind w:left="1080"/>
         <w:textAlignment w:val="center"/>
         <w:rPr>
           <w:rFonts w:asciiTheme="majorBidi" w:eastAsia="Times New Roman" w:hAnsiTheme="majorBidi" w:cstheme="majorBidi"/>
@@ -573,17 +886,97 @@
           <w:szCs w:val="24"/>
           <w:lang w:val="en-US"/>
         </w:rPr>
-        <w:t>PCA</w:t>
-      </w:r>
-    </w:p>
-    <w:p>
-      <w:pPr>
+        <w:t>Learning Techniques</w:t>
+      </w:r>
+    </w:p>
+    <w:p>
+      <w:pPr>
+        <w:pStyle w:val="ListParagraph"/>
+        <w:numPr>
+          <w:ilvl w:val="2"/>
+          <w:numId w:val="25"/>
+        </w:numPr>
+        <w:spacing w:after="0" w:line="240" w:lineRule="auto"/>
+        <w:textAlignment w:val="center"/>
+        <w:rPr>
+          <w:rFonts w:asciiTheme="majorBidi" w:eastAsia="Times New Roman" w:hAnsiTheme="majorBidi" w:cstheme="majorBidi"/>
+          <w:sz w:val="24"/>
+          <w:szCs w:val="24"/>
+          <w:lang w:val="en-US"/>
+        </w:rPr>
+      </w:pPr>
+      <w:r>
+        <w:rPr>
+          <w:rFonts w:asciiTheme="majorBidi" w:eastAsia="Times New Roman" w:hAnsiTheme="majorBidi" w:cstheme="majorBidi"/>
+          <w:sz w:val="24"/>
+          <w:szCs w:val="24"/>
+          <w:lang w:val="en-US"/>
+        </w:rPr>
+        <w:t>SVM</w:t>
+      </w:r>
+    </w:p>
+    <w:p>
+      <w:pPr>
+        <w:pStyle w:val="ListParagraph"/>
+        <w:numPr>
+          <w:ilvl w:val="2"/>
+          <w:numId w:val="25"/>
+        </w:numPr>
+        <w:spacing w:after="0" w:line="240" w:lineRule="auto"/>
+        <w:textAlignment w:val="center"/>
+        <w:rPr>
+          <w:rFonts w:asciiTheme="majorBidi" w:eastAsia="Times New Roman" w:hAnsiTheme="majorBidi" w:cstheme="majorBidi"/>
+          <w:sz w:val="24"/>
+          <w:szCs w:val="24"/>
+          <w:lang w:val="en-US"/>
+        </w:rPr>
+      </w:pPr>
+      <w:proofErr w:type="spellStart"/>
+      <w:r>
+        <w:rPr>
+          <w:rFonts w:asciiTheme="majorBidi" w:eastAsia="Times New Roman" w:hAnsiTheme="majorBidi" w:cstheme="majorBidi"/>
+          <w:sz w:val="24"/>
+          <w:szCs w:val="24"/>
+          <w:lang w:val="en-US"/>
+        </w:rPr>
+        <w:t>WaldBoosting</w:t>
+      </w:r>
+      <w:proofErr w:type="spellEnd"/>
+    </w:p>
+    <w:p>
+      <w:pPr>
+        <w:pStyle w:val="ListParagraph"/>
+        <w:numPr>
+          <w:ilvl w:val="0"/>
+          <w:numId w:val="25"/>
+        </w:numPr>
+        <w:spacing w:after="0" w:line="240" w:lineRule="auto"/>
+        <w:textAlignment w:val="center"/>
+        <w:rPr>
+          <w:rFonts w:asciiTheme="majorBidi" w:eastAsia="Times New Roman" w:hAnsiTheme="majorBidi" w:cstheme="majorBidi"/>
+          <w:sz w:val="24"/>
+          <w:szCs w:val="24"/>
+          <w:lang w:val="en-US"/>
+        </w:rPr>
+      </w:pPr>
+      <w:r>
+        <w:rPr>
+          <w:rFonts w:asciiTheme="majorBidi" w:eastAsia="Times New Roman" w:hAnsiTheme="majorBidi" w:cstheme="majorBidi"/>
+          <w:sz w:val="24"/>
+          <w:szCs w:val="24"/>
+          <w:lang w:val="en-US"/>
+        </w:rPr>
+        <w:t>Our Approach</w:t>
+      </w:r>
+    </w:p>
+    <w:p>
+      <w:pPr>
+        <w:pStyle w:val="ListParagraph"/>
         <w:numPr>
           <w:ilvl w:val="1"/>
-          <w:numId w:val="12"/>
+          <w:numId w:val="25"/>
         </w:numPr>
         <w:spacing w:after="0" w:line="240" w:lineRule="auto"/>
-        <w:ind w:left="1080"/>
         <w:textAlignment w:val="center"/>
         <w:rPr>
           <w:rFonts w:asciiTheme="majorBidi" w:eastAsia="Times New Roman" w:hAnsiTheme="majorBidi" w:cstheme="majorBidi"/>
@@ -599,17 +992,17 @@
           <w:szCs w:val="24"/>
           <w:lang w:val="en-US"/>
         </w:rPr>
-        <w:t>LDA</w:t>
-      </w:r>
-    </w:p>
-    <w:p>
-      <w:pPr>
+        <w:t>Databases</w:t>
+      </w:r>
+    </w:p>
+    <w:p>
+      <w:pPr>
+        <w:pStyle w:val="ListParagraph"/>
         <w:numPr>
           <w:ilvl w:val="1"/>
-          <w:numId w:val="12"/>
+          <w:numId w:val="25"/>
         </w:numPr>
         <w:spacing w:after="0" w:line="240" w:lineRule="auto"/>
-        <w:ind w:left="1080"/>
         <w:textAlignment w:val="center"/>
         <w:rPr>
           <w:rFonts w:asciiTheme="majorBidi" w:eastAsia="Times New Roman" w:hAnsiTheme="majorBidi" w:cstheme="majorBidi"/>
@@ -625,17 +1018,17 @@
           <w:szCs w:val="24"/>
           <w:lang w:val="en-US"/>
         </w:rPr>
-        <w:t>Nearest Neighbors</w:t>
-      </w:r>
-    </w:p>
-    <w:p>
-      <w:pPr>
+        <w:t>Progressive/Just-In-Time (Dynamic) Arabic Online Handwriting Recognition</w:t>
+      </w:r>
+    </w:p>
+    <w:p>
+      <w:pPr>
+        <w:pStyle w:val="ListParagraph"/>
         <w:numPr>
-          <w:ilvl w:val="2"/>
-          <w:numId w:val="13"/>
+          <w:ilvl w:val="0"/>
+          <w:numId w:val="25"/>
         </w:numPr>
         <w:spacing w:after="0" w:line="240" w:lineRule="auto"/>
-        <w:ind w:left="1620"/>
         <w:textAlignment w:val="center"/>
         <w:rPr>
           <w:rFonts w:asciiTheme="majorBidi" w:eastAsia="Times New Roman" w:hAnsiTheme="majorBidi" w:cstheme="majorBidi"/>
@@ -651,17 +1044,17 @@
           <w:szCs w:val="24"/>
           <w:lang w:val="en-US"/>
         </w:rPr>
-        <w:t>Most Centrally object</w:t>
-      </w:r>
-    </w:p>
-    <w:p>
-      <w:pPr>
+        <w:t>Results</w:t>
+      </w:r>
+    </w:p>
+    <w:p>
+      <w:pPr>
+        <w:pStyle w:val="ListParagraph"/>
         <w:numPr>
           <w:ilvl w:val="0"/>
-          <w:numId w:val="14"/>
+          <w:numId w:val="25"/>
         </w:numPr>
         <w:spacing w:after="0" w:line="240" w:lineRule="auto"/>
-        <w:ind w:left="540"/>
         <w:textAlignment w:val="center"/>
         <w:rPr>
           <w:rFonts w:asciiTheme="majorBidi" w:eastAsia="Times New Roman" w:hAnsiTheme="majorBidi" w:cstheme="majorBidi"/>
@@ -677,17 +1070,26 @@
           <w:szCs w:val="24"/>
           <w:lang w:val="en-US"/>
         </w:rPr>
-        <w:t xml:space="preserve">Phase 1: Offline Handwriting recognition </w:t>
-      </w:r>
-    </w:p>
-    <w:p>
-      <w:pPr>
+        <w:t>Conclusions</w:t>
+      </w:r>
+      <w:r>
+        <w:rPr>
+          <w:rFonts w:asciiTheme="majorBidi" w:eastAsia="Times New Roman" w:hAnsiTheme="majorBidi" w:cstheme="majorBidi"/>
+          <w:sz w:val="24"/>
+          <w:szCs w:val="24"/>
+          <w:lang w:val="en-US"/>
+        </w:rPr>
+        <w:t xml:space="preserve"> </w:t>
+      </w:r>
+    </w:p>
+    <w:p>
+      <w:pPr>
+        <w:pStyle w:val="ListParagraph"/>
         <w:numPr>
           <w:ilvl w:val="1"/>
-          <w:numId w:val="15"/>
+          <w:numId w:val="25"/>
         </w:numPr>
         <w:spacing w:after="0" w:line="240" w:lineRule="auto"/>
-        <w:ind w:left="1080"/>
         <w:textAlignment w:val="center"/>
         <w:rPr>
           <w:rFonts w:asciiTheme="majorBidi" w:eastAsia="Times New Roman" w:hAnsiTheme="majorBidi" w:cstheme="majorBidi"/>
@@ -703,17 +1105,17 @@
           <w:szCs w:val="24"/>
           <w:lang w:val="en-US"/>
         </w:rPr>
-        <w:t>Implementation</w:t>
-      </w:r>
-    </w:p>
-    <w:p>
-      <w:pPr>
+        <w:t>Contribution to the field</w:t>
+      </w:r>
+    </w:p>
+    <w:p>
+      <w:pPr>
+        <w:pStyle w:val="ListParagraph"/>
         <w:numPr>
           <w:ilvl w:val="1"/>
-          <w:numId w:val="15"/>
+          <w:numId w:val="25"/>
         </w:numPr>
         <w:spacing w:after="0" w:line="240" w:lineRule="auto"/>
-        <w:ind w:left="1080"/>
         <w:textAlignment w:val="center"/>
         <w:rPr>
           <w:rFonts w:asciiTheme="majorBidi" w:eastAsia="Times New Roman" w:hAnsiTheme="majorBidi" w:cstheme="majorBidi"/>
@@ -729,17 +1131,17 @@
           <w:szCs w:val="24"/>
           <w:lang w:val="en-US"/>
         </w:rPr>
-        <w:t>Results</w:t>
-      </w:r>
-    </w:p>
-    <w:p>
-      <w:pPr>
+        <w:t>Future Directions</w:t>
+      </w:r>
+    </w:p>
+    <w:p>
+      <w:pPr>
+        <w:pStyle w:val="ListParagraph"/>
         <w:numPr>
-          <w:ilvl w:val="1"/>
-          <w:numId w:val="15"/>
+          <w:ilvl w:val="0"/>
+          <w:numId w:val="25"/>
         </w:numPr>
         <w:spacing w:after="0" w:line="240" w:lineRule="auto"/>
-        <w:ind w:left="1080"/>
         <w:textAlignment w:val="center"/>
         <w:rPr>
           <w:rFonts w:asciiTheme="majorBidi" w:eastAsia="Times New Roman" w:hAnsiTheme="majorBidi" w:cstheme="majorBidi"/>
@@ -755,214 +1157,6 @@
           <w:szCs w:val="24"/>
           <w:lang w:val="en-US"/>
         </w:rPr>
-        <w:t>Discussion</w:t>
-      </w:r>
-    </w:p>
-    <w:p>
-      <w:pPr>
-        <w:numPr>
-          <w:ilvl w:val="0"/>
-          <w:numId w:val="16"/>
-        </w:numPr>
-        <w:spacing w:after="0" w:line="240" w:lineRule="auto"/>
-        <w:ind w:left="540"/>
-        <w:textAlignment w:val="center"/>
-        <w:rPr>
-          <w:rFonts w:asciiTheme="majorBidi" w:eastAsia="Times New Roman" w:hAnsiTheme="majorBidi" w:cstheme="majorBidi"/>
-          <w:sz w:val="24"/>
-          <w:szCs w:val="24"/>
-          <w:lang w:val="en-US"/>
-        </w:rPr>
-      </w:pPr>
-      <w:r>
-        <w:rPr>
-          <w:rFonts w:asciiTheme="majorBidi" w:eastAsia="Times New Roman" w:hAnsiTheme="majorBidi" w:cstheme="majorBidi"/>
-          <w:sz w:val="24"/>
-          <w:szCs w:val="24"/>
-          <w:lang w:val="en-US"/>
-        </w:rPr>
-        <w:t>Phase 2: Progressive/Just-In-Time (Dynamic) Arabic Online Handwriting Recognition</w:t>
-      </w:r>
-    </w:p>
-    <w:p>
-      <w:pPr>
-        <w:numPr>
-          <w:ilvl w:val="0"/>
-          <w:numId w:val="16"/>
-        </w:numPr>
-        <w:spacing w:after="0" w:line="240" w:lineRule="auto"/>
-        <w:ind w:left="540"/>
-        <w:textAlignment w:val="center"/>
-        <w:rPr>
-          <w:rFonts w:asciiTheme="majorBidi" w:eastAsia="Times New Roman" w:hAnsiTheme="majorBidi" w:cstheme="majorBidi"/>
-          <w:sz w:val="24"/>
-          <w:szCs w:val="24"/>
-          <w:lang w:val="en-US"/>
-        </w:rPr>
-      </w:pPr>
-      <w:r>
-        <w:rPr>
-          <w:rFonts w:asciiTheme="majorBidi" w:eastAsia="Times New Roman" w:hAnsiTheme="majorBidi" w:cstheme="majorBidi"/>
-          <w:sz w:val="24"/>
-          <w:szCs w:val="24"/>
-          <w:lang w:val="en-US"/>
-        </w:rPr>
-        <w:t>Discussion</w:t>
-      </w:r>
-    </w:p>
-    <w:p>
-      <w:pPr>
-        <w:numPr>
-          <w:ilvl w:val="1"/>
-          <w:numId w:val="17"/>
-        </w:numPr>
-        <w:spacing w:after="0" w:line="240" w:lineRule="auto"/>
-        <w:ind w:left="1080"/>
-        <w:textAlignment w:val="center"/>
-        <w:rPr>
-          <w:rFonts w:asciiTheme="majorBidi" w:eastAsia="Times New Roman" w:hAnsiTheme="majorBidi" w:cstheme="majorBidi"/>
-          <w:sz w:val="24"/>
-          <w:szCs w:val="24"/>
-          <w:lang w:val="en-US"/>
-        </w:rPr>
-      </w:pPr>
-      <w:r>
-        <w:rPr>
-          <w:rFonts w:asciiTheme="majorBidi" w:eastAsia="Times New Roman" w:hAnsiTheme="majorBidi" w:cstheme="majorBidi"/>
-          <w:sz w:val="24"/>
-          <w:szCs w:val="24"/>
-          <w:lang w:val="en-US"/>
-        </w:rPr>
-        <w:t>Introduction</w:t>
-      </w:r>
-    </w:p>
-    <w:p>
-      <w:pPr>
-        <w:numPr>
-          <w:ilvl w:val="1"/>
-          <w:numId w:val="17"/>
-        </w:numPr>
-        <w:spacing w:after="0" w:line="240" w:lineRule="auto"/>
-        <w:ind w:left="1080"/>
-        <w:textAlignment w:val="center"/>
-        <w:rPr>
-          <w:rFonts w:asciiTheme="majorBidi" w:eastAsia="Times New Roman" w:hAnsiTheme="majorBidi" w:cstheme="majorBidi"/>
-          <w:sz w:val="24"/>
-          <w:szCs w:val="24"/>
-          <w:lang w:val="en-US"/>
-        </w:rPr>
-      </w:pPr>
-      <w:r>
-        <w:rPr>
-          <w:rFonts w:asciiTheme="majorBidi" w:eastAsia="Times New Roman" w:hAnsiTheme="majorBidi" w:cstheme="majorBidi"/>
-          <w:sz w:val="24"/>
-          <w:szCs w:val="24"/>
-          <w:lang w:val="en-US"/>
-        </w:rPr>
-        <w:t>Summary of results</w:t>
-      </w:r>
-    </w:p>
-    <w:p>
-      <w:pPr>
-        <w:numPr>
-          <w:ilvl w:val="1"/>
-          <w:numId w:val="17"/>
-        </w:numPr>
-        <w:spacing w:after="0" w:line="240" w:lineRule="auto"/>
-        <w:ind w:left="1080"/>
-        <w:textAlignment w:val="center"/>
-        <w:rPr>
-          <w:rFonts w:asciiTheme="majorBidi" w:eastAsia="Times New Roman" w:hAnsiTheme="majorBidi" w:cstheme="majorBidi"/>
-          <w:sz w:val="24"/>
-          <w:szCs w:val="24"/>
-          <w:lang w:val="en-US"/>
-        </w:rPr>
-      </w:pPr>
-      <w:r>
-        <w:rPr>
-          <w:rFonts w:asciiTheme="majorBidi" w:eastAsia="Times New Roman" w:hAnsiTheme="majorBidi" w:cstheme="majorBidi"/>
-          <w:sz w:val="24"/>
-          <w:szCs w:val="24"/>
-          <w:lang w:val="en-US"/>
-        </w:rPr>
-        <w:t>Contribution to the field</w:t>
-      </w:r>
-    </w:p>
-    <w:p>
-      <w:pPr>
-        <w:numPr>
-          <w:ilvl w:val="1"/>
-          <w:numId w:val="17"/>
-        </w:numPr>
-        <w:spacing w:after="0" w:line="240" w:lineRule="auto"/>
-        <w:ind w:left="1080"/>
-        <w:textAlignment w:val="center"/>
-        <w:rPr>
-          <w:rFonts w:asciiTheme="majorBidi" w:eastAsia="Times New Roman" w:hAnsiTheme="majorBidi" w:cstheme="majorBidi"/>
-          <w:sz w:val="24"/>
-          <w:szCs w:val="24"/>
-          <w:lang w:val="en-US"/>
-        </w:rPr>
-      </w:pPr>
-      <w:r>
-        <w:rPr>
-          <w:rFonts w:asciiTheme="majorBidi" w:eastAsia="Times New Roman" w:hAnsiTheme="majorBidi" w:cstheme="majorBidi"/>
-          <w:sz w:val="24"/>
-          <w:szCs w:val="24"/>
-          <w:lang w:val="en-US"/>
-        </w:rPr>
-        <w:t>Conclusions</w:t>
-      </w:r>
-    </w:p>
-    <w:p>
-      <w:pPr>
-        <w:numPr>
-          <w:ilvl w:val="1"/>
-          <w:numId w:val="17"/>
-        </w:numPr>
-        <w:spacing w:after="0" w:line="240" w:lineRule="auto"/>
-        <w:ind w:left="1080"/>
-        <w:textAlignment w:val="center"/>
-        <w:rPr>
-          <w:rFonts w:asciiTheme="majorBidi" w:eastAsia="Times New Roman" w:hAnsiTheme="majorBidi" w:cstheme="majorBidi"/>
-          <w:sz w:val="24"/>
-          <w:szCs w:val="24"/>
-          <w:lang w:val="en-US"/>
-        </w:rPr>
-      </w:pPr>
-      <w:r>
-        <w:rPr>
-          <w:rFonts w:asciiTheme="majorBidi" w:eastAsia="Times New Roman" w:hAnsiTheme="majorBidi" w:cstheme="majorBidi"/>
-          <w:sz w:val="24"/>
-          <w:szCs w:val="24"/>
-          <w:lang w:val="en-US"/>
-        </w:rPr>
-        <w:t>Future Directions</w:t>
-      </w:r>
-    </w:p>
-    <w:p>
-      <w:pPr>
-        <w:numPr>
-          <w:ilvl w:val="0"/>
-          <w:numId w:val="18"/>
-        </w:numPr>
-        <w:spacing w:after="0" w:line="240" w:lineRule="auto"/>
-        <w:ind w:left="540"/>
-        <w:textAlignment w:val="center"/>
-        <w:rPr>
-          <w:rFonts w:asciiTheme="majorBidi" w:eastAsia="Times New Roman" w:hAnsiTheme="majorBidi" w:cstheme="majorBidi"/>
-          <w:sz w:val="24"/>
-          <w:szCs w:val="24"/>
-          <w:lang w:val="en-US"/>
-        </w:rPr>
-      </w:pPr>
-      <w:r>
-        <w:rPr>
-          <w:rFonts w:asciiTheme="majorBidi" w:eastAsia="Times New Roman" w:hAnsiTheme="majorBidi" w:cstheme="majorBidi"/>
-          <w:sz w:val="24"/>
-          <w:szCs w:val="24"/>
-          <w:lang w:val="en-US"/>
-        </w:rPr>
         <w:t>Bibliography</w:t>
       </w:r>
     </w:p>
@@ -999,6 +1193,174 @@
           <w:szCs w:val="24"/>
         </w:rPr>
         <w:lastRenderedPageBreak/>
+        <w:t>Abst</w:t>
+      </w:r>
+      <w:r>
+        <w:rPr>
+          <w:rFonts w:asciiTheme="majorBidi" w:hAnsiTheme="majorBidi"/>
+          <w:sz w:val="24"/>
+          <w:szCs w:val="24"/>
+        </w:rPr>
+        <w:t>r</w:t>
+      </w:r>
+      <w:r>
+        <w:rPr>
+          <w:rFonts w:asciiTheme="majorBidi" w:hAnsiTheme="majorBidi"/>
+          <w:sz w:val="24"/>
+          <w:szCs w:val="24"/>
+        </w:rPr>
+        <w:t>a</w:t>
+      </w:r>
+      <w:r>
+        <w:rPr>
+          <w:rFonts w:asciiTheme="majorBidi" w:hAnsiTheme="majorBidi"/>
+          <w:sz w:val="24"/>
+          <w:szCs w:val="24"/>
+        </w:rPr>
+        <w:t>ct</w:t>
+      </w:r>
+    </w:p>
+    <w:p>
+      <w:pPr>
+        <w:jc w:val="both"/>
+        <w:rPr>
+          <w:rFonts w:asciiTheme="majorBidi" w:hAnsiTheme="majorBidi" w:cstheme="majorBidi"/>
+          <w:sz w:val="24"/>
+          <w:szCs w:val="24"/>
+        </w:rPr>
+      </w:pPr>
+      <w:r>
+        <w:rPr>
+          <w:rFonts w:asciiTheme="majorBidi" w:hAnsiTheme="majorBidi" w:cstheme="majorBidi"/>
+          <w:sz w:val="24"/>
+          <w:szCs w:val="24"/>
+        </w:rPr>
+        <w:t>Handwriting recognition is a task of transforming</w:t>
+      </w:r>
+      <w:r>
+        <w:rPr>
+          <w:rFonts w:asciiTheme="majorBidi" w:hAnsiTheme="majorBidi" w:cstheme="majorBidi"/>
+          <w:sz w:val="24"/>
+          <w:szCs w:val="24"/>
+        </w:rPr>
+        <w:t xml:space="preserve"> a</w:t>
+      </w:r>
+      <w:r>
+        <w:rPr>
+          <w:rFonts w:asciiTheme="majorBidi" w:hAnsiTheme="majorBidi" w:cstheme="majorBidi"/>
+          <w:sz w:val="24"/>
+          <w:szCs w:val="24"/>
+        </w:rPr>
+        <w:t xml:space="preserve"> language represented i</w:t>
+      </w:r>
+      <w:r>
+        <w:rPr>
+          <w:rFonts w:asciiTheme="majorBidi" w:hAnsiTheme="majorBidi" w:cstheme="majorBidi"/>
+          <w:sz w:val="24"/>
+          <w:szCs w:val="24"/>
+        </w:rPr>
+        <w:t xml:space="preserve">n its spatial form of graphical </w:t>
+      </w:r>
+      <w:r>
+        <w:rPr>
+          <w:rFonts w:asciiTheme="majorBidi" w:hAnsiTheme="majorBidi" w:cstheme="majorBidi"/>
+          <w:sz w:val="24"/>
+          <w:szCs w:val="24"/>
+        </w:rPr>
+        <w:t>marks i</w:t>
+      </w:r>
+      <w:r>
+        <w:rPr>
+          <w:rFonts w:asciiTheme="majorBidi" w:hAnsiTheme="majorBidi" w:cstheme="majorBidi"/>
+          <w:sz w:val="24"/>
+          <w:szCs w:val="24"/>
+        </w:rPr>
+        <w:t xml:space="preserve">nto its symbolic representation. </w:t>
+      </w:r>
+      <w:r>
+        <w:rPr>
+          <w:rFonts w:asciiTheme="majorBidi" w:hAnsiTheme="majorBidi" w:cstheme="majorBidi"/>
+          <w:sz w:val="24"/>
+          <w:szCs w:val="24"/>
+        </w:rPr>
+        <w:t>Online HWR</w:t>
+      </w:r>
+      <w:r>
+        <w:rPr>
+          <w:rFonts w:asciiTheme="majorBidi" w:hAnsiTheme="majorBidi" w:cstheme="majorBidi"/>
+          <w:sz w:val="24"/>
+          <w:szCs w:val="24"/>
+        </w:rPr>
+        <w:t xml:space="preserve"> </w:t>
+      </w:r>
+      <w:r>
+        <w:rPr>
+          <w:rFonts w:asciiTheme="majorBidi" w:hAnsiTheme="majorBidi" w:cstheme="majorBidi"/>
+          <w:sz w:val="24"/>
+          <w:szCs w:val="24"/>
+        </w:rPr>
+        <w:t>refers to the situation where the recognition is performed</w:t>
+      </w:r>
+      <w:r>
+        <w:rPr>
+          <w:rFonts w:asciiTheme="majorBidi" w:hAnsiTheme="majorBidi" w:cstheme="majorBidi"/>
+          <w:sz w:val="24"/>
+          <w:szCs w:val="24"/>
+        </w:rPr>
+        <w:t xml:space="preserve"> </w:t>
+      </w:r>
+      <w:r>
+        <w:rPr>
+          <w:rFonts w:asciiTheme="majorBidi" w:hAnsiTheme="majorBidi" w:cstheme="majorBidi"/>
+          <w:sz w:val="24"/>
+          <w:szCs w:val="24"/>
+        </w:rPr>
+        <w:t>concurrently to the writing process.</w:t>
+      </w:r>
+    </w:p>
+    <w:p>
+      <w:pPr>
+        <w:jc w:val="both"/>
+        <w:rPr>
+          <w:rFonts w:asciiTheme="majorBidi" w:hAnsiTheme="majorBidi" w:cstheme="majorBidi"/>
+          <w:sz w:val="24"/>
+          <w:szCs w:val="24"/>
+        </w:rPr>
+      </w:pPr>
+      <w:r>
+        <w:rPr>
+          <w:rFonts w:asciiTheme="majorBidi" w:hAnsiTheme="majorBidi" w:cstheme="majorBidi"/>
+          <w:sz w:val="24"/>
+          <w:szCs w:val="24"/>
+        </w:rPr>
+        <w:t>After a long period of focus on western and East Asian scripts there is now a general trend in the on-line handwriting recognition community to explore recognition of other scripts such as Arabic and various Indic scripts. One difficulty with the Arabic script is the number and position of diacritic marks associated to Arabic characters.</w:t>
+      </w:r>
+    </w:p>
+    <w:p>
+      <w:pPr>
+        <w:jc w:val="both"/>
+        <w:rPr>
+          <w:rFonts w:asciiTheme="majorBidi" w:hAnsiTheme="majorBidi" w:cstheme="majorBidi"/>
+          <w:sz w:val="24"/>
+          <w:szCs w:val="24"/>
+        </w:rPr>
+      </w:pPr>
+    </w:p>
+    <w:p>
+      <w:pPr>
+        <w:pStyle w:val="Heading1"/>
+        <w:rPr>
+          <w:rFonts w:asciiTheme="majorBidi" w:hAnsiTheme="majorBidi"/>
+          <w:sz w:val="24"/>
+          <w:szCs w:val="24"/>
+        </w:rPr>
+      </w:pPr>
+      <w:r>
+        <w:rPr>
+          <w:rFonts w:asciiTheme="majorBidi" w:hAnsiTheme="majorBidi"/>
+          <w:sz w:val="24"/>
+          <w:szCs w:val="24"/>
+        </w:rPr>
         <w:t>Introduction</w:t>
       </w:r>
     </w:p>
@@ -1049,39 +1411,39 @@
           <w:sz w:val="24"/>
           <w:szCs w:val="24"/>
         </w:rPr>
-        <w:t>The field of personal computing has begun to make a transition from the desktop to handheld devices, thereby requiring input paradigms that are more suited for si</w:t>
-      </w:r>
-      <w:r>
-        <w:rPr>
-          <w:rFonts w:asciiTheme="majorBidi" w:hAnsiTheme="majorBidi" w:cstheme="majorBidi"/>
-          <w:sz w:val="24"/>
-          <w:szCs w:val="24"/>
-        </w:rPr>
-        <w:t xml:space="preserve">ngle hand entry than a keyboard. </w:t>
-      </w:r>
-      <w:r>
-        <w:rPr>
-          <w:rFonts w:asciiTheme="majorBidi" w:hAnsiTheme="majorBidi" w:cstheme="majorBidi"/>
-          <w:sz w:val="24"/>
-          <w:szCs w:val="24"/>
-        </w:rPr>
-        <w:t>Data entry using a pen</w:t>
-      </w:r>
-      <w:r>
-        <w:rPr>
-          <w:rFonts w:asciiTheme="majorBidi" w:hAnsiTheme="majorBidi" w:cstheme="majorBidi"/>
-          <w:sz w:val="24"/>
-          <w:szCs w:val="24"/>
-        </w:rPr>
-        <w:t xml:space="preserve"> or even by using the finger</w:t>
-      </w:r>
-      <w:r>
-        <w:rPr>
-          <w:rFonts w:asciiTheme="majorBidi" w:hAnsiTheme="majorBidi" w:cstheme="majorBidi"/>
-          <w:sz w:val="24"/>
-          <w:szCs w:val="24"/>
-        </w:rPr>
-        <w:t xml:space="preserve"> forms a natural, convenient interface. </w:t>
+        <w:t>There is a vast transition in the field of personal computers</w:t>
+      </w:r>
+      <w:r>
+        <w:rPr>
+          <w:rFonts w:asciiTheme="majorBidi" w:hAnsiTheme="majorBidi" w:cstheme="majorBidi"/>
+          <w:sz w:val="24"/>
+          <w:szCs w:val="24"/>
+        </w:rPr>
+        <w:t xml:space="preserve"> from the desktop to </w:t>
+      </w:r>
+      <w:r>
+        <w:rPr>
+          <w:rFonts w:asciiTheme="majorBidi" w:hAnsiTheme="majorBidi" w:cstheme="majorBidi"/>
+          <w:sz w:val="24"/>
+          <w:szCs w:val="24"/>
+        </w:rPr>
+        <w:t xml:space="preserve">handheld devices; thereby </w:t>
+      </w:r>
+      <w:r>
+        <w:rPr>
+          <w:rFonts w:asciiTheme="majorBidi" w:hAnsiTheme="majorBidi" w:cstheme="majorBidi"/>
+          <w:sz w:val="24"/>
+          <w:szCs w:val="24"/>
+        </w:rPr>
+        <w:t>si</w:t>
+      </w:r>
+      <w:r>
+        <w:rPr>
+          <w:rFonts w:asciiTheme="majorBidi" w:hAnsiTheme="majorBidi" w:cstheme="majorBidi"/>
+          <w:sz w:val="24"/>
+          <w:szCs w:val="24"/>
+        </w:rPr>
+        <w:t>ngle hand entry methods are more suited to this shift than a keyboard. Pen or even figures or hand gestures are more natural and convenient interface.</w:t>
       </w:r>
     </w:p>
     <w:p>
@@ -1492,7 +1854,16 @@
           <w:sz w:val="24"/>
           <w:szCs w:val="24"/>
         </w:rPr>
-        <w:t xml:space="preserve">The problem of handwriting recognition has now been a topic of research for over four decades. There are many types of problems (with varying complexity) within handwriting recognition, based on how the data is presented to the recognition system, at what level the data can be unambiguously broke n into pieces (e.g. individual characters or words), and the transcription complexity of the language used. </w:t>
+        <w:t xml:space="preserve">The problem of handwriting recognition has now been a topic of research for over four decades. There are many types of problems (with varying complexity) within handwriting recognition, based on how the data is presented to the recognition system, at what level the </w:t>
+      </w:r>
+      <w:r>
+        <w:rPr>
+          <w:rFonts w:asciiTheme="majorBidi" w:hAnsiTheme="majorBidi" w:cstheme="majorBidi"/>
+          <w:sz w:val="24"/>
+          <w:szCs w:val="24"/>
+        </w:rPr>
+        <w:lastRenderedPageBreak/>
+        <w:t xml:space="preserve">data can be unambiguously broke n into pieces (e.g. individual characters or words), and the transcription complexity of the language used. </w:t>
       </w:r>
       <w:sdt>
         <w:sdtPr>
@@ -1654,10 +2025,10 @@
             <v:path o:extrusionok="f" gradientshapeok="t" o:connecttype="rect"/>
             <o:lock v:ext="edit" aspectratio="t"/>
           </v:shapetype>
-          <v:shape id="_x0000_i1025" type="#_x0000_t75" style="width:29.95pt;height:20.15pt" o:ole="">
+          <v:shape id="_x0000_i1025" type="#_x0000_t75" style="width:30pt;height:20.25pt" o:ole="">
             <v:imagedata r:id="rId9" o:title=""/>
           </v:shape>
-          <o:OLEObject Type="Embed" ProgID="Equation.DSMT4" ShapeID="_x0000_i1025" DrawAspect="Content" ObjectID="_1395936392" r:id="rId10"/>
+          <o:OLEObject Type="Embed" ProgID="Equation.DSMT4" ShapeID="_x0000_i1025" DrawAspect="Content" ObjectID="_1406145917" r:id="rId10"/>
         </w:object>
       </w:r>
       <w:r>
@@ -1666,16 +2037,7 @@
           <w:sz w:val="24"/>
           <w:szCs w:val="24"/>
         </w:rPr>
-        <w:t xml:space="preserve"> coordinates. While this sequence can be used to construct a static image of the writing, </w:t>
-      </w:r>
-      <w:r>
-        <w:rPr>
-          <w:rFonts w:asciiTheme="majorBidi" w:hAnsiTheme="majorBidi" w:cstheme="majorBidi"/>
-          <w:sz w:val="24"/>
-          <w:szCs w:val="24"/>
-        </w:rPr>
-        <w:lastRenderedPageBreak/>
-        <w:t>thus allowing offline character recognition techniques to be applied, it has been shown [63] that the information about the pen dynamics can be used to obtain a better recognition accuracies than the static data alone. Therefore, it is beneficial to capture the data in an online form, even if the real-time processing requirements can be relaxed.</w:t>
+        <w:t xml:space="preserve"> coordinates. While this sequence can be used to construct a static image of the writing, thus allowing offline character recognition techniques to be applied, it has been shown [63] that the information about the pen dynamics can be used to obtain a better recognition accuracies than the static data alone. Therefore, it is beneficial to capture the data in an online form, even if the real-time processing requirements can be relaxed.</w:t>
       </w:r>
       <w:sdt>
         <w:sdtPr>
@@ -2754,6 +3116,7 @@
           <w:szCs w:val="24"/>
           <w:lang w:val="en-US" w:bidi="ar-SA"/>
         </w:rPr>
+        <w:lastRenderedPageBreak/>
         <w:t xml:space="preserve">Certain characteristics relating to the obligatory dots and strokes of the Arabic script distinguish it from Roman script, making the recognition of words in Arabic more difficult than in Roman script. First, Most Arabic letters contain dots in addition to the letter body, such as </w:t>
       </w:r>
       <w:r>
@@ -3016,17 +3379,7 @@
           <w:szCs w:val="24"/>
           <w:lang w:val="en-US" w:bidi="ar-SA"/>
         </w:rPr>
-        <w:t xml:space="preserve"> is very common – letters in a </w:t>
-      </w:r>
-      <w:r>
-        <w:rPr>
-          <w:rFonts w:asciiTheme="majorBidi" w:hAnsiTheme="majorBidi" w:cstheme="majorBidi"/>
-          <w:sz w:val="24"/>
-          <w:szCs w:val="24"/>
-          <w:lang w:val="en-US" w:bidi="ar-SA"/>
-        </w:rPr>
-        <w:lastRenderedPageBreak/>
-        <w:t>word may be written above their consequent letters. In this style, the position of letters cannot be predefined relative to the baseline of the word.</w:t>
+        <w:t xml:space="preserve"> is very common – letters in a word may be written above their consequent letters. In this style, the position of letters cannot be predefined relative to the baseline of the word.</w:t>
       </w:r>
       <w:sdt>
         <w:sdtPr>
@@ -3323,6 +3676,26 @@
     </w:p>
     <w:p>
       <w:pPr>
+        <w:pStyle w:val="Heading2"/>
+        <w:rPr>
+          <w:rFonts w:asciiTheme="majorBidi" w:hAnsiTheme="majorBidi"/>
+          <w:sz w:val="24"/>
+          <w:szCs w:val="24"/>
+          <w:lang w:val="en-US"/>
+        </w:rPr>
+      </w:pPr>
+      <w:r>
+        <w:rPr>
+          <w:rFonts w:asciiTheme="majorBidi" w:hAnsiTheme="majorBidi"/>
+          <w:sz w:val="24"/>
+          <w:szCs w:val="24"/>
+          <w:lang w:val="en-US"/>
+        </w:rPr>
+        <w:t>Literature Review</w:t>
+      </w:r>
+    </w:p>
+    <w:p>
+      <w:pPr>
         <w:jc w:val="both"/>
         <w:rPr>
           <w:rFonts w:asciiTheme="majorBidi" w:hAnsiTheme="majorBidi" w:cstheme="majorBidi"/>
@@ -3331,27 +3704,237 @@
           <w:lang w:val="en-US" w:bidi="ar-SA"/>
         </w:rPr>
       </w:pPr>
-    </w:p>
-    <w:p>
-      <w:pPr>
-        <w:rPr>
-          <w:rFonts w:asciiTheme="majorBidi" w:eastAsiaTheme="majorEastAsia" w:hAnsiTheme="majorBidi" w:cstheme="majorBidi"/>
-          <w:b/>
-          <w:bCs/>
-          <w:color w:val="365F91" w:themeColor="accent1" w:themeShade="BF"/>
-          <w:sz w:val="24"/>
-          <w:szCs w:val="24"/>
-          <w:lang w:val="en-US" w:eastAsia="ja-JP" w:bidi="ar-SA"/>
-        </w:rPr>
-      </w:pPr>
-      <w:r>
-        <w:rPr>
-          <w:rFonts w:asciiTheme="majorBidi" w:hAnsiTheme="majorBidi" w:cstheme="majorBidi"/>
-          <w:sz w:val="24"/>
-          <w:szCs w:val="24"/>
-        </w:rPr>
-        <w:br w:type="page"/>
-      </w:r>
+      <w:r>
+        <w:rPr>
+          <w:rFonts w:asciiTheme="majorBidi" w:hAnsiTheme="majorBidi" w:cstheme="majorBidi"/>
+          <w:sz w:val="24"/>
+          <w:szCs w:val="24"/>
+          <w:lang w:val="en-US" w:bidi="ar-SA"/>
+        </w:rPr>
+        <w:t>Automated recognition of text has been an active subject of research since the</w:t>
+      </w:r>
+      <w:r>
+        <w:rPr>
+          <w:rFonts w:asciiTheme="majorBidi" w:hAnsiTheme="majorBidi" w:cstheme="majorBidi"/>
+          <w:sz w:val="24"/>
+          <w:szCs w:val="24"/>
+          <w:lang w:val="en-US" w:bidi="ar-SA"/>
+        </w:rPr>
+        <w:t xml:space="preserve"> </w:t>
+      </w:r>
+      <w:r>
+        <w:rPr>
+          <w:rFonts w:asciiTheme="majorBidi" w:hAnsiTheme="majorBidi" w:cstheme="majorBidi"/>
+          <w:sz w:val="24"/>
+          <w:szCs w:val="24"/>
+          <w:lang w:val="en-US" w:bidi="ar-SA"/>
+        </w:rPr>
+        <w:t>early days of computers. A 1972 survey cites nearly 130 works on the subject</w:t>
+      </w:r>
+      <w:r>
+        <w:rPr>
+          <w:rFonts w:asciiTheme="majorBidi" w:hAnsiTheme="majorBidi" w:cstheme="majorBidi"/>
+          <w:sz w:val="24"/>
+          <w:szCs w:val="24"/>
+          <w:lang w:val="en-US" w:bidi="ar-SA"/>
+        </w:rPr>
+        <w:t xml:space="preserve"> </w:t>
+      </w:r>
+      <w:sdt>
+        <w:sdtPr>
+          <w:rPr>
+            <w:rFonts w:asciiTheme="majorBidi" w:hAnsiTheme="majorBidi" w:cstheme="majorBidi"/>
+            <w:sz w:val="24"/>
+            <w:szCs w:val="24"/>
+            <w:lang w:val="en-US" w:bidi="ar-SA"/>
+          </w:rPr>
+          <w:id w:val="955367418"/>
+          <w:citation/>
+        </w:sdtPr>
+        <w:sdtEndPr/>
+        <w:sdtContent>
+          <w:r>
+            <w:rPr>
+              <w:rFonts w:asciiTheme="majorBidi" w:hAnsiTheme="majorBidi" w:cstheme="majorBidi"/>
+              <w:sz w:val="24"/>
+              <w:szCs w:val="24"/>
+              <w:lang w:val="en-US" w:bidi="ar-SA"/>
+            </w:rPr>
+            <w:fldChar w:fldCharType="begin"/>
+          </w:r>
+          <w:r>
+            <w:rPr>
+              <w:rFonts w:asciiTheme="majorBidi" w:hAnsiTheme="majorBidi" w:cstheme="majorBidi"/>
+              <w:sz w:val="24"/>
+              <w:szCs w:val="24"/>
+              <w:lang w:val="en-US" w:bidi="ar-SA"/>
+            </w:rPr>
+            <w:instrText xml:space="preserve"> CITATION Har72 \l 1033 </w:instrText>
+          </w:r>
+          <w:r>
+            <w:rPr>
+              <w:rFonts w:asciiTheme="majorBidi" w:hAnsiTheme="majorBidi" w:cstheme="majorBidi"/>
+              <w:sz w:val="24"/>
+              <w:szCs w:val="24"/>
+              <w:lang w:val="en-US" w:bidi="ar-SA"/>
+            </w:rPr>
+            <w:fldChar w:fldCharType="separate"/>
+          </w:r>
+          <w:r>
+            <w:rPr>
+              <w:rFonts w:asciiTheme="majorBidi" w:hAnsiTheme="majorBidi" w:cstheme="majorBidi"/>
+              <w:noProof/>
+              <w:sz w:val="24"/>
+              <w:szCs w:val="24"/>
+              <w:lang w:val="en-US" w:bidi="ar-SA"/>
+            </w:rPr>
+            <w:t>[4]</w:t>
+          </w:r>
+          <w:r>
+            <w:rPr>
+              <w:rFonts w:asciiTheme="majorBidi" w:hAnsiTheme="majorBidi" w:cstheme="majorBidi"/>
+              <w:sz w:val="24"/>
+              <w:szCs w:val="24"/>
+              <w:lang w:val="en-US" w:bidi="ar-SA"/>
+            </w:rPr>
+            <w:fldChar w:fldCharType="end"/>
+          </w:r>
+        </w:sdtContent>
+      </w:sdt>
+      <w:r>
+        <w:rPr>
+          <w:rFonts w:asciiTheme="majorBidi" w:hAnsiTheme="majorBidi" w:cstheme="majorBidi"/>
+          <w:sz w:val="24"/>
+          <w:szCs w:val="24"/>
+          <w:lang w:val="en-US" w:bidi="ar-SA"/>
+        </w:rPr>
+        <w:t>. Despite the age of the subject, it remains one of the most challenging and</w:t>
+      </w:r>
+      <w:r>
+        <w:rPr>
+          <w:rFonts w:asciiTheme="majorBidi" w:hAnsiTheme="majorBidi" w:cstheme="majorBidi"/>
+          <w:sz w:val="24"/>
+          <w:szCs w:val="24"/>
+          <w:lang w:val="en-US" w:bidi="ar-SA"/>
+        </w:rPr>
+        <w:t xml:space="preserve"> </w:t>
+      </w:r>
+      <w:r>
+        <w:rPr>
+          <w:rFonts w:asciiTheme="majorBidi" w:hAnsiTheme="majorBidi" w:cstheme="majorBidi"/>
+          <w:sz w:val="24"/>
+          <w:szCs w:val="24"/>
+          <w:lang w:val="en-US" w:bidi="ar-SA"/>
+        </w:rPr>
+        <w:t>exciting areas of research in computer science. In recent years it has grown into</w:t>
+      </w:r>
+      <w:r>
+        <w:rPr>
+          <w:rFonts w:asciiTheme="majorBidi" w:hAnsiTheme="majorBidi" w:cstheme="majorBidi"/>
+          <w:sz w:val="24"/>
+          <w:szCs w:val="24"/>
+          <w:lang w:val="en-US" w:bidi="ar-SA"/>
+        </w:rPr>
+        <w:t xml:space="preserve"> </w:t>
+      </w:r>
+      <w:r>
+        <w:rPr>
+          <w:rFonts w:asciiTheme="majorBidi" w:hAnsiTheme="majorBidi" w:cstheme="majorBidi"/>
+          <w:sz w:val="24"/>
+          <w:szCs w:val="24"/>
+          <w:lang w:val="en-US" w:bidi="ar-SA"/>
+        </w:rPr>
+        <w:t>a mature discipline, producing a huge body of work.</w:t>
+      </w:r>
+    </w:p>
+    <w:p>
+      <w:pPr>
+        <w:jc w:val="both"/>
+        <w:rPr>
+          <w:rFonts w:asciiTheme="majorBidi" w:hAnsiTheme="majorBidi" w:cstheme="majorBidi"/>
+          <w:sz w:val="24"/>
+          <w:szCs w:val="24"/>
+          <w:lang w:val="en-US" w:bidi="ar-SA"/>
+        </w:rPr>
+      </w:pPr>
+      <w:r>
+        <w:rPr>
+          <w:rFonts w:asciiTheme="majorBidi" w:hAnsiTheme="majorBidi" w:cstheme="majorBidi"/>
+          <w:sz w:val="24"/>
+          <w:szCs w:val="24"/>
+          <w:lang w:val="en-US" w:bidi="ar-SA"/>
+        </w:rPr>
+        <w:t>Despite long standing predictions that handwriting, and even paper itself, would become obsolete in the age of the digital computer, both persist. Whilst the computer has hugely simplified the process of producing printed documents, the convenience of a pen and paper still makes it the natural medium for many important tasks.</w:t>
+      </w:r>
+    </w:p>
+    <w:p>
+      <w:pPr>
+        <w:jc w:val="both"/>
+        <w:rPr>
+          <w:rFonts w:asciiTheme="majorBidi" w:hAnsiTheme="majorBidi" w:cstheme="majorBidi"/>
+          <w:sz w:val="24"/>
+          <w:szCs w:val="24"/>
+          <w:lang w:val="en-US" w:bidi="ar-SA"/>
+        </w:rPr>
+      </w:pPr>
+      <w:r>
+        <w:rPr>
+          <w:rFonts w:asciiTheme="majorBidi" w:hAnsiTheme="majorBidi" w:cstheme="majorBidi"/>
+          <w:sz w:val="24"/>
+          <w:szCs w:val="24"/>
+          <w:lang w:val="en-US" w:bidi="ar-SA"/>
+        </w:rPr>
+        <w:t>A brief survey of students in any lecture theatre will confirm the dominance of handwritten notes over those typing on laptops. However, the ease and convenience of having information in digital form provides a powerful incentive to find a way of quickly converting handwritten text into its digital equivalent.</w:t>
+      </w:r>
+    </w:p>
+    <w:p>
+      <w:pPr>
+        <w:jc w:val="both"/>
+        <w:rPr>
+          <w:rFonts w:asciiTheme="majorBidi" w:hAnsiTheme="majorBidi" w:cstheme="majorBidi"/>
+          <w:sz w:val="24"/>
+          <w:szCs w:val="24"/>
+          <w:lang w:val="en-US" w:bidi="ar-SA"/>
+        </w:rPr>
+      </w:pPr>
+      <w:r>
+        <w:rPr>
+          <w:rFonts w:asciiTheme="majorBidi" w:hAnsiTheme="majorBidi" w:cstheme="majorBidi"/>
+          <w:sz w:val="24"/>
+          <w:szCs w:val="24"/>
+          <w:lang w:val="en-US" w:bidi="ar-SA"/>
+        </w:rPr>
+        <w:t>The field of handwriting recognition can be split into two different approaches.</w:t>
+      </w:r>
+      <w:r>
+        <w:rPr>
+          <w:rFonts w:asciiTheme="majorBidi" w:hAnsiTheme="majorBidi" w:cstheme="majorBidi"/>
+          <w:sz w:val="24"/>
+          <w:szCs w:val="24"/>
+          <w:lang w:val="en-US" w:bidi="ar-SA"/>
+        </w:rPr>
+        <w:t xml:space="preserve"> </w:t>
+      </w:r>
+      <w:r>
+        <w:rPr>
+          <w:rFonts w:asciiTheme="majorBidi" w:hAnsiTheme="majorBidi" w:cstheme="majorBidi"/>
+          <w:sz w:val="24"/>
+          <w:szCs w:val="24"/>
+          <w:lang w:val="en-US" w:bidi="ar-SA"/>
+        </w:rPr>
+        <w:t>The first of these, on-line, deals with the recognition of handwriting captured by a tablet or similar touch-sensitive device, and uses the digitised trace of the pen to recognise the symbol. In this instance the recogniser will have access to the x and y coordinates as a function of time, and thus has temporal information about how the symbol was formed. The second approach concentrates on the recognition of handwriting in the form of an image, and is termed off-line. In this instance only the completed character or word is available. It is this off-line approach that will be taken in this report.</w:t>
+      </w:r>
+    </w:p>
+    <w:p>
+      <w:pPr>
+        <w:jc w:val="both"/>
+        <w:rPr>
+          <w:rFonts w:asciiTheme="majorBidi" w:hAnsiTheme="majorBidi" w:cstheme="majorBidi"/>
+          <w:sz w:val="24"/>
+          <w:szCs w:val="24"/>
+          <w:lang w:bidi="ar-SA"/>
+        </w:rPr>
+      </w:pPr>
     </w:p>
     <w:p>
       <w:pPr>
@@ -3370,6 +3953,31 @@
         </w:rPr>
         <w:lastRenderedPageBreak/>
         <w:t>Preliminaries</w:t>
+      </w:r>
+    </w:p>
+    <w:p>
+      <w:pPr>
+        <w:rPr>
+          <w:lang w:val="en-US" w:eastAsia="ja-JP" w:bidi="ar-SA"/>
+        </w:rPr>
+      </w:pPr>
+      <w:r>
+        <w:rPr>
+          <w:lang w:val="en-US" w:eastAsia="ja-JP" w:bidi="ar-SA"/>
+        </w:rPr>
+        <w:t>In this chapter, we described the techniques and the methods o</w:t>
+      </w:r>
+      <w:r>
+        <w:rPr>
+          <w:lang w:val="en-US" w:eastAsia="ja-JP" w:bidi="ar-SA"/>
+        </w:rPr>
+        <w:t xml:space="preserve">n which this thesis is going to </w:t>
+      </w:r>
+      <w:r>
+        <w:rPr>
+          <w:lang w:val="en-US" w:eastAsia="ja-JP" w:bidi="ar-SA"/>
+        </w:rPr>
+        <w:t>build.</w:t>
       </w:r>
     </w:p>
     <w:p>
@@ -3480,16 +4088,14 @@
         <w:rPr>
           <w:lang w:val="en-US" w:eastAsia="ja-JP" w:bidi="ar-SA"/>
         </w:rPr>
-        <w:t xml:space="preserve">In the following will survey two methods that attack the first question and 2 </w:t>
-      </w:r>
-      <w:proofErr w:type="gramStart"/>
+        <w:t>In the following will survey two methods that attack the first question and 2 method</w:t>
+      </w:r>
       <w:r>
         <w:rPr>
           <w:lang w:val="en-US" w:eastAsia="ja-JP" w:bidi="ar-SA"/>
         </w:rPr>
-        <w:t>method</w:t>
-      </w:r>
-      <w:proofErr w:type="gramEnd"/>
+        <w:t>s</w:t>
+      </w:r>
       <w:r>
         <w:rPr>
           <w:lang w:val="en-US" w:eastAsia="ja-JP" w:bidi="ar-SA"/>
@@ -3666,17 +4272,15 @@
         </w:rPr>
         <w:t xml:space="preserve"> problem with this technique is that it does not </w:t>
       </w:r>
-      <w:proofErr w:type="spellStart"/>
-      <w:r>
-        <w:rPr>
-          <w:rFonts w:asciiTheme="majorBidi" w:hAnsiTheme="majorBidi" w:cstheme="majorBidi"/>
-          <w:sz w:val="24"/>
-          <w:szCs w:val="24"/>
-          <w:lang w:val="en"/>
-        </w:rPr>
-        <w:t>yeild</w:t>
-      </w:r>
-      <w:proofErr w:type="spellEnd"/>
+      <w:r>
+        <w:rPr>
+          <w:rFonts w:asciiTheme="majorBidi" w:hAnsiTheme="majorBidi" w:cstheme="majorBidi"/>
+          <w:sz w:val="24"/>
+          <w:szCs w:val="24"/>
+          <w:lang w:val="en"/>
+        </w:rPr>
+        <w:t>yield</w:t>
+      </w:r>
       <w:r>
         <w:rPr>
           <w:rFonts w:asciiTheme="majorBidi" w:hAnsiTheme="majorBidi" w:cstheme="majorBidi"/>
@@ -3705,7 +4309,7 @@
           <w:szCs w:val="24"/>
         </w:rPr>
         <w:drawing>
-          <wp:inline distT="0" distB="0" distL="0" distR="0" wp14:anchorId="14D2EB1E" wp14:editId="7A929E09">
+          <wp:inline distT="0" distB="0" distL="0" distR="0" wp14:anchorId="46D049E7" wp14:editId="3FB0000E">
             <wp:extent cx="5671185" cy="1468086"/>
             <wp:effectExtent l="0" t="0" r="5715" b="0"/>
             <wp:docPr id="1" name="Picture 1"/>
@@ -3862,10 +4466,10 @@
           <w:lang w:val="en"/>
         </w:rPr>
         <w:object w:dxaOrig="1840" w:dyaOrig="480">
-          <v:shape id="_x0000_i1026" type="#_x0000_t75" style="width:92.15pt;height:24.2pt" o:ole="">
+          <v:shape id="_x0000_i1026" type="#_x0000_t75" style="width:92.25pt;height:24pt" o:ole="">
             <v:imagedata r:id="rId12" o:title=""/>
           </v:shape>
-          <o:OLEObject Type="Embed" ProgID="Equation.DSMT4" ShapeID="_x0000_i1026" DrawAspect="Content" ObjectID="_1395936393" r:id="rId13"/>
+          <o:OLEObject Type="Embed" ProgID="Equation.DSMT4" ShapeID="_x0000_i1026" DrawAspect="Content" ObjectID="_1406145918" r:id="rId13"/>
         </w:object>
       </w:r>
       <w:proofErr w:type="gramStart"/>
@@ -3897,10 +4501,10 @@
           <w:lang w:val="en"/>
         </w:rPr>
         <w:object w:dxaOrig="1780" w:dyaOrig="480">
-          <v:shape id="_x0000_i1027" type="#_x0000_t75" style="width:89.3pt;height:24.2pt" o:ole="">
+          <v:shape id="_x0000_i1027" type="#_x0000_t75" style="width:89.25pt;height:24pt" o:ole="">
             <v:imagedata r:id="rId14" o:title=""/>
           </v:shape>
-          <o:OLEObject Type="Embed" ProgID="Equation.DSMT4" ShapeID="_x0000_i1027" DrawAspect="Content" ObjectID="_1395936394" r:id="rId15"/>
+          <o:OLEObject Type="Embed" ProgID="Equation.DSMT4" ShapeID="_x0000_i1027" DrawAspect="Content" ObjectID="_1406145919" r:id="rId15"/>
         </w:object>
       </w:r>
       <w:r>
@@ -3966,10 +4570,10 @@
           <w:lang w:val="en"/>
         </w:rPr>
         <w:object w:dxaOrig="1960" w:dyaOrig="480">
-          <v:shape id="_x0000_i1028" type="#_x0000_t75" style="width:98.5pt;height:24.2pt" o:ole="">
+          <v:shape id="_x0000_i1028" type="#_x0000_t75" style="width:98.25pt;height:24pt" o:ole="">
             <v:imagedata r:id="rId16" o:title=""/>
           </v:shape>
-          <o:OLEObject Type="Embed" ProgID="Equation.DSMT4" ShapeID="_x0000_i1028" DrawAspect="Content" ObjectID="_1395936395" r:id="rId17"/>
+          <o:OLEObject Type="Embed" ProgID="Equation.DSMT4" ShapeID="_x0000_i1028" DrawAspect="Content" ObjectID="_1406145920" r:id="rId17"/>
         </w:object>
       </w:r>
       <w:r>
@@ -3990,10 +4594,10 @@
           <w:lang w:val="en"/>
         </w:rPr>
         <w:object w:dxaOrig="2820" w:dyaOrig="440">
-          <v:shape id="_x0000_i1029" type="#_x0000_t75" style="width:141.1pt;height:21.9pt" o:ole="">
+          <v:shape id="_x0000_i1029" type="#_x0000_t75" style="width:141pt;height:21pt" o:ole="">
             <v:imagedata r:id="rId18" o:title=""/>
           </v:shape>
-          <o:OLEObject Type="Embed" ProgID="Equation.DSMT4" ShapeID="_x0000_i1029" DrawAspect="Content" ObjectID="_1395936396" r:id="rId19"/>
+          <o:OLEObject Type="Embed" ProgID="Equation.DSMT4" ShapeID="_x0000_i1029" DrawAspect="Content" ObjectID="_1406145921" r:id="rId19"/>
         </w:object>
       </w:r>
       <w:r>
@@ -4014,10 +4618,10 @@
           <w:lang w:val="en"/>
         </w:rPr>
         <w:object w:dxaOrig="2820" w:dyaOrig="440">
-          <v:shape id="_x0000_i1030" type="#_x0000_t75" style="width:141.1pt;height:21.9pt" o:ole="">
+          <v:shape id="_x0000_i1030" type="#_x0000_t75" style="width:141pt;height:21pt" o:ole="">
             <v:imagedata r:id="rId20" o:title=""/>
           </v:shape>
-          <o:OLEObject Type="Embed" ProgID="Equation.DSMT4" ShapeID="_x0000_i1030" DrawAspect="Content" ObjectID="_1395936397" r:id="rId21"/>
+          <o:OLEObject Type="Embed" ProgID="Equation.DSMT4" ShapeID="_x0000_i1030" DrawAspect="Content" ObjectID="_1406145922" r:id="rId21"/>
         </w:object>
       </w:r>
       <w:r>
@@ -4047,10 +4651,10 @@
           <w:lang w:val="en"/>
         </w:rPr>
         <w:object w:dxaOrig="1160" w:dyaOrig="440">
-          <v:shape id="_x0000_i1031" type="#_x0000_t75" style="width:57.6pt;height:21.9pt" o:ole="">
+          <v:shape id="_x0000_i1031" type="#_x0000_t75" style="width:57.75pt;height:21pt" o:ole="">
             <v:imagedata r:id="rId22" o:title=""/>
           </v:shape>
-          <o:OLEObject Type="Embed" ProgID="Equation.DSMT4" ShapeID="_x0000_i1031" DrawAspect="Content" ObjectID="_1395936398" r:id="rId23"/>
+          <o:OLEObject Type="Embed" ProgID="Equation.DSMT4" ShapeID="_x0000_i1031" DrawAspect="Content" ObjectID="_1406145923" r:id="rId23"/>
         </w:object>
       </w:r>
       <w:r>
@@ -4140,10 +4744,10 @@
           <w:lang w:val="en"/>
         </w:rPr>
         <w:object w:dxaOrig="960" w:dyaOrig="400">
-          <v:shape id="_x0000_i1032" type="#_x0000_t75" style="width:47.8pt;height:20.15pt" o:ole="">
+          <v:shape id="_x0000_i1032" type="#_x0000_t75" style="width:48pt;height:20.25pt" o:ole="">
             <v:imagedata r:id="rId24" o:title=""/>
           </v:shape>
-          <o:OLEObject Type="Embed" ProgID="Equation.DSMT4" ShapeID="_x0000_i1032" DrawAspect="Content" ObjectID="_1395936399" r:id="rId25"/>
+          <o:OLEObject Type="Embed" ProgID="Equation.DSMT4" ShapeID="_x0000_i1032" DrawAspect="Content" ObjectID="_1406145924" r:id="rId25"/>
         </w:object>
       </w:r>
       <w:r>
@@ -4164,10 +4768,10 @@
           <w:lang w:val="en"/>
         </w:rPr>
         <w:object w:dxaOrig="1460" w:dyaOrig="440">
-          <v:shape id="_x0000_i1033" type="#_x0000_t75" style="width:72.6pt;height:21.9pt" o:ole="">
+          <v:shape id="_x0000_i1033" type="#_x0000_t75" style="width:72.75pt;height:21pt" o:ole="">
             <v:imagedata r:id="rId26" o:title=""/>
           </v:shape>
-          <o:OLEObject Type="Embed" ProgID="Equation.DSMT4" ShapeID="_x0000_i1033" DrawAspect="Content" ObjectID="_1395936400" r:id="rId27"/>
+          <o:OLEObject Type="Embed" ProgID="Equation.DSMT4" ShapeID="_x0000_i1033" DrawAspect="Content" ObjectID="_1406145925" r:id="rId27"/>
         </w:object>
       </w:r>
       <w:r>
@@ -4236,10 +4840,10 @@
           <w:lang w:val="en"/>
         </w:rPr>
         <w:object w:dxaOrig="1280" w:dyaOrig="400">
-          <v:shape id="_x0000_i1034" type="#_x0000_t75" style="width:63.95pt;height:20.15pt" o:ole="">
+          <v:shape id="_x0000_i1034" type="#_x0000_t75" style="width:64.5pt;height:20.25pt" o:ole="">
             <v:imagedata r:id="rId28" o:title=""/>
           </v:shape>
-          <o:OLEObject Type="Embed" ProgID="Equation.DSMT4" ShapeID="_x0000_i1034" DrawAspect="Content" ObjectID="_1395936401" r:id="rId29"/>
+          <o:OLEObject Type="Embed" ProgID="Equation.DSMT4" ShapeID="_x0000_i1034" DrawAspect="Content" ObjectID="_1406145926" r:id="rId29"/>
         </w:object>
       </w:r>
       <w:proofErr w:type="gramStart"/>
@@ -4271,10 +4875,10 @@
           <w:lang w:val="en"/>
         </w:rPr>
         <w:object w:dxaOrig="1200" w:dyaOrig="400">
-          <v:shape id="_x0000_i1035" type="#_x0000_t75" style="width:59.9pt;height:20.15pt" o:ole="">
+          <v:shape id="_x0000_i1035" type="#_x0000_t75" style="width:60pt;height:20.25pt" o:ole="">
             <v:imagedata r:id="rId30" o:title=""/>
           </v:shape>
-          <o:OLEObject Type="Embed" ProgID="Equation.DSMT4" ShapeID="_x0000_i1035" DrawAspect="Content" ObjectID="_1395936402" r:id="rId31"/>
+          <o:OLEObject Type="Embed" ProgID="Equation.DSMT4" ShapeID="_x0000_i1035" DrawAspect="Content" ObjectID="_1406145927" r:id="rId31"/>
         </w:object>
       </w:r>
       <w:r>
@@ -4304,10 +4908,10 @@
           <w:lang w:val="en"/>
         </w:rPr>
         <w:object w:dxaOrig="620" w:dyaOrig="220">
-          <v:shape id="_x0000_i1036" type="#_x0000_t75" style="width:30.55pt;height:11.5pt" o:ole="">
+          <v:shape id="_x0000_i1036" type="#_x0000_t75" style="width:30.75pt;height:11.25pt" o:ole="">
             <v:imagedata r:id="rId32" o:title=""/>
           </v:shape>
-          <o:OLEObject Type="Embed" ProgID="Equation.DSMT4" ShapeID="_x0000_i1036" DrawAspect="Content" ObjectID="_1395936403" r:id="rId33"/>
+          <o:OLEObject Type="Embed" ProgID="Equation.DSMT4" ShapeID="_x0000_i1036" DrawAspect="Content" ObjectID="_1406145928" r:id="rId33"/>
         </w:object>
       </w:r>
       <w:r>
@@ -4328,10 +4932,10 @@
           <w:lang w:val="en"/>
         </w:rPr>
         <w:object w:dxaOrig="620" w:dyaOrig="360">
-          <v:shape id="_x0000_i1037" type="#_x0000_t75" style="width:30.55pt;height:17.85pt" o:ole="">
+          <v:shape id="_x0000_i1037" type="#_x0000_t75" style="width:30.75pt;height:18pt" o:ole="">
             <v:imagedata r:id="rId34" o:title=""/>
           </v:shape>
-          <o:OLEObject Type="Embed" ProgID="Equation.DSMT4" ShapeID="_x0000_i1037" DrawAspect="Content" ObjectID="_1395936404" r:id="rId35"/>
+          <o:OLEObject Type="Embed" ProgID="Equation.DSMT4" ShapeID="_x0000_i1037" DrawAspect="Content" ObjectID="_1406145929" r:id="rId35"/>
         </w:object>
       </w:r>
       <w:r>
@@ -4352,10 +4956,10 @@
           <w:lang w:val="en"/>
         </w:rPr>
         <w:object w:dxaOrig="740" w:dyaOrig="360">
-          <v:shape id="_x0000_i1038" type="#_x0000_t75" style="width:36.85pt;height:17.85pt" o:ole="">
+          <v:shape id="_x0000_i1038" type="#_x0000_t75" style="width:36.75pt;height:18pt" o:ole="">
             <v:imagedata r:id="rId36" o:title=""/>
           </v:shape>
-          <o:OLEObject Type="Embed" ProgID="Equation.DSMT4" ShapeID="_x0000_i1038" DrawAspect="Content" ObjectID="_1395936405" r:id="rId37"/>
+          <o:OLEObject Type="Embed" ProgID="Equation.DSMT4" ShapeID="_x0000_i1038" DrawAspect="Content" ObjectID="_1406145930" r:id="rId37"/>
         </w:object>
       </w:r>
       <w:r>
@@ -4414,10 +5018,10 @@
           <w:lang w:val="en"/>
         </w:rPr>
         <w:object w:dxaOrig="2920" w:dyaOrig="400">
-          <v:shape id="_x0000_i1039" type="#_x0000_t75" style="width:146.3pt;height:20.15pt" o:ole="">
+          <v:shape id="_x0000_i1039" type="#_x0000_t75" style="width:146.25pt;height:20.25pt" o:ole="">
             <v:imagedata r:id="rId38" o:title=""/>
           </v:shape>
-          <o:OLEObject Type="Embed" ProgID="Equation.DSMT4" ShapeID="_x0000_i1039" DrawAspect="Content" ObjectID="_1395936406" r:id="rId39"/>
+          <o:OLEObject Type="Embed" ProgID="Equation.DSMT4" ShapeID="_x0000_i1039" DrawAspect="Content" ObjectID="_1406145931" r:id="rId39"/>
         </w:object>
       </w:r>
     </w:p>
@@ -4502,10 +5106,10 @@
                 <w:lang w:val="en"/>
               </w:rPr>
               <w:object w:dxaOrig="2540" w:dyaOrig="680">
-                <v:shape id="_x0000_i1040" type="#_x0000_t75" style="width:126.7pt;height:34pt" o:ole="">
+                <v:shape id="_x0000_i1040" type="#_x0000_t75" style="width:126.75pt;height:33.75pt" o:ole="">
                   <v:imagedata r:id="rId40" o:title=""/>
                 </v:shape>
-                <o:OLEObject Type="Embed" ProgID="Equation.DSMT4" ShapeID="_x0000_i1040" DrawAspect="Content" ObjectID="_1395936407" r:id="rId41"/>
+                <o:OLEObject Type="Embed" ProgID="Equation.DSMT4" ShapeID="_x0000_i1040" DrawAspect="Content" ObjectID="_1406145932" r:id="rId41"/>
               </w:object>
             </w:r>
           </w:p>
@@ -4607,10 +5211,10 @@
           <w:lang w:val="en"/>
         </w:rPr>
         <w:object w:dxaOrig="1160" w:dyaOrig="400">
-          <v:shape id="_x0000_i1041" type="#_x0000_t75" style="width:57.6pt;height:20.15pt" o:ole="">
+          <v:shape id="_x0000_i1041" type="#_x0000_t75" style="width:57.75pt;height:20.25pt" o:ole="">
             <v:imagedata r:id="rId42" o:title=""/>
           </v:shape>
-          <o:OLEObject Type="Embed" ProgID="Equation.DSMT4" ShapeID="_x0000_i1041" DrawAspect="Content" ObjectID="_1395936408" r:id="rId43"/>
+          <o:OLEObject Type="Embed" ProgID="Equation.DSMT4" ShapeID="_x0000_i1041" DrawAspect="Content" ObjectID="_1406145933" r:id="rId43"/>
         </w:object>
       </w:r>
       <w:r>
@@ -4630,7 +5234,18 @@
           <w:szCs w:val="24"/>
           <w:lang w:val="en"/>
         </w:rPr>
-        <w:t>is</w:t>
+        <w:t>i</w:t>
+      </w:r>
+      <w:bookmarkStart w:id="2" w:name="_GoBack"/>
+      <w:bookmarkEnd w:id="2"/>
+      <w:r>
+        <w:rPr>
+          <w:rFonts w:asciiTheme="majorBidi" w:hAnsiTheme="majorBidi" w:cstheme="majorBidi"/>
+          <w:sz w:val="24"/>
+          <w:szCs w:val="24"/>
+          <w:lang w:val="en"/>
+        </w:rPr>
+        <w:t>s</w:t>
       </w:r>
       <w:proofErr w:type="gramEnd"/>
       <w:r>
@@ -4719,10 +5334,10 @@
           <w:lang w:val="en"/>
         </w:rPr>
         <w:object w:dxaOrig="499" w:dyaOrig="279">
-          <v:shape id="_x0000_i1042" type="#_x0000_t75" style="width:24.75pt;height:14.4pt" o:ole="">
+          <v:shape id="_x0000_i1042" type="#_x0000_t75" style="width:24.75pt;height:14.25pt" o:ole="">
             <v:imagedata r:id="rId44" o:title=""/>
           </v:shape>
-          <o:OLEObject Type="Embed" ProgID="Equation.DSMT4" ShapeID="_x0000_i1042" DrawAspect="Content" ObjectID="_1395936409" r:id="rId45"/>
+          <o:OLEObject Type="Embed" ProgID="Equation.DSMT4" ShapeID="_x0000_i1042" DrawAspect="Content" ObjectID="_1406145934" r:id="rId45"/>
         </w:object>
       </w:r>
       <w:r>
@@ -4779,10 +5394,10 @@
           <w:lang w:val="en"/>
         </w:rPr>
         <w:object w:dxaOrig="279" w:dyaOrig="279">
-          <v:shape id="_x0000_i1043" type="#_x0000_t75" style="width:14.4pt;height:14.4pt" o:ole="">
+          <v:shape id="_x0000_i1043" type="#_x0000_t75" style="width:14.25pt;height:14.25pt" o:ole="">
             <v:imagedata r:id="rId46" o:title=""/>
           </v:shape>
-          <o:OLEObject Type="Embed" ProgID="Equation.DSMT4" ShapeID="_x0000_i1043" DrawAspect="Content" ObjectID="_1395936410" r:id="rId47"/>
+          <o:OLEObject Type="Embed" ProgID="Equation.DSMT4" ShapeID="_x0000_i1043" DrawAspect="Content" ObjectID="_1406145935" r:id="rId47"/>
         </w:object>
       </w:r>
       <w:r>
@@ -4888,10 +5503,10 @@
           <w:lang w:val="en"/>
         </w:rPr>
         <w:object w:dxaOrig="260" w:dyaOrig="260">
-          <v:shape id="_x0000_i1044" type="#_x0000_t75" style="width:12.65pt;height:12.65pt" o:ole="">
+          <v:shape id="_x0000_i1044" type="#_x0000_t75" style="width:12.75pt;height:12.75pt" o:ole="">
             <v:imagedata r:id="rId48" o:title=""/>
           </v:shape>
-          <o:OLEObject Type="Embed" ProgID="Equation.DSMT4" ShapeID="_x0000_i1044" DrawAspect="Content" ObjectID="_1395936411" r:id="rId49"/>
+          <o:OLEObject Type="Embed" ProgID="Equation.DSMT4" ShapeID="_x0000_i1044" DrawAspect="Content" ObjectID="_1406145936" r:id="rId49"/>
         </w:object>
       </w:r>
       <w:r>
@@ -4912,10 +5527,10 @@
           <w:lang w:val="en"/>
         </w:rPr>
         <w:object w:dxaOrig="760" w:dyaOrig="400">
-          <v:shape id="_x0000_i1045" type="#_x0000_t75" style="width:38pt;height:20.15pt" o:ole="">
+          <v:shape id="_x0000_i1045" type="#_x0000_t75" style="width:38.25pt;height:20.25pt" o:ole="">
             <v:imagedata r:id="rId50" o:title=""/>
           </v:shape>
-          <o:OLEObject Type="Embed" ProgID="Equation.DSMT4" ShapeID="_x0000_i1045" DrawAspect="Content" ObjectID="_1395936412" r:id="rId51"/>
+          <o:OLEObject Type="Embed" ProgID="Equation.DSMT4" ShapeID="_x0000_i1045" DrawAspect="Content" ObjectID="_1406145937" r:id="rId51"/>
         </w:object>
       </w:r>
       <w:r>
@@ -4936,10 +5551,10 @@
           <w:lang w:val="en"/>
         </w:rPr>
         <w:object w:dxaOrig="1719" w:dyaOrig="400">
-          <v:shape id="_x0000_i1046" type="#_x0000_t75" style="width:86.4pt;height:20.15pt" o:ole="">
+          <v:shape id="_x0000_i1046" type="#_x0000_t75" style="width:86.25pt;height:20.25pt" o:ole="">
             <v:imagedata r:id="rId52" o:title=""/>
           </v:shape>
-          <o:OLEObject Type="Embed" ProgID="Equation.DSMT4" ShapeID="_x0000_i1046" DrawAspect="Content" ObjectID="_1395936413" r:id="rId53"/>
+          <o:OLEObject Type="Embed" ProgID="Equation.DSMT4" ShapeID="_x0000_i1046" DrawAspect="Content" ObjectID="_1406145938" r:id="rId53"/>
         </w:object>
       </w:r>
       <w:r>
@@ -4960,10 +5575,10 @@
           <w:lang w:val="en"/>
         </w:rPr>
         <w:object w:dxaOrig="1740" w:dyaOrig="440">
-          <v:shape id="_x0000_i1047" type="#_x0000_t75" style="width:87pt;height:21.9pt" o:ole="">
+          <v:shape id="_x0000_i1047" type="#_x0000_t75" style="width:87pt;height:21pt" o:ole="">
             <v:imagedata r:id="rId54" o:title=""/>
           </v:shape>
-          <o:OLEObject Type="Embed" ProgID="Equation.DSMT4" ShapeID="_x0000_i1047" DrawAspect="Content" ObjectID="_1395936414" r:id="rId55"/>
+          <o:OLEObject Type="Embed" ProgID="Equation.DSMT4" ShapeID="_x0000_i1047" DrawAspect="Content" ObjectID="_1406145939" r:id="rId55"/>
         </w:object>
       </w:r>
       <w:r>
@@ -4984,10 +5599,10 @@
           <w:lang w:val="en"/>
         </w:rPr>
         <w:object w:dxaOrig="1100" w:dyaOrig="440">
-          <v:shape id="_x0000_i1048" type="#_x0000_t75" style="width:54.7pt;height:21.9pt" o:ole="">
+          <v:shape id="_x0000_i1048" type="#_x0000_t75" style="width:54.75pt;height:21pt" o:ole="">
             <v:imagedata r:id="rId56" o:title=""/>
           </v:shape>
-          <o:OLEObject Type="Embed" ProgID="Equation.DSMT4" ShapeID="_x0000_i1048" DrawAspect="Content" ObjectID="_1395936415" r:id="rId57"/>
+          <o:OLEObject Type="Embed" ProgID="Equation.DSMT4" ShapeID="_x0000_i1048" DrawAspect="Content" ObjectID="_1406145940" r:id="rId57"/>
         </w:object>
       </w:r>
       <w:r>
@@ -5008,10 +5623,10 @@
           <w:lang w:val="en"/>
         </w:rPr>
         <w:object w:dxaOrig="279" w:dyaOrig="260">
-          <v:shape id="_x0000_i1049" type="#_x0000_t75" style="width:14.4pt;height:12.65pt" o:ole="">
+          <v:shape id="_x0000_i1049" type="#_x0000_t75" style="width:14.25pt;height:12.75pt" o:ole="">
             <v:imagedata r:id="rId58" o:title=""/>
           </v:shape>
-          <o:OLEObject Type="Embed" ProgID="Equation.DSMT4" ShapeID="_x0000_i1049" DrawAspect="Content" ObjectID="_1395936416" r:id="rId59"/>
+          <o:OLEObject Type="Embed" ProgID="Equation.DSMT4" ShapeID="_x0000_i1049" DrawAspect="Content" ObjectID="_1406145941" r:id="rId59"/>
         </w:object>
       </w:r>
       <w:r>
@@ -5043,10 +5658,10 @@
           <w:lang w:val="en"/>
         </w:rPr>
         <w:object w:dxaOrig="220" w:dyaOrig="260">
-          <v:shape id="_x0000_i1050" type="#_x0000_t75" style="width:11.5pt;height:12.65pt" o:ole="">
+          <v:shape id="_x0000_i1050" type="#_x0000_t75" style="width:11.25pt;height:12.75pt" o:ole="">
             <v:imagedata r:id="rId60" o:title=""/>
           </v:shape>
-          <o:OLEObject Type="Embed" ProgID="Equation.DSMT4" ShapeID="_x0000_i1050" DrawAspect="Content" ObjectID="_1395936417" r:id="rId61"/>
+          <o:OLEObject Type="Embed" ProgID="Equation.DSMT4" ShapeID="_x0000_i1050" DrawAspect="Content" ObjectID="_1406145942" r:id="rId61"/>
         </w:object>
       </w:r>
       <w:r>
@@ -5151,10 +5766,10 @@
                 <w:lang w:val="en"/>
               </w:rPr>
               <w:object w:dxaOrig="1160" w:dyaOrig="400">
-                <v:shape id="_x0000_i1051" type="#_x0000_t75" style="width:57.6pt;height:20.15pt" o:ole="">
+                <v:shape id="_x0000_i1051" type="#_x0000_t75" style="width:57.75pt;height:20.25pt" o:ole="">
                   <v:imagedata r:id="rId62" o:title=""/>
                 </v:shape>
-                <o:OLEObject Type="Embed" ProgID="Equation.DSMT4" ShapeID="_x0000_i1051" DrawAspect="Content" ObjectID="_1395936418" r:id="rId63"/>
+                <o:OLEObject Type="Embed" ProgID="Equation.DSMT4" ShapeID="_x0000_i1051" DrawAspect="Content" ObjectID="_1406145943" r:id="rId63"/>
               </w:object>
             </w:r>
           </w:p>
@@ -5177,10 +5792,10 @@
                 <w:lang w:val="en"/>
               </w:rPr>
               <w:object w:dxaOrig="2900" w:dyaOrig="400">
-                <v:shape id="_x0000_i1052" type="#_x0000_t75" style="width:144.6pt;height:20.15pt" o:ole="">
+                <v:shape id="_x0000_i1052" type="#_x0000_t75" style="width:144.75pt;height:20.25pt" o:ole="">
                   <v:imagedata r:id="rId64" o:title=""/>
                 </v:shape>
-                <o:OLEObject Type="Embed" ProgID="Equation.DSMT4" ShapeID="_x0000_i1052" DrawAspect="Content" ObjectID="_1395936419" r:id="rId65"/>
+                <o:OLEObject Type="Embed" ProgID="Equation.DSMT4" ShapeID="_x0000_i1052" DrawAspect="Content" ObjectID="_1406145944" r:id="rId65"/>
               </w:object>
             </w:r>
             <w:r>
@@ -5192,10 +5807,10 @@
                 <w:lang w:val="en"/>
               </w:rPr>
               <w:object w:dxaOrig="3060" w:dyaOrig="400">
-                <v:shape id="_x0000_i1053" type="#_x0000_t75" style="width:153.2pt;height:20.15pt" o:ole="">
+                <v:shape id="_x0000_i1053" type="#_x0000_t75" style="width:153pt;height:20.25pt" o:ole="">
                   <v:imagedata r:id="rId66" o:title=""/>
                 </v:shape>
-                <o:OLEObject Type="Embed" ProgID="Equation.DSMT4" ShapeID="_x0000_i1053" DrawAspect="Content" ObjectID="_1395936420" r:id="rId67"/>
+                <o:OLEObject Type="Embed" ProgID="Equation.DSMT4" ShapeID="_x0000_i1053" DrawAspect="Content" ObjectID="_1406145945" r:id="rId67"/>
               </w:object>
             </w:r>
           </w:p>
@@ -5362,10 +5977,10 @@
                 <w:lang w:val="en"/>
               </w:rPr>
               <w:object w:dxaOrig="4260" w:dyaOrig="1240">
-                <v:shape id="_x0000_i1054" type="#_x0000_t75" style="width:213.1pt;height:62.2pt" o:ole="">
+                <v:shape id="_x0000_i1054" type="#_x0000_t75" style="width:213pt;height:62.25pt" o:ole="">
                   <v:imagedata r:id="rId68" o:title=""/>
                 </v:shape>
-                <o:OLEObject Type="Embed" ProgID="Equation.DSMT4" ShapeID="_x0000_i1054" DrawAspect="Content" ObjectID="_1395936421" r:id="rId69"/>
+                <o:OLEObject Type="Embed" ProgID="Equation.DSMT4" ShapeID="_x0000_i1054" DrawAspect="Content" ObjectID="_1406145946" r:id="rId69"/>
               </w:object>
             </w:r>
           </w:p>
@@ -5476,10 +6091,10 @@
           <w:lang w:val="en"/>
         </w:rPr>
         <w:object w:dxaOrig="279" w:dyaOrig="279">
-          <v:shape id="_x0000_i1055" type="#_x0000_t75" style="width:14.4pt;height:14.4pt" o:ole="">
+          <v:shape id="_x0000_i1055" type="#_x0000_t75" style="width:14.25pt;height:14.25pt" o:ole="">
             <v:imagedata r:id="rId70" o:title=""/>
           </v:shape>
-          <o:OLEObject Type="Embed" ProgID="Equation.DSMT4" ShapeID="_x0000_i1055" DrawAspect="Content" ObjectID="_1395936422" r:id="rId71"/>
+          <o:OLEObject Type="Embed" ProgID="Equation.DSMT4" ShapeID="_x0000_i1055" DrawAspect="Content" ObjectID="_1406145947" r:id="rId71"/>
         </w:object>
       </w:r>
       <w:r>
@@ -5547,10 +6162,10 @@
           <w:lang w:val="en"/>
         </w:rPr>
         <w:object w:dxaOrig="260" w:dyaOrig="260">
-          <v:shape id="_x0000_i1056" type="#_x0000_t75" style="width:12.65pt;height:12.65pt" o:ole="">
+          <v:shape id="_x0000_i1056" type="#_x0000_t75" style="width:12.75pt;height:12.75pt" o:ole="">
             <v:imagedata r:id="rId72" o:title=""/>
           </v:shape>
-          <o:OLEObject Type="Embed" ProgID="Equation.DSMT4" ShapeID="_x0000_i1056" DrawAspect="Content" ObjectID="_1395936423" r:id="rId73"/>
+          <o:OLEObject Type="Embed" ProgID="Equation.DSMT4" ShapeID="_x0000_i1056" DrawAspect="Content" ObjectID="_1406145948" r:id="rId73"/>
         </w:object>
       </w:r>
       <w:r>
@@ -5571,10 +6186,10 @@
           <w:lang w:val="en"/>
         </w:rPr>
         <w:object w:dxaOrig="1100" w:dyaOrig="440">
-          <v:shape id="_x0000_i1057" type="#_x0000_t75" style="width:54.7pt;height:21.9pt" o:ole="">
+          <v:shape id="_x0000_i1057" type="#_x0000_t75" style="width:54.75pt;height:21pt" o:ole="">
             <v:imagedata r:id="rId56" o:title=""/>
           </v:shape>
-          <o:OLEObject Type="Embed" ProgID="Equation.DSMT4" ShapeID="_x0000_i1057" DrawAspect="Content" ObjectID="_1395936424" r:id="rId74"/>
+          <o:OLEObject Type="Embed" ProgID="Equation.DSMT4" ShapeID="_x0000_i1057" DrawAspect="Content" ObjectID="_1406145949" r:id="rId74"/>
         </w:object>
       </w:r>
       <w:r>
@@ -5595,10 +6210,10 @@
           <w:lang w:val="en"/>
         </w:rPr>
         <w:object w:dxaOrig="720" w:dyaOrig="400">
-          <v:shape id="_x0000_i1058" type="#_x0000_t75" style="width:36.3pt;height:20.15pt" o:ole="">
+          <v:shape id="_x0000_i1058" type="#_x0000_t75" style="width:36.75pt;height:20.25pt" o:ole="">
             <v:imagedata r:id="rId75" o:title=""/>
           </v:shape>
-          <o:OLEObject Type="Embed" ProgID="Equation.DSMT4" ShapeID="_x0000_i1058" DrawAspect="Content" ObjectID="_1395936425" r:id="rId76"/>
+          <o:OLEObject Type="Embed" ProgID="Equation.DSMT4" ShapeID="_x0000_i1058" DrawAspect="Content" ObjectID="_1406145950" r:id="rId76"/>
         </w:object>
       </w:r>
       <w:r>
@@ -5657,10 +6272,10 @@
           <w:lang w:val="en"/>
         </w:rPr>
         <w:object w:dxaOrig="859" w:dyaOrig="400">
-          <v:shape id="_x0000_i1059" type="#_x0000_t75" style="width:42.6pt;height:20.15pt" o:ole="">
+          <v:shape id="_x0000_i1059" type="#_x0000_t75" style="width:42.75pt;height:20.25pt" o:ole="">
             <v:imagedata r:id="rId77" o:title=""/>
           </v:shape>
-          <o:OLEObject Type="Embed" ProgID="Equation.DSMT4" ShapeID="_x0000_i1059" DrawAspect="Content" ObjectID="_1395936426" r:id="rId78"/>
+          <o:OLEObject Type="Embed" ProgID="Equation.DSMT4" ShapeID="_x0000_i1059" DrawAspect="Content" ObjectID="_1406145951" r:id="rId78"/>
         </w:object>
       </w:r>
       <w:r>
@@ -6025,7 +6640,7 @@
           <w:szCs w:val="24"/>
           <w:lang w:val="en"/>
         </w:rPr>
-        <w:t xml:space="preserve"> time serieses.  </w:t>
+        <w:t xml:space="preserve"> time serieses.</w:t>
       </w:r>
     </w:p>
     <w:p>
@@ -6114,10 +6729,10 @@
           <w:lang w:val="en"/>
         </w:rPr>
         <w:object w:dxaOrig="859" w:dyaOrig="400">
-          <v:shape id="_x0000_i1060" type="#_x0000_t75" style="width:43.2pt;height:20.15pt" o:ole="">
+          <v:shape id="_x0000_i1060" type="#_x0000_t75" style="width:43.5pt;height:20.25pt" o:ole="">
             <v:imagedata r:id="rId79" o:title=""/>
           </v:shape>
-          <o:OLEObject Type="Embed" ProgID="Equation.DSMT4" ShapeID="_x0000_i1060" DrawAspect="Content" ObjectID="_1395936427" r:id="rId80"/>
+          <o:OLEObject Type="Embed" ProgID="Equation.DSMT4" ShapeID="_x0000_i1060" DrawAspect="Content" ObjectID="_1406145952" r:id="rId80"/>
         </w:object>
       </w:r>
       <w:r>
@@ -6166,7 +6781,7 @@
           <w:szCs w:val="24"/>
         </w:rPr>
         <w:drawing>
-          <wp:inline distT="0" distB="0" distL="0" distR="0" wp14:anchorId="65C5ABB0" wp14:editId="6B5878D8">
+          <wp:inline distT="0" distB="0" distL="0" distR="0" wp14:anchorId="5DFEEA75" wp14:editId="17756E63">
             <wp:extent cx="5671185" cy="2044898"/>
             <wp:effectExtent l="0" t="0" r="5715" b="0"/>
             <wp:docPr id="2" name="Picture 2"/>
@@ -6212,7 +6827,7 @@
           <w:lang w:val="en"/>
         </w:rPr>
       </w:pPr>
-      <w:bookmarkStart w:id="0" w:name="_Ref322002129"/>
+      <w:bookmarkStart w:id="3" w:name="_Ref322002129"/>
       <w:r>
         <w:rPr>
           <w:rFonts w:asciiTheme="majorBidi" w:hAnsiTheme="majorBidi" w:cstheme="majorBidi"/>
@@ -6325,7 +6940,7 @@
         </w:rPr>
         <w:t xml:space="preserve"> Parallelogram (right).</w:t>
       </w:r>
-      <w:bookmarkEnd w:id="0"/>
+      <w:bookmarkEnd w:id="3"/>
     </w:p>
     <w:p>
       <w:pPr>
@@ -6641,8 +7256,6 @@
           </w:r>
         </w:sdtContent>
       </w:sdt>
-      <w:bookmarkStart w:id="1" w:name="_GoBack"/>
-      <w:bookmarkEnd w:id="1"/>
     </w:p>
     <w:p>
       <w:pPr>
@@ -6685,15 +7298,15 @@
           <w:rFonts w:asciiTheme="majorBidi" w:hAnsiTheme="majorBidi" w:cstheme="majorBidi"/>
           <w:sz w:val="24"/>
           <w:szCs w:val="24"/>
-          <w:lang w:val="en-US" w:bidi="ar-SA"/>
-        </w:rPr>
-      </w:pPr>
-      <w:r>
-        <w:rPr>
-          <w:rFonts w:asciiTheme="majorBidi" w:hAnsiTheme="majorBidi" w:cstheme="majorBidi"/>
-          <w:sz w:val="24"/>
-          <w:szCs w:val="24"/>
-          <w:lang w:val="en-US" w:bidi="ar-SA"/>
+          <w:lang w:val="en"/>
+        </w:rPr>
+      </w:pPr>
+      <w:r>
+        <w:rPr>
+          <w:rFonts w:asciiTheme="majorBidi" w:hAnsiTheme="majorBidi" w:cstheme="majorBidi"/>
+          <w:sz w:val="24"/>
+          <w:szCs w:val="24"/>
+          <w:lang w:val="en"/>
         </w:rPr>
         <w:t>E</w:t>
       </w:r>
@@ -6702,7 +7315,7 @@
           <w:rFonts w:asciiTheme="majorBidi" w:hAnsiTheme="majorBidi" w:cstheme="majorBidi"/>
           <w:sz w:val="24"/>
           <w:szCs w:val="24"/>
-          <w:lang w:val="en-US" w:bidi="ar-SA"/>
+          <w:lang w:val="en"/>
         </w:rPr>
         <w:t>art</w:t>
       </w:r>
@@ -6711,7 +7324,7 @@
           <w:rFonts w:asciiTheme="majorBidi" w:hAnsiTheme="majorBidi" w:cstheme="majorBidi"/>
           <w:sz w:val="24"/>
           <w:szCs w:val="24"/>
-          <w:lang w:val="en-US" w:bidi="ar-SA"/>
+          <w:lang w:val="en"/>
         </w:rPr>
         <w:t>h movers distance</w:t>
       </w:r>
@@ -6720,7 +7333,7 @@
           <w:rFonts w:asciiTheme="majorBidi" w:hAnsiTheme="majorBidi" w:cstheme="majorBidi"/>
           <w:sz w:val="24"/>
           <w:szCs w:val="24"/>
-          <w:lang w:val="en-US" w:bidi="ar-SA"/>
+          <w:lang w:val="en"/>
         </w:rPr>
         <w:t xml:space="preserve"> (EMD)</w:t>
       </w:r>
@@ -6729,7 +7342,7 @@
           <w:rFonts w:asciiTheme="majorBidi" w:hAnsiTheme="majorBidi" w:cstheme="majorBidi"/>
           <w:sz w:val="24"/>
           <w:szCs w:val="24"/>
-          <w:lang w:val="en-US" w:bidi="ar-SA"/>
+          <w:lang w:val="en"/>
         </w:rPr>
         <w:t xml:space="preserve"> is a measure </w:t>
       </w:r>
@@ -6738,7 +7351,7 @@
           <w:rFonts w:asciiTheme="majorBidi" w:hAnsiTheme="majorBidi" w:cstheme="majorBidi"/>
           <w:sz w:val="24"/>
           <w:szCs w:val="24"/>
-          <w:lang w:val="en-US" w:bidi="ar-SA"/>
+          <w:lang w:val="en"/>
         </w:rPr>
         <w:t xml:space="preserve">of </w:t>
       </w:r>
@@ -6747,7 +7360,7 @@
           <w:rFonts w:asciiTheme="majorBidi" w:hAnsiTheme="majorBidi" w:cstheme="majorBidi"/>
           <w:sz w:val="24"/>
           <w:szCs w:val="24"/>
-          <w:lang w:val="en-US" w:bidi="ar-SA"/>
+          <w:lang w:val="en"/>
         </w:rPr>
         <w:t xml:space="preserve">the dissimilarity </w:t>
       </w:r>
@@ -6756,7 +7369,7 @@
           <w:rFonts w:asciiTheme="majorBidi" w:hAnsiTheme="majorBidi" w:cstheme="majorBidi"/>
           <w:sz w:val="24"/>
           <w:szCs w:val="24"/>
-          <w:lang w:val="en-US" w:bidi="ar-SA"/>
+          <w:lang w:val="en"/>
         </w:rPr>
         <w:t>between</w:t>
       </w:r>
@@ -6765,7 +7378,7 @@
           <w:rFonts w:asciiTheme="majorBidi" w:hAnsiTheme="majorBidi" w:cstheme="majorBidi"/>
           <w:sz w:val="24"/>
           <w:szCs w:val="24"/>
-          <w:lang w:val="en-US" w:bidi="ar-SA"/>
+          <w:lang w:val="en"/>
         </w:rPr>
         <w:t xml:space="preserve"> two </w:t>
       </w:r>
@@ -6774,7 +7387,7 @@
           <w:rFonts w:asciiTheme="majorBidi" w:hAnsiTheme="majorBidi" w:cstheme="majorBidi"/>
           <w:sz w:val="24"/>
           <w:szCs w:val="24"/>
-          <w:lang w:val="en-US" w:bidi="ar-SA"/>
+          <w:lang w:val="en"/>
         </w:rPr>
         <w:t>histograms</w:t>
       </w:r>
@@ -6783,34 +7396,16 @@
           <w:rFonts w:asciiTheme="majorBidi" w:hAnsiTheme="majorBidi" w:cstheme="majorBidi"/>
           <w:sz w:val="24"/>
           <w:szCs w:val="24"/>
-          <w:lang w:val="en-US" w:bidi="ar-SA"/>
-        </w:rPr>
-        <w:t xml:space="preserve">. </w:t>
-      </w:r>
-      <w:r>
-        <w:rPr>
-          <w:rFonts w:asciiTheme="majorBidi" w:hAnsiTheme="majorBidi" w:cstheme="majorBidi"/>
-          <w:sz w:val="24"/>
-          <w:szCs w:val="24"/>
-          <w:lang w:val="en-US" w:bidi="ar-SA"/>
-        </w:rPr>
-        <w:t>Descriptive</w:t>
-      </w:r>
-      <w:r>
-        <w:rPr>
-          <w:rFonts w:asciiTheme="majorBidi" w:hAnsiTheme="majorBidi" w:cstheme="majorBidi"/>
-          <w:sz w:val="24"/>
-          <w:szCs w:val="24"/>
-          <w:lang w:val="en-US" w:bidi="ar-SA"/>
-        </w:rPr>
-        <w:t xml:space="preserve">ly, </w:t>
-      </w:r>
-      <w:r>
-        <w:rPr>
-          <w:rFonts w:asciiTheme="majorBidi" w:hAnsiTheme="majorBidi" w:cstheme="majorBidi"/>
-          <w:sz w:val="24"/>
-          <w:szCs w:val="24"/>
-          <w:lang w:val="en-US" w:bidi="ar-SA"/>
+          <w:lang w:val="en"/>
+        </w:rPr>
+        <w:t xml:space="preserve">. Descriptively, </w:t>
+      </w:r>
+      <w:r>
+        <w:rPr>
+          <w:rFonts w:asciiTheme="majorBidi" w:hAnsiTheme="majorBidi" w:cstheme="majorBidi"/>
+          <w:sz w:val="24"/>
+          <w:szCs w:val="24"/>
+          <w:lang w:val="en"/>
         </w:rPr>
         <w:t xml:space="preserve">if the </w:t>
       </w:r>
@@ -6819,7 +7414,7 @@
           <w:rFonts w:asciiTheme="majorBidi" w:hAnsiTheme="majorBidi" w:cstheme="majorBidi"/>
           <w:sz w:val="24"/>
           <w:szCs w:val="24"/>
-          <w:lang w:val="en-US" w:bidi="ar-SA"/>
+          <w:lang w:val="en"/>
         </w:rPr>
         <w:t>histograms</w:t>
       </w:r>
@@ -6828,7 +7423,7 @@
           <w:rFonts w:asciiTheme="majorBidi" w:hAnsiTheme="majorBidi" w:cstheme="majorBidi"/>
           <w:sz w:val="24"/>
           <w:szCs w:val="24"/>
-          <w:lang w:val="en-US" w:bidi="ar-SA"/>
+          <w:lang w:val="en"/>
         </w:rPr>
         <w:t xml:space="preserve"> are interpreted as two different ways of piling up a certain amount of dirt, the EMD is the minimal cost of turning one pile to other</w:t>
       </w:r>
@@ -6837,7 +7432,7 @@
           <w:rFonts w:asciiTheme="majorBidi" w:hAnsiTheme="majorBidi" w:cstheme="majorBidi"/>
           <w:sz w:val="24"/>
           <w:szCs w:val="24"/>
-          <w:lang w:val="en-US" w:bidi="ar-SA"/>
+          <w:lang w:val="en"/>
         </w:rPr>
         <w:t>, where the cost is assumed to be the amount of dirt moved times the distance by which it moved.</w:t>
       </w:r>
@@ -6849,15 +7444,15 @@
           <w:rFonts w:asciiTheme="majorBidi" w:hAnsiTheme="majorBidi" w:cstheme="majorBidi"/>
           <w:sz w:val="24"/>
           <w:szCs w:val="24"/>
-          <w:lang w:val="en-US" w:bidi="ar-SA"/>
-        </w:rPr>
-      </w:pPr>
-      <w:r>
-        <w:rPr>
-          <w:rFonts w:asciiTheme="majorBidi" w:hAnsiTheme="majorBidi" w:cstheme="majorBidi"/>
-          <w:sz w:val="24"/>
-          <w:szCs w:val="24"/>
-          <w:lang w:val="en-US" w:bidi="ar-SA"/>
+          <w:lang w:val="en"/>
+        </w:rPr>
+      </w:pPr>
+      <w:r>
+        <w:rPr>
+          <w:rFonts w:asciiTheme="majorBidi" w:hAnsiTheme="majorBidi" w:cstheme="majorBidi"/>
+          <w:sz w:val="24"/>
+          <w:szCs w:val="24"/>
+          <w:lang w:val="en"/>
         </w:rPr>
         <w:t>EMD has been experimentally verified to capture well the perceptual notion of a difference between images.</w:t>
       </w:r>
@@ -6867,7 +7462,7 @@
             <w:rFonts w:asciiTheme="majorBidi" w:hAnsiTheme="majorBidi" w:cstheme="majorBidi"/>
             <w:sz w:val="24"/>
             <w:szCs w:val="24"/>
-            <w:lang w:val="en-US" w:bidi="ar-SA"/>
+            <w:lang w:val="en"/>
           </w:rPr>
           <w:id w:val="-1220053790"/>
           <w:citation/>
@@ -6879,7 +7474,7 @@
               <w:rFonts w:asciiTheme="majorBidi" w:hAnsiTheme="majorBidi" w:cstheme="majorBidi"/>
               <w:sz w:val="24"/>
               <w:szCs w:val="24"/>
-              <w:lang w:val="en-US" w:bidi="ar-SA"/>
+              <w:lang w:val="en"/>
             </w:rPr>
             <w:fldChar w:fldCharType="begin"/>
           </w:r>
@@ -6888,7 +7483,7 @@
               <w:rFonts w:asciiTheme="majorBidi" w:hAnsiTheme="majorBidi" w:cstheme="majorBidi"/>
               <w:sz w:val="24"/>
               <w:szCs w:val="24"/>
-              <w:lang w:val="en-US" w:bidi="ar-SA"/>
+              <w:lang w:val="en"/>
             </w:rPr>
             <w:instrText xml:space="preserve"> CITATION Poi03 \l 1033 </w:instrText>
           </w:r>
@@ -6897,36 +7492,25 @@
               <w:rFonts w:asciiTheme="majorBidi" w:hAnsiTheme="majorBidi" w:cstheme="majorBidi"/>
               <w:sz w:val="24"/>
               <w:szCs w:val="24"/>
-              <w:lang w:val="en-US" w:bidi="ar-SA"/>
+              <w:lang w:val="en"/>
             </w:rPr>
             <w:fldChar w:fldCharType="separate"/>
           </w:r>
           <w:r>
             <w:rPr>
               <w:rFonts w:asciiTheme="majorBidi" w:hAnsiTheme="majorBidi" w:cstheme="majorBidi"/>
-              <w:noProof/>
               <w:sz w:val="24"/>
               <w:szCs w:val="24"/>
-              <w:lang w:val="en-US" w:bidi="ar-SA"/>
+              <w:lang w:val="en"/>
             </w:rPr>
-            <w:t xml:space="preserve"> </w:t>
-          </w:r>
-          <w:r>
-            <w:rPr>
-              <w:rFonts w:asciiTheme="majorBidi" w:hAnsiTheme="majorBidi" w:cstheme="majorBidi"/>
-              <w:noProof/>
-              <w:sz w:val="24"/>
-              <w:szCs w:val="24"/>
-              <w:lang w:val="en-US" w:bidi="ar-SA"/>
-            </w:rPr>
-            <w:t>[7]</w:t>
+            <w:t xml:space="preserve"> [7]</w:t>
           </w:r>
           <w:r>
             <w:rPr>
               <w:rFonts w:asciiTheme="majorBidi" w:hAnsiTheme="majorBidi" w:cstheme="majorBidi"/>
               <w:sz w:val="24"/>
               <w:szCs w:val="24"/>
-              <w:lang w:val="en-US" w:bidi="ar-SA"/>
+              <w:lang w:val="en"/>
             </w:rPr>
             <w:fldChar w:fldCharType="end"/>
           </w:r>
@@ -6937,7 +7521,7 @@
           <w:rFonts w:asciiTheme="majorBidi" w:hAnsiTheme="majorBidi" w:cstheme="majorBidi"/>
           <w:sz w:val="24"/>
           <w:szCs w:val="24"/>
-          <w:lang w:val="en-US" w:bidi="ar-SA"/>
+          <w:lang w:val="en"/>
         </w:rPr>
         <w:t xml:space="preserve"> </w:t>
       </w:r>
@@ -6949,7 +7533,7 @@
           <w:rFonts w:asciiTheme="majorBidi" w:hAnsiTheme="majorBidi" w:cstheme="majorBidi"/>
           <w:sz w:val="24"/>
           <w:szCs w:val="24"/>
-          <w:lang w:val="en-US" w:bidi="ar-SA"/>
+          <w:lang w:val="en"/>
         </w:rPr>
       </w:pPr>
       <w:r>
@@ -6958,17 +7542,77 @@
           <w:sz w:val="24"/>
           <w:szCs w:val="24"/>
           <w:highlight w:val="yellow"/>
-          <w:lang w:val="en-US" w:bidi="ar-SA"/>
-        </w:rPr>
-        <w:t>[Add a picture</w:t>
-      </w:r>
+          <w:lang w:val="en"/>
+        </w:rPr>
+        <w:t>[Add a picture]</w:t>
+      </w:r>
+    </w:p>
+    <w:p>
+      <w:pPr>
+        <w:jc w:val="both"/>
+        <w:rPr>
+          <w:rFonts w:asciiTheme="majorBidi" w:hAnsiTheme="majorBidi" w:cstheme="majorBidi"/>
+          <w:sz w:val="24"/>
+          <w:szCs w:val="24"/>
+          <w:lang w:val="en"/>
+        </w:rPr>
+      </w:pPr>
+      <w:r>
+        <w:rPr>
+          <w:rFonts w:asciiTheme="majorBidi" w:hAnsiTheme="majorBidi" w:cstheme="majorBidi"/>
+          <w:sz w:val="24"/>
+          <w:szCs w:val="24"/>
+          <w:lang w:val="en"/>
+        </w:rPr>
+        <w:t>Computing EMD is based on a solution to the well-known transportation problem.</w:t>
+      </w:r>
+      <w:r>
+        <w:rPr>
+          <w:rFonts w:asciiTheme="majorBidi" w:hAnsiTheme="majorBidi" w:cstheme="majorBidi"/>
+          <w:sz w:val="24"/>
+          <w:szCs w:val="24"/>
+          <w:lang w:val="en"/>
+        </w:rPr>
+        <w:t xml:space="preserve"> It can be computed as the minimal value of a linear program. </w:t>
+      </w:r>
+    </w:p>
+    <w:p>
+      <w:pPr>
+        <w:jc w:val="both"/>
+        <w:rPr>
+          <w:rFonts w:asciiTheme="majorBidi" w:hAnsiTheme="majorBidi" w:cstheme="majorBidi"/>
+          <w:sz w:val="24"/>
+          <w:szCs w:val="24"/>
+          <w:lang w:val="en"/>
+        </w:rPr>
+      </w:pPr>
       <w:r>
         <w:rPr>
           <w:rFonts w:asciiTheme="majorBidi" w:hAnsiTheme="majorBidi" w:cstheme="majorBidi"/>
           <w:sz w:val="24"/>
           <w:szCs w:val="24"/>
           <w:highlight w:val="yellow"/>
-          <w:lang w:val="en-US" w:bidi="ar-SA"/>
+          <w:lang w:val="en"/>
+        </w:rPr>
+        <w:t xml:space="preserve">[EMD formal </w:t>
+      </w:r>
+      <w:r>
+        <w:rPr>
+          <w:rFonts w:asciiTheme="majorBidi" w:hAnsiTheme="majorBidi" w:cstheme="majorBidi"/>
+          <w:sz w:val="24"/>
+          <w:szCs w:val="24"/>
+          <w:highlight w:val="yellow"/>
+          <w:lang w:val="en"/>
+        </w:rPr>
+        <w:t>definition</w:t>
+      </w:r>
+      <w:r>
+        <w:rPr>
+          <w:rFonts w:asciiTheme="majorBidi" w:hAnsiTheme="majorBidi" w:cstheme="majorBidi"/>
+          <w:sz w:val="24"/>
+          <w:szCs w:val="24"/>
+          <w:highlight w:val="yellow"/>
+          <w:lang w:val="en"/>
         </w:rPr>
         <w:t>]</w:t>
       </w:r>
@@ -6980,85 +7624,15 @@
           <w:rFonts w:asciiTheme="majorBidi" w:hAnsiTheme="majorBidi" w:cstheme="majorBidi"/>
           <w:sz w:val="24"/>
           <w:szCs w:val="24"/>
-          <w:lang w:val="en-US" w:bidi="ar-SA"/>
-        </w:rPr>
-      </w:pPr>
-      <w:r>
-        <w:rPr>
-          <w:rFonts w:asciiTheme="majorBidi" w:hAnsiTheme="majorBidi" w:cstheme="majorBidi"/>
-          <w:sz w:val="24"/>
-          <w:szCs w:val="24"/>
-          <w:lang w:val="en-US" w:bidi="ar-SA"/>
-        </w:rPr>
-        <w:t>Computing EMD is based on a solution to the well-known transportation problem.</w:t>
-      </w:r>
-      <w:r>
-        <w:rPr>
-          <w:rFonts w:asciiTheme="majorBidi" w:hAnsiTheme="majorBidi" w:cstheme="majorBidi"/>
-          <w:sz w:val="24"/>
-          <w:szCs w:val="24"/>
-          <w:lang w:val="en-US" w:bidi="ar-SA"/>
-        </w:rPr>
-        <w:t xml:space="preserve"> It can be computed as the minimal value of a linear program. </w:t>
-      </w:r>
-    </w:p>
-    <w:p>
-      <w:pPr>
-        <w:jc w:val="both"/>
-        <w:rPr>
-          <w:rFonts w:asciiTheme="majorBidi" w:hAnsiTheme="majorBidi" w:cstheme="majorBidi"/>
-          <w:sz w:val="24"/>
-          <w:szCs w:val="24"/>
-          <w:lang w:val="en-US" w:bidi="ar-SA"/>
-        </w:rPr>
-      </w:pPr>
-      <w:r>
-        <w:rPr>
-          <w:rFonts w:asciiTheme="majorBidi" w:hAnsiTheme="majorBidi" w:cstheme="majorBidi"/>
-          <w:sz w:val="24"/>
-          <w:szCs w:val="24"/>
-          <w:highlight w:val="yellow"/>
-          <w:lang w:val="en-US" w:bidi="ar-SA"/>
-        </w:rPr>
-        <w:t xml:space="preserve">[EMD formal </w:t>
-      </w:r>
-      <w:r>
-        <w:rPr>
-          <w:rFonts w:asciiTheme="majorBidi" w:hAnsiTheme="majorBidi" w:cstheme="majorBidi"/>
-          <w:sz w:val="24"/>
-          <w:szCs w:val="24"/>
-          <w:highlight w:val="yellow"/>
-          <w:lang w:val="en-US" w:bidi="ar-SA"/>
-        </w:rPr>
-        <w:t>definition</w:t>
-      </w:r>
-      <w:r>
-        <w:rPr>
-          <w:rFonts w:asciiTheme="majorBidi" w:hAnsiTheme="majorBidi" w:cstheme="majorBidi"/>
-          <w:sz w:val="24"/>
-          <w:szCs w:val="24"/>
-          <w:highlight w:val="yellow"/>
-          <w:lang w:val="en-US" w:bidi="ar-SA"/>
-        </w:rPr>
-        <w:t>]</w:t>
-      </w:r>
-    </w:p>
-    <w:p>
-      <w:pPr>
-        <w:jc w:val="both"/>
-        <w:rPr>
-          <w:rFonts w:asciiTheme="majorBidi" w:hAnsiTheme="majorBidi" w:cstheme="majorBidi"/>
-          <w:sz w:val="24"/>
-          <w:szCs w:val="24"/>
-          <w:lang w:val="en-US" w:bidi="ar-SA"/>
-        </w:rPr>
-      </w:pPr>
-      <w:r>
-        <w:rPr>
-          <w:rFonts w:asciiTheme="majorBidi" w:hAnsiTheme="majorBidi" w:cstheme="majorBidi"/>
-          <w:sz w:val="24"/>
-          <w:szCs w:val="24"/>
-          <w:lang w:val="en-US" w:bidi="ar-SA"/>
+          <w:lang w:val="en"/>
+        </w:rPr>
+      </w:pPr>
+      <w:r>
+        <w:rPr>
+          <w:rFonts w:asciiTheme="majorBidi" w:hAnsiTheme="majorBidi" w:cstheme="majorBidi"/>
+          <w:sz w:val="24"/>
+          <w:szCs w:val="24"/>
+          <w:lang w:val="en"/>
         </w:rPr>
         <w:t>EMD naturally extends the notion of a distance between single elements to that of a distance between sets, or distributions, of elements. In addition, it’s a true metric if the signatures are equal.</w:t>
       </w:r>
@@ -7068,7 +7642,7 @@
             <w:rFonts w:asciiTheme="majorBidi" w:hAnsiTheme="majorBidi" w:cstheme="majorBidi"/>
             <w:sz w:val="24"/>
             <w:szCs w:val="24"/>
-            <w:lang w:val="en-US" w:bidi="ar-SA"/>
+            <w:lang w:val="en"/>
           </w:rPr>
           <w:id w:val="319240505"/>
           <w:citation/>
@@ -7080,7 +7654,7 @@
               <w:rFonts w:asciiTheme="majorBidi" w:hAnsiTheme="majorBidi" w:cstheme="majorBidi"/>
               <w:sz w:val="24"/>
               <w:szCs w:val="24"/>
-              <w:lang w:val="en-US" w:bidi="ar-SA"/>
+              <w:lang w:val="en"/>
             </w:rPr>
             <w:fldChar w:fldCharType="begin"/>
           </w:r>
@@ -7089,7 +7663,7 @@
               <w:rFonts w:asciiTheme="majorBidi" w:hAnsiTheme="majorBidi" w:cstheme="majorBidi"/>
               <w:sz w:val="24"/>
               <w:szCs w:val="24"/>
-              <w:lang w:val="en-US" w:bidi="ar-SA"/>
+              <w:lang w:val="en"/>
             </w:rPr>
             <w:instrText xml:space="preserve">CITATION CVo12 \l 1033 </w:instrText>
           </w:r>
@@ -7098,36 +7672,25 @@
               <w:rFonts w:asciiTheme="majorBidi" w:hAnsiTheme="majorBidi" w:cstheme="majorBidi"/>
               <w:sz w:val="24"/>
               <w:szCs w:val="24"/>
-              <w:lang w:val="en-US" w:bidi="ar-SA"/>
+              <w:lang w:val="en"/>
             </w:rPr>
             <w:fldChar w:fldCharType="separate"/>
           </w:r>
           <w:r>
             <w:rPr>
               <w:rFonts w:asciiTheme="majorBidi" w:hAnsiTheme="majorBidi" w:cstheme="majorBidi"/>
-              <w:noProof/>
               <w:sz w:val="24"/>
               <w:szCs w:val="24"/>
-              <w:lang w:val="en-US" w:bidi="ar-SA"/>
+              <w:lang w:val="en"/>
             </w:rPr>
-            <w:t xml:space="preserve"> </w:t>
-          </w:r>
-          <w:r>
-            <w:rPr>
-              <w:rFonts w:asciiTheme="majorBidi" w:hAnsiTheme="majorBidi" w:cstheme="majorBidi"/>
-              <w:noProof/>
-              <w:sz w:val="24"/>
-              <w:szCs w:val="24"/>
-              <w:lang w:val="en-US" w:bidi="ar-SA"/>
-            </w:rPr>
-            <w:t>[8]</w:t>
+            <w:t xml:space="preserve"> [8]</w:t>
           </w:r>
           <w:r>
             <w:rPr>
               <w:rFonts w:asciiTheme="majorBidi" w:hAnsiTheme="majorBidi" w:cstheme="majorBidi"/>
               <w:sz w:val="24"/>
               <w:szCs w:val="24"/>
-              <w:lang w:val="en-US" w:bidi="ar-SA"/>
+              <w:lang w:val="en"/>
             </w:rPr>
             <w:fldChar w:fldCharType="end"/>
           </w:r>
@@ -7138,7 +7701,7 @@
           <w:rFonts w:asciiTheme="majorBidi" w:hAnsiTheme="majorBidi" w:cstheme="majorBidi"/>
           <w:sz w:val="24"/>
           <w:szCs w:val="24"/>
-          <w:lang w:val="en-US" w:bidi="ar-SA"/>
+          <w:lang w:val="en"/>
         </w:rPr>
         <w:t xml:space="preserve"> </w:t>
       </w:r>
@@ -7147,7 +7710,7 @@
           <w:rFonts w:asciiTheme="majorBidi" w:hAnsiTheme="majorBidi" w:cstheme="majorBidi"/>
           <w:sz w:val="24"/>
           <w:szCs w:val="24"/>
-          <w:lang w:val="en-US" w:bidi="ar-SA"/>
+          <w:lang w:val="en"/>
         </w:rPr>
         <w:t xml:space="preserve">A major hurdle to using EMD is its </w:t>
       </w:r>
@@ -7157,13 +7720,13 @@
           <w:position w:val="-16"/>
           <w:sz w:val="24"/>
           <w:szCs w:val="24"/>
-          <w:lang w:val="en-US" w:bidi="ar-SA"/>
+          <w:lang w:val="en"/>
         </w:rPr>
         <w:object w:dxaOrig="1320" w:dyaOrig="440">
-          <v:shape id="_x0000_i1061" type="#_x0000_t75" style="width:66.25pt;height:21.9pt" o:ole="">
+          <v:shape id="_x0000_i1061" type="#_x0000_t75" style="width:66pt;height:21pt" o:ole="">
             <v:imagedata r:id="rId82" o:title=""/>
           </v:shape>
-          <o:OLEObject Type="Embed" ProgID="Equation.DSMT4" ShapeID="_x0000_i1061" DrawAspect="Content" ObjectID="_1395936428" r:id="rId83"/>
+          <o:OLEObject Type="Embed" ProgID="Equation.DSMT4" ShapeID="_x0000_i1061" DrawAspect="Content" ObjectID="_1406145953" r:id="rId83"/>
         </w:object>
       </w:r>
       <w:r>
@@ -7171,7 +7734,7 @@
           <w:rFonts w:asciiTheme="majorBidi" w:hAnsiTheme="majorBidi" w:cstheme="majorBidi"/>
           <w:sz w:val="24"/>
           <w:szCs w:val="24"/>
-          <w:lang w:val="en-US" w:bidi="ar-SA"/>
+          <w:lang w:val="en"/>
         </w:rPr>
         <w:t>computational complexity (for an N-bin histogram).</w:t>
       </w:r>
@@ -7180,7 +7743,7 @@
           <w:rFonts w:asciiTheme="majorBidi" w:hAnsiTheme="majorBidi" w:cstheme="majorBidi"/>
           <w:sz w:val="24"/>
           <w:szCs w:val="24"/>
-          <w:lang w:val="en-US" w:bidi="ar-SA"/>
+          <w:lang w:val="en"/>
         </w:rPr>
         <w:t xml:space="preserve">Various </w:t>
       </w:r>
@@ -7189,7 +7752,7 @@
           <w:rFonts w:asciiTheme="majorBidi" w:hAnsiTheme="majorBidi" w:cstheme="majorBidi"/>
           <w:sz w:val="24"/>
           <w:szCs w:val="24"/>
-          <w:lang w:val="en-US" w:bidi="ar-SA"/>
+          <w:lang w:val="en"/>
         </w:rPr>
         <w:t>approximation</w:t>
       </w:r>
@@ -7198,7 +7761,7 @@
           <w:rFonts w:asciiTheme="majorBidi" w:hAnsiTheme="majorBidi" w:cstheme="majorBidi"/>
           <w:sz w:val="24"/>
           <w:szCs w:val="24"/>
-          <w:lang w:val="en-US" w:bidi="ar-SA"/>
+          <w:lang w:val="en"/>
         </w:rPr>
         <w:t xml:space="preserve"> algorithms have been proposed to </w:t>
       </w:r>
@@ -7207,7 +7770,7 @@
           <w:rFonts w:asciiTheme="majorBidi" w:hAnsiTheme="majorBidi" w:cstheme="majorBidi"/>
           <w:sz w:val="24"/>
           <w:szCs w:val="24"/>
-          <w:lang w:val="en-US" w:bidi="ar-SA"/>
+          <w:lang w:val="en"/>
         </w:rPr>
         <w:t>speed up</w:t>
       </w:r>
@@ -7216,7 +7779,7 @@
           <w:rFonts w:asciiTheme="majorBidi" w:hAnsiTheme="majorBidi" w:cstheme="majorBidi"/>
           <w:sz w:val="24"/>
           <w:szCs w:val="24"/>
-          <w:lang w:val="en-US" w:bidi="ar-SA"/>
+          <w:lang w:val="en"/>
         </w:rPr>
         <w:t xml:space="preserve"> the computation of EMD.</w:t>
       </w:r>
@@ -7225,7 +7788,7 @@
           <w:rFonts w:asciiTheme="majorBidi" w:hAnsiTheme="majorBidi" w:cstheme="majorBidi"/>
           <w:sz w:val="24"/>
           <w:szCs w:val="24"/>
-          <w:lang w:val="en-US" w:bidi="ar-SA"/>
+          <w:lang w:val="en"/>
         </w:rPr>
         <w:t xml:space="preserve"> </w:t>
       </w:r>
@@ -7237,26 +7800,17 @@
           <w:rFonts w:asciiTheme="majorBidi" w:hAnsiTheme="majorBidi" w:cstheme="majorBidi"/>
           <w:sz w:val="24"/>
           <w:szCs w:val="24"/>
-          <w:lang w:val="en-US" w:bidi="ar-SA"/>
-        </w:rPr>
-      </w:pPr>
-      <w:r>
-        <w:rPr>
-          <w:rFonts w:asciiTheme="majorBidi" w:hAnsiTheme="majorBidi" w:cstheme="majorBidi"/>
-          <w:sz w:val="24"/>
-          <w:szCs w:val="24"/>
-          <w:lang w:val="en-US" w:bidi="ar-SA"/>
-        </w:rPr>
-        <w:t>A histogram can be presented by its signature. The signature of a histogram is a set of clusters where each cluster is represented by its mean (or mode), and by the fraction of the histogram that belongs to that cluster.</w:t>
-      </w:r>
-      <w:r>
-        <w:rPr>
-          <w:rFonts w:asciiTheme="majorBidi" w:hAnsiTheme="majorBidi" w:cstheme="majorBidi"/>
-          <w:sz w:val="24"/>
-          <w:szCs w:val="24"/>
-          <w:lang w:val="en-US" w:bidi="ar-SA"/>
-        </w:rPr>
-        <w:t xml:space="preserve"> </w:t>
+          <w:lang w:val="en"/>
+        </w:rPr>
+      </w:pPr>
+      <w:r>
+        <w:rPr>
+          <w:rFonts w:asciiTheme="majorBidi" w:hAnsiTheme="majorBidi" w:cstheme="majorBidi"/>
+          <w:sz w:val="24"/>
+          <w:szCs w:val="24"/>
+          <w:lang w:val="en"/>
+        </w:rPr>
+        <w:t xml:space="preserve">A histogram can be presented by its signature. The signature of a histogram is a set of clusters where each cluster is represented by its mean (or mode), and by the fraction of the histogram that belongs to that cluster. </w:t>
       </w:r>
     </w:p>
     <w:p>
@@ -7266,7 +7820,7 @@
           <w:rFonts w:asciiTheme="majorBidi" w:hAnsiTheme="majorBidi" w:cstheme="majorBidi"/>
           <w:sz w:val="24"/>
           <w:szCs w:val="24"/>
-          <w:lang w:val="en-US" w:bidi="ar-SA"/>
+          <w:lang w:val="en"/>
         </w:rPr>
       </w:pPr>
     </w:p>
@@ -7274,11 +7828,17 @@
       <w:pPr>
         <w:pStyle w:val="Heading3"/>
         <w:rPr>
-          <w:lang w:val="en-US" w:bidi="ar-SA"/>
-        </w:rPr>
-      </w:pPr>
-      <w:r>
-        <w:rPr>
+          <w:rFonts w:asciiTheme="majorBidi" w:hAnsiTheme="majorBidi"/>
+          <w:sz w:val="24"/>
+          <w:szCs w:val="24"/>
+          <w:lang w:val="en-US" w:bidi="ar-SA"/>
+        </w:rPr>
+      </w:pPr>
+      <w:r>
+        <w:rPr>
+          <w:rFonts w:asciiTheme="majorBidi" w:hAnsiTheme="majorBidi"/>
+          <w:sz w:val="24"/>
+          <w:szCs w:val="24"/>
           <w:lang w:val="en-US" w:bidi="ar-SA"/>
         </w:rPr>
         <w:t>EMD Embedding</w:t>
@@ -7400,10 +7960,10 @@
           <w:lang w:val="en-US" w:bidi="ar-SA"/>
         </w:rPr>
         <w:object w:dxaOrig="260" w:dyaOrig="360">
-          <v:shape id="_x0000_i1062" type="#_x0000_t75" style="width:13.25pt;height:17.85pt" o:ole="">
+          <v:shape id="_x0000_i1062" type="#_x0000_t75" style="width:13.5pt;height:18pt" o:ole="">
             <v:imagedata r:id="rId84" o:title=""/>
           </v:shape>
-          <o:OLEObject Type="Embed" ProgID="Equation.DSMT4" ShapeID="_x0000_i1062" DrawAspect="Content" ObjectID="_1395936429" r:id="rId85"/>
+          <o:OLEObject Type="Embed" ProgID="Equation.DSMT4" ShapeID="_x0000_i1062" DrawAspect="Content" ObjectID="_1406145954" r:id="rId85"/>
         </w:object>
       </w:r>
       <w:r>
@@ -7424,10 +7984,10 @@
           <w:lang w:val="en-US" w:bidi="ar-SA"/>
         </w:rPr>
         <w:object w:dxaOrig="260" w:dyaOrig="360">
-          <v:shape id="_x0000_i1063" type="#_x0000_t75" style="width:13.25pt;height:17.85pt" o:ole="">
+          <v:shape id="_x0000_i1063" type="#_x0000_t75" style="width:13.5pt;height:18pt" o:ole="">
             <v:imagedata r:id="rId84" o:title=""/>
           </v:shape>
-          <o:OLEObject Type="Embed" ProgID="Equation.DSMT4" ShapeID="_x0000_i1063" DrawAspect="Content" ObjectID="_1395936430" r:id="rId86"/>
+          <o:OLEObject Type="Embed" ProgID="Equation.DSMT4" ShapeID="_x0000_i1063" DrawAspect="Content" ObjectID="_1406145955" r:id="rId86"/>
         </w:object>
       </w:r>
       <w:r>
@@ -7685,10 +8245,10 @@
           <w:lang w:val="en-US" w:bidi="ar-SA"/>
         </w:rPr>
         <w:object w:dxaOrig="660" w:dyaOrig="400">
-          <v:shape id="_x0000_i1064" type="#_x0000_t75" style="width:32.85pt;height:20.15pt" o:ole="">
+          <v:shape id="_x0000_i1064" type="#_x0000_t75" style="width:33pt;height:20.25pt" o:ole="">
             <v:imagedata r:id="rId87" o:title=""/>
           </v:shape>
-          <o:OLEObject Type="Embed" ProgID="Equation.DSMT4" ShapeID="_x0000_i1064" DrawAspect="Content" ObjectID="_1395936431" r:id="rId88"/>
+          <o:OLEObject Type="Embed" ProgID="Equation.DSMT4" ShapeID="_x0000_i1064" DrawAspect="Content" ObjectID="_1406145956" r:id="rId88"/>
         </w:object>
       </w:r>
       <w:r>
@@ -7750,6 +8310,899 @@
         </w:rPr>
         <w:t xml:space="preserve"> formal definition]</w:t>
       </w:r>
+    </w:p>
+    <w:p>
+      <w:pPr>
+        <w:pStyle w:val="Heading2"/>
+        <w:rPr>
+          <w:lang w:val="en-US" w:bidi="ar-SA"/>
+        </w:rPr>
+      </w:pPr>
+      <w:r>
+        <w:rPr>
+          <w:lang w:val="en-US" w:bidi="ar-SA"/>
+        </w:rPr>
+        <w:lastRenderedPageBreak/>
+        <w:t>Features</w:t>
+      </w:r>
+    </w:p>
+    <w:p>
+      <w:pPr>
+        <w:jc w:val="both"/>
+        <w:rPr>
+          <w:rFonts w:asciiTheme="majorBidi" w:hAnsiTheme="majorBidi" w:cstheme="majorBidi"/>
+          <w:sz w:val="24"/>
+          <w:szCs w:val="24"/>
+          <w:lang w:val="en-US" w:bidi="ar-SA"/>
+        </w:rPr>
+      </w:pPr>
+      <w:r>
+        <w:rPr>
+          <w:rFonts w:asciiTheme="majorBidi" w:hAnsiTheme="majorBidi" w:cstheme="majorBidi"/>
+          <w:sz w:val="24"/>
+          <w:szCs w:val="24"/>
+          <w:lang w:val="en-US" w:bidi="ar-SA"/>
+        </w:rPr>
+        <w:t>The selection of valuable features is crucial in pattern recognition.</w:t>
+      </w:r>
+    </w:p>
+    <w:p>
+      <w:pPr>
+        <w:pStyle w:val="Heading2"/>
+        <w:rPr>
+          <w:lang w:val="en-US" w:bidi="ar-SA"/>
+        </w:rPr>
+      </w:pPr>
+      <w:r>
+        <w:rPr>
+          <w:lang w:val="en-US" w:bidi="ar-SA"/>
+        </w:rPr>
+        <w:t>Shape context</w:t>
+      </w:r>
+    </w:p>
+    <w:p>
+      <w:pPr>
+        <w:jc w:val="both"/>
+        <w:rPr>
+          <w:rFonts w:asciiTheme="majorBidi" w:hAnsiTheme="majorBidi" w:cstheme="majorBidi"/>
+          <w:sz w:val="24"/>
+          <w:szCs w:val="24"/>
+          <w:lang w:val="en-US" w:bidi="ar-SA"/>
+        </w:rPr>
+      </w:pPr>
+      <w:r>
+        <w:rPr>
+          <w:rFonts w:asciiTheme="majorBidi" w:hAnsiTheme="majorBidi" w:cstheme="majorBidi"/>
+          <w:sz w:val="24"/>
+          <w:szCs w:val="24"/>
+          <w:lang w:val="en-US" w:bidi="ar-SA"/>
+        </w:rPr>
+        <w:t xml:space="preserve">S. </w:t>
+      </w:r>
+      <w:proofErr w:type="spellStart"/>
+      <w:r>
+        <w:rPr>
+          <w:rFonts w:asciiTheme="majorBidi" w:hAnsiTheme="majorBidi" w:cstheme="majorBidi"/>
+          <w:sz w:val="24"/>
+          <w:szCs w:val="24"/>
+          <w:lang w:val="en-US" w:bidi="ar-SA"/>
+        </w:rPr>
+        <w:t>Belongie</w:t>
+      </w:r>
+      <w:proofErr w:type="spellEnd"/>
+      <w:r>
+        <w:rPr>
+          <w:rFonts w:asciiTheme="majorBidi" w:hAnsiTheme="majorBidi" w:cstheme="majorBidi"/>
+          <w:sz w:val="24"/>
+          <w:szCs w:val="24"/>
+          <w:lang w:val="en-US" w:bidi="ar-SA"/>
+        </w:rPr>
+        <w:t xml:space="preserve"> et al. have defined in </w:t>
+      </w:r>
+      <w:sdt>
+        <w:sdtPr>
+          <w:rPr>
+            <w:rFonts w:asciiTheme="majorBidi" w:hAnsiTheme="majorBidi" w:cstheme="majorBidi"/>
+            <w:sz w:val="24"/>
+            <w:szCs w:val="24"/>
+            <w:lang w:val="en-US" w:bidi="ar-SA"/>
+          </w:rPr>
+          <w:id w:val="-915704314"/>
+          <w:citation/>
+        </w:sdtPr>
+        <w:sdtEndPr/>
+        <w:sdtContent>
+          <w:r>
+            <w:rPr>
+              <w:rFonts w:asciiTheme="majorBidi" w:hAnsiTheme="majorBidi" w:cstheme="majorBidi"/>
+              <w:sz w:val="24"/>
+              <w:szCs w:val="24"/>
+              <w:lang w:val="en-US" w:bidi="ar-SA"/>
+            </w:rPr>
+            <w:fldChar w:fldCharType="begin"/>
+          </w:r>
+          <w:r>
+            <w:rPr>
+              <w:rFonts w:asciiTheme="majorBidi" w:hAnsiTheme="majorBidi" w:cstheme="majorBidi"/>
+              <w:sz w:val="24"/>
+              <w:szCs w:val="24"/>
+              <w:lang w:bidi="ar-SA"/>
+            </w:rPr>
+            <w:instrText xml:space="preserve"> CITATION Bel02 \l 1033 </w:instrText>
+          </w:r>
+          <w:r>
+            <w:rPr>
+              <w:rFonts w:asciiTheme="majorBidi" w:hAnsiTheme="majorBidi" w:cstheme="majorBidi"/>
+              <w:sz w:val="24"/>
+              <w:szCs w:val="24"/>
+              <w:lang w:val="en-US" w:bidi="ar-SA"/>
+            </w:rPr>
+            <w:fldChar w:fldCharType="separate"/>
+          </w:r>
+          <w:r>
+            <w:rPr>
+              <w:rFonts w:asciiTheme="majorBidi" w:hAnsiTheme="majorBidi" w:cstheme="majorBidi"/>
+              <w:sz w:val="24"/>
+              <w:szCs w:val="24"/>
+              <w:lang w:val="en-US" w:bidi="ar-SA"/>
+            </w:rPr>
+            <w:t>[10]</w:t>
+          </w:r>
+          <w:r>
+            <w:rPr>
+              <w:rFonts w:asciiTheme="majorBidi" w:hAnsiTheme="majorBidi" w:cstheme="majorBidi"/>
+              <w:sz w:val="24"/>
+              <w:szCs w:val="24"/>
+              <w:lang w:val="en-US" w:bidi="ar-SA"/>
+            </w:rPr>
+            <w:fldChar w:fldCharType="end"/>
+          </w:r>
+        </w:sdtContent>
+      </w:sdt>
+      <w:r>
+        <w:rPr>
+          <w:rFonts w:asciiTheme="majorBidi" w:hAnsiTheme="majorBidi" w:cstheme="majorBidi"/>
+          <w:sz w:val="24"/>
+          <w:szCs w:val="24"/>
+          <w:lang w:val="en-US" w:bidi="ar-SA"/>
+        </w:rPr>
+        <w:t xml:space="preserve">, a </w:t>
+      </w:r>
+      <w:r>
+        <w:rPr>
+          <w:rFonts w:asciiTheme="majorBidi" w:hAnsiTheme="majorBidi" w:cstheme="majorBidi"/>
+          <w:sz w:val="24"/>
+          <w:szCs w:val="24"/>
+          <w:lang w:val="en-US" w:bidi="ar-SA"/>
+        </w:rPr>
+        <w:t xml:space="preserve">point </w:t>
+      </w:r>
+      <w:r>
+        <w:rPr>
+          <w:rFonts w:asciiTheme="majorBidi" w:hAnsiTheme="majorBidi" w:cstheme="majorBidi"/>
+          <w:sz w:val="24"/>
+          <w:szCs w:val="24"/>
+          <w:lang w:val="en-US" w:bidi="ar-SA"/>
+        </w:rPr>
+        <w:t xml:space="preserve">matching approach named Shape Context. The </w:t>
+      </w:r>
+      <w:r>
+        <w:rPr>
+          <w:rFonts w:asciiTheme="majorBidi" w:hAnsiTheme="majorBidi" w:cstheme="majorBidi"/>
+          <w:sz w:val="24"/>
+          <w:szCs w:val="24"/>
+          <w:lang w:val="en-US" w:bidi="ar-SA"/>
+        </w:rPr>
+        <w:t xml:space="preserve">Shape context is a shape matching approach that intended to be a way of describing shapes that allows for measuring shape similarity and the recovering of point correspondences. This approach is based on the following descriptor: Pick n points on the shape’s contour, for each point </w:t>
+      </w:r>
+      <w:r>
+        <w:rPr>
+          <w:rFonts w:asciiTheme="majorBidi" w:hAnsiTheme="majorBidi" w:cstheme="majorBidi"/>
+          <w:position w:val="-12"/>
+          <w:sz w:val="24"/>
+          <w:szCs w:val="24"/>
+          <w:lang w:val="en-US" w:bidi="ar-SA"/>
+        </w:rPr>
+        <w:object w:dxaOrig="260" w:dyaOrig="360">
+          <v:shape id="_x0000_i1065" type="#_x0000_t75" style="width:12.75pt;height:18pt" o:ole="">
+            <v:imagedata r:id="rId89" o:title=""/>
+          </v:shape>
+          <o:OLEObject Type="Embed" ProgID="Equation.DSMT4" ShapeID="_x0000_i1065" DrawAspect="Content" ObjectID="_1406145957" r:id="rId90"/>
+        </w:object>
+      </w:r>
+      <w:r>
+        <w:rPr>
+          <w:rFonts w:asciiTheme="majorBidi" w:hAnsiTheme="majorBidi" w:cstheme="majorBidi"/>
+          <w:sz w:val="24"/>
+          <w:szCs w:val="24"/>
+          <w:lang w:val="en-US" w:bidi="ar-SA"/>
+        </w:rPr>
+        <w:t xml:space="preserve"> on the shape, consider the </w:t>
+      </w:r>
+      <w:r>
+        <w:rPr>
+          <w:rFonts w:asciiTheme="majorBidi" w:hAnsiTheme="majorBidi" w:cstheme="majorBidi"/>
+          <w:position w:val="-6"/>
+          <w:sz w:val="24"/>
+          <w:szCs w:val="24"/>
+          <w:lang w:val="en-US" w:bidi="ar-SA"/>
+        </w:rPr>
+        <w:object w:dxaOrig="480" w:dyaOrig="279">
+          <v:shape id="_x0000_i1066" type="#_x0000_t75" style="width:24pt;height:14.25pt" o:ole="">
+            <v:imagedata r:id="rId91" o:title=""/>
+          </v:shape>
+          <o:OLEObject Type="Embed" ProgID="Equation.DSMT4" ShapeID="_x0000_i1066" DrawAspect="Content" ObjectID="_1406145958" r:id="rId92"/>
+        </w:object>
+      </w:r>
+      <w:r>
+        <w:rPr>
+          <w:rFonts w:asciiTheme="majorBidi" w:hAnsiTheme="majorBidi" w:cstheme="majorBidi"/>
+          <w:sz w:val="24"/>
+          <w:szCs w:val="24"/>
+          <w:lang w:val="en-US" w:bidi="ar-SA"/>
+        </w:rPr>
+        <w:t xml:space="preserve"> other points and calculate the coarse histogram of the relative coordinates such that  </w:t>
+      </w:r>
+      <w:r>
+        <w:rPr>
+          <w:rFonts w:asciiTheme="majorBidi" w:hAnsiTheme="majorBidi" w:cstheme="majorBidi"/>
+          <w:position w:val="-14"/>
+          <w:sz w:val="24"/>
+          <w:szCs w:val="24"/>
+          <w:lang w:val="en-US" w:bidi="ar-SA"/>
+        </w:rPr>
+        <w:object w:dxaOrig="3500" w:dyaOrig="400">
+          <v:shape id="_x0000_i1067" type="#_x0000_t75" style="width:174.75pt;height:20.25pt" o:ole="">
+            <v:imagedata r:id="rId93" o:title=""/>
+          </v:shape>
+          <o:OLEObject Type="Embed" ProgID="Equation.DSMT4" ShapeID="_x0000_i1067" DrawAspect="Content" ObjectID="_1406145959" r:id="rId94"/>
+        </w:object>
+      </w:r>
+      <w:r>
+        <w:rPr>
+          <w:rFonts w:asciiTheme="majorBidi" w:hAnsiTheme="majorBidi" w:cstheme="majorBidi"/>
+          <w:sz w:val="24"/>
+          <w:szCs w:val="24"/>
+          <w:lang w:val="en-US" w:bidi="ar-SA"/>
+        </w:rPr>
+        <w:t>is defined to be the shape context of</w:t>
+      </w:r>
+      <w:r>
+        <w:rPr>
+          <w:rFonts w:asciiTheme="majorBidi" w:hAnsiTheme="majorBidi" w:cstheme="majorBidi"/>
+          <w:position w:val="-12"/>
+          <w:sz w:val="24"/>
+          <w:szCs w:val="24"/>
+          <w:lang w:val="en-US" w:bidi="ar-SA"/>
+        </w:rPr>
+        <w:object w:dxaOrig="260" w:dyaOrig="360">
+          <v:shape id="_x0000_i1068" type="#_x0000_t75" style="width:12.75pt;height:18pt" o:ole="">
+            <v:imagedata r:id="rId95" o:title=""/>
+          </v:shape>
+          <o:OLEObject Type="Embed" ProgID="Equation.DSMT4" ShapeID="_x0000_i1068" DrawAspect="Content" ObjectID="_1406145960" r:id="rId96"/>
+        </w:object>
+      </w:r>
+      <w:r>
+        <w:rPr>
+          <w:rFonts w:asciiTheme="majorBidi" w:hAnsiTheme="majorBidi" w:cstheme="majorBidi"/>
+          <w:sz w:val="24"/>
+          <w:szCs w:val="24"/>
+          <w:lang w:val="en-US" w:bidi="ar-SA"/>
+        </w:rPr>
+        <w:t>. The bins are normally taken to be uniform log-polar space.  This distribution over relative positions is robust and compact, yet highly discriminative descriptor.</w:t>
+      </w:r>
+    </w:p>
+    <w:p>
+      <w:pPr>
+        <w:jc w:val="both"/>
+        <w:rPr>
+          <w:rFonts w:asciiTheme="majorBidi" w:hAnsiTheme="majorBidi" w:cstheme="majorBidi"/>
+          <w:sz w:val="24"/>
+          <w:szCs w:val="24"/>
+          <w:lang w:val="en-US" w:bidi="ar-SA"/>
+        </w:rPr>
+      </w:pPr>
+      <w:r>
+        <w:rPr>
+          <w:rFonts w:asciiTheme="majorBidi" w:hAnsiTheme="majorBidi" w:cstheme="majorBidi"/>
+          <w:sz w:val="24"/>
+          <w:szCs w:val="24"/>
+          <w:lang w:val="en-US" w:bidi="ar-SA"/>
+        </w:rPr>
+        <w:t xml:space="preserve">To match two </w:t>
+      </w:r>
+      <w:r>
+        <w:rPr>
+          <w:rFonts w:asciiTheme="majorBidi" w:hAnsiTheme="majorBidi" w:cstheme="majorBidi"/>
+          <w:sz w:val="24"/>
+          <w:szCs w:val="24"/>
+          <w:lang w:val="en-US" w:bidi="ar-SA"/>
+        </w:rPr>
+        <w:t>points</w:t>
+      </w:r>
+      <w:r>
+        <w:rPr>
+          <w:rFonts w:asciiTheme="majorBidi" w:hAnsiTheme="majorBidi" w:cstheme="majorBidi"/>
+          <w:sz w:val="24"/>
+          <w:szCs w:val="24"/>
+          <w:lang w:val="en-US" w:bidi="ar-SA"/>
+        </w:rPr>
+        <w:t xml:space="preserve">, </w:t>
+      </w:r>
+      <w:r>
+        <w:rPr>
+          <w:rFonts w:asciiTheme="majorBidi" w:hAnsiTheme="majorBidi" w:cstheme="majorBidi"/>
+          <w:position w:val="-12"/>
+          <w:sz w:val="24"/>
+          <w:szCs w:val="24"/>
+          <w:lang w:val="en-US" w:bidi="ar-SA"/>
+        </w:rPr>
+        <w:object w:dxaOrig="260" w:dyaOrig="360">
+          <v:shape id="_x0000_i1069" type="#_x0000_t75" style="width:12.75pt;height:18pt" o:ole="">
+            <v:imagedata r:id="rId97" o:title=""/>
+          </v:shape>
+          <o:OLEObject Type="Embed" ProgID="Equation.DSMT4" ShapeID="_x0000_i1069" DrawAspect="Content" ObjectID="_1406145961" r:id="rId98"/>
+        </w:object>
+      </w:r>
+      <w:r>
+        <w:rPr>
+          <w:rFonts w:asciiTheme="majorBidi" w:hAnsiTheme="majorBidi" w:cstheme="majorBidi"/>
+          <w:sz w:val="24"/>
+          <w:szCs w:val="24"/>
+          <w:lang w:val="en-US" w:bidi="ar-SA"/>
+        </w:rPr>
+        <w:t xml:space="preserve"> </w:t>
+      </w:r>
+      <w:r>
+        <w:rPr>
+          <w:rFonts w:asciiTheme="majorBidi" w:hAnsiTheme="majorBidi" w:cstheme="majorBidi"/>
+          <w:sz w:val="24"/>
+          <w:szCs w:val="24"/>
+          <w:lang w:val="en-US" w:bidi="ar-SA"/>
+        </w:rPr>
+        <w:t xml:space="preserve">from the first shape and </w:t>
+      </w:r>
+      <w:r>
+        <w:rPr>
+          <w:rFonts w:asciiTheme="majorBidi" w:hAnsiTheme="majorBidi" w:cstheme="majorBidi"/>
+          <w:position w:val="-12"/>
+          <w:sz w:val="24"/>
+          <w:szCs w:val="24"/>
+          <w:lang w:val="en-US" w:bidi="ar-SA"/>
+        </w:rPr>
+        <w:object w:dxaOrig="240" w:dyaOrig="360">
+          <v:shape id="_x0000_i1070" type="#_x0000_t75" style="width:12pt;height:18pt" o:ole="">
+            <v:imagedata r:id="rId99" o:title=""/>
+          </v:shape>
+          <o:OLEObject Type="Embed" ProgID="Equation.DSMT4" ShapeID="_x0000_i1070" DrawAspect="Content" ObjectID="_1406145962" r:id="rId100"/>
+        </w:object>
+      </w:r>
+      <w:r>
+        <w:rPr>
+          <w:rFonts w:asciiTheme="majorBidi" w:hAnsiTheme="majorBidi" w:cstheme="majorBidi"/>
+          <w:sz w:val="24"/>
+          <w:szCs w:val="24"/>
+          <w:lang w:val="en-US" w:bidi="ar-SA"/>
+        </w:rPr>
+        <w:t xml:space="preserve">from the other shape, define </w:t>
+      </w:r>
+      <w:r>
+        <w:rPr>
+          <w:rFonts w:asciiTheme="majorBidi" w:hAnsiTheme="majorBidi" w:cstheme="majorBidi"/>
+          <w:position w:val="-16"/>
+          <w:sz w:val="24"/>
+          <w:szCs w:val="24"/>
+          <w:lang w:val="en-US" w:bidi="ar-SA"/>
+        </w:rPr>
+        <w:object w:dxaOrig="1140" w:dyaOrig="440">
+          <v:shape id="_x0000_i1071" type="#_x0000_t75" style="width:57pt;height:21pt" o:ole="">
+            <v:imagedata r:id="rId101" o:title=""/>
+          </v:shape>
+          <o:OLEObject Type="Embed" ProgID="Equation.DSMT4" ShapeID="_x0000_i1071" DrawAspect="Content" ObjectID="_1406145963" r:id="rId102"/>
+        </w:object>
+      </w:r>
+      <w:r>
+        <w:rPr>
+          <w:rFonts w:asciiTheme="majorBidi" w:hAnsiTheme="majorBidi" w:cstheme="majorBidi"/>
+          <w:sz w:val="24"/>
+          <w:szCs w:val="24"/>
+          <w:lang w:val="en-US" w:bidi="ar-SA"/>
+        </w:rPr>
+        <w:t xml:space="preserve"> denote the cost of matching, these two points, use</w:t>
+      </w:r>
+      <w:r>
+        <w:rPr>
+          <w:rFonts w:asciiTheme="majorBidi" w:hAnsiTheme="majorBidi" w:cstheme="majorBidi"/>
+          <w:sz w:val="24"/>
+          <w:szCs w:val="24"/>
+          <w:lang w:val="en-US" w:bidi="ar-SA"/>
+        </w:rPr>
+        <w:t xml:space="preserve"> the </w:t>
+      </w:r>
+      <w:r>
+        <w:rPr>
+          <w:rFonts w:asciiTheme="majorBidi" w:hAnsiTheme="majorBidi" w:cstheme="majorBidi"/>
+          <w:position w:val="-10"/>
+          <w:sz w:val="24"/>
+          <w:szCs w:val="24"/>
+          <w:lang w:val="en-US" w:bidi="ar-SA"/>
+        </w:rPr>
+        <w:object w:dxaOrig="320" w:dyaOrig="360">
+          <v:shape id="_x0000_i1072" type="#_x0000_t75" style="width:15.75pt;height:18pt" o:ole="">
+            <v:imagedata r:id="rId103" o:title=""/>
+          </v:shape>
+          <o:OLEObject Type="Embed" ProgID="Equation.DSMT4" ShapeID="_x0000_i1072" DrawAspect="Content" ObjectID="_1406145964" r:id="rId104"/>
+        </w:object>
+      </w:r>
+      <w:r>
+        <w:rPr>
+          <w:rFonts w:asciiTheme="majorBidi" w:hAnsiTheme="majorBidi" w:cstheme="majorBidi"/>
+          <w:sz w:val="24"/>
+          <w:szCs w:val="24"/>
+          <w:lang w:val="en-US" w:bidi="ar-SA"/>
+        </w:rPr>
+        <w:t xml:space="preserve"> test </w:t>
+      </w:r>
+      <w:r>
+        <w:rPr>
+          <w:rFonts w:asciiTheme="majorBidi" w:hAnsiTheme="majorBidi" w:cstheme="majorBidi"/>
+          <w:sz w:val="24"/>
+          <w:szCs w:val="24"/>
+          <w:lang w:val="en-US" w:bidi="ar-SA"/>
+        </w:rPr>
+        <w:t>statistic</w:t>
+      </w:r>
+      <w:r>
+        <w:rPr>
+          <w:rFonts w:asciiTheme="majorBidi" w:hAnsiTheme="majorBidi" w:cstheme="majorBidi"/>
+          <w:sz w:val="24"/>
+          <w:szCs w:val="24"/>
+          <w:lang w:val="en-US" w:bidi="ar-SA"/>
+        </w:rPr>
+        <w:t>:</w:t>
+      </w:r>
+    </w:p>
+    <w:p>
+      <w:pPr>
+        <w:jc w:val="center"/>
+        <w:rPr>
+          <w:rFonts w:asciiTheme="majorBidi" w:hAnsiTheme="majorBidi" w:cstheme="majorBidi"/>
+          <w:sz w:val="24"/>
+          <w:szCs w:val="24"/>
+          <w:lang w:val="en-US" w:bidi="ar-SA"/>
+        </w:rPr>
+      </w:pPr>
+      <w:r>
+        <w:rPr>
+          <w:rFonts w:asciiTheme="majorBidi" w:hAnsiTheme="majorBidi" w:cstheme="majorBidi"/>
+          <w:position w:val="-32"/>
+          <w:sz w:val="24"/>
+          <w:szCs w:val="24"/>
+          <w:lang w:val="en-US" w:bidi="ar-SA"/>
+        </w:rPr>
+        <w:object w:dxaOrig="3920" w:dyaOrig="840">
+          <v:shape id="_x0000_i1073" type="#_x0000_t75" style="width:195.75pt;height:42pt" o:ole="">
+            <v:imagedata r:id="rId105" o:title=""/>
+          </v:shape>
+          <o:OLEObject Type="Embed" ProgID="Equation.DSMT4" ShapeID="_x0000_i1073" DrawAspect="Content" ObjectID="_1406145965" r:id="rId106"/>
+        </w:object>
+      </w:r>
+      <w:r>
+        <w:rPr>
+          <w:rFonts w:asciiTheme="majorBidi" w:hAnsiTheme="majorBidi" w:cstheme="majorBidi"/>
+          <w:sz w:val="24"/>
+          <w:szCs w:val="24"/>
+          <w:lang w:val="en-US" w:bidi="ar-SA"/>
+        </w:rPr>
+        <w:t>.</w:t>
+      </w:r>
+    </w:p>
+    <w:p>
+      <w:pPr>
+        <w:jc w:val="both"/>
+        <w:rPr>
+          <w:rFonts w:asciiTheme="majorBidi" w:hAnsiTheme="majorBidi" w:cstheme="majorBidi"/>
+          <w:sz w:val="24"/>
+          <w:szCs w:val="24"/>
+          <w:lang w:val="en-US" w:bidi="ar-SA"/>
+        </w:rPr>
+      </w:pPr>
+      <w:r>
+        <w:rPr>
+          <w:rFonts w:asciiTheme="majorBidi" w:hAnsiTheme="majorBidi" w:cstheme="majorBidi"/>
+          <w:sz w:val="24"/>
+          <w:szCs w:val="24"/>
+          <w:lang w:val="en-US" w:bidi="ar-SA"/>
+        </w:rPr>
+        <w:t xml:space="preserve">To perform </w:t>
+      </w:r>
+      <w:r>
+        <w:rPr>
+          <w:rFonts w:asciiTheme="majorBidi" w:hAnsiTheme="majorBidi" w:cstheme="majorBidi"/>
+          <w:sz w:val="24"/>
+          <w:szCs w:val="24"/>
+          <w:lang w:val="en-US" w:bidi="ar-SA"/>
+        </w:rPr>
+        <w:t>a one-to-one</w:t>
+      </w:r>
+      <w:r>
+        <w:rPr>
+          <w:rFonts w:asciiTheme="majorBidi" w:hAnsiTheme="majorBidi" w:cstheme="majorBidi"/>
+          <w:sz w:val="24"/>
+          <w:szCs w:val="24"/>
+          <w:lang w:val="en-US" w:bidi="ar-SA"/>
+        </w:rPr>
+        <w:t xml:space="preserve"> matching</w:t>
+      </w:r>
+      <w:r>
+        <w:rPr>
+          <w:rFonts w:asciiTheme="majorBidi" w:hAnsiTheme="majorBidi" w:cstheme="majorBidi"/>
+          <w:sz w:val="24"/>
+          <w:szCs w:val="24"/>
+          <w:lang w:val="en-US" w:bidi="ar-SA"/>
+        </w:rPr>
+        <w:t xml:space="preserve"> that matches each point </w:t>
+      </w:r>
+      <w:r>
+        <w:rPr>
+          <w:rFonts w:asciiTheme="majorBidi" w:hAnsiTheme="majorBidi" w:cstheme="majorBidi"/>
+          <w:position w:val="-12"/>
+          <w:sz w:val="24"/>
+          <w:szCs w:val="24"/>
+          <w:lang w:val="en-US" w:bidi="ar-SA"/>
+        </w:rPr>
+        <w:object w:dxaOrig="260" w:dyaOrig="360">
+          <v:shape id="_x0000_i1074" type="#_x0000_t75" style="width:12.75pt;height:18pt" o:ole="">
+            <v:imagedata r:id="rId107" o:title=""/>
+          </v:shape>
+          <o:OLEObject Type="Embed" ProgID="Equation.DSMT4" ShapeID="_x0000_i1074" DrawAspect="Content" ObjectID="_1406145966" r:id="rId108"/>
+        </w:object>
+      </w:r>
+      <w:r>
+        <w:rPr>
+          <w:rFonts w:asciiTheme="majorBidi" w:hAnsiTheme="majorBidi" w:cstheme="majorBidi"/>
+          <w:sz w:val="24"/>
+          <w:szCs w:val="24"/>
+          <w:lang w:val="en-US" w:bidi="ar-SA"/>
+        </w:rPr>
+        <w:t xml:space="preserve"> on shape 1 and </w:t>
+      </w:r>
+      <w:r>
+        <w:rPr>
+          <w:rFonts w:asciiTheme="majorBidi" w:hAnsiTheme="majorBidi" w:cstheme="majorBidi"/>
+          <w:position w:val="-14"/>
+          <w:sz w:val="24"/>
+          <w:szCs w:val="24"/>
+          <w:lang w:val="en-US" w:bidi="ar-SA"/>
+        </w:rPr>
+        <w:object w:dxaOrig="260" w:dyaOrig="380">
+          <v:shape id="_x0000_i1075" type="#_x0000_t75" style="width:12.75pt;height:18.75pt" o:ole="">
+            <v:imagedata r:id="rId109" o:title=""/>
+          </v:shape>
+          <o:OLEObject Type="Embed" ProgID="Equation.DSMT4" ShapeID="_x0000_i1075" DrawAspect="Content" ObjectID="_1406145967" r:id="rId110"/>
+        </w:object>
+      </w:r>
+      <w:r>
+        <w:rPr>
+          <w:rFonts w:asciiTheme="majorBidi" w:hAnsiTheme="majorBidi" w:cstheme="majorBidi"/>
+          <w:sz w:val="24"/>
+          <w:szCs w:val="24"/>
+          <w:lang w:val="en-US" w:bidi="ar-SA"/>
+        </w:rPr>
+        <w:t xml:space="preserve"> on shape 2 that minimi</w:t>
+      </w:r>
+      <w:r>
+        <w:rPr>
+          <w:rFonts w:asciiTheme="majorBidi" w:hAnsiTheme="majorBidi" w:cstheme="majorBidi"/>
+          <w:sz w:val="24"/>
+          <w:szCs w:val="24"/>
+          <w:lang w:val="en-US" w:bidi="ar-SA"/>
+        </w:rPr>
+        <w:t xml:space="preserve">zes the total cost of matching: </w:t>
+      </w:r>
+      <w:r>
+        <w:rPr>
+          <w:rFonts w:asciiTheme="majorBidi" w:hAnsiTheme="majorBidi" w:cstheme="majorBidi"/>
+          <w:position w:val="-28"/>
+          <w:sz w:val="24"/>
+          <w:szCs w:val="24"/>
+          <w:lang w:val="en-US" w:bidi="ar-SA"/>
+        </w:rPr>
+        <w:object w:dxaOrig="2240" w:dyaOrig="580">
+          <v:shape id="_x0000_i1076" type="#_x0000_t75" style="width:111.75pt;height:29.25pt" o:ole="">
+            <v:imagedata r:id="rId111" o:title=""/>
+          </v:shape>
+          <o:OLEObject Type="Embed" ProgID="Equation.DSMT4" ShapeID="_x0000_i1076" DrawAspect="Content" ObjectID="_1406145968" r:id="rId112"/>
+        </w:object>
+      </w:r>
+      <w:r>
+        <w:rPr>
+          <w:rFonts w:asciiTheme="majorBidi" w:hAnsiTheme="majorBidi" w:cstheme="majorBidi"/>
+          <w:sz w:val="24"/>
+          <w:szCs w:val="24"/>
+          <w:lang w:val="en-US" w:bidi="ar-SA"/>
+        </w:rPr>
+        <w:t xml:space="preserve">is needed. </w:t>
+      </w:r>
+    </w:p>
+    <w:p>
+      <w:pPr>
+        <w:jc w:val="both"/>
+        <w:rPr>
+          <w:rFonts w:asciiTheme="majorBidi" w:hAnsiTheme="majorBidi" w:cstheme="majorBidi"/>
+          <w:sz w:val="24"/>
+          <w:szCs w:val="24"/>
+          <w:lang w:val="en-US" w:bidi="ar-SA"/>
+        </w:rPr>
+      </w:pPr>
+      <w:r>
+        <w:rPr>
+          <w:rFonts w:asciiTheme="majorBidi" w:hAnsiTheme="majorBidi" w:cstheme="majorBidi"/>
+          <w:sz w:val="24"/>
+          <w:szCs w:val="24"/>
+          <w:lang w:val="en-US" w:bidi="ar-SA"/>
+        </w:rPr>
+        <w:t xml:space="preserve">This can be calculated in </w:t>
+      </w:r>
+      <w:r>
+        <w:rPr>
+          <w:rFonts w:asciiTheme="majorBidi" w:hAnsiTheme="majorBidi" w:cstheme="majorBidi"/>
+          <w:position w:val="-16"/>
+          <w:sz w:val="24"/>
+          <w:szCs w:val="24"/>
+          <w:lang w:val="en-US" w:bidi="ar-SA"/>
+        </w:rPr>
+        <w:object w:dxaOrig="760" w:dyaOrig="440">
+          <v:shape id="_x0000_i1077" type="#_x0000_t75" style="width:38.25pt;height:21pt" o:ole="">
+            <v:imagedata r:id="rId113" o:title=""/>
+          </v:shape>
+          <o:OLEObject Type="Embed" ProgID="Equation.DSMT4" ShapeID="_x0000_i1077" DrawAspect="Content" ObjectID="_1406145969" r:id="rId114"/>
+        </w:object>
+      </w:r>
+      <w:r>
+        <w:rPr>
+          <w:rFonts w:asciiTheme="majorBidi" w:hAnsiTheme="majorBidi" w:cstheme="majorBidi"/>
+          <w:sz w:val="24"/>
+          <w:szCs w:val="24"/>
+          <w:lang w:val="en-US" w:bidi="ar-SA"/>
+        </w:rPr>
+        <w:t xml:space="preserve"> time using the Hungarian method. </w:t>
+      </w:r>
+    </w:p>
+    <w:p>
+      <w:pPr>
+        <w:jc w:val="both"/>
+        <w:rPr>
+          <w:rFonts w:asciiTheme="majorBidi" w:hAnsiTheme="majorBidi" w:cstheme="majorBidi"/>
+          <w:sz w:val="24"/>
+          <w:szCs w:val="24"/>
+          <w:lang w:val="en"/>
+        </w:rPr>
+      </w:pPr>
+      <w:r>
+        <w:rPr>
+          <w:rFonts w:asciiTheme="majorBidi" w:hAnsiTheme="majorBidi" w:cstheme="majorBidi"/>
+          <w:sz w:val="24"/>
+          <w:szCs w:val="24"/>
+          <w:highlight w:val="yellow"/>
+          <w:lang w:val="en"/>
+        </w:rPr>
+        <w:t>[Add a picture]</w:t>
+      </w:r>
+    </w:p>
+    <w:p>
+      <w:pPr>
+        <w:pStyle w:val="Heading2"/>
+        <w:rPr>
+          <w:lang w:val="en-US" w:bidi="ar-SA"/>
+        </w:rPr>
+      </w:pPr>
+      <w:r>
+        <w:rPr>
+          <w:lang w:val="en-US" w:bidi="ar-SA"/>
+        </w:rPr>
+        <w:t xml:space="preserve">Multi </w:t>
+      </w:r>
+      <w:r>
+        <w:rPr>
+          <w:lang w:val="en-US" w:bidi="ar-SA"/>
+        </w:rPr>
+        <w:t>Angular Descriptor</w:t>
+      </w:r>
+    </w:p>
+    <w:p>
+      <w:pPr>
+        <w:rPr>
+          <w:lang w:val="en-US" w:bidi="ar-SA"/>
+        </w:rPr>
+      </w:pPr>
+      <w:r>
+        <w:rPr>
+          <w:lang w:val="en-US" w:bidi="ar-SA"/>
+        </w:rPr>
+        <w:t xml:space="preserve">The Multi Angular Descriptor (MAD) is </w:t>
+      </w:r>
+      <w:r>
+        <w:rPr>
+          <w:lang w:val="en-US" w:bidi="ar-SA"/>
+        </w:rPr>
+        <w:t>a</w:t>
+      </w:r>
+      <w:r>
+        <w:rPr>
+          <w:lang w:val="en-US" w:bidi="ar-SA"/>
+        </w:rPr>
+        <w:t xml:space="preserve"> shape recognition method described in </w:t>
+      </w:r>
+      <w:sdt>
+        <w:sdtPr>
+          <w:rPr>
+            <w:lang w:val="en-US" w:bidi="ar-SA"/>
+          </w:rPr>
+          <w:id w:val="-1010368485"/>
+          <w:citation/>
+        </w:sdtPr>
+        <w:sdtEndPr/>
+        <w:sdtContent>
+          <w:r>
+            <w:rPr>
+              <w:lang w:val="en-US" w:bidi="ar-SA"/>
+            </w:rPr>
+            <w:fldChar w:fldCharType="begin"/>
+          </w:r>
+          <w:r>
+            <w:rPr>
+              <w:lang w:val="en-US" w:bidi="ar-SA"/>
+            </w:rPr>
+            <w:instrText xml:space="preserve"> CITATION Saa1 \l 1033 </w:instrText>
+          </w:r>
+          <w:r>
+            <w:rPr>
+              <w:lang w:val="en-US" w:bidi="ar-SA"/>
+            </w:rPr>
+            <w:fldChar w:fldCharType="separate"/>
+          </w:r>
+          <w:r>
+            <w:rPr>
+              <w:noProof/>
+              <w:lang w:val="en-US" w:bidi="ar-SA"/>
+            </w:rPr>
+            <w:t>[11]</w:t>
+          </w:r>
+          <w:r>
+            <w:rPr>
+              <w:lang w:val="en-US" w:bidi="ar-SA"/>
+            </w:rPr>
+            <w:fldChar w:fldCharType="end"/>
+          </w:r>
+        </w:sdtContent>
+      </w:sdt>
+      <w:r>
+        <w:rPr>
+          <w:lang w:val="en-US" w:bidi="ar-SA"/>
+        </w:rPr>
+        <w:t>, which captures the angular view to multi resolution rings in different heights.</w:t>
+      </w:r>
+      <w:r>
+        <w:rPr>
+          <w:lang w:val="en-US" w:bidi="ar-SA"/>
+        </w:rPr>
+        <w:t xml:space="preserve"> Given an</w:t>
+      </w:r>
+      <w:r>
+        <w:rPr>
+          <w:lang w:val="en-US" w:bidi="ar-SA"/>
+        </w:rPr>
+        <w:t xml:space="preserve"> </w:t>
+      </w:r>
+      <w:r>
+        <w:rPr>
+          <w:lang w:val="en-US" w:bidi="ar-SA"/>
+        </w:rPr>
+        <w:t>Image I of a connected component</w:t>
+      </w:r>
+      <w:r>
+        <w:rPr>
+          <w:lang w:val="en-US" w:bidi="ar-SA"/>
+        </w:rPr>
+        <w:t xml:space="preserve">, calculate the centroid C and the diameter D of the image I. </w:t>
+      </w:r>
+      <w:r>
+        <w:rPr>
+          <w:lang w:val="en-US" w:bidi="ar-SA"/>
+        </w:rPr>
+        <w:t>draw a set of rings centered by C with different radius values which are derived from the diameter D. draw k points on each ring taken with uniform distance from each other. Each point in each ring serves as an upper view point watching each contour point in the shape.</w:t>
+      </w:r>
+    </w:p>
+    <w:p>
+      <w:pPr>
+        <w:rPr>
+          <w:lang w:val="en-US" w:bidi="ar-SA"/>
+        </w:rPr>
+      </w:pPr>
+    </w:p>
+    <w:p>
+      <w:pPr>
+        <w:pStyle w:val="Heading2"/>
+        <w:rPr>
+          <w:lang w:val="en-US" w:bidi="ar-SA"/>
+        </w:rPr>
+      </w:pPr>
+      <w:r>
+        <w:rPr>
+          <w:lang w:val="en-US" w:bidi="ar-SA"/>
+        </w:rPr>
+        <w:t>Fast retrieval data structures</w:t>
+      </w:r>
+    </w:p>
+    <w:p>
+      <w:pPr>
+        <w:rPr>
+          <w:lang w:val="en-US" w:bidi="ar-SA"/>
+        </w:rPr>
+      </w:pPr>
+      <w:r>
+        <w:rPr>
+          <w:lang w:val="en-US" w:bidi="ar-SA"/>
+        </w:rPr>
+        <w:t>Now we will give an overview on 2 methods that tries to answer the second question.</w:t>
+      </w:r>
+    </w:p>
+    <w:p>
+      <w:pPr>
+        <w:pStyle w:val="Heading3"/>
+        <w:rPr>
+          <w:lang w:val="en-US" w:bidi="ar-SA"/>
+        </w:rPr>
+      </w:pPr>
+      <w:r>
+        <w:rPr>
+          <w:lang w:val="en-US" w:bidi="ar-SA"/>
+        </w:rPr>
+        <w:t>K dimensional tree</w:t>
+      </w:r>
+    </w:p>
+    <w:p>
+      <w:pPr>
+        <w:pStyle w:val="Heading3"/>
+        <w:rPr>
+          <w:lang w:val="en-US" w:bidi="ar-SA"/>
+        </w:rPr>
+      </w:pPr>
+      <w:r>
+        <w:rPr>
+          <w:lang w:val="en-US" w:bidi="ar-SA"/>
+        </w:rPr>
+        <w:t xml:space="preserve"> </w:t>
+      </w:r>
+    </w:p>
+    <w:p>
+      <w:pPr>
+        <w:rPr>
+          <w:lang w:val="en-US" w:bidi="ar-SA"/>
+        </w:rPr>
+      </w:pPr>
+    </w:p>
+    <w:p>
+      <w:pPr>
+        <w:rPr>
+          <w:lang w:val="en-US" w:bidi="ar-SA"/>
+        </w:rPr>
+      </w:pPr>
+    </w:p>
+    <w:p>
+      <w:pPr>
+        <w:rPr>
+          <w:lang w:val="en-US" w:bidi="ar-SA"/>
+        </w:rPr>
+      </w:pPr>
+    </w:p>
+    <w:p>
+      <w:pPr>
+        <w:rPr>
+          <w:lang w:val="en-US" w:bidi="ar-SA"/>
+        </w:rPr>
+      </w:pPr>
     </w:p>
     <w:p>
       <w:pPr>
@@ -8355,7 +9808,7 @@
       </w:pPr>
     </w:p>
     <w:sectPr>
-      <w:footerReference w:type="default" r:id="rId89"/>
+      <w:footerReference w:type="default" r:id="rId115"/>
       <w:pgSz w:w="11906" w:h="16838"/>
       <w:pgMar w:top="1134" w:right="1274" w:bottom="1276" w:left="1701" w:header="708" w:footer="708" w:gutter="0"/>
       <w:cols w:space="708"/>
@@ -8424,7 +9877,7 @@
           <w:rPr>
             <w:noProof/>
           </w:rPr>
-          <w:t>8</w:t>
+          <w:t>6</w:t>
         </w:r>
         <w:r>
           <w:rPr>
@@ -8471,6 +9924,119 @@
 <file path=word/numbering.xml><?xml version="1.0" encoding="utf-8"?>
 <w:numbering xmlns:wpc="http://schemas.microsoft.com/office/word/2010/wordprocessingCanvas" xmlns:mc="http://schemas.openxmlformats.org/markup-compatibility/2006" xmlns:o="urn:schemas-microsoft-com:office:office" xmlns:r="http://schemas.openxmlformats.org/officeDocument/2006/relationships" xmlns:m="http://schemas.openxmlformats.org/officeDocument/2006/math" xmlns:v="urn:schemas-microsoft-com:vml" xmlns:wp14="http://schemas.microsoft.com/office/word/2010/wordprocessingDrawing" xmlns:wp="http://schemas.openxmlformats.org/drawingml/2006/wordprocessingDrawing" xmlns:w10="urn:schemas-microsoft-com:office:word" xmlns:w="http://schemas.openxmlformats.org/wordprocessingml/2006/main" xmlns:w14="http://schemas.microsoft.com/office/word/2010/wordml" xmlns:wpg="http://schemas.microsoft.com/office/word/2010/wordprocessingGroup" xmlns:wpi="http://schemas.microsoft.com/office/word/2010/wordprocessingInk" xmlns:wne="http://schemas.microsoft.com/office/word/2006/wordml" xmlns:wps="http://schemas.microsoft.com/office/word/2010/wordprocessingShape" mc:Ignorable="w14 wp14">
   <w:abstractNum w:abstractNumId="0">
+    <w:nsid w:val="00A44D89"/>
+    <w:multiLevelType w:val="multilevel"/>
+    <w:tmpl w:val="6C068DEA"/>
+    <w:lvl w:ilvl="0">
+      <w:start w:val="1"/>
+      <w:numFmt w:val="decimal"/>
+      <w:lvlText w:val="%1."/>
+      <w:lvlJc w:val="left"/>
+      <w:pPr>
+        <w:tabs>
+          <w:tab w:val="num" w:pos="720"/>
+        </w:tabs>
+        <w:ind w:left="720" w:hanging="360"/>
+      </w:pPr>
+    </w:lvl>
+    <w:lvl w:ilvl="1">
+      <w:start w:val="1"/>
+      <w:numFmt w:val="lowerLetter"/>
+      <w:lvlText w:val="%2."/>
+      <w:lvlJc w:val="left"/>
+      <w:pPr>
+        <w:tabs>
+          <w:tab w:val="num" w:pos="1440"/>
+        </w:tabs>
+        <w:ind w:left="1440" w:hanging="360"/>
+      </w:pPr>
+    </w:lvl>
+    <w:lvl w:ilvl="2">
+      <w:start w:val="1"/>
+      <w:numFmt w:val="lowerRoman"/>
+      <w:lvlText w:val="%3."/>
+      <w:lvlJc w:val="right"/>
+      <w:pPr>
+        <w:tabs>
+          <w:tab w:val="num" w:pos="2160"/>
+        </w:tabs>
+        <w:ind w:left="2160" w:hanging="360"/>
+      </w:pPr>
+    </w:lvl>
+    <w:lvl w:ilvl="3">
+      <w:start w:val="1"/>
+      <w:numFmt w:val="decimal"/>
+      <w:lvlText w:val="%4."/>
+      <w:lvlJc w:val="left"/>
+      <w:pPr>
+        <w:tabs>
+          <w:tab w:val="num" w:pos="2880"/>
+        </w:tabs>
+        <w:ind w:left="2880" w:hanging="360"/>
+      </w:pPr>
+    </w:lvl>
+    <w:lvl w:ilvl="4" w:tentative="1">
+      <w:start w:val="1"/>
+      <w:numFmt w:val="decimal"/>
+      <w:lvlText w:val="%5."/>
+      <w:lvlJc w:val="left"/>
+      <w:pPr>
+        <w:tabs>
+          <w:tab w:val="num" w:pos="3600"/>
+        </w:tabs>
+        <w:ind w:left="3600" w:hanging="360"/>
+      </w:pPr>
+    </w:lvl>
+    <w:lvl w:ilvl="5" w:tentative="1">
+      <w:start w:val="1"/>
+      <w:numFmt w:val="decimal"/>
+      <w:lvlText w:val="%6."/>
+      <w:lvlJc w:val="left"/>
+      <w:pPr>
+        <w:tabs>
+          <w:tab w:val="num" w:pos="4320"/>
+        </w:tabs>
+        <w:ind w:left="4320" w:hanging="360"/>
+      </w:pPr>
+    </w:lvl>
+    <w:lvl w:ilvl="6" w:tentative="1">
+      <w:start w:val="1"/>
+      <w:numFmt w:val="decimal"/>
+      <w:lvlText w:val="%7."/>
+      <w:lvlJc w:val="left"/>
+      <w:pPr>
+        <w:tabs>
+          <w:tab w:val="num" w:pos="5040"/>
+        </w:tabs>
+        <w:ind w:left="5040" w:hanging="360"/>
+      </w:pPr>
+    </w:lvl>
+    <w:lvl w:ilvl="7" w:tentative="1">
+      <w:start w:val="1"/>
+      <w:numFmt w:val="decimal"/>
+      <w:lvlText w:val="%8."/>
+      <w:lvlJc w:val="left"/>
+      <w:pPr>
+        <w:tabs>
+          <w:tab w:val="num" w:pos="5760"/>
+        </w:tabs>
+        <w:ind w:left="5760" w:hanging="360"/>
+      </w:pPr>
+    </w:lvl>
+    <w:lvl w:ilvl="8" w:tentative="1">
+      <w:start w:val="1"/>
+      <w:numFmt w:val="decimal"/>
+      <w:lvlText w:val="%9."/>
+      <w:lvlJc w:val="left"/>
+      <w:pPr>
+        <w:tabs>
+          <w:tab w:val="num" w:pos="6480"/>
+        </w:tabs>
+        <w:ind w:left="6480" w:hanging="360"/>
+      </w:pPr>
+    </w:lvl>
+  </w:abstractNum>
+  <w:abstractNum w:abstractNumId="1">
     <w:nsid w:val="0A0A5FD9"/>
     <w:multiLevelType w:val="multilevel"/>
     <w:tmpl w:val="A7D0592C"/>
@@ -8583,7 +10149,7 @@
       </w:pPr>
     </w:lvl>
   </w:abstractNum>
-  <w:abstractNum w:abstractNumId="1">
+  <w:abstractNum w:abstractNumId="2">
     <w:nsid w:val="0B555AD9"/>
     <w:multiLevelType w:val="multilevel"/>
     <w:tmpl w:val="069CCBC0"/>
@@ -8696,7 +10262,120 @@
       </w:pPr>
     </w:lvl>
   </w:abstractNum>
-  <w:abstractNum w:abstractNumId="2">
+  <w:abstractNum w:abstractNumId="3">
+    <w:nsid w:val="243839AC"/>
+    <w:multiLevelType w:val="multilevel"/>
+    <w:tmpl w:val="4E8CB270"/>
+    <w:lvl w:ilvl="0">
+      <w:start w:val="1"/>
+      <w:numFmt w:val="decimal"/>
+      <w:lvlText w:val="%1."/>
+      <w:lvlJc w:val="left"/>
+      <w:pPr>
+        <w:tabs>
+          <w:tab w:val="num" w:pos="720"/>
+        </w:tabs>
+        <w:ind w:left="720" w:hanging="360"/>
+      </w:pPr>
+    </w:lvl>
+    <w:lvl w:ilvl="1">
+      <w:start w:val="1"/>
+      <w:numFmt w:val="lowerLetter"/>
+      <w:lvlText w:val="%2."/>
+      <w:lvlJc w:val="left"/>
+      <w:pPr>
+        <w:tabs>
+          <w:tab w:val="num" w:pos="1440"/>
+        </w:tabs>
+        <w:ind w:left="1440" w:hanging="360"/>
+      </w:pPr>
+    </w:lvl>
+    <w:lvl w:ilvl="2">
+      <w:start w:val="1"/>
+      <w:numFmt w:val="lowerRoman"/>
+      <w:lvlText w:val="%3."/>
+      <w:lvlJc w:val="right"/>
+      <w:pPr>
+        <w:tabs>
+          <w:tab w:val="num" w:pos="2160"/>
+        </w:tabs>
+        <w:ind w:left="2160" w:hanging="360"/>
+      </w:pPr>
+    </w:lvl>
+    <w:lvl w:ilvl="3" w:tentative="1">
+      <w:start w:val="1"/>
+      <w:numFmt w:val="decimal"/>
+      <w:lvlText w:val="%4."/>
+      <w:lvlJc w:val="left"/>
+      <w:pPr>
+        <w:tabs>
+          <w:tab w:val="num" w:pos="2880"/>
+        </w:tabs>
+        <w:ind w:left="2880" w:hanging="360"/>
+      </w:pPr>
+    </w:lvl>
+    <w:lvl w:ilvl="4" w:tentative="1">
+      <w:start w:val="1"/>
+      <w:numFmt w:val="decimal"/>
+      <w:lvlText w:val="%5."/>
+      <w:lvlJc w:val="left"/>
+      <w:pPr>
+        <w:tabs>
+          <w:tab w:val="num" w:pos="3600"/>
+        </w:tabs>
+        <w:ind w:left="3600" w:hanging="360"/>
+      </w:pPr>
+    </w:lvl>
+    <w:lvl w:ilvl="5" w:tentative="1">
+      <w:start w:val="1"/>
+      <w:numFmt w:val="decimal"/>
+      <w:lvlText w:val="%6."/>
+      <w:lvlJc w:val="left"/>
+      <w:pPr>
+        <w:tabs>
+          <w:tab w:val="num" w:pos="4320"/>
+        </w:tabs>
+        <w:ind w:left="4320" w:hanging="360"/>
+      </w:pPr>
+    </w:lvl>
+    <w:lvl w:ilvl="6" w:tentative="1">
+      <w:start w:val="1"/>
+      <w:numFmt w:val="decimal"/>
+      <w:lvlText w:val="%7."/>
+      <w:lvlJc w:val="left"/>
+      <w:pPr>
+        <w:tabs>
+          <w:tab w:val="num" w:pos="5040"/>
+        </w:tabs>
+        <w:ind w:left="5040" w:hanging="360"/>
+      </w:pPr>
+    </w:lvl>
+    <w:lvl w:ilvl="7" w:tentative="1">
+      <w:start w:val="1"/>
+      <w:numFmt w:val="decimal"/>
+      <w:lvlText w:val="%8."/>
+      <w:lvlJc w:val="left"/>
+      <w:pPr>
+        <w:tabs>
+          <w:tab w:val="num" w:pos="5760"/>
+        </w:tabs>
+        <w:ind w:left="5760" w:hanging="360"/>
+      </w:pPr>
+    </w:lvl>
+    <w:lvl w:ilvl="8" w:tentative="1">
+      <w:start w:val="1"/>
+      <w:numFmt w:val="decimal"/>
+      <w:lvlText w:val="%9."/>
+      <w:lvlJc w:val="left"/>
+      <w:pPr>
+        <w:tabs>
+          <w:tab w:val="num" w:pos="6480"/>
+        </w:tabs>
+        <w:ind w:left="6480" w:hanging="360"/>
+      </w:pPr>
+    </w:lvl>
+  </w:abstractNum>
+  <w:abstractNum w:abstractNumId="4">
     <w:nsid w:val="29195D29"/>
     <w:multiLevelType w:val="multilevel"/>
     <w:tmpl w:val="6C068DEA"/>
@@ -8809,7 +10488,7 @@
       </w:pPr>
     </w:lvl>
   </w:abstractNum>
-  <w:abstractNum w:abstractNumId="3">
+  <w:abstractNum w:abstractNumId="5">
     <w:nsid w:val="2E8A2BDF"/>
     <w:multiLevelType w:val="multilevel"/>
     <w:tmpl w:val="6C068DEA"/>
@@ -8922,7 +10601,7 @@
       </w:pPr>
     </w:lvl>
   </w:abstractNum>
-  <w:abstractNum w:abstractNumId="4">
+  <w:abstractNum w:abstractNumId="6">
     <w:nsid w:val="3AA625C0"/>
     <w:multiLevelType w:val="hybridMultilevel"/>
     <w:tmpl w:val="02CEEC1E"/>
@@ -9008,7 +10687,7 @@
       </w:pPr>
     </w:lvl>
   </w:abstractNum>
-  <w:abstractNum w:abstractNumId="5">
+  <w:abstractNum w:abstractNumId="7">
     <w:nsid w:val="4277236B"/>
     <w:multiLevelType w:val="multilevel"/>
     <w:tmpl w:val="068A1ED2"/>
@@ -9121,7 +10800,7 @@
       </w:pPr>
     </w:lvl>
   </w:abstractNum>
-  <w:abstractNum w:abstractNumId="6">
+  <w:abstractNum w:abstractNumId="8">
     <w:nsid w:val="490B6A0B"/>
     <w:multiLevelType w:val="hybridMultilevel"/>
     <w:tmpl w:val="2D72CC3E"/>
@@ -9210,7 +10889,7 @@
       </w:pPr>
     </w:lvl>
   </w:abstractNum>
-  <w:abstractNum w:abstractNumId="7">
+  <w:abstractNum w:abstractNumId="9">
     <w:nsid w:val="54EE77DC"/>
     <w:multiLevelType w:val="hybridMultilevel"/>
     <w:tmpl w:val="D3563520"/>
@@ -9299,7 +10978,7 @@
       </w:pPr>
     </w:lvl>
   </w:abstractNum>
-  <w:abstractNum w:abstractNumId="8">
+  <w:abstractNum w:abstractNumId="10">
     <w:nsid w:val="57010C43"/>
     <w:multiLevelType w:val="multilevel"/>
     <w:tmpl w:val="4E8CB270"/>
@@ -9412,7 +11091,7 @@
       </w:pPr>
     </w:lvl>
   </w:abstractNum>
-  <w:abstractNum w:abstractNumId="9">
+  <w:abstractNum w:abstractNumId="11">
     <w:nsid w:val="74AC492F"/>
     <w:multiLevelType w:val="hybridMultilevel"/>
     <w:tmpl w:val="FC5AA116"/>
@@ -9502,20 +11181,16 @@
     </w:lvl>
   </w:abstractNum>
   <w:num w:numId="1">
-    <w:abstractNumId w:val="2"/>
+    <w:abstractNumId w:val="4"/>
     <w:lvlOverride w:ilvl="0">
       <w:startOverride w:val="1"/>
     </w:lvlOverride>
   </w:num>
   <w:num w:numId="2">
-    <w:abstractNumId w:val="2"/>
-    <w:lvlOverride w:ilvl="0"/>
-    <w:lvlOverride w:ilvl="1">
-      <w:startOverride w:val="1"/>
-    </w:lvlOverride>
+    <w:abstractNumId w:val="4"/>
   </w:num>
   <w:num w:numId="3">
-    <w:abstractNumId w:val="2"/>
+    <w:abstractNumId w:val="4"/>
     <w:lvlOverride w:ilvl="0"/>
     <w:lvlOverride w:ilvl="1"/>
     <w:lvlOverride w:ilvl="2">
@@ -9523,28 +11198,23 @@
     </w:lvlOverride>
   </w:num>
   <w:num w:numId="4">
-    <w:abstractNumId w:val="2"/>
-    <w:lvlOverride w:ilvl="0"/>
-    <w:lvlOverride w:ilvl="1">
-      <w:startOverride w:val="4"/>
-    </w:lvlOverride>
-    <w:lvlOverride w:ilvl="2"/>
+    <w:abstractNumId w:val="4"/>
   </w:num>
   <w:num w:numId="5">
-    <w:abstractNumId w:val="8"/>
+    <w:abstractNumId w:val="10"/>
     <w:lvlOverride w:ilvl="0">
       <w:startOverride w:val="2"/>
     </w:lvlOverride>
   </w:num>
   <w:num w:numId="6">
-    <w:abstractNumId w:val="8"/>
+    <w:abstractNumId w:val="10"/>
     <w:lvlOverride w:ilvl="0"/>
     <w:lvlOverride w:ilvl="1">
       <w:startOverride w:val="2"/>
     </w:lvlOverride>
   </w:num>
   <w:num w:numId="7">
-    <w:abstractNumId w:val="8"/>
+    <w:abstractNumId w:val="10"/>
     <w:lvlOverride w:ilvl="0"/>
     <w:lvlOverride w:ilvl="1"/>
     <w:lvlOverride w:ilvl="2">
@@ -9552,7 +11222,7 @@
     </w:lvlOverride>
   </w:num>
   <w:num w:numId="8">
-    <w:abstractNumId w:val="8"/>
+    <w:abstractNumId w:val="10"/>
     <w:lvlOverride w:ilvl="0"/>
     <w:lvlOverride w:ilvl="1">
       <w:startOverride w:val="3"/>
@@ -9560,7 +11230,7 @@
     <w:lvlOverride w:ilvl="2"/>
   </w:num>
   <w:num w:numId="9">
-    <w:abstractNumId w:val="8"/>
+    <w:abstractNumId w:val="10"/>
     <w:lvlOverride w:ilvl="0"/>
     <w:lvlOverride w:ilvl="1"/>
     <w:lvlOverride w:ilvl="2">
@@ -9568,7 +11238,7 @@
     </w:lvlOverride>
   </w:num>
   <w:num w:numId="10">
-    <w:abstractNumId w:val="8"/>
+    <w:abstractNumId w:val="10"/>
     <w:lvlOverride w:ilvl="0"/>
     <w:lvlOverride w:ilvl="1">
       <w:startOverride w:val="4"/>
@@ -9576,7 +11246,7 @@
     <w:lvlOverride w:ilvl="2"/>
   </w:num>
   <w:num w:numId="11">
-    <w:abstractNumId w:val="8"/>
+    <w:abstractNumId w:val="10"/>
     <w:lvlOverride w:ilvl="0"/>
     <w:lvlOverride w:ilvl="1"/>
     <w:lvlOverride w:ilvl="2">
@@ -9584,7 +11254,7 @@
     </w:lvlOverride>
   </w:num>
   <w:num w:numId="12">
-    <w:abstractNumId w:val="8"/>
+    <w:abstractNumId w:val="10"/>
     <w:lvlOverride w:ilvl="0"/>
     <w:lvlOverride w:ilvl="1">
       <w:startOverride w:val="5"/>
@@ -9592,7 +11262,7 @@
     <w:lvlOverride w:ilvl="2"/>
   </w:num>
   <w:num w:numId="13">
-    <w:abstractNumId w:val="8"/>
+    <w:abstractNumId w:val="10"/>
     <w:lvlOverride w:ilvl="0"/>
     <w:lvlOverride w:ilvl="1"/>
     <w:lvlOverride w:ilvl="2">
@@ -9600,51 +11270,57 @@
     </w:lvlOverride>
   </w:num>
   <w:num w:numId="14">
-    <w:abstractNumId w:val="1"/>
+    <w:abstractNumId w:val="2"/>
     <w:lvlOverride w:ilvl="0">
       <w:startOverride w:val="3"/>
     </w:lvlOverride>
   </w:num>
   <w:num w:numId="15">
+    <w:abstractNumId w:val="2"/>
+    <w:lvlOverride w:ilvl="0"/>
+    <w:lvlOverride w:ilvl="1">
+      <w:startOverride w:val="1"/>
+    </w:lvlOverride>
+  </w:num>
+  <w:num w:numId="16">
+    <w:abstractNumId w:val="1"/>
+    <w:lvlOverride w:ilvl="0">
+      <w:startOverride w:val="4"/>
+    </w:lvlOverride>
+  </w:num>
+  <w:num w:numId="17">
     <w:abstractNumId w:val="1"/>
     <w:lvlOverride w:ilvl="0"/>
     <w:lvlOverride w:ilvl="1">
       <w:startOverride w:val="1"/>
     </w:lvlOverride>
   </w:num>
-  <w:num w:numId="16">
-    <w:abstractNumId w:val="0"/>
-    <w:lvlOverride w:ilvl="0">
-      <w:startOverride w:val="4"/>
-    </w:lvlOverride>
-  </w:num>
-  <w:num w:numId="17">
-    <w:abstractNumId w:val="0"/>
-    <w:lvlOverride w:ilvl="0"/>
-    <w:lvlOverride w:ilvl="1">
-      <w:startOverride w:val="1"/>
-    </w:lvlOverride>
-  </w:num>
   <w:num w:numId="18">
-    <w:abstractNumId w:val="5"/>
+    <w:abstractNumId w:val="7"/>
     <w:lvlOverride w:ilvl="0">
       <w:startOverride w:val="6"/>
     </w:lvlOverride>
   </w:num>
   <w:num w:numId="19">
+    <w:abstractNumId w:val="5"/>
+  </w:num>
+  <w:num w:numId="20">
+    <w:abstractNumId w:val="11"/>
+  </w:num>
+  <w:num w:numId="21">
+    <w:abstractNumId w:val="6"/>
+  </w:num>
+  <w:num w:numId="22">
+    <w:abstractNumId w:val="9"/>
+  </w:num>
+  <w:num w:numId="23">
+    <w:abstractNumId w:val="8"/>
+  </w:num>
+  <w:num w:numId="24">
     <w:abstractNumId w:val="3"/>
   </w:num>
-  <w:num w:numId="20">
-    <w:abstractNumId w:val="9"/>
-  </w:num>
-  <w:num w:numId="21">
-    <w:abstractNumId w:val="4"/>
-  </w:num>
-  <w:num w:numId="22">
-    <w:abstractNumId w:val="7"/>
-  </w:num>
-  <w:num w:numId="23">
-    <w:abstractNumId w:val="6"/>
+  <w:num w:numId="25">
+    <w:abstractNumId w:val="0"/>
   </w:num>
 </w:numbering>
 </file>
@@ -10104,6 +11780,50 @@
       <w:color w:val="4F81BD" w:themeColor="accent1"/>
     </w:rPr>
   </w:style>
+  <w:style w:type="character" w:customStyle="1" w:styleId="citation">
+    <w:name w:val="citation"/>
+    <w:basedOn w:val="DefaultParagraphFont"/>
+    <w:rsid w:val="00CC43A1"/>
+  </w:style>
+  <w:style w:type="paragraph" w:styleId="FootnoteText">
+    <w:name w:val="footnote text"/>
+    <w:basedOn w:val="Normal"/>
+    <w:link w:val="FootnoteTextChar"/>
+    <w:uiPriority w:val="99"/>
+    <w:semiHidden/>
+    <w:unhideWhenUsed/>
+    <w:rsid w:val="006F30DB"/>
+    <w:pPr>
+      <w:spacing w:after="0" w:line="240" w:lineRule="auto"/>
+    </w:pPr>
+    <w:rPr>
+      <w:sz w:val="20"/>
+      <w:szCs w:val="20"/>
+    </w:rPr>
+  </w:style>
+  <w:style w:type="character" w:customStyle="1" w:styleId="FootnoteTextChar">
+    <w:name w:val="Footnote Text Char"/>
+    <w:basedOn w:val="DefaultParagraphFont"/>
+    <w:link w:val="FootnoteText"/>
+    <w:uiPriority w:val="99"/>
+    <w:semiHidden/>
+    <w:rsid w:val="006F30DB"/>
+    <w:rPr>
+      <w:sz w:val="20"/>
+      <w:szCs w:val="20"/>
+    </w:rPr>
+  </w:style>
+  <w:style w:type="character" w:styleId="FootnoteReference">
+    <w:name w:val="footnote reference"/>
+    <w:basedOn w:val="DefaultParagraphFont"/>
+    <w:uiPriority w:val="99"/>
+    <w:semiHidden/>
+    <w:unhideWhenUsed/>
+    <w:rsid w:val="006F30DB"/>
+    <w:rPr>
+      <w:vertAlign w:val="superscript"/>
+    </w:rPr>
+  </w:style>
 </w:styles>
 </file>
 
@@ -10562,6 +12282,50 @@
       <w:color w:val="4F81BD" w:themeColor="accent1"/>
     </w:rPr>
   </w:style>
+  <w:style w:type="character" w:customStyle="1" w:styleId="citation">
+    <w:name w:val="citation"/>
+    <w:basedOn w:val="DefaultParagraphFont"/>
+    <w:rsid w:val="00CC43A1"/>
+  </w:style>
+  <w:style w:type="paragraph" w:styleId="FootnoteText">
+    <w:name w:val="footnote text"/>
+    <w:basedOn w:val="Normal"/>
+    <w:link w:val="FootnoteTextChar"/>
+    <w:uiPriority w:val="99"/>
+    <w:semiHidden/>
+    <w:unhideWhenUsed/>
+    <w:rsid w:val="006F30DB"/>
+    <w:pPr>
+      <w:spacing w:after="0" w:line="240" w:lineRule="auto"/>
+    </w:pPr>
+    <w:rPr>
+      <w:sz w:val="20"/>
+      <w:szCs w:val="20"/>
+    </w:rPr>
+  </w:style>
+  <w:style w:type="character" w:customStyle="1" w:styleId="FootnoteTextChar">
+    <w:name w:val="Footnote Text Char"/>
+    <w:basedOn w:val="DefaultParagraphFont"/>
+    <w:link w:val="FootnoteText"/>
+    <w:uiPriority w:val="99"/>
+    <w:semiHidden/>
+    <w:rsid w:val="006F30DB"/>
+    <w:rPr>
+      <w:sz w:val="20"/>
+      <w:szCs w:val="20"/>
+    </w:rPr>
+  </w:style>
+  <w:style w:type="character" w:styleId="FootnoteReference">
+    <w:name w:val="footnote reference"/>
+    <w:basedOn w:val="DefaultParagraphFont"/>
+    <w:uiPriority w:val="99"/>
+    <w:semiHidden/>
+    <w:unhideWhenUsed/>
+    <w:rsid w:val="006F30DB"/>
+    <w:rPr>
+      <w:vertAlign w:val="superscript"/>
+    </w:rPr>
+  </w:style>
 </w:styles>
 </file>
 
@@ -10942,7 +12706,7 @@
       </b:Author>
     </b:Author>
     <b:Title>Word Image Matching Using Dynamic Time Warping</b:Title>
-    <b:RefOrder>5</b:RefOrder>
+    <b:RefOrder>6</b:RefOrder>
   </b:Source>
   <b:Source>
     <b:Tag>Sen08</b:Tag>
@@ -10963,7 +12727,7 @@
     <b:City>Honolulu, USA</b:City>
     <b:Department>Information and Computer Science Department</b:Department>
     <b:Institution>University of Hawaii at Manoa</b:Institution>
-    <b:RefOrder>4</b:RefOrder>
+    <b:RefOrder>5</b:RefOrder>
   </b:Source>
   <b:Source>
     <b:Tag>Sal</b:Tag>
@@ -10987,7 +12751,7 @@
     </b:Author>
     <b:Department>Dept. of Computer Sciences</b:Department>
     <b:Institution>Florida Instityte of Technology</b:Institution>
-    <b:RefOrder>6</b:RefOrder>
+    <b:RefOrder>7</b:RefOrder>
   </b:Source>
   <b:Source>
     <b:Tag>CVo12</b:Tag>
@@ -11000,7 +12764,7 @@
     <b:DayAccessed>12</b:DayAccessed>
     <b:URL>http://homepages.inf.ed.ac.uk/rbf/CVonline/LOCAL_COPIES/RUBNER/emd.htm</b:URL>
     <b:InternetSiteTitle>CVonline: The Evolving, Distributed, Non-Proprietary, On-Line Compendium of Computer Vision</b:InternetSiteTitle>
-    <b:RefOrder>8</b:RefOrder>
+    <b:RefOrder>9</b:RefOrder>
   </b:Source>
   <b:Source>
     <b:Tag>Shi08</b:Tag>
@@ -11026,7 +12790,7 @@
     <b:Publisher>University of Maryland</b:Publisher>
     <b:City>Maryland</b:City>
     <b:Department>Center for Automation Research</b:Department>
-    <b:RefOrder>9</b:RefOrder>
+    <b:RefOrder>10</b:RefOrder>
   </b:Source>
   <b:Source>
     <b:Tag>Poi03</b:Tag>
@@ -11050,13 +12814,85 @@
         </b:NameList>
       </b:Author>
     </b:Author>
-    <b:RefOrder>7</b:RefOrder>
+    <b:RefOrder>8</b:RefOrder>
+  </b:Source>
+  <b:Source>
+    <b:Tag>Bel02</b:Tag>
+    <b:SourceType>JournalArticle</b:SourceType>
+    <b:Guid>{7F2A13D2-8BF7-49DF-97FE-B262C738FDC8}</b:Guid>
+    <b:Title>Shape Matching and Object Recognition Using Shape Contexts</b:Title>
+    <b:Year>2002</b:Year>
+    <b:Author>
+      <b:Author>
+        <b:NameList>
+          <b:Person>
+            <b:Last>Belongie</b:Last>
+            <b:First>S.</b:First>
+          </b:Person>
+          <b:Person>
+            <b:Last>Malik</b:Last>
+            <b:First>J.</b:First>
+          </b:Person>
+          <b:Person>
+            <b:Last>Puzicha</b:Last>
+            <b:First>J.</b:First>
+          </b:Person>
+        </b:NameList>
+      </b:Author>
+    </b:Author>
+    <b:JournalName>IEEE Transactions on Pattern Analysis and Machine Intelligence</b:JournalName>
+    <b:Pages>509–521</b:Pages>
+    <b:Volume>24</b:Volume>
+    <b:RefOrder>11</b:RefOrder>
+  </b:Source>
+  <b:Source>
+    <b:Tag>Saa1</b:Tag>
+    <b:SourceType>JournalArticle</b:SourceType>
+    <b:Guid>{B9553F26-E602-4DE3-9E7B-0DA286ED7CB5}</b:Guid>
+    <b:Title>The Multi Angular Descriptor: new binary and gray images descriptor for shape recognition</b:Title>
+    <b:Author>
+      <b:Author>
+        <b:NameList>
+          <b:Person>
+            <b:Last>Saabni</b:Last>
+            <b:First>Raid</b:First>
+          </b:Person>
+          <b:Person>
+            <b:Last>Bronstein</b:Last>
+            <b:First>Alex</b:First>
+          </b:Person>
+        </b:NameList>
+      </b:Author>
+    </b:Author>
+    <b:RefOrder>12</b:RefOrder>
+  </b:Source>
+  <b:Source>
+    <b:Tag>Har72</b:Tag>
+    <b:SourceType>JournalArticle</b:SourceType>
+    <b:Guid>{5381B37F-5D12-4AD1-9213-DA0D9C7A86F8}</b:Guid>
+    <b:Author>
+      <b:Author>
+        <b:NameList>
+          <b:Person>
+            <b:Last>Harmon</b:Last>
+            <b:First>L.D.</b:First>
+          </b:Person>
+        </b:NameList>
+      </b:Author>
+    </b:Author>
+    <b:Title>Automatic recognition of print and script</b:Title>
+    <b:JournalName>Proceedings of the IEEE</b:JournalName>
+    <b:Year>1972</b:Year>
+    <b:Pages>1165 - 1176 </b:Pages>
+    <b:Volume>60</b:Volume>
+    <b:Issue>10</b:Issue>
+    <b:RefOrder>4</b:RefOrder>
   </b:Source>
 </b:Sources>
 </file>
 
 <file path=customXml/itemProps1.xml><?xml version="1.0" encoding="utf-8"?>
-<ds:datastoreItem xmlns:ds="http://schemas.openxmlformats.org/officeDocument/2006/customXml" ds:itemID="{05D3BF93-7D23-4E09-A8AB-DD1734F561B4}">
+<ds:datastoreItem xmlns:ds="http://schemas.openxmlformats.org/officeDocument/2006/customXml" ds:itemID="{A7F0B1A0-2792-4441-B35E-76A8C21AF48E}">
   <ds:schemaRefs>
     <ds:schemaRef ds:uri="http://schemas.openxmlformats.org/officeDocument/2006/bibliography"/>
   </ds:schemaRefs>

</xml_diff>

<commit_message>
1. Use data structure that contains the letters to find the most similar letter 2. Add the letters database generation in the Online Form
git-svn-id: https://arabic-icr.googlecode.com/svn/trunk@25 23b4f04e-482a-c3a5-d353-cb0f12a588d0
</commit_message>
<xml_diff>
--- a/Thesis/Thesis.docx
+++ b/Thesis/Thesis.docx
@@ -507,7 +507,94 @@
           <w:szCs w:val="24"/>
           <w:lang w:val="en-US"/>
         </w:rPr>
-        <w:t>Metric Distances</w:t>
+        <w:t>Metrics</w:t>
+      </w:r>
+      <w:r>
+        <w:rPr>
+          <w:rFonts w:asciiTheme="majorBidi" w:eastAsia="Times New Roman" w:hAnsiTheme="majorBidi" w:cstheme="majorBidi"/>
+          <w:sz w:val="24"/>
+          <w:szCs w:val="24"/>
+          <w:lang w:val="en-US"/>
+        </w:rPr>
+        <w:t xml:space="preserve"> Distances</w:t>
+      </w:r>
+    </w:p>
+    <w:p>
+      <w:pPr>
+        <w:pStyle w:val="ListParagraph"/>
+        <w:numPr>
+          <w:ilvl w:val="2"/>
+          <w:numId w:val="25"/>
+        </w:numPr>
+        <w:spacing w:after="0" w:line="240" w:lineRule="auto"/>
+        <w:textAlignment w:val="center"/>
+        <w:rPr>
+          <w:rFonts w:asciiTheme="majorBidi" w:eastAsia="Times New Roman" w:hAnsiTheme="majorBidi" w:cstheme="majorBidi"/>
+          <w:sz w:val="24"/>
+          <w:szCs w:val="24"/>
+          <w:lang w:val="en-US"/>
+        </w:rPr>
+      </w:pPr>
+      <w:r>
+        <w:rPr>
+          <w:rFonts w:asciiTheme="majorBidi" w:eastAsia="Times New Roman" w:hAnsiTheme="majorBidi" w:cstheme="majorBidi"/>
+          <w:sz w:val="24"/>
+          <w:szCs w:val="24"/>
+          <w:lang w:val="en-US"/>
+        </w:rPr>
+        <w:t>DTW</w:t>
+      </w:r>
+    </w:p>
+    <w:p>
+      <w:pPr>
+        <w:pStyle w:val="ListParagraph"/>
+        <w:numPr>
+          <w:ilvl w:val="2"/>
+          <w:numId w:val="25"/>
+        </w:numPr>
+        <w:spacing w:after="0" w:line="240" w:lineRule="auto"/>
+        <w:textAlignment w:val="center"/>
+        <w:rPr>
+          <w:rFonts w:asciiTheme="majorBidi" w:eastAsia="Times New Roman" w:hAnsiTheme="majorBidi" w:cstheme="majorBidi"/>
+          <w:sz w:val="24"/>
+          <w:szCs w:val="24"/>
+          <w:lang w:val="en-US"/>
+        </w:rPr>
+      </w:pPr>
+      <w:r>
+        <w:rPr>
+          <w:rFonts w:asciiTheme="majorBidi" w:eastAsia="Times New Roman" w:hAnsiTheme="majorBidi" w:cstheme="majorBidi"/>
+          <w:sz w:val="24"/>
+          <w:szCs w:val="24"/>
+          <w:lang w:val="en-US"/>
+        </w:rPr>
+        <w:t>ERP</w:t>
+      </w:r>
+    </w:p>
+    <w:p>
+      <w:pPr>
+        <w:pStyle w:val="ListParagraph"/>
+        <w:numPr>
+          <w:ilvl w:val="2"/>
+          <w:numId w:val="25"/>
+        </w:numPr>
+        <w:spacing w:after="0" w:line="240" w:lineRule="auto"/>
+        <w:textAlignment w:val="center"/>
+        <w:rPr>
+          <w:rFonts w:asciiTheme="majorBidi" w:eastAsia="Times New Roman" w:hAnsiTheme="majorBidi" w:cstheme="majorBidi"/>
+          <w:sz w:val="24"/>
+          <w:szCs w:val="24"/>
+          <w:lang w:val="en-US"/>
+        </w:rPr>
+      </w:pPr>
+      <w:r>
+        <w:rPr>
+          <w:rFonts w:asciiTheme="majorBidi" w:eastAsia="Times New Roman" w:hAnsiTheme="majorBidi" w:cstheme="majorBidi"/>
+          <w:sz w:val="24"/>
+          <w:szCs w:val="24"/>
+          <w:lang w:val="en-US"/>
+        </w:rPr>
+        <w:t>EMD</w:t>
       </w:r>
     </w:p>
     <w:p>
@@ -533,7 +620,16 @@
           <w:szCs w:val="24"/>
           <w:lang w:val="en-US"/>
         </w:rPr>
-        <w:t>Metrics</w:t>
+        <w:t>Features</w:t>
+      </w:r>
+      <w:r>
+        <w:rPr>
+          <w:rFonts w:asciiTheme="majorBidi" w:eastAsia="Times New Roman" w:hAnsiTheme="majorBidi" w:cstheme="majorBidi"/>
+          <w:sz w:val="24"/>
+          <w:szCs w:val="24"/>
+          <w:lang w:val="en-US"/>
+        </w:rPr>
+        <w:t xml:space="preserve"> </w:t>
       </w:r>
     </w:p>
     <w:p>
@@ -559,7 +655,7 @@
           <w:szCs w:val="24"/>
           <w:lang w:val="en-US"/>
         </w:rPr>
-        <w:t>DTW</w:t>
+        <w:t>Shape Context</w:t>
       </w:r>
     </w:p>
     <w:p>
@@ -578,6 +674,8 @@
           <w:lang w:val="en-US"/>
         </w:rPr>
       </w:pPr>
+      <w:bookmarkStart w:id="0" w:name="OLE_LINK1"/>
+      <w:bookmarkStart w:id="1" w:name="OLE_LINK2"/>
       <w:r>
         <w:rPr>
           <w:rFonts w:asciiTheme="majorBidi" w:eastAsia="Times New Roman" w:hAnsiTheme="majorBidi" w:cstheme="majorBidi"/>
@@ -585,7 +683,35 @@
           <w:szCs w:val="24"/>
           <w:lang w:val="en-US"/>
         </w:rPr>
-        <w:t>ERP</w:t>
+        <w:t xml:space="preserve">Multi Angular Descriptor </w:t>
+      </w:r>
+    </w:p>
+    <w:bookmarkEnd w:id="0"/>
+    <w:bookmarkEnd w:id="1"/>
+    <w:p>
+      <w:pPr>
+        <w:pStyle w:val="ListParagraph"/>
+        <w:numPr>
+          <w:ilvl w:val="1"/>
+          <w:numId w:val="25"/>
+        </w:numPr>
+        <w:spacing w:after="0" w:line="240" w:lineRule="auto"/>
+        <w:textAlignment w:val="center"/>
+        <w:rPr>
+          <w:rFonts w:asciiTheme="majorBidi" w:eastAsia="Times New Roman" w:hAnsiTheme="majorBidi" w:cstheme="majorBidi"/>
+          <w:sz w:val="24"/>
+          <w:szCs w:val="24"/>
+          <w:lang w:val="en-US"/>
+        </w:rPr>
+      </w:pPr>
+      <w:r>
+        <w:rPr>
+          <w:rFonts w:asciiTheme="majorBidi" w:eastAsia="Times New Roman" w:hAnsiTheme="majorBidi" w:cstheme="majorBidi"/>
+          <w:sz w:val="24"/>
+          <w:szCs w:val="24"/>
+          <w:lang w:val="en-US"/>
+        </w:rPr>
+        <w:t>Fast Retrieval data structure</w:t>
       </w:r>
     </w:p>
     <w:p>
@@ -604,6 +730,7 @@
           <w:lang w:val="en-US"/>
         </w:rPr>
       </w:pPr>
+      <w:proofErr w:type="spellStart"/>
       <w:r>
         <w:rPr>
           <w:rFonts w:asciiTheme="majorBidi" w:eastAsia="Times New Roman" w:hAnsiTheme="majorBidi" w:cstheme="majorBidi"/>
@@ -611,7 +738,34 @@
           <w:szCs w:val="24"/>
           <w:lang w:val="en-US"/>
         </w:rPr>
-        <w:t>EMD</w:t>
+        <w:t>Kdtree</w:t>
+      </w:r>
+      <w:proofErr w:type="spellEnd"/>
+    </w:p>
+    <w:p>
+      <w:pPr>
+        <w:pStyle w:val="ListParagraph"/>
+        <w:numPr>
+          <w:ilvl w:val="2"/>
+          <w:numId w:val="25"/>
+        </w:numPr>
+        <w:spacing w:after="0" w:line="240" w:lineRule="auto"/>
+        <w:textAlignment w:val="center"/>
+        <w:rPr>
+          <w:rFonts w:asciiTheme="majorBidi" w:eastAsia="Times New Roman" w:hAnsiTheme="majorBidi" w:cstheme="majorBidi"/>
+          <w:sz w:val="24"/>
+          <w:szCs w:val="24"/>
+          <w:lang w:val="en-US"/>
+        </w:rPr>
+      </w:pPr>
+      <w:r>
+        <w:rPr>
+          <w:rFonts w:asciiTheme="majorBidi" w:eastAsia="Times New Roman" w:hAnsiTheme="majorBidi" w:cstheme="majorBidi"/>
+          <w:sz w:val="24"/>
+          <w:szCs w:val="24"/>
+          <w:lang w:val="en-US"/>
+        </w:rPr>
+        <w:t>LSH</w:t>
       </w:r>
     </w:p>
     <w:p>
@@ -637,16 +791,7 @@
           <w:szCs w:val="24"/>
           <w:lang w:val="en-US"/>
         </w:rPr>
-        <w:t>Features</w:t>
-      </w:r>
-      <w:r>
-        <w:rPr>
-          <w:rFonts w:asciiTheme="majorBidi" w:eastAsia="Times New Roman" w:hAnsiTheme="majorBidi" w:cstheme="majorBidi"/>
-          <w:sz w:val="24"/>
-          <w:szCs w:val="24"/>
-          <w:lang w:val="en-US"/>
-        </w:rPr>
-        <w:t xml:space="preserve"> </w:t>
+        <w:t>Dimensionality Reduction</w:t>
       </w:r>
     </w:p>
     <w:p>
@@ -672,7 +817,7 @@
           <w:szCs w:val="24"/>
           <w:lang w:val="en-US"/>
         </w:rPr>
-        <w:t>Shape Context</w:t>
+        <w:t>PCA</w:t>
       </w:r>
     </w:p>
     <w:p>
@@ -691,8 +836,6 @@
           <w:lang w:val="en-US"/>
         </w:rPr>
       </w:pPr>
-      <w:bookmarkStart w:id="0" w:name="OLE_LINK1"/>
-      <w:bookmarkStart w:id="1" w:name="OLE_LINK2"/>
       <w:r>
         <w:rPr>
           <w:rFonts w:asciiTheme="majorBidi" w:eastAsia="Times New Roman" w:hAnsiTheme="majorBidi" w:cstheme="majorBidi"/>
@@ -700,11 +843,9 @@
           <w:szCs w:val="24"/>
           <w:lang w:val="en-US"/>
         </w:rPr>
-        <w:t xml:space="preserve">Multi Angular Descriptor </w:t>
-      </w:r>
-    </w:p>
-    <w:bookmarkEnd w:id="0"/>
-    <w:bookmarkEnd w:id="1"/>
+        <w:t>LDA</w:t>
+      </w:r>
+    </w:p>
     <w:p>
       <w:pPr>
         <w:pStyle w:val="ListParagraph"/>
@@ -728,7 +869,7 @@
           <w:szCs w:val="24"/>
           <w:lang w:val="en-US"/>
         </w:rPr>
-        <w:t>Fast Retrieval data structure</w:t>
+        <w:t>Learning Techniques</w:t>
       </w:r>
     </w:p>
     <w:p>
@@ -747,7 +888,6 @@
           <w:lang w:val="en-US"/>
         </w:rPr>
       </w:pPr>
-      <w:proofErr w:type="spellStart"/>
       <w:r>
         <w:rPr>
           <w:rFonts w:asciiTheme="majorBidi" w:eastAsia="Times New Roman" w:hAnsiTheme="majorBidi" w:cstheme="majorBidi"/>
@@ -755,9 +895,8 @@
           <w:szCs w:val="24"/>
           <w:lang w:val="en-US"/>
         </w:rPr>
-        <w:t>Kdtree</w:t>
-      </w:r>
-      <w:proofErr w:type="spellEnd"/>
+        <w:t>SVM</w:t>
+      </w:r>
     </w:p>
     <w:p>
       <w:pPr>
@@ -775,6 +914,7 @@
           <w:lang w:val="en-US"/>
         </w:rPr>
       </w:pPr>
+      <w:proofErr w:type="spellStart"/>
       <w:r>
         <w:rPr>
           <w:rFonts w:asciiTheme="majorBidi" w:eastAsia="Times New Roman" w:hAnsiTheme="majorBidi" w:cstheme="majorBidi"/>
@@ -782,7 +922,34 @@
           <w:szCs w:val="24"/>
           <w:lang w:val="en-US"/>
         </w:rPr>
-        <w:t>LSH</w:t>
+        <w:t>WaldBoosting</w:t>
+      </w:r>
+      <w:proofErr w:type="spellEnd"/>
+    </w:p>
+    <w:p>
+      <w:pPr>
+        <w:pStyle w:val="ListParagraph"/>
+        <w:numPr>
+          <w:ilvl w:val="0"/>
+          <w:numId w:val="25"/>
+        </w:numPr>
+        <w:spacing w:after="0" w:line="240" w:lineRule="auto"/>
+        <w:textAlignment w:val="center"/>
+        <w:rPr>
+          <w:rFonts w:asciiTheme="majorBidi" w:eastAsia="Times New Roman" w:hAnsiTheme="majorBidi" w:cstheme="majorBidi"/>
+          <w:sz w:val="24"/>
+          <w:szCs w:val="24"/>
+          <w:lang w:val="en-US"/>
+        </w:rPr>
+      </w:pPr>
+      <w:r>
+        <w:rPr>
+          <w:rFonts w:asciiTheme="majorBidi" w:eastAsia="Times New Roman" w:hAnsiTheme="majorBidi" w:cstheme="majorBidi"/>
+          <w:sz w:val="24"/>
+          <w:szCs w:val="24"/>
+          <w:lang w:val="en-US"/>
+        </w:rPr>
+        <w:t>Our Approach</w:t>
       </w:r>
     </w:p>
     <w:p>
@@ -808,59 +975,7 @@
           <w:szCs w:val="24"/>
           <w:lang w:val="en-US"/>
         </w:rPr>
-        <w:t>Dimensionality Reduction</w:t>
-      </w:r>
-    </w:p>
-    <w:p>
-      <w:pPr>
-        <w:pStyle w:val="ListParagraph"/>
-        <w:numPr>
-          <w:ilvl w:val="2"/>
-          <w:numId w:val="25"/>
-        </w:numPr>
-        <w:spacing w:after="0" w:line="240" w:lineRule="auto"/>
-        <w:textAlignment w:val="center"/>
-        <w:rPr>
-          <w:rFonts w:asciiTheme="majorBidi" w:eastAsia="Times New Roman" w:hAnsiTheme="majorBidi" w:cstheme="majorBidi"/>
-          <w:sz w:val="24"/>
-          <w:szCs w:val="24"/>
-          <w:lang w:val="en-US"/>
-        </w:rPr>
-      </w:pPr>
-      <w:r>
-        <w:rPr>
-          <w:rFonts w:asciiTheme="majorBidi" w:eastAsia="Times New Roman" w:hAnsiTheme="majorBidi" w:cstheme="majorBidi"/>
-          <w:sz w:val="24"/>
-          <w:szCs w:val="24"/>
-          <w:lang w:val="en-US"/>
-        </w:rPr>
-        <w:t>PCA</w:t>
-      </w:r>
-    </w:p>
-    <w:p>
-      <w:pPr>
-        <w:pStyle w:val="ListParagraph"/>
-        <w:numPr>
-          <w:ilvl w:val="2"/>
-          <w:numId w:val="25"/>
-        </w:numPr>
-        <w:spacing w:after="0" w:line="240" w:lineRule="auto"/>
-        <w:textAlignment w:val="center"/>
-        <w:rPr>
-          <w:rFonts w:asciiTheme="majorBidi" w:eastAsia="Times New Roman" w:hAnsiTheme="majorBidi" w:cstheme="majorBidi"/>
-          <w:sz w:val="24"/>
-          <w:szCs w:val="24"/>
-          <w:lang w:val="en-US"/>
-        </w:rPr>
-      </w:pPr>
-      <w:r>
-        <w:rPr>
-          <w:rFonts w:asciiTheme="majorBidi" w:eastAsia="Times New Roman" w:hAnsiTheme="majorBidi" w:cstheme="majorBidi"/>
-          <w:sz w:val="24"/>
-          <w:szCs w:val="24"/>
-          <w:lang w:val="en-US"/>
-        </w:rPr>
-        <w:t>LDA</w:t>
+        <w:t>Databases</w:t>
       </w:r>
     </w:p>
     <w:p>
@@ -886,62 +1001,8 @@
           <w:szCs w:val="24"/>
           <w:lang w:val="en-US"/>
         </w:rPr>
-        <w:t>Learning Techniques</w:t>
-      </w:r>
-    </w:p>
-    <w:p>
-      <w:pPr>
-        <w:pStyle w:val="ListParagraph"/>
-        <w:numPr>
-          <w:ilvl w:val="2"/>
-          <w:numId w:val="25"/>
-        </w:numPr>
-        <w:spacing w:after="0" w:line="240" w:lineRule="auto"/>
-        <w:textAlignment w:val="center"/>
-        <w:rPr>
-          <w:rFonts w:asciiTheme="majorBidi" w:eastAsia="Times New Roman" w:hAnsiTheme="majorBidi" w:cstheme="majorBidi"/>
-          <w:sz w:val="24"/>
-          <w:szCs w:val="24"/>
-          <w:lang w:val="en-US"/>
-        </w:rPr>
-      </w:pPr>
-      <w:r>
-        <w:rPr>
-          <w:rFonts w:asciiTheme="majorBidi" w:eastAsia="Times New Roman" w:hAnsiTheme="majorBidi" w:cstheme="majorBidi"/>
-          <w:sz w:val="24"/>
-          <w:szCs w:val="24"/>
-          <w:lang w:val="en-US"/>
-        </w:rPr>
-        <w:t>SVM</w:t>
-      </w:r>
-    </w:p>
-    <w:p>
-      <w:pPr>
-        <w:pStyle w:val="ListParagraph"/>
-        <w:numPr>
-          <w:ilvl w:val="2"/>
-          <w:numId w:val="25"/>
-        </w:numPr>
-        <w:spacing w:after="0" w:line="240" w:lineRule="auto"/>
-        <w:textAlignment w:val="center"/>
-        <w:rPr>
-          <w:rFonts w:asciiTheme="majorBidi" w:eastAsia="Times New Roman" w:hAnsiTheme="majorBidi" w:cstheme="majorBidi"/>
-          <w:sz w:val="24"/>
-          <w:szCs w:val="24"/>
-          <w:lang w:val="en-US"/>
-        </w:rPr>
-      </w:pPr>
-      <w:proofErr w:type="spellStart"/>
-      <w:r>
-        <w:rPr>
-          <w:rFonts w:asciiTheme="majorBidi" w:eastAsia="Times New Roman" w:hAnsiTheme="majorBidi" w:cstheme="majorBidi"/>
-          <w:sz w:val="24"/>
-          <w:szCs w:val="24"/>
-          <w:lang w:val="en-US"/>
-        </w:rPr>
-        <w:t>WaldBoosting</w:t>
-      </w:r>
-      <w:proofErr w:type="spellEnd"/>
+        <w:t>Progressive/Just-In-Time (Dynamic) Arabic Online Handwriting Recognition</w:t>
+      </w:r>
     </w:p>
     <w:p>
       <w:pPr>
@@ -966,7 +1027,42 @@
           <w:szCs w:val="24"/>
           <w:lang w:val="en-US"/>
         </w:rPr>
-        <w:t>Our Approach</w:t>
+        <w:t>Results</w:t>
+      </w:r>
+    </w:p>
+    <w:p>
+      <w:pPr>
+        <w:pStyle w:val="ListParagraph"/>
+        <w:numPr>
+          <w:ilvl w:val="0"/>
+          <w:numId w:val="25"/>
+        </w:numPr>
+        <w:spacing w:after="0" w:line="240" w:lineRule="auto"/>
+        <w:textAlignment w:val="center"/>
+        <w:rPr>
+          <w:rFonts w:asciiTheme="majorBidi" w:eastAsia="Times New Roman" w:hAnsiTheme="majorBidi" w:cstheme="majorBidi"/>
+          <w:sz w:val="24"/>
+          <w:szCs w:val="24"/>
+          <w:lang w:val="en-US"/>
+        </w:rPr>
+      </w:pPr>
+      <w:r>
+        <w:rPr>
+          <w:rFonts w:asciiTheme="majorBidi" w:eastAsia="Times New Roman" w:hAnsiTheme="majorBidi" w:cstheme="majorBidi"/>
+          <w:sz w:val="24"/>
+          <w:szCs w:val="24"/>
+          <w:lang w:val="en-US"/>
+        </w:rPr>
+        <w:t>Conclusions</w:t>
+      </w:r>
+      <w:r>
+        <w:rPr>
+          <w:rFonts w:asciiTheme="majorBidi" w:eastAsia="Times New Roman" w:hAnsiTheme="majorBidi" w:cstheme="majorBidi"/>
+          <w:sz w:val="24"/>
+          <w:szCs w:val="24"/>
+          <w:lang w:val="en-US"/>
+        </w:rPr>
+        <w:t xml:space="preserve"> </w:t>
       </w:r>
     </w:p>
     <w:p>
@@ -992,7 +1088,7 @@
           <w:szCs w:val="24"/>
           <w:lang w:val="en-US"/>
         </w:rPr>
-        <w:t>Databases</w:t>
+        <w:t>Contribution to the field</w:t>
       </w:r>
     </w:p>
     <w:p>
@@ -1018,7 +1114,7 @@
           <w:szCs w:val="24"/>
           <w:lang w:val="en-US"/>
         </w:rPr>
-        <w:t>Progressive/Just-In-Time (Dynamic) Arabic Online Handwriting Recognition</w:t>
+        <w:t>Future Directions</w:t>
       </w:r>
     </w:p>
     <w:p>
@@ -1044,119 +1140,6 @@
           <w:szCs w:val="24"/>
           <w:lang w:val="en-US"/>
         </w:rPr>
-        <w:t>Results</w:t>
-      </w:r>
-    </w:p>
-    <w:p>
-      <w:pPr>
-        <w:pStyle w:val="ListParagraph"/>
-        <w:numPr>
-          <w:ilvl w:val="0"/>
-          <w:numId w:val="25"/>
-        </w:numPr>
-        <w:spacing w:after="0" w:line="240" w:lineRule="auto"/>
-        <w:textAlignment w:val="center"/>
-        <w:rPr>
-          <w:rFonts w:asciiTheme="majorBidi" w:eastAsia="Times New Roman" w:hAnsiTheme="majorBidi" w:cstheme="majorBidi"/>
-          <w:sz w:val="24"/>
-          <w:szCs w:val="24"/>
-          <w:lang w:val="en-US"/>
-        </w:rPr>
-      </w:pPr>
-      <w:r>
-        <w:rPr>
-          <w:rFonts w:asciiTheme="majorBidi" w:eastAsia="Times New Roman" w:hAnsiTheme="majorBidi" w:cstheme="majorBidi"/>
-          <w:sz w:val="24"/>
-          <w:szCs w:val="24"/>
-          <w:lang w:val="en-US"/>
-        </w:rPr>
-        <w:t>Conclusions</w:t>
-      </w:r>
-      <w:r>
-        <w:rPr>
-          <w:rFonts w:asciiTheme="majorBidi" w:eastAsia="Times New Roman" w:hAnsiTheme="majorBidi" w:cstheme="majorBidi"/>
-          <w:sz w:val="24"/>
-          <w:szCs w:val="24"/>
-          <w:lang w:val="en-US"/>
-        </w:rPr>
-        <w:t xml:space="preserve"> </w:t>
-      </w:r>
-    </w:p>
-    <w:p>
-      <w:pPr>
-        <w:pStyle w:val="ListParagraph"/>
-        <w:numPr>
-          <w:ilvl w:val="1"/>
-          <w:numId w:val="25"/>
-        </w:numPr>
-        <w:spacing w:after="0" w:line="240" w:lineRule="auto"/>
-        <w:textAlignment w:val="center"/>
-        <w:rPr>
-          <w:rFonts w:asciiTheme="majorBidi" w:eastAsia="Times New Roman" w:hAnsiTheme="majorBidi" w:cstheme="majorBidi"/>
-          <w:sz w:val="24"/>
-          <w:szCs w:val="24"/>
-          <w:lang w:val="en-US"/>
-        </w:rPr>
-      </w:pPr>
-      <w:r>
-        <w:rPr>
-          <w:rFonts w:asciiTheme="majorBidi" w:eastAsia="Times New Roman" w:hAnsiTheme="majorBidi" w:cstheme="majorBidi"/>
-          <w:sz w:val="24"/>
-          <w:szCs w:val="24"/>
-          <w:lang w:val="en-US"/>
-        </w:rPr>
-        <w:t>Contribution to the field</w:t>
-      </w:r>
-    </w:p>
-    <w:p>
-      <w:pPr>
-        <w:pStyle w:val="ListParagraph"/>
-        <w:numPr>
-          <w:ilvl w:val="1"/>
-          <w:numId w:val="25"/>
-        </w:numPr>
-        <w:spacing w:after="0" w:line="240" w:lineRule="auto"/>
-        <w:textAlignment w:val="center"/>
-        <w:rPr>
-          <w:rFonts w:asciiTheme="majorBidi" w:eastAsia="Times New Roman" w:hAnsiTheme="majorBidi" w:cstheme="majorBidi"/>
-          <w:sz w:val="24"/>
-          <w:szCs w:val="24"/>
-          <w:lang w:val="en-US"/>
-        </w:rPr>
-      </w:pPr>
-      <w:r>
-        <w:rPr>
-          <w:rFonts w:asciiTheme="majorBidi" w:eastAsia="Times New Roman" w:hAnsiTheme="majorBidi" w:cstheme="majorBidi"/>
-          <w:sz w:val="24"/>
-          <w:szCs w:val="24"/>
-          <w:lang w:val="en-US"/>
-        </w:rPr>
-        <w:t>Future Directions</w:t>
-      </w:r>
-    </w:p>
-    <w:p>
-      <w:pPr>
-        <w:pStyle w:val="ListParagraph"/>
-        <w:numPr>
-          <w:ilvl w:val="0"/>
-          <w:numId w:val="25"/>
-        </w:numPr>
-        <w:spacing w:after="0" w:line="240" w:lineRule="auto"/>
-        <w:textAlignment w:val="center"/>
-        <w:rPr>
-          <w:rFonts w:asciiTheme="majorBidi" w:eastAsia="Times New Roman" w:hAnsiTheme="majorBidi" w:cstheme="majorBidi"/>
-          <w:sz w:val="24"/>
-          <w:szCs w:val="24"/>
-          <w:lang w:val="en-US"/>
-        </w:rPr>
-      </w:pPr>
-      <w:r>
-        <w:rPr>
-          <w:rFonts w:asciiTheme="majorBidi" w:eastAsia="Times New Roman" w:hAnsiTheme="majorBidi" w:cstheme="majorBidi"/>
-          <w:sz w:val="24"/>
-          <w:szCs w:val="24"/>
-          <w:lang w:val="en-US"/>
-        </w:rPr>
         <w:t>Bibliography</w:t>
       </w:r>
     </w:p>
@@ -1283,7 +1266,47 @@
           <w:sz w:val="24"/>
           <w:szCs w:val="24"/>
         </w:rPr>
-        <w:t>Online HWR</w:t>
+        <w:t>Online H</w:t>
+      </w:r>
+      <w:r>
+        <w:rPr>
+          <w:rFonts w:asciiTheme="majorBidi" w:hAnsiTheme="majorBidi" w:cstheme="majorBidi"/>
+          <w:sz w:val="24"/>
+          <w:szCs w:val="24"/>
+        </w:rPr>
+        <w:t xml:space="preserve">and </w:t>
+      </w:r>
+      <w:r>
+        <w:rPr>
+          <w:rFonts w:asciiTheme="majorBidi" w:hAnsiTheme="majorBidi" w:cstheme="majorBidi"/>
+          <w:sz w:val="24"/>
+          <w:szCs w:val="24"/>
+        </w:rPr>
+        <w:t>W</w:t>
+      </w:r>
+      <w:r>
+        <w:rPr>
+          <w:rFonts w:asciiTheme="majorBidi" w:hAnsiTheme="majorBidi" w:cstheme="majorBidi"/>
+          <w:sz w:val="24"/>
+          <w:szCs w:val="24"/>
+        </w:rPr>
+        <w:t xml:space="preserve">riting </w:t>
+      </w:r>
+      <w:r>
+        <w:rPr>
+          <w:rFonts w:asciiTheme="majorBidi" w:hAnsiTheme="majorBidi" w:cstheme="majorBidi"/>
+          <w:sz w:val="24"/>
+          <w:szCs w:val="24"/>
+        </w:rPr>
+        <w:t>R</w:t>
+      </w:r>
+      <w:r>
+        <w:rPr>
+          <w:rFonts w:asciiTheme="majorBidi" w:hAnsiTheme="majorBidi" w:cstheme="majorBidi"/>
+          <w:sz w:val="24"/>
+          <w:szCs w:val="24"/>
+        </w:rPr>
+        <w:t>ecognition</w:t>
       </w:r>
       <w:r>
         <w:rPr>
@@ -1335,6 +1358,128 @@
         </w:rPr>
         <w:t>After a long period of focus on western and East Asian scripts there is now a general trend in the on-line handwriting recognition community to explore recognition of other scripts such as Arabic and various Indic scripts. One difficulty with the Arabic script is the number and position of diacritic marks associated to Arabic characters.</w:t>
       </w:r>
+    </w:p>
+    <w:p>
+      <w:pPr>
+        <w:jc w:val="both"/>
+        <w:rPr>
+          <w:rFonts w:asciiTheme="majorBidi" w:hAnsiTheme="majorBidi" w:cstheme="majorBidi"/>
+          <w:sz w:val="24"/>
+          <w:szCs w:val="24"/>
+        </w:rPr>
+      </w:pPr>
+    </w:p>
+    <w:p>
+      <w:pPr>
+        <w:pStyle w:val="Heading1"/>
+        <w:rPr>
+          <w:rFonts w:asciiTheme="majorBidi" w:eastAsia="Times New Roman" w:hAnsiTheme="majorBidi"/>
+          <w:sz w:val="24"/>
+          <w:szCs w:val="24"/>
+        </w:rPr>
+      </w:pPr>
+      <w:r>
+        <w:rPr>
+          <w:rFonts w:asciiTheme="majorBidi" w:eastAsia="Times New Roman" w:hAnsiTheme="majorBidi"/>
+          <w:sz w:val="24"/>
+          <w:szCs w:val="24"/>
+        </w:rPr>
+        <w:t>Abbreviation</w:t>
+      </w:r>
+    </w:p>
+    <w:p>
+      <w:pPr>
+        <w:rPr>
+          <w:lang w:val="en-US" w:eastAsia="ja-JP" w:bidi="ar-SA"/>
+        </w:rPr>
+      </w:pPr>
+      <w:r>
+        <w:rPr>
+          <w:lang w:val="en-US" w:eastAsia="ja-JP" w:bidi="ar-SA"/>
+        </w:rPr>
+        <w:t xml:space="preserve">WP – </w:t>
+      </w:r>
+      <w:proofErr w:type="spellStart"/>
+      <w:proofErr w:type="gramStart"/>
+      <w:r>
+        <w:rPr>
+          <w:lang w:val="en-US" w:eastAsia="ja-JP" w:bidi="ar-SA"/>
+        </w:rPr>
+        <w:t>WordPart</w:t>
+      </w:r>
+      <w:proofErr w:type="spellEnd"/>
+      <w:r>
+        <w:rPr>
+          <w:lang w:val="en-US" w:eastAsia="ja-JP" w:bidi="ar-SA"/>
+        </w:rPr>
+        <w:t xml:space="preserve"> :</w:t>
+      </w:r>
+      <w:proofErr w:type="gramEnd"/>
+      <w:r>
+        <w:rPr>
+          <w:lang w:val="en-US" w:eastAsia="ja-JP" w:bidi="ar-SA"/>
+        </w:rPr>
+        <w:t xml:space="preserve"> a single stroke connected component </w:t>
+      </w:r>
+    </w:p>
+    <w:p>
+      <w:pPr>
+        <w:rPr>
+          <w:lang w:val="en-US" w:eastAsia="ja-JP" w:bidi="ar-SA"/>
+        </w:rPr>
+      </w:pPr>
+      <w:r>
+        <w:rPr>
+          <w:lang w:val="en-US" w:eastAsia="ja-JP" w:bidi="ar-SA"/>
+        </w:rPr>
+        <w:t>DTW – Data Time Warping</w:t>
+      </w:r>
+    </w:p>
+    <w:p>
+      <w:pPr>
+        <w:rPr>
+          <w:lang w:val="en-US" w:eastAsia="ja-JP" w:bidi="ar-SA"/>
+        </w:rPr>
+      </w:pPr>
+      <w:r>
+        <w:rPr>
+          <w:lang w:val="en-US" w:eastAsia="ja-JP" w:bidi="ar-SA"/>
+        </w:rPr>
+        <w:t>EMD – Earth Movers Distance</w:t>
+      </w:r>
+    </w:p>
+    <w:p>
+      <w:pPr>
+        <w:rPr>
+          <w:lang w:val="en-US" w:eastAsia="ja-JP" w:bidi="ar-SA"/>
+        </w:rPr>
+      </w:pPr>
+      <w:r>
+        <w:rPr>
+          <w:lang w:val="en-US" w:eastAsia="ja-JP" w:bidi="ar-SA"/>
+        </w:rPr>
+        <w:t>PCA – Principle Component Analysis</w:t>
+      </w:r>
+    </w:p>
+    <w:p>
+      <w:pPr>
+        <w:rPr>
+          <w:lang w:val="en-US" w:eastAsia="ja-JP" w:bidi="ar-SA"/>
+        </w:rPr>
+      </w:pPr>
+      <w:r>
+        <w:rPr>
+          <w:lang w:val="en-US" w:eastAsia="ja-JP" w:bidi="ar-SA"/>
+        </w:rPr>
+        <w:t>LDA – Linear Discrimination Analysis</w:t>
+      </w:r>
+    </w:p>
+    <w:p>
+      <w:pPr>
+        <w:rPr>
+          <w:lang w:val="en-US" w:eastAsia="ja-JP" w:bidi="ar-SA"/>
+        </w:rPr>
+      </w:pPr>
     </w:p>
     <w:p>
       <w:pPr>
@@ -1581,7 +1726,6 @@
           <w:id w:val="252164829"/>
           <w:citation/>
         </w:sdtPr>
-        <w:sdtEndPr/>
         <w:sdtContent>
           <w:r>
             <w:rPr>
@@ -1662,7 +1806,16 @@
           <w:sz w:val="24"/>
           <w:szCs w:val="24"/>
         </w:rPr>
-        <w:t xml:space="preserve">While much of the today’s data is directly entered into computers using the keyboard, many tasks still exist in which people tend to prefer handwriting over keyboard entry. Note taking (e.g. in classrooms) is a task that can still be done more </w:t>
+        <w:t xml:space="preserve">While much of the today’s data is directly entered into computers using the keyboard, many tasks still exist in which people tend to prefer handwriting over keyboard entry. Note taking </w:t>
+      </w:r>
+      <w:r>
+        <w:rPr>
+          <w:rFonts w:asciiTheme="majorBidi" w:hAnsiTheme="majorBidi" w:cstheme="majorBidi"/>
+          <w:sz w:val="24"/>
+          <w:szCs w:val="24"/>
+        </w:rPr>
+        <w:lastRenderedPageBreak/>
+        <w:t xml:space="preserve">(e.g. in classrooms) is a task that can still be done more </w:t>
       </w:r>
       <w:r>
         <w:rPr>
@@ -1690,7 +1843,6 @@
           <w:id w:val="-396057478"/>
           <w:citation/>
         </w:sdtPr>
-        <w:sdtEndPr/>
         <w:sdtContent>
           <w:r>
             <w:rPr>
@@ -1791,7 +1943,6 @@
           <w:id w:val="1878348486"/>
           <w:citation/>
         </w:sdtPr>
-        <w:sdtEndPr/>
         <w:sdtContent>
           <w:r>
             <w:rPr>
@@ -1854,16 +2005,7 @@
           <w:sz w:val="24"/>
           <w:szCs w:val="24"/>
         </w:rPr>
-        <w:t xml:space="preserve">The problem of handwriting recognition has now been a topic of research for over four decades. There are many types of problems (with varying complexity) within handwriting recognition, based on how the data is presented to the recognition system, at what level the </w:t>
-      </w:r>
-      <w:r>
-        <w:rPr>
-          <w:rFonts w:asciiTheme="majorBidi" w:hAnsiTheme="majorBidi" w:cstheme="majorBidi"/>
-          <w:sz w:val="24"/>
-          <w:szCs w:val="24"/>
-        </w:rPr>
-        <w:lastRenderedPageBreak/>
-        <w:t xml:space="preserve">data can be unambiguously broke n into pieces (e.g. individual characters or words), and the transcription complexity of the language used. </w:t>
+        <w:t xml:space="preserve">The problem of handwriting recognition has now been a topic of research for over four decades. There are many types of problems (with varying complexity) within handwriting recognition, based on how the data is presented to the recognition system, at what level the data can be unambiguously broke n into pieces (e.g. individual characters or words), and the transcription complexity of the language used. </w:t>
       </w:r>
       <w:sdt>
         <w:sdtPr>
@@ -1875,7 +2017,6 @@
           <w:id w:val="-1368443115"/>
           <w:citation/>
         </w:sdtPr>
-        <w:sdtEndPr/>
         <w:sdtContent>
           <w:r>
             <w:rPr>
@@ -2028,7 +2169,7 @@
           <v:shape id="_x0000_i1025" type="#_x0000_t75" style="width:30pt;height:20.25pt" o:ole="">
             <v:imagedata r:id="rId9" o:title=""/>
           </v:shape>
-          <o:OLEObject Type="Embed" ProgID="Equation.DSMT4" ShapeID="_x0000_i1025" DrawAspect="Content" ObjectID="_1406145917" r:id="rId10"/>
+          <o:OLEObject Type="Embed" ProgID="Equation.DSMT4" ShapeID="_x0000_i1025" DrawAspect="Content" ObjectID="_1408118597" r:id="rId10"/>
         </w:object>
       </w:r>
       <w:r>
@@ -2049,7 +2190,6 @@
           <w:id w:val="-1187213149"/>
           <w:citation/>
         </w:sdtPr>
-        <w:sdtEndPr/>
         <w:sdtContent>
           <w:r>
             <w:rPr>
@@ -2176,7 +2316,6 @@
           <w:id w:val="1419292169"/>
           <w:citation/>
         </w:sdtPr>
-        <w:sdtEndPr/>
         <w:sdtContent>
           <w:r>
             <w:rPr>
@@ -2322,7 +2461,6 @@
           <w:id w:val="1297418971"/>
           <w:citation/>
         </w:sdtPr>
-        <w:sdtEndPr/>
         <w:sdtContent>
           <w:r>
             <w:rPr>
@@ -2398,6 +2536,7 @@
           <w:sz w:val="24"/>
           <w:szCs w:val="24"/>
         </w:rPr>
+        <w:lastRenderedPageBreak/>
         <w:t xml:space="preserve">Arabic Scripts </w:t>
       </w:r>
       <w:r>
@@ -2929,7 +3068,6 @@
           <w:id w:val="-1592378579"/>
           <w:citation/>
         </w:sdtPr>
-        <w:sdtEndPr/>
         <w:sdtContent>
           <w:r>
             <w:rPr>
@@ -3029,7 +3167,6 @@
           <w:id w:val="-309706897"/>
           <w:citation/>
         </w:sdtPr>
-        <w:sdtEndPr/>
         <w:sdtContent>
           <w:r>
             <w:rPr>
@@ -3116,7 +3253,6 @@
           <w:szCs w:val="24"/>
           <w:lang w:val="en-US" w:bidi="ar-SA"/>
         </w:rPr>
-        <w:lastRenderedPageBreak/>
         <w:t xml:space="preserve">Certain characteristics relating to the obligatory dots and strokes of the Arabic script distinguish it from Roman script, making the recognition of words in Arabic more difficult than in Roman script. First, Most Arabic letters contain dots in addition to the letter body, such as </w:t>
       </w:r>
       <w:r>
@@ -3392,7 +3528,6 @@
           <w:id w:val="1331949600"/>
           <w:citation/>
         </w:sdtPr>
-        <w:sdtEndPr/>
         <w:sdtContent>
           <w:r>
             <w:rPr>
@@ -3613,7 +3748,6 @@
           <w:id w:val="1240134382"/>
           <w:citation/>
         </w:sdtPr>
-        <w:sdtEndPr/>
         <w:sdtContent>
           <w:r>
             <w:rPr>
@@ -3751,7 +3885,6 @@
           <w:id w:val="955367418"/>
           <w:citation/>
         </w:sdtPr>
-        <w:sdtEndPr/>
         <w:sdtContent>
           <w:r>
             <w:rPr>
@@ -3884,7 +4017,17 @@
           <w:szCs w:val="24"/>
           <w:lang w:val="en-US" w:bidi="ar-SA"/>
         </w:rPr>
-        <w:t>A brief survey of students in any lecture theatre will confirm the dominance of handwritten notes over those typing on laptops. However, the ease and convenience of having information in digital form provides a powerful incentive to find a way of quickly converting handwritten text into its digital equivalent.</w:t>
+        <w:t xml:space="preserve">A brief survey of students in any lecture theatre will confirm the dominance of handwritten notes over those typing on laptops. However, the ease and convenience of having </w:t>
+      </w:r>
+      <w:r>
+        <w:rPr>
+          <w:rFonts w:asciiTheme="majorBidi" w:hAnsiTheme="majorBidi" w:cstheme="majorBidi"/>
+          <w:sz w:val="24"/>
+          <w:szCs w:val="24"/>
+          <w:lang w:val="en-US" w:bidi="ar-SA"/>
+        </w:rPr>
+        <w:lastRenderedPageBreak/>
+        <w:t>information in digital form provides a powerful incentive to find a way of quickly converting handwritten text into its digital equivalent.</w:t>
       </w:r>
     </w:p>
     <w:p>
@@ -3935,173 +4078,6 @@
           <w:lang w:bidi="ar-SA"/>
         </w:rPr>
       </w:pPr>
-    </w:p>
-    <w:p>
-      <w:pPr>
-        <w:pStyle w:val="Heading1"/>
-        <w:rPr>
-          <w:rFonts w:asciiTheme="majorBidi" w:hAnsiTheme="majorBidi"/>
-          <w:sz w:val="24"/>
-          <w:szCs w:val="24"/>
-        </w:rPr>
-      </w:pPr>
-      <w:r>
-        <w:rPr>
-          <w:rFonts w:asciiTheme="majorBidi" w:hAnsiTheme="majorBidi"/>
-          <w:sz w:val="24"/>
-          <w:szCs w:val="24"/>
-        </w:rPr>
-        <w:lastRenderedPageBreak/>
-        <w:t>Preliminaries</w:t>
-      </w:r>
-    </w:p>
-    <w:p>
-      <w:pPr>
-        <w:rPr>
-          <w:lang w:val="en-US" w:eastAsia="ja-JP" w:bidi="ar-SA"/>
-        </w:rPr>
-      </w:pPr>
-      <w:r>
-        <w:rPr>
-          <w:lang w:val="en-US" w:eastAsia="ja-JP" w:bidi="ar-SA"/>
-        </w:rPr>
-        <w:t>In this chapter, we described the techniques and the methods o</w:t>
-      </w:r>
-      <w:r>
-        <w:rPr>
-          <w:lang w:val="en-US" w:eastAsia="ja-JP" w:bidi="ar-SA"/>
-        </w:rPr>
-        <w:t xml:space="preserve">n which this thesis is going to </w:t>
-      </w:r>
-      <w:r>
-        <w:rPr>
-          <w:lang w:val="en-US" w:eastAsia="ja-JP" w:bidi="ar-SA"/>
-        </w:rPr>
-        <w:t>build.</w:t>
-      </w:r>
-    </w:p>
-    <w:p>
-      <w:pPr>
-        <w:rPr>
-          <w:lang w:val="en-US" w:eastAsia="ja-JP" w:bidi="ar-SA"/>
-        </w:rPr>
-      </w:pPr>
-      <w:r>
-        <w:rPr>
-          <w:lang w:val="en-US" w:eastAsia="ja-JP" w:bidi="ar-SA"/>
-        </w:rPr>
-        <w:t>S</w:t>
-      </w:r>
-      <w:r>
-        <w:rPr>
-          <w:lang w:val="en-US" w:eastAsia="ja-JP" w:bidi="ar-SA"/>
-        </w:rPr>
-        <w:t>equence retrieval from large databases is a problem of interest in vision and database communities.</w:t>
-      </w:r>
-    </w:p>
-    <w:p>
-      <w:pPr>
-        <w:rPr>
-          <w:lang w:val="en-US" w:eastAsia="ja-JP" w:bidi="ar-SA"/>
-        </w:rPr>
-      </w:pPr>
-      <w:r>
-        <w:rPr>
-          <w:lang w:val="en-US" w:eastAsia="ja-JP" w:bidi="ar-SA"/>
-        </w:rPr>
-        <w:t>The central questions in this area are:</w:t>
-      </w:r>
-    </w:p>
-    <w:p>
-      <w:pPr>
-        <w:pStyle w:val="ListParagraph"/>
-        <w:numPr>
-          <w:ilvl w:val="0"/>
-          <w:numId w:val="23"/>
-        </w:numPr>
-        <w:rPr>
-          <w:lang w:val="en-US" w:eastAsia="ja-JP" w:bidi="ar-SA"/>
-        </w:rPr>
-      </w:pPr>
-      <w:r>
-        <w:rPr>
-          <w:lang w:val="en-US" w:eastAsia="ja-JP" w:bidi="ar-SA"/>
-        </w:rPr>
-        <w:t xml:space="preserve">How to design a (dis)-similarity measure that quantifies the perceptual of two </w:t>
-      </w:r>
-      <w:r>
-        <w:rPr>
-          <w:lang w:val="en-US" w:eastAsia="ja-JP" w:bidi="ar-SA"/>
-        </w:rPr>
-        <w:t>sequences</w:t>
-      </w:r>
-      <w:r>
-        <w:rPr>
-          <w:lang w:val="en-US" w:eastAsia="ja-JP" w:bidi="ar-SA"/>
-        </w:rPr>
-        <w:t xml:space="preserve"> being similar.</w:t>
-      </w:r>
-    </w:p>
-    <w:p>
-      <w:pPr>
-        <w:pStyle w:val="ListParagraph"/>
-        <w:numPr>
-          <w:ilvl w:val="0"/>
-          <w:numId w:val="23"/>
-        </w:numPr>
-        <w:rPr>
-          <w:lang w:val="en-US" w:eastAsia="ja-JP" w:bidi="ar-SA"/>
-        </w:rPr>
-      </w:pPr>
-      <w:r>
-        <w:rPr>
-          <w:lang w:val="en-US" w:eastAsia="ja-JP" w:bidi="ar-SA"/>
-        </w:rPr>
-        <w:t xml:space="preserve">How to build a data structure that quickly identifies the </w:t>
-      </w:r>
-      <w:r>
-        <w:rPr>
-          <w:lang w:val="en-US" w:eastAsia="ja-JP" w:bidi="ar-SA"/>
-        </w:rPr>
-        <w:t>closest sequence from the databases</w:t>
-      </w:r>
-      <w:r>
-        <w:rPr>
-          <w:lang w:val="en-US" w:eastAsia="ja-JP" w:bidi="ar-SA"/>
-        </w:rPr>
-        <w:t>.</w:t>
-      </w:r>
-    </w:p>
-    <w:p>
-      <w:pPr>
-        <w:rPr>
-          <w:lang w:val="en-US" w:eastAsia="ja-JP" w:bidi="ar-SA"/>
-        </w:rPr>
-      </w:pPr>
-      <w:r>
-        <w:rPr>
-          <w:lang w:val="en-US" w:eastAsia="ja-JP" w:bidi="ar-SA"/>
-        </w:rPr>
-        <w:t xml:space="preserve">   </w:t>
-      </w:r>
-      <w:r>
-        <w:rPr>
-          <w:lang w:val="en-US" w:eastAsia="ja-JP" w:bidi="ar-SA"/>
-        </w:rPr>
-        <w:t>In the following will survey two methods that attack the first question and 2 method</w:t>
-      </w:r>
-      <w:r>
-        <w:rPr>
-          <w:lang w:val="en-US" w:eastAsia="ja-JP" w:bidi="ar-SA"/>
-        </w:rPr>
-        <w:t>s</w:t>
-      </w:r>
-      <w:r>
-        <w:rPr>
-          <w:lang w:val="en-US" w:eastAsia="ja-JP" w:bidi="ar-SA"/>
-        </w:rPr>
-        <w:t xml:space="preserve"> that attack question 2.</w:t>
-      </w:r>
     </w:p>
     <w:p>
       <w:pPr>
@@ -4469,7 +4445,7 @@
           <v:shape id="_x0000_i1026" type="#_x0000_t75" style="width:92.25pt;height:24pt" o:ole="">
             <v:imagedata r:id="rId12" o:title=""/>
           </v:shape>
-          <o:OLEObject Type="Embed" ProgID="Equation.DSMT4" ShapeID="_x0000_i1026" DrawAspect="Content" ObjectID="_1406145918" r:id="rId13"/>
+          <o:OLEObject Type="Embed" ProgID="Equation.DSMT4" ShapeID="_x0000_i1026" DrawAspect="Content" ObjectID="_1408118598" r:id="rId13"/>
         </w:object>
       </w:r>
       <w:proofErr w:type="gramStart"/>
@@ -4504,7 +4480,7 @@
           <v:shape id="_x0000_i1027" type="#_x0000_t75" style="width:89.25pt;height:24pt" o:ole="">
             <v:imagedata r:id="rId14" o:title=""/>
           </v:shape>
-          <o:OLEObject Type="Embed" ProgID="Equation.DSMT4" ShapeID="_x0000_i1027" DrawAspect="Content" ObjectID="_1406145919" r:id="rId15"/>
+          <o:OLEObject Type="Embed" ProgID="Equation.DSMT4" ShapeID="_x0000_i1027" DrawAspect="Content" ObjectID="_1408118599" r:id="rId15"/>
         </w:object>
       </w:r>
       <w:r>
@@ -4573,7 +4549,7 @@
           <v:shape id="_x0000_i1028" type="#_x0000_t75" style="width:98.25pt;height:24pt" o:ole="">
             <v:imagedata r:id="rId16" o:title=""/>
           </v:shape>
-          <o:OLEObject Type="Embed" ProgID="Equation.DSMT4" ShapeID="_x0000_i1028" DrawAspect="Content" ObjectID="_1406145920" r:id="rId17"/>
+          <o:OLEObject Type="Embed" ProgID="Equation.DSMT4" ShapeID="_x0000_i1028" DrawAspect="Content" ObjectID="_1408118600" r:id="rId17"/>
         </w:object>
       </w:r>
       <w:r>
@@ -4597,7 +4573,7 @@
           <v:shape id="_x0000_i1029" type="#_x0000_t75" style="width:141pt;height:21pt" o:ole="">
             <v:imagedata r:id="rId18" o:title=""/>
           </v:shape>
-          <o:OLEObject Type="Embed" ProgID="Equation.DSMT4" ShapeID="_x0000_i1029" DrawAspect="Content" ObjectID="_1406145921" r:id="rId19"/>
+          <o:OLEObject Type="Embed" ProgID="Equation.DSMT4" ShapeID="_x0000_i1029" DrawAspect="Content" ObjectID="_1408118601" r:id="rId19"/>
         </w:object>
       </w:r>
       <w:r>
@@ -4621,7 +4597,7 @@
           <v:shape id="_x0000_i1030" type="#_x0000_t75" style="width:141pt;height:21pt" o:ole="">
             <v:imagedata r:id="rId20" o:title=""/>
           </v:shape>
-          <o:OLEObject Type="Embed" ProgID="Equation.DSMT4" ShapeID="_x0000_i1030" DrawAspect="Content" ObjectID="_1406145922" r:id="rId21"/>
+          <o:OLEObject Type="Embed" ProgID="Equation.DSMT4" ShapeID="_x0000_i1030" DrawAspect="Content" ObjectID="_1408118602" r:id="rId21"/>
         </w:object>
       </w:r>
       <w:r>
@@ -4654,7 +4630,7 @@
           <v:shape id="_x0000_i1031" type="#_x0000_t75" style="width:57.75pt;height:21pt" o:ole="">
             <v:imagedata r:id="rId22" o:title=""/>
           </v:shape>
-          <o:OLEObject Type="Embed" ProgID="Equation.DSMT4" ShapeID="_x0000_i1031" DrawAspect="Content" ObjectID="_1406145923" r:id="rId23"/>
+          <o:OLEObject Type="Embed" ProgID="Equation.DSMT4" ShapeID="_x0000_i1031" DrawAspect="Content" ObjectID="_1408118603" r:id="rId23"/>
         </w:object>
       </w:r>
       <w:r>
@@ -4747,7 +4723,7 @@
           <v:shape id="_x0000_i1032" type="#_x0000_t75" style="width:48pt;height:20.25pt" o:ole="">
             <v:imagedata r:id="rId24" o:title=""/>
           </v:shape>
-          <o:OLEObject Type="Embed" ProgID="Equation.DSMT4" ShapeID="_x0000_i1032" DrawAspect="Content" ObjectID="_1406145924" r:id="rId25"/>
+          <o:OLEObject Type="Embed" ProgID="Equation.DSMT4" ShapeID="_x0000_i1032" DrawAspect="Content" ObjectID="_1408118604" r:id="rId25"/>
         </w:object>
       </w:r>
       <w:r>
@@ -4771,7 +4747,7 @@
           <v:shape id="_x0000_i1033" type="#_x0000_t75" style="width:72.75pt;height:21pt" o:ole="">
             <v:imagedata r:id="rId26" o:title=""/>
           </v:shape>
-          <o:OLEObject Type="Embed" ProgID="Equation.DSMT4" ShapeID="_x0000_i1033" DrawAspect="Content" ObjectID="_1406145925" r:id="rId27"/>
+          <o:OLEObject Type="Embed" ProgID="Equation.DSMT4" ShapeID="_x0000_i1033" DrawAspect="Content" ObjectID="_1408118605" r:id="rId27"/>
         </w:object>
       </w:r>
       <w:r>
@@ -4843,7 +4819,7 @@
           <v:shape id="_x0000_i1034" type="#_x0000_t75" style="width:64.5pt;height:20.25pt" o:ole="">
             <v:imagedata r:id="rId28" o:title=""/>
           </v:shape>
-          <o:OLEObject Type="Embed" ProgID="Equation.DSMT4" ShapeID="_x0000_i1034" DrawAspect="Content" ObjectID="_1406145926" r:id="rId29"/>
+          <o:OLEObject Type="Embed" ProgID="Equation.DSMT4" ShapeID="_x0000_i1034" DrawAspect="Content" ObjectID="_1408118606" r:id="rId29"/>
         </w:object>
       </w:r>
       <w:proofErr w:type="gramStart"/>
@@ -4878,7 +4854,7 @@
           <v:shape id="_x0000_i1035" type="#_x0000_t75" style="width:60pt;height:20.25pt" o:ole="">
             <v:imagedata r:id="rId30" o:title=""/>
           </v:shape>
-          <o:OLEObject Type="Embed" ProgID="Equation.DSMT4" ShapeID="_x0000_i1035" DrawAspect="Content" ObjectID="_1406145927" r:id="rId31"/>
+          <o:OLEObject Type="Embed" ProgID="Equation.DSMT4" ShapeID="_x0000_i1035" DrawAspect="Content" ObjectID="_1408118607" r:id="rId31"/>
         </w:object>
       </w:r>
       <w:r>
@@ -4911,7 +4887,7 @@
           <v:shape id="_x0000_i1036" type="#_x0000_t75" style="width:30.75pt;height:11.25pt" o:ole="">
             <v:imagedata r:id="rId32" o:title=""/>
           </v:shape>
-          <o:OLEObject Type="Embed" ProgID="Equation.DSMT4" ShapeID="_x0000_i1036" DrawAspect="Content" ObjectID="_1406145928" r:id="rId33"/>
+          <o:OLEObject Type="Embed" ProgID="Equation.DSMT4" ShapeID="_x0000_i1036" DrawAspect="Content" ObjectID="_1408118608" r:id="rId33"/>
         </w:object>
       </w:r>
       <w:r>
@@ -4935,7 +4911,7 @@
           <v:shape id="_x0000_i1037" type="#_x0000_t75" style="width:30.75pt;height:18pt" o:ole="">
             <v:imagedata r:id="rId34" o:title=""/>
           </v:shape>
-          <o:OLEObject Type="Embed" ProgID="Equation.DSMT4" ShapeID="_x0000_i1037" DrawAspect="Content" ObjectID="_1406145929" r:id="rId35"/>
+          <o:OLEObject Type="Embed" ProgID="Equation.DSMT4" ShapeID="_x0000_i1037" DrawAspect="Content" ObjectID="_1408118609" r:id="rId35"/>
         </w:object>
       </w:r>
       <w:r>
@@ -4959,7 +4935,7 @@
           <v:shape id="_x0000_i1038" type="#_x0000_t75" style="width:36.75pt;height:18pt" o:ole="">
             <v:imagedata r:id="rId36" o:title=""/>
           </v:shape>
-          <o:OLEObject Type="Embed" ProgID="Equation.DSMT4" ShapeID="_x0000_i1038" DrawAspect="Content" ObjectID="_1406145930" r:id="rId37"/>
+          <o:OLEObject Type="Embed" ProgID="Equation.DSMT4" ShapeID="_x0000_i1038" DrawAspect="Content" ObjectID="_1408118610" r:id="rId37"/>
         </w:object>
       </w:r>
       <w:r>
@@ -5021,7 +4997,7 @@
           <v:shape id="_x0000_i1039" type="#_x0000_t75" style="width:146.25pt;height:20.25pt" o:ole="">
             <v:imagedata r:id="rId38" o:title=""/>
           </v:shape>
-          <o:OLEObject Type="Embed" ProgID="Equation.DSMT4" ShapeID="_x0000_i1039" DrawAspect="Content" ObjectID="_1406145931" r:id="rId39"/>
+          <o:OLEObject Type="Embed" ProgID="Equation.DSMT4" ShapeID="_x0000_i1039" DrawAspect="Content" ObjectID="_1408118611" r:id="rId39"/>
         </w:object>
       </w:r>
     </w:p>
@@ -5109,7 +5085,7 @@
                 <v:shape id="_x0000_i1040" type="#_x0000_t75" style="width:126.75pt;height:33.75pt" o:ole="">
                   <v:imagedata r:id="rId40" o:title=""/>
                 </v:shape>
-                <o:OLEObject Type="Embed" ProgID="Equation.DSMT4" ShapeID="_x0000_i1040" DrawAspect="Content" ObjectID="_1406145932" r:id="rId41"/>
+                <o:OLEObject Type="Embed" ProgID="Equation.DSMT4" ShapeID="_x0000_i1040" DrawAspect="Content" ObjectID="_1408118612" r:id="rId41"/>
               </w:object>
             </w:r>
           </w:p>
@@ -5214,7 +5190,7 @@
           <v:shape id="_x0000_i1041" type="#_x0000_t75" style="width:57.75pt;height:20.25pt" o:ole="">
             <v:imagedata r:id="rId42" o:title=""/>
           </v:shape>
-          <o:OLEObject Type="Embed" ProgID="Equation.DSMT4" ShapeID="_x0000_i1041" DrawAspect="Content" ObjectID="_1406145933" r:id="rId43"/>
+          <o:OLEObject Type="Embed" ProgID="Equation.DSMT4" ShapeID="_x0000_i1041" DrawAspect="Content" ObjectID="_1408118613" r:id="rId43"/>
         </w:object>
       </w:r>
       <w:r>
@@ -5234,18 +5210,7 @@
           <w:szCs w:val="24"/>
           <w:lang w:val="en"/>
         </w:rPr>
-        <w:t>i</w:t>
-      </w:r>
-      <w:bookmarkStart w:id="2" w:name="_GoBack"/>
-      <w:bookmarkEnd w:id="2"/>
-      <w:r>
-        <w:rPr>
-          <w:rFonts w:asciiTheme="majorBidi" w:hAnsiTheme="majorBidi" w:cstheme="majorBidi"/>
-          <w:sz w:val="24"/>
-          <w:szCs w:val="24"/>
-          <w:lang w:val="en"/>
-        </w:rPr>
-        <w:t>s</w:t>
+        <w:t>is</w:t>
       </w:r>
       <w:proofErr w:type="gramEnd"/>
       <w:r>
@@ -5337,7 +5302,7 @@
           <v:shape id="_x0000_i1042" type="#_x0000_t75" style="width:24.75pt;height:14.25pt" o:ole="">
             <v:imagedata r:id="rId44" o:title=""/>
           </v:shape>
-          <o:OLEObject Type="Embed" ProgID="Equation.DSMT4" ShapeID="_x0000_i1042" DrawAspect="Content" ObjectID="_1406145934" r:id="rId45"/>
+          <o:OLEObject Type="Embed" ProgID="Equation.DSMT4" ShapeID="_x0000_i1042" DrawAspect="Content" ObjectID="_1408118614" r:id="rId45"/>
         </w:object>
       </w:r>
       <w:r>
@@ -5397,7 +5362,7 @@
           <v:shape id="_x0000_i1043" type="#_x0000_t75" style="width:14.25pt;height:14.25pt" o:ole="">
             <v:imagedata r:id="rId46" o:title=""/>
           </v:shape>
-          <o:OLEObject Type="Embed" ProgID="Equation.DSMT4" ShapeID="_x0000_i1043" DrawAspect="Content" ObjectID="_1406145935" r:id="rId47"/>
+          <o:OLEObject Type="Embed" ProgID="Equation.DSMT4" ShapeID="_x0000_i1043" DrawAspect="Content" ObjectID="_1408118615" r:id="rId47"/>
         </w:object>
       </w:r>
       <w:r>
@@ -5506,7 +5471,7 @@
           <v:shape id="_x0000_i1044" type="#_x0000_t75" style="width:12.75pt;height:12.75pt" o:ole="">
             <v:imagedata r:id="rId48" o:title=""/>
           </v:shape>
-          <o:OLEObject Type="Embed" ProgID="Equation.DSMT4" ShapeID="_x0000_i1044" DrawAspect="Content" ObjectID="_1406145936" r:id="rId49"/>
+          <o:OLEObject Type="Embed" ProgID="Equation.DSMT4" ShapeID="_x0000_i1044" DrawAspect="Content" ObjectID="_1408118616" r:id="rId49"/>
         </w:object>
       </w:r>
       <w:r>
@@ -5530,7 +5495,7 @@
           <v:shape id="_x0000_i1045" type="#_x0000_t75" style="width:38.25pt;height:20.25pt" o:ole="">
             <v:imagedata r:id="rId50" o:title=""/>
           </v:shape>
-          <o:OLEObject Type="Embed" ProgID="Equation.DSMT4" ShapeID="_x0000_i1045" DrawAspect="Content" ObjectID="_1406145937" r:id="rId51"/>
+          <o:OLEObject Type="Embed" ProgID="Equation.DSMT4" ShapeID="_x0000_i1045" DrawAspect="Content" ObjectID="_1408118617" r:id="rId51"/>
         </w:object>
       </w:r>
       <w:r>
@@ -5554,7 +5519,7 @@
           <v:shape id="_x0000_i1046" type="#_x0000_t75" style="width:86.25pt;height:20.25pt" o:ole="">
             <v:imagedata r:id="rId52" o:title=""/>
           </v:shape>
-          <o:OLEObject Type="Embed" ProgID="Equation.DSMT4" ShapeID="_x0000_i1046" DrawAspect="Content" ObjectID="_1406145938" r:id="rId53"/>
+          <o:OLEObject Type="Embed" ProgID="Equation.DSMT4" ShapeID="_x0000_i1046" DrawAspect="Content" ObjectID="_1408118618" r:id="rId53"/>
         </w:object>
       </w:r>
       <w:r>
@@ -5578,7 +5543,7 @@
           <v:shape id="_x0000_i1047" type="#_x0000_t75" style="width:87pt;height:21pt" o:ole="">
             <v:imagedata r:id="rId54" o:title=""/>
           </v:shape>
-          <o:OLEObject Type="Embed" ProgID="Equation.DSMT4" ShapeID="_x0000_i1047" DrawAspect="Content" ObjectID="_1406145939" r:id="rId55"/>
+          <o:OLEObject Type="Embed" ProgID="Equation.DSMT4" ShapeID="_x0000_i1047" DrawAspect="Content" ObjectID="_1408118619" r:id="rId55"/>
         </w:object>
       </w:r>
       <w:r>
@@ -5602,7 +5567,7 @@
           <v:shape id="_x0000_i1048" type="#_x0000_t75" style="width:54.75pt;height:21pt" o:ole="">
             <v:imagedata r:id="rId56" o:title=""/>
           </v:shape>
-          <o:OLEObject Type="Embed" ProgID="Equation.DSMT4" ShapeID="_x0000_i1048" DrawAspect="Content" ObjectID="_1406145940" r:id="rId57"/>
+          <o:OLEObject Type="Embed" ProgID="Equation.DSMT4" ShapeID="_x0000_i1048" DrawAspect="Content" ObjectID="_1408118620" r:id="rId57"/>
         </w:object>
       </w:r>
       <w:r>
@@ -5626,7 +5591,7 @@
           <v:shape id="_x0000_i1049" type="#_x0000_t75" style="width:14.25pt;height:12.75pt" o:ole="">
             <v:imagedata r:id="rId58" o:title=""/>
           </v:shape>
-          <o:OLEObject Type="Embed" ProgID="Equation.DSMT4" ShapeID="_x0000_i1049" DrawAspect="Content" ObjectID="_1406145941" r:id="rId59"/>
+          <o:OLEObject Type="Embed" ProgID="Equation.DSMT4" ShapeID="_x0000_i1049" DrawAspect="Content" ObjectID="_1408118621" r:id="rId59"/>
         </w:object>
       </w:r>
       <w:r>
@@ -5661,7 +5626,7 @@
           <v:shape id="_x0000_i1050" type="#_x0000_t75" style="width:11.25pt;height:12.75pt" o:ole="">
             <v:imagedata r:id="rId60" o:title=""/>
           </v:shape>
-          <o:OLEObject Type="Embed" ProgID="Equation.DSMT4" ShapeID="_x0000_i1050" DrawAspect="Content" ObjectID="_1406145942" r:id="rId61"/>
+          <o:OLEObject Type="Embed" ProgID="Equation.DSMT4" ShapeID="_x0000_i1050" DrawAspect="Content" ObjectID="_1408118622" r:id="rId61"/>
         </w:object>
       </w:r>
       <w:r>
@@ -5769,7 +5734,7 @@
                 <v:shape id="_x0000_i1051" type="#_x0000_t75" style="width:57.75pt;height:20.25pt" o:ole="">
                   <v:imagedata r:id="rId62" o:title=""/>
                 </v:shape>
-                <o:OLEObject Type="Embed" ProgID="Equation.DSMT4" ShapeID="_x0000_i1051" DrawAspect="Content" ObjectID="_1406145943" r:id="rId63"/>
+                <o:OLEObject Type="Embed" ProgID="Equation.DSMT4" ShapeID="_x0000_i1051" DrawAspect="Content" ObjectID="_1408118623" r:id="rId63"/>
               </w:object>
             </w:r>
           </w:p>
@@ -5795,7 +5760,7 @@
                 <v:shape id="_x0000_i1052" type="#_x0000_t75" style="width:144.75pt;height:20.25pt" o:ole="">
                   <v:imagedata r:id="rId64" o:title=""/>
                 </v:shape>
-                <o:OLEObject Type="Embed" ProgID="Equation.DSMT4" ShapeID="_x0000_i1052" DrawAspect="Content" ObjectID="_1406145944" r:id="rId65"/>
+                <o:OLEObject Type="Embed" ProgID="Equation.DSMT4" ShapeID="_x0000_i1052" DrawAspect="Content" ObjectID="_1408118624" r:id="rId65"/>
               </w:object>
             </w:r>
             <w:r>
@@ -5810,7 +5775,7 @@
                 <v:shape id="_x0000_i1053" type="#_x0000_t75" style="width:153pt;height:20.25pt" o:ole="">
                   <v:imagedata r:id="rId66" o:title=""/>
                 </v:shape>
-                <o:OLEObject Type="Embed" ProgID="Equation.DSMT4" ShapeID="_x0000_i1053" DrawAspect="Content" ObjectID="_1406145945" r:id="rId67"/>
+                <o:OLEObject Type="Embed" ProgID="Equation.DSMT4" ShapeID="_x0000_i1053" DrawAspect="Content" ObjectID="_1408118625" r:id="rId67"/>
               </w:object>
             </w:r>
           </w:p>
@@ -5980,7 +5945,7 @@
                 <v:shape id="_x0000_i1054" type="#_x0000_t75" style="width:213pt;height:62.25pt" o:ole="">
                   <v:imagedata r:id="rId68" o:title=""/>
                 </v:shape>
-                <o:OLEObject Type="Embed" ProgID="Equation.DSMT4" ShapeID="_x0000_i1054" DrawAspect="Content" ObjectID="_1406145946" r:id="rId69"/>
+                <o:OLEObject Type="Embed" ProgID="Equation.DSMT4" ShapeID="_x0000_i1054" DrawAspect="Content" ObjectID="_1408118626" r:id="rId69"/>
               </w:object>
             </w:r>
           </w:p>
@@ -6094,7 +6059,7 @@
           <v:shape id="_x0000_i1055" type="#_x0000_t75" style="width:14.25pt;height:14.25pt" o:ole="">
             <v:imagedata r:id="rId70" o:title=""/>
           </v:shape>
-          <o:OLEObject Type="Embed" ProgID="Equation.DSMT4" ShapeID="_x0000_i1055" DrawAspect="Content" ObjectID="_1406145947" r:id="rId71"/>
+          <o:OLEObject Type="Embed" ProgID="Equation.DSMT4" ShapeID="_x0000_i1055" DrawAspect="Content" ObjectID="_1408118627" r:id="rId71"/>
         </w:object>
       </w:r>
       <w:r>
@@ -6165,7 +6130,7 @@
           <v:shape id="_x0000_i1056" type="#_x0000_t75" style="width:12.75pt;height:12.75pt" o:ole="">
             <v:imagedata r:id="rId72" o:title=""/>
           </v:shape>
-          <o:OLEObject Type="Embed" ProgID="Equation.DSMT4" ShapeID="_x0000_i1056" DrawAspect="Content" ObjectID="_1406145948" r:id="rId73"/>
+          <o:OLEObject Type="Embed" ProgID="Equation.DSMT4" ShapeID="_x0000_i1056" DrawAspect="Content" ObjectID="_1408118628" r:id="rId73"/>
         </w:object>
       </w:r>
       <w:r>
@@ -6189,7 +6154,7 @@
           <v:shape id="_x0000_i1057" type="#_x0000_t75" style="width:54.75pt;height:21pt" o:ole="">
             <v:imagedata r:id="rId56" o:title=""/>
           </v:shape>
-          <o:OLEObject Type="Embed" ProgID="Equation.DSMT4" ShapeID="_x0000_i1057" DrawAspect="Content" ObjectID="_1406145949" r:id="rId74"/>
+          <o:OLEObject Type="Embed" ProgID="Equation.DSMT4" ShapeID="_x0000_i1057" DrawAspect="Content" ObjectID="_1408118629" r:id="rId74"/>
         </w:object>
       </w:r>
       <w:r>
@@ -6213,7 +6178,7 @@
           <v:shape id="_x0000_i1058" type="#_x0000_t75" style="width:36.75pt;height:20.25pt" o:ole="">
             <v:imagedata r:id="rId75" o:title=""/>
           </v:shape>
-          <o:OLEObject Type="Embed" ProgID="Equation.DSMT4" ShapeID="_x0000_i1058" DrawAspect="Content" ObjectID="_1406145950" r:id="rId76"/>
+          <o:OLEObject Type="Embed" ProgID="Equation.DSMT4" ShapeID="_x0000_i1058" DrawAspect="Content" ObjectID="_1408118630" r:id="rId76"/>
         </w:object>
       </w:r>
       <w:r>
@@ -6275,7 +6240,7 @@
           <v:shape id="_x0000_i1059" type="#_x0000_t75" style="width:42.75pt;height:20.25pt" o:ole="">
             <v:imagedata r:id="rId77" o:title=""/>
           </v:shape>
-          <o:OLEObject Type="Embed" ProgID="Equation.DSMT4" ShapeID="_x0000_i1059" DrawAspect="Content" ObjectID="_1406145951" r:id="rId78"/>
+          <o:OLEObject Type="Embed" ProgID="Equation.DSMT4" ShapeID="_x0000_i1059" DrawAspect="Content" ObjectID="_1408118631" r:id="rId78"/>
         </w:object>
       </w:r>
       <w:r>
@@ -6298,7 +6263,6 @@
           <w:id w:val="-621384939"/>
           <w:citation/>
         </w:sdtPr>
-        <w:sdtEndPr/>
         <w:sdtContent>
           <w:r>
             <w:rPr>
@@ -6359,7 +6323,6 @@
           <w:id w:val="-1823956339"/>
           <w:citation/>
         </w:sdtPr>
-        <w:sdtEndPr/>
         <w:sdtContent>
           <w:r>
             <w:rPr>
@@ -6430,7 +6393,6 @@
           <w:id w:val="1756860500"/>
           <w:citation/>
         </w:sdtPr>
-        <w:sdtEndPr/>
         <w:sdtContent>
           <w:r>
             <w:rPr>
@@ -6732,7 +6694,7 @@
           <v:shape id="_x0000_i1060" type="#_x0000_t75" style="width:43.5pt;height:20.25pt" o:ole="">
             <v:imagedata r:id="rId79" o:title=""/>
           </v:shape>
-          <o:OLEObject Type="Embed" ProgID="Equation.DSMT4" ShapeID="_x0000_i1060" DrawAspect="Content" ObjectID="_1406145952" r:id="rId80"/>
+          <o:OLEObject Type="Embed" ProgID="Equation.DSMT4" ShapeID="_x0000_i1060" DrawAspect="Content" ObjectID="_1408118632" r:id="rId80"/>
         </w:object>
       </w:r>
       <w:r>
@@ -6827,7 +6789,7 @@
           <w:lang w:val="en"/>
         </w:rPr>
       </w:pPr>
-      <w:bookmarkStart w:id="3" w:name="_Ref322002129"/>
+      <w:bookmarkStart w:id="2" w:name="_Ref322002129"/>
       <w:r>
         <w:rPr>
           <w:rFonts w:asciiTheme="majorBidi" w:hAnsiTheme="majorBidi" w:cstheme="majorBidi"/>
@@ -6940,7 +6902,7 @@
         </w:rPr>
         <w:t xml:space="preserve"> Parallelogram (right).</w:t>
       </w:r>
-      <w:bookmarkEnd w:id="3"/>
+      <w:bookmarkEnd w:id="2"/>
     </w:p>
     <w:p>
       <w:pPr>
@@ -7196,7 +7158,6 @@
           <w:id w:val="-1886334046"/>
           <w:citation/>
         </w:sdtPr>
-        <w:sdtEndPr/>
         <w:sdtContent>
           <w:r>
             <w:rPr>
@@ -7259,13 +7220,214 @@
     </w:p>
     <w:p>
       <w:pPr>
-        <w:rPr>
-          <w:rFonts w:asciiTheme="majorHAnsi" w:eastAsiaTheme="majorEastAsia" w:hAnsiTheme="majorHAnsi" w:cstheme="majorBidi"/>
-          <w:b/>
-          <w:bCs/>
-          <w:color w:val="4F81BD" w:themeColor="accent1"/>
-          <w:sz w:val="26"/>
-          <w:szCs w:val="26"/>
+        <w:jc w:val="both"/>
+        <w:rPr>
+          <w:rFonts w:asciiTheme="majorBidi" w:hAnsiTheme="majorBidi" w:cstheme="majorBidi"/>
+          <w:sz w:val="24"/>
+          <w:szCs w:val="24"/>
+          <w:lang w:val="en"/>
+        </w:rPr>
+      </w:pPr>
+      <w:proofErr w:type="spellStart"/>
+      <w:r>
+        <w:rPr>
+          <w:lang w:val="en-US" w:bidi="ar-SA"/>
+        </w:rPr>
+        <w:lastRenderedPageBreak/>
+        <w:t>Ratanamahata</w:t>
+      </w:r>
+      <w:r>
+        <w:rPr>
+          <w:lang w:val="en-US" w:bidi="ar-SA"/>
+        </w:rPr>
+        <w:t>na</w:t>
+      </w:r>
+      <w:proofErr w:type="spellEnd"/>
+      <w:r>
+        <w:rPr>
+          <w:lang w:val="en-US" w:bidi="ar-SA"/>
+        </w:rPr>
+        <w:t xml:space="preserve"> and </w:t>
+      </w:r>
+      <w:proofErr w:type="spellStart"/>
+      <w:r>
+        <w:rPr>
+          <w:lang w:val="en-US" w:bidi="ar-SA"/>
+        </w:rPr>
+        <w:t>Kough</w:t>
+      </w:r>
+      <w:proofErr w:type="spellEnd"/>
+      <w:r>
+        <w:rPr>
+          <w:lang w:val="en-US" w:bidi="ar-SA"/>
+        </w:rPr>
+        <w:t xml:space="preserve"> have shown the following fact</w:t>
+      </w:r>
+      <w:r>
+        <w:rPr>
+          <w:lang w:val="en-US" w:bidi="ar-SA"/>
+        </w:rPr>
+        <w:t xml:space="preserve"> </w:t>
+      </w:r>
+      <w:proofErr w:type="spellStart"/>
+      <w:r>
+        <w:rPr>
+          <w:lang w:val="en-US" w:bidi="ar-SA"/>
+        </w:rPr>
+        <w:t>about</w:t>
+      </w:r>
+      <w:proofErr w:type="spellEnd"/>
+      <w:r>
+        <w:rPr>
+          <w:lang w:val="en-US" w:bidi="ar-SA"/>
+        </w:rPr>
+        <w:t xml:space="preserve"> DTW in </w:t>
+      </w:r>
+      <w:r>
+        <w:rPr>
+          <w:lang w:val="en-US" w:bidi="ar-SA"/>
+        </w:rPr>
+        <w:t>their</w:t>
+      </w:r>
+      <w:r>
+        <w:rPr>
+          <w:lang w:val="en-US" w:bidi="ar-SA"/>
+        </w:rPr>
+        <w:t xml:space="preserve"> work in </w:t>
+      </w:r>
+      <w:sdt>
+        <w:sdtPr>
+          <w:rPr>
+            <w:lang w:val="en-US" w:bidi="ar-SA"/>
+          </w:rPr>
+          <w:id w:val="1226185969"/>
+          <w:citation/>
+        </w:sdtPr>
+        <w:sdtContent>
+          <w:r>
+            <w:rPr>
+              <w:lang w:val="en-US" w:bidi="ar-SA"/>
+            </w:rPr>
+            <w:fldChar w:fldCharType="begin"/>
+          </w:r>
+          <w:r>
+            <w:rPr>
+              <w:lang w:val="en-US" w:bidi="ar-SA"/>
+            </w:rPr>
+            <w:instrText xml:space="preserve"> CITATION Rat1 \l 1033 </w:instrText>
+          </w:r>
+          <w:r>
+            <w:rPr>
+              <w:lang w:val="en-US" w:bidi="ar-SA"/>
+            </w:rPr>
+            <w:fldChar w:fldCharType="separate"/>
+          </w:r>
+          <w:r>
+            <w:rPr>
+              <w:noProof/>
+              <w:lang w:val="en-US" w:bidi="ar-SA"/>
+            </w:rPr>
+            <w:t>[8]</w:t>
+          </w:r>
+          <w:r>
+            <w:rPr>
+              <w:lang w:val="en-US" w:bidi="ar-SA"/>
+            </w:rPr>
+            <w:fldChar w:fldCharType="end"/>
+          </w:r>
+        </w:sdtContent>
+      </w:sdt>
+      <w:r>
+        <w:rPr>
+          <w:lang w:val="en-US" w:bidi="ar-SA"/>
+        </w:rPr>
+        <w:t>: Co</w:t>
+      </w:r>
+      <w:r>
+        <w:rPr>
+          <w:lang w:val="en-US" w:bidi="ar-SA"/>
+        </w:rPr>
+        <w:t xml:space="preserve">mparing sequences of different lengths and </w:t>
+      </w:r>
+      <w:proofErr w:type="spellStart"/>
+      <w:r>
+        <w:rPr>
+          <w:lang w:val="en-US" w:bidi="ar-SA"/>
+        </w:rPr>
+        <w:t>reinterpolating</w:t>
+      </w:r>
+      <w:proofErr w:type="spellEnd"/>
+      <w:r>
+        <w:rPr>
+          <w:lang w:val="en-US" w:bidi="ar-SA"/>
+        </w:rPr>
+        <w:t xml:space="preserve"> them to equal length produce no statistically significant difference in accuracy or precision/recall.</w:t>
+      </w:r>
+      <w:r>
+        <w:rPr>
+          <w:lang w:val="en-US" w:bidi="ar-SA"/>
+        </w:rPr>
+        <w:t xml:space="preserve">  </w:t>
+      </w:r>
+    </w:p>
+    <w:p>
+      <w:pPr>
+        <w:rPr>
+          <w:lang w:val="en-US" w:bidi="ar-SA"/>
+        </w:rPr>
+      </w:pPr>
+      <w:r>
+        <w:rPr>
+          <w:lang w:val="en-US" w:bidi="ar-SA"/>
+        </w:rPr>
+        <w:t xml:space="preserve">Although in our work we do make </w:t>
+      </w:r>
+      <w:proofErr w:type="spellStart"/>
+      <w:r>
+        <w:rPr>
+          <w:lang w:val="en-US" w:bidi="ar-SA"/>
+        </w:rPr>
+        <w:t>reinterpolating</w:t>
+      </w:r>
+      <w:proofErr w:type="spellEnd"/>
+      <w:r>
+        <w:rPr>
+          <w:lang w:val="en-US" w:bidi="ar-SA"/>
+        </w:rPr>
+        <w:t xml:space="preserve"> of </w:t>
+      </w:r>
+      <w:proofErr w:type="spellStart"/>
+      <w:r>
+        <w:rPr>
+          <w:lang w:val="en-US" w:bidi="ar-SA"/>
+        </w:rPr>
+        <w:t>sequeces</w:t>
+      </w:r>
+      <w:proofErr w:type="spellEnd"/>
+      <w:r>
+        <w:rPr>
+          <w:lang w:val="en-US" w:bidi="ar-SA"/>
+        </w:rPr>
+        <w:t xml:space="preserve"> to compare </w:t>
+      </w:r>
+      <w:proofErr w:type="spellStart"/>
+      <w:r>
+        <w:rPr>
+          <w:lang w:val="en-US" w:bidi="ar-SA"/>
+        </w:rPr>
+        <w:t>equilenth</w:t>
+      </w:r>
+      <w:proofErr w:type="spellEnd"/>
+      <w:r>
+        <w:rPr>
+          <w:lang w:val="en-US" w:bidi="ar-SA"/>
+        </w:rPr>
+        <w:t xml:space="preserve"> sequences.</w:t>
+      </w:r>
+    </w:p>
+    <w:p>
+      <w:pPr>
+        <w:rPr>
           <w:lang w:val="en-US" w:bidi="ar-SA"/>
         </w:rPr>
       </w:pPr>
@@ -7467,7 +7629,6 @@
           <w:id w:val="-1220053790"/>
           <w:citation/>
         </w:sdtPr>
-        <w:sdtEndPr/>
         <w:sdtContent>
           <w:r>
             <w:rPr>
@@ -7647,7 +7808,6 @@
           <w:id w:val="319240505"/>
           <w:citation/>
         </w:sdtPr>
-        <w:sdtEndPr/>
         <w:sdtContent>
           <w:r>
             <w:rPr>
@@ -7726,7 +7886,7 @@
           <v:shape id="_x0000_i1061" type="#_x0000_t75" style="width:66pt;height:21pt" o:ole="">
             <v:imagedata r:id="rId82" o:title=""/>
           </v:shape>
-          <o:OLEObject Type="Embed" ProgID="Equation.DSMT4" ShapeID="_x0000_i1061" DrawAspect="Content" ObjectID="_1406145953" r:id="rId83"/>
+          <o:OLEObject Type="Embed" ProgID="Equation.DSMT4" ShapeID="_x0000_i1061" DrawAspect="Content" ObjectID="_1408118633" r:id="rId83"/>
         </w:object>
       </w:r>
       <w:r>
@@ -7883,7 +8043,6 @@
           <w:id w:val="385916649"/>
           <w:citation/>
         </w:sdtPr>
-        <w:sdtEndPr/>
         <w:sdtContent>
           <w:r>
             <w:rPr>
@@ -7963,7 +8122,7 @@
           <v:shape id="_x0000_i1062" type="#_x0000_t75" style="width:13.5pt;height:18pt" o:ole="">
             <v:imagedata r:id="rId84" o:title=""/>
           </v:shape>
-          <o:OLEObject Type="Embed" ProgID="Equation.DSMT4" ShapeID="_x0000_i1062" DrawAspect="Content" ObjectID="_1406145954" r:id="rId85"/>
+          <o:OLEObject Type="Embed" ProgID="Equation.DSMT4" ShapeID="_x0000_i1062" DrawAspect="Content" ObjectID="_1408118634" r:id="rId85"/>
         </w:object>
       </w:r>
       <w:r>
@@ -7987,7 +8146,7 @@
           <v:shape id="_x0000_i1063" type="#_x0000_t75" style="width:13.5pt;height:18pt" o:ole="">
             <v:imagedata r:id="rId84" o:title=""/>
           </v:shape>
-          <o:OLEObject Type="Embed" ProgID="Equation.DSMT4" ShapeID="_x0000_i1063" DrawAspect="Content" ObjectID="_1406145955" r:id="rId86"/>
+          <o:OLEObject Type="Embed" ProgID="Equation.DSMT4" ShapeID="_x0000_i1063" DrawAspect="Content" ObjectID="_1408118635" r:id="rId86"/>
         </w:object>
       </w:r>
       <w:r>
@@ -8150,7 +8309,6 @@
           <w:id w:val="-1086834515"/>
           <w:citation/>
         </w:sdtPr>
-        <w:sdtEndPr/>
         <w:sdtContent>
           <w:r>
             <w:rPr>
@@ -8248,7 +8406,7 @@
           <v:shape id="_x0000_i1064" type="#_x0000_t75" style="width:33pt;height:20.25pt" o:ole="">
             <v:imagedata r:id="rId87" o:title=""/>
           </v:shape>
-          <o:OLEObject Type="Embed" ProgID="Equation.DSMT4" ShapeID="_x0000_i1064" DrawAspect="Content" ObjectID="_1406145956" r:id="rId88"/>
+          <o:OLEObject Type="Embed" ProgID="Equation.DSMT4" ShapeID="_x0000_i1064" DrawAspect="Content" ObjectID="_1408118636" r:id="rId88"/>
         </w:object>
       </w:r>
       <w:r>
@@ -8410,7 +8568,6 @@
           <w:id w:val="-915704314"/>
           <w:citation/>
         </w:sdtPr>
-        <w:sdtEndPr/>
         <w:sdtContent>
           <w:r>
             <w:rPr>
@@ -8507,7 +8664,7 @@
           <v:shape id="_x0000_i1065" type="#_x0000_t75" style="width:12.75pt;height:18pt" o:ole="">
             <v:imagedata r:id="rId89" o:title=""/>
           </v:shape>
-          <o:OLEObject Type="Embed" ProgID="Equation.DSMT4" ShapeID="_x0000_i1065" DrawAspect="Content" ObjectID="_1406145957" r:id="rId90"/>
+          <o:OLEObject Type="Embed" ProgID="Equation.DSMT4" ShapeID="_x0000_i1065" DrawAspect="Content" ObjectID="_1408118637" r:id="rId90"/>
         </w:object>
       </w:r>
       <w:r>
@@ -8531,7 +8688,7 @@
           <v:shape id="_x0000_i1066" type="#_x0000_t75" style="width:24pt;height:14.25pt" o:ole="">
             <v:imagedata r:id="rId91" o:title=""/>
           </v:shape>
-          <o:OLEObject Type="Embed" ProgID="Equation.DSMT4" ShapeID="_x0000_i1066" DrawAspect="Content" ObjectID="_1406145958" r:id="rId92"/>
+          <o:OLEObject Type="Embed" ProgID="Equation.DSMT4" ShapeID="_x0000_i1066" DrawAspect="Content" ObjectID="_1408118638" r:id="rId92"/>
         </w:object>
       </w:r>
       <w:r>
@@ -8555,7 +8712,7 @@
           <v:shape id="_x0000_i1067" type="#_x0000_t75" style="width:174.75pt;height:20.25pt" o:ole="">
             <v:imagedata r:id="rId93" o:title=""/>
           </v:shape>
-          <o:OLEObject Type="Embed" ProgID="Equation.DSMT4" ShapeID="_x0000_i1067" DrawAspect="Content" ObjectID="_1406145959" r:id="rId94"/>
+          <o:OLEObject Type="Embed" ProgID="Equation.DSMT4" ShapeID="_x0000_i1067" DrawAspect="Content" ObjectID="_1408118639" r:id="rId94"/>
         </w:object>
       </w:r>
       <w:r>
@@ -8579,7 +8736,7 @@
           <v:shape id="_x0000_i1068" type="#_x0000_t75" style="width:12.75pt;height:18pt" o:ole="">
             <v:imagedata r:id="rId95" o:title=""/>
           </v:shape>
-          <o:OLEObject Type="Embed" ProgID="Equation.DSMT4" ShapeID="_x0000_i1068" DrawAspect="Content" ObjectID="_1406145960" r:id="rId96"/>
+          <o:OLEObject Type="Embed" ProgID="Equation.DSMT4" ShapeID="_x0000_i1068" DrawAspect="Content" ObjectID="_1408118640" r:id="rId96"/>
         </w:object>
       </w:r>
       <w:r>
@@ -8641,7 +8798,7 @@
           <v:shape id="_x0000_i1069" type="#_x0000_t75" style="width:12.75pt;height:18pt" o:ole="">
             <v:imagedata r:id="rId97" o:title=""/>
           </v:shape>
-          <o:OLEObject Type="Embed" ProgID="Equation.DSMT4" ShapeID="_x0000_i1069" DrawAspect="Content" ObjectID="_1406145961" r:id="rId98"/>
+          <o:OLEObject Type="Embed" ProgID="Equation.DSMT4" ShapeID="_x0000_i1069" DrawAspect="Content" ObjectID="_1408118641" r:id="rId98"/>
         </w:object>
       </w:r>
       <w:r>
@@ -8674,7 +8831,7 @@
           <v:shape id="_x0000_i1070" type="#_x0000_t75" style="width:12pt;height:18pt" o:ole="">
             <v:imagedata r:id="rId99" o:title=""/>
           </v:shape>
-          <o:OLEObject Type="Embed" ProgID="Equation.DSMT4" ShapeID="_x0000_i1070" DrawAspect="Content" ObjectID="_1406145962" r:id="rId100"/>
+          <o:OLEObject Type="Embed" ProgID="Equation.DSMT4" ShapeID="_x0000_i1070" DrawAspect="Content" ObjectID="_1408118642" r:id="rId100"/>
         </w:object>
       </w:r>
       <w:r>
@@ -8698,7 +8855,7 @@
           <v:shape id="_x0000_i1071" type="#_x0000_t75" style="width:57pt;height:21pt" o:ole="">
             <v:imagedata r:id="rId101" o:title=""/>
           </v:shape>
-          <o:OLEObject Type="Embed" ProgID="Equation.DSMT4" ShapeID="_x0000_i1071" DrawAspect="Content" ObjectID="_1406145963" r:id="rId102"/>
+          <o:OLEObject Type="Embed" ProgID="Equation.DSMT4" ShapeID="_x0000_i1071" DrawAspect="Content" ObjectID="_1408118643" r:id="rId102"/>
         </w:object>
       </w:r>
       <w:r>
@@ -8731,7 +8888,7 @@
           <v:shape id="_x0000_i1072" type="#_x0000_t75" style="width:15.75pt;height:18pt" o:ole="">
             <v:imagedata r:id="rId103" o:title=""/>
           </v:shape>
-          <o:OLEObject Type="Embed" ProgID="Equation.DSMT4" ShapeID="_x0000_i1072" DrawAspect="Content" ObjectID="_1406145964" r:id="rId104"/>
+          <o:OLEObject Type="Embed" ProgID="Equation.DSMT4" ShapeID="_x0000_i1072" DrawAspect="Content" ObjectID="_1408118644" r:id="rId104"/>
         </w:object>
       </w:r>
       <w:r>
@@ -8784,7 +8941,7 @@
           <v:shape id="_x0000_i1073" type="#_x0000_t75" style="width:195.75pt;height:42pt" o:ole="">
             <v:imagedata r:id="rId105" o:title=""/>
           </v:shape>
-          <o:OLEObject Type="Embed" ProgID="Equation.DSMT4" ShapeID="_x0000_i1073" DrawAspect="Content" ObjectID="_1406145965" r:id="rId106"/>
+          <o:OLEObject Type="Embed" ProgID="Equation.DSMT4" ShapeID="_x0000_i1073" DrawAspect="Content" ObjectID="_1408118645" r:id="rId106"/>
         </w:object>
       </w:r>
       <w:r>
@@ -8855,7 +9012,7 @@
           <v:shape id="_x0000_i1074" type="#_x0000_t75" style="width:12.75pt;height:18pt" o:ole="">
             <v:imagedata r:id="rId107" o:title=""/>
           </v:shape>
-          <o:OLEObject Type="Embed" ProgID="Equation.DSMT4" ShapeID="_x0000_i1074" DrawAspect="Content" ObjectID="_1406145966" r:id="rId108"/>
+          <o:OLEObject Type="Embed" ProgID="Equation.DSMT4" ShapeID="_x0000_i1074" DrawAspect="Content" ObjectID="_1408118646" r:id="rId108"/>
         </w:object>
       </w:r>
       <w:r>
@@ -8879,7 +9036,7 @@
           <v:shape id="_x0000_i1075" type="#_x0000_t75" style="width:12.75pt;height:18.75pt" o:ole="">
             <v:imagedata r:id="rId109" o:title=""/>
           </v:shape>
-          <o:OLEObject Type="Embed" ProgID="Equation.DSMT4" ShapeID="_x0000_i1075" DrawAspect="Content" ObjectID="_1406145967" r:id="rId110"/>
+          <o:OLEObject Type="Embed" ProgID="Equation.DSMT4" ShapeID="_x0000_i1075" DrawAspect="Content" ObjectID="_1408118647" r:id="rId110"/>
         </w:object>
       </w:r>
       <w:r>
@@ -8912,7 +9069,7 @@
           <v:shape id="_x0000_i1076" type="#_x0000_t75" style="width:111.75pt;height:29.25pt" o:ole="">
             <v:imagedata r:id="rId111" o:title=""/>
           </v:shape>
-          <o:OLEObject Type="Embed" ProgID="Equation.DSMT4" ShapeID="_x0000_i1076" DrawAspect="Content" ObjectID="_1406145968" r:id="rId112"/>
+          <o:OLEObject Type="Embed" ProgID="Equation.DSMT4" ShapeID="_x0000_i1076" DrawAspect="Content" ObjectID="_1408118648" r:id="rId112"/>
         </w:object>
       </w:r>
       <w:r>
@@ -8956,7 +9113,7 @@
           <v:shape id="_x0000_i1077" type="#_x0000_t75" style="width:38.25pt;height:21pt" o:ole="">
             <v:imagedata r:id="rId113" o:title=""/>
           </v:shape>
-          <o:OLEObject Type="Embed" ProgID="Equation.DSMT4" ShapeID="_x0000_i1077" DrawAspect="Content" ObjectID="_1406145969" r:id="rId114"/>
+          <o:OLEObject Type="Embed" ProgID="Equation.DSMT4" ShapeID="_x0000_i1077" DrawAspect="Content" ObjectID="_1408118649" r:id="rId114"/>
         </w:object>
       </w:r>
       <w:r>
@@ -9042,7 +9199,6 @@
           <w:id w:val="-1010368485"/>
           <w:citation/>
         </w:sdtPr>
-        <w:sdtEndPr/>
         <w:sdtContent>
           <w:r>
             <w:rPr>
@@ -9192,6 +9348,517 @@
     </w:p>
     <w:p>
       <w:pPr>
+        <w:pStyle w:val="Heading1"/>
+      </w:pPr>
+      <w:r>
+        <w:lastRenderedPageBreak/>
+        <w:t>Our Approach</w:t>
+      </w:r>
+    </w:p>
+    <w:p>
+      <w:pPr>
+        <w:pStyle w:val="Heading2"/>
+      </w:pPr>
+      <w:r>
+        <w:t>Arabic Word Parts recognition</w:t>
+      </w:r>
+    </w:p>
+    <w:p>
+      <w:pPr>
+        <w:pStyle w:val="ListParagraph"/>
+        <w:numPr>
+          <w:ilvl w:val="0"/>
+          <w:numId w:val="26"/>
+        </w:numPr>
+        <w:rPr>
+          <w:lang w:val="en-US" w:bidi="ar-SA"/>
+        </w:rPr>
+      </w:pPr>
+      <w:r>
+        <w:rPr>
+          <w:lang w:val="en-US" w:bidi="ar-SA"/>
+        </w:rPr>
+        <w:t>As we have mentioned in the section about the Arabic script. A</w:t>
+      </w:r>
+      <w:r>
+        <w:rPr>
+          <w:lang w:val="en-US" w:bidi="ar-SA"/>
+        </w:rPr>
+        <w:t>rabic is a cursive written language.</w:t>
+      </w:r>
+    </w:p>
+    <w:p>
+      <w:pPr>
+        <w:pStyle w:val="ListParagraph"/>
+        <w:numPr>
+          <w:ilvl w:val="0"/>
+          <w:numId w:val="26"/>
+        </w:numPr>
+        <w:rPr>
+          <w:lang w:val="en-US" w:bidi="ar-SA"/>
+        </w:rPr>
+      </w:pPr>
+      <w:r>
+        <w:rPr>
+          <w:lang w:val="en-US" w:bidi="ar-SA"/>
+        </w:rPr>
+        <w:t>A word in Arabic is composed of connected components named Word parts</w:t>
+      </w:r>
+    </w:p>
+    <w:p>
+      <w:pPr>
+        <w:pStyle w:val="ListParagraph"/>
+        <w:numPr>
+          <w:ilvl w:val="0"/>
+          <w:numId w:val="26"/>
+        </w:numPr>
+        <w:rPr>
+          <w:lang w:val="en-US" w:bidi="ar-SA"/>
+        </w:rPr>
+      </w:pPr>
+      <w:r>
+        <w:rPr>
+          <w:lang w:val="en-US" w:bidi="ar-SA"/>
+        </w:rPr>
+        <w:t>We ignore the additional strokes, thus 7 and 5 are the same letter.</w:t>
+      </w:r>
+    </w:p>
+    <w:p>
+      <w:pPr>
+        <w:pStyle w:val="ListParagraph"/>
+        <w:numPr>
+          <w:ilvl w:val="0"/>
+          <w:numId w:val="26"/>
+        </w:numPr>
+        <w:rPr>
+          <w:lang w:val="en-US" w:bidi="ar-SA"/>
+        </w:rPr>
+      </w:pPr>
+      <w:r>
+        <w:rPr>
+          <w:lang w:val="en-US" w:bidi="ar-SA"/>
+        </w:rPr>
+        <w:t>The number of possible word parts is infinite however the number of actual word parts in the language is a finite set which contains about 40k words.</w:t>
+      </w:r>
+    </w:p>
+    <w:p>
+      <w:pPr>
+        <w:pStyle w:val="ListParagraph"/>
+        <w:numPr>
+          <w:ilvl w:val="0"/>
+          <w:numId w:val="26"/>
+        </w:numPr>
+        <w:rPr>
+          <w:lang w:val="en-US" w:bidi="ar-SA"/>
+        </w:rPr>
+      </w:pPr>
+      <w:r>
+        <w:rPr>
+          <w:lang w:val="en-US" w:bidi="ar-SA"/>
+        </w:rPr>
+        <w:t>Our approach is to try to recognize a word part.</w:t>
+      </w:r>
+    </w:p>
+    <w:p>
+      <w:pPr>
+        <w:pStyle w:val="ListParagraph"/>
+        <w:numPr>
+          <w:ilvl w:val="0"/>
+          <w:numId w:val="26"/>
+        </w:numPr>
+        <w:rPr>
+          <w:lang w:val="en-US" w:bidi="ar-SA"/>
+        </w:rPr>
+      </w:pPr>
+      <w:r>
+        <w:rPr>
+          <w:lang w:val="en-US" w:bidi="ar-SA"/>
+        </w:rPr>
+        <w:t>The learning process had several phases:</w:t>
+      </w:r>
+    </w:p>
+    <w:p>
+      <w:pPr>
+        <w:pStyle w:val="ListParagraph"/>
+        <w:numPr>
+          <w:ilvl w:val="1"/>
+          <w:numId w:val="26"/>
+        </w:numPr>
+        <w:rPr>
+          <w:lang w:val="en-US" w:bidi="ar-SA"/>
+        </w:rPr>
+      </w:pPr>
+      <w:r>
+        <w:rPr>
+          <w:lang w:val="en-US" w:bidi="ar-SA"/>
+        </w:rPr>
+        <w:t>Letters samples collection</w:t>
+      </w:r>
+    </w:p>
+    <w:p>
+      <w:pPr>
+        <w:pStyle w:val="ListParagraph"/>
+        <w:numPr>
+          <w:ilvl w:val="2"/>
+          <w:numId w:val="26"/>
+        </w:numPr>
+        <w:rPr>
+          <w:lang w:val="en-US" w:bidi="ar-SA"/>
+        </w:rPr>
+      </w:pPr>
+      <w:r>
+        <w:rPr>
+          <w:lang w:val="en-US" w:bidi="ar-SA"/>
+        </w:rPr>
+        <w:t>The ADAB Database</w:t>
+      </w:r>
+    </w:p>
+    <w:p>
+      <w:pPr>
+        <w:pStyle w:val="ListParagraph"/>
+        <w:numPr>
+          <w:ilvl w:val="2"/>
+          <w:numId w:val="26"/>
+        </w:numPr>
+        <w:rPr>
+          <w:lang w:val="en-US" w:bidi="ar-SA"/>
+        </w:rPr>
+      </w:pPr>
+      <w:r>
+        <w:rPr>
+          <w:lang w:val="en-US" w:bidi="ar-SA"/>
+        </w:rPr>
+        <w:t xml:space="preserve">Online Self-maid letter database  </w:t>
+      </w:r>
+    </w:p>
+    <w:p>
+      <w:pPr>
+        <w:pStyle w:val="ListParagraph"/>
+        <w:numPr>
+          <w:ilvl w:val="1"/>
+          <w:numId w:val="26"/>
+        </w:numPr>
+        <w:rPr>
+          <w:lang w:val="en-US" w:bidi="ar-SA"/>
+        </w:rPr>
+      </w:pPr>
+      <w:r>
+        <w:rPr>
+          <w:lang w:val="en-US" w:bidi="ar-SA"/>
+        </w:rPr>
+        <w:t>Processing – simplification and resampling</w:t>
+      </w:r>
+    </w:p>
+    <w:p>
+      <w:pPr>
+        <w:pStyle w:val="ListParagraph"/>
+        <w:numPr>
+          <w:ilvl w:val="1"/>
+          <w:numId w:val="26"/>
+        </w:numPr>
+        <w:rPr>
+          <w:lang w:val="en-US" w:bidi="ar-SA"/>
+        </w:rPr>
+      </w:pPr>
+      <w:r>
+        <w:rPr>
+          <w:lang w:val="en-US" w:bidi="ar-SA"/>
+        </w:rPr>
+        <w:t xml:space="preserve">A complete </w:t>
+      </w:r>
+      <w:proofErr w:type="spellStart"/>
+      <w:r>
+        <w:rPr>
+          <w:lang w:val="en-US" w:bidi="ar-SA"/>
+        </w:rPr>
+        <w:t>WordPart</w:t>
+      </w:r>
+      <w:proofErr w:type="spellEnd"/>
+      <w:r>
+        <w:rPr>
+          <w:lang w:val="en-US" w:bidi="ar-SA"/>
+        </w:rPr>
+        <w:t xml:space="preserve"> database</w:t>
+      </w:r>
+    </w:p>
+    <w:p>
+      <w:pPr>
+        <w:pStyle w:val="ListParagraph"/>
+        <w:numPr>
+          <w:ilvl w:val="1"/>
+          <w:numId w:val="26"/>
+        </w:numPr>
+        <w:rPr>
+          <w:lang w:val="en-US" w:bidi="ar-SA"/>
+        </w:rPr>
+      </w:pPr>
+      <w:r>
+        <w:rPr>
+          <w:lang w:val="en-US" w:bidi="ar-SA"/>
+        </w:rPr>
+        <w:t xml:space="preserve">Additional </w:t>
+      </w:r>
+      <w:r>
+        <w:rPr>
+          <w:lang w:val="en-US" w:bidi="ar-SA"/>
+        </w:rPr>
+        <w:t>Processing</w:t>
+      </w:r>
+      <w:r>
+        <w:rPr>
+          <w:lang w:val="en-US" w:bidi="ar-SA"/>
+        </w:rPr>
+        <w:t xml:space="preserve"> on the </w:t>
+      </w:r>
+      <w:proofErr w:type="spellStart"/>
+      <w:r>
+        <w:rPr>
+          <w:lang w:val="en-US" w:bidi="ar-SA"/>
+        </w:rPr>
+        <w:t>wordparts</w:t>
+      </w:r>
+      <w:proofErr w:type="spellEnd"/>
+    </w:p>
+    <w:p>
+      <w:pPr>
+        <w:pStyle w:val="ListParagraph"/>
+        <w:numPr>
+          <w:ilvl w:val="1"/>
+          <w:numId w:val="26"/>
+        </w:numPr>
+        <w:rPr>
+          <w:lang w:val="en-US" w:bidi="ar-SA"/>
+        </w:rPr>
+      </w:pPr>
+      <w:r>
+        <w:rPr>
+          <w:lang w:val="en-US" w:bidi="ar-SA"/>
+        </w:rPr>
+        <w:t>Feature Extraction</w:t>
+      </w:r>
+    </w:p>
+    <w:p>
+      <w:pPr>
+        <w:pStyle w:val="ListParagraph"/>
+        <w:numPr>
+          <w:ilvl w:val="2"/>
+          <w:numId w:val="26"/>
+        </w:numPr>
+        <w:rPr>
+          <w:lang w:val="en-US" w:bidi="ar-SA"/>
+        </w:rPr>
+      </w:pPr>
+      <w:r>
+        <w:rPr>
+          <w:lang w:val="en-US" w:bidi="ar-SA"/>
+        </w:rPr>
+        <w:t>Sequence</w:t>
+      </w:r>
+    </w:p>
+    <w:p>
+      <w:pPr>
+        <w:pStyle w:val="ListParagraph"/>
+        <w:numPr>
+          <w:ilvl w:val="2"/>
+          <w:numId w:val="26"/>
+        </w:numPr>
+        <w:rPr>
+          <w:lang w:val="en-US" w:bidi="ar-SA"/>
+        </w:rPr>
+      </w:pPr>
+      <w:r>
+        <w:rPr>
+          <w:lang w:val="en-US" w:bidi="ar-SA"/>
+        </w:rPr>
+        <w:t>Shape Context</w:t>
+      </w:r>
+    </w:p>
+    <w:p>
+      <w:pPr>
+        <w:pStyle w:val="ListParagraph"/>
+        <w:numPr>
+          <w:ilvl w:val="2"/>
+          <w:numId w:val="26"/>
+        </w:numPr>
+        <w:rPr>
+          <w:lang w:val="en-US" w:bidi="ar-SA"/>
+        </w:rPr>
+      </w:pPr>
+      <w:r>
+        <w:rPr>
+          <w:lang w:val="en-US" w:bidi="ar-SA"/>
+        </w:rPr>
+        <w:t>MAD</w:t>
+      </w:r>
+    </w:p>
+    <w:p>
+      <w:pPr>
+        <w:pStyle w:val="ListParagraph"/>
+        <w:numPr>
+          <w:ilvl w:val="1"/>
+          <w:numId w:val="26"/>
+        </w:numPr>
+        <w:rPr>
+          <w:lang w:val="en-US" w:bidi="ar-SA"/>
+        </w:rPr>
+      </w:pPr>
+      <w:r>
+        <w:rPr>
+          <w:lang w:val="en-US" w:bidi="ar-SA"/>
+        </w:rPr>
+        <w:t>EMD Embedding</w:t>
+      </w:r>
+    </w:p>
+    <w:p>
+      <w:pPr>
+        <w:pStyle w:val="ListParagraph"/>
+        <w:numPr>
+          <w:ilvl w:val="1"/>
+          <w:numId w:val="26"/>
+        </w:numPr>
+        <w:rPr>
+          <w:lang w:val="en-US" w:bidi="ar-SA"/>
+        </w:rPr>
+      </w:pPr>
+      <w:r>
+        <w:rPr>
+          <w:lang w:val="en-US" w:bidi="ar-SA"/>
+        </w:rPr>
+        <w:t>Dimensionality Reduction</w:t>
+      </w:r>
+    </w:p>
+    <w:p>
+      <w:pPr>
+        <w:pStyle w:val="ListParagraph"/>
+        <w:numPr>
+          <w:ilvl w:val="2"/>
+          <w:numId w:val="26"/>
+        </w:numPr>
+        <w:rPr>
+          <w:lang w:val="en-US" w:bidi="ar-SA"/>
+        </w:rPr>
+      </w:pPr>
+      <w:r>
+        <w:rPr>
+          <w:lang w:val="en-US" w:bidi="ar-SA"/>
+        </w:rPr>
+        <w:t>PCA</w:t>
+      </w:r>
+    </w:p>
+    <w:p>
+      <w:pPr>
+        <w:pStyle w:val="ListParagraph"/>
+        <w:numPr>
+          <w:ilvl w:val="2"/>
+          <w:numId w:val="26"/>
+        </w:numPr>
+        <w:rPr>
+          <w:lang w:val="en-US" w:bidi="ar-SA"/>
+        </w:rPr>
+      </w:pPr>
+      <w:r>
+        <w:rPr>
+          <w:lang w:val="en-US" w:bidi="ar-SA"/>
+        </w:rPr>
+        <w:t>LDA</w:t>
+      </w:r>
+    </w:p>
+    <w:p>
+      <w:pPr>
+        <w:pStyle w:val="ListParagraph"/>
+        <w:numPr>
+          <w:ilvl w:val="1"/>
+          <w:numId w:val="26"/>
+        </w:numPr>
+        <w:rPr>
+          <w:lang w:val="en-US" w:bidi="ar-SA"/>
+        </w:rPr>
+      </w:pPr>
+      <w:r>
+        <w:rPr>
+          <w:lang w:val="en-US" w:bidi="ar-SA"/>
+        </w:rPr>
+        <w:t>Fast retrieval database</w:t>
+      </w:r>
+    </w:p>
+    <w:p>
+      <w:pPr>
+        <w:pStyle w:val="ListParagraph"/>
+        <w:numPr>
+          <w:ilvl w:val="2"/>
+          <w:numId w:val="26"/>
+        </w:numPr>
+        <w:rPr>
+          <w:lang w:val="en-US" w:bidi="ar-SA"/>
+        </w:rPr>
+      </w:pPr>
+      <w:proofErr w:type="spellStart"/>
+      <w:r>
+        <w:rPr>
+          <w:lang w:val="en-US" w:bidi="ar-SA"/>
+        </w:rPr>
+        <w:t>Kdtree</w:t>
+      </w:r>
+      <w:proofErr w:type="spellEnd"/>
+      <w:r>
+        <w:rPr>
+          <w:lang w:val="en-US" w:bidi="ar-SA"/>
+        </w:rPr>
+        <w:t xml:space="preserve"> </w:t>
+      </w:r>
+    </w:p>
+    <w:p>
+      <w:pPr>
+        <w:pStyle w:val="ListParagraph"/>
+        <w:numPr>
+          <w:ilvl w:val="2"/>
+          <w:numId w:val="26"/>
+        </w:numPr>
+        <w:rPr>
+          <w:lang w:val="en-US" w:bidi="ar-SA"/>
+        </w:rPr>
+      </w:pPr>
+      <w:r>
+        <w:rPr>
+          <w:lang w:val="en-US" w:bidi="ar-SA"/>
+        </w:rPr>
+        <w:t>LSH</w:t>
+      </w:r>
+    </w:p>
+    <w:p>
+      <w:pPr>
+        <w:pStyle w:val="ListParagraph"/>
+        <w:numPr>
+          <w:ilvl w:val="0"/>
+          <w:numId w:val="26"/>
+        </w:numPr>
+        <w:rPr>
+          <w:lang w:val="en-US" w:bidi="ar-SA"/>
+        </w:rPr>
+      </w:pPr>
+      <w:r>
+        <w:rPr>
+          <w:lang w:val="en-US" w:bidi="ar-SA"/>
+        </w:rPr>
+        <w:t xml:space="preserve">The recognition Process is similar to the learning Process however after we get the </w:t>
+      </w:r>
+      <w:r>
+        <w:rPr>
+          <w:lang w:val="en-US" w:bidi="ar-SA"/>
+        </w:rPr>
+        <w:t>processed</w:t>
+      </w:r>
+      <w:bookmarkStart w:id="3" w:name="_GoBack"/>
+      <w:bookmarkEnd w:id="3"/>
+      <w:r>
+        <w:rPr>
+          <w:lang w:val="en-US" w:bidi="ar-SA"/>
+        </w:rPr>
+        <w:t xml:space="preserve"> output, we query the database for the most similar object</w:t>
+      </w:r>
+    </w:p>
+    <w:p>
+      <w:pPr>
         <w:rPr>
           <w:lang w:val="en-US" w:bidi="ar-SA"/>
         </w:rPr>
@@ -9243,7 +9910,6 @@
           <w:docPartUnique/>
         </w:docPartObj>
       </w:sdtPr>
-      <w:sdtEndPr/>
       <w:sdtContent>
         <w:p>
           <w:pPr>
@@ -9273,7 +9939,6 @@
             <w:id w:val="111145805"/>
             <w:bibliography/>
           </w:sdtPr>
-          <w:sdtEndPr/>
           <w:sdtContent>
             <w:p>
               <w:pPr>
@@ -9393,6 +10058,7 @@
                         <w:noProof/>
                         <w:lang w:val="en-US"/>
                       </w:rPr>
+                      <w:lastRenderedPageBreak/>
                       <w:t xml:space="preserve">[2] </w:t>
                     </w:r>
                   </w:p>
@@ -9877,7 +10543,7 @@
           <w:rPr>
             <w:noProof/>
           </w:rPr>
-          <w:t>6</w:t>
+          <w:t>11</w:t>
         </w:r>
         <w:r>
           <w:rPr>
@@ -10890,6 +11556,119 @@
     </w:lvl>
   </w:abstractNum>
   <w:abstractNum w:abstractNumId="9">
+    <w:nsid w:val="528D2967"/>
+    <w:multiLevelType w:val="hybridMultilevel"/>
+    <w:tmpl w:val="9E4E8CDC"/>
+    <w:lvl w:ilvl="0" w:tplc="08090001">
+      <w:start w:val="1"/>
+      <w:numFmt w:val="bullet"/>
+      <w:lvlText w:val=""/>
+      <w:lvlJc w:val="left"/>
+      <w:pPr>
+        <w:ind w:left="720" w:hanging="360"/>
+      </w:pPr>
+      <w:rPr>
+        <w:rFonts w:ascii="Symbol" w:hAnsi="Symbol" w:hint="default"/>
+      </w:rPr>
+    </w:lvl>
+    <w:lvl w:ilvl="1" w:tplc="0809000F">
+      <w:start w:val="1"/>
+      <w:numFmt w:val="decimal"/>
+      <w:lvlText w:val="%2."/>
+      <w:lvlJc w:val="left"/>
+      <w:pPr>
+        <w:ind w:left="1440" w:hanging="360"/>
+      </w:pPr>
+      <w:rPr>
+        <w:rFonts w:hint="default"/>
+      </w:rPr>
+    </w:lvl>
+    <w:lvl w:ilvl="2" w:tplc="08090005">
+      <w:start w:val="1"/>
+      <w:numFmt w:val="bullet"/>
+      <w:lvlText w:val=""/>
+      <w:lvlJc w:val="left"/>
+      <w:pPr>
+        <w:ind w:left="2160" w:hanging="360"/>
+      </w:pPr>
+      <w:rPr>
+        <w:rFonts w:ascii="Wingdings" w:hAnsi="Wingdings" w:hint="default"/>
+      </w:rPr>
+    </w:lvl>
+    <w:lvl w:ilvl="3" w:tplc="08090001">
+      <w:start w:val="1"/>
+      <w:numFmt w:val="bullet"/>
+      <w:lvlText w:val=""/>
+      <w:lvlJc w:val="left"/>
+      <w:pPr>
+        <w:ind w:left="2880" w:hanging="360"/>
+      </w:pPr>
+      <w:rPr>
+        <w:rFonts w:ascii="Symbol" w:hAnsi="Symbol" w:hint="default"/>
+      </w:rPr>
+    </w:lvl>
+    <w:lvl w:ilvl="4" w:tplc="08090003" w:tentative="1">
+      <w:start w:val="1"/>
+      <w:numFmt w:val="bullet"/>
+      <w:lvlText w:val="o"/>
+      <w:lvlJc w:val="left"/>
+      <w:pPr>
+        <w:ind w:left="3600" w:hanging="360"/>
+      </w:pPr>
+      <w:rPr>
+        <w:rFonts w:ascii="Courier New" w:hAnsi="Courier New" w:cs="Courier New" w:hint="default"/>
+      </w:rPr>
+    </w:lvl>
+    <w:lvl w:ilvl="5" w:tplc="08090005" w:tentative="1">
+      <w:start w:val="1"/>
+      <w:numFmt w:val="bullet"/>
+      <w:lvlText w:val=""/>
+      <w:lvlJc w:val="left"/>
+      <w:pPr>
+        <w:ind w:left="4320" w:hanging="360"/>
+      </w:pPr>
+      <w:rPr>
+        <w:rFonts w:ascii="Wingdings" w:hAnsi="Wingdings" w:hint="default"/>
+      </w:rPr>
+    </w:lvl>
+    <w:lvl w:ilvl="6" w:tplc="08090001" w:tentative="1">
+      <w:start w:val="1"/>
+      <w:numFmt w:val="bullet"/>
+      <w:lvlText w:val=""/>
+      <w:lvlJc w:val="left"/>
+      <w:pPr>
+        <w:ind w:left="5040" w:hanging="360"/>
+      </w:pPr>
+      <w:rPr>
+        <w:rFonts w:ascii="Symbol" w:hAnsi="Symbol" w:hint="default"/>
+      </w:rPr>
+    </w:lvl>
+    <w:lvl w:ilvl="7" w:tplc="08090003" w:tentative="1">
+      <w:start w:val="1"/>
+      <w:numFmt w:val="bullet"/>
+      <w:lvlText w:val="o"/>
+      <w:lvlJc w:val="left"/>
+      <w:pPr>
+        <w:ind w:left="5760" w:hanging="360"/>
+      </w:pPr>
+      <w:rPr>
+        <w:rFonts w:ascii="Courier New" w:hAnsi="Courier New" w:cs="Courier New" w:hint="default"/>
+      </w:rPr>
+    </w:lvl>
+    <w:lvl w:ilvl="8" w:tplc="08090005" w:tentative="1">
+      <w:start w:val="1"/>
+      <w:numFmt w:val="bullet"/>
+      <w:lvlText w:val=""/>
+      <w:lvlJc w:val="left"/>
+      <w:pPr>
+        <w:ind w:left="6480" w:hanging="360"/>
+      </w:pPr>
+      <w:rPr>
+        <w:rFonts w:ascii="Wingdings" w:hAnsi="Wingdings" w:hint="default"/>
+      </w:rPr>
+    </w:lvl>
+  </w:abstractNum>
+  <w:abstractNum w:abstractNumId="10">
     <w:nsid w:val="54EE77DC"/>
     <w:multiLevelType w:val="hybridMultilevel"/>
     <w:tmpl w:val="D3563520"/>
@@ -10978,7 +11757,7 @@
       </w:pPr>
     </w:lvl>
   </w:abstractNum>
-  <w:abstractNum w:abstractNumId="10">
+  <w:abstractNum w:abstractNumId="11">
     <w:nsid w:val="57010C43"/>
     <w:multiLevelType w:val="multilevel"/>
     <w:tmpl w:val="4E8CB270"/>
@@ -11091,7 +11870,7 @@
       </w:pPr>
     </w:lvl>
   </w:abstractNum>
-  <w:abstractNum w:abstractNumId="11">
+  <w:abstractNum w:abstractNumId="12">
     <w:nsid w:val="74AC492F"/>
     <w:multiLevelType w:val="hybridMultilevel"/>
     <w:tmpl w:val="FC5AA116"/>
@@ -11201,20 +11980,20 @@
     <w:abstractNumId w:val="4"/>
   </w:num>
   <w:num w:numId="5">
-    <w:abstractNumId w:val="10"/>
+    <w:abstractNumId w:val="11"/>
     <w:lvlOverride w:ilvl="0">
       <w:startOverride w:val="2"/>
     </w:lvlOverride>
   </w:num>
   <w:num w:numId="6">
-    <w:abstractNumId w:val="10"/>
+    <w:abstractNumId w:val="11"/>
     <w:lvlOverride w:ilvl="0"/>
     <w:lvlOverride w:ilvl="1">
       <w:startOverride w:val="2"/>
     </w:lvlOverride>
   </w:num>
   <w:num w:numId="7">
-    <w:abstractNumId w:val="10"/>
+    <w:abstractNumId w:val="11"/>
     <w:lvlOverride w:ilvl="0"/>
     <w:lvlOverride w:ilvl="1"/>
     <w:lvlOverride w:ilvl="2">
@@ -11222,7 +12001,7 @@
     </w:lvlOverride>
   </w:num>
   <w:num w:numId="8">
-    <w:abstractNumId w:val="10"/>
+    <w:abstractNumId w:val="11"/>
     <w:lvlOverride w:ilvl="0"/>
     <w:lvlOverride w:ilvl="1">
       <w:startOverride w:val="3"/>
@@ -11230,7 +12009,7 @@
     <w:lvlOverride w:ilvl="2"/>
   </w:num>
   <w:num w:numId="9">
-    <w:abstractNumId w:val="10"/>
+    <w:abstractNumId w:val="11"/>
     <w:lvlOverride w:ilvl="0"/>
     <w:lvlOverride w:ilvl="1"/>
     <w:lvlOverride w:ilvl="2">
@@ -11238,7 +12017,7 @@
     </w:lvlOverride>
   </w:num>
   <w:num w:numId="10">
-    <w:abstractNumId w:val="10"/>
+    <w:abstractNumId w:val="11"/>
     <w:lvlOverride w:ilvl="0"/>
     <w:lvlOverride w:ilvl="1">
       <w:startOverride w:val="4"/>
@@ -11246,7 +12025,7 @@
     <w:lvlOverride w:ilvl="2"/>
   </w:num>
   <w:num w:numId="11">
-    <w:abstractNumId w:val="10"/>
+    <w:abstractNumId w:val="11"/>
     <w:lvlOverride w:ilvl="0"/>
     <w:lvlOverride w:ilvl="1"/>
     <w:lvlOverride w:ilvl="2">
@@ -11254,7 +12033,7 @@
     </w:lvlOverride>
   </w:num>
   <w:num w:numId="12">
-    <w:abstractNumId w:val="10"/>
+    <w:abstractNumId w:val="11"/>
     <w:lvlOverride w:ilvl="0"/>
     <w:lvlOverride w:ilvl="1">
       <w:startOverride w:val="5"/>
@@ -11262,7 +12041,7 @@
     <w:lvlOverride w:ilvl="2"/>
   </w:num>
   <w:num w:numId="13">
-    <w:abstractNumId w:val="10"/>
+    <w:abstractNumId w:val="11"/>
     <w:lvlOverride w:ilvl="0"/>
     <w:lvlOverride w:ilvl="1"/>
     <w:lvlOverride w:ilvl="2">
@@ -11305,13 +12084,13 @@
     <w:abstractNumId w:val="5"/>
   </w:num>
   <w:num w:numId="20">
-    <w:abstractNumId w:val="11"/>
+    <w:abstractNumId w:val="12"/>
   </w:num>
   <w:num w:numId="21">
     <w:abstractNumId w:val="6"/>
   </w:num>
   <w:num w:numId="22">
-    <w:abstractNumId w:val="9"/>
+    <w:abstractNumId w:val="10"/>
   </w:num>
   <w:num w:numId="23">
     <w:abstractNumId w:val="8"/>
@@ -11321,6 +12100,9 @@
   </w:num>
   <w:num w:numId="25">
     <w:abstractNumId w:val="0"/>
+  </w:num>
+  <w:num w:numId="26">
+    <w:abstractNumId w:val="9"/>
   </w:num>
 </w:numbering>
 </file>
@@ -12764,7 +13546,7 @@
     <b:DayAccessed>12</b:DayAccessed>
     <b:URL>http://homepages.inf.ed.ac.uk/rbf/CVonline/LOCAL_COPIES/RUBNER/emd.htm</b:URL>
     <b:InternetSiteTitle>CVonline: The Evolving, Distributed, Non-Proprietary, On-Line Compendium of Computer Vision</b:InternetSiteTitle>
-    <b:RefOrder>9</b:RefOrder>
+    <b:RefOrder>10</b:RefOrder>
   </b:Source>
   <b:Source>
     <b:Tag>Shi08</b:Tag>
@@ -12790,7 +13572,7 @@
     <b:Publisher>University of Maryland</b:Publisher>
     <b:City>Maryland</b:City>
     <b:Department>Center for Automation Research</b:Department>
-    <b:RefOrder>10</b:RefOrder>
+    <b:RefOrder>11</b:RefOrder>
   </b:Source>
   <b:Source>
     <b:Tag>Poi03</b:Tag>
@@ -12814,7 +13596,7 @@
         </b:NameList>
       </b:Author>
     </b:Author>
-    <b:RefOrder>8</b:RefOrder>
+    <b:RefOrder>9</b:RefOrder>
   </b:Source>
   <b:Source>
     <b:Tag>Bel02</b:Tag>
@@ -12843,7 +13625,7 @@
     <b:JournalName>IEEE Transactions on Pattern Analysis and Machine Intelligence</b:JournalName>
     <b:Pages>509–521</b:Pages>
     <b:Volume>24</b:Volume>
-    <b:RefOrder>11</b:RefOrder>
+    <b:RefOrder>12</b:RefOrder>
   </b:Source>
   <b:Source>
     <b:Tag>Saa1</b:Tag>
@@ -12864,7 +13646,7 @@
         </b:NameList>
       </b:Author>
     </b:Author>
-    <b:RefOrder>12</b:RefOrder>
+    <b:RefOrder>13</b:RefOrder>
   </b:Source>
   <b:Source>
     <b:Tag>Har72</b:Tag>
@@ -12888,11 +13670,32 @@
     <b:Issue>10</b:Issue>
     <b:RefOrder>4</b:RefOrder>
   </b:Source>
+  <b:Source>
+    <b:Tag>Rat1</b:Tag>
+    <b:SourceType>JournalArticle</b:SourceType>
+    <b:Guid>{8767FE09-5880-434C-8389-4EC8DE6CBDC7}</b:Guid>
+    <b:Title>Three Myths about Dynamic Time Warping Data Mining</b:Title>
+    <b:Author>
+      <b:Author>
+        <b:NameList>
+          <b:Person>
+            <b:Last>Ratanamahatana</b:Last>
+            <b:First>Chotirat Ann</b:First>
+          </b:Person>
+          <b:Person>
+            <b:Last>Keogh</b:Last>
+            <b:First>Eamonn</b:First>
+          </b:Person>
+        </b:NameList>
+      </b:Author>
+    </b:Author>
+    <b:RefOrder>8</b:RefOrder>
+  </b:Source>
 </b:Sources>
 </file>
 
 <file path=customXml/itemProps1.xml><?xml version="1.0" encoding="utf-8"?>
-<ds:datastoreItem xmlns:ds="http://schemas.openxmlformats.org/officeDocument/2006/customXml" ds:itemID="{A7F0B1A0-2792-4441-B35E-76A8C21AF48E}">
+<ds:datastoreItem xmlns:ds="http://schemas.openxmlformats.org/officeDocument/2006/customXml" ds:itemID="{6F2C01DF-E876-4EB9-ACE2-36FEA105A7A7}">
   <ds:schemaRefs>
     <ds:schemaRef ds:uri="http://schemas.openxmlformats.org/officeDocument/2006/bibliography"/>
   </ds:schemaRefs>

</xml_diff>

<commit_message>
1. Thesis development 2. development of the Progressive recognizer
git-svn-id: https://arabic-icr.googlecode.com/svn/trunk@27 23b4f04e-482a-c3a5-d353-cb0f12a588d0
</commit_message>
<xml_diff>
--- a/Thesis/Thesis.docx
+++ b/Thesis/Thesis.docx
@@ -2093,10 +2093,10 @@
             <v:path o:extrusionok="f" gradientshapeok="t" o:connecttype="rect"/>
             <o:lock v:ext="edit" aspectratio="t"/>
           </v:shapetype>
-          <v:shape id="_x0000_i1025" type="#_x0000_t75" style="width:30.15pt;height:20.1pt" o:ole="">
+          <v:shape id="_x0000_i1025" type="#_x0000_t75" style="width:30pt;height:20.25pt" o:ole="">
             <v:imagedata r:id="rId9" o:title=""/>
           </v:shape>
-          <o:OLEObject Type="Embed" ProgID="Equation.DSMT4" ShapeID="_x0000_i1025" DrawAspect="Content" ObjectID="_1409219135" r:id="rId10"/>
+          <o:OLEObject Type="Embed" ProgID="Equation.DSMT4" ShapeID="_x0000_i1025" DrawAspect="Content" ObjectID="_1410525260" r:id="rId10"/>
         </w:object>
       </w:r>
       <w:r>
@@ -4369,10 +4369,10 @@
           <w:lang w:val="en"/>
         </w:rPr>
         <w:object w:dxaOrig="1840" w:dyaOrig="480">
-          <v:shape id="_x0000_i1026" type="#_x0000_t75" style="width:92.1pt;height:24.3pt" o:ole="">
+          <v:shape id="_x0000_i1026" type="#_x0000_t75" style="width:92.25pt;height:24pt" o:ole="">
             <v:imagedata r:id="rId12" o:title=""/>
           </v:shape>
-          <o:OLEObject Type="Embed" ProgID="Equation.DSMT4" ShapeID="_x0000_i1026" DrawAspect="Content" ObjectID="_1409219136" r:id="rId13"/>
+          <o:OLEObject Type="Embed" ProgID="Equation.DSMT4" ShapeID="_x0000_i1026" DrawAspect="Content" ObjectID="_1410525261" r:id="rId13"/>
         </w:object>
       </w:r>
       <w:proofErr w:type="gramStart"/>
@@ -4404,10 +4404,10 @@
           <w:lang w:val="en"/>
         </w:rPr>
         <w:object w:dxaOrig="1780" w:dyaOrig="480">
-          <v:shape id="_x0000_i1027" type="#_x0000_t75" style="width:89.6pt;height:24.3pt" o:ole="">
+          <v:shape id="_x0000_i1027" type="#_x0000_t75" style="width:89.25pt;height:24pt" o:ole="">
             <v:imagedata r:id="rId14" o:title=""/>
           </v:shape>
-          <o:OLEObject Type="Embed" ProgID="Equation.DSMT4" ShapeID="_x0000_i1027" DrawAspect="Content" ObjectID="_1409219137" r:id="rId15"/>
+          <o:OLEObject Type="Embed" ProgID="Equation.DSMT4" ShapeID="_x0000_i1027" DrawAspect="Content" ObjectID="_1410525262" r:id="rId15"/>
         </w:object>
       </w:r>
       <w:r>
@@ -4473,10 +4473,10 @@
           <w:lang w:val="en"/>
         </w:rPr>
         <w:object w:dxaOrig="1960" w:dyaOrig="480">
-          <v:shape id="_x0000_i1028" type="#_x0000_t75" style="width:97.95pt;height:24.3pt" o:ole="">
+          <v:shape id="_x0000_i1028" type="#_x0000_t75" style="width:98.25pt;height:24pt" o:ole="">
             <v:imagedata r:id="rId16" o:title=""/>
           </v:shape>
-          <o:OLEObject Type="Embed" ProgID="Equation.DSMT4" ShapeID="_x0000_i1028" DrawAspect="Content" ObjectID="_1409219138" r:id="rId17"/>
+          <o:OLEObject Type="Embed" ProgID="Equation.DSMT4" ShapeID="_x0000_i1028" DrawAspect="Content" ObjectID="_1410525263" r:id="rId17"/>
         </w:object>
       </w:r>
       <w:r>
@@ -4497,10 +4497,10 @@
           <w:lang w:val="en"/>
         </w:rPr>
         <w:object w:dxaOrig="2820" w:dyaOrig="440">
-          <v:shape id="_x0000_i1029" type="#_x0000_t75" style="width:140.65pt;height:20.95pt" o:ole="">
+          <v:shape id="_x0000_i1029" type="#_x0000_t75" style="width:141pt;height:21pt" o:ole="">
             <v:imagedata r:id="rId18" o:title=""/>
           </v:shape>
-          <o:OLEObject Type="Embed" ProgID="Equation.DSMT4" ShapeID="_x0000_i1029" DrawAspect="Content" ObjectID="_1409219139" r:id="rId19"/>
+          <o:OLEObject Type="Embed" ProgID="Equation.DSMT4" ShapeID="_x0000_i1029" DrawAspect="Content" ObjectID="_1410525264" r:id="rId19"/>
         </w:object>
       </w:r>
       <w:r>
@@ -4521,10 +4521,10 @@
           <w:lang w:val="en"/>
         </w:rPr>
         <w:object w:dxaOrig="2820" w:dyaOrig="440">
-          <v:shape id="_x0000_i1030" type="#_x0000_t75" style="width:140.65pt;height:20.95pt" o:ole="">
+          <v:shape id="_x0000_i1030" type="#_x0000_t75" style="width:141pt;height:21pt" o:ole="">
             <v:imagedata r:id="rId20" o:title=""/>
           </v:shape>
-          <o:OLEObject Type="Embed" ProgID="Equation.DSMT4" ShapeID="_x0000_i1030" DrawAspect="Content" ObjectID="_1409219140" r:id="rId21"/>
+          <o:OLEObject Type="Embed" ProgID="Equation.DSMT4" ShapeID="_x0000_i1030" DrawAspect="Content" ObjectID="_1410525265" r:id="rId21"/>
         </w:object>
       </w:r>
       <w:r>
@@ -4554,10 +4554,10 @@
           <w:lang w:val="en"/>
         </w:rPr>
         <w:object w:dxaOrig="1160" w:dyaOrig="440">
-          <v:shape id="_x0000_i1031" type="#_x0000_t75" style="width:57.75pt;height:20.95pt" o:ole="">
+          <v:shape id="_x0000_i1031" type="#_x0000_t75" style="width:57.75pt;height:21pt" o:ole="">
             <v:imagedata r:id="rId22" o:title=""/>
           </v:shape>
-          <o:OLEObject Type="Embed" ProgID="Equation.DSMT4" ShapeID="_x0000_i1031" DrawAspect="Content" ObjectID="_1409219141" r:id="rId23"/>
+          <o:OLEObject Type="Embed" ProgID="Equation.DSMT4" ShapeID="_x0000_i1031" DrawAspect="Content" ObjectID="_1410525266" r:id="rId23"/>
         </w:object>
       </w:r>
       <w:r>
@@ -4647,10 +4647,10 @@
           <w:lang w:val="en"/>
         </w:rPr>
         <w:object w:dxaOrig="960" w:dyaOrig="400">
-          <v:shape id="_x0000_i1032" type="#_x0000_t75" style="width:47.7pt;height:20.1pt" o:ole="">
+          <v:shape id="_x0000_i1032" type="#_x0000_t75" style="width:48pt;height:20.25pt" o:ole="">
             <v:imagedata r:id="rId24" o:title=""/>
           </v:shape>
-          <o:OLEObject Type="Embed" ProgID="Equation.DSMT4" ShapeID="_x0000_i1032" DrawAspect="Content" ObjectID="_1409219142" r:id="rId25"/>
+          <o:OLEObject Type="Embed" ProgID="Equation.DSMT4" ShapeID="_x0000_i1032" DrawAspect="Content" ObjectID="_1410525267" r:id="rId25"/>
         </w:object>
       </w:r>
       <w:r>
@@ -4671,10 +4671,10 @@
           <w:lang w:val="en"/>
         </w:rPr>
         <w:object w:dxaOrig="1460" w:dyaOrig="440">
-          <v:shape id="_x0000_i1033" type="#_x0000_t75" style="width:72.85pt;height:20.95pt" o:ole="">
+          <v:shape id="_x0000_i1033" type="#_x0000_t75" style="width:72.75pt;height:21pt" o:ole="">
             <v:imagedata r:id="rId26" o:title=""/>
           </v:shape>
-          <o:OLEObject Type="Embed" ProgID="Equation.DSMT4" ShapeID="_x0000_i1033" DrawAspect="Content" ObjectID="_1409219143" r:id="rId27"/>
+          <o:OLEObject Type="Embed" ProgID="Equation.DSMT4" ShapeID="_x0000_i1033" DrawAspect="Content" ObjectID="_1410525268" r:id="rId27"/>
         </w:object>
       </w:r>
       <w:r>
@@ -4743,10 +4743,10 @@
           <w:lang w:val="en"/>
         </w:rPr>
         <w:object w:dxaOrig="1280" w:dyaOrig="400">
-          <v:shape id="_x0000_i1034" type="#_x0000_t75" style="width:64.45pt;height:20.1pt" o:ole="">
+          <v:shape id="_x0000_i1034" type="#_x0000_t75" style="width:64.5pt;height:20.25pt" o:ole="">
             <v:imagedata r:id="rId28" o:title=""/>
           </v:shape>
-          <o:OLEObject Type="Embed" ProgID="Equation.DSMT4" ShapeID="_x0000_i1034" DrawAspect="Content" ObjectID="_1409219144" r:id="rId29"/>
+          <o:OLEObject Type="Embed" ProgID="Equation.DSMT4" ShapeID="_x0000_i1034" DrawAspect="Content" ObjectID="_1410525269" r:id="rId29"/>
         </w:object>
       </w:r>
       <w:proofErr w:type="gramStart"/>
@@ -4778,10 +4778,10 @@
           <w:lang w:val="en"/>
         </w:rPr>
         <w:object w:dxaOrig="1200" w:dyaOrig="400">
-          <v:shape id="_x0000_i1035" type="#_x0000_t75" style="width:60.3pt;height:20.1pt" o:ole="">
+          <v:shape id="_x0000_i1035" type="#_x0000_t75" style="width:60pt;height:20.25pt" o:ole="">
             <v:imagedata r:id="rId30" o:title=""/>
           </v:shape>
-          <o:OLEObject Type="Embed" ProgID="Equation.DSMT4" ShapeID="_x0000_i1035" DrawAspect="Content" ObjectID="_1409219145" r:id="rId31"/>
+          <o:OLEObject Type="Embed" ProgID="Equation.DSMT4" ShapeID="_x0000_i1035" DrawAspect="Content" ObjectID="_1410525270" r:id="rId31"/>
         </w:object>
       </w:r>
       <w:r>
@@ -4811,10 +4811,10 @@
           <w:lang w:val="en"/>
         </w:rPr>
         <w:object w:dxaOrig="620" w:dyaOrig="220">
-          <v:shape id="_x0000_i1036" type="#_x0000_t75" style="width:31pt;height:10.9pt" o:ole="">
+          <v:shape id="_x0000_i1036" type="#_x0000_t75" style="width:30.75pt;height:11.25pt" o:ole="">
             <v:imagedata r:id="rId32" o:title=""/>
           </v:shape>
-          <o:OLEObject Type="Embed" ProgID="Equation.DSMT4" ShapeID="_x0000_i1036" DrawAspect="Content" ObjectID="_1409219146" r:id="rId33"/>
+          <o:OLEObject Type="Embed" ProgID="Equation.DSMT4" ShapeID="_x0000_i1036" DrawAspect="Content" ObjectID="_1410525271" r:id="rId33"/>
         </w:object>
       </w:r>
       <w:r>
@@ -4835,10 +4835,10 @@
           <w:lang w:val="en"/>
         </w:rPr>
         <w:object w:dxaOrig="620" w:dyaOrig="360">
-          <v:shape id="_x0000_i1037" type="#_x0000_t75" style="width:31pt;height:18.4pt" o:ole="">
+          <v:shape id="_x0000_i1037" type="#_x0000_t75" style="width:30.75pt;height:18.75pt" o:ole="">
             <v:imagedata r:id="rId34" o:title=""/>
           </v:shape>
-          <o:OLEObject Type="Embed" ProgID="Equation.DSMT4" ShapeID="_x0000_i1037" DrawAspect="Content" ObjectID="_1409219147" r:id="rId35"/>
+          <o:OLEObject Type="Embed" ProgID="Equation.DSMT4" ShapeID="_x0000_i1037" DrawAspect="Content" ObjectID="_1410525272" r:id="rId35"/>
         </w:object>
       </w:r>
       <w:r>
@@ -4859,10 +4859,10 @@
           <w:lang w:val="en"/>
         </w:rPr>
         <w:object w:dxaOrig="740" w:dyaOrig="360">
-          <v:shape id="_x0000_i1038" type="#_x0000_t75" style="width:36.85pt;height:18.4pt" o:ole="">
+          <v:shape id="_x0000_i1038" type="#_x0000_t75" style="width:36.75pt;height:18.75pt" o:ole="">
             <v:imagedata r:id="rId36" o:title=""/>
           </v:shape>
-          <o:OLEObject Type="Embed" ProgID="Equation.DSMT4" ShapeID="_x0000_i1038" DrawAspect="Content" ObjectID="_1409219148" r:id="rId37"/>
+          <o:OLEObject Type="Embed" ProgID="Equation.DSMT4" ShapeID="_x0000_i1038" DrawAspect="Content" ObjectID="_1410525273" r:id="rId37"/>
         </w:object>
       </w:r>
       <w:r>
@@ -4921,10 +4921,10 @@
           <w:lang w:val="en"/>
         </w:rPr>
         <w:object w:dxaOrig="2920" w:dyaOrig="400">
-          <v:shape id="_x0000_i1039" type="#_x0000_t75" style="width:146.5pt;height:20.1pt" o:ole="">
+          <v:shape id="_x0000_i1039" type="#_x0000_t75" style="width:146.25pt;height:20.25pt" o:ole="">
             <v:imagedata r:id="rId38" o:title=""/>
           </v:shape>
-          <o:OLEObject Type="Embed" ProgID="Equation.DSMT4" ShapeID="_x0000_i1039" DrawAspect="Content" ObjectID="_1409219149" r:id="rId39"/>
+          <o:OLEObject Type="Embed" ProgID="Equation.DSMT4" ShapeID="_x0000_i1039" DrawAspect="Content" ObjectID="_1410525274" r:id="rId39"/>
         </w:object>
       </w:r>
     </w:p>
@@ -5009,10 +5009,10 @@
                 <w:lang w:val="en"/>
               </w:rPr>
               <w:object w:dxaOrig="2540" w:dyaOrig="680">
-                <v:shape id="_x0000_i1040" type="#_x0000_t75" style="width:126.4pt;height:33.5pt" o:ole="">
+                <v:shape id="_x0000_i1040" type="#_x0000_t75" style="width:126pt;height:33.75pt" o:ole="">
                   <v:imagedata r:id="rId40" o:title=""/>
                 </v:shape>
-                <o:OLEObject Type="Embed" ProgID="Equation.DSMT4" ShapeID="_x0000_i1040" DrawAspect="Content" ObjectID="_1409219150" r:id="rId41"/>
+                <o:OLEObject Type="Embed" ProgID="Equation.DSMT4" ShapeID="_x0000_i1040" DrawAspect="Content" ObjectID="_1410525275" r:id="rId41"/>
               </w:object>
             </w:r>
           </w:p>
@@ -5114,10 +5114,10 @@
           <w:lang w:val="en"/>
         </w:rPr>
         <w:object w:dxaOrig="1160" w:dyaOrig="400">
-          <v:shape id="_x0000_i1041" type="#_x0000_t75" style="width:57.75pt;height:20.1pt" o:ole="">
+          <v:shape id="_x0000_i1041" type="#_x0000_t75" style="width:57.75pt;height:20.25pt" o:ole="">
             <v:imagedata r:id="rId42" o:title=""/>
           </v:shape>
-          <o:OLEObject Type="Embed" ProgID="Equation.DSMT4" ShapeID="_x0000_i1041" DrawAspect="Content" ObjectID="_1409219151" r:id="rId43"/>
+          <o:OLEObject Type="Embed" ProgID="Equation.DSMT4" ShapeID="_x0000_i1041" DrawAspect="Content" ObjectID="_1410525276" r:id="rId43"/>
         </w:object>
       </w:r>
       <w:r>
@@ -5226,10 +5226,10 @@
           <w:lang w:val="en"/>
         </w:rPr>
         <w:object w:dxaOrig="499" w:dyaOrig="279">
-          <v:shape id="_x0000_i1042" type="#_x0000_t75" style="width:25.1pt;height:14.25pt" o:ole="">
+          <v:shape id="_x0000_i1042" type="#_x0000_t75" style="width:24.75pt;height:14.25pt" o:ole="">
             <v:imagedata r:id="rId44" o:title=""/>
           </v:shape>
-          <o:OLEObject Type="Embed" ProgID="Equation.DSMT4" ShapeID="_x0000_i1042" DrawAspect="Content" ObjectID="_1409219152" r:id="rId45"/>
+          <o:OLEObject Type="Embed" ProgID="Equation.DSMT4" ShapeID="_x0000_i1042" DrawAspect="Content" ObjectID="_1410525277" r:id="rId45"/>
         </w:object>
       </w:r>
       <w:r>
@@ -5289,7 +5289,7 @@
           <v:shape id="_x0000_i1043" type="#_x0000_t75" style="width:14.25pt;height:14.25pt" o:ole="">
             <v:imagedata r:id="rId46" o:title=""/>
           </v:shape>
-          <o:OLEObject Type="Embed" ProgID="Equation.DSMT4" ShapeID="_x0000_i1043" DrawAspect="Content" ObjectID="_1409219153" r:id="rId47"/>
+          <o:OLEObject Type="Embed" ProgID="Equation.DSMT4" ShapeID="_x0000_i1043" DrawAspect="Content" ObjectID="_1410525278" r:id="rId47"/>
         </w:object>
       </w:r>
       <w:r>
@@ -5395,10 +5395,10 @@
           <w:lang w:val="en"/>
         </w:rPr>
         <w:object w:dxaOrig="260" w:dyaOrig="260">
-          <v:shape id="_x0000_i1044" type="#_x0000_t75" style="width:12.55pt;height:12.55pt" o:ole="">
+          <v:shape id="_x0000_i1044" type="#_x0000_t75" style="width:12.75pt;height:12.75pt" o:ole="">
             <v:imagedata r:id="rId48" o:title=""/>
           </v:shape>
-          <o:OLEObject Type="Embed" ProgID="Equation.DSMT4" ShapeID="_x0000_i1044" DrawAspect="Content" ObjectID="_1409219154" r:id="rId49"/>
+          <o:OLEObject Type="Embed" ProgID="Equation.DSMT4" ShapeID="_x0000_i1044" DrawAspect="Content" ObjectID="_1410525279" r:id="rId49"/>
         </w:object>
       </w:r>
       <w:r>
@@ -5419,10 +5419,10 @@
           <w:lang w:val="en"/>
         </w:rPr>
         <w:object w:dxaOrig="760" w:dyaOrig="400">
-          <v:shape id="_x0000_i1045" type="#_x0000_t75" style="width:38.5pt;height:20.1pt" o:ole="">
+          <v:shape id="_x0000_i1045" type="#_x0000_t75" style="width:38.25pt;height:20.25pt" o:ole="">
             <v:imagedata r:id="rId50" o:title=""/>
           </v:shape>
-          <o:OLEObject Type="Embed" ProgID="Equation.DSMT4" ShapeID="_x0000_i1045" DrawAspect="Content" ObjectID="_1409219155" r:id="rId51"/>
+          <o:OLEObject Type="Embed" ProgID="Equation.DSMT4" ShapeID="_x0000_i1045" DrawAspect="Content" ObjectID="_1410525280" r:id="rId51"/>
         </w:object>
       </w:r>
       <w:r>
@@ -5443,10 +5443,10 @@
           <w:lang w:val="en"/>
         </w:rPr>
         <w:object w:dxaOrig="1719" w:dyaOrig="400">
-          <v:shape id="_x0000_i1046" type="#_x0000_t75" style="width:86.25pt;height:20.1pt" o:ole="">
+          <v:shape id="_x0000_i1046" type="#_x0000_t75" style="width:86.25pt;height:20.25pt" o:ole="">
             <v:imagedata r:id="rId52" o:title=""/>
           </v:shape>
-          <o:OLEObject Type="Embed" ProgID="Equation.DSMT4" ShapeID="_x0000_i1046" DrawAspect="Content" ObjectID="_1409219156" r:id="rId53"/>
+          <o:OLEObject Type="Embed" ProgID="Equation.DSMT4" ShapeID="_x0000_i1046" DrawAspect="Content" ObjectID="_1410525281" r:id="rId53"/>
         </w:object>
       </w:r>
       <w:r>
@@ -5467,10 +5467,10 @@
           <w:lang w:val="en"/>
         </w:rPr>
         <w:object w:dxaOrig="1740" w:dyaOrig="440">
-          <v:shape id="_x0000_i1047" type="#_x0000_t75" style="width:87.05pt;height:20.95pt" o:ole="">
+          <v:shape id="_x0000_i1047" type="#_x0000_t75" style="width:87pt;height:21pt" o:ole="">
             <v:imagedata r:id="rId54" o:title=""/>
           </v:shape>
-          <o:OLEObject Type="Embed" ProgID="Equation.DSMT4" ShapeID="_x0000_i1047" DrawAspect="Content" ObjectID="_1409219157" r:id="rId55"/>
+          <o:OLEObject Type="Embed" ProgID="Equation.DSMT4" ShapeID="_x0000_i1047" DrawAspect="Content" ObjectID="_1410525282" r:id="rId55"/>
         </w:object>
       </w:r>
       <w:r>
@@ -5491,10 +5491,10 @@
           <w:lang w:val="en"/>
         </w:rPr>
         <w:object w:dxaOrig="1100" w:dyaOrig="440">
-          <v:shape id="_x0000_i1048" type="#_x0000_t75" style="width:54.4pt;height:20.95pt" o:ole="">
+          <v:shape id="_x0000_i1048" type="#_x0000_t75" style="width:54.75pt;height:21pt" o:ole="">
             <v:imagedata r:id="rId56" o:title=""/>
           </v:shape>
-          <o:OLEObject Type="Embed" ProgID="Equation.DSMT4" ShapeID="_x0000_i1048" DrawAspect="Content" ObjectID="_1409219158" r:id="rId57"/>
+          <o:OLEObject Type="Embed" ProgID="Equation.DSMT4" ShapeID="_x0000_i1048" DrawAspect="Content" ObjectID="_1410525283" r:id="rId57"/>
         </w:object>
       </w:r>
       <w:r>
@@ -5515,10 +5515,10 @@
           <w:lang w:val="en"/>
         </w:rPr>
         <w:object w:dxaOrig="279" w:dyaOrig="260">
-          <v:shape id="_x0000_i1049" type="#_x0000_t75" style="width:14.25pt;height:12.55pt" o:ole="">
+          <v:shape id="_x0000_i1049" type="#_x0000_t75" style="width:14.25pt;height:12.75pt" o:ole="">
             <v:imagedata r:id="rId58" o:title=""/>
           </v:shape>
-          <o:OLEObject Type="Embed" ProgID="Equation.DSMT4" ShapeID="_x0000_i1049" DrawAspect="Content" ObjectID="_1409219159" r:id="rId59"/>
+          <o:OLEObject Type="Embed" ProgID="Equation.DSMT4" ShapeID="_x0000_i1049" DrawAspect="Content" ObjectID="_1410525284" r:id="rId59"/>
         </w:object>
       </w:r>
       <w:r>
@@ -5550,10 +5550,10 @@
           <w:lang w:val="en"/>
         </w:rPr>
         <w:object w:dxaOrig="220" w:dyaOrig="260">
-          <v:shape id="_x0000_i1050" type="#_x0000_t75" style="width:10.9pt;height:12.55pt" o:ole="">
+          <v:shape id="_x0000_i1050" type="#_x0000_t75" style="width:11.25pt;height:12.75pt" o:ole="">
             <v:imagedata r:id="rId60" o:title=""/>
           </v:shape>
-          <o:OLEObject Type="Embed" ProgID="Equation.DSMT4" ShapeID="_x0000_i1050" DrawAspect="Content" ObjectID="_1409219160" r:id="rId61"/>
+          <o:OLEObject Type="Embed" ProgID="Equation.DSMT4" ShapeID="_x0000_i1050" DrawAspect="Content" ObjectID="_1410525285" r:id="rId61"/>
         </w:object>
       </w:r>
       <w:r>
@@ -5658,10 +5658,10 @@
                 <w:lang w:val="en"/>
               </w:rPr>
               <w:object w:dxaOrig="1160" w:dyaOrig="400">
-                <v:shape id="_x0000_i1051" type="#_x0000_t75" style="width:57.75pt;height:20.1pt" o:ole="">
+                <v:shape id="_x0000_i1051" type="#_x0000_t75" style="width:57.75pt;height:20.25pt" o:ole="">
                   <v:imagedata r:id="rId62" o:title=""/>
                 </v:shape>
-                <o:OLEObject Type="Embed" ProgID="Equation.DSMT4" ShapeID="_x0000_i1051" DrawAspect="Content" ObjectID="_1409219161" r:id="rId63"/>
+                <o:OLEObject Type="Embed" ProgID="Equation.DSMT4" ShapeID="_x0000_i1051" DrawAspect="Content" ObjectID="_1410525286" r:id="rId63"/>
               </w:object>
             </w:r>
           </w:p>
@@ -5684,10 +5684,10 @@
                 <w:lang w:val="en"/>
               </w:rPr>
               <w:object w:dxaOrig="2900" w:dyaOrig="400">
-                <v:shape id="_x0000_i1052" type="#_x0000_t75" style="width:144.85pt;height:20.1pt" o:ole="">
+                <v:shape id="_x0000_i1052" type="#_x0000_t75" style="width:144.75pt;height:20.25pt" o:ole="">
                   <v:imagedata r:id="rId64" o:title=""/>
                 </v:shape>
-                <o:OLEObject Type="Embed" ProgID="Equation.DSMT4" ShapeID="_x0000_i1052" DrawAspect="Content" ObjectID="_1409219162" r:id="rId65"/>
+                <o:OLEObject Type="Embed" ProgID="Equation.DSMT4" ShapeID="_x0000_i1052" DrawAspect="Content" ObjectID="_1410525287" r:id="rId65"/>
               </w:object>
             </w:r>
             <w:r>
@@ -5699,10 +5699,10 @@
                 <w:lang w:val="en"/>
               </w:rPr>
               <w:object w:dxaOrig="3060" w:dyaOrig="400">
-                <v:shape id="_x0000_i1053" type="#_x0000_t75" style="width:153.2pt;height:20.1pt" o:ole="">
+                <v:shape id="_x0000_i1053" type="#_x0000_t75" style="width:153pt;height:20.25pt" o:ole="">
                   <v:imagedata r:id="rId66" o:title=""/>
                 </v:shape>
-                <o:OLEObject Type="Embed" ProgID="Equation.DSMT4" ShapeID="_x0000_i1053" DrawAspect="Content" ObjectID="_1409219163" r:id="rId67"/>
+                <o:OLEObject Type="Embed" ProgID="Equation.DSMT4" ShapeID="_x0000_i1053" DrawAspect="Content" ObjectID="_1410525288" r:id="rId67"/>
               </w:object>
             </w:r>
           </w:p>
@@ -5869,10 +5869,10 @@
                 <w:lang w:val="en"/>
               </w:rPr>
               <w:object w:dxaOrig="4260" w:dyaOrig="1240">
-                <v:shape id="_x0000_i1054" type="#_x0000_t75" style="width:212.65pt;height:61.95pt" o:ole="">
+                <v:shape id="_x0000_i1054" type="#_x0000_t75" style="width:212.25pt;height:62.25pt" o:ole="">
                   <v:imagedata r:id="rId68" o:title=""/>
                 </v:shape>
-                <o:OLEObject Type="Embed" ProgID="Equation.DSMT4" ShapeID="_x0000_i1054" DrawAspect="Content" ObjectID="_1409219164" r:id="rId69"/>
+                <o:OLEObject Type="Embed" ProgID="Equation.DSMT4" ShapeID="_x0000_i1054" DrawAspect="Content" ObjectID="_1410525289" r:id="rId69"/>
               </w:object>
             </w:r>
           </w:p>
@@ -5986,7 +5986,7 @@
           <v:shape id="_x0000_i1055" type="#_x0000_t75" style="width:14.25pt;height:14.25pt" o:ole="">
             <v:imagedata r:id="rId70" o:title=""/>
           </v:shape>
-          <o:OLEObject Type="Embed" ProgID="Equation.DSMT4" ShapeID="_x0000_i1055" DrawAspect="Content" ObjectID="_1409219165" r:id="rId71"/>
+          <o:OLEObject Type="Embed" ProgID="Equation.DSMT4" ShapeID="_x0000_i1055" DrawAspect="Content" ObjectID="_1410525290" r:id="rId71"/>
         </w:object>
       </w:r>
       <w:r>
@@ -6054,10 +6054,10 @@
           <w:lang w:val="en"/>
         </w:rPr>
         <w:object w:dxaOrig="260" w:dyaOrig="260">
-          <v:shape id="_x0000_i1056" type="#_x0000_t75" style="width:12.55pt;height:12.55pt" o:ole="">
+          <v:shape id="_x0000_i1056" type="#_x0000_t75" style="width:12.75pt;height:12.75pt" o:ole="">
             <v:imagedata r:id="rId72" o:title=""/>
           </v:shape>
-          <o:OLEObject Type="Embed" ProgID="Equation.DSMT4" ShapeID="_x0000_i1056" DrawAspect="Content" ObjectID="_1409219166" r:id="rId73"/>
+          <o:OLEObject Type="Embed" ProgID="Equation.DSMT4" ShapeID="_x0000_i1056" DrawAspect="Content" ObjectID="_1410525291" r:id="rId73"/>
         </w:object>
       </w:r>
       <w:r>
@@ -6078,10 +6078,10 @@
           <w:lang w:val="en"/>
         </w:rPr>
         <w:object w:dxaOrig="1100" w:dyaOrig="440">
-          <v:shape id="_x0000_i1057" type="#_x0000_t75" style="width:54.4pt;height:20.95pt" o:ole="">
+          <v:shape id="_x0000_i1057" type="#_x0000_t75" style="width:54.75pt;height:21pt" o:ole="">
             <v:imagedata r:id="rId56" o:title=""/>
           </v:shape>
-          <o:OLEObject Type="Embed" ProgID="Equation.DSMT4" ShapeID="_x0000_i1057" DrawAspect="Content" ObjectID="_1409219167" r:id="rId74"/>
+          <o:OLEObject Type="Embed" ProgID="Equation.DSMT4" ShapeID="_x0000_i1057" DrawAspect="Content" ObjectID="_1410525292" r:id="rId74"/>
         </w:object>
       </w:r>
       <w:r>
@@ -6102,10 +6102,10 @@
           <w:lang w:val="en"/>
         </w:rPr>
         <w:object w:dxaOrig="720" w:dyaOrig="400">
-          <v:shape id="_x0000_i1058" type="#_x0000_t75" style="width:36.85pt;height:20.1pt" o:ole="">
+          <v:shape id="_x0000_i1058" type="#_x0000_t75" style="width:36.75pt;height:20.25pt" o:ole="">
             <v:imagedata r:id="rId75" o:title=""/>
           </v:shape>
-          <o:OLEObject Type="Embed" ProgID="Equation.DSMT4" ShapeID="_x0000_i1058" DrawAspect="Content" ObjectID="_1409219168" r:id="rId76"/>
+          <o:OLEObject Type="Embed" ProgID="Equation.DSMT4" ShapeID="_x0000_i1058" DrawAspect="Content" ObjectID="_1410525293" r:id="rId76"/>
         </w:object>
       </w:r>
       <w:r>
@@ -6164,10 +6164,10 @@
           <w:lang w:val="en"/>
         </w:rPr>
         <w:object w:dxaOrig="859" w:dyaOrig="400">
-          <v:shape id="_x0000_i1059" type="#_x0000_t75" style="width:42.7pt;height:20.1pt" o:ole="">
+          <v:shape id="_x0000_i1059" type="#_x0000_t75" style="width:42.75pt;height:20.25pt" o:ole="">
             <v:imagedata r:id="rId77" o:title=""/>
           </v:shape>
-          <o:OLEObject Type="Embed" ProgID="Equation.DSMT4" ShapeID="_x0000_i1059" DrawAspect="Content" ObjectID="_1409219169" r:id="rId78"/>
+          <o:OLEObject Type="Embed" ProgID="Equation.DSMT4" ShapeID="_x0000_i1059" DrawAspect="Content" ObjectID="_1410525294" r:id="rId78"/>
         </w:object>
       </w:r>
       <w:r>
@@ -6618,10 +6618,10 @@
           <w:lang w:val="en"/>
         </w:rPr>
         <w:object w:dxaOrig="859" w:dyaOrig="400">
-          <v:shape id="_x0000_i1060" type="#_x0000_t75" style="width:43.55pt;height:20.1pt" o:ole="">
+          <v:shape id="_x0000_i1060" type="#_x0000_t75" style="width:43.5pt;height:20.25pt" o:ole="">
             <v:imagedata r:id="rId79" o:title=""/>
           </v:shape>
-          <o:OLEObject Type="Embed" ProgID="Equation.DSMT4" ShapeID="_x0000_i1060" DrawAspect="Content" ObjectID="_1409219170" r:id="rId80"/>
+          <o:OLEObject Type="Embed" ProgID="Equation.DSMT4" ShapeID="_x0000_i1060" DrawAspect="Content" ObjectID="_1410525295" r:id="rId80"/>
         </w:object>
       </w:r>
       <w:r>
@@ -7818,10 +7818,10 @@
           <w:lang w:val="en"/>
         </w:rPr>
         <w:object w:dxaOrig="1320" w:dyaOrig="440">
-          <v:shape id="_x0000_i1061" type="#_x0000_t75" style="width:66.15pt;height:20.95pt" o:ole="">
+          <v:shape id="_x0000_i1061" type="#_x0000_t75" style="width:66pt;height:21pt" o:ole="">
             <v:imagedata r:id="rId82" o:title=""/>
           </v:shape>
-          <o:OLEObject Type="Embed" ProgID="Equation.DSMT4" ShapeID="_x0000_i1061" DrawAspect="Content" ObjectID="_1409219171" r:id="rId83"/>
+          <o:OLEObject Type="Embed" ProgID="Equation.DSMT4" ShapeID="_x0000_i1061" DrawAspect="Content" ObjectID="_1410525296" r:id="rId83"/>
         </w:object>
       </w:r>
       <w:r>
@@ -8054,10 +8054,10 @@
           <w:lang w:val="en-US" w:bidi="ar-SA"/>
         </w:rPr>
         <w:object w:dxaOrig="260" w:dyaOrig="360">
-          <v:shape id="_x0000_i1062" type="#_x0000_t75" style="width:13.4pt;height:18.4pt" o:ole="">
+          <v:shape id="_x0000_i1062" type="#_x0000_t75" style="width:13.5pt;height:18.75pt" o:ole="">
             <v:imagedata r:id="rId84" o:title=""/>
           </v:shape>
-          <o:OLEObject Type="Embed" ProgID="Equation.DSMT4" ShapeID="_x0000_i1062" DrawAspect="Content" ObjectID="_1409219172" r:id="rId85"/>
+          <o:OLEObject Type="Embed" ProgID="Equation.DSMT4" ShapeID="_x0000_i1062" DrawAspect="Content" ObjectID="_1410525297" r:id="rId85"/>
         </w:object>
       </w:r>
       <w:r>
@@ -8078,10 +8078,10 @@
           <w:lang w:val="en-US" w:bidi="ar-SA"/>
         </w:rPr>
         <w:object w:dxaOrig="260" w:dyaOrig="360">
-          <v:shape id="_x0000_i1063" type="#_x0000_t75" style="width:13.4pt;height:18.4pt" o:ole="">
+          <v:shape id="_x0000_i1063" type="#_x0000_t75" style="width:13.5pt;height:18.75pt" o:ole="">
             <v:imagedata r:id="rId84" o:title=""/>
           </v:shape>
-          <o:OLEObject Type="Embed" ProgID="Equation.DSMT4" ShapeID="_x0000_i1063" DrawAspect="Content" ObjectID="_1409219173" r:id="rId86"/>
+          <o:OLEObject Type="Embed" ProgID="Equation.DSMT4" ShapeID="_x0000_i1063" DrawAspect="Content" ObjectID="_1410525298" r:id="rId86"/>
         </w:object>
       </w:r>
       <w:r>
@@ -8338,10 +8338,10 @@
           <w:lang w:val="en-US" w:bidi="ar-SA"/>
         </w:rPr>
         <w:object w:dxaOrig="660" w:dyaOrig="400">
-          <v:shape id="_x0000_i1064" type="#_x0000_t75" style="width:32.65pt;height:20.1pt" o:ole="">
+          <v:shape id="_x0000_i1064" type="#_x0000_t75" style="width:33pt;height:20.25pt" o:ole="">
             <v:imagedata r:id="rId87" o:title=""/>
           </v:shape>
-          <o:OLEObject Type="Embed" ProgID="Equation.DSMT4" ShapeID="_x0000_i1064" DrawAspect="Content" ObjectID="_1409219174" r:id="rId88"/>
+          <o:OLEObject Type="Embed" ProgID="Equation.DSMT4" ShapeID="_x0000_i1064" DrawAspect="Content" ObjectID="_1410525299" r:id="rId88"/>
         </w:object>
       </w:r>
       <w:r>
@@ -8578,10 +8578,10 @@
           <w:lang w:val="en"/>
         </w:rPr>
         <w:object w:dxaOrig="260" w:dyaOrig="360">
-          <v:shape id="_x0000_i1065" type="#_x0000_t75" style="width:12.55pt;height:18.4pt" o:ole="">
+          <v:shape id="_x0000_i1065" type="#_x0000_t75" style="width:12.75pt;height:18.75pt" o:ole="">
             <v:imagedata r:id="rId89" o:title=""/>
           </v:shape>
-          <o:OLEObject Type="Embed" ProgID="Equation.DSMT4" ShapeID="_x0000_i1065" DrawAspect="Content" ObjectID="_1409219175" r:id="rId90"/>
+          <o:OLEObject Type="Embed" ProgID="Equation.DSMT4" ShapeID="_x0000_i1065" DrawAspect="Content" ObjectID="_1410525300" r:id="rId90"/>
         </w:object>
       </w:r>
       <w:r>
@@ -8601,10 +8601,10 @@
           <w:lang w:val="en"/>
         </w:rPr>
         <w:object w:dxaOrig="480" w:dyaOrig="279">
-          <v:shape id="_x0000_i1066" type="#_x0000_t75" style="width:24.3pt;height:14.25pt" o:ole="">
+          <v:shape id="_x0000_i1066" type="#_x0000_t75" style="width:24pt;height:14.25pt" o:ole="">
             <v:imagedata r:id="rId91" o:title=""/>
           </v:shape>
-          <o:OLEObject Type="Embed" ProgID="Equation.DSMT4" ShapeID="_x0000_i1066" DrawAspect="Content" ObjectID="_1409219176" r:id="rId92"/>
+          <o:OLEObject Type="Embed" ProgID="Equation.DSMT4" ShapeID="_x0000_i1066" DrawAspect="Content" ObjectID="_1410525301" r:id="rId92"/>
         </w:object>
       </w:r>
       <w:r>
@@ -8624,10 +8624,10 @@
           <w:lang w:val="en"/>
         </w:rPr>
         <w:object w:dxaOrig="3500" w:dyaOrig="400">
-          <v:shape id="_x0000_i1067" type="#_x0000_t75" style="width:175pt;height:20.1pt" o:ole="">
+          <v:shape id="_x0000_i1067" type="#_x0000_t75" style="width:174.75pt;height:20.25pt" o:ole="">
             <v:imagedata r:id="rId93" o:title=""/>
           </v:shape>
-          <o:OLEObject Type="Embed" ProgID="Equation.DSMT4" ShapeID="_x0000_i1067" DrawAspect="Content" ObjectID="_1409219177" r:id="rId94"/>
+          <o:OLEObject Type="Embed" ProgID="Equation.DSMT4" ShapeID="_x0000_i1067" DrawAspect="Content" ObjectID="_1410525302" r:id="rId94"/>
         </w:object>
       </w:r>
       <w:r>
@@ -8647,10 +8647,10 @@
           <w:lang w:val="en"/>
         </w:rPr>
         <w:object w:dxaOrig="260" w:dyaOrig="360">
-          <v:shape id="_x0000_i1068" type="#_x0000_t75" style="width:12.55pt;height:18.4pt" o:ole="">
+          <v:shape id="_x0000_i1068" type="#_x0000_t75" style="width:12.75pt;height:18.75pt" o:ole="">
             <v:imagedata r:id="rId95" o:title=""/>
           </v:shape>
-          <o:OLEObject Type="Embed" ProgID="Equation.DSMT4" ShapeID="_x0000_i1068" DrawAspect="Content" ObjectID="_1409219178" r:id="rId96"/>
+          <o:OLEObject Type="Embed" ProgID="Equation.DSMT4" ShapeID="_x0000_i1068" DrawAspect="Content" ObjectID="_1410525303" r:id="rId96"/>
         </w:object>
       </w:r>
       <w:r>
@@ -8699,10 +8699,10 @@
           <w:lang w:val="en"/>
         </w:rPr>
         <w:object w:dxaOrig="260" w:dyaOrig="360">
-          <v:shape id="_x0000_i1069" type="#_x0000_t75" style="width:12.55pt;height:18.4pt" o:ole="">
+          <v:shape id="_x0000_i1069" type="#_x0000_t75" style="width:12.75pt;height:18.75pt" o:ole="">
             <v:imagedata r:id="rId97" o:title=""/>
           </v:shape>
-          <o:OLEObject Type="Embed" ProgID="Equation.DSMT4" ShapeID="_x0000_i1069" DrawAspect="Content" ObjectID="_1409219179" r:id="rId98"/>
+          <o:OLEObject Type="Embed" ProgID="Equation.DSMT4" ShapeID="_x0000_i1069" DrawAspect="Content" ObjectID="_1410525304" r:id="rId98"/>
         </w:object>
       </w:r>
       <w:r>
@@ -8731,10 +8731,10 @@
           <w:lang w:val="en"/>
         </w:rPr>
         <w:object w:dxaOrig="240" w:dyaOrig="360">
-          <v:shape id="_x0000_i1070" type="#_x0000_t75" style="width:11.7pt;height:18.4pt" o:ole="">
+          <v:shape id="_x0000_i1070" type="#_x0000_t75" style="width:12pt;height:18.75pt" o:ole="">
             <v:imagedata r:id="rId99" o:title=""/>
           </v:shape>
-          <o:OLEObject Type="Embed" ProgID="Equation.DSMT4" ShapeID="_x0000_i1070" DrawAspect="Content" ObjectID="_1409219180" r:id="rId100"/>
+          <o:OLEObject Type="Embed" ProgID="Equation.DSMT4" ShapeID="_x0000_i1070" DrawAspect="Content" ObjectID="_1410525305" r:id="rId100"/>
         </w:object>
       </w:r>
       <w:r>
@@ -8754,10 +8754,10 @@
           <w:lang w:val="en"/>
         </w:rPr>
         <w:object w:dxaOrig="1140" w:dyaOrig="440">
-          <v:shape id="_x0000_i1071" type="#_x0000_t75" style="width:56.95pt;height:20.95pt" o:ole="">
+          <v:shape id="_x0000_i1071" type="#_x0000_t75" style="width:57pt;height:21pt" o:ole="">
             <v:imagedata r:id="rId101" o:title=""/>
           </v:shape>
-          <o:OLEObject Type="Embed" ProgID="Equation.DSMT4" ShapeID="_x0000_i1071" DrawAspect="Content" ObjectID="_1409219181" r:id="rId102"/>
+          <o:OLEObject Type="Embed" ProgID="Equation.DSMT4" ShapeID="_x0000_i1071" DrawAspect="Content" ObjectID="_1410525306" r:id="rId102"/>
         </w:object>
       </w:r>
       <w:r>
@@ -8786,10 +8786,10 @@
           <w:lang w:val="en"/>
         </w:rPr>
         <w:object w:dxaOrig="320" w:dyaOrig="360">
-          <v:shape id="_x0000_i1072" type="#_x0000_t75" style="width:15.9pt;height:18.4pt" o:ole="">
+          <v:shape id="_x0000_i1072" type="#_x0000_t75" style="width:15.75pt;height:18.75pt" o:ole="">
             <v:imagedata r:id="rId103" o:title=""/>
           </v:shape>
-          <o:OLEObject Type="Embed" ProgID="Equation.DSMT4" ShapeID="_x0000_i1072" DrawAspect="Content" ObjectID="_1409219182" r:id="rId104"/>
+          <o:OLEObject Type="Embed" ProgID="Equation.DSMT4" ShapeID="_x0000_i1072" DrawAspect="Content" ObjectID="_1410525307" r:id="rId104"/>
         </w:object>
       </w:r>
       <w:r>
@@ -8838,10 +8838,10 @@
           <w:lang w:val="en"/>
         </w:rPr>
         <w:object w:dxaOrig="3920" w:dyaOrig="840">
-          <v:shape id="_x0000_i1073" type="#_x0000_t75" style="width:195.9pt;height:41.85pt" o:ole="">
+          <v:shape id="_x0000_i1073" type="#_x0000_t75" style="width:195.75pt;height:42pt" o:ole="">
             <v:imagedata r:id="rId105" o:title=""/>
           </v:shape>
-          <o:OLEObject Type="Embed" ProgID="Equation.DSMT4" ShapeID="_x0000_i1073" DrawAspect="Content" ObjectID="_1409219183" r:id="rId106"/>
+          <o:OLEObject Type="Embed" ProgID="Equation.DSMT4" ShapeID="_x0000_i1073" DrawAspect="Content" ObjectID="_1410525308" r:id="rId106"/>
         </w:object>
       </w:r>
       <w:r>
@@ -8908,10 +8908,10 @@
           <w:lang w:val="en"/>
         </w:rPr>
         <w:object w:dxaOrig="260" w:dyaOrig="360">
-          <v:shape id="_x0000_i1074" type="#_x0000_t75" style="width:12.55pt;height:18.4pt" o:ole="">
+          <v:shape id="_x0000_i1074" type="#_x0000_t75" style="width:12.75pt;height:18.75pt" o:ole="">
             <v:imagedata r:id="rId107" o:title=""/>
           </v:shape>
-          <o:OLEObject Type="Embed" ProgID="Equation.DSMT4" ShapeID="_x0000_i1074" DrawAspect="Content" ObjectID="_1409219184" r:id="rId108"/>
+          <o:OLEObject Type="Embed" ProgID="Equation.DSMT4" ShapeID="_x0000_i1074" DrawAspect="Content" ObjectID="_1410525309" r:id="rId108"/>
         </w:object>
       </w:r>
       <w:r>
@@ -8931,10 +8931,10 @@
           <w:lang w:val="en"/>
         </w:rPr>
         <w:object w:dxaOrig="260" w:dyaOrig="380">
-          <v:shape id="_x0000_i1075" type="#_x0000_t75" style="width:12.55pt;height:18.4pt" o:ole="">
+          <v:shape id="_x0000_i1075" type="#_x0000_t75" style="width:12.75pt;height:18.75pt" o:ole="">
             <v:imagedata r:id="rId109" o:title=""/>
           </v:shape>
-          <o:OLEObject Type="Embed" ProgID="Equation.DSMT4" ShapeID="_x0000_i1075" DrawAspect="Content" ObjectID="_1409219185" r:id="rId110"/>
+          <o:OLEObject Type="Embed" ProgID="Equation.DSMT4" ShapeID="_x0000_i1075" DrawAspect="Content" ObjectID="_1410525310" r:id="rId110"/>
         </w:object>
       </w:r>
       <w:r>
@@ -8963,10 +8963,10 @@
           <w:lang w:val="en"/>
         </w:rPr>
         <w:object w:dxaOrig="2240" w:dyaOrig="580">
-          <v:shape id="_x0000_i1076" type="#_x0000_t75" style="width:112.2pt;height:29.3pt" o:ole="">
+          <v:shape id="_x0000_i1076" type="#_x0000_t75" style="width:112.5pt;height:29.25pt" o:ole="">
             <v:imagedata r:id="rId111" o:title=""/>
           </v:shape>
-          <o:OLEObject Type="Embed" ProgID="Equation.DSMT4" ShapeID="_x0000_i1076" DrawAspect="Content" ObjectID="_1409219186" r:id="rId112"/>
+          <o:OLEObject Type="Embed" ProgID="Equation.DSMT4" ShapeID="_x0000_i1076" DrawAspect="Content" ObjectID="_1410525311" r:id="rId112"/>
         </w:object>
       </w:r>
       <w:r>
@@ -9006,10 +9006,10 @@
           <w:lang w:val="en"/>
         </w:rPr>
         <w:object w:dxaOrig="760" w:dyaOrig="440">
-          <v:shape id="_x0000_i1077" type="#_x0000_t75" style="width:38.5pt;height:20.95pt" o:ole="">
+          <v:shape id="_x0000_i1077" type="#_x0000_t75" style="width:38.25pt;height:21pt" o:ole="">
             <v:imagedata r:id="rId113" o:title=""/>
           </v:shape>
-          <o:OLEObject Type="Embed" ProgID="Equation.DSMT4" ShapeID="_x0000_i1077" DrawAspect="Content" ObjectID="_1409219187" r:id="rId114"/>
+          <o:OLEObject Type="Embed" ProgID="Equation.DSMT4" ShapeID="_x0000_i1077" DrawAspect="Content" ObjectID="_1410525312" r:id="rId114"/>
         </w:object>
       </w:r>
       <w:r>
@@ -9474,10 +9474,10 @@
           <w:lang w:val="en"/>
         </w:rPr>
         <w:object w:dxaOrig="3420" w:dyaOrig="440">
-          <v:shape id="_x0000_i1078" type="#_x0000_t75" style="width:170.8pt;height:21.75pt" o:ole="">
+          <v:shape id="_x0000_i1078" type="#_x0000_t75" style="width:171pt;height:21.75pt" o:ole="">
             <v:imagedata r:id="rId115" o:title=""/>
           </v:shape>
-          <o:OLEObject Type="Embed" ProgID="Equation.DSMT4" ShapeID="_x0000_i1078" DrawAspect="Content" ObjectID="_1409219188" r:id="rId116"/>
+          <o:OLEObject Type="Embed" ProgID="Equation.DSMT4" ShapeID="_x0000_i1078" DrawAspect="Content" ObjectID="_1410525313" r:id="rId116"/>
         </w:object>
       </w:r>
       <w:r>
@@ -9498,10 +9498,10 @@
           <w:lang w:val="en"/>
         </w:rPr>
         <w:object w:dxaOrig="240" w:dyaOrig="360">
-          <v:shape id="_x0000_i1079" type="#_x0000_t75" style="width:11.7pt;height:18.4pt" o:ole="">
+          <v:shape id="_x0000_i1079" type="#_x0000_t75" style="width:12pt;height:18.75pt" o:ole="">
             <v:imagedata r:id="rId117" o:title=""/>
           </v:shape>
-          <o:OLEObject Type="Embed" ProgID="Equation.DSMT4" ShapeID="_x0000_i1079" DrawAspect="Content" ObjectID="_1409219189" r:id="rId118"/>
+          <o:OLEObject Type="Embed" ProgID="Equation.DSMT4" ShapeID="_x0000_i1079" DrawAspect="Content" ObjectID="_1410525314" r:id="rId118"/>
         </w:object>
       </w:r>
       <w:r>
@@ -9542,10 +9542,10 @@
           <w:lang w:val="en"/>
         </w:rPr>
         <w:object w:dxaOrig="240" w:dyaOrig="360">
-          <v:shape id="_x0000_i1080" type="#_x0000_t75" style="width:11.7pt;height:18.4pt" o:ole="">
+          <v:shape id="_x0000_i1080" type="#_x0000_t75" style="width:12pt;height:18.75pt" o:ole="">
             <v:imagedata r:id="rId119" o:title=""/>
           </v:shape>
-          <o:OLEObject Type="Embed" ProgID="Equation.DSMT4" ShapeID="_x0000_i1080" DrawAspect="Content" ObjectID="_1409219190" r:id="rId120"/>
+          <o:OLEObject Type="Embed" ProgID="Equation.DSMT4" ShapeID="_x0000_i1080" DrawAspect="Content" ObjectID="_1410525315" r:id="rId120"/>
         </w:object>
       </w:r>
       <w:r>
@@ -9633,10 +9633,10 @@
           <w:lang w:val="en"/>
         </w:rPr>
         <w:object w:dxaOrig="1520" w:dyaOrig="400">
-          <v:shape id="_x0000_i1081" type="#_x0000_t75" style="width:76.2pt;height:20.1pt" o:ole="">
+          <v:shape id="_x0000_i1081" type="#_x0000_t75" style="width:76.5pt;height:20.25pt" o:ole="">
             <v:imagedata r:id="rId121" o:title=""/>
           </v:shape>
-          <o:OLEObject Type="Embed" ProgID="Equation.DSMT4" ShapeID="_x0000_i1081" DrawAspect="Content" ObjectID="_1409219191" r:id="rId122"/>
+          <o:OLEObject Type="Embed" ProgID="Equation.DSMT4" ShapeID="_x0000_i1081" DrawAspect="Content" ObjectID="_1410525316" r:id="rId122"/>
         </w:object>
       </w:r>
       <w:r>
@@ -9657,10 +9657,10 @@
           <w:lang w:val="en"/>
         </w:rPr>
         <w:object w:dxaOrig="220" w:dyaOrig="260">
-          <v:shape id="_x0000_i1082" type="#_x0000_t75" style="width:10.9pt;height:13.4pt" o:ole="">
+          <v:shape id="_x0000_i1082" type="#_x0000_t75" style="width:11.25pt;height:13.5pt" o:ole="">
             <v:imagedata r:id="rId123" o:title=""/>
           </v:shape>
-          <o:OLEObject Type="Embed" ProgID="Equation.DSMT4" ShapeID="_x0000_i1082" DrawAspect="Content" ObjectID="_1409219192" r:id="rId124"/>
+          <o:OLEObject Type="Embed" ProgID="Equation.DSMT4" ShapeID="_x0000_i1082" DrawAspect="Content" ObjectID="_1410525317" r:id="rId124"/>
         </w:object>
       </w:r>
       <w:r>
@@ -9681,10 +9681,10 @@
           <w:lang w:val="en"/>
         </w:rPr>
         <w:object w:dxaOrig="200" w:dyaOrig="279">
-          <v:shape id="_x0000_i1083" type="#_x0000_t75" style="width:10.05pt;height:14.25pt" o:ole="">
+          <v:shape id="_x0000_i1083" type="#_x0000_t75" style="width:9.75pt;height:14.25pt" o:ole="">
             <v:imagedata r:id="rId125" o:title=""/>
           </v:shape>
-          <o:OLEObject Type="Embed" ProgID="Equation.DSMT4" ShapeID="_x0000_i1083" DrawAspect="Content" ObjectID="_1409219193" r:id="rId126"/>
+          <o:OLEObject Type="Embed" ProgID="Equation.DSMT4" ShapeID="_x0000_i1083" DrawAspect="Content" ObjectID="_1410525318" r:id="rId126"/>
         </w:object>
       </w:r>
       <w:r>
@@ -9705,10 +9705,10 @@
           <w:lang w:val="en"/>
         </w:rPr>
         <w:object w:dxaOrig="3800" w:dyaOrig="480">
-          <v:shape id="_x0000_i1084" type="#_x0000_t75" style="width:190.05pt;height:24.3pt" o:ole="">
+          <v:shape id="_x0000_i1084" type="#_x0000_t75" style="width:189.75pt;height:24pt" o:ole="">
             <v:imagedata r:id="rId127" o:title=""/>
           </v:shape>
-          <o:OLEObject Type="Embed" ProgID="Equation.DSMT4" ShapeID="_x0000_i1084" DrawAspect="Content" ObjectID="_1409219194" r:id="rId128"/>
+          <o:OLEObject Type="Embed" ProgID="Equation.DSMT4" ShapeID="_x0000_i1084" DrawAspect="Content" ObjectID="_1410525319" r:id="rId128"/>
         </w:object>
       </w:r>
       <w:r>
@@ -9857,10 +9857,10 @@
                 <w:lang w:val="en"/>
               </w:rPr>
               <w:object w:dxaOrig="3060" w:dyaOrig="1939">
-                <v:shape id="_x0000_i1085" type="#_x0000_t75" style="width:153.2pt;height:97.1pt" o:ole="">
+                <v:shape id="_x0000_i1085" type="#_x0000_t75" style="width:153pt;height:97.5pt" o:ole="">
                   <v:imagedata r:id="rId129" o:title=""/>
                 </v:shape>
-                <o:OLEObject Type="Embed" ProgID="Equation.DSMT4" ShapeID="_x0000_i1085" DrawAspect="Content" ObjectID="_1409219195" r:id="rId130"/>
+                <o:OLEObject Type="Embed" ProgID="Equation.DSMT4" ShapeID="_x0000_i1085" DrawAspect="Content" ObjectID="_1410525320" r:id="rId130"/>
               </w:object>
             </w:r>
           </w:p>
@@ -10006,10 +10006,10 @@
                 <w:lang w:val="en"/>
               </w:rPr>
               <w:object w:dxaOrig="2460" w:dyaOrig="720">
-                <v:shape id="_x0000_i1086" type="#_x0000_t75" style="width:123.05pt;height:36pt" o:ole="">
+                <v:shape id="_x0000_i1086" type="#_x0000_t75" style="width:123pt;height:36pt" o:ole="">
                   <v:imagedata r:id="rId131" o:title=""/>
                 </v:shape>
-                <o:OLEObject Type="Embed" ProgID="Equation.DSMT4" ShapeID="_x0000_i1086" DrawAspect="Content" ObjectID="_1409219196" r:id="rId132"/>
+                <o:OLEObject Type="Embed" ProgID="Equation.DSMT4" ShapeID="_x0000_i1086" DrawAspect="Content" ObjectID="_1410525321" r:id="rId132"/>
               </w:object>
             </w:r>
           </w:p>
@@ -10051,10 +10051,10 @@
                 <w:lang w:val="en"/>
               </w:rPr>
               <w:object w:dxaOrig="1680" w:dyaOrig="680">
-                <v:shape id="_x0000_i1087" type="#_x0000_t75" style="width:83.7pt;height:34.35pt" o:ole="">
+                <v:shape id="_x0000_i1087" type="#_x0000_t75" style="width:84pt;height:34.5pt" o:ole="">
                   <v:imagedata r:id="rId133" o:title=""/>
                 </v:shape>
-                <o:OLEObject Type="Embed" ProgID="Equation.DSMT4" ShapeID="_x0000_i1087" DrawAspect="Content" ObjectID="_1409219197" r:id="rId134"/>
+                <o:OLEObject Type="Embed" ProgID="Equation.DSMT4" ShapeID="_x0000_i1087" DrawAspect="Content" ObjectID="_1410525322" r:id="rId134"/>
               </w:object>
             </w:r>
           </w:p>
@@ -10177,10 +10177,10 @@
           <w:lang w:val="en"/>
         </w:rPr>
         <w:object w:dxaOrig="960" w:dyaOrig="420">
-          <v:shape id="_x0000_i1088" type="#_x0000_t75" style="width:47.7pt;height:20.95pt" o:ole="">
+          <v:shape id="_x0000_i1088" type="#_x0000_t75" style="width:48pt;height:21pt" o:ole="">
             <v:imagedata r:id="rId135" o:title=""/>
           </v:shape>
-          <o:OLEObject Type="Embed" ProgID="Equation.DSMT4" ShapeID="_x0000_i1088" DrawAspect="Content" ObjectID="_1409219198" r:id="rId136"/>
+          <o:OLEObject Type="Embed" ProgID="Equation.DSMT4" ShapeID="_x0000_i1088" DrawAspect="Content" ObjectID="_1410525323" r:id="rId136"/>
         </w:object>
       </w:r>
       <w:r>
@@ -10235,10 +10235,10 @@
                 <w:lang w:val="en"/>
               </w:rPr>
               <w:object w:dxaOrig="3960" w:dyaOrig="1800">
-                <v:shape id="_x0000_i1089" type="#_x0000_t75" style="width:198.4pt;height:90.4pt" o:ole="">
+                <v:shape id="_x0000_i1089" type="#_x0000_t75" style="width:198.75pt;height:90pt" o:ole="">
                   <v:imagedata r:id="rId137" o:title=""/>
                 </v:shape>
-                <o:OLEObject Type="Embed" ProgID="Equation.DSMT4" ShapeID="_x0000_i1089" DrawAspect="Content" ObjectID="_1409219199" r:id="rId138"/>
+                <o:OLEObject Type="Embed" ProgID="Equation.DSMT4" ShapeID="_x0000_i1089" DrawAspect="Content" ObjectID="_1410525324" r:id="rId138"/>
               </w:object>
             </w:r>
           </w:p>
@@ -10350,10 +10350,10 @@
           <w:lang w:val="en"/>
         </w:rPr>
         <w:object w:dxaOrig="240" w:dyaOrig="279">
-          <v:shape id="_x0000_i1090" type="#_x0000_t75" style="width:11.7pt;height:14.25pt" o:ole="">
+          <v:shape id="_x0000_i1090" type="#_x0000_t75" style="width:12pt;height:14.25pt" o:ole="">
             <v:imagedata r:id="rId139" o:title=""/>
           </v:shape>
-          <o:OLEObject Type="Embed" ProgID="Equation.DSMT4" ShapeID="_x0000_i1090" DrawAspect="Content" ObjectID="_1409219200" r:id="rId140"/>
+          <o:OLEObject Type="Embed" ProgID="Equation.DSMT4" ShapeID="_x0000_i1090" DrawAspect="Content" ObjectID="_1410525325" r:id="rId140"/>
         </w:object>
       </w:r>
       <w:proofErr w:type="gramStart"/>
@@ -10394,10 +10394,10 @@
           <w:lang w:val="en"/>
         </w:rPr>
         <w:object w:dxaOrig="240" w:dyaOrig="279">
-          <v:shape id="_x0000_i1091" type="#_x0000_t75" style="width:11.7pt;height:14.25pt" o:ole="">
+          <v:shape id="_x0000_i1091" type="#_x0000_t75" style="width:12pt;height:14.25pt" o:ole="">
             <v:imagedata r:id="rId141" o:title=""/>
           </v:shape>
-          <o:OLEObject Type="Embed" ProgID="Equation.DSMT4" ShapeID="_x0000_i1091" DrawAspect="Content" ObjectID="_1409219201" r:id="rId142"/>
+          <o:OLEObject Type="Embed" ProgID="Equation.DSMT4" ShapeID="_x0000_i1091" DrawAspect="Content" ObjectID="_1410525326" r:id="rId142"/>
         </w:object>
       </w:r>
       <w:r>
@@ -10542,10 +10542,10 @@
                 <w:lang w:val="en"/>
               </w:rPr>
               <w:object w:dxaOrig="2840" w:dyaOrig="560">
-                <v:shape id="_x0000_i1092" type="#_x0000_t75" style="width:142.35pt;height:27.65pt" o:ole="">
+                <v:shape id="_x0000_i1092" type="#_x0000_t75" style="width:142.5pt;height:27.75pt" o:ole="">
                   <v:imagedata r:id="rId143" o:title=""/>
                 </v:shape>
-                <o:OLEObject Type="Embed" ProgID="Equation.DSMT4" ShapeID="_x0000_i1092" DrawAspect="Content" ObjectID="_1409219202" r:id="rId144"/>
+                <o:OLEObject Type="Embed" ProgID="Equation.DSMT4" ShapeID="_x0000_i1092" DrawAspect="Content" ObjectID="_1410525327" r:id="rId144"/>
               </w:object>
             </w:r>
           </w:p>
@@ -10901,10 +10901,10 @@
                 <w:lang w:val="en"/>
               </w:rPr>
               <w:object w:dxaOrig="3519" w:dyaOrig="600">
-                <v:shape id="_x0000_i1093" type="#_x0000_t75" style="width:175.8pt;height:30.15pt" o:ole="">
+                <v:shape id="_x0000_i1093" type="#_x0000_t75" style="width:175.5pt;height:30pt" o:ole="">
                   <v:imagedata r:id="rId145" o:title=""/>
                 </v:shape>
-                <o:OLEObject Type="Embed" ProgID="Equation.DSMT4" ShapeID="_x0000_i1093" DrawAspect="Content" ObjectID="_1409219203" r:id="rId146"/>
+                <o:OLEObject Type="Embed" ProgID="Equation.DSMT4" ShapeID="_x0000_i1093" DrawAspect="Content" ObjectID="_1410525328" r:id="rId146"/>
               </w:object>
             </w:r>
           </w:p>
@@ -11726,113 +11726,998 @@
         </w:rPr>
         <w:t>junction point</w:t>
       </w:r>
+      <w:r>
+        <w:rPr>
+          <w:lang w:val="en-US" w:bidi="ar-SA"/>
+        </w:rPr>
+        <w:t xml:space="preserve"> in the written stroke that separates between Arabic letters. Numerous segmentation techniques have been proposed in the literature for Arabic OCR. However correct and </w:t>
+      </w:r>
+      <w:r>
+        <w:rPr>
+          <w:lang w:val="en-US" w:bidi="ar-SA"/>
+        </w:rPr>
+        <w:t>efficient</w:t>
+      </w:r>
+      <w:r>
+        <w:rPr>
+          <w:lang w:val="en-US" w:bidi="ar-SA"/>
+        </w:rPr>
+        <w:t xml:space="preserve"> segmentation of Arabic text is still considered and a fundamental problem</w:t>
+      </w:r>
+      <w:r>
+        <w:rPr>
+          <w:lang w:val="en-US" w:bidi="ar-SA"/>
+        </w:rPr>
+        <w:t xml:space="preserve"> even for offline printed text</w:t>
+      </w:r>
+      <w:r>
+        <w:rPr>
+          <w:lang w:val="en-US" w:bidi="ar-SA"/>
+        </w:rPr>
+        <w:t>.</w:t>
+      </w:r>
+      <w:r>
+        <w:rPr>
+          <w:lang w:val="en-US" w:bidi="ar-SA"/>
+        </w:rPr>
+        <w:t xml:space="preserve"> </w:t>
+      </w:r>
+      <w:r>
+        <w:rPr>
+          <w:lang w:val="en-US" w:bidi="ar-SA"/>
+        </w:rPr>
+        <w:t xml:space="preserve"> </w:t>
+      </w:r>
+      <w:r>
+        <w:rPr>
+          <w:lang w:val="en-US" w:bidi="ar-SA"/>
+        </w:rPr>
+        <w:t>Performing such</w:t>
+      </w:r>
+      <w:r>
+        <w:rPr>
+          <w:lang w:val="en-US" w:bidi="ar-SA"/>
+        </w:rPr>
+        <w:t xml:space="preserve"> task </w:t>
+      </w:r>
+      <w:r>
+        <w:rPr>
+          <w:lang w:val="en-US" w:bidi="ar-SA"/>
+        </w:rPr>
+        <w:t xml:space="preserve">in an online manner for handwritten text when the segmentation is being done while the word is being written, Is even a more challenging problem. </w:t>
+      </w:r>
+      <w:r>
+        <w:rPr>
+          <w:lang w:val="en-US" w:bidi="ar-SA"/>
+        </w:rPr>
+        <w:t xml:space="preserve"> </w:t>
+      </w:r>
+    </w:p>
+    <w:p>
+      <w:pPr>
+        <w:rPr>
+          <w:lang w:val="en-US" w:bidi="ar-SA"/>
+        </w:rPr>
+      </w:pPr>
+      <w:r>
+        <w:rPr>
+          <w:lang w:val="en-US" w:bidi="ar-SA"/>
+        </w:rPr>
+        <w:t xml:space="preserve">Over segmentation and under-segmentation are the main challenges such algorithms are facing. </w:t>
+      </w:r>
+    </w:p>
+    <w:p>
+      <w:pPr>
+        <w:rPr>
+          <w:lang w:val="en-US" w:bidi="ar-SA"/>
+        </w:rPr>
+      </w:pPr>
+      <w:r>
+        <w:rPr>
+          <w:lang w:val="en-US" w:bidi="ar-SA"/>
+        </w:rPr>
+        <w:t xml:space="preserve">While the word part is being scribed, the system tries to segment the </w:t>
+      </w:r>
+      <w:proofErr w:type="gramStart"/>
+      <w:r>
+        <w:rPr>
+          <w:lang w:val="en-US" w:bidi="ar-SA"/>
+        </w:rPr>
+        <w:t>points</w:t>
+      </w:r>
+      <w:proofErr w:type="gramEnd"/>
+      <w:r>
+        <w:rPr>
+          <w:lang w:val="en-US" w:bidi="ar-SA"/>
+        </w:rPr>
+        <w:t xml:space="preserve"> sequence, by identifying candidate segmentation points. To identify segmentation points, attributes of Arabic segmentation points need to be learned,  </w:t>
+      </w:r>
+    </w:p>
+    <w:p>
+      <w:pPr>
+        <w:rPr>
+          <w:lang w:val="en-US" w:bidi="ar-SA"/>
+        </w:rPr>
+      </w:pPr>
+    </w:p>
+    <w:p>
+      <w:pPr>
+        <w:pStyle w:val="Heading2"/>
+        <w:rPr>
+          <w:lang w:val="en-US" w:bidi="ar-SA"/>
+        </w:rPr>
+      </w:pPr>
+      <w:r>
+        <w:rPr>
+          <w:lang w:val="en-US" w:bidi="ar-SA"/>
+        </w:rPr>
+        <w:t>Features Transformation</w:t>
+      </w:r>
+      <w:r>
+        <w:rPr>
+          <w:lang w:val="en-US" w:bidi="ar-SA"/>
+        </w:rPr>
+        <w:t xml:space="preserve"> methods</w:t>
+      </w:r>
+    </w:p>
+    <w:p>
+      <w:pPr>
+        <w:rPr>
+          <w:lang w:val="en-US" w:bidi="ar-SA"/>
+        </w:rPr>
+      </w:pPr>
+      <w:r>
+        <w:rPr>
+          <w:lang w:val="en-US" w:bidi="ar-SA"/>
+        </w:rPr>
+        <w:t>Feature transformation</w:t>
+      </w:r>
+      <w:r>
+        <w:rPr>
+          <w:lang w:val="en-US" w:bidi="ar-SA"/>
+        </w:rPr>
+        <w:t> </w:t>
+      </w:r>
+      <w:r>
+        <w:rPr>
+          <w:lang w:val="en-US" w:bidi="ar-SA"/>
+        </w:rPr>
+        <w:t>is a group of methods that create new features (predictor variables). The methods are useful for dimension reduction when the transformed features have a descriptive power that is more easily ordered than the original features. In this case, less descriptive features can be dropped from consideration when building models.</w:t>
+      </w:r>
+    </w:p>
+    <w:p>
+      <w:pPr>
+        <w:rPr>
+          <w:lang w:val="en-US" w:bidi="ar-SA"/>
+        </w:rPr>
+      </w:pPr>
+      <w:r>
+        <w:rPr>
+          <w:lang w:val="en-US" w:bidi="ar-SA"/>
+        </w:rPr>
+        <w:t xml:space="preserve">Dimensionality Reduction is a process of reducing the number of random variables taken into consideration in the learning and classification of Data. </w:t>
+      </w:r>
+      <w:r>
+        <w:rPr>
+          <w:lang w:val="en-US" w:bidi="ar-SA"/>
+        </w:rPr>
+        <w:t xml:space="preserve">Reducing the dimensionality of the features vectors would not only simplify and rapid the learning and classification task but rather boosts the classification accuracy. </w:t>
+      </w:r>
+      <w:r>
+        <w:rPr>
+          <w:lang w:val="en-US" w:bidi="ar-SA"/>
+        </w:rPr>
+        <w:t xml:space="preserve">There are 2 main approaches for this task. One is </w:t>
+      </w:r>
+      <w:r>
+        <w:rPr>
+          <w:i/>
+          <w:iCs/>
+          <w:lang w:val="en-US" w:bidi="ar-SA"/>
+        </w:rPr>
+        <w:t>feature selection</w:t>
+      </w:r>
+      <w:r>
+        <w:rPr>
+          <w:lang w:val="en-US" w:bidi="ar-SA"/>
+        </w:rPr>
+        <w:t xml:space="preserve"> and the other </w:t>
+      </w:r>
+      <w:r>
+        <w:rPr>
+          <w:i/>
+          <w:iCs/>
+          <w:lang w:val="en-US" w:bidi="ar-SA"/>
+        </w:rPr>
+        <w:t>is feature transformation</w:t>
+      </w:r>
+      <w:r>
+        <w:rPr>
+          <w:lang w:val="en-US" w:bidi="ar-SA"/>
+        </w:rPr>
+        <w:t>. Feature transformation</w:t>
+      </w:r>
+      <w:r>
+        <w:rPr>
+          <w:lang w:val="en-US" w:bidi="ar-SA"/>
+        </w:rPr>
+        <w:t xml:space="preserve"> tech</w:t>
+      </w:r>
+      <w:r>
+        <w:rPr>
+          <w:lang w:val="en-US" w:bidi="ar-SA"/>
+        </w:rPr>
+        <w:t>nique is much more suitable to be implemented in our approach</w:t>
+      </w:r>
+      <w:r>
+        <w:rPr>
+          <w:lang w:val="en-US" w:bidi="ar-SA"/>
+        </w:rPr>
+        <w:t>.</w:t>
+      </w:r>
+    </w:p>
+    <w:p>
+      <w:pPr>
+        <w:rPr>
+          <w:lang w:val="en-US" w:bidi="ar-SA"/>
+        </w:rPr>
+      </w:pPr>
+      <w:r>
+        <w:rPr>
+          <w:lang w:val="en-US" w:bidi="ar-SA"/>
+        </w:rPr>
+        <w:t xml:space="preserve">In this work we have </w:t>
+      </w:r>
+      <w:r>
+        <w:rPr>
+          <w:lang w:val="en-US" w:bidi="ar-SA"/>
+        </w:rPr>
+        <w:t>chosen</w:t>
+      </w:r>
+      <w:r>
+        <w:rPr>
+          <w:lang w:val="en-US" w:bidi="ar-SA"/>
+        </w:rPr>
+        <w:t xml:space="preserve"> to use two</w:t>
+      </w:r>
+      <w:r>
+        <w:rPr>
+          <w:lang w:val="en-US" w:bidi="ar-SA"/>
+        </w:rPr>
+        <w:t xml:space="preserve"> </w:t>
+      </w:r>
+      <w:r>
+        <w:rPr>
+          <w:lang w:val="en-US" w:bidi="ar-SA"/>
+        </w:rPr>
+        <w:t>feature transformation</w:t>
+      </w:r>
+      <w:r>
+        <w:rPr>
+          <w:lang w:val="en-US" w:bidi="ar-SA"/>
+        </w:rPr>
+        <w:t xml:space="preserve"> </w:t>
+      </w:r>
+      <w:r>
+        <w:rPr>
+          <w:lang w:val="en-US" w:bidi="ar-SA"/>
+        </w:rPr>
+        <w:t>techniques</w:t>
+      </w:r>
+      <w:r>
+        <w:rPr>
+          <w:lang w:val="en-US" w:bidi="ar-SA"/>
+        </w:rPr>
+        <w:t xml:space="preserve"> </w:t>
+      </w:r>
+      <w:proofErr w:type="spellStart"/>
+      <w:r>
+        <w:rPr>
+          <w:lang w:val="en-US" w:bidi="ar-SA"/>
+        </w:rPr>
+        <w:t>sequentialy</w:t>
+      </w:r>
+      <w:proofErr w:type="spellEnd"/>
+      <w:r>
+        <w:rPr>
+          <w:lang w:val="en-US" w:bidi="ar-SA"/>
+        </w:rPr>
+        <w:t xml:space="preserve"> in order to obtain the most efficient and linearly discriminative components</w:t>
+      </w:r>
+      <w:r>
+        <w:rPr>
+          <w:lang w:val="en-US" w:bidi="ar-SA"/>
+        </w:rPr>
+        <w:t xml:space="preserve">, </w:t>
+      </w:r>
+      <w:r>
+        <w:rPr>
+          <w:i/>
+          <w:iCs/>
+          <w:lang w:val="en-US" w:bidi="ar-SA"/>
+        </w:rPr>
+        <w:t>P</w:t>
+      </w:r>
+      <w:r>
+        <w:rPr>
+          <w:i/>
+          <w:iCs/>
+          <w:lang w:val="en-US" w:bidi="ar-SA"/>
+        </w:rPr>
+        <w:t>rinciple Component Analysis</w:t>
+      </w:r>
+      <w:r>
+        <w:rPr>
+          <w:lang w:val="en-US" w:bidi="ar-SA"/>
+        </w:rPr>
+        <w:t xml:space="preserve"> (PCA)</w:t>
+      </w:r>
+      <w:r>
+        <w:rPr>
+          <w:lang w:val="en-US" w:bidi="ar-SA"/>
+        </w:rPr>
+        <w:t xml:space="preserve"> and </w:t>
+      </w:r>
+      <w:r>
+        <w:rPr>
+          <w:i/>
+          <w:iCs/>
+          <w:lang w:val="en-US" w:bidi="ar-SA"/>
+        </w:rPr>
+        <w:t>Linear Discrimination Analysis</w:t>
+      </w:r>
+      <w:r>
+        <w:rPr>
+          <w:lang w:val="en-US" w:bidi="ar-SA"/>
+        </w:rPr>
+        <w:t xml:space="preserve"> (LDA) Technique</w:t>
+      </w:r>
+      <w:r>
+        <w:rPr>
+          <w:lang w:val="en-US" w:bidi="ar-SA"/>
+        </w:rPr>
+        <w:t>.</w:t>
+      </w:r>
+    </w:p>
+    <w:p>
+      <w:pPr>
+        <w:rPr>
+          <w:lang w:val="en-US" w:bidi="ar-SA"/>
+        </w:rPr>
+      </w:pPr>
+      <w:r>
+        <w:rPr>
+          <w:highlight w:val="yellow"/>
+          <w:lang w:val="en-US" w:bidi="ar-SA"/>
+        </w:rPr>
+        <w:t>Why we have used both and what give us every method and how we did join them together to get the most out of both.</w:t>
+      </w:r>
+    </w:p>
+    <w:p>
+      <w:pPr>
+        <w:rPr>
+          <w:lang w:val="en-US" w:bidi="ar-SA"/>
+        </w:rPr>
+      </w:pPr>
+    </w:p>
+    <w:p>
+      <w:pPr>
+        <w:pStyle w:val="Heading3"/>
+        <w:rPr>
+          <w:lang w:val="en-US" w:bidi="ar-SA"/>
+        </w:rPr>
+      </w:pPr>
+      <w:r>
+        <w:rPr>
+          <w:lang w:val="en-US" w:bidi="ar-SA"/>
+        </w:rPr>
+        <w:t>Principle Component Ana</w:t>
+      </w:r>
+      <w:r>
+        <w:rPr>
+          <w:lang w:val="en-US" w:bidi="ar-SA"/>
+        </w:rPr>
+        <w:t>l</w:t>
+      </w:r>
+      <w:r>
+        <w:rPr>
+          <w:lang w:val="en-US" w:bidi="ar-SA"/>
+        </w:rPr>
+        <w:t>ysis</w:t>
+      </w:r>
+    </w:p>
+    <w:p>
+      <w:pPr>
+        <w:rPr>
+          <w:lang w:val="en-US" w:bidi="ar-SA"/>
+        </w:rPr>
+      </w:pPr>
+      <w:r>
+        <w:rPr>
+          <w:lang w:val="en-US" w:bidi="ar-SA"/>
+        </w:rPr>
+        <w:t>PCA was invented in 1901 by Kar</w:t>
+      </w:r>
+      <w:r>
+        <w:rPr>
+          <w:lang w:val="en-US" w:bidi="ar-SA"/>
+        </w:rPr>
+        <w:t>l</w:t>
+      </w:r>
+      <w:r>
+        <w:rPr>
+          <w:lang w:val="en-US" w:bidi="ar-SA"/>
+        </w:rPr>
+        <w:t xml:space="preserve"> Pearson. It is an orthogonal linear transformation that transforms the data to a new coordina</w:t>
+      </w:r>
+      <w:r>
+        <w:rPr>
+          <w:lang w:val="en-US" w:bidi="ar-SA"/>
+        </w:rPr>
+        <w:t>t</w:t>
+      </w:r>
+      <w:r>
+        <w:rPr>
+          <w:lang w:val="en-US" w:bidi="ar-SA"/>
+        </w:rPr>
+        <w:t xml:space="preserve">e system such that the greatest variance by any projection of the data comes to lie on the first coordinate (names the first </w:t>
+      </w:r>
+      <w:r>
+        <w:rPr>
+          <w:lang w:val="en-US" w:bidi="ar-SA"/>
+        </w:rPr>
+        <w:t>principal</w:t>
+      </w:r>
+      <w:r>
+        <w:rPr>
+          <w:lang w:val="en-US" w:bidi="ar-SA"/>
+        </w:rPr>
+        <w:t xml:space="preserve"> component), the second greatest variance on the second coordinate, and so on.</w:t>
+      </w:r>
+    </w:p>
+    <w:p>
+      <w:pPr>
+        <w:rPr>
+          <w:lang w:val="en-US" w:bidi="ar-SA"/>
+        </w:rPr>
+      </w:pPr>
+      <w:r>
+        <w:rPr>
+          <w:lang w:val="en-US" w:bidi="ar-SA"/>
+        </w:rPr>
+        <w:lastRenderedPageBreak/>
+        <w:t xml:space="preserve">PCA uses eigenvector-based multivariate analysis to reveal the internal structure of the data in a way that best explains the variance of the data. </w:t>
+      </w:r>
+    </w:p>
+    <w:p>
+      <w:pPr>
+        <w:rPr>
+          <w:lang w:val="en-US" w:bidi="ar-SA"/>
+        </w:rPr>
+      </w:pPr>
+      <w:r>
+        <w:rPr>
+          <w:lang w:val="en-US" w:bidi="ar-SA"/>
+        </w:rPr>
+        <w:t>Principal component analysis is a quantitatively rigorous method for achieving this simplification. The method generates a new set of variables, called</w:t>
+      </w:r>
+      <w:r>
+        <w:rPr>
+          <w:lang w:val="en-US" w:bidi="ar-SA"/>
+        </w:rPr>
+        <w:t> </w:t>
+      </w:r>
+      <w:r>
+        <w:rPr>
+          <w:i/>
+          <w:iCs/>
+          <w:lang w:val="en-US" w:bidi="ar-SA"/>
+        </w:rPr>
+        <w:t>principal components</w:t>
+      </w:r>
+      <w:r>
+        <w:rPr>
+          <w:lang w:val="en-US" w:bidi="ar-SA"/>
+        </w:rPr>
+        <w:t>. Each principal component is a linear combination of the original variables. All the principal components are orthogonal to each other, so there is no redundant information. The principal components as a whole form an orthogonal basis for the space of the data.</w:t>
+      </w:r>
+    </w:p>
+    <w:p>
+      <w:pPr>
+        <w:rPr>
+          <w:lang w:val="en-US" w:bidi="ar-SA"/>
+        </w:rPr>
+      </w:pPr>
+      <w:r>
+        <w:rPr>
+          <w:lang w:val="en-US" w:bidi="ar-SA"/>
+        </w:rPr>
+        <w:t xml:space="preserve">The full set of principal components is as large as the original set of variables. But taking the first few principal components </w:t>
+      </w:r>
+      <w:r>
+        <w:rPr>
+          <w:lang w:val="en-US" w:bidi="ar-SA"/>
+        </w:rPr>
+        <w:t xml:space="preserve">will preserve most of the information in the data, and reduces the data dimensions </w:t>
+      </w:r>
+    </w:p>
+    <w:p>
+      <w:pPr>
+        <w:pStyle w:val="Heading3"/>
+        <w:rPr>
+          <w:lang w:val="en-US" w:bidi="ar-SA"/>
+        </w:rPr>
+      </w:pPr>
+      <w:r>
+        <w:rPr>
+          <w:lang w:val="en-US" w:bidi="ar-SA"/>
+        </w:rPr>
+        <w:t xml:space="preserve">Linear </w:t>
+      </w:r>
+      <w:r>
+        <w:rPr>
+          <w:lang w:val="en-US" w:bidi="ar-SA"/>
+        </w:rPr>
+        <w:t>Discrimination Analysis</w:t>
+      </w:r>
+    </w:p>
+    <w:p>
+      <w:pPr>
+        <w:rPr>
+          <w:lang w:val="en-US" w:bidi="ar-SA"/>
+        </w:rPr>
+      </w:pPr>
+      <w:r>
+        <w:rPr>
+          <w:lang w:val="en-US" w:bidi="ar-SA"/>
+        </w:rPr>
+        <w:t>PCA is an unsupervised technique and as such does not include label information of the</w:t>
+      </w:r>
+      <w:r>
+        <w:rPr>
+          <w:lang w:val="en-US" w:bidi="ar-SA"/>
+        </w:rPr>
+        <w:t xml:space="preserve"> </w:t>
+      </w:r>
+      <w:r>
+        <w:rPr>
+          <w:lang w:val="en-US" w:bidi="ar-SA"/>
+        </w:rPr>
+        <w:t>data. For instance, if we imagine 2 cigar like clusters in 2 dimensions, one cigar has y = 1</w:t>
+      </w:r>
+      <w:r>
+        <w:rPr>
+          <w:lang w:val="en-US" w:bidi="ar-SA"/>
+        </w:rPr>
+        <w:t xml:space="preserve"> </w:t>
+      </w:r>
+      <w:r>
+        <w:rPr>
+          <w:lang w:val="en-US" w:bidi="ar-SA"/>
+        </w:rPr>
+        <w:t>and the other y = -</w:t>
+      </w:r>
+      <w:r>
+        <w:rPr>
+          <w:lang w:val="en-US" w:bidi="ar-SA"/>
+        </w:rPr>
+        <w:t>1. The cigars are positioned in parallel and very closely together, such</w:t>
+      </w:r>
+      <w:r>
+        <w:rPr>
+          <w:lang w:val="en-US" w:bidi="ar-SA"/>
+        </w:rPr>
+        <w:t xml:space="preserve"> </w:t>
+      </w:r>
+      <w:r>
+        <w:rPr>
+          <w:lang w:val="en-US" w:bidi="ar-SA"/>
+        </w:rPr>
+        <w:t>that the variance in the total data-set, ignoring the labels, is in the direction of the cigars.</w:t>
+      </w:r>
+      <w:r>
+        <w:rPr>
+          <w:lang w:val="en-US" w:bidi="ar-SA"/>
+        </w:rPr>
+        <w:t xml:space="preserve"> </w:t>
+      </w:r>
+      <w:r>
+        <w:rPr>
+          <w:lang w:val="en-US" w:bidi="ar-SA"/>
+        </w:rPr>
+        <w:t>For classiﬁcation, this would be a terrible projection, because all labels get evenly mixed</w:t>
+      </w:r>
+      <w:r>
+        <w:rPr>
+          <w:lang w:val="en-US" w:bidi="ar-SA"/>
+        </w:rPr>
+        <w:t xml:space="preserve"> </w:t>
+      </w:r>
+      <w:r>
+        <w:rPr>
+          <w:lang w:val="en-US" w:bidi="ar-SA"/>
+        </w:rPr>
+        <w:t>and we destroy the useful information.</w:t>
+      </w:r>
+      <w:r>
+        <w:t xml:space="preserve"> </w:t>
+      </w:r>
+      <w:r>
+        <w:rPr>
+          <w:lang w:val="en-US" w:bidi="ar-SA"/>
+        </w:rPr>
+        <w:t>A much more useful projection is orthogonal to</w:t>
+      </w:r>
+      <w:r>
+        <w:rPr>
+          <w:lang w:val="en-US" w:bidi="ar-SA"/>
+        </w:rPr>
+        <w:t xml:space="preserve"> </w:t>
+      </w:r>
+      <w:r>
+        <w:rPr>
+          <w:lang w:val="en-US" w:bidi="ar-SA"/>
+        </w:rPr>
+        <w:t>the cigars, i.e. in the direction of least overall variance, which would perfectly separate the</w:t>
+      </w:r>
+      <w:r>
+        <w:rPr>
+          <w:lang w:val="en-US" w:bidi="ar-SA"/>
+        </w:rPr>
+        <w:t xml:space="preserve"> </w:t>
+      </w:r>
+      <w:r>
+        <w:rPr>
+          <w:lang w:val="en-US" w:bidi="ar-SA"/>
+        </w:rPr>
+        <w:t>data-cases</w:t>
+      </w:r>
+      <w:r>
+        <w:rPr>
+          <w:lang w:val="en-US" w:bidi="ar-SA"/>
+        </w:rPr>
+        <w:t>.</w:t>
+      </w:r>
+    </w:p>
+    <w:p>
+      <w:pPr>
+        <w:rPr>
+          <w:rStyle w:val="apple-converted-space"/>
+          <w:rFonts w:ascii="Arial" w:hAnsi="Arial" w:cs="Arial"/>
+          <w:color w:val="000000"/>
+          <w:sz w:val="20"/>
+          <w:szCs w:val="20"/>
+          <w:shd w:val="clear" w:color="auto" w:fill="FFFFFF"/>
+        </w:rPr>
+      </w:pPr>
+      <w:r>
+        <w:rPr>
+          <w:lang w:val="en-US" w:bidi="ar-SA"/>
+        </w:rPr>
+        <w:t xml:space="preserve">LDA is </w:t>
+      </w:r>
+      <w:r>
+        <w:rPr>
+          <w:lang w:val="en-US" w:bidi="ar-SA"/>
+        </w:rPr>
+        <w:t>closely</w:t>
+      </w:r>
+      <w:r>
+        <w:rPr>
+          <w:lang w:val="en-US" w:bidi="ar-SA"/>
+        </w:rPr>
+        <w:t xml:space="preserve"> related to PCA in that they both look for linear </w:t>
+      </w:r>
+      <w:proofErr w:type="gramStart"/>
+      <w:r>
+        <w:rPr>
+          <w:lang w:val="en-US" w:bidi="ar-SA"/>
+        </w:rPr>
+        <w:t>combination</w:t>
+      </w:r>
+      <w:proofErr w:type="gramEnd"/>
+      <w:r>
+        <w:rPr>
+          <w:lang w:val="en-US" w:bidi="ar-SA"/>
+        </w:rPr>
+        <w:t xml:space="preserve"> of variables which best explain the data. </w:t>
+      </w:r>
+      <w:r>
+        <w:rPr>
+          <w:rFonts w:ascii="Arial" w:hAnsi="Arial" w:cs="Arial"/>
+          <w:color w:val="000000"/>
+          <w:sz w:val="20"/>
+          <w:szCs w:val="20"/>
+          <w:shd w:val="clear" w:color="auto" w:fill="FFFFFF"/>
+        </w:rPr>
+        <w:t>LDA explicitly attempts to model the difference between the classes of data.</w:t>
+      </w:r>
+      <w:r>
+        <w:rPr>
+          <w:rStyle w:val="apple-converted-space"/>
+          <w:rFonts w:ascii="Arial" w:hAnsi="Arial" w:cs="Arial"/>
+          <w:color w:val="000000"/>
+          <w:sz w:val="20"/>
+          <w:szCs w:val="20"/>
+          <w:shd w:val="clear" w:color="auto" w:fill="FFFFFF"/>
+        </w:rPr>
+        <w:t> </w:t>
+      </w:r>
+    </w:p>
+    <w:p>
+      <w:pPr>
+        <w:rPr>
+          <w:lang w:val="en-US" w:bidi="ar-SA"/>
+        </w:rPr>
+      </w:pPr>
+      <w:r>
+        <w:rPr>
+          <w:rStyle w:val="apple-converted-space"/>
+          <w:rFonts w:ascii="Arial" w:hAnsi="Arial" w:cs="Arial"/>
+          <w:color w:val="000000"/>
+          <w:sz w:val="20"/>
+          <w:szCs w:val="20"/>
+          <w:shd w:val="clear" w:color="auto" w:fill="FFFFFF"/>
+        </w:rPr>
+        <w:t xml:space="preserve">The </w:t>
+      </w:r>
+      <w:r>
+        <w:rPr>
+          <w:rStyle w:val="apple-converted-space"/>
+          <w:rFonts w:ascii="Arial" w:hAnsi="Arial" w:cs="Arial"/>
+          <w:color w:val="000000"/>
+          <w:sz w:val="20"/>
+          <w:szCs w:val="20"/>
+          <w:shd w:val="clear" w:color="auto" w:fill="FFFFFF"/>
+        </w:rPr>
+        <w:t>LDA</w:t>
+      </w:r>
+      <w:r>
+        <w:rPr>
+          <w:rStyle w:val="apple-converted-space"/>
+          <w:rFonts w:ascii="Arial" w:hAnsi="Arial" w:cs="Arial"/>
+          <w:color w:val="000000"/>
+          <w:sz w:val="20"/>
+          <w:szCs w:val="20"/>
+          <w:shd w:val="clear" w:color="auto" w:fill="FFFFFF"/>
+        </w:rPr>
+        <w:t xml:space="preserve"> perform</w:t>
+      </w:r>
+      <w:r>
+        <w:rPr>
+          <w:rStyle w:val="apple-converted-space"/>
+          <w:rFonts w:ascii="Arial" w:hAnsi="Arial" w:cs="Arial"/>
+          <w:color w:val="000000"/>
+          <w:sz w:val="20"/>
+          <w:szCs w:val="20"/>
+          <w:shd w:val="clear" w:color="auto" w:fill="FFFFFF"/>
+        </w:rPr>
+        <w:t>s</w:t>
+      </w:r>
+      <w:r>
+        <w:rPr>
+          <w:rStyle w:val="apple-converted-space"/>
+          <w:rFonts w:ascii="Arial" w:hAnsi="Arial" w:cs="Arial"/>
+          <w:color w:val="000000"/>
+          <w:sz w:val="20"/>
+          <w:szCs w:val="20"/>
+          <w:shd w:val="clear" w:color="auto" w:fill="FFFFFF"/>
+        </w:rPr>
+        <w:t xml:space="preserve"> dimensionality reduction while preserving as much of the class</w:t>
+      </w:r>
+      <w:r>
+        <w:rPr>
+          <w:rStyle w:val="apple-converted-space"/>
+          <w:rFonts w:ascii="Arial" w:hAnsi="Arial" w:cs="Arial"/>
+          <w:color w:val="000000"/>
+          <w:sz w:val="20"/>
+          <w:szCs w:val="20"/>
+          <w:shd w:val="clear" w:color="auto" w:fill="FFFFFF"/>
+        </w:rPr>
+        <w:t xml:space="preserve"> </w:t>
+      </w:r>
+      <w:r>
+        <w:rPr>
+          <w:rStyle w:val="apple-converted-space"/>
+          <w:rFonts w:ascii="Arial" w:hAnsi="Arial" w:cs="Arial"/>
+          <w:color w:val="000000"/>
+          <w:sz w:val="20"/>
+          <w:szCs w:val="20"/>
+          <w:shd w:val="clear" w:color="auto" w:fill="FFFFFF"/>
+        </w:rPr>
+        <w:t>discriminatory information as</w:t>
+      </w:r>
+      <w:r>
+        <w:rPr>
+          <w:rStyle w:val="apple-converted-space"/>
+          <w:rFonts w:ascii="Arial" w:hAnsi="Arial" w:cs="Arial"/>
+          <w:color w:val="000000"/>
+          <w:sz w:val="20"/>
+          <w:szCs w:val="20"/>
+          <w:shd w:val="clear" w:color="auto" w:fill="FFFFFF"/>
+        </w:rPr>
+        <w:t xml:space="preserve"> </w:t>
+      </w:r>
+      <w:r>
+        <w:rPr>
+          <w:rStyle w:val="apple-converted-space"/>
+          <w:rFonts w:ascii="Arial" w:hAnsi="Arial" w:cs="Arial"/>
+          <w:color w:val="000000"/>
+          <w:sz w:val="20"/>
+          <w:szCs w:val="20"/>
+          <w:shd w:val="clear" w:color="auto" w:fill="FFFFFF"/>
+        </w:rPr>
+        <w:t>possible</w:t>
+      </w:r>
+      <w:r>
+        <w:rPr>
+          <w:rStyle w:val="apple-converted-space"/>
+          <w:rFonts w:ascii="Arial" w:hAnsi="Arial" w:cs="Arial"/>
+          <w:color w:val="000000"/>
+          <w:sz w:val="20"/>
+          <w:szCs w:val="20"/>
+          <w:shd w:val="clear" w:color="auto" w:fill="FFFFFF"/>
+        </w:rPr>
+        <w:t>.</w:t>
+      </w:r>
+      <w:r>
+        <w:rPr>
+          <w:rStyle w:val="apple-converted-space"/>
+          <w:rFonts w:ascii="Arial" w:hAnsi="Arial" w:cs="Arial"/>
+          <w:color w:val="000000"/>
+          <w:sz w:val="20"/>
+          <w:szCs w:val="20"/>
+          <w:shd w:val="clear" w:color="auto" w:fill="FFFFFF"/>
+        </w:rPr>
+        <w:t xml:space="preserve"> Without going into the math, i</w:t>
+      </w:r>
+      <w:r>
+        <w:rPr>
+          <w:rStyle w:val="apple-converted-space"/>
+          <w:rFonts w:ascii="Arial" w:hAnsi="Arial" w:cs="Arial"/>
+          <w:color w:val="000000"/>
+          <w:sz w:val="20"/>
+          <w:szCs w:val="20"/>
+          <w:shd w:val="clear" w:color="auto" w:fill="FFFFFF"/>
+        </w:rPr>
+        <w:t>n order to find a good projection vector, we need to define a measure of separation between the projections</w:t>
+      </w:r>
+      <w:r>
+        <w:rPr>
+          <w:rStyle w:val="apple-converted-space"/>
+          <w:rFonts w:ascii="Arial" w:hAnsi="Arial" w:cs="Arial"/>
+          <w:color w:val="000000"/>
+          <w:sz w:val="20"/>
+          <w:szCs w:val="20"/>
+          <w:shd w:val="clear" w:color="auto" w:fill="FFFFFF"/>
+        </w:rPr>
+        <w:t xml:space="preserve">. </w:t>
+      </w:r>
+      <w:r>
+        <w:rPr>
+          <w:rStyle w:val="apple-converted-space"/>
+          <w:rFonts w:ascii="Arial" w:hAnsi="Arial" w:cs="Arial"/>
+          <w:color w:val="000000"/>
+          <w:sz w:val="20"/>
+          <w:szCs w:val="20"/>
+          <w:shd w:val="clear" w:color="auto" w:fill="FFFFFF"/>
+        </w:rPr>
+        <w:t xml:space="preserve">The solution proposed by Fisher is to maximize a function that represents the difference between the </w:t>
+      </w:r>
+      <w:proofErr w:type="gramStart"/>
+      <w:r>
+        <w:rPr>
+          <w:rStyle w:val="apple-converted-space"/>
+          <w:rFonts w:ascii="Arial" w:hAnsi="Arial" w:cs="Arial"/>
+          <w:color w:val="000000"/>
+          <w:sz w:val="20"/>
+          <w:szCs w:val="20"/>
+          <w:shd w:val="clear" w:color="auto" w:fill="FFFFFF"/>
+        </w:rPr>
+        <w:t>means</w:t>
+      </w:r>
+      <w:r>
+        <w:rPr>
+          <w:rStyle w:val="apple-converted-space"/>
+          <w:rFonts w:ascii="Arial" w:hAnsi="Arial" w:cs="Arial"/>
+          <w:color w:val="000000"/>
+          <w:sz w:val="20"/>
+          <w:szCs w:val="20"/>
+          <w:shd w:val="clear" w:color="auto" w:fill="FFFFFF"/>
+        </w:rPr>
+        <w:t xml:space="preserve"> </w:t>
+      </w:r>
+      <w:r>
+        <w:rPr>
+          <w:rStyle w:val="apple-converted-space"/>
+          <w:rFonts w:ascii="Arial" w:hAnsi="Arial" w:cs="Arial"/>
+          <w:color w:val="000000"/>
+          <w:sz w:val="20"/>
+          <w:szCs w:val="20"/>
+          <w:shd w:val="clear" w:color="auto" w:fill="FFFFFF"/>
+        </w:rPr>
+        <w:t>,</w:t>
+      </w:r>
+      <w:proofErr w:type="gramEnd"/>
+      <w:r>
+        <w:rPr>
+          <w:rStyle w:val="apple-converted-space"/>
+          <w:rFonts w:ascii="Arial" w:hAnsi="Arial" w:cs="Arial"/>
+          <w:color w:val="000000"/>
+          <w:sz w:val="20"/>
+          <w:szCs w:val="20"/>
+          <w:shd w:val="clear" w:color="auto" w:fill="FFFFFF"/>
+        </w:rPr>
+        <w:t xml:space="preserve"> normalized by a measure of the within-class scatter</w:t>
+      </w:r>
+      <w:r>
+        <w:rPr>
+          <w:rStyle w:val="apple-converted-space"/>
+          <w:rFonts w:ascii="Arial" w:hAnsi="Arial" w:cs="Arial"/>
+          <w:color w:val="000000"/>
+          <w:sz w:val="20"/>
+          <w:szCs w:val="20"/>
+          <w:shd w:val="clear" w:color="auto" w:fill="FFFFFF"/>
+        </w:rPr>
+        <w:t>.</w:t>
+      </w:r>
       <w:bookmarkStart w:id="3" w:name="_GoBack"/>
       <w:bookmarkEnd w:id="3"/>
-      <w:r>
-        <w:rPr>
-          <w:lang w:val="en-US" w:bidi="ar-SA"/>
-        </w:rPr>
-        <w:t xml:space="preserve"> in the written stroke that separates between Arabic letters. Numerous segmentation techniques have been proposed in the literature for Arabic OCR. However correct and </w:t>
-      </w:r>
-      <w:r>
-        <w:rPr>
-          <w:lang w:val="en-US" w:bidi="ar-SA"/>
-        </w:rPr>
-        <w:t>efficient</w:t>
-      </w:r>
-      <w:r>
-        <w:rPr>
-          <w:lang w:val="en-US" w:bidi="ar-SA"/>
-        </w:rPr>
-        <w:t xml:space="preserve"> segmentation of Arabic text is still considered and a fundamental problem</w:t>
-      </w:r>
-      <w:r>
-        <w:rPr>
-          <w:lang w:val="en-US" w:bidi="ar-SA"/>
-        </w:rPr>
-        <w:t xml:space="preserve"> even for offline printed text</w:t>
-      </w:r>
-      <w:r>
-        <w:rPr>
-          <w:lang w:val="en-US" w:bidi="ar-SA"/>
-        </w:rPr>
-        <w:t>.</w:t>
-      </w:r>
-      <w:r>
-        <w:rPr>
-          <w:lang w:val="en-US" w:bidi="ar-SA"/>
-        </w:rPr>
-        <w:t xml:space="preserve"> </w:t>
-      </w:r>
-      <w:r>
-        <w:rPr>
-          <w:lang w:val="en-US" w:bidi="ar-SA"/>
-        </w:rPr>
-        <w:t xml:space="preserve"> </w:t>
-      </w:r>
-      <w:r>
-        <w:rPr>
-          <w:lang w:val="en-US" w:bidi="ar-SA"/>
-        </w:rPr>
-        <w:t>Performing such</w:t>
-      </w:r>
-      <w:r>
-        <w:rPr>
-          <w:lang w:val="en-US" w:bidi="ar-SA"/>
-        </w:rPr>
-        <w:t xml:space="preserve"> task </w:t>
-      </w:r>
-      <w:r>
-        <w:rPr>
-          <w:lang w:val="en-US" w:bidi="ar-SA"/>
-        </w:rPr>
-        <w:t xml:space="preserve">in an online manner for handwritten text when the segmentation is being done while the word is being written, Is even a more challenging problem. </w:t>
-      </w:r>
-      <w:r>
-        <w:rPr>
-          <w:lang w:val="en-US" w:bidi="ar-SA"/>
-        </w:rPr>
-        <w:t xml:space="preserve"> </w:t>
-      </w:r>
-    </w:p>
-    <w:p>
-      <w:pPr>
-        <w:rPr>
-          <w:lang w:val="en-US" w:bidi="ar-SA"/>
-        </w:rPr>
-      </w:pPr>
-      <w:r>
-        <w:rPr>
-          <w:lang w:val="en-US" w:bidi="ar-SA"/>
-        </w:rPr>
-        <w:t xml:space="preserve">Over segmentation and under-segmentation are the main challenges such algorithms are facing. </w:t>
-      </w:r>
-    </w:p>
-    <w:p>
-      <w:pPr>
-        <w:rPr>
-          <w:lang w:val="en-US" w:bidi="ar-SA"/>
-        </w:rPr>
-      </w:pPr>
-      <w:r>
-        <w:rPr>
-          <w:lang w:val="en-US" w:bidi="ar-SA"/>
-        </w:rPr>
-        <w:t xml:space="preserve">While the word part is being scribed, the system tries to segment the </w:t>
-      </w:r>
-      <w:proofErr w:type="gramStart"/>
-      <w:r>
-        <w:rPr>
-          <w:lang w:val="en-US" w:bidi="ar-SA"/>
-        </w:rPr>
-        <w:t>points</w:t>
-      </w:r>
-      <w:proofErr w:type="gramEnd"/>
-      <w:r>
-        <w:rPr>
-          <w:lang w:val="en-US" w:bidi="ar-SA"/>
-        </w:rPr>
-        <w:t xml:space="preserve"> sequence, by identifying candidate segmentation points. To identify segmentation points, attributes of Arabic segmentation points need to be learned,  </w:t>
+    </w:p>
+    <w:p>
+      <w:pPr>
+        <w:rPr>
+          <w:lang w:val="en-US" w:bidi="ar-SA"/>
+        </w:rPr>
+      </w:pPr>
+    </w:p>
+    <w:p>
+      <w:pPr>
+        <w:rPr>
+          <w:lang w:val="en-US" w:bidi="ar-SA"/>
+        </w:rPr>
+      </w:pPr>
+      <w:r>
+        <w:rPr>
+          <w:lang w:val="en-US" w:bidi="ar-SA"/>
+        </w:rPr>
+        <w:t>Feature Work</w:t>
+      </w:r>
+    </w:p>
+    <w:p>
+      <w:pPr>
+        <w:pStyle w:val="ListParagraph"/>
+        <w:numPr>
+          <w:ilvl w:val="0"/>
+          <w:numId w:val="30"/>
+        </w:numPr>
+        <w:rPr>
+          <w:lang w:val="en-US" w:bidi="ar-SA"/>
+        </w:rPr>
+      </w:pPr>
+      <w:r>
+        <w:rPr>
+          <w:lang w:val="en-US" w:bidi="ar-SA"/>
+        </w:rPr>
+        <w:t>Incremental progressive handwriting recognition.</w:t>
+      </w:r>
+    </w:p>
+    <w:p>
+      <w:pPr>
+        <w:pStyle w:val="ListParagraph"/>
+        <w:numPr>
+          <w:ilvl w:val="0"/>
+          <w:numId w:val="30"/>
+        </w:numPr>
+        <w:rPr>
+          <w:lang w:val="en-US" w:bidi="ar-SA"/>
+        </w:rPr>
+      </w:pPr>
+      <w:r>
+        <w:rPr>
+          <w:lang w:val="en-US" w:bidi="ar-SA"/>
+        </w:rPr>
+        <w:br w:type="page"/>
       </w:r>
     </w:p>
     <w:p>
@@ -12415,7 +13300,6 @@
                         <w:noProof/>
                         <w:lang w:val="en-US"/>
                       </w:rPr>
-                      <w:lastRenderedPageBreak/>
                       <w:t xml:space="preserve">[10] </w:t>
                     </w:r>
                   </w:p>
@@ -12708,7 +13592,17 @@
                         <w:noProof/>
                         <w:lang w:val="en-US"/>
                       </w:rPr>
-                      <w:t xml:space="preserve">Workshop on Frontiers in Handwriting Recognition (IWFHR), </w:t>
+                      <w:t xml:space="preserve">Workshop on Frontiers in Handwriting Recognition </w:t>
+                    </w:r>
+                    <w:r>
+                      <w:rPr>
+                        <w:i/>
+                        <w:iCs/>
+                        <w:noProof/>
+                        <w:lang w:val="en-US"/>
+                      </w:rPr>
+                      <w:lastRenderedPageBreak/>
+                      <w:t xml:space="preserve">(IWFHR), </w:t>
                     </w:r>
                     <w:r>
                       <w:rPr>
@@ -12834,7 +13728,7 @@
           <w:rPr>
             <w:noProof/>
           </w:rPr>
-          <w:t>14</w:t>
+          <w:t>15</w:t>
         </w:r>
         <w:r>
           <w:rPr>
@@ -14528,6 +15422,119 @@
     </w:lvl>
   </w:abstractNum>
   <w:abstractNum w:abstractNumId="15">
+    <w:nsid w:val="737A616E"/>
+    <w:multiLevelType w:val="hybridMultilevel"/>
+    <w:tmpl w:val="F2E60F50"/>
+    <w:lvl w:ilvl="0" w:tplc="D61ECE4C">
+      <w:start w:val="1"/>
+      <w:numFmt w:val="decimal"/>
+      <w:lvlText w:val="%1."/>
+      <w:lvlJc w:val="left"/>
+      <w:pPr>
+        <w:ind w:left="1080" w:hanging="360"/>
+      </w:pPr>
+      <w:rPr>
+        <w:rFonts w:asciiTheme="minorHAnsi" w:eastAsiaTheme="minorEastAsia" w:hAnsiTheme="minorHAnsi" w:cstheme="minorBidi"/>
+      </w:rPr>
+    </w:lvl>
+    <w:lvl w:ilvl="1" w:tplc="08090003" w:tentative="1">
+      <w:start w:val="1"/>
+      <w:numFmt w:val="bullet"/>
+      <w:lvlText w:val="o"/>
+      <w:lvlJc w:val="left"/>
+      <w:pPr>
+        <w:ind w:left="1800" w:hanging="360"/>
+      </w:pPr>
+      <w:rPr>
+        <w:rFonts w:ascii="Courier New" w:hAnsi="Courier New" w:cs="Courier New" w:hint="default"/>
+      </w:rPr>
+    </w:lvl>
+    <w:lvl w:ilvl="2" w:tplc="08090005" w:tentative="1">
+      <w:start w:val="1"/>
+      <w:numFmt w:val="bullet"/>
+      <w:lvlText w:val=""/>
+      <w:lvlJc w:val="left"/>
+      <w:pPr>
+        <w:ind w:left="2520" w:hanging="360"/>
+      </w:pPr>
+      <w:rPr>
+        <w:rFonts w:ascii="Wingdings" w:hAnsi="Wingdings" w:hint="default"/>
+      </w:rPr>
+    </w:lvl>
+    <w:lvl w:ilvl="3" w:tplc="08090001" w:tentative="1">
+      <w:start w:val="1"/>
+      <w:numFmt w:val="bullet"/>
+      <w:lvlText w:val=""/>
+      <w:lvlJc w:val="left"/>
+      <w:pPr>
+        <w:ind w:left="3240" w:hanging="360"/>
+      </w:pPr>
+      <w:rPr>
+        <w:rFonts w:ascii="Symbol" w:hAnsi="Symbol" w:hint="default"/>
+      </w:rPr>
+    </w:lvl>
+    <w:lvl w:ilvl="4" w:tplc="08090003" w:tentative="1">
+      <w:start w:val="1"/>
+      <w:numFmt w:val="bullet"/>
+      <w:lvlText w:val="o"/>
+      <w:lvlJc w:val="left"/>
+      <w:pPr>
+        <w:ind w:left="3960" w:hanging="360"/>
+      </w:pPr>
+      <w:rPr>
+        <w:rFonts w:ascii="Courier New" w:hAnsi="Courier New" w:cs="Courier New" w:hint="default"/>
+      </w:rPr>
+    </w:lvl>
+    <w:lvl w:ilvl="5" w:tplc="08090005" w:tentative="1">
+      <w:start w:val="1"/>
+      <w:numFmt w:val="bullet"/>
+      <w:lvlText w:val=""/>
+      <w:lvlJc w:val="left"/>
+      <w:pPr>
+        <w:ind w:left="4680" w:hanging="360"/>
+      </w:pPr>
+      <w:rPr>
+        <w:rFonts w:ascii="Wingdings" w:hAnsi="Wingdings" w:hint="default"/>
+      </w:rPr>
+    </w:lvl>
+    <w:lvl w:ilvl="6" w:tplc="08090001" w:tentative="1">
+      <w:start w:val="1"/>
+      <w:numFmt w:val="bullet"/>
+      <w:lvlText w:val=""/>
+      <w:lvlJc w:val="left"/>
+      <w:pPr>
+        <w:ind w:left="5400" w:hanging="360"/>
+      </w:pPr>
+      <w:rPr>
+        <w:rFonts w:ascii="Symbol" w:hAnsi="Symbol" w:hint="default"/>
+      </w:rPr>
+    </w:lvl>
+    <w:lvl w:ilvl="7" w:tplc="08090003" w:tentative="1">
+      <w:start w:val="1"/>
+      <w:numFmt w:val="bullet"/>
+      <w:lvlText w:val="o"/>
+      <w:lvlJc w:val="left"/>
+      <w:pPr>
+        <w:ind w:left="6120" w:hanging="360"/>
+      </w:pPr>
+      <w:rPr>
+        <w:rFonts w:ascii="Courier New" w:hAnsi="Courier New" w:cs="Courier New" w:hint="default"/>
+      </w:rPr>
+    </w:lvl>
+    <w:lvl w:ilvl="8" w:tplc="08090005" w:tentative="1">
+      <w:start w:val="1"/>
+      <w:numFmt w:val="bullet"/>
+      <w:lvlText w:val=""/>
+      <w:lvlJc w:val="left"/>
+      <w:pPr>
+        <w:ind w:left="6840" w:hanging="360"/>
+      </w:pPr>
+      <w:rPr>
+        <w:rFonts w:ascii="Wingdings" w:hAnsi="Wingdings" w:hint="default"/>
+      </w:rPr>
+    </w:lvl>
+  </w:abstractNum>
+  <w:abstractNum w:abstractNumId="16">
     <w:nsid w:val="74AC492F"/>
     <w:multiLevelType w:val="hybridMultilevel"/>
     <w:tmpl w:val="FC5AA116"/>
@@ -14741,7 +15748,7 @@
     <w:abstractNumId w:val="6"/>
   </w:num>
   <w:num w:numId="20">
-    <w:abstractNumId w:val="15"/>
+    <w:abstractNumId w:val="16"/>
   </w:num>
   <w:num w:numId="21">
     <w:abstractNumId w:val="7"/>
@@ -14769,6 +15776,9 @@
   </w:num>
   <w:num w:numId="29">
     <w:abstractNumId w:val="5"/>
+  </w:num>
+  <w:num w:numId="30">
+    <w:abstractNumId w:val="15"/>
   </w:num>
 </w:numbering>
 </file>
@@ -15289,6 +16299,17 @@
       <w:u w:val="single"/>
     </w:rPr>
   </w:style>
+  <w:style w:type="character" w:styleId="Emphasis">
+    <w:name w:val="Emphasis"/>
+    <w:basedOn w:val="DefaultParagraphFont"/>
+    <w:uiPriority w:val="20"/>
+    <w:qFormat/>
+    <w:rsid w:val="00A1725A"/>
+    <w:rPr>
+      <w:i/>
+      <w:iCs/>
+    </w:rPr>
+  </w:style>
 </w:styles>
 </file>
 
@@ -15806,6 +16827,17 @@
     <w:rPr>
       <w:color w:val="0000FF"/>
       <w:u w:val="single"/>
+    </w:rPr>
+  </w:style>
+  <w:style w:type="character" w:styleId="Emphasis">
+    <w:name w:val="Emphasis"/>
+    <w:basedOn w:val="DefaultParagraphFont"/>
+    <w:uiPriority w:val="20"/>
+    <w:qFormat/>
+    <w:rsid w:val="00A1725A"/>
+    <w:rPr>
+      <w:i/>
+      <w:iCs/>
     </w:rPr>
   </w:style>
 </w:styles>
@@ -16450,7 +17482,7 @@
 </file>
 
 <file path=customXml/itemProps1.xml><?xml version="1.0" encoding="utf-8"?>
-<ds:datastoreItem xmlns:ds="http://schemas.openxmlformats.org/officeDocument/2006/customXml" ds:itemID="{F3032BD7-669B-4643-8E9D-530113F3C1F3}">
+<ds:datastoreItem xmlns:ds="http://schemas.openxmlformats.org/officeDocument/2006/customXml" ds:itemID="{ED39A824-5312-444E-8E62-5F411ADD7087}">
   <ds:schemaRefs>
     <ds:schemaRef ds:uri="http://schemas.openxmlformats.org/officeDocument/2006/bibliography"/>
   </ds:schemaRefs>

</xml_diff>

<commit_message>
New recognition process. Progressive segmentation only. The letters recognition is done after the scribing is done.
git-svn-id: https://arabic-icr.googlecode.com/svn/trunk@34 23b4f04e-482a-c3a5-d353-cb0f12a588d0
</commit_message>
<xml_diff>
--- a/Thesis/Thesis.docx
+++ b/Thesis/Thesis.docx
@@ -507,16 +507,7 @@
           <w:szCs w:val="24"/>
           <w:lang w:val="en-US"/>
         </w:rPr>
-        <w:t xml:space="preserve">Data </w:t>
-      </w:r>
-      <w:r>
-        <w:rPr>
-          <w:rFonts w:asciiTheme="majorBidi" w:eastAsia="Times New Roman" w:hAnsiTheme="majorBidi" w:cstheme="majorBidi"/>
-          <w:sz w:val="24"/>
-          <w:szCs w:val="24"/>
-          <w:lang w:val="en-US"/>
-        </w:rPr>
-        <w:t xml:space="preserve"> Preprocessing</w:t>
+        <w:t>Data  Preprocessing</w:t>
       </w:r>
     </w:p>
     <w:p>
@@ -2842,7 +2833,7 @@
           <v:shape id="_x0000_i1025" type="#_x0000_t75" style="width:30.05pt;height:20.65pt" o:ole="">
             <v:imagedata r:id="rId9" o:title=""/>
           </v:shape>
-          <o:OLEObject Type="Embed" ProgID="Equation.DSMT4" ShapeID="_x0000_i1025" DrawAspect="Content" ObjectID="_1413530768" r:id="rId10"/>
+          <o:OLEObject Type="Embed" ProgID="Equation.DSMT4" ShapeID="_x0000_i1025" DrawAspect="Content" ObjectID="_1414874406" r:id="rId10"/>
         </w:object>
       </w:r>
       <w:r>
@@ -3181,6 +3172,15 @@
           <w:lang w:bidi="ar-SA"/>
         </w:rPr>
         <w:t xml:space="preserve"> Arabic is used in over 20 different countries, written by more than 100 million people and spoken by 234 million people.</w:t>
+      </w:r>
+      <w:r>
+        <w:rPr>
+          <w:rFonts w:asciiTheme="majorBidi" w:hAnsiTheme="majorBidi" w:cstheme="majorBidi"/>
+          <w:sz w:val="24"/>
+          <w:szCs w:val="24"/>
+          <w:lang w:bidi="ar-SA"/>
+        </w:rPr>
+        <w:t xml:space="preserve"> Although the spoken Arabic is slightly different from country to country, the written Arabic is standard system used all over the Arab world.</w:t>
       </w:r>
       <w:sdt>
         <w:sdtPr>
@@ -3946,114 +3946,6 @@
           <w:szCs w:val="24"/>
           <w:lang w:val="en-US" w:bidi="ar-SA"/>
         </w:rPr>
-        <w:t>The Arabic script is different from the western scripts in that it combines letters into words</w:t>
-      </w:r>
-      <w:r>
-        <w:rPr>
-          <w:rFonts w:asciiTheme="majorBidi" w:hAnsiTheme="majorBidi" w:cstheme="majorBidi"/>
-          <w:sz w:val="24"/>
-          <w:szCs w:val="24"/>
-          <w:lang w:val="en-US" w:bidi="ar-SA"/>
-        </w:rPr>
-        <w:t>.</w:t>
-      </w:r>
-      <w:sdt>
-        <w:sdtPr>
-          <w:rPr>
-            <w:rFonts w:asciiTheme="majorBidi" w:hAnsiTheme="majorBidi" w:cstheme="majorBidi"/>
-            <w:sz w:val="24"/>
-            <w:szCs w:val="24"/>
-            <w:lang w:val="en-US" w:bidi="ar-SA"/>
-          </w:rPr>
-          <w:id w:val="-309706897"/>
-          <w:citation/>
-        </w:sdtPr>
-        <w:sdtContent>
-          <w:r>
-            <w:rPr>
-              <w:rFonts w:asciiTheme="majorBidi" w:hAnsiTheme="majorBidi" w:cstheme="majorBidi"/>
-              <w:sz w:val="24"/>
-              <w:szCs w:val="24"/>
-              <w:lang w:val="en-US" w:bidi="ar-SA"/>
-            </w:rPr>
-            <w:fldChar w:fldCharType="begin"/>
-          </w:r>
-          <w:r>
-            <w:rPr>
-              <w:rFonts w:asciiTheme="majorBidi" w:hAnsiTheme="majorBidi" w:cstheme="majorBidi"/>
-              <w:sz w:val="24"/>
-              <w:szCs w:val="24"/>
-              <w:lang w:val="en-US" w:bidi="ar-SA"/>
-            </w:rPr>
-            <w:instrText xml:space="preserve"> CITATION Saa \l 1033 </w:instrText>
-          </w:r>
-          <w:r>
-            <w:rPr>
-              <w:rFonts w:asciiTheme="majorBidi" w:hAnsiTheme="majorBidi" w:cstheme="majorBidi"/>
-              <w:sz w:val="24"/>
-              <w:szCs w:val="24"/>
-              <w:lang w:val="en-US" w:bidi="ar-SA"/>
-            </w:rPr>
-            <w:fldChar w:fldCharType="separate"/>
-          </w:r>
-          <w:r>
-            <w:rPr>
-              <w:rFonts w:asciiTheme="majorBidi" w:hAnsiTheme="majorBidi" w:cstheme="majorBidi"/>
-              <w:noProof/>
-              <w:sz w:val="24"/>
-              <w:szCs w:val="24"/>
-              <w:lang w:val="en-US" w:bidi="ar-SA"/>
-            </w:rPr>
-            <w:t xml:space="preserve"> </w:t>
-          </w:r>
-          <w:r>
-            <w:rPr>
-              <w:rFonts w:asciiTheme="majorBidi" w:hAnsiTheme="majorBidi" w:cstheme="majorBidi"/>
-              <w:noProof/>
-              <w:sz w:val="24"/>
-              <w:szCs w:val="24"/>
-              <w:lang w:val="en-US" w:bidi="ar-SA"/>
-            </w:rPr>
-            <w:t>[3]</w:t>
-          </w:r>
-          <w:r>
-            <w:rPr>
-              <w:rFonts w:asciiTheme="majorBidi" w:hAnsiTheme="majorBidi" w:cstheme="majorBidi"/>
-              <w:sz w:val="24"/>
-              <w:szCs w:val="24"/>
-              <w:lang w:val="en-US" w:bidi="ar-SA"/>
-            </w:rPr>
-            <w:fldChar w:fldCharType="end"/>
-          </w:r>
-        </w:sdtContent>
-      </w:sdt>
-      <w:r>
-        <w:rPr>
-          <w:rFonts w:asciiTheme="majorBidi" w:hAnsiTheme="majorBidi" w:cstheme="majorBidi"/>
-          <w:sz w:val="24"/>
-          <w:szCs w:val="24"/>
-          <w:lang w:val="en-US" w:bidi="ar-SA"/>
-        </w:rPr>
-        <w:t xml:space="preserve"> </w:t>
-      </w:r>
-    </w:p>
-    <w:p>
-      <w:pPr>
-        <w:jc w:val="both"/>
-        <w:rPr>
-          <w:rFonts w:asciiTheme="majorBidi" w:hAnsiTheme="majorBidi" w:cstheme="majorBidi"/>
-          <w:sz w:val="24"/>
-          <w:szCs w:val="24"/>
-          <w:lang w:val="en-US" w:bidi="ar-SA"/>
-        </w:rPr>
-      </w:pPr>
-      <w:r>
-        <w:rPr>
-          <w:rFonts w:asciiTheme="majorBidi" w:hAnsiTheme="majorBidi" w:cstheme="majorBidi"/>
-          <w:sz w:val="24"/>
-          <w:szCs w:val="24"/>
-          <w:lang w:val="en-US" w:bidi="ar-SA"/>
-        </w:rPr>
         <w:t xml:space="preserve">Certain characteristics relating to the obligatory dots and strokes of the Arabic script distinguish it from Roman script, making the recognition of words in Arabic more difficult than in Roman script. First, Most Arabic letters contain dots in addition to the letter body, such as </w:t>
       </w:r>
       <w:r>
@@ -5331,7 +5223,7 @@
           <v:shape id="_x0000_i1026" type="#_x0000_t75" style="width:92.65pt;height:23.8pt" o:ole="">
             <v:imagedata r:id="rId12" o:title=""/>
           </v:shape>
-          <o:OLEObject Type="Embed" ProgID="Equation.DSMT4" ShapeID="_x0000_i1026" DrawAspect="Content" ObjectID="_1413530769" r:id="rId13"/>
+          <o:OLEObject Type="Embed" ProgID="Equation.DSMT4" ShapeID="_x0000_i1026" DrawAspect="Content" ObjectID="_1414874407" r:id="rId13"/>
         </w:object>
       </w:r>
       <w:proofErr w:type="gramStart"/>
@@ -5366,7 +5258,7 @@
           <v:shape id="_x0000_i1027" type="#_x0000_t75" style="width:89.55pt;height:23.8pt" o:ole="">
             <v:imagedata r:id="rId14" o:title=""/>
           </v:shape>
-          <o:OLEObject Type="Embed" ProgID="Equation.DSMT4" ShapeID="_x0000_i1027" DrawAspect="Content" ObjectID="_1413530770" r:id="rId15"/>
+          <o:OLEObject Type="Embed" ProgID="Equation.DSMT4" ShapeID="_x0000_i1027" DrawAspect="Content" ObjectID="_1414874408" r:id="rId15"/>
         </w:object>
       </w:r>
       <w:r>
@@ -5435,7 +5327,7 @@
           <v:shape id="_x0000_i1028" type="#_x0000_t75" style="width:98.3pt;height:23.8pt" o:ole="">
             <v:imagedata r:id="rId16" o:title=""/>
           </v:shape>
-          <o:OLEObject Type="Embed" ProgID="Equation.DSMT4" ShapeID="_x0000_i1028" DrawAspect="Content" ObjectID="_1413530771" r:id="rId17"/>
+          <o:OLEObject Type="Embed" ProgID="Equation.DSMT4" ShapeID="_x0000_i1028" DrawAspect="Content" ObjectID="_1414874409" r:id="rId17"/>
         </w:object>
       </w:r>
       <w:r>
@@ -5459,7 +5351,7 @@
           <v:shape id="_x0000_i1029" type="#_x0000_t75" style="width:140.85pt;height:21.3pt" o:ole="">
             <v:imagedata r:id="rId18" o:title=""/>
           </v:shape>
-          <o:OLEObject Type="Embed" ProgID="Equation.DSMT4" ShapeID="_x0000_i1029" DrawAspect="Content" ObjectID="_1413530772" r:id="rId19"/>
+          <o:OLEObject Type="Embed" ProgID="Equation.DSMT4" ShapeID="_x0000_i1029" DrawAspect="Content" ObjectID="_1414874410" r:id="rId19"/>
         </w:object>
       </w:r>
       <w:r>
@@ -5483,7 +5375,7 @@
           <v:shape id="_x0000_i1030" type="#_x0000_t75" style="width:140.85pt;height:21.3pt" o:ole="">
             <v:imagedata r:id="rId20" o:title=""/>
           </v:shape>
-          <o:OLEObject Type="Embed" ProgID="Equation.DSMT4" ShapeID="_x0000_i1030" DrawAspect="Content" ObjectID="_1413530773" r:id="rId21"/>
+          <o:OLEObject Type="Embed" ProgID="Equation.DSMT4" ShapeID="_x0000_i1030" DrawAspect="Content" ObjectID="_1414874411" r:id="rId21"/>
         </w:object>
       </w:r>
       <w:r>
@@ -5516,7 +5408,7 @@
           <v:shape id="_x0000_i1031" type="#_x0000_t75" style="width:58.25pt;height:21.3pt" o:ole="">
             <v:imagedata r:id="rId22" o:title=""/>
           </v:shape>
-          <o:OLEObject Type="Embed" ProgID="Equation.DSMT4" ShapeID="_x0000_i1031" DrawAspect="Content" ObjectID="_1413530774" r:id="rId23"/>
+          <o:OLEObject Type="Embed" ProgID="Equation.DSMT4" ShapeID="_x0000_i1031" DrawAspect="Content" ObjectID="_1414874412" r:id="rId23"/>
         </w:object>
       </w:r>
       <w:r>
@@ -5609,7 +5501,7 @@
           <v:shape id="_x0000_i1032" type="#_x0000_t75" style="width:48.2pt;height:20.65pt" o:ole="">
             <v:imagedata r:id="rId24" o:title=""/>
           </v:shape>
-          <o:OLEObject Type="Embed" ProgID="Equation.DSMT4" ShapeID="_x0000_i1032" DrawAspect="Content" ObjectID="_1413530775" r:id="rId25"/>
+          <o:OLEObject Type="Embed" ProgID="Equation.DSMT4" ShapeID="_x0000_i1032" DrawAspect="Content" ObjectID="_1414874413" r:id="rId25"/>
         </w:object>
       </w:r>
       <w:r>
@@ -5633,7 +5525,7 @@
           <v:shape id="_x0000_i1033" type="#_x0000_t75" style="width:73.25pt;height:21.3pt" o:ole="">
             <v:imagedata r:id="rId26" o:title=""/>
           </v:shape>
-          <o:OLEObject Type="Embed" ProgID="Equation.DSMT4" ShapeID="_x0000_i1033" DrawAspect="Content" ObjectID="_1413530776" r:id="rId27"/>
+          <o:OLEObject Type="Embed" ProgID="Equation.DSMT4" ShapeID="_x0000_i1033" DrawAspect="Content" ObjectID="_1414874414" r:id="rId27"/>
         </w:object>
       </w:r>
       <w:r>
@@ -5704,7 +5596,7 @@
           <v:shape id="_x0000_i1034" type="#_x0000_t75" style="width:64.5pt;height:20.65pt" o:ole="">
             <v:imagedata r:id="rId28" o:title=""/>
           </v:shape>
-          <o:OLEObject Type="Embed" ProgID="Equation.DSMT4" ShapeID="_x0000_i1034" DrawAspect="Content" ObjectID="_1413530777" r:id="rId29"/>
+          <o:OLEObject Type="Embed" ProgID="Equation.DSMT4" ShapeID="_x0000_i1034" DrawAspect="Content" ObjectID="_1414874415" r:id="rId29"/>
         </w:object>
       </w:r>
       <w:proofErr w:type="gramStart"/>
@@ -5739,7 +5631,7 @@
           <v:shape id="_x0000_i1035" type="#_x0000_t75" style="width:60.1pt;height:20.65pt" o:ole="">
             <v:imagedata r:id="rId30" o:title=""/>
           </v:shape>
-          <o:OLEObject Type="Embed" ProgID="Equation.DSMT4" ShapeID="_x0000_i1035" DrawAspect="Content" ObjectID="_1413530778" r:id="rId31"/>
+          <o:OLEObject Type="Embed" ProgID="Equation.DSMT4" ShapeID="_x0000_i1035" DrawAspect="Content" ObjectID="_1414874416" r:id="rId31"/>
         </w:object>
       </w:r>
       <w:r>
@@ -5772,7 +5664,7 @@
           <v:shape id="_x0000_i1036" type="#_x0000_t75" style="width:31.3pt;height:11.25pt" o:ole="">
             <v:imagedata r:id="rId32" o:title=""/>
           </v:shape>
-          <o:OLEObject Type="Embed" ProgID="Equation.DSMT4" ShapeID="_x0000_i1036" DrawAspect="Content" ObjectID="_1413530779" r:id="rId33"/>
+          <o:OLEObject Type="Embed" ProgID="Equation.DSMT4" ShapeID="_x0000_i1036" DrawAspect="Content" ObjectID="_1414874417" r:id="rId33"/>
         </w:object>
       </w:r>
       <w:r>
@@ -5796,7 +5688,7 @@
           <v:shape id="_x0000_i1037" type="#_x0000_t75" style="width:31.3pt;height:18.8pt" o:ole="">
             <v:imagedata r:id="rId34" o:title=""/>
           </v:shape>
-          <o:OLEObject Type="Embed" ProgID="Equation.DSMT4" ShapeID="_x0000_i1037" DrawAspect="Content" ObjectID="_1413530780" r:id="rId35"/>
+          <o:OLEObject Type="Embed" ProgID="Equation.DSMT4" ShapeID="_x0000_i1037" DrawAspect="Content" ObjectID="_1414874418" r:id="rId35"/>
         </w:object>
       </w:r>
       <w:r>
@@ -5820,7 +5712,7 @@
           <v:shape id="_x0000_i1038" type="#_x0000_t75" style="width:36.3pt;height:18.8pt" o:ole="">
             <v:imagedata r:id="rId36" o:title=""/>
           </v:shape>
-          <o:OLEObject Type="Embed" ProgID="Equation.DSMT4" ShapeID="_x0000_i1038" DrawAspect="Content" ObjectID="_1413530781" r:id="rId37"/>
+          <o:OLEObject Type="Embed" ProgID="Equation.DSMT4" ShapeID="_x0000_i1038" DrawAspect="Content" ObjectID="_1414874419" r:id="rId37"/>
         </w:object>
       </w:r>
       <w:r>
@@ -5882,7 +5774,7 @@
           <v:shape id="_x0000_i1039" type="#_x0000_t75" style="width:146.5pt;height:20.65pt" o:ole="">
             <v:imagedata r:id="rId38" o:title=""/>
           </v:shape>
-          <o:OLEObject Type="Embed" ProgID="Equation.DSMT4" ShapeID="_x0000_i1039" DrawAspect="Content" ObjectID="_1413530782" r:id="rId39"/>
+          <o:OLEObject Type="Embed" ProgID="Equation.DSMT4" ShapeID="_x0000_i1039" DrawAspect="Content" ObjectID="_1414874420" r:id="rId39"/>
         </w:object>
       </w:r>
     </w:p>
@@ -5970,7 +5862,7 @@
                 <v:shape id="_x0000_i1040" type="#_x0000_t75" style="width:125.85pt;height:33.8pt" o:ole="">
                   <v:imagedata r:id="rId40" o:title=""/>
                 </v:shape>
-                <o:OLEObject Type="Embed" ProgID="Equation.DSMT4" ShapeID="_x0000_i1040" DrawAspect="Content" ObjectID="_1413530783" r:id="rId41"/>
+                <o:OLEObject Type="Embed" ProgID="Equation.DSMT4" ShapeID="_x0000_i1040" DrawAspect="Content" ObjectID="_1414874421" r:id="rId41"/>
               </w:object>
             </w:r>
           </w:p>
@@ -6075,7 +5967,7 @@
           <v:shape id="_x0000_i1041" type="#_x0000_t75" style="width:58.25pt;height:20.65pt" o:ole="">
             <v:imagedata r:id="rId42" o:title=""/>
           </v:shape>
-          <o:OLEObject Type="Embed" ProgID="Equation.DSMT4" ShapeID="_x0000_i1041" DrawAspect="Content" ObjectID="_1413530784" r:id="rId43"/>
+          <o:OLEObject Type="Embed" ProgID="Equation.DSMT4" ShapeID="_x0000_i1041" DrawAspect="Content" ObjectID="_1414874422" r:id="rId43"/>
         </w:object>
       </w:r>
       <w:r>
@@ -6187,7 +6079,7 @@
           <v:shape id="_x0000_i1042" type="#_x0000_t75" style="width:25.05pt;height:14.4pt" o:ole="">
             <v:imagedata r:id="rId44" o:title=""/>
           </v:shape>
-          <o:OLEObject Type="Embed" ProgID="Equation.DSMT4" ShapeID="_x0000_i1042" DrawAspect="Content" ObjectID="_1413530785" r:id="rId45"/>
+          <o:OLEObject Type="Embed" ProgID="Equation.DSMT4" ShapeID="_x0000_i1042" DrawAspect="Content" ObjectID="_1414874423" r:id="rId45"/>
         </w:object>
       </w:r>
       <w:r>
@@ -6247,7 +6139,7 @@
           <v:shape id="_x0000_i1043" type="#_x0000_t75" style="width:14.4pt;height:14.4pt" o:ole="">
             <v:imagedata r:id="rId46" o:title=""/>
           </v:shape>
-          <o:OLEObject Type="Embed" ProgID="Equation.DSMT4" ShapeID="_x0000_i1043" DrawAspect="Content" ObjectID="_1413530786" r:id="rId47"/>
+          <o:OLEObject Type="Embed" ProgID="Equation.DSMT4" ShapeID="_x0000_i1043" DrawAspect="Content" ObjectID="_1414874424" r:id="rId47"/>
         </w:object>
       </w:r>
       <w:r>
@@ -6356,7 +6248,7 @@
           <v:shape id="_x0000_i1044" type="#_x0000_t75" style="width:13.15pt;height:13.15pt" o:ole="">
             <v:imagedata r:id="rId48" o:title=""/>
           </v:shape>
-          <o:OLEObject Type="Embed" ProgID="Equation.DSMT4" ShapeID="_x0000_i1044" DrawAspect="Content" ObjectID="_1413530787" r:id="rId49"/>
+          <o:OLEObject Type="Embed" ProgID="Equation.DSMT4" ShapeID="_x0000_i1044" DrawAspect="Content" ObjectID="_1414874425" r:id="rId49"/>
         </w:object>
       </w:r>
       <w:r>
@@ -6380,7 +6272,7 @@
           <v:shape id="_x0000_i1045" type="#_x0000_t75" style="width:38.2pt;height:20.65pt" o:ole="">
             <v:imagedata r:id="rId50" o:title=""/>
           </v:shape>
-          <o:OLEObject Type="Embed" ProgID="Equation.DSMT4" ShapeID="_x0000_i1045" DrawAspect="Content" ObjectID="_1413530788" r:id="rId51"/>
+          <o:OLEObject Type="Embed" ProgID="Equation.DSMT4" ShapeID="_x0000_i1045" DrawAspect="Content" ObjectID="_1414874426" r:id="rId51"/>
         </w:object>
       </w:r>
       <w:r>
@@ -6404,7 +6296,7 @@
           <v:shape id="_x0000_i1046" type="#_x0000_t75" style="width:85.75pt;height:20.65pt" o:ole="">
             <v:imagedata r:id="rId52" o:title=""/>
           </v:shape>
-          <o:OLEObject Type="Embed" ProgID="Equation.DSMT4" ShapeID="_x0000_i1046" DrawAspect="Content" ObjectID="_1413530789" r:id="rId53"/>
+          <o:OLEObject Type="Embed" ProgID="Equation.DSMT4" ShapeID="_x0000_i1046" DrawAspect="Content" ObjectID="_1414874427" r:id="rId53"/>
         </w:object>
       </w:r>
       <w:r>
@@ -6428,7 +6320,7 @@
           <v:shape id="_x0000_i1047" type="#_x0000_t75" style="width:87.05pt;height:21.3pt" o:ole="">
             <v:imagedata r:id="rId54" o:title=""/>
           </v:shape>
-          <o:OLEObject Type="Embed" ProgID="Equation.DSMT4" ShapeID="_x0000_i1047" DrawAspect="Content" ObjectID="_1413530790" r:id="rId55"/>
+          <o:OLEObject Type="Embed" ProgID="Equation.DSMT4" ShapeID="_x0000_i1047" DrawAspect="Content" ObjectID="_1414874428" r:id="rId55"/>
         </w:object>
       </w:r>
       <w:r>
@@ -6452,7 +6344,7 @@
           <v:shape id="_x0000_i1048" type="#_x0000_t75" style="width:54.45pt;height:21.3pt" o:ole="">
             <v:imagedata r:id="rId56" o:title=""/>
           </v:shape>
-          <o:OLEObject Type="Embed" ProgID="Equation.DSMT4" ShapeID="_x0000_i1048" DrawAspect="Content" ObjectID="_1413530791" r:id="rId57"/>
+          <o:OLEObject Type="Embed" ProgID="Equation.DSMT4" ShapeID="_x0000_i1048" DrawAspect="Content" ObjectID="_1414874429" r:id="rId57"/>
         </w:object>
       </w:r>
       <w:r>
@@ -6476,7 +6368,7 @@
           <v:shape id="_x0000_i1049" type="#_x0000_t75" style="width:14.4pt;height:13.15pt" o:ole="">
             <v:imagedata r:id="rId58" o:title=""/>
           </v:shape>
-          <o:OLEObject Type="Embed" ProgID="Equation.DSMT4" ShapeID="_x0000_i1049" DrawAspect="Content" ObjectID="_1413530792" r:id="rId59"/>
+          <o:OLEObject Type="Embed" ProgID="Equation.DSMT4" ShapeID="_x0000_i1049" DrawAspect="Content" ObjectID="_1414874430" r:id="rId59"/>
         </w:object>
       </w:r>
       <w:r>
@@ -6511,7 +6403,7 @@
           <v:shape id="_x0000_i1050" type="#_x0000_t75" style="width:11.25pt;height:13.15pt" o:ole="">
             <v:imagedata r:id="rId60" o:title=""/>
           </v:shape>
-          <o:OLEObject Type="Embed" ProgID="Equation.DSMT4" ShapeID="_x0000_i1050" DrawAspect="Content" ObjectID="_1413530793" r:id="rId61"/>
+          <o:OLEObject Type="Embed" ProgID="Equation.DSMT4" ShapeID="_x0000_i1050" DrawAspect="Content" ObjectID="_1414874431" r:id="rId61"/>
         </w:object>
       </w:r>
       <w:r>
@@ -6619,7 +6511,7 @@
                 <v:shape id="_x0000_i1051" type="#_x0000_t75" style="width:58.25pt;height:20.65pt" o:ole="">
                   <v:imagedata r:id="rId62" o:title=""/>
                 </v:shape>
-                <o:OLEObject Type="Embed" ProgID="Equation.DSMT4" ShapeID="_x0000_i1051" DrawAspect="Content" ObjectID="_1413530794" r:id="rId63"/>
+                <o:OLEObject Type="Embed" ProgID="Equation.DSMT4" ShapeID="_x0000_i1051" DrawAspect="Content" ObjectID="_1414874432" r:id="rId63"/>
               </w:object>
             </w:r>
           </w:p>
@@ -6645,7 +6537,7 @@
                 <v:shape id="_x0000_i1052" type="#_x0000_t75" style="width:144.65pt;height:20.65pt" o:ole="">
                   <v:imagedata r:id="rId64" o:title=""/>
                 </v:shape>
-                <o:OLEObject Type="Embed" ProgID="Equation.DSMT4" ShapeID="_x0000_i1052" DrawAspect="Content" ObjectID="_1413530795" r:id="rId65"/>
+                <o:OLEObject Type="Embed" ProgID="Equation.DSMT4" ShapeID="_x0000_i1052" DrawAspect="Content" ObjectID="_1414874433" r:id="rId65"/>
               </w:object>
             </w:r>
             <w:r>
@@ -6660,7 +6552,7 @@
                 <v:shape id="_x0000_i1053" type="#_x0000_t75" style="width:152.75pt;height:20.65pt" o:ole="">
                   <v:imagedata r:id="rId66" o:title=""/>
                 </v:shape>
-                <o:OLEObject Type="Embed" ProgID="Equation.DSMT4" ShapeID="_x0000_i1053" DrawAspect="Content" ObjectID="_1413530796" r:id="rId67"/>
+                <o:OLEObject Type="Embed" ProgID="Equation.DSMT4" ShapeID="_x0000_i1053" DrawAspect="Content" ObjectID="_1414874434" r:id="rId67"/>
               </w:object>
             </w:r>
           </w:p>
@@ -6831,7 +6723,7 @@
                 <v:shape id="_x0000_i1054" type="#_x0000_t75" style="width:212.25pt;height:62pt" o:ole="">
                   <v:imagedata r:id="rId68" o:title=""/>
                 </v:shape>
-                <o:OLEObject Type="Embed" ProgID="Equation.DSMT4" ShapeID="_x0000_i1054" DrawAspect="Content" ObjectID="_1413530797" r:id="rId69"/>
+                <o:OLEObject Type="Embed" ProgID="Equation.DSMT4" ShapeID="_x0000_i1054" DrawAspect="Content" ObjectID="_1414874435" r:id="rId69"/>
               </w:object>
             </w:r>
           </w:p>
@@ -6945,7 +6837,7 @@
           <v:shape id="_x0000_i1055" type="#_x0000_t75" style="width:14.4pt;height:14.4pt" o:ole="">
             <v:imagedata r:id="rId70" o:title=""/>
           </v:shape>
-          <o:OLEObject Type="Embed" ProgID="Equation.DSMT4" ShapeID="_x0000_i1055" DrawAspect="Content" ObjectID="_1413530798" r:id="rId71"/>
+          <o:OLEObject Type="Embed" ProgID="Equation.DSMT4" ShapeID="_x0000_i1055" DrawAspect="Content" ObjectID="_1414874436" r:id="rId71"/>
         </w:object>
       </w:r>
       <w:r>
@@ -7016,7 +6908,7 @@
           <v:shape id="_x0000_i1056" type="#_x0000_t75" style="width:13.15pt;height:13.15pt" o:ole="">
             <v:imagedata r:id="rId72" o:title=""/>
           </v:shape>
-          <o:OLEObject Type="Embed" ProgID="Equation.DSMT4" ShapeID="_x0000_i1056" DrawAspect="Content" ObjectID="_1413530799" r:id="rId73"/>
+          <o:OLEObject Type="Embed" ProgID="Equation.DSMT4" ShapeID="_x0000_i1056" DrawAspect="Content" ObjectID="_1414874437" r:id="rId73"/>
         </w:object>
       </w:r>
       <w:r>
@@ -7040,7 +6932,7 @@
           <v:shape id="_x0000_i1057" type="#_x0000_t75" style="width:54.45pt;height:21.3pt" o:ole="">
             <v:imagedata r:id="rId56" o:title=""/>
           </v:shape>
-          <o:OLEObject Type="Embed" ProgID="Equation.DSMT4" ShapeID="_x0000_i1057" DrawAspect="Content" ObjectID="_1413530800" r:id="rId74"/>
+          <o:OLEObject Type="Embed" ProgID="Equation.DSMT4" ShapeID="_x0000_i1057" DrawAspect="Content" ObjectID="_1414874438" r:id="rId74"/>
         </w:object>
       </w:r>
       <w:r>
@@ -7064,7 +6956,7 @@
           <v:shape id="_x0000_i1058" type="#_x0000_t75" style="width:36.95pt;height:20.65pt" o:ole="">
             <v:imagedata r:id="rId75" o:title=""/>
           </v:shape>
-          <o:OLEObject Type="Embed" ProgID="Equation.DSMT4" ShapeID="_x0000_i1058" DrawAspect="Content" ObjectID="_1413530801" r:id="rId76"/>
+          <o:OLEObject Type="Embed" ProgID="Equation.DSMT4" ShapeID="_x0000_i1058" DrawAspect="Content" ObjectID="_1414874439" r:id="rId76"/>
         </w:object>
       </w:r>
       <w:r>
@@ -7126,7 +7018,7 @@
           <v:shape id="_x0000_i1059" type="#_x0000_t75" style="width:42.55pt;height:20.65pt" o:ole="">
             <v:imagedata r:id="rId77" o:title=""/>
           </v:shape>
-          <o:OLEObject Type="Embed" ProgID="Equation.DSMT4" ShapeID="_x0000_i1059" DrawAspect="Content" ObjectID="_1413530802" r:id="rId78"/>
+          <o:OLEObject Type="Embed" ProgID="Equation.DSMT4" ShapeID="_x0000_i1059" DrawAspect="Content" ObjectID="_1414874440" r:id="rId78"/>
         </w:object>
       </w:r>
       <w:r>
@@ -7579,7 +7471,7 @@
           <v:shape id="_x0000_i1060" type="#_x0000_t75" style="width:43.2pt;height:20.65pt" o:ole="">
             <v:imagedata r:id="rId79" o:title=""/>
           </v:shape>
-          <o:OLEObject Type="Embed" ProgID="Equation.DSMT4" ShapeID="_x0000_i1060" DrawAspect="Content" ObjectID="_1413530803" r:id="rId80"/>
+          <o:OLEObject Type="Embed" ProgID="Equation.DSMT4" ShapeID="_x0000_i1060" DrawAspect="Content" ObjectID="_1414874441" r:id="rId80"/>
         </w:object>
       </w:r>
       <w:r>
@@ -8781,7 +8673,7 @@
           <v:shape id="_x0000_i1061" type="#_x0000_t75" style="width:65.75pt;height:21.3pt" o:ole="">
             <v:imagedata r:id="rId82" o:title=""/>
           </v:shape>
-          <o:OLEObject Type="Embed" ProgID="Equation.DSMT4" ShapeID="_x0000_i1061" DrawAspect="Content" ObjectID="_1413530804" r:id="rId83"/>
+          <o:OLEObject Type="Embed" ProgID="Equation.DSMT4" ShapeID="_x0000_i1061" DrawAspect="Content" ObjectID="_1414874442" r:id="rId83"/>
         </w:object>
       </w:r>
       <w:r>
@@ -9017,7 +8909,7 @@
           <v:shape id="_x0000_i1062" type="#_x0000_t75" style="width:13.75pt;height:18.8pt" o:ole="">
             <v:imagedata r:id="rId84" o:title=""/>
           </v:shape>
-          <o:OLEObject Type="Embed" ProgID="Equation.DSMT4" ShapeID="_x0000_i1062" DrawAspect="Content" ObjectID="_1413530805" r:id="rId85"/>
+          <o:OLEObject Type="Embed" ProgID="Equation.DSMT4" ShapeID="_x0000_i1062" DrawAspect="Content" ObjectID="_1414874443" r:id="rId85"/>
         </w:object>
       </w:r>
       <w:r>
@@ -9041,7 +8933,7 @@
           <v:shape id="_x0000_i1063" type="#_x0000_t75" style="width:13.75pt;height:18.8pt" o:ole="">
             <v:imagedata r:id="rId84" o:title=""/>
           </v:shape>
-          <o:OLEObject Type="Embed" ProgID="Equation.DSMT4" ShapeID="_x0000_i1063" DrawAspect="Content" ObjectID="_1413530806" r:id="rId86"/>
+          <o:OLEObject Type="Embed" ProgID="Equation.DSMT4" ShapeID="_x0000_i1063" DrawAspect="Content" ObjectID="_1414874444" r:id="rId86"/>
         </w:object>
       </w:r>
       <w:r>
@@ -9301,7 +9193,7 @@
           <v:shape id="_x0000_i1064" type="#_x0000_t75" style="width:33.2pt;height:20.65pt" o:ole="">
             <v:imagedata r:id="rId87" o:title=""/>
           </v:shape>
-          <o:OLEObject Type="Embed" ProgID="Equation.DSMT4" ShapeID="_x0000_i1064" DrawAspect="Content" ObjectID="_1413530807" r:id="rId88"/>
+          <o:OLEObject Type="Embed" ProgID="Equation.DSMT4" ShapeID="_x0000_i1064" DrawAspect="Content" ObjectID="_1414874445" r:id="rId88"/>
         </w:object>
       </w:r>
       <w:r>
@@ -9542,7 +9434,7 @@
           <v:shape id="_x0000_i1065" type="#_x0000_t75" style="width:13.15pt;height:18.15pt" o:ole="">
             <v:imagedata r:id="rId89" o:title=""/>
           </v:shape>
-          <o:OLEObject Type="Embed" ProgID="Equation.DSMT4" ShapeID="_x0000_i1065" DrawAspect="Content" ObjectID="_1413530808" r:id="rId90"/>
+          <o:OLEObject Type="Embed" ProgID="Equation.DSMT4" ShapeID="_x0000_i1065" DrawAspect="Content" ObjectID="_1414874446" r:id="rId90"/>
         </w:object>
       </w:r>
       <w:r>
@@ -9566,7 +9458,7 @@
           <v:shape id="_x0000_i1066" type="#_x0000_t75" style="width:23.8pt;height:14.4pt" o:ole="">
             <v:imagedata r:id="rId91" o:title=""/>
           </v:shape>
-          <o:OLEObject Type="Embed" ProgID="Equation.DSMT4" ShapeID="_x0000_i1066" DrawAspect="Content" ObjectID="_1413530809" r:id="rId92"/>
+          <o:OLEObject Type="Embed" ProgID="Equation.DSMT4" ShapeID="_x0000_i1066" DrawAspect="Content" ObjectID="_1414874447" r:id="rId92"/>
         </w:object>
       </w:r>
       <w:r>
@@ -9590,7 +9482,7 @@
           <v:shape id="_x0000_i1067" type="#_x0000_t75" style="width:175.3pt;height:20.65pt" o:ole="">
             <v:imagedata r:id="rId93" o:title=""/>
           </v:shape>
-          <o:OLEObject Type="Embed" ProgID="Equation.DSMT4" ShapeID="_x0000_i1067" DrawAspect="Content" ObjectID="_1413530810" r:id="rId94"/>
+          <o:OLEObject Type="Embed" ProgID="Equation.DSMT4" ShapeID="_x0000_i1067" DrawAspect="Content" ObjectID="_1414874448" r:id="rId94"/>
         </w:object>
       </w:r>
       <w:r>
@@ -9614,7 +9506,7 @@
           <v:shape id="_x0000_i1068" type="#_x0000_t75" style="width:13.15pt;height:18.15pt" o:ole="">
             <v:imagedata r:id="rId95" o:title=""/>
           </v:shape>
-          <o:OLEObject Type="Embed" ProgID="Equation.DSMT4" ShapeID="_x0000_i1068" DrawAspect="Content" ObjectID="_1413530811" r:id="rId96"/>
+          <o:OLEObject Type="Embed" ProgID="Equation.DSMT4" ShapeID="_x0000_i1068" DrawAspect="Content" ObjectID="_1414874449" r:id="rId96"/>
         </w:object>
       </w:r>
       <w:r>
@@ -9667,7 +9559,7 @@
           <v:shape id="_x0000_i1069" type="#_x0000_t75" style="width:13.15pt;height:18.15pt" o:ole="">
             <v:imagedata r:id="rId97" o:title=""/>
           </v:shape>
-          <o:OLEObject Type="Embed" ProgID="Equation.DSMT4" ShapeID="_x0000_i1069" DrawAspect="Content" ObjectID="_1413530812" r:id="rId98"/>
+          <o:OLEObject Type="Embed" ProgID="Equation.DSMT4" ShapeID="_x0000_i1069" DrawAspect="Content" ObjectID="_1414874450" r:id="rId98"/>
         </w:object>
       </w:r>
       <w:r>
@@ -9691,7 +9583,7 @@
           <v:shape id="_x0000_i1070" type="#_x0000_t75" style="width:11.9pt;height:18.15pt" o:ole="">
             <v:imagedata r:id="rId99" o:title=""/>
           </v:shape>
-          <o:OLEObject Type="Embed" ProgID="Equation.DSMT4" ShapeID="_x0000_i1070" DrawAspect="Content" ObjectID="_1413530813" r:id="rId100"/>
+          <o:OLEObject Type="Embed" ProgID="Equation.DSMT4" ShapeID="_x0000_i1070" DrawAspect="Content" ObjectID="_1414874451" r:id="rId100"/>
         </w:object>
       </w:r>
       <w:r>
@@ -9715,7 +9607,7 @@
           <v:shape id="_x0000_i1071" type="#_x0000_t75" style="width:56.95pt;height:21.9pt" o:ole="">
             <v:imagedata r:id="rId101" o:title=""/>
           </v:shape>
-          <o:OLEObject Type="Embed" ProgID="Equation.DSMT4" ShapeID="_x0000_i1071" DrawAspect="Content" ObjectID="_1413530814" r:id="rId102"/>
+          <o:OLEObject Type="Embed" ProgID="Equation.DSMT4" ShapeID="_x0000_i1071" DrawAspect="Content" ObjectID="_1414874452" r:id="rId102"/>
         </w:object>
       </w:r>
       <w:r>
@@ -9748,7 +9640,7 @@
           <v:shape id="_x0000_i1072" type="#_x0000_t75" style="width:15.65pt;height:18.15pt" o:ole="">
             <v:imagedata r:id="rId103" o:title=""/>
           </v:shape>
-          <o:OLEObject Type="Embed" ProgID="Equation.DSMT4" ShapeID="_x0000_i1072" DrawAspect="Content" ObjectID="_1413530815" r:id="rId104"/>
+          <o:OLEObject Type="Embed" ProgID="Equation.DSMT4" ShapeID="_x0000_i1072" DrawAspect="Content" ObjectID="_1414874453" r:id="rId104"/>
         </w:object>
       </w:r>
       <w:r>
@@ -9825,7 +9717,7 @@
                 <v:shape id="_x0000_i1073" type="#_x0000_t75" style="width:195.95pt;height:41.95pt" o:ole="">
                   <v:imagedata r:id="rId105" o:title=""/>
                 </v:shape>
-                <o:OLEObject Type="Embed" ProgID="Equation.DSMT4" ShapeID="_x0000_i1073" DrawAspect="Content" ObjectID="_1413530816" r:id="rId106"/>
+                <o:OLEObject Type="Embed" ProgID="Equation.DSMT4" ShapeID="_x0000_i1073" DrawAspect="Content" ObjectID="_1414874454" r:id="rId106"/>
               </w:object>
             </w:r>
           </w:p>
@@ -9987,7 +9879,7 @@
           <v:shape id="_x0000_i1074" type="#_x0000_t75" style="width:13.15pt;height:18.15pt" o:ole="">
             <v:imagedata r:id="rId107" o:title=""/>
           </v:shape>
-          <o:OLEObject Type="Embed" ProgID="Equation.DSMT4" ShapeID="_x0000_i1074" DrawAspect="Content" ObjectID="_1413530817" r:id="rId108"/>
+          <o:OLEObject Type="Embed" ProgID="Equation.DSMT4" ShapeID="_x0000_i1074" DrawAspect="Content" ObjectID="_1414874455" r:id="rId108"/>
         </w:object>
       </w:r>
       <w:r>
@@ -10011,7 +9903,7 @@
           <v:shape id="_x0000_i1075" type="#_x0000_t75" style="width:13.15pt;height:18.8pt" o:ole="">
             <v:imagedata r:id="rId109" o:title=""/>
           </v:shape>
-          <o:OLEObject Type="Embed" ProgID="Equation.DSMT4" ShapeID="_x0000_i1075" DrawAspect="Content" ObjectID="_1413530818" r:id="rId110"/>
+          <o:OLEObject Type="Embed" ProgID="Equation.DSMT4" ShapeID="_x0000_i1075" DrawAspect="Content" ObjectID="_1414874456" r:id="rId110"/>
         </w:object>
       </w:r>
       <w:r>
@@ -10044,7 +9936,7 @@
           <v:shape id="_x0000_i1076" type="#_x0000_t75" style="width:112.05pt;height:29.45pt" o:ole="">
             <v:imagedata r:id="rId111" o:title=""/>
           </v:shape>
-          <o:OLEObject Type="Embed" ProgID="Equation.DSMT4" ShapeID="_x0000_i1076" DrawAspect="Content" ObjectID="_1413530819" r:id="rId112"/>
+          <o:OLEObject Type="Embed" ProgID="Equation.DSMT4" ShapeID="_x0000_i1076" DrawAspect="Content" ObjectID="_1414874457" r:id="rId112"/>
         </w:object>
       </w:r>
       <w:r>
@@ -10088,7 +9980,7 @@
           <v:shape id="_x0000_i1077" type="#_x0000_t75" style="width:38.2pt;height:21.9pt" o:ole="">
             <v:imagedata r:id="rId113" o:title=""/>
           </v:shape>
-          <o:OLEObject Type="Embed" ProgID="Equation.DSMT4" ShapeID="_x0000_i1077" DrawAspect="Content" ObjectID="_1413530820" r:id="rId114"/>
+          <o:OLEObject Type="Embed" ProgID="Equation.DSMT4" ShapeID="_x0000_i1077" DrawAspect="Content" ObjectID="_1414874458" r:id="rId114"/>
         </w:object>
       </w:r>
       <w:r>
@@ -10566,7 +10458,7 @@
           <v:shape id="_x0000_i1078" type="#_x0000_t75" style="width:170.9pt;height:21.9pt" o:ole="">
             <v:imagedata r:id="rId115" o:title=""/>
           </v:shape>
-          <o:OLEObject Type="Embed" ProgID="Equation.DSMT4" ShapeID="_x0000_i1078" DrawAspect="Content" ObjectID="_1413530821" r:id="rId116"/>
+          <o:OLEObject Type="Embed" ProgID="Equation.DSMT4" ShapeID="_x0000_i1078" DrawAspect="Content" ObjectID="_1414874459" r:id="rId116"/>
         </w:object>
       </w:r>
       <w:r>
@@ -10590,7 +10482,7 @@
           <v:shape id="_x0000_i1079" type="#_x0000_t75" style="width:11.9pt;height:18.8pt" o:ole="">
             <v:imagedata r:id="rId117" o:title=""/>
           </v:shape>
-          <o:OLEObject Type="Embed" ProgID="Equation.DSMT4" ShapeID="_x0000_i1079" DrawAspect="Content" ObjectID="_1413530822" r:id="rId118"/>
+          <o:OLEObject Type="Embed" ProgID="Equation.DSMT4" ShapeID="_x0000_i1079" DrawAspect="Content" ObjectID="_1414874460" r:id="rId118"/>
         </w:object>
       </w:r>
       <w:r>
@@ -10634,7 +10526,7 @@
           <v:shape id="_x0000_i1080" type="#_x0000_t75" style="width:11.9pt;height:18.8pt" o:ole="">
             <v:imagedata r:id="rId119" o:title=""/>
           </v:shape>
-          <o:OLEObject Type="Embed" ProgID="Equation.DSMT4" ShapeID="_x0000_i1080" DrawAspect="Content" ObjectID="_1413530823" r:id="rId120"/>
+          <o:OLEObject Type="Embed" ProgID="Equation.DSMT4" ShapeID="_x0000_i1080" DrawAspect="Content" ObjectID="_1414874461" r:id="rId120"/>
         </w:object>
       </w:r>
       <w:r>
@@ -10725,7 +10617,7 @@
           <v:shape id="_x0000_i1081" type="#_x0000_t75" style="width:76.4pt;height:20.65pt" o:ole="">
             <v:imagedata r:id="rId121" o:title=""/>
           </v:shape>
-          <o:OLEObject Type="Embed" ProgID="Equation.DSMT4" ShapeID="_x0000_i1081" DrawAspect="Content" ObjectID="_1413530824" r:id="rId122"/>
+          <o:OLEObject Type="Embed" ProgID="Equation.DSMT4" ShapeID="_x0000_i1081" DrawAspect="Content" ObjectID="_1414874462" r:id="rId122"/>
         </w:object>
       </w:r>
       <w:r>
@@ -10749,7 +10641,7 @@
           <v:shape id="_x0000_i1082" type="#_x0000_t75" style="width:11.25pt;height:13.75pt" o:ole="">
             <v:imagedata r:id="rId123" o:title=""/>
           </v:shape>
-          <o:OLEObject Type="Embed" ProgID="Equation.DSMT4" ShapeID="_x0000_i1082" DrawAspect="Content" ObjectID="_1413530825" r:id="rId124"/>
+          <o:OLEObject Type="Embed" ProgID="Equation.DSMT4" ShapeID="_x0000_i1082" DrawAspect="Content" ObjectID="_1414874463" r:id="rId124"/>
         </w:object>
       </w:r>
       <w:r>
@@ -10773,7 +10665,7 @@
           <v:shape id="_x0000_i1083" type="#_x0000_t75" style="width:10pt;height:14.4pt" o:ole="">
             <v:imagedata r:id="rId125" o:title=""/>
           </v:shape>
-          <o:OLEObject Type="Embed" ProgID="Equation.DSMT4" ShapeID="_x0000_i1083" DrawAspect="Content" ObjectID="_1413530826" r:id="rId126"/>
+          <o:OLEObject Type="Embed" ProgID="Equation.DSMT4" ShapeID="_x0000_i1083" DrawAspect="Content" ObjectID="_1414874464" r:id="rId126"/>
         </w:object>
       </w:r>
       <w:r>
@@ -10797,7 +10689,7 @@
           <v:shape id="_x0000_i1084" type="#_x0000_t75" style="width:189.7pt;height:23.8pt" o:ole="">
             <v:imagedata r:id="rId127" o:title=""/>
           </v:shape>
-          <o:OLEObject Type="Embed" ProgID="Equation.DSMT4" ShapeID="_x0000_i1084" DrawAspect="Content" ObjectID="_1413530827" r:id="rId128"/>
+          <o:OLEObject Type="Embed" ProgID="Equation.DSMT4" ShapeID="_x0000_i1084" DrawAspect="Content" ObjectID="_1414874465" r:id="rId128"/>
         </w:object>
       </w:r>
       <w:r>
@@ -10929,7 +10821,7 @@
                 <v:shape id="_x0000_i1085" type="#_x0000_t75" style="width:152.75pt;height:97.65pt" o:ole="">
                   <v:imagedata r:id="rId129" o:title=""/>
                 </v:shape>
-                <o:OLEObject Type="Embed" ProgID="Equation.DSMT4" ShapeID="_x0000_i1085" DrawAspect="Content" ObjectID="_1413530828" r:id="rId130"/>
+                <o:OLEObject Type="Embed" ProgID="Equation.DSMT4" ShapeID="_x0000_i1085" DrawAspect="Content" ObjectID="_1414874466" r:id="rId130"/>
               </w:object>
             </w:r>
           </w:p>
@@ -11078,7 +10970,7 @@
                 <v:shape id="_x0000_i1086" type="#_x0000_t75" style="width:122.7pt;height:36.3pt" o:ole="">
                   <v:imagedata r:id="rId131" o:title=""/>
                 </v:shape>
-                <o:OLEObject Type="Embed" ProgID="Equation.DSMT4" ShapeID="_x0000_i1086" DrawAspect="Content" ObjectID="_1413530829" r:id="rId132"/>
+                <o:OLEObject Type="Embed" ProgID="Equation.DSMT4" ShapeID="_x0000_i1086" DrawAspect="Content" ObjectID="_1414874467" r:id="rId132"/>
               </w:object>
             </w:r>
           </w:p>
@@ -11123,7 +11015,7 @@
                 <v:shape id="_x0000_i1087" type="#_x0000_t75" style="width:83.9pt;height:34.45pt" o:ole="">
                   <v:imagedata r:id="rId133" o:title=""/>
                 </v:shape>
-                <o:OLEObject Type="Embed" ProgID="Equation.DSMT4" ShapeID="_x0000_i1087" DrawAspect="Content" ObjectID="_1413530830" r:id="rId134"/>
+                <o:OLEObject Type="Embed" ProgID="Equation.DSMT4" ShapeID="_x0000_i1087" DrawAspect="Content" ObjectID="_1414874468" r:id="rId134"/>
               </w:object>
             </w:r>
           </w:p>
@@ -11249,7 +11141,7 @@
           <v:shape id="_x0000_i1088" type="#_x0000_t75" style="width:48.2pt;height:21.3pt" o:ole="">
             <v:imagedata r:id="rId135" o:title=""/>
           </v:shape>
-          <o:OLEObject Type="Embed" ProgID="Equation.DSMT4" ShapeID="_x0000_i1088" DrawAspect="Content" ObjectID="_1413530831" r:id="rId136"/>
+          <o:OLEObject Type="Embed" ProgID="Equation.DSMT4" ShapeID="_x0000_i1088" DrawAspect="Content" ObjectID="_1414874469" r:id="rId136"/>
         </w:object>
       </w:r>
       <w:r>
@@ -11307,7 +11199,7 @@
                 <v:shape id="_x0000_i1089" type="#_x0000_t75" style="width:199.1pt;height:90.15pt" o:ole="">
                   <v:imagedata r:id="rId137" o:title=""/>
                 </v:shape>
-                <o:OLEObject Type="Embed" ProgID="Equation.DSMT4" ShapeID="_x0000_i1089" DrawAspect="Content" ObjectID="_1413530832" r:id="rId138"/>
+                <o:OLEObject Type="Embed" ProgID="Equation.DSMT4" ShapeID="_x0000_i1089" DrawAspect="Content" ObjectID="_1414874470" r:id="rId138"/>
               </w:object>
             </w:r>
           </w:p>
@@ -11422,7 +11314,7 @@
           <v:shape id="_x0000_i1090" type="#_x0000_t75" style="width:11.9pt;height:14.4pt" o:ole="">
             <v:imagedata r:id="rId139" o:title=""/>
           </v:shape>
-          <o:OLEObject Type="Embed" ProgID="Equation.DSMT4" ShapeID="_x0000_i1090" DrawAspect="Content" ObjectID="_1413530833" r:id="rId140"/>
+          <o:OLEObject Type="Embed" ProgID="Equation.DSMT4" ShapeID="_x0000_i1090" DrawAspect="Content" ObjectID="_1414874471" r:id="rId140"/>
         </w:object>
       </w:r>
       <w:proofErr w:type="gramStart"/>
@@ -11466,7 +11358,7 @@
           <v:shape id="_x0000_i1091" type="#_x0000_t75" style="width:11.9pt;height:14.4pt" o:ole="">
             <v:imagedata r:id="rId141" o:title=""/>
           </v:shape>
-          <o:OLEObject Type="Embed" ProgID="Equation.DSMT4" ShapeID="_x0000_i1091" DrawAspect="Content" ObjectID="_1413530834" r:id="rId142"/>
+          <o:OLEObject Type="Embed" ProgID="Equation.DSMT4" ShapeID="_x0000_i1091" DrawAspect="Content" ObjectID="_1414874472" r:id="rId142"/>
         </w:object>
       </w:r>
       <w:r>
@@ -11614,7 +11506,7 @@
                 <v:shape id="_x0000_i1092" type="#_x0000_t75" style="width:142.75pt;height:27.55pt" o:ole="">
                   <v:imagedata r:id="rId143" o:title=""/>
                 </v:shape>
-                <o:OLEObject Type="Embed" ProgID="Equation.DSMT4" ShapeID="_x0000_i1092" DrawAspect="Content" ObjectID="_1413530835" r:id="rId144"/>
+                <o:OLEObject Type="Embed" ProgID="Equation.DSMT4" ShapeID="_x0000_i1092" DrawAspect="Content" ObjectID="_1414874473" r:id="rId144"/>
               </w:object>
             </w:r>
           </w:p>
@@ -11973,7 +11865,7 @@
                 <v:shape id="_x0000_i1093" type="#_x0000_t75" style="width:175.3pt;height:30.05pt" o:ole="">
                   <v:imagedata r:id="rId145" o:title=""/>
                 </v:shape>
-                <o:OLEObject Type="Embed" ProgID="Equation.DSMT4" ShapeID="_x0000_i1093" DrawAspect="Content" ObjectID="_1413530836" r:id="rId146"/>
+                <o:OLEObject Type="Embed" ProgID="Equation.DSMT4" ShapeID="_x0000_i1093" DrawAspect="Content" ObjectID="_1414874474" r:id="rId146"/>
               </w:object>
             </w:r>
           </w:p>
@@ -13010,7 +12902,7 @@
           <v:shape id="_x0000_i1094" type="#_x0000_t75" style="width:446.4pt;height:40.7pt" o:ole="">
             <v:imagedata r:id="rId147" o:title=""/>
           </v:shape>
-          <o:OLEObject Type="Embed" ProgID="Visio.Drawing.11" ShapeID="_x0000_i1094" DrawAspect="Content" ObjectID="_1413530837" r:id="rId148"/>
+          <o:OLEObject Type="Embed" ProgID="Visio.Drawing.11" ShapeID="_x0000_i1094" DrawAspect="Content" ObjectID="_1414874475" r:id="rId148"/>
         </w:object>
       </w:r>
     </w:p>
@@ -13022,8 +12914,6 @@
         <w:lastRenderedPageBreak/>
         <w:t>Letter</w:t>
       </w:r>
-      <w:bookmarkStart w:id="3" w:name="_GoBack"/>
-      <w:bookmarkEnd w:id="3"/>
       <w:r>
         <w:t xml:space="preserve"> samples collection</w:t>
       </w:r>
@@ -13094,7 +12984,7 @@
           <w:u w:val="double"/>
           <w:lang w:val="en-US" w:bidi="ar-SA"/>
         </w:rPr>
-        <w:t>The Arabic alphabet consists of 29 isolated characters. If</w:t>
+        <w:t>The Arabic alphabet consists of 29 isolated characters. If we ignore all diac</w:t>
       </w:r>
       <w:r>
         <w:rPr>
@@ -13104,7 +12994,7 @@
           <w:u w:val="double"/>
           <w:lang w:val="en-US" w:bidi="ar-SA"/>
         </w:rPr>
-        <w:t xml:space="preserve"> </w:t>
+        <w:t>rit</w:t>
       </w:r>
       <w:r>
         <w:rPr>
@@ -13114,47 +13004,7 @@
           <w:u w:val="double"/>
           <w:lang w:val="en-US" w:bidi="ar-SA"/>
         </w:rPr>
-        <w:t xml:space="preserve">we ignore all </w:t>
-      </w:r>
-      <w:r>
-        <w:rPr>
-          <w:rFonts w:asciiTheme="majorBidi" w:hAnsiTheme="majorBidi" w:cstheme="majorBidi"/>
-          <w:sz w:val="24"/>
-          <w:szCs w:val="24"/>
-          <w:u w:val="double"/>
-          <w:lang w:val="en-US" w:bidi="ar-SA"/>
-        </w:rPr>
-        <w:t>diac</w:t>
-      </w:r>
-      <w:r>
-        <w:rPr>
-          <w:rFonts w:asciiTheme="majorBidi" w:hAnsiTheme="majorBidi" w:cstheme="majorBidi"/>
-          <w:sz w:val="24"/>
-          <w:szCs w:val="24"/>
-          <w:u w:val="double"/>
-          <w:lang w:val="en-US" w:bidi="ar-SA"/>
-        </w:rPr>
-        <w:t>rit</w:t>
-      </w:r>
-      <w:r>
-        <w:rPr>
-          <w:rFonts w:asciiTheme="majorBidi" w:hAnsiTheme="majorBidi" w:cstheme="majorBidi"/>
-          <w:sz w:val="24"/>
-          <w:szCs w:val="24"/>
-          <w:u w:val="double"/>
-          <w:lang w:val="en-US" w:bidi="ar-SA"/>
-        </w:rPr>
-        <w:t>ical</w:t>
-      </w:r>
-      <w:r>
-        <w:rPr>
-          <w:rFonts w:asciiTheme="majorBidi" w:hAnsiTheme="majorBidi" w:cstheme="majorBidi"/>
-          <w:sz w:val="24"/>
-          <w:szCs w:val="24"/>
-          <w:u w:val="double"/>
-          <w:lang w:val="en-US" w:bidi="ar-SA"/>
-        </w:rPr>
-        <w:t xml:space="preserve"> marks, which do not carry important information about shape, we obtain 18 shapes (Fig.4)</w:t>
+        <w:t>ical marks, which do not carry important information about shape, we obtain 18 shapes (Fig.4)</w:t>
       </w:r>
     </w:p>
     <w:p>
@@ -13272,47 +13122,7 @@
           <w:u w:val="double"/>
           <w:lang w:val="en-US" w:bidi="ar-SA"/>
         </w:rPr>
-        <w:t xml:space="preserve"> to a wide variety of size, and orientation. Figure (5)</w:t>
-      </w:r>
-      <w:r>
-        <w:rPr>
-          <w:rFonts w:asciiTheme="majorBidi" w:hAnsiTheme="majorBidi" w:cstheme="majorBidi"/>
-          <w:sz w:val="24"/>
-          <w:szCs w:val="24"/>
-          <w:u w:val="double"/>
-          <w:lang w:val="en-US" w:bidi="ar-SA"/>
-        </w:rPr>
-        <w:t xml:space="preserve"> </w:t>
-      </w:r>
-      <w:r>
-        <w:rPr>
-          <w:rFonts w:asciiTheme="majorBidi" w:hAnsiTheme="majorBidi" w:cstheme="majorBidi"/>
-          <w:sz w:val="24"/>
-          <w:szCs w:val="24"/>
-          <w:u w:val="double"/>
-          <w:lang w:val="en-US" w:bidi="ar-SA"/>
-        </w:rPr>
-        <w:t>shows some samples of the “Ha” letter written by several</w:t>
-      </w:r>
-      <w:r>
-        <w:rPr>
-          <w:rFonts w:asciiTheme="majorBidi" w:hAnsiTheme="majorBidi" w:cstheme="majorBidi"/>
-          <w:sz w:val="24"/>
-          <w:szCs w:val="24"/>
-          <w:u w:val="double"/>
-          <w:lang w:val="en-US" w:bidi="ar-SA"/>
-        </w:rPr>
-        <w:t xml:space="preserve"> </w:t>
-      </w:r>
-      <w:r>
-        <w:rPr>
-          <w:rFonts w:asciiTheme="majorBidi" w:hAnsiTheme="majorBidi" w:cstheme="majorBidi"/>
-          <w:sz w:val="24"/>
-          <w:szCs w:val="24"/>
-          <w:u w:val="double"/>
-          <w:lang w:val="en-US" w:bidi="ar-SA"/>
-        </w:rPr>
-        <w:t>writers.</w:t>
+        <w:t xml:space="preserve"> to a wide variety of size, and orientation. Figure (5) shows some samples of the “Ha” letter written by several writers.</w:t>
       </w:r>
     </w:p>
     <w:p>
@@ -13543,7 +13353,7 @@
           <v:shape id="_x0000_i1095" type="#_x0000_t75" style="width:30.05pt;height:20.05pt" o:ole="">
             <v:imagedata r:id="rId151" o:title=""/>
           </v:shape>
-          <o:OLEObject Type="Embed" ProgID="Equation.DSMT4" ShapeID="_x0000_i1095" DrawAspect="Content" ObjectID="_1413530838" r:id="rId152"/>
+          <o:OLEObject Type="Embed" ProgID="Equation.DSMT4" ShapeID="_x0000_i1095" DrawAspect="Content" ObjectID="_1414874476" r:id="rId152"/>
         </w:object>
       </w:r>
       <w:r>
@@ -14093,7 +13903,7 @@
           <v:shape id="_x0000_i1096" type="#_x0000_t75" style="width:54.45pt;height:23.8pt" o:ole="">
             <v:imagedata r:id="rId153" o:title=""/>
           </v:shape>
-          <o:OLEObject Type="Embed" ProgID="Equation.DSMT4" ShapeID="_x0000_i1096" DrawAspect="Content" ObjectID="_1413530839" r:id="rId154"/>
+          <o:OLEObject Type="Embed" ProgID="Equation.DSMT4" ShapeID="_x0000_i1096" DrawAspect="Content" ObjectID="_1414874477" r:id="rId154"/>
         </w:object>
       </w:r>
       <w:r>
@@ -14162,7 +13972,7 @@
           <v:shape id="_x0000_i1097" type="#_x0000_t75" style="width:117.1pt;height:31.3pt" o:ole="">
             <v:imagedata r:id="rId155" o:title=""/>
           </v:shape>
-          <o:OLEObject Type="Embed" ProgID="Equation.DSMT4" ShapeID="_x0000_i1097" DrawAspect="Content" ObjectID="_1413530840" r:id="rId156"/>
+          <o:OLEObject Type="Embed" ProgID="Equation.DSMT4" ShapeID="_x0000_i1097" DrawAspect="Content" ObjectID="_1414874478" r:id="rId156"/>
         </w:object>
       </w:r>
       <w:proofErr w:type="gramStart"/>
@@ -14197,7 +14007,7 @@
           <v:shape id="_x0000_i1098" type="#_x0000_t75" style="width:126.45pt;height:23.8pt" o:ole="">
             <v:imagedata r:id="rId157" o:title=""/>
           </v:shape>
-          <o:OLEObject Type="Embed" ProgID="Equation.DSMT4" ShapeID="_x0000_i1098" DrawAspect="Content" ObjectID="_1413530841" r:id="rId158"/>
+          <o:OLEObject Type="Embed" ProgID="Equation.DSMT4" ShapeID="_x0000_i1098" DrawAspect="Content" ObjectID="_1414874479" r:id="rId158"/>
         </w:object>
       </w:r>
       <w:r>
@@ -14221,7 +14031,7 @@
           <v:shape id="_x0000_i1099" type="#_x0000_t75" style="width:131.5pt;height:23.8pt" o:ole="">
             <v:imagedata r:id="rId159" o:title=""/>
           </v:shape>
-          <o:OLEObject Type="Embed" ProgID="Equation.DSMT4" ShapeID="_x0000_i1099" DrawAspect="Content" ObjectID="_1413530842" r:id="rId160"/>
+          <o:OLEObject Type="Embed" ProgID="Equation.DSMT4" ShapeID="_x0000_i1099" DrawAspect="Content" ObjectID="_1414874480" r:id="rId160"/>
         </w:object>
       </w:r>
       <w:r>
@@ -14923,7 +14733,7 @@
           <v:shape id="_x0000_i1100" type="#_x0000_t75" style="width:412.6pt;height:132.1pt" o:ole="">
             <v:imagedata r:id="rId161" o:title=""/>
           </v:shape>
-          <o:OLEObject Type="Embed" ProgID="Visio.Drawing.11" ShapeID="_x0000_i1100" DrawAspect="Content" ObjectID="_1413530843" r:id="rId162"/>
+          <o:OLEObject Type="Embed" ProgID="Visio.Drawing.11" ShapeID="_x0000_i1100" DrawAspect="Content" ObjectID="_1414874481" r:id="rId162"/>
         </w:object>
       </w:r>
     </w:p>
@@ -14935,14 +14745,27 @@
       <w:r>
         <w:t xml:space="preserve">Figure </w:t>
       </w:r>
-      <w:fldSimple w:instr=" SEQ Figure \* ARABIC ">
-        <w:r>
-          <w:rPr>
-            <w:noProof/>
-          </w:rPr>
-          <w:t>3</w:t>
-        </w:r>
-      </w:fldSimple>
+      <w:r>
+        <w:fldChar w:fldCharType="begin"/>
+      </w:r>
+      <w:r>
+        <w:instrText xml:space="preserve"> SEQ Figure \* ARABIC </w:instrText>
+      </w:r>
+      <w:r>
+        <w:fldChar w:fldCharType="separate"/>
+      </w:r>
+      <w:r>
+        <w:rPr>
+          <w:noProof/>
+        </w:rPr>
+        <w:t>3</w:t>
+      </w:r>
+      <w:r>
+        <w:rPr>
+          <w:noProof/>
+        </w:rPr>
+        <w:fldChar w:fldCharType="end"/>
+      </w:r>
       <w:r>
         <w:rPr>
           <w:lang w:val="en-US"/>
@@ -14952,16 +14775,13 @@
     </w:p>
     <w:p>
       <w:pPr>
-        <w:rPr>
-          <w:lang w:val="en-US" w:bidi="ar-SA"/>
-        </w:rPr>
-      </w:pPr>
-      <w:r>
-        <w:rPr>
-          <w:lang w:val="en-US" w:bidi="ar-SA"/>
-        </w:rPr>
-        <w:t xml:space="preserve"> </w:t>
-      </w:r>
+        <w:pStyle w:val="Heading3"/>
+        <w:rPr>
+          <w:lang w:val="en-US" w:bidi="ar-SA"/>
+        </w:rPr>
+      </w:pPr>
+      <w:bookmarkStart w:id="3" w:name="_GoBack"/>
+      <w:bookmarkEnd w:id="3"/>
     </w:p>
     <w:p>
       <w:pPr>
@@ -16674,7 +16494,7 @@
           <v:shape id="_x0000_i1101" type="#_x0000_t75" style="width:13.15pt;height:18.15pt" o:ole="">
             <v:imagedata r:id="rId163" o:title=""/>
           </v:shape>
-          <o:OLEObject Type="Embed" ProgID="Equation.DSMT4" ShapeID="_x0000_i1101" DrawAspect="Content" ObjectID="_1413530844" r:id="rId164"/>
+          <o:OLEObject Type="Embed" ProgID="Equation.DSMT4" ShapeID="_x0000_i1101" DrawAspect="Content" ObjectID="_1414874482" r:id="rId164"/>
         </w:object>
       </w:r>
       <w:r>
@@ -16700,7 +16520,7 @@
           <v:shape id="_x0000_i1102" type="#_x0000_t75" style="width:14.4pt;height:18.15pt" o:ole="">
             <v:imagedata r:id="rId165" o:title=""/>
           </v:shape>
-          <o:OLEObject Type="Embed" ProgID="Equation.DSMT4" ShapeID="_x0000_i1102" DrawAspect="Content" ObjectID="_1413530845" r:id="rId166"/>
+          <o:OLEObject Type="Embed" ProgID="Equation.DSMT4" ShapeID="_x0000_i1102" DrawAspect="Content" ObjectID="_1414874483" r:id="rId166"/>
         </w:object>
       </w:r>
       <w:r>
@@ -16726,7 +16546,7 @@
           <v:shape id="_x0000_i1103" type="#_x0000_t75" style="width:26.3pt;height:18.15pt" o:ole="">
             <v:imagedata r:id="rId167" o:title=""/>
           </v:shape>
-          <o:OLEObject Type="Embed" ProgID="Equation.DSMT4" ShapeID="_x0000_i1103" DrawAspect="Content" ObjectID="_1413530846" r:id="rId168"/>
+          <o:OLEObject Type="Embed" ProgID="Equation.DSMT4" ShapeID="_x0000_i1103" DrawAspect="Content" ObjectID="_1414874484" r:id="rId168"/>
         </w:object>
       </w:r>
       <w:r>
@@ -16838,7 +16658,7 @@
                 <v:shape id="_x0000_i1104" type="#_x0000_t75" style="width:92.65pt;height:36.3pt" o:ole="">
                   <v:imagedata r:id="rId169" o:title=""/>
                 </v:shape>
-                <o:OLEObject Type="Embed" ProgID="Equation.DSMT4" ShapeID="_x0000_i1104" DrawAspect="Content" ObjectID="_1413530847" r:id="rId170"/>
+                <o:OLEObject Type="Embed" ProgID="Equation.DSMT4" ShapeID="_x0000_i1104" DrawAspect="Content" ObjectID="_1414874485" r:id="rId170"/>
               </w:object>
             </w:r>
           </w:p>
@@ -16942,7 +16762,7 @@
           <v:shape id="_x0000_i1105" type="#_x0000_t75" style="width:11.9pt;height:18.15pt" o:ole="">
             <v:imagedata r:id="rId171" o:title=""/>
           </v:shape>
-          <o:OLEObject Type="Embed" ProgID="Equation.DSMT4" ShapeID="_x0000_i1105" DrawAspect="Content" ObjectID="_1413530848" r:id="rId172"/>
+          <o:OLEObject Type="Embed" ProgID="Equation.DSMT4" ShapeID="_x0000_i1105" DrawAspect="Content" ObjectID="_1414874486" r:id="rId172"/>
         </w:object>
       </w:r>
       <w:r>
@@ -17020,7 +16840,7 @@
           <v:shape id="_x0000_i1106" type="#_x0000_t75" style="width:26.3pt;height:18.15pt" o:ole="">
             <v:imagedata r:id="rId173" o:title=""/>
           </v:shape>
-          <o:OLEObject Type="Embed" ProgID="Equation.DSMT4" ShapeID="_x0000_i1106" DrawAspect="Content" ObjectID="_1413530849" r:id="rId174"/>
+          <o:OLEObject Type="Embed" ProgID="Equation.DSMT4" ShapeID="_x0000_i1106" DrawAspect="Content" ObjectID="_1414874487" r:id="rId174"/>
         </w:object>
       </w:r>
       <w:r>
@@ -17066,7 +16886,7 @@
           <v:shape id="_x0000_i1107" type="#_x0000_t75" style="width:26.3pt;height:18.15pt" o:ole="">
             <v:imagedata r:id="rId175" o:title=""/>
           </v:shape>
-          <o:OLEObject Type="Embed" ProgID="Equation.DSMT4" ShapeID="_x0000_i1107" DrawAspect="Content" ObjectID="_1413530850" r:id="rId176"/>
+          <o:OLEObject Type="Embed" ProgID="Equation.DSMT4" ShapeID="_x0000_i1107" DrawAspect="Content" ObjectID="_1414874488" r:id="rId176"/>
         </w:object>
       </w:r>
       <w:proofErr w:type="gramStart"/>
@@ -17094,7 +16914,7 @@
           <v:shape id="_x0000_i1108" type="#_x0000_t75" style="width:42.55pt;height:18.15pt" o:ole="">
             <v:imagedata r:id="rId177" o:title=""/>
           </v:shape>
-          <o:OLEObject Type="Embed" ProgID="Equation.DSMT4" ShapeID="_x0000_i1108" DrawAspect="Content" ObjectID="_1413530851" r:id="rId178"/>
+          <o:OLEObject Type="Embed" ProgID="Equation.DSMT4" ShapeID="_x0000_i1108" DrawAspect="Content" ObjectID="_1414874489" r:id="rId178"/>
         </w:object>
       </w:r>
       <w:r>
@@ -17139,7 +16959,7 @@
           <v:shape id="_x0000_i1109" type="#_x0000_t75" style="width:14.4pt;height:18.15pt" o:ole="">
             <v:imagedata r:id="rId179" o:title=""/>
           </v:shape>
-          <o:OLEObject Type="Embed" ProgID="Equation.DSMT4" ShapeID="_x0000_i1109" DrawAspect="Content" ObjectID="_1413530852" r:id="rId180"/>
+          <o:OLEObject Type="Embed" ProgID="Equation.DSMT4" ShapeID="_x0000_i1109" DrawAspect="Content" ObjectID="_1414874490" r:id="rId180"/>
         </w:object>
       </w:r>
       <w:r>
@@ -17165,7 +16985,7 @@
           <v:shape id="_x0000_i1110" type="#_x0000_t75" style="width:13.15pt;height:18.15pt" o:ole="">
             <v:imagedata r:id="rId181" o:title=""/>
           </v:shape>
-          <o:OLEObject Type="Embed" ProgID="Equation.DSMT4" ShapeID="_x0000_i1110" DrawAspect="Content" ObjectID="_1413530853" r:id="rId182"/>
+          <o:OLEObject Type="Embed" ProgID="Equation.DSMT4" ShapeID="_x0000_i1110" DrawAspect="Content" ObjectID="_1414874491" r:id="rId182"/>
         </w:object>
       </w:r>
       <w:r>
@@ -18507,7 +18327,7 @@
           <w:rPr>
             <w:noProof/>
           </w:rPr>
-          <w:t>16</w:t>
+          <w:t>19</w:t>
         </w:r>
         <w:r>
           <w:rPr>
@@ -22509,7 +22329,7 @@
 </file>
 
 <file path=customXml/itemProps1.xml><?xml version="1.0" encoding="utf-8"?>
-<ds:datastoreItem xmlns:ds="http://schemas.openxmlformats.org/officeDocument/2006/customXml" ds:itemID="{E0A81FB6-3E2F-405F-83D7-5D9ED395C96C}">
+<ds:datastoreItem xmlns:ds="http://schemas.openxmlformats.org/officeDocument/2006/customXml" ds:itemID="{FA2AC922-9E9C-4BCE-B74E-D791C2CD7DD2}">
   <ds:schemaRefs>
     <ds:schemaRef ds:uri="http://schemas.openxmlformats.org/officeDocument/2006/bibliography"/>
   </ds:schemaRefs>

</xml_diff>

<commit_message>
Thesis notes and charts.
git-svn-id: https://arabic-icr.googlecode.com/svn/trunk@88 23b4f04e-482a-c3a5-d353-cb0f12a588d0
</commit_message>
<xml_diff>
--- a/Thesis/Thesis.docx
+++ b/Thesis/Thesis.docx
@@ -4848,10 +4848,10 @@
               <v:path o:extrusionok="f" gradientshapeok="t" o:connecttype="rect"/>
               <o:lock v:ext="edit" aspectratio="t"/>
             </v:shapetype>
-            <v:shape id="_x0000_i1025" type="#_x0000_t75" style="width:12.35pt;height:17.75pt" o:ole="">
+            <v:shape id="_x0000_i1025" type="#_x0000_t75" style="width:12.5pt;height:17.5pt" o:ole="">
               <v:imagedata r:id="rId9" o:title=""/>
             </v:shape>
-            <o:OLEObject Type="Embed" ProgID="Equation.DSMT4" ShapeID="_x0000_i1025" DrawAspect="Content" ObjectID="_1426883494" r:id="rId10"/>
+            <o:OLEObject Type="Embed" ProgID="Equation.DSMT4" ShapeID="_x0000_i1025" DrawAspect="Content" ObjectID="_1429107668" r:id="rId10"/>
           </w:object>
         </w:r>
         <w:r>
@@ -4869,10 +4869,10 @@
             <w:position w:val="-14"/>
           </w:rPr>
           <w:object w:dxaOrig="499" w:dyaOrig="380">
-            <v:shape id="_x0000_i1026" type="#_x0000_t75" style="width:24.7pt;height:18.8pt" o:ole="">
+            <v:shape id="_x0000_i1026" type="#_x0000_t75" style="width:24.5pt;height:19pt" o:ole="">
               <v:imagedata r:id="rId11" o:title=""/>
             </v:shape>
-            <o:OLEObject Type="Embed" ProgID="Equation.DSMT4" ShapeID="_x0000_i1026" DrawAspect="Content" ObjectID="_1426883495" r:id="rId12"/>
+            <o:OLEObject Type="Embed" ProgID="Equation.DSMT4" ShapeID="_x0000_i1026" DrawAspect="Content" ObjectID="_1429107669" r:id="rId12"/>
           </w:object>
         </w:r>
         <w:r>
@@ -4890,10 +4890,10 @@
             <w:position w:val="-12"/>
           </w:rPr>
           <w:object w:dxaOrig="460" w:dyaOrig="360">
-            <v:shape id="_x0000_i1027" type="#_x0000_t75" style="width:23.1pt;height:17.75pt" o:ole="">
+            <v:shape id="_x0000_i1027" type="#_x0000_t75" style="width:23pt;height:17.5pt" o:ole="">
               <v:imagedata r:id="rId13" o:title=""/>
             </v:shape>
-            <o:OLEObject Type="Embed" ProgID="Equation.DSMT4" ShapeID="_x0000_i1027" DrawAspect="Content" ObjectID="_1426883496" r:id="rId14"/>
+            <o:OLEObject Type="Embed" ProgID="Equation.DSMT4" ShapeID="_x0000_i1027" DrawAspect="Content" ObjectID="_1429107670" r:id="rId14"/>
           </w:object>
         </w:r>
         <w:r>
@@ -4911,10 +4911,10 @@
             <w:position w:val="-12"/>
           </w:rPr>
           <w:object w:dxaOrig="240" w:dyaOrig="360">
-            <v:shape id="_x0000_i1028" type="#_x0000_t75" style="width:12.35pt;height:17.75pt" o:ole="">
+            <v:shape id="_x0000_i1028" type="#_x0000_t75" style="width:12.5pt;height:17.5pt" o:ole="">
               <v:imagedata r:id="rId15" o:title=""/>
             </v:shape>
-            <o:OLEObject Type="Embed" ProgID="Equation.DSMT4" ShapeID="_x0000_i1028" DrawAspect="Content" ObjectID="_1426883497" r:id="rId16"/>
+            <o:OLEObject Type="Embed" ProgID="Equation.DSMT4" ShapeID="_x0000_i1028" DrawAspect="Content" ObjectID="_1429107671" r:id="rId16"/>
           </w:object>
         </w:r>
         <w:r>
@@ -4932,10 +4932,10 @@
             <w:position w:val="-6"/>
           </w:rPr>
           <w:object w:dxaOrig="139" w:dyaOrig="260">
-            <v:shape id="_x0000_i1029" type="#_x0000_t75" style="width:7pt;height:12.9pt" o:ole="">
+            <v:shape id="_x0000_i1029" type="#_x0000_t75" style="width:7pt;height:13pt" o:ole="">
               <v:imagedata r:id="rId17" o:title=""/>
             </v:shape>
-            <o:OLEObject Type="Embed" ProgID="Equation.DSMT4" ShapeID="_x0000_i1029" DrawAspect="Content" ObjectID="_1426883498" r:id="rId18"/>
+            <o:OLEObject Type="Embed" ProgID="Equation.DSMT4" ShapeID="_x0000_i1029" DrawAspect="Content" ObjectID="_1429107672" r:id="rId18"/>
           </w:object>
         </w:r>
         <w:r>
@@ -6258,10 +6258,10 @@
           <w:szCs w:val="24"/>
         </w:rPr>
         <w:object w:dxaOrig="600" w:dyaOrig="400">
-          <v:shape id="_x0000_i1030" type="#_x0000_t75" style="width:30.1pt;height:20.95pt" o:ole="">
+          <v:shape id="_x0000_i1030" type="#_x0000_t75" style="width:30pt;height:21pt" o:ole="">
             <v:imagedata r:id="rId19" o:title=""/>
           </v:shape>
-          <o:OLEObject Type="Embed" ProgID="Equation.DSMT4" ShapeID="_x0000_i1030" DrawAspect="Content" ObjectID="_1426883499" r:id="rId20"/>
+          <o:OLEObject Type="Embed" ProgID="Equation.DSMT4" ShapeID="_x0000_i1030" DrawAspect="Content" ObjectID="_1429107673" r:id="rId20"/>
         </w:object>
       </w:r>
       <w:r>
@@ -8408,7 +8408,6 @@
       <w:r>
         <w:rPr>
           <w:noProof/>
-          <w:lang w:eastAsia="en-GB" w:bidi="ar-SA"/>
         </w:rPr>
         <w:drawing>
           <wp:inline distT="0" distB="0" distL="0" distR="0" wp14:anchorId="67371A42" wp14:editId="47F74672">
@@ -9380,10 +9379,10 @@
           <w:rFonts w:asciiTheme="majorBidi" w:hAnsiTheme="majorBidi" w:cstheme="majorBidi"/>
         </w:rPr>
         <w:object w:dxaOrig="8304" w:dyaOrig="934">
-          <v:shape id="_x0000_i1031" type="#_x0000_t75" style="width:444.9pt;height:51.05pt" o:ole="">
+          <v:shape id="_x0000_i1031" type="#_x0000_t75" style="width:445pt;height:51pt" o:ole="">
             <v:imagedata r:id="rId22" o:title=""/>
           </v:shape>
-          <o:OLEObject Type="Embed" ProgID="Visio.Drawing.11" ShapeID="_x0000_i1031" DrawAspect="Content" ObjectID="_1426883500" r:id="rId23"/>
+          <o:OLEObject Type="Embed" ProgID="Visio.Drawing.11" ShapeID="_x0000_i1031" DrawAspect="Content" ObjectID="_1429107674" r:id="rId23"/>
         </w:object>
       </w:r>
     </w:p>
@@ -10224,10 +10223,10 @@
           <w:lang w:val="en-US" w:eastAsia="ja-JP" w:bidi="ar-SA"/>
         </w:rPr>
         <w:object w:dxaOrig="760" w:dyaOrig="320">
-          <v:shape id="_x0000_i1032" type="#_x0000_t75" style="width:38.15pt;height:16.1pt" o:ole="">
+          <v:shape id="_x0000_i1032" type="#_x0000_t75" style="width:38pt;height:16pt" o:ole="">
             <v:imagedata r:id="rId24" o:title=""/>
           </v:shape>
-          <o:OLEObject Type="Embed" ProgID="Equation.DSMT4" ShapeID="_x0000_i1032" DrawAspect="Content" ObjectID="_1426883501" r:id="rId25"/>
+          <o:OLEObject Type="Embed" ProgID="Equation.DSMT4" ShapeID="_x0000_i1032" DrawAspect="Content" ObjectID="_1429107675" r:id="rId25"/>
         </w:object>
       </w:r>
       <w:r>
@@ -11868,7 +11867,6 @@
           <w:noProof/>
           <w:sz w:val="24"/>
           <w:szCs w:val="24"/>
-          <w:lang w:eastAsia="en-GB" w:bidi="ar-SA"/>
         </w:rPr>
         <w:drawing>
           <wp:inline distT="0" distB="0" distL="0" distR="0" wp14:anchorId="0CAFF826" wp14:editId="55CF721E">
@@ -12031,7 +12029,6 @@
           <w:noProof/>
           <w:sz w:val="24"/>
           <w:szCs w:val="24"/>
-          <w:lang w:eastAsia="en-GB" w:bidi="ar-SA"/>
         </w:rPr>
         <w:drawing>
           <wp:inline distT="0" distB="0" distL="0" distR="0" wp14:anchorId="1259C67A" wp14:editId="191FFBDB">
@@ -12219,10 +12216,10 @@
           <w:lang w:val="en-US" w:bidi="ar-SA"/>
         </w:rPr>
         <w:object w:dxaOrig="600" w:dyaOrig="400">
-          <v:shape id="_x0000_i1033" type="#_x0000_t75" style="width:30.1pt;height:20.95pt" o:ole="">
+          <v:shape id="_x0000_i1033" type="#_x0000_t75" style="width:30pt;height:21pt" o:ole="">
             <v:imagedata r:id="rId28" o:title=""/>
           </v:shape>
-          <o:OLEObject Type="Embed" ProgID="Equation.DSMT4" ShapeID="_x0000_i1033" DrawAspect="Content" ObjectID="_1426883502" r:id="rId29"/>
+          <o:OLEObject Type="Embed" ProgID="Equation.DSMT4" ShapeID="_x0000_i1033" DrawAspect="Content" ObjectID="_1429107676" r:id="rId29"/>
         </w:object>
       </w:r>
       <w:r>
@@ -12272,10 +12269,10 @@
           <w:lang w:val="en-US" w:bidi="ar-SA"/>
         </w:rPr>
         <w:object w:dxaOrig="1420" w:dyaOrig="400">
-          <v:shape id="_x0000_i1034" type="#_x0000_t75" style="width:69.85pt;height:20.95pt" o:ole="">
+          <v:shape id="_x0000_i1034" type="#_x0000_t75" style="width:70pt;height:21pt" o:ole="">
             <v:imagedata r:id="rId30" o:title=""/>
           </v:shape>
-          <o:OLEObject Type="Embed" ProgID="Equation.DSMT4" ShapeID="_x0000_i1034" DrawAspect="Content" ObjectID="_1426883503" r:id="rId31"/>
+          <o:OLEObject Type="Embed" ProgID="Equation.DSMT4" ShapeID="_x0000_i1034" DrawAspect="Content" ObjectID="_1429107677" r:id="rId31"/>
         </w:object>
       </w:r>
       <w:r>
@@ -12296,10 +12293,10 @@
           <w:lang w:val="en-US" w:bidi="ar-SA"/>
         </w:rPr>
         <w:object w:dxaOrig="1180" w:dyaOrig="400">
-          <v:shape id="_x0000_i1035" type="#_x0000_t75" style="width:58.55pt;height:20.95pt" o:ole="">
+          <v:shape id="_x0000_i1035" type="#_x0000_t75" style="width:58.5pt;height:21pt" o:ole="">
             <v:imagedata r:id="rId32" o:title=""/>
           </v:shape>
-          <o:OLEObject Type="Embed" ProgID="Equation.DSMT4" ShapeID="_x0000_i1035" DrawAspect="Content" ObjectID="_1426883504" r:id="rId33"/>
+          <o:OLEObject Type="Embed" ProgID="Equation.DSMT4" ShapeID="_x0000_i1035" DrawAspect="Content" ObjectID="_1429107678" r:id="rId33"/>
         </w:object>
       </w:r>
       <w:r>
@@ -12438,10 +12435,10 @@
           <w:lang w:val="en-US" w:bidi="ar-SA"/>
         </w:rPr>
         <w:object w:dxaOrig="600" w:dyaOrig="400">
-          <v:shape id="_x0000_i1036" type="#_x0000_t75" style="width:30.1pt;height:20.95pt" o:ole="">
+          <v:shape id="_x0000_i1036" type="#_x0000_t75" style="width:30pt;height:21pt" o:ole="">
             <v:imagedata r:id="rId34" o:title=""/>
           </v:shape>
-          <o:OLEObject Type="Embed" ProgID="Equation.DSMT4" ShapeID="_x0000_i1036" DrawAspect="Content" ObjectID="_1426883505" r:id="rId35"/>
+          <o:OLEObject Type="Embed" ProgID="Equation.DSMT4" ShapeID="_x0000_i1036" DrawAspect="Content" ObjectID="_1429107679" r:id="rId35"/>
         </w:object>
       </w:r>
       <w:r>
@@ -12855,10 +12852,10 @@
           <w:lang w:val="en-US" w:bidi="ar-SA"/>
         </w:rPr>
         <w:object w:dxaOrig="1520" w:dyaOrig="400">
-          <v:shape id="_x0000_i1037" type="#_x0000_t75" style="width:75.75pt;height:20.95pt" o:ole="">
+          <v:shape id="_x0000_i1037" type="#_x0000_t75" style="width:76pt;height:21pt" o:ole="">
             <v:imagedata r:id="rId36" o:title=""/>
           </v:shape>
-          <o:OLEObject Type="Embed" ProgID="Equation.DSMT4" ShapeID="_x0000_i1037" DrawAspect="Content" ObjectID="_1426883506" r:id="rId37"/>
+          <o:OLEObject Type="Embed" ProgID="Equation.DSMT4" ShapeID="_x0000_i1037" DrawAspect="Content" ObjectID="_1429107680" r:id="rId37"/>
         </w:object>
       </w:r>
       <w:r>
@@ -12923,10 +12920,10 @@
                 <w:lang w:val="en-US" w:bidi="ar-SA"/>
               </w:rPr>
               <w:object w:dxaOrig="2780" w:dyaOrig="720">
-                <v:shape id="_x0000_i1038" type="#_x0000_t75" style="width:141.3pt;height:36pt" o:ole="">
+                <v:shape id="_x0000_i1038" type="#_x0000_t75" style="width:141.5pt;height:36pt" o:ole="">
                   <v:imagedata r:id="rId38" o:title=""/>
                 </v:shape>
-                <o:OLEObject Type="Embed" ProgID="Equation.DSMT4" ShapeID="_x0000_i1038" DrawAspect="Content" ObjectID="_1426883507" r:id="rId39"/>
+                <o:OLEObject Type="Embed" ProgID="Equation.DSMT4" ShapeID="_x0000_i1038" DrawAspect="Content" ObjectID="_1429107681" r:id="rId39"/>
               </w:object>
             </w:r>
           </w:p>
@@ -13082,10 +13079,10 @@
                 <w:lang w:val="en-US" w:bidi="ar-SA"/>
               </w:rPr>
               <w:object w:dxaOrig="3300" w:dyaOrig="720">
-                <v:shape id="_x0000_i1039" type="#_x0000_t75" style="width:164.4pt;height:36.55pt" o:ole="">
+                <v:shape id="_x0000_i1039" type="#_x0000_t75" style="width:164.5pt;height:36.5pt" o:ole="">
                   <v:imagedata r:id="rId40" o:title=""/>
                 </v:shape>
-                <o:OLEObject Type="Embed" ProgID="Equation.DSMT4" ShapeID="_x0000_i1039" DrawAspect="Content" ObjectID="_1426883508" r:id="rId41"/>
+                <o:OLEObject Type="Embed" ProgID="Equation.DSMT4" ShapeID="_x0000_i1039" DrawAspect="Content" ObjectID="_1429107682" r:id="rId41"/>
               </w:object>
             </w:r>
           </w:p>
@@ -13182,10 +13179,10 @@
                 <w:lang w:val="en-US" w:bidi="ar-SA"/>
               </w:rPr>
               <w:object w:dxaOrig="1719" w:dyaOrig="440">
-                <v:shape id="_x0000_i1040" type="#_x0000_t75" style="width:87.05pt;height:22.05pt" o:ole="">
+                <v:shape id="_x0000_i1040" type="#_x0000_t75" style="width:87pt;height:22pt" o:ole="">
                   <v:imagedata r:id="rId42" o:title=""/>
                 </v:shape>
-                <o:OLEObject Type="Embed" ProgID="Equation.DSMT4" ShapeID="_x0000_i1040" DrawAspect="Content" ObjectID="_1426883509" r:id="rId43"/>
+                <o:OLEObject Type="Embed" ProgID="Equation.DSMT4" ShapeID="_x0000_i1040" DrawAspect="Content" ObjectID="_1429107683" r:id="rId43"/>
               </w:object>
             </w:r>
           </w:p>
@@ -13281,10 +13278,10 @@
                 <w:lang w:val="en-US" w:bidi="ar-SA"/>
               </w:rPr>
               <w:object w:dxaOrig="3120" w:dyaOrig="380">
-                <v:shape id="_x0000_i1041" type="#_x0000_t75" style="width:158.5pt;height:19.35pt" o:ole="">
+                <v:shape id="_x0000_i1041" type="#_x0000_t75" style="width:158.5pt;height:19.5pt" o:ole="">
                   <v:imagedata r:id="rId44" o:title=""/>
                 </v:shape>
-                <o:OLEObject Type="Embed" ProgID="Equation.DSMT4" ShapeID="_x0000_i1041" DrawAspect="Content" ObjectID="_1426883510" r:id="rId45"/>
+                <o:OLEObject Type="Embed" ProgID="Equation.DSMT4" ShapeID="_x0000_i1041" DrawAspect="Content" ObjectID="_1429107684" r:id="rId45"/>
               </w:object>
             </w:r>
           </w:p>
@@ -13380,10 +13377,10 @@
                 <w:lang w:val="en-US" w:bidi="ar-SA"/>
               </w:rPr>
               <w:object w:dxaOrig="3060" w:dyaOrig="460">
-                <v:shape id="_x0000_i1042" type="#_x0000_t75" style="width:153.15pt;height:22.55pt" o:ole="">
+                <v:shape id="_x0000_i1042" type="#_x0000_t75" style="width:153pt;height:22.5pt" o:ole="">
                   <v:imagedata r:id="rId46" o:title=""/>
                 </v:shape>
-                <o:OLEObject Type="Embed" ProgID="Equation.DSMT4" ShapeID="_x0000_i1042" DrawAspect="Content" ObjectID="_1426883511" r:id="rId47"/>
+                <o:OLEObject Type="Embed" ProgID="Equation.DSMT4" ShapeID="_x0000_i1042" DrawAspect="Content" ObjectID="_1429107685" r:id="rId47"/>
               </w:object>
             </w:r>
           </w:p>
@@ -13652,10 +13649,10 @@
           <w:lang w:val="en-US" w:bidi="ar-SA"/>
         </w:rPr>
         <w:object w:dxaOrig="1100" w:dyaOrig="480">
-          <v:shape id="_x0000_i1043" type="#_x0000_t75" style="width:54.8pt;height:22.55pt" o:ole="">
+          <v:shape id="_x0000_i1043" type="#_x0000_t75" style="width:55pt;height:22.5pt" o:ole="">
             <v:imagedata r:id="rId48" o:title=""/>
           </v:shape>
-          <o:OLEObject Type="Embed" ProgID="Equation.DSMT4" ShapeID="_x0000_i1043" DrawAspect="Content" ObjectID="_1426883512" r:id="rId49"/>
+          <o:OLEObject Type="Embed" ProgID="Equation.DSMT4" ShapeID="_x0000_i1043" DrawAspect="Content" ObjectID="_1429107686" r:id="rId49"/>
         </w:object>
       </w:r>
       <w:r>
@@ -13731,10 +13728,10 @@
                 <w:lang w:val="en-US" w:bidi="ar-SA"/>
               </w:rPr>
               <w:object w:dxaOrig="1880" w:dyaOrig="620">
-                <v:shape id="_x0000_i1044" type="#_x0000_t75" style="width:94.55pt;height:30.1pt" o:ole="">
+                <v:shape id="_x0000_i1044" type="#_x0000_t75" style="width:94.5pt;height:30pt" o:ole="">
                   <v:imagedata r:id="rId50" o:title=""/>
                 </v:shape>
-                <o:OLEObject Type="Embed" ProgID="Equation.DSMT4" ShapeID="_x0000_i1044" DrawAspect="Content" ObjectID="_1426883513" r:id="rId51"/>
+                <o:OLEObject Type="Embed" ProgID="Equation.DSMT4" ShapeID="_x0000_i1044" DrawAspect="Content" ObjectID="_1429107687" r:id="rId51"/>
               </w:object>
             </w:r>
           </w:p>
@@ -13833,7 +13830,6 @@
         <w:rPr>
           <w:rFonts w:asciiTheme="majorBidi" w:hAnsiTheme="majorBidi" w:cstheme="majorBidi"/>
           <w:noProof/>
-          <w:lang w:eastAsia="en-GB" w:bidi="ar-SA"/>
         </w:rPr>
         <w:drawing>
           <wp:inline distT="0" distB="0" distL="0" distR="0" wp14:anchorId="7B0DC99C" wp14:editId="5AFC69B2">
@@ -14107,7 +14103,6 @@
         <w:rPr>
           <w:rFonts w:asciiTheme="majorBidi" w:hAnsiTheme="majorBidi" w:cstheme="majorBidi"/>
           <w:noProof/>
-          <w:lang w:eastAsia="en-GB" w:bidi="ar-SA"/>
         </w:rPr>
         <w:drawing>
           <wp:inline distT="0" distB="0" distL="0" distR="0" wp14:anchorId="206FAD74" wp14:editId="775E022B">
@@ -14534,10 +14529,10 @@
           <w:lang w:val="en"/>
         </w:rPr>
         <w:object w:dxaOrig="260" w:dyaOrig="360">
-          <v:shape id="_x0000_i1045" type="#_x0000_t75" style="width:13.45pt;height:17.2pt" o:ole="">
+          <v:shape id="_x0000_i1045" type="#_x0000_t75" style="width:13.5pt;height:17pt" o:ole="">
             <v:imagedata r:id="rId54" o:title=""/>
           </v:shape>
-          <o:OLEObject Type="Embed" ProgID="Equation.DSMT4" ShapeID="_x0000_i1045" DrawAspect="Content" ObjectID="_1426883514" r:id="rId55"/>
+          <o:OLEObject Type="Embed" ProgID="Equation.DSMT4" ShapeID="_x0000_i1045" DrawAspect="Content" ObjectID="_1429107688" r:id="rId55"/>
         </w:object>
       </w:r>
       <w:r>
@@ -14558,10 +14553,10 @@
           <w:lang w:val="en"/>
         </w:rPr>
         <w:object w:dxaOrig="480" w:dyaOrig="279">
-          <v:shape id="_x0000_i1046" type="#_x0000_t75" style="width:22.55pt;height:15.05pt" o:ole="">
+          <v:shape id="_x0000_i1046" type="#_x0000_t75" style="width:22.5pt;height:15pt" o:ole="">
             <v:imagedata r:id="rId56" o:title=""/>
           </v:shape>
-          <o:OLEObject Type="Embed" ProgID="Equation.DSMT4" ShapeID="_x0000_i1046" DrawAspect="Content" ObjectID="_1426883515" r:id="rId57"/>
+          <o:OLEObject Type="Embed" ProgID="Equation.DSMT4" ShapeID="_x0000_i1046" DrawAspect="Content" ObjectID="_1429107689" r:id="rId57"/>
         </w:object>
       </w:r>
       <w:r>
@@ -14670,10 +14665,10 @@
           <w:lang w:val="en"/>
         </w:rPr>
         <w:object w:dxaOrig="260" w:dyaOrig="360">
-          <v:shape id="_x0000_i1047" type="#_x0000_t75" style="width:13.45pt;height:17.2pt" o:ole="">
+          <v:shape id="_x0000_i1047" type="#_x0000_t75" style="width:13.5pt;height:17pt" o:ole="">
             <v:imagedata r:id="rId58" o:title=""/>
           </v:shape>
-          <o:OLEObject Type="Embed" ProgID="Equation.DSMT4" ShapeID="_x0000_i1047" DrawAspect="Content" ObjectID="_1426883516" r:id="rId59"/>
+          <o:OLEObject Type="Embed" ProgID="Equation.DSMT4" ShapeID="_x0000_i1047" DrawAspect="Content" ObjectID="_1429107690" r:id="rId59"/>
         </w:object>
       </w:r>
       <w:r>
@@ -14729,10 +14724,10 @@
                 <w:lang w:val="en"/>
               </w:rPr>
               <w:object w:dxaOrig="3500" w:dyaOrig="400">
-                <v:shape id="_x0000_i1048" type="#_x0000_t75" style="width:176.25pt;height:20.95pt" o:ole="">
+                <v:shape id="_x0000_i1048" type="#_x0000_t75" style="width:176pt;height:21pt" o:ole="">
                   <v:imagedata r:id="rId60" o:title=""/>
                 </v:shape>
-                <o:OLEObject Type="Embed" ProgID="Equation.DSMT4" ShapeID="_x0000_i1048" DrawAspect="Content" ObjectID="_1426883517" r:id="rId61"/>
+                <o:OLEObject Type="Embed" ProgID="Equation.DSMT4" ShapeID="_x0000_i1048" DrawAspect="Content" ObjectID="_1429107691" r:id="rId61"/>
               </w:object>
             </w:r>
           </w:p>
@@ -14990,10 +14985,10 @@
           <w:lang w:val="en"/>
         </w:rPr>
         <w:object w:dxaOrig="760" w:dyaOrig="440">
-          <v:shape id="_x0000_i1049" type="#_x0000_t75" style="width:38.15pt;height:22.55pt" o:ole="">
+          <v:shape id="_x0000_i1049" type="#_x0000_t75" style="width:38pt;height:22.5pt" o:ole="">
             <v:imagedata r:id="rId62" o:title=""/>
           </v:shape>
-          <o:OLEObject Type="Embed" ProgID="Equation.DSMT4" ShapeID="_x0000_i1049" DrawAspect="Content" ObjectID="_1426883518" r:id="rId63"/>
+          <o:OLEObject Type="Embed" ProgID="Equation.DSMT4" ShapeID="_x0000_i1049" DrawAspect="Content" ObjectID="_1429107692" r:id="rId63"/>
         </w:object>
       </w:r>
       <w:r>
@@ -15029,7 +15024,6 @@
         <w:rPr>
           <w:rFonts w:asciiTheme="majorBidi" w:hAnsiTheme="majorBidi" w:cstheme="majorBidi"/>
           <w:noProof/>
-          <w:lang w:eastAsia="en-GB" w:bidi="ar-SA"/>
         </w:rPr>
         <w:drawing>
           <wp:inline distT="0" distB="0" distL="0" distR="0" wp14:anchorId="6C863350" wp14:editId="736B8277">
@@ -15357,10 +15351,10 @@
           <w:lang w:val="en"/>
         </w:rPr>
         <w:object w:dxaOrig="220" w:dyaOrig="279">
-          <v:shape id="_x0000_i1050" type="#_x0000_t75" style="width:10.75pt;height:13.95pt" o:ole="">
+          <v:shape id="_x0000_i1050" type="#_x0000_t75" style="width:10.5pt;height:14pt" o:ole="">
             <v:imagedata r:id="rId65" o:title=""/>
           </v:shape>
-          <o:OLEObject Type="Embed" ProgID="Equation.DSMT4" ShapeID="_x0000_i1050" DrawAspect="Content" ObjectID="_1426883519" r:id="rId66"/>
+          <o:OLEObject Type="Embed" ProgID="Equation.DSMT4" ShapeID="_x0000_i1050" DrawAspect="Content" ObjectID="_1429107693" r:id="rId66"/>
         </w:object>
       </w:r>
       <w:r>
@@ -15381,10 +15375,10 @@
           <w:lang w:val="en"/>
         </w:rPr>
         <w:object w:dxaOrig="240" w:dyaOrig="279">
-          <v:shape id="_x0000_i1051" type="#_x0000_t75" style="width:12.35pt;height:13.95pt" o:ole="">
+          <v:shape id="_x0000_i1051" type="#_x0000_t75" style="width:12.5pt;height:14pt" o:ole="">
             <v:imagedata r:id="rId67" o:title=""/>
           </v:shape>
-          <o:OLEObject Type="Embed" ProgID="Equation.DSMT4" ShapeID="_x0000_i1051" DrawAspect="Content" ObjectID="_1426883520" r:id="rId68"/>
+          <o:OLEObject Type="Embed" ProgID="Equation.DSMT4" ShapeID="_x0000_i1051" DrawAspect="Content" ObjectID="_1429107694" r:id="rId68"/>
         </w:object>
       </w:r>
       <w:r>
@@ -15405,10 +15399,10 @@
           <w:lang w:val="en"/>
         </w:rPr>
         <w:object w:dxaOrig="260" w:dyaOrig="260">
-          <v:shape id="_x0000_i1052" type="#_x0000_t75" style="width:13.45pt;height:13.45pt" o:ole="">
+          <v:shape id="_x0000_i1052" type="#_x0000_t75" style="width:13.5pt;height:13.5pt" o:ole="">
             <v:imagedata r:id="rId69" o:title=""/>
           </v:shape>
-          <o:OLEObject Type="Embed" ProgID="Equation.DSMT4" ShapeID="_x0000_i1052" DrawAspect="Content" ObjectID="_1426883521" r:id="rId70"/>
+          <o:OLEObject Type="Embed" ProgID="Equation.DSMT4" ShapeID="_x0000_i1052" DrawAspect="Content" ObjectID="_1429107695" r:id="rId70"/>
         </w:object>
       </w:r>
       <w:r>
@@ -15438,10 +15432,10 @@
           <w:lang w:val="en"/>
         </w:rPr>
         <w:object w:dxaOrig="1060" w:dyaOrig="440">
-          <v:shape id="_x0000_i1053" type="#_x0000_t75" style="width:53.2pt;height:22.05pt" o:ole="">
+          <v:shape id="_x0000_i1053" type="#_x0000_t75" style="width:53pt;height:22pt" o:ole="">
             <v:imagedata r:id="rId71" o:title=""/>
           </v:shape>
-          <o:OLEObject Type="Embed" ProgID="Equation.DSMT4" ShapeID="_x0000_i1053" DrawAspect="Content" ObjectID="_1426883522" r:id="rId72"/>
+          <o:OLEObject Type="Embed" ProgID="Equation.DSMT4" ShapeID="_x0000_i1053" DrawAspect="Content" ObjectID="_1429107696" r:id="rId72"/>
         </w:object>
       </w:r>
       <w:r>
@@ -15462,10 +15456,10 @@
           <w:lang w:val="en"/>
         </w:rPr>
         <w:object w:dxaOrig="139" w:dyaOrig="279">
-          <v:shape id="_x0000_i1054" type="#_x0000_t75" style="width:7pt;height:13.95pt" o:ole="">
+          <v:shape id="_x0000_i1054" type="#_x0000_t75" style="width:7pt;height:14pt" o:ole="">
             <v:imagedata r:id="rId73" o:title=""/>
           </v:shape>
-          <o:OLEObject Type="Embed" ProgID="Equation.DSMT4" ShapeID="_x0000_i1054" DrawAspect="Content" ObjectID="_1426883523" r:id="rId74"/>
+          <o:OLEObject Type="Embed" ProgID="Equation.DSMT4" ShapeID="_x0000_i1054" DrawAspect="Content" ObjectID="_1429107697" r:id="rId74"/>
         </w:object>
       </w:r>
       <w:r>
@@ -15495,10 +15489,10 @@
           <w:lang w:val="en"/>
         </w:rPr>
         <w:object w:dxaOrig="220" w:dyaOrig="279">
-          <v:shape id="_x0000_i1055" type="#_x0000_t75" style="width:10.75pt;height:13.95pt" o:ole="">
+          <v:shape id="_x0000_i1055" type="#_x0000_t75" style="width:10.5pt;height:14pt" o:ole="">
             <v:imagedata r:id="rId75" o:title=""/>
           </v:shape>
-          <o:OLEObject Type="Embed" ProgID="Equation.DSMT4" ShapeID="_x0000_i1055" DrawAspect="Content" ObjectID="_1426883524" r:id="rId76"/>
+          <o:OLEObject Type="Embed" ProgID="Equation.DSMT4" ShapeID="_x0000_i1055" DrawAspect="Content" ObjectID="_1429107698" r:id="rId76"/>
         </w:object>
       </w:r>
       <w:r>
@@ -15519,10 +15513,10 @@
           <w:lang w:val="en"/>
         </w:rPr>
         <w:object w:dxaOrig="260" w:dyaOrig="380">
-          <v:shape id="_x0000_i1056" type="#_x0000_t75" style="width:13.45pt;height:18.8pt" o:ole="">
+          <v:shape id="_x0000_i1056" type="#_x0000_t75" style="width:13.5pt;height:19pt" o:ole="">
             <v:imagedata r:id="rId77" o:title=""/>
           </v:shape>
-          <o:OLEObject Type="Embed" ProgID="Equation.DSMT4" ShapeID="_x0000_i1056" DrawAspect="Content" ObjectID="_1426883525" r:id="rId78"/>
+          <o:OLEObject Type="Embed" ProgID="Equation.DSMT4" ShapeID="_x0000_i1056" DrawAspect="Content" ObjectID="_1429107699" r:id="rId78"/>
         </w:object>
       </w:r>
       <w:r>
@@ -15543,10 +15537,10 @@
           <w:lang w:val="en"/>
         </w:rPr>
         <w:object w:dxaOrig="200" w:dyaOrig="279">
-          <v:shape id="_x0000_i1057" type="#_x0000_t75" style="width:9.65pt;height:13.95pt" o:ole="">
+          <v:shape id="_x0000_i1057" type="#_x0000_t75" style="width:9.5pt;height:14pt" o:ole="">
             <v:imagedata r:id="rId79" o:title=""/>
           </v:shape>
-          <o:OLEObject Type="Embed" ProgID="Equation.DSMT4" ShapeID="_x0000_i1057" DrawAspect="Content" ObjectID="_1426883526" r:id="rId80"/>
+          <o:OLEObject Type="Embed" ProgID="Equation.DSMT4" ShapeID="_x0000_i1057" DrawAspect="Content" ObjectID="_1429107700" r:id="rId80"/>
         </w:object>
       </w:r>
       <w:r>
@@ -15585,10 +15579,10 @@
           <w:lang w:val="en"/>
         </w:rPr>
         <w:object w:dxaOrig="260" w:dyaOrig="380">
-          <v:shape id="_x0000_i1058" type="#_x0000_t75" style="width:13.45pt;height:18.8pt" o:ole="">
+          <v:shape id="_x0000_i1058" type="#_x0000_t75" style="width:13.5pt;height:19pt" o:ole="">
             <v:imagedata r:id="rId77" o:title=""/>
           </v:shape>
-          <o:OLEObject Type="Embed" ProgID="Equation.DSMT4" ShapeID="_x0000_i1058" DrawAspect="Content" ObjectID="_1426883527" r:id="rId81"/>
+          <o:OLEObject Type="Embed" ProgID="Equation.DSMT4" ShapeID="_x0000_i1058" DrawAspect="Content" ObjectID="_1429107701" r:id="rId81"/>
         </w:object>
       </w:r>
       <w:r>
@@ -15609,10 +15603,10 @@
           <w:lang w:val="en"/>
         </w:rPr>
         <w:object w:dxaOrig="680" w:dyaOrig="360">
-          <v:shape id="_x0000_i1059" type="#_x0000_t75" style="width:33.85pt;height:17.75pt" o:ole="">
+          <v:shape id="_x0000_i1059" type="#_x0000_t75" style="width:34pt;height:17.5pt" o:ole="">
             <v:imagedata r:id="rId82" o:title=""/>
           </v:shape>
-          <o:OLEObject Type="Embed" ProgID="Equation.DSMT4" ShapeID="_x0000_i1059" DrawAspect="Content" ObjectID="_1426883528" r:id="rId83"/>
+          <o:OLEObject Type="Embed" ProgID="Equation.DSMT4" ShapeID="_x0000_i1059" DrawAspect="Content" ObjectID="_1429107702" r:id="rId83"/>
         </w:object>
       </w:r>
       <w:r>
@@ -15651,10 +15645,10 @@
           <w:lang w:val="en"/>
         </w:rPr>
         <w:object w:dxaOrig="180" w:dyaOrig="200">
-          <v:shape id="_x0000_i1060" type="#_x0000_t75" style="width:9.15pt;height:9.65pt" o:ole="">
+          <v:shape id="_x0000_i1060" type="#_x0000_t75" style="width:9pt;height:9.5pt" o:ole="">
             <v:imagedata r:id="rId84" o:title=""/>
           </v:shape>
-          <o:OLEObject Type="Embed" ProgID="Equation.DSMT4" ShapeID="_x0000_i1060" DrawAspect="Content" ObjectID="_1426883529" r:id="rId85"/>
+          <o:OLEObject Type="Embed" ProgID="Equation.DSMT4" ShapeID="_x0000_i1060" DrawAspect="Content" ObjectID="_1429107703" r:id="rId85"/>
         </w:object>
       </w:r>
       <w:r>
@@ -15675,10 +15669,10 @@
           <w:lang w:val="en"/>
         </w:rPr>
         <w:object w:dxaOrig="240" w:dyaOrig="279">
-          <v:shape id="_x0000_i1061" type="#_x0000_t75" style="width:12.35pt;height:13.95pt" o:ole="">
+          <v:shape id="_x0000_i1061" type="#_x0000_t75" style="width:12.5pt;height:14pt" o:ole="">
             <v:imagedata r:id="rId86" o:title=""/>
           </v:shape>
-          <o:OLEObject Type="Embed" ProgID="Equation.DSMT4" ShapeID="_x0000_i1061" DrawAspect="Content" ObjectID="_1426883530" r:id="rId87"/>
+          <o:OLEObject Type="Embed" ProgID="Equation.DSMT4" ShapeID="_x0000_i1061" DrawAspect="Content" ObjectID="_1429107704" r:id="rId87"/>
         </w:object>
       </w:r>
       <w:r>
@@ -15699,10 +15693,10 @@
           <w:lang w:val="en"/>
         </w:rPr>
         <w:object w:dxaOrig="220" w:dyaOrig="279">
-          <v:shape id="_x0000_i1062" type="#_x0000_t75" style="width:10.75pt;height:13.95pt" o:ole="">
+          <v:shape id="_x0000_i1062" type="#_x0000_t75" style="width:10.5pt;height:14pt" o:ole="">
             <v:imagedata r:id="rId88" o:title=""/>
           </v:shape>
-          <o:OLEObject Type="Embed" ProgID="Equation.DSMT4" ShapeID="_x0000_i1062" DrawAspect="Content" ObjectID="_1426883531" r:id="rId89"/>
+          <o:OLEObject Type="Embed" ProgID="Equation.DSMT4" ShapeID="_x0000_i1062" DrawAspect="Content" ObjectID="_1429107705" r:id="rId89"/>
         </w:object>
       </w:r>
       <w:r>
@@ -15732,10 +15726,10 @@
           <w:lang w:val="en"/>
         </w:rPr>
         <w:object w:dxaOrig="200" w:dyaOrig="279">
-          <v:shape id="_x0000_i1063" type="#_x0000_t75" style="width:9.65pt;height:13.95pt" o:ole="">
+          <v:shape id="_x0000_i1063" type="#_x0000_t75" style="width:9.5pt;height:14pt" o:ole="">
             <v:imagedata r:id="rId90" o:title=""/>
           </v:shape>
-          <o:OLEObject Type="Embed" ProgID="Equation.DSMT4" ShapeID="_x0000_i1063" DrawAspect="Content" ObjectID="_1426883532" r:id="rId91"/>
+          <o:OLEObject Type="Embed" ProgID="Equation.DSMT4" ShapeID="_x0000_i1063" DrawAspect="Content" ObjectID="_1429107706" r:id="rId91"/>
         </w:object>
       </w:r>
       <w:r>
@@ -15765,10 +15759,10 @@
           <w:lang w:val="en"/>
         </w:rPr>
         <w:object w:dxaOrig="1040" w:dyaOrig="440">
-          <v:shape id="_x0000_i1064" type="#_x0000_t75" style="width:51.6pt;height:22.05pt" o:ole="">
+          <v:shape id="_x0000_i1064" type="#_x0000_t75" style="width:51.5pt;height:22pt" o:ole="">
             <v:imagedata r:id="rId92" o:title=""/>
           </v:shape>
-          <o:OLEObject Type="Embed" ProgID="Equation.DSMT4" ShapeID="_x0000_i1064" DrawAspect="Content" ObjectID="_1426883533" r:id="rId93"/>
+          <o:OLEObject Type="Embed" ProgID="Equation.DSMT4" ShapeID="_x0000_i1064" DrawAspect="Content" ObjectID="_1429107707" r:id="rId93"/>
         </w:object>
       </w:r>
       <w:r>
@@ -15789,10 +15783,10 @@
           <w:lang w:val="en"/>
         </w:rPr>
         <w:object w:dxaOrig="200" w:dyaOrig="220">
-          <v:shape id="_x0000_i1065" type="#_x0000_t75" style="width:9.65pt;height:10.75pt" o:ole="">
+          <v:shape id="_x0000_i1065" type="#_x0000_t75" style="width:9.5pt;height:10.5pt" o:ole="">
             <v:imagedata r:id="rId94" o:title=""/>
           </v:shape>
-          <o:OLEObject Type="Embed" ProgID="Equation.DSMT4" ShapeID="_x0000_i1065" DrawAspect="Content" ObjectID="_1426883534" r:id="rId95"/>
+          <o:OLEObject Type="Embed" ProgID="Equation.DSMT4" ShapeID="_x0000_i1065" DrawAspect="Content" ObjectID="_1429107708" r:id="rId95"/>
         </w:object>
       </w:r>
       <w:r>
@@ -15849,10 +15843,10 @@
           <w:lang w:val="en"/>
         </w:rPr>
         <w:object w:dxaOrig="680" w:dyaOrig="440">
-          <v:shape id="_x0000_i1066" type="#_x0000_t75" style="width:33.85pt;height:22.05pt" o:ole="">
+          <v:shape id="_x0000_i1066" type="#_x0000_t75" style="width:34pt;height:22pt" o:ole="">
             <v:imagedata r:id="rId96" o:title=""/>
           </v:shape>
-          <o:OLEObject Type="Embed" ProgID="Equation.DSMT4" ShapeID="_x0000_i1066" DrawAspect="Content" ObjectID="_1426883535" r:id="rId97"/>
+          <o:OLEObject Type="Embed" ProgID="Equation.DSMT4" ShapeID="_x0000_i1066" DrawAspect="Content" ObjectID="_1429107709" r:id="rId97"/>
         </w:object>
       </w:r>
       <w:r>
@@ -15873,10 +15867,10 @@
           <w:lang w:val="en"/>
         </w:rPr>
         <w:object w:dxaOrig="480" w:dyaOrig="420">
-          <v:shape id="_x0000_i1067" type="#_x0000_t75" style="width:24.2pt;height:20.95pt" o:ole="">
+          <v:shape id="_x0000_i1067" type="#_x0000_t75" style="width:24pt;height:21pt" o:ole="">
             <v:imagedata r:id="rId98" o:title=""/>
           </v:shape>
-          <o:OLEObject Type="Embed" ProgID="Equation.DSMT4" ShapeID="_x0000_i1067" DrawAspect="Content" ObjectID="_1426883536" r:id="rId99"/>
+          <o:OLEObject Type="Embed" ProgID="Equation.DSMT4" ShapeID="_x0000_i1067" DrawAspect="Content" ObjectID="_1429107710" r:id="rId99"/>
         </w:object>
       </w:r>
       <w:r>
@@ -15906,10 +15900,10 @@
           <w:lang w:val="en"/>
         </w:rPr>
         <w:object w:dxaOrig="220" w:dyaOrig="279">
-          <v:shape id="_x0000_i1068" type="#_x0000_t75" style="width:10.75pt;height:13.95pt" o:ole="">
+          <v:shape id="_x0000_i1068" type="#_x0000_t75" style="width:10.5pt;height:14pt" o:ole="">
             <v:imagedata r:id="rId100" o:title=""/>
           </v:shape>
-          <o:OLEObject Type="Embed" ProgID="Equation.DSMT4" ShapeID="_x0000_i1068" DrawAspect="Content" ObjectID="_1426883537" r:id="rId101"/>
+          <o:OLEObject Type="Embed" ProgID="Equation.DSMT4" ShapeID="_x0000_i1068" DrawAspect="Content" ObjectID="_1429107711" r:id="rId101"/>
         </w:object>
       </w:r>
       <w:r>
@@ -15939,10 +15933,10 @@
           <w:lang w:val="en"/>
         </w:rPr>
         <w:object w:dxaOrig="1719" w:dyaOrig="560">
-          <v:shape id="_x0000_i1069" type="#_x0000_t75" style="width:85.95pt;height:27.95pt" o:ole="">
+          <v:shape id="_x0000_i1069" type="#_x0000_t75" style="width:86pt;height:28pt" o:ole="">
             <v:imagedata r:id="rId102" o:title=""/>
           </v:shape>
-          <o:OLEObject Type="Embed" ProgID="Equation.DSMT4" ShapeID="_x0000_i1069" DrawAspect="Content" ObjectID="_1426883538" r:id="rId103"/>
+          <o:OLEObject Type="Embed" ProgID="Equation.DSMT4" ShapeID="_x0000_i1069" DrawAspect="Content" ObjectID="_1429107712" r:id="rId103"/>
         </w:object>
       </w:r>
       <w:r>
@@ -15999,10 +15993,10 @@
           <w:lang w:val="en"/>
         </w:rPr>
         <w:object w:dxaOrig="240" w:dyaOrig="360">
-          <v:shape id="_x0000_i1070" type="#_x0000_t75" style="width:12.35pt;height:17.75pt" o:ole="">
+          <v:shape id="_x0000_i1070" type="#_x0000_t75" style="width:12.5pt;height:17.5pt" o:ole="">
             <v:imagedata r:id="rId104" o:title=""/>
           </v:shape>
-          <o:OLEObject Type="Embed" ProgID="Equation.DSMT4" ShapeID="_x0000_i1070" DrawAspect="Content" ObjectID="_1426883539" r:id="rId105"/>
+          <o:OLEObject Type="Embed" ProgID="Equation.DSMT4" ShapeID="_x0000_i1070" DrawAspect="Content" ObjectID="_1429107713" r:id="rId105"/>
         </w:object>
       </w:r>
       <w:r>
@@ -16112,7 +16106,6 @@
           <w:noProof/>
           <w:sz w:val="24"/>
           <w:szCs w:val="24"/>
-          <w:lang w:eastAsia="en-GB" w:bidi="ar-SA"/>
         </w:rPr>
         <w:drawing>
           <wp:inline distT="0" distB="0" distL="0" distR="0" wp14:anchorId="7E78F98D" wp14:editId="020A8CD7">
@@ -16230,10 +16223,10 @@
           <w:position w:val="-12"/>
         </w:rPr>
         <w:object w:dxaOrig="240" w:dyaOrig="360">
-          <v:shape id="_x0000_i1071" type="#_x0000_t75" style="width:12.35pt;height:17.75pt" o:ole="">
+          <v:shape id="_x0000_i1071" type="#_x0000_t75" style="width:12.5pt;height:17.5pt" o:ole="">
             <v:imagedata r:id="rId9" o:title=""/>
           </v:shape>
-          <o:OLEObject Type="Embed" ProgID="Equation.DSMT4" ShapeID="_x0000_i1071" DrawAspect="Content" ObjectID="_1426883540" r:id="rId107"/>
+          <o:OLEObject Type="Embed" ProgID="Equation.DSMT4" ShapeID="_x0000_i1071" DrawAspect="Content" ObjectID="_1429107714" r:id="rId107"/>
         </w:object>
       </w:r>
       <w:r>
@@ -16248,10 +16241,10 @@
           <w:position w:val="-14"/>
         </w:rPr>
         <w:object w:dxaOrig="499" w:dyaOrig="380">
-          <v:shape id="_x0000_i1072" type="#_x0000_t75" style="width:24.7pt;height:18.8pt" o:ole="">
+          <v:shape id="_x0000_i1072" type="#_x0000_t75" style="width:24.5pt;height:19pt" o:ole="">
             <v:imagedata r:id="rId11" o:title=""/>
           </v:shape>
-          <o:OLEObject Type="Embed" ProgID="Equation.DSMT4" ShapeID="_x0000_i1072" DrawAspect="Content" ObjectID="_1426883541" r:id="rId108"/>
+          <o:OLEObject Type="Embed" ProgID="Equation.DSMT4" ShapeID="_x0000_i1072" DrawAspect="Content" ObjectID="_1429107715" r:id="rId108"/>
         </w:object>
       </w:r>
       <w:r>
@@ -16266,10 +16259,10 @@
           <w:position w:val="-12"/>
         </w:rPr>
         <w:object w:dxaOrig="460" w:dyaOrig="360">
-          <v:shape id="_x0000_i1073" type="#_x0000_t75" style="width:23.1pt;height:17.75pt" o:ole="">
+          <v:shape id="_x0000_i1073" type="#_x0000_t75" style="width:23pt;height:17.5pt" o:ole="">
             <v:imagedata r:id="rId13" o:title=""/>
           </v:shape>
-          <o:OLEObject Type="Embed" ProgID="Equation.DSMT4" ShapeID="_x0000_i1073" DrawAspect="Content" ObjectID="_1426883542" r:id="rId109"/>
+          <o:OLEObject Type="Embed" ProgID="Equation.DSMT4" ShapeID="_x0000_i1073" DrawAspect="Content" ObjectID="_1429107716" r:id="rId109"/>
         </w:object>
       </w:r>
       <w:r>
@@ -16284,10 +16277,10 @@
           <w:position w:val="-12"/>
         </w:rPr>
         <w:object w:dxaOrig="240" w:dyaOrig="360">
-          <v:shape id="_x0000_i1074" type="#_x0000_t75" style="width:12.35pt;height:17.75pt" o:ole="">
+          <v:shape id="_x0000_i1074" type="#_x0000_t75" style="width:12.5pt;height:17.5pt" o:ole="">
             <v:imagedata r:id="rId15" o:title=""/>
           </v:shape>
-          <o:OLEObject Type="Embed" ProgID="Equation.DSMT4" ShapeID="_x0000_i1074" DrawAspect="Content" ObjectID="_1426883543" r:id="rId110"/>
+          <o:OLEObject Type="Embed" ProgID="Equation.DSMT4" ShapeID="_x0000_i1074" DrawAspect="Content" ObjectID="_1429107717" r:id="rId110"/>
         </w:object>
       </w:r>
       <w:r>
@@ -16302,10 +16295,10 @@
           <w:position w:val="-6"/>
         </w:rPr>
         <w:object w:dxaOrig="139" w:dyaOrig="260">
-          <v:shape id="_x0000_i1075" type="#_x0000_t75" style="width:7pt;height:12.9pt" o:ole="">
+          <v:shape id="_x0000_i1075" type="#_x0000_t75" style="width:7pt;height:13pt" o:ole="">
             <v:imagedata r:id="rId17" o:title=""/>
           </v:shape>
-          <o:OLEObject Type="Embed" ProgID="Equation.DSMT4" ShapeID="_x0000_i1075" DrawAspect="Content" ObjectID="_1426883544" r:id="rId111"/>
+          <o:OLEObject Type="Embed" ProgID="Equation.DSMT4" ShapeID="_x0000_i1075" DrawAspect="Content" ObjectID="_1429107718" r:id="rId111"/>
         </w:object>
       </w:r>
       <w:r>
@@ -16948,10 +16941,10 @@
           <w:lang w:val="en"/>
         </w:rPr>
         <w:object w:dxaOrig="1320" w:dyaOrig="440">
-          <v:shape id="_x0000_i1076" type="#_x0000_t75" style="width:66.1pt;height:20.95pt" o:ole="">
+          <v:shape id="_x0000_i1076" type="#_x0000_t75" style="width:66pt;height:21pt" o:ole="">
             <v:imagedata r:id="rId112" o:title=""/>
           </v:shape>
-          <o:OLEObject Type="Embed" ProgID="Equation.DSMT4" ShapeID="_x0000_i1076" DrawAspect="Content" ObjectID="_1426883545" r:id="rId113"/>
+          <o:OLEObject Type="Embed" ProgID="Equation.DSMT4" ShapeID="_x0000_i1076" DrawAspect="Content" ObjectID="_1429107719" r:id="rId113"/>
         </w:object>
       </w:r>
       <w:r>
@@ -16974,8 +16967,6 @@
           <w:lang w:val="en"/>
         </w:rPr>
       </w:pPr>
-      <w:bookmarkStart w:id="48" w:name="_GoBack"/>
-      <w:bookmarkEnd w:id="48"/>
     </w:p>
     <w:p>
       <w:pPr>
@@ -17063,27 +17054,7 @@
           <w:szCs w:val="24"/>
           <w:lang w:val="en-US" w:bidi="ar-SA"/>
         </w:rPr>
-        <w:t xml:space="preserve"> provides a way to map weighted point sets A and B </w:t>
-      </w:r>
-      <w:proofErr w:type="gramStart"/>
-      <w:r>
-        <w:rPr>
-          <w:rFonts w:asciiTheme="majorBidi" w:hAnsiTheme="majorBidi" w:cstheme="majorBidi"/>
-          <w:sz w:val="24"/>
-          <w:szCs w:val="24"/>
-          <w:lang w:val="en-US" w:bidi="ar-SA"/>
-        </w:rPr>
-        <w:t>from</w:t>
-      </w:r>
-      <w:proofErr w:type="gramEnd"/>
-      <w:r>
-        <w:rPr>
-          <w:rFonts w:asciiTheme="majorBidi" w:hAnsiTheme="majorBidi" w:cstheme="majorBidi"/>
-          <w:sz w:val="24"/>
-          <w:szCs w:val="24"/>
-          <w:lang w:val="en-US" w:bidi="ar-SA"/>
-        </w:rPr>
-        <w:t xml:space="preserve"> the metric space into the normed space </w:t>
+        <w:t xml:space="preserve"> provides a way to map weighted point sets A and B from the metric space into the normed space </w:t>
       </w:r>
       <w:r>
         <w:rPr>
@@ -17094,10 +17065,10 @@
           <w:lang w:val="en-US" w:bidi="ar-SA"/>
         </w:rPr>
         <w:object w:dxaOrig="260" w:dyaOrig="360">
-          <v:shape id="_x0000_i1077" type="#_x0000_t75" style="width:13.45pt;height:18.8pt" o:ole="">
+          <v:shape id="_x0000_i1077" type="#_x0000_t75" style="width:13.5pt;height:19pt" o:ole="">
             <v:imagedata r:id="rId114" o:title=""/>
           </v:shape>
-          <o:OLEObject Type="Embed" ProgID="Equation.DSMT4" ShapeID="_x0000_i1077" DrawAspect="Content" ObjectID="_1426883546" r:id="rId115"/>
+          <o:OLEObject Type="Embed" ProgID="Equation.DSMT4" ShapeID="_x0000_i1077" DrawAspect="Content" ObjectID="_1429107720" r:id="rId115"/>
         </w:object>
       </w:r>
       <w:r>
@@ -17118,10 +17089,10 @@
           <w:lang w:val="en-US" w:bidi="ar-SA"/>
         </w:rPr>
         <w:object w:dxaOrig="260" w:dyaOrig="360">
-          <v:shape id="_x0000_i1078" type="#_x0000_t75" style="width:13.45pt;height:18.8pt" o:ole="">
+          <v:shape id="_x0000_i1078" type="#_x0000_t75" style="width:13.5pt;height:19pt" o:ole="">
             <v:imagedata r:id="rId114" o:title=""/>
           </v:shape>
-          <o:OLEObject Type="Embed" ProgID="Equation.DSMT4" ShapeID="_x0000_i1078" DrawAspect="Content" ObjectID="_1426883547" r:id="rId116"/>
+          <o:OLEObject Type="Embed" ProgID="Equation.DSMT4" ShapeID="_x0000_i1078" DrawAspect="Content" ObjectID="_1429107721" r:id="rId116"/>
         </w:object>
       </w:r>
       <w:r>
@@ -17297,10 +17268,10 @@
           <w:lang w:val="en-US" w:bidi="ar-SA"/>
         </w:rPr>
         <w:object w:dxaOrig="260" w:dyaOrig="360">
-          <v:shape id="_x0000_i1107" type="#_x0000_t75" style="width:13.45pt;height:18.8pt" o:ole="">
+          <v:shape id="_x0000_i1079" type="#_x0000_t75" style="width:13.5pt;height:19pt" o:ole="">
             <v:imagedata r:id="rId114" o:title=""/>
           </v:shape>
-          <o:OLEObject Type="Embed" ProgID="Equation.DSMT4" ShapeID="_x0000_i1107" DrawAspect="Content" ObjectID="_1426883548" r:id="rId117"/>
+          <o:OLEObject Type="Embed" ProgID="Equation.DSMT4" ShapeID="_x0000_i1079" DrawAspect="Content" ObjectID="_1429107722" r:id="rId117"/>
         </w:object>
       </w:r>
       <w:r>
@@ -17339,10 +17310,10 @@
           <w:lang w:val="en-US" w:bidi="ar-SA"/>
         </w:rPr>
         <w:object w:dxaOrig="660" w:dyaOrig="400">
-          <v:shape id="_x0000_i1079" type="#_x0000_t75" style="width:33.85pt;height:20.95pt" o:ole="">
+          <v:shape id="_x0000_i1080" type="#_x0000_t75" style="width:34pt;height:21pt" o:ole="">
             <v:imagedata r:id="rId118" o:title=""/>
           </v:shape>
-          <o:OLEObject Type="Embed" ProgID="Equation.DSMT4" ShapeID="_x0000_i1079" DrawAspect="Content" ObjectID="_1426883549" r:id="rId119"/>
+          <o:OLEObject Type="Embed" ProgID="Equation.DSMT4" ShapeID="_x0000_i1080" DrawAspect="Content" ObjectID="_1429107723" r:id="rId119"/>
         </w:object>
       </w:r>
       <w:r>
@@ -17387,7 +17358,7 @@
           <w:lang w:val="en-US" w:bidi="ar-SA"/>
         </w:rPr>
       </w:pPr>
-      <w:bookmarkStart w:id="49" w:name="_Toc345197333"/>
+      <w:bookmarkStart w:id="48" w:name="_Toc345197333"/>
       <w:r>
         <w:rPr>
           <w:rFonts w:asciiTheme="majorBidi" w:hAnsiTheme="majorBidi"/>
@@ -17396,7 +17367,7 @@
         <w:lastRenderedPageBreak/>
         <w:t>Features Transformation and Dimensionality Reduction</w:t>
       </w:r>
-      <w:bookmarkEnd w:id="49"/>
+      <w:bookmarkEnd w:id="48"/>
     </w:p>
     <w:p>
       <w:pPr>
@@ -17820,10 +17791,10 @@
           <w:szCs w:val="24"/>
         </w:rPr>
         <w:object w:dxaOrig="260" w:dyaOrig="360">
-          <v:shape id="_x0000_i1080" type="#_x0000_t75" style="width:12.9pt;height:18.25pt" o:ole="">
+          <v:shape id="_x0000_i1081" type="#_x0000_t75" style="width:13pt;height:18.5pt" o:ole="">
             <v:imagedata r:id="rId120" o:title=""/>
           </v:shape>
-          <o:OLEObject Type="Embed" ProgID="Equation.DSMT4" ShapeID="_x0000_i1080" DrawAspect="Content" ObjectID="_1426883550" r:id="rId121"/>
+          <o:OLEObject Type="Embed" ProgID="Equation.DSMT4" ShapeID="_x0000_i1081" DrawAspect="Content" ObjectID="_1429107724" r:id="rId121"/>
         </w:object>
       </w:r>
       <w:r>
@@ -17845,10 +17816,10 @@
           <w:szCs w:val="24"/>
         </w:rPr>
         <w:object w:dxaOrig="279" w:dyaOrig="360">
-          <v:shape id="_x0000_i1081" type="#_x0000_t75" style="width:13.95pt;height:18.25pt" o:ole="">
+          <v:shape id="_x0000_i1082" type="#_x0000_t75" style="width:14pt;height:18.5pt" o:ole="">
             <v:imagedata r:id="rId122" o:title=""/>
           </v:shape>
-          <o:OLEObject Type="Embed" ProgID="Equation.DSMT4" ShapeID="_x0000_i1081" DrawAspect="Content" ObjectID="_1426883551" r:id="rId123"/>
+          <o:OLEObject Type="Embed" ProgID="Equation.DSMT4" ShapeID="_x0000_i1082" DrawAspect="Content" ObjectID="_1429107725" r:id="rId123"/>
         </w:object>
       </w:r>
       <w:r>
@@ -17870,10 +17841,10 @@
           <w:szCs w:val="24"/>
         </w:rPr>
         <w:object w:dxaOrig="520" w:dyaOrig="360">
-          <v:shape id="_x0000_i1082" type="#_x0000_t75" style="width:25.8pt;height:18.25pt" o:ole="">
+          <v:shape id="_x0000_i1083" type="#_x0000_t75" style="width:26pt;height:18.5pt" o:ole="">
             <v:imagedata r:id="rId124" o:title=""/>
           </v:shape>
-          <o:OLEObject Type="Embed" ProgID="Equation.DSMT4" ShapeID="_x0000_i1082" DrawAspect="Content" ObjectID="_1426883552" r:id="rId125"/>
+          <o:OLEObject Type="Embed" ProgID="Equation.DSMT4" ShapeID="_x0000_i1083" DrawAspect="Content" ObjectID="_1429107726" r:id="rId125"/>
         </w:object>
       </w:r>
       <w:r>
@@ -17895,10 +17866,10 @@
           <w:szCs w:val="24"/>
         </w:rPr>
         <w:object w:dxaOrig="139" w:dyaOrig="240">
-          <v:shape id="_x0000_i1083" type="#_x0000_t75" style="width:7pt;height:11.8pt" o:ole="">
+          <v:shape id="_x0000_i1084" type="#_x0000_t75" style="width:7pt;height:12pt" o:ole="">
             <v:imagedata r:id="rId126" o:title=""/>
           </v:shape>
-          <o:OLEObject Type="Embed" ProgID="Equation.DSMT4" ShapeID="_x0000_i1083" DrawAspect="Content" ObjectID="_1426883553" r:id="rId127"/>
+          <o:OLEObject Type="Embed" ProgID="Equation.DSMT4" ShapeID="_x0000_i1084" DrawAspect="Content" ObjectID="_1429107727" r:id="rId127"/>
         </w:object>
       </w:r>
       <w:r>
@@ -18047,10 +18018,10 @@
           <w:lang w:val="en"/>
         </w:rPr>
         <w:object w:dxaOrig="240" w:dyaOrig="360">
-          <v:shape id="_x0000_i1084" type="#_x0000_t75" style="width:11.3pt;height:17.2pt" o:ole="">
+          <v:shape id="_x0000_i1085" type="#_x0000_t75" style="width:11.5pt;height:17pt" o:ole="">
             <v:imagedata r:id="rId128" o:title=""/>
           </v:shape>
-          <o:OLEObject Type="Embed" ProgID="Equation.DSMT4" ShapeID="_x0000_i1084" DrawAspect="Content" ObjectID="_1426883554" r:id="rId129"/>
+          <o:OLEObject Type="Embed" ProgID="Equation.DSMT4" ShapeID="_x0000_i1085" DrawAspect="Content" ObjectID="_1429107728" r:id="rId129"/>
         </w:object>
       </w:r>
       <w:r>
@@ -18136,10 +18107,10 @@
                 <w:lang w:val="en"/>
               </w:rPr>
               <w:object w:dxaOrig="1840" w:dyaOrig="720">
-                <v:shape id="_x0000_i1085" type="#_x0000_t75" style="width:92.95pt;height:36.55pt" o:ole="">
+                <v:shape id="_x0000_i1086" type="#_x0000_t75" style="width:93pt;height:36.5pt" o:ole="">
                   <v:imagedata r:id="rId130" o:title=""/>
                 </v:shape>
-                <o:OLEObject Type="Embed" ProgID="Equation.DSMT4" ShapeID="_x0000_i1085" DrawAspect="Content" ObjectID="_1426883555" r:id="rId131"/>
+                <o:OLEObject Type="Embed" ProgID="Equation.DSMT4" ShapeID="_x0000_i1086" DrawAspect="Content" ObjectID="_1429107729" r:id="rId131"/>
               </w:object>
             </w:r>
           </w:p>
@@ -18159,7 +18130,7 @@
                 <w:lang w:val="en"/>
               </w:rPr>
             </w:pPr>
-            <w:bookmarkStart w:id="50" w:name="_Ref343251230"/>
+            <w:bookmarkStart w:id="49" w:name="_Ref343251230"/>
             <w:r>
               <w:rPr>
                 <w:rFonts w:asciiTheme="majorBidi" w:hAnsiTheme="majorBidi" w:cstheme="majorBidi"/>
@@ -18209,7 +18180,7 @@
               </w:rPr>
               <w:fldChar w:fldCharType="end"/>
             </w:r>
-            <w:bookmarkEnd w:id="50"/>
+            <w:bookmarkEnd w:id="49"/>
           </w:p>
         </w:tc>
       </w:tr>
@@ -18255,10 +18226,10 @@
           <w:szCs w:val="24"/>
         </w:rPr>
         <w:object w:dxaOrig="520" w:dyaOrig="360">
-          <v:shape id="_x0000_i1086" type="#_x0000_t75" style="width:25.8pt;height:18.25pt" o:ole="">
+          <v:shape id="_x0000_i1087" type="#_x0000_t75" style="width:26pt;height:18.5pt" o:ole="">
             <v:imagedata r:id="rId132" o:title=""/>
           </v:shape>
-          <o:OLEObject Type="Embed" ProgID="Equation.DSMT4" ShapeID="_x0000_i1086" DrawAspect="Content" ObjectID="_1426883556" r:id="rId133"/>
+          <o:OLEObject Type="Embed" ProgID="Equation.DSMT4" ShapeID="_x0000_i1087" DrawAspect="Content" ObjectID="_1429107730" r:id="rId133"/>
         </w:object>
       </w:r>
       <w:r>
@@ -18302,10 +18273,10 @@
           <w:szCs w:val="24"/>
         </w:rPr>
         <w:object w:dxaOrig="520" w:dyaOrig="360">
-          <v:shape id="_x0000_i1087" type="#_x0000_t75" style="width:25.8pt;height:18.25pt" o:ole="">
+          <v:shape id="_x0000_i1088" type="#_x0000_t75" style="width:26pt;height:18.5pt" o:ole="">
             <v:imagedata r:id="rId134" o:title=""/>
           </v:shape>
-          <o:OLEObject Type="Embed" ProgID="Equation.DSMT4" ShapeID="_x0000_i1087" DrawAspect="Content" ObjectID="_1426883557" r:id="rId135"/>
+          <o:OLEObject Type="Embed" ProgID="Equation.DSMT4" ShapeID="_x0000_i1088" DrawAspect="Content" ObjectID="_1429107731" r:id="rId135"/>
         </w:object>
       </w:r>
       <w:r>
@@ -18327,10 +18298,10 @@
           <w:szCs w:val="24"/>
         </w:rPr>
         <w:object w:dxaOrig="859" w:dyaOrig="360">
-          <v:shape id="_x0000_i1088" type="#_x0000_t75" style="width:43pt;height:18.25pt" o:ole="">
+          <v:shape id="_x0000_i1089" type="#_x0000_t75" style="width:43pt;height:18.5pt" o:ole="">
             <v:imagedata r:id="rId136" o:title=""/>
           </v:shape>
-          <o:OLEObject Type="Embed" ProgID="Equation.DSMT4" ShapeID="_x0000_i1088" DrawAspect="Content" ObjectID="_1426883558" r:id="rId137"/>
+          <o:OLEObject Type="Embed" ProgID="Equation.DSMT4" ShapeID="_x0000_i1089" DrawAspect="Content" ObjectID="_1429107732" r:id="rId137"/>
         </w:object>
       </w:r>
       <w:r>
@@ -18352,10 +18323,10 @@
           <w:szCs w:val="24"/>
         </w:rPr>
         <w:object w:dxaOrig="279" w:dyaOrig="360">
-          <v:shape id="_x0000_i1089" type="#_x0000_t75" style="width:13.95pt;height:18.25pt" o:ole="">
+          <v:shape id="_x0000_i1090" type="#_x0000_t75" style="width:14pt;height:18.5pt" o:ole="">
             <v:imagedata r:id="rId138" o:title=""/>
           </v:shape>
-          <o:OLEObject Type="Embed" ProgID="Equation.DSMT4" ShapeID="_x0000_i1089" DrawAspect="Content" ObjectID="_1426883559" r:id="rId139"/>
+          <o:OLEObject Type="Embed" ProgID="Equation.DSMT4" ShapeID="_x0000_i1090" DrawAspect="Content" ObjectID="_1429107733" r:id="rId139"/>
         </w:object>
       </w:r>
       <w:r>
@@ -18377,10 +18348,10 @@
           <w:szCs w:val="24"/>
         </w:rPr>
         <w:object w:dxaOrig="260" w:dyaOrig="360">
-          <v:shape id="_x0000_i1090" type="#_x0000_t75" style="width:12.9pt;height:18.25pt" o:ole="">
+          <v:shape id="_x0000_i1091" type="#_x0000_t75" style="width:13pt;height:18.5pt" o:ole="">
             <v:imagedata r:id="rId140" o:title=""/>
           </v:shape>
-          <o:OLEObject Type="Embed" ProgID="Equation.DSMT4" ShapeID="_x0000_i1090" DrawAspect="Content" ObjectID="_1426883560" r:id="rId141"/>
+          <o:OLEObject Type="Embed" ProgID="Equation.DSMT4" ShapeID="_x0000_i1091" DrawAspect="Content" ObjectID="_1429107734" r:id="rId141"/>
         </w:object>
       </w:r>
       <w:r>
@@ -18447,7 +18418,7 @@
           <w:lang w:val="en-US" w:bidi="ar-SA"/>
         </w:rPr>
       </w:pPr>
-      <w:bookmarkStart w:id="51" w:name="_Toc345197334"/>
+      <w:bookmarkStart w:id="50" w:name="_Toc345197334"/>
       <w:r>
         <w:rPr>
           <w:rFonts w:asciiTheme="majorBidi" w:hAnsiTheme="majorBidi"/>
@@ -18462,6 +18433,165 @@
           <w:lang w:val="en-US" w:bidi="ar-SA"/>
         </w:rPr>
         <w:t>Classification</w:t>
+      </w:r>
+      <w:bookmarkEnd w:id="50"/>
+    </w:p>
+    <w:p>
+      <w:pPr>
+        <w:jc w:val="both"/>
+        <w:rPr>
+          <w:rFonts w:asciiTheme="majorBidi" w:hAnsiTheme="majorBidi" w:cstheme="majorBidi"/>
+          <w:sz w:val="24"/>
+          <w:szCs w:val="24"/>
+          <w:lang w:val="en"/>
+        </w:rPr>
+      </w:pPr>
+      <w:r>
+        <w:rPr>
+          <w:rFonts w:asciiTheme="majorBidi" w:hAnsiTheme="majorBidi" w:cstheme="majorBidi"/>
+          <w:sz w:val="24"/>
+          <w:szCs w:val="24"/>
+          <w:lang w:val="en"/>
+        </w:rPr>
+        <w:t xml:space="preserve">Classification is the most important stage in the recognition process. It is a classification of each unknown object into one of a finite set of categories or classes. These categories could be a whole word, </w:t>
+      </w:r>
+      <w:r>
+        <w:rPr>
+          <w:rFonts w:asciiTheme="majorBidi" w:hAnsiTheme="majorBidi" w:cstheme="majorBidi"/>
+          <w:sz w:val="24"/>
+          <w:szCs w:val="24"/>
+          <w:lang w:val="en"/>
+        </w:rPr>
+        <w:t>word-parts</w:t>
+      </w:r>
+      <w:r>
+        <w:rPr>
+          <w:rFonts w:asciiTheme="majorBidi" w:hAnsiTheme="majorBidi" w:cstheme="majorBidi"/>
+          <w:sz w:val="24"/>
+          <w:szCs w:val="24"/>
+          <w:lang w:val="en"/>
+        </w:rPr>
+        <w:t>, letter or even stroke</w:t>
+      </w:r>
+      <w:r>
+        <w:rPr>
+          <w:rFonts w:asciiTheme="majorBidi" w:hAnsiTheme="majorBidi" w:cstheme="majorBidi"/>
+          <w:sz w:val="24"/>
+          <w:szCs w:val="24"/>
+          <w:lang w:val="en"/>
+        </w:rPr>
+        <w:t>s</w:t>
+      </w:r>
+      <w:r>
+        <w:rPr>
+          <w:rFonts w:asciiTheme="majorBidi" w:hAnsiTheme="majorBidi" w:cstheme="majorBidi"/>
+          <w:sz w:val="24"/>
+          <w:szCs w:val="24"/>
+          <w:lang w:val="en"/>
+        </w:rPr>
+        <w:t>. The problem that makes the recognition of online handwriting recognition difficult is variation of shapes of the characters resulting from writing habits, styles, and the social and educational level of the writer</w:t>
+      </w:r>
+      <w:r>
+        <w:rPr>
+          <w:rFonts w:asciiTheme="majorBidi" w:hAnsiTheme="majorBidi" w:cstheme="majorBidi"/>
+          <w:sz w:val="24"/>
+          <w:szCs w:val="24"/>
+          <w:lang w:val="en"/>
+        </w:rPr>
+        <w:t xml:space="preserve">. </w:t>
+      </w:r>
+    </w:p>
+    <w:p>
+      <w:pPr>
+        <w:jc w:val="both"/>
+        <w:rPr>
+          <w:rFonts w:asciiTheme="majorBidi" w:hAnsiTheme="majorBidi" w:cstheme="majorBidi"/>
+          <w:sz w:val="24"/>
+          <w:szCs w:val="24"/>
+          <w:lang w:val="en"/>
+        </w:rPr>
+      </w:pPr>
+      <w:r>
+        <w:rPr>
+          <w:rFonts w:asciiTheme="majorBidi" w:hAnsiTheme="majorBidi" w:cstheme="majorBidi"/>
+          <w:sz w:val="24"/>
+          <w:szCs w:val="24"/>
+          <w:lang w:val="en"/>
+        </w:rPr>
+        <w:t xml:space="preserve">In our process we perform sequence classification in 2 stages: The first classification task is letter classification and the other is word-part classification. In the first we use Support vector machine, but in the later we use k-NN method. </w:t>
+      </w:r>
+    </w:p>
+    <w:p>
+      <w:pPr>
+        <w:jc w:val="both"/>
+        <w:rPr>
+          <w:rFonts w:asciiTheme="majorBidi" w:hAnsiTheme="majorBidi" w:cstheme="majorBidi"/>
+          <w:sz w:val="24"/>
+          <w:szCs w:val="24"/>
+          <w:lang w:val="en"/>
+        </w:rPr>
+      </w:pPr>
+      <w:r>
+        <w:rPr>
+          <w:rFonts w:asciiTheme="majorBidi" w:hAnsiTheme="majorBidi" w:cstheme="majorBidi"/>
+          <w:sz w:val="24"/>
+          <w:szCs w:val="24"/>
+          <w:lang w:val="en"/>
+        </w:rPr>
+        <w:t xml:space="preserve">The classification of letters </w:t>
+      </w:r>
+      <w:r>
+        <w:rPr>
+          <w:rFonts w:asciiTheme="majorBidi" w:hAnsiTheme="majorBidi" w:cstheme="majorBidi"/>
+          <w:sz w:val="24"/>
+          <w:szCs w:val="24"/>
+          <w:lang w:val="en"/>
+        </w:rPr>
+        <w:t>is affects the</w:t>
+      </w:r>
+      <w:r>
+        <w:rPr>
+          <w:rFonts w:asciiTheme="majorBidi" w:hAnsiTheme="majorBidi" w:cstheme="majorBidi"/>
+          <w:sz w:val="24"/>
+          <w:szCs w:val="24"/>
+          <w:lang w:val="en"/>
+        </w:rPr>
+        <w:t xml:space="preserve"> segmentation task where the selected segmentation is the segmentation that resulted the best letter classification overall score.</w:t>
+      </w:r>
+    </w:p>
+    <w:p>
+      <w:pPr>
+        <w:jc w:val="both"/>
+        <w:rPr>
+          <w:rFonts w:asciiTheme="majorBidi" w:hAnsiTheme="majorBidi" w:cstheme="majorBidi"/>
+          <w:sz w:val="24"/>
+          <w:szCs w:val="24"/>
+          <w:lang w:val="en"/>
+        </w:rPr>
+      </w:pPr>
+    </w:p>
+    <w:p>
+      <w:pPr>
+        <w:pStyle w:val="Heading3"/>
+        <w:rPr>
+          <w:rFonts w:asciiTheme="majorBidi" w:hAnsiTheme="majorBidi"/>
+          <w:lang w:val="en-US" w:bidi="ar-SA"/>
+        </w:rPr>
+      </w:pPr>
+      <w:bookmarkStart w:id="51" w:name="_Toc345197335"/>
+      <w:r>
+        <w:rPr>
+          <w:rFonts w:asciiTheme="majorBidi" w:hAnsiTheme="majorBidi"/>
+          <w:lang w:val="en-US" w:bidi="ar-SA"/>
+        </w:rPr>
+        <w:t xml:space="preserve">4.8.2. </w:t>
+      </w:r>
+      <w:r>
+        <w:rPr>
+          <w:rFonts w:asciiTheme="majorBidi" w:hAnsiTheme="majorBidi"/>
+          <w:lang w:val="en-US" w:bidi="ar-SA"/>
+        </w:rPr>
+        <w:t>Support Vector machine</w:t>
       </w:r>
       <w:bookmarkEnd w:id="51"/>
     </w:p>
@@ -18470,11 +18600,18 @@
         <w:jc w:val="both"/>
         <w:rPr>
           <w:rFonts w:asciiTheme="majorBidi" w:hAnsiTheme="majorBidi" w:cstheme="majorBidi"/>
+        </w:rPr>
+      </w:pPr>
+      <w:r>
+        <w:rPr>
+          <w:rFonts w:asciiTheme="majorBidi" w:hAnsiTheme="majorBidi" w:cstheme="majorBidi"/>
           <w:sz w:val="24"/>
           <w:szCs w:val="24"/>
           <w:lang w:val="en"/>
         </w:rPr>
-      </w:pPr>
+        <w:t xml:space="preserve">SVM (Support Vector Machine) is a powerful tool for classification developed by </w:t>
+      </w:r>
+      <w:proofErr w:type="spellStart"/>
       <w:r>
         <w:rPr>
           <w:rFonts w:asciiTheme="majorBidi" w:hAnsiTheme="majorBidi" w:cstheme="majorBidi"/>
@@ -18482,8 +18619,9 @@
           <w:szCs w:val="24"/>
           <w:lang w:val="en"/>
         </w:rPr>
-        <w:t xml:space="preserve">Classification is the most important stage in the recognition process. It is a classification of each unknown object into one of a finite set of categories or classes. These categories could be a whole word, </w:t>
-      </w:r>
+        <w:t>Vapnik</w:t>
+      </w:r>
+      <w:proofErr w:type="spellEnd"/>
       <w:r>
         <w:rPr>
           <w:rFonts w:asciiTheme="majorBidi" w:hAnsiTheme="majorBidi" w:cstheme="majorBidi"/>
@@ -18491,7 +18629,7 @@
           <w:szCs w:val="24"/>
           <w:lang w:val="en"/>
         </w:rPr>
-        <w:t>word-parts</w:t>
+        <w:t xml:space="preserve"> in 1992. It has originally been proposed for two-class classiﬁcation; however, it can be easily extended to solve the problem of multiclass classification. In this work we use one-to-one/ one-to-many method to do so. SVM is w</w:t>
       </w:r>
       <w:r>
         <w:rPr>
@@ -18500,7 +18638,7 @@
           <w:szCs w:val="24"/>
           <w:lang w:val="en"/>
         </w:rPr>
-        <w:t>, letter or even stroke</w:t>
+        <w:t>idely used in object detection and</w:t>
       </w:r>
       <w:r>
         <w:rPr>
@@ -18509,7 +18647,7 @@
           <w:szCs w:val="24"/>
           <w:lang w:val="en"/>
         </w:rPr>
-        <w:t>s</w:t>
+        <w:t xml:space="preserve"> recognition, content-based image retrieval, text recognition, biometrics, speech recognition, etc. Without </w:t>
       </w:r>
       <w:r>
         <w:rPr>
@@ -18518,7 +18656,7 @@
           <w:szCs w:val="24"/>
           <w:lang w:val="en"/>
         </w:rPr>
-        <w:t>. The problem that makes the recognition of online handwriting recognition difficult is variation of shapes of the characters resulting from writing habits, styles, and the social and educational level of the writer</w:t>
+        <w:t>losing</w:t>
       </w:r>
       <w:r>
         <w:rPr>
@@ -18527,7 +18665,97 @@
           <w:szCs w:val="24"/>
           <w:lang w:val="en"/>
         </w:rPr>
-        <w:t xml:space="preserve">. </w:t>
+        <w:t xml:space="preserve"> generality, we consider the 2 class classification problem. We give a brief introduction for the SVMs basics. SVM paradigm has a nice geometrical interpretation of discriminating one class from the other by a separating hyperplane with maximum margin. SVM can be altered to perform nonlinear classification using what is called the kernel trick by implicitly mapping the inputs into high-dimensional feature spaces. Given a training sample set  </w:t>
+      </w:r>
+      <w:r>
+        <w:rPr>
+          <w:rFonts w:asciiTheme="majorBidi" w:hAnsiTheme="majorBidi" w:cstheme="majorBidi"/>
+          <w:position w:val="-18"/>
+          <w:sz w:val="24"/>
+          <w:szCs w:val="24"/>
+          <w:lang w:val="en"/>
+        </w:rPr>
+        <w:object w:dxaOrig="3420" w:dyaOrig="440">
+          <v:shape id="_x0000_i1092" type="#_x0000_t75" style="width:170.5pt;height:22.5pt" o:ole="">
+            <v:imagedata r:id="rId142" o:title=""/>
+          </v:shape>
+          <o:OLEObject Type="Embed" ProgID="Equation.DSMT4" ShapeID="_x0000_i1092" DrawAspect="Content" ObjectID="_1429107735" r:id="rId143"/>
+        </w:object>
+      </w:r>
+      <w:r>
+        <w:rPr>
+          <w:rFonts w:asciiTheme="majorBidi" w:hAnsiTheme="majorBidi" w:cstheme="majorBidi"/>
+          <w:sz w:val="24"/>
+          <w:szCs w:val="24"/>
+          <w:lang w:val="en"/>
+        </w:rPr>
+        <w:t xml:space="preserve"> where </w:t>
+      </w:r>
+      <w:r>
+        <w:rPr>
+          <w:rFonts w:asciiTheme="majorBidi" w:hAnsiTheme="majorBidi" w:cstheme="majorBidi"/>
+          <w:position w:val="-12"/>
+          <w:sz w:val="24"/>
+          <w:szCs w:val="24"/>
+          <w:lang w:val="en"/>
+        </w:rPr>
+        <w:object w:dxaOrig="240" w:dyaOrig="360">
+          <v:shape id="_x0000_i1093" type="#_x0000_t75" style="width:11.5pt;height:19pt" o:ole="">
+            <v:imagedata r:id="rId144" o:title=""/>
+          </v:shape>
+          <o:OLEObject Type="Embed" ProgID="Equation.DSMT4" ShapeID="_x0000_i1093" DrawAspect="Content" ObjectID="_1429107736" r:id="rId145"/>
+        </w:object>
+      </w:r>
+      <w:r>
+        <w:rPr>
+          <w:rFonts w:asciiTheme="majorBidi" w:hAnsiTheme="majorBidi" w:cstheme="majorBidi"/>
+          <w:sz w:val="24"/>
+          <w:szCs w:val="24"/>
+          <w:lang w:val="en"/>
+        </w:rPr>
+        <w:t xml:space="preserve">a d-dimensional </w:t>
+      </w:r>
+      <w:r>
+        <w:rPr>
+          <w:rFonts w:asciiTheme="majorBidi" w:hAnsiTheme="majorBidi" w:cstheme="majorBidi"/>
+          <w:sz w:val="24"/>
+          <w:szCs w:val="24"/>
+          <w:lang w:val="en"/>
+        </w:rPr>
+        <w:t>sample</w:t>
+      </w:r>
+      <w:r>
+        <w:rPr>
+          <w:rFonts w:asciiTheme="majorBidi" w:hAnsiTheme="majorBidi" w:cstheme="majorBidi"/>
+          <w:sz w:val="24"/>
+          <w:szCs w:val="24"/>
+          <w:lang w:val="en"/>
+        </w:rPr>
+        <w:t xml:space="preserve"> </w:t>
+      </w:r>
+      <w:r>
+        <w:rPr>
+          <w:rFonts w:asciiTheme="majorBidi" w:hAnsiTheme="majorBidi" w:cstheme="majorBidi"/>
+          <w:position w:val="-12"/>
+          <w:sz w:val="24"/>
+          <w:szCs w:val="24"/>
+          <w:lang w:val="en"/>
+        </w:rPr>
+        <w:object w:dxaOrig="240" w:dyaOrig="360">
+          <v:shape id="_x0000_i1094" type="#_x0000_t75" style="width:11.5pt;height:19pt" o:ole="">
+            <v:imagedata r:id="rId146" o:title=""/>
+          </v:shape>
+          <o:OLEObject Type="Embed" ProgID="Equation.DSMT4" ShapeID="_x0000_i1094" DrawAspect="Content" ObjectID="_1429107737" r:id="rId147"/>
+        </w:object>
+      </w:r>
+      <w:r>
+        <w:rPr>
+          <w:rFonts w:asciiTheme="majorBidi" w:hAnsiTheme="majorBidi" w:cstheme="majorBidi"/>
+          <w:sz w:val="24"/>
+          <w:szCs w:val="24"/>
+          <w:lang w:val="en"/>
+        </w:rPr>
+        <w:t xml:space="preserve"> is the class label and N is the size of the training set.</w:t>
       </w:r>
     </w:p>
     <w:p>
@@ -18547,19 +18775,19 @@
           <w:szCs w:val="24"/>
           <w:lang w:val="en"/>
         </w:rPr>
-        <w:t xml:space="preserve">In our process we perform sequence classification in 2 stages: The first classification task is letter classification and the other is word-part classification. In the first we use Support vector machine, but in the later we use k-NN method. </w:t>
-      </w:r>
-    </w:p>
-    <w:p>
-      <w:pPr>
-        <w:jc w:val="both"/>
+        <w:t xml:space="preserve">Support vector machine first map the data from the sample from the input space to a very high dimensional </w:t>
+      </w:r>
+      <w:proofErr w:type="spellStart"/>
+      <w:r>
         <w:rPr>
           <w:rFonts w:asciiTheme="majorBidi" w:hAnsiTheme="majorBidi" w:cstheme="majorBidi"/>
           <w:sz w:val="24"/>
           <w:szCs w:val="24"/>
           <w:lang w:val="en"/>
         </w:rPr>
-      </w:pPr>
+        <w:t>Hilbet</w:t>
+      </w:r>
+      <w:proofErr w:type="spellEnd"/>
       <w:r>
         <w:rPr>
           <w:rFonts w:asciiTheme="majorBidi" w:hAnsiTheme="majorBidi" w:cstheme="majorBidi"/>
@@ -18567,278 +18795,21 @@
           <w:szCs w:val="24"/>
           <w:lang w:val="en"/>
         </w:rPr>
-        <w:t xml:space="preserve">The classification of letters </w:t>
-      </w:r>
-      <w:r>
-        <w:rPr>
-          <w:rFonts w:asciiTheme="majorBidi" w:hAnsiTheme="majorBidi" w:cstheme="majorBidi"/>
+        <w:t xml:space="preserve"> Space.</w:t>
+      </w:r>
+      <w:r>
+        <w:rPr>
+          <w:rFonts w:asciiTheme="majorBidi" w:hAnsiTheme="majorBidi" w:cstheme="majorBidi"/>
+          <w:position w:val="-14"/>
           <w:sz w:val="24"/>
           <w:szCs w:val="24"/>
           <w:lang w:val="en"/>
         </w:rPr>
-        <w:t>is affects the</w:t>
-      </w:r>
-      <w:r>
-        <w:rPr>
-          <w:rFonts w:asciiTheme="majorBidi" w:hAnsiTheme="majorBidi" w:cstheme="majorBidi"/>
-          <w:sz w:val="24"/>
-          <w:szCs w:val="24"/>
-          <w:lang w:val="en"/>
-        </w:rPr>
-        <w:t xml:space="preserve"> segmentation task where the selected segmentation is the segmentation that resulted the best letter classification overall score.</w:t>
-      </w:r>
-    </w:p>
-    <w:p>
-      <w:pPr>
-        <w:jc w:val="both"/>
-        <w:rPr>
-          <w:rFonts w:asciiTheme="majorBidi" w:hAnsiTheme="majorBidi" w:cstheme="majorBidi"/>
-          <w:sz w:val="24"/>
-          <w:szCs w:val="24"/>
-          <w:lang w:val="en"/>
-        </w:rPr>
-      </w:pPr>
-    </w:p>
-    <w:p>
-      <w:pPr>
-        <w:pStyle w:val="Heading3"/>
-        <w:rPr>
-          <w:rFonts w:asciiTheme="majorBidi" w:hAnsiTheme="majorBidi"/>
-          <w:lang w:val="en-US" w:bidi="ar-SA"/>
-        </w:rPr>
-      </w:pPr>
-      <w:bookmarkStart w:id="52" w:name="_Toc345197335"/>
-      <w:r>
-        <w:rPr>
-          <w:rFonts w:asciiTheme="majorBidi" w:hAnsiTheme="majorBidi"/>
-          <w:lang w:val="en-US" w:bidi="ar-SA"/>
-        </w:rPr>
-        <w:t xml:space="preserve">4.8.2. </w:t>
-      </w:r>
-      <w:r>
-        <w:rPr>
-          <w:rFonts w:asciiTheme="majorBidi" w:hAnsiTheme="majorBidi"/>
-          <w:lang w:val="en-US" w:bidi="ar-SA"/>
-        </w:rPr>
-        <w:t>Support Vector machine</w:t>
-      </w:r>
-      <w:bookmarkEnd w:id="52"/>
-    </w:p>
-    <w:p>
-      <w:pPr>
-        <w:jc w:val="both"/>
-        <w:rPr>
-          <w:rFonts w:asciiTheme="majorBidi" w:hAnsiTheme="majorBidi" w:cstheme="majorBidi"/>
-        </w:rPr>
-      </w:pPr>
-      <w:r>
-        <w:rPr>
-          <w:rFonts w:asciiTheme="majorBidi" w:hAnsiTheme="majorBidi" w:cstheme="majorBidi"/>
-          <w:sz w:val="24"/>
-          <w:szCs w:val="24"/>
-          <w:lang w:val="en"/>
-        </w:rPr>
-        <w:t xml:space="preserve">SVM (Support Vector Machine) is a powerful tool for classification developed by </w:t>
-      </w:r>
-      <w:proofErr w:type="spellStart"/>
-      <w:r>
-        <w:rPr>
-          <w:rFonts w:asciiTheme="majorBidi" w:hAnsiTheme="majorBidi" w:cstheme="majorBidi"/>
-          <w:sz w:val="24"/>
-          <w:szCs w:val="24"/>
-          <w:lang w:val="en"/>
-        </w:rPr>
-        <w:t>Vapnik</w:t>
-      </w:r>
-      <w:proofErr w:type="spellEnd"/>
-      <w:r>
-        <w:rPr>
-          <w:rFonts w:asciiTheme="majorBidi" w:hAnsiTheme="majorBidi" w:cstheme="majorBidi"/>
-          <w:sz w:val="24"/>
-          <w:szCs w:val="24"/>
-          <w:lang w:val="en"/>
-        </w:rPr>
-        <w:t xml:space="preserve"> in 1992. It has originally been proposed for two-class classiﬁcation; however, it can be easily extended to solve the problem of multiclass classification. In this work we use one-to-one/ one-to-many method to do so. SVM is w</w:t>
-      </w:r>
-      <w:r>
-        <w:rPr>
-          <w:rFonts w:asciiTheme="majorBidi" w:hAnsiTheme="majorBidi" w:cstheme="majorBidi"/>
-          <w:sz w:val="24"/>
-          <w:szCs w:val="24"/>
-          <w:lang w:val="en"/>
-        </w:rPr>
-        <w:t>idely used in object detection and</w:t>
-      </w:r>
-      <w:r>
-        <w:rPr>
-          <w:rFonts w:asciiTheme="majorBidi" w:hAnsiTheme="majorBidi" w:cstheme="majorBidi"/>
-          <w:sz w:val="24"/>
-          <w:szCs w:val="24"/>
-          <w:lang w:val="en"/>
-        </w:rPr>
-        <w:t xml:space="preserve"> recognition, content-based image retrieval, text recognition, biometrics, speech recognition, etc. Without </w:t>
-      </w:r>
-      <w:r>
-        <w:rPr>
-          <w:rFonts w:asciiTheme="majorBidi" w:hAnsiTheme="majorBidi" w:cstheme="majorBidi"/>
-          <w:sz w:val="24"/>
-          <w:szCs w:val="24"/>
-          <w:lang w:val="en"/>
-        </w:rPr>
-        <w:t>losing</w:t>
-      </w:r>
-      <w:r>
-        <w:rPr>
-          <w:rFonts w:asciiTheme="majorBidi" w:hAnsiTheme="majorBidi" w:cstheme="majorBidi"/>
-          <w:sz w:val="24"/>
-          <w:szCs w:val="24"/>
-          <w:lang w:val="en"/>
-        </w:rPr>
-        <w:t xml:space="preserve"> generality, we consider the 2 class classification problem. We give a brief introduction for the SVMs basics. SVM paradigm has a nice geometrical interpretation of discriminating one class from the other by a separating hyperplane with maximum margin. SVM can be altered to perform nonlinear classification using what is called the kernel trick by implicitly mapping the inputs into high-dimensional feature spaces. Given a training sample set  </w:t>
-      </w:r>
-      <w:r>
-        <w:rPr>
-          <w:rFonts w:asciiTheme="majorBidi" w:hAnsiTheme="majorBidi" w:cstheme="majorBidi"/>
-          <w:position w:val="-18"/>
-          <w:sz w:val="24"/>
-          <w:szCs w:val="24"/>
-          <w:lang w:val="en"/>
-        </w:rPr>
-        <w:object w:dxaOrig="3420" w:dyaOrig="440">
-          <v:shape id="_x0000_i1091" type="#_x0000_t75" style="width:170.35pt;height:22.55pt" o:ole="">
-            <v:imagedata r:id="rId142" o:title=""/>
-          </v:shape>
-          <o:OLEObject Type="Embed" ProgID="Equation.DSMT4" ShapeID="_x0000_i1091" DrawAspect="Content" ObjectID="_1426883561" r:id="rId143"/>
-        </w:object>
-      </w:r>
-      <w:r>
-        <w:rPr>
-          <w:rFonts w:asciiTheme="majorBidi" w:hAnsiTheme="majorBidi" w:cstheme="majorBidi"/>
-          <w:sz w:val="24"/>
-          <w:szCs w:val="24"/>
-          <w:lang w:val="en"/>
-        </w:rPr>
-        <w:t xml:space="preserve"> where </w:t>
-      </w:r>
-      <w:r>
-        <w:rPr>
-          <w:rFonts w:asciiTheme="majorBidi" w:hAnsiTheme="majorBidi" w:cstheme="majorBidi"/>
-          <w:position w:val="-12"/>
-          <w:sz w:val="24"/>
-          <w:szCs w:val="24"/>
-          <w:lang w:val="en"/>
-        </w:rPr>
-        <w:object w:dxaOrig="240" w:dyaOrig="360">
-          <v:shape id="_x0000_i1092" type="#_x0000_t75" style="width:11.3pt;height:18.8pt" o:ole="">
-            <v:imagedata r:id="rId144" o:title=""/>
-          </v:shape>
-          <o:OLEObject Type="Embed" ProgID="Equation.DSMT4" ShapeID="_x0000_i1092" DrawAspect="Content" ObjectID="_1426883562" r:id="rId145"/>
-        </w:object>
-      </w:r>
-      <w:r>
-        <w:rPr>
-          <w:rFonts w:asciiTheme="majorBidi" w:hAnsiTheme="majorBidi" w:cstheme="majorBidi"/>
-          <w:sz w:val="24"/>
-          <w:szCs w:val="24"/>
-          <w:lang w:val="en"/>
-        </w:rPr>
-        <w:t xml:space="preserve">a d-dimensional </w:t>
-      </w:r>
-      <w:r>
-        <w:rPr>
-          <w:rFonts w:asciiTheme="majorBidi" w:hAnsiTheme="majorBidi" w:cstheme="majorBidi"/>
-          <w:sz w:val="24"/>
-          <w:szCs w:val="24"/>
-          <w:lang w:val="en"/>
-        </w:rPr>
-        <w:t>sample</w:t>
-      </w:r>
-      <w:r>
-        <w:rPr>
-          <w:rFonts w:asciiTheme="majorBidi" w:hAnsiTheme="majorBidi" w:cstheme="majorBidi"/>
-          <w:sz w:val="24"/>
-          <w:szCs w:val="24"/>
-          <w:lang w:val="en"/>
-        </w:rPr>
-        <w:t xml:space="preserve"> </w:t>
-      </w:r>
-      <w:r>
-        <w:rPr>
-          <w:rFonts w:asciiTheme="majorBidi" w:hAnsiTheme="majorBidi" w:cstheme="majorBidi"/>
-          <w:position w:val="-12"/>
-          <w:sz w:val="24"/>
-          <w:szCs w:val="24"/>
-          <w:lang w:val="en"/>
-        </w:rPr>
-        <w:object w:dxaOrig="240" w:dyaOrig="360">
-          <v:shape id="_x0000_i1093" type="#_x0000_t75" style="width:11.3pt;height:18.8pt" o:ole="">
-            <v:imagedata r:id="rId146" o:title=""/>
-          </v:shape>
-          <o:OLEObject Type="Embed" ProgID="Equation.DSMT4" ShapeID="_x0000_i1093" DrawAspect="Content" ObjectID="_1426883563" r:id="rId147"/>
-        </w:object>
-      </w:r>
-      <w:r>
-        <w:rPr>
-          <w:rFonts w:asciiTheme="majorBidi" w:hAnsiTheme="majorBidi" w:cstheme="majorBidi"/>
-          <w:sz w:val="24"/>
-          <w:szCs w:val="24"/>
-          <w:lang w:val="en"/>
-        </w:rPr>
-        <w:t xml:space="preserve"> is the class label and N is the size of the training set.</w:t>
-      </w:r>
-    </w:p>
-    <w:p>
-      <w:pPr>
-        <w:jc w:val="both"/>
-        <w:rPr>
-          <w:rFonts w:asciiTheme="majorBidi" w:hAnsiTheme="majorBidi" w:cstheme="majorBidi"/>
-          <w:sz w:val="24"/>
-          <w:szCs w:val="24"/>
-          <w:lang w:val="en"/>
-        </w:rPr>
-      </w:pPr>
-      <w:r>
-        <w:rPr>
-          <w:rFonts w:asciiTheme="majorBidi" w:hAnsiTheme="majorBidi" w:cstheme="majorBidi"/>
-          <w:sz w:val="24"/>
-          <w:szCs w:val="24"/>
-          <w:lang w:val="en"/>
-        </w:rPr>
-        <w:t xml:space="preserve">Support vector machine first map the data from the sample from the input space to a very high dimensional </w:t>
-      </w:r>
-      <w:proofErr w:type="spellStart"/>
-      <w:r>
-        <w:rPr>
-          <w:rFonts w:asciiTheme="majorBidi" w:hAnsiTheme="majorBidi" w:cstheme="majorBidi"/>
-          <w:sz w:val="24"/>
-          <w:szCs w:val="24"/>
-          <w:lang w:val="en"/>
-        </w:rPr>
-        <w:t>Hilbet</w:t>
-      </w:r>
-      <w:proofErr w:type="spellEnd"/>
-      <w:r>
-        <w:rPr>
-          <w:rFonts w:asciiTheme="majorBidi" w:hAnsiTheme="majorBidi" w:cstheme="majorBidi"/>
-          <w:sz w:val="24"/>
-          <w:szCs w:val="24"/>
-          <w:lang w:val="en"/>
-        </w:rPr>
-        <w:t xml:space="preserve"> Space.</w:t>
-      </w:r>
-      <w:r>
-        <w:rPr>
-          <w:rFonts w:asciiTheme="majorBidi" w:hAnsiTheme="majorBidi" w:cstheme="majorBidi"/>
-          <w:position w:val="-14"/>
-          <w:sz w:val="24"/>
-          <w:szCs w:val="24"/>
-          <w:lang w:val="en"/>
-        </w:rPr>
         <w:object w:dxaOrig="1520" w:dyaOrig="400">
-          <v:shape id="_x0000_i1094" type="#_x0000_t75" style="width:76.3pt;height:20.95pt" o:ole="">
+          <v:shape id="_x0000_i1095" type="#_x0000_t75" style="width:76.5pt;height:21pt" o:ole="">
             <v:imagedata r:id="rId148" o:title=""/>
           </v:shape>
-          <o:OLEObject Type="Embed" ProgID="Equation.DSMT4" ShapeID="_x0000_i1094" DrawAspect="Content" ObjectID="_1426883564" r:id="rId149"/>
+          <o:OLEObject Type="Embed" ProgID="Equation.DSMT4" ShapeID="_x0000_i1095" DrawAspect="Content" ObjectID="_1429107738" r:id="rId149"/>
         </w:object>
       </w:r>
       <w:r>
@@ -18859,10 +18830,10 @@
           <w:lang w:val="en"/>
         </w:rPr>
         <w:object w:dxaOrig="220" w:dyaOrig="260">
-          <v:shape id="_x0000_i1095" type="#_x0000_t75" style="width:11.3pt;height:13.45pt" o:ole="">
+          <v:shape id="_x0000_i1096" type="#_x0000_t75" style="width:11.5pt;height:13.5pt" o:ole="">
             <v:imagedata r:id="rId150" o:title=""/>
           </v:shape>
-          <o:OLEObject Type="Embed" ProgID="Equation.DSMT4" ShapeID="_x0000_i1095" DrawAspect="Content" ObjectID="_1426883565" r:id="rId151"/>
+          <o:OLEObject Type="Embed" ProgID="Equation.DSMT4" ShapeID="_x0000_i1096" DrawAspect="Content" ObjectID="_1429107739" r:id="rId151"/>
         </w:object>
       </w:r>
       <w:r>
@@ -18883,10 +18854,10 @@
           <w:lang w:val="en"/>
         </w:rPr>
         <w:object w:dxaOrig="200" w:dyaOrig="279">
-          <v:shape id="_x0000_i1096" type="#_x0000_t75" style="width:9.65pt;height:15.05pt" o:ole="">
+          <v:shape id="_x0000_i1097" type="#_x0000_t75" style="width:9.5pt;height:15pt" o:ole="">
             <v:imagedata r:id="rId152" o:title=""/>
           </v:shape>
-          <o:OLEObject Type="Embed" ProgID="Equation.DSMT4" ShapeID="_x0000_i1096" DrawAspect="Content" ObjectID="_1426883566" r:id="rId153"/>
+          <o:OLEObject Type="Embed" ProgID="Equation.DSMT4" ShapeID="_x0000_i1097" DrawAspect="Content" ObjectID="_1429107740" r:id="rId153"/>
         </w:object>
       </w:r>
       <w:r>
@@ -18907,10 +18878,10 @@
           <w:lang w:val="en"/>
         </w:rPr>
         <w:object w:dxaOrig="3800" w:dyaOrig="480">
-          <v:shape id="_x0000_i1097" type="#_x0000_t75" style="width:189.65pt;height:22.55pt" o:ole="">
+          <v:shape id="_x0000_i1098" type="#_x0000_t75" style="width:189.5pt;height:22.5pt" o:ole="">
             <v:imagedata r:id="rId154" o:title=""/>
           </v:shape>
-          <o:OLEObject Type="Embed" ProgID="Equation.DSMT4" ShapeID="_x0000_i1097" DrawAspect="Content" ObjectID="_1426883567" r:id="rId155"/>
+          <o:OLEObject Type="Embed" ProgID="Equation.DSMT4" ShapeID="_x0000_i1098" DrawAspect="Content" ObjectID="_1429107741" r:id="rId155"/>
         </w:object>
       </w:r>
       <w:r>
@@ -18985,10 +18956,10 @@
                 <w:lang w:val="en" w:eastAsia="ja-JP"/>
               </w:rPr>
               <w:object w:dxaOrig="3060" w:dyaOrig="1939">
-                <v:shape id="_x0000_i1098" type="#_x0000_t75" style="width:153.65pt;height:96.7pt" o:ole="">
+                <v:shape id="_x0000_i1099" type="#_x0000_t75" style="width:153.5pt;height:96.5pt" o:ole="">
                   <v:imagedata r:id="rId156" o:title=""/>
                 </v:shape>
-                <o:OLEObject Type="Embed" ProgID="Equation.DSMT4" ShapeID="_x0000_i1098" DrawAspect="Content" ObjectID="_1426883568" r:id="rId157"/>
+                <o:OLEObject Type="Embed" ProgID="Equation.DSMT4" ShapeID="_x0000_i1099" DrawAspect="Content" ObjectID="_1429107742" r:id="rId157"/>
               </w:object>
             </w:r>
           </w:p>
@@ -19136,10 +19107,10 @@
                 <w:lang w:val="en" w:eastAsia="ja-JP"/>
               </w:rPr>
               <w:object w:dxaOrig="2460" w:dyaOrig="720">
-                <v:shape id="_x0000_i1099" type="#_x0000_t75" style="width:123.05pt;height:36.55pt" o:ole="">
+                <v:shape id="_x0000_i1100" type="#_x0000_t75" style="width:123pt;height:36.5pt" o:ole="">
                   <v:imagedata r:id="rId158" o:title=""/>
                 </v:shape>
-                <o:OLEObject Type="Embed" ProgID="Equation.DSMT4" ShapeID="_x0000_i1099" DrawAspect="Content" ObjectID="_1426883569" r:id="rId159"/>
+                <o:OLEObject Type="Embed" ProgID="Equation.DSMT4" ShapeID="_x0000_i1100" DrawAspect="Content" ObjectID="_1429107743" r:id="rId159"/>
               </w:object>
             </w:r>
           </w:p>
@@ -19181,10 +19152,10 @@
                 <w:lang w:val="en" w:eastAsia="ja-JP"/>
               </w:rPr>
               <w:object w:dxaOrig="1680" w:dyaOrig="680">
-                <v:shape id="_x0000_i1100" type="#_x0000_t75" style="width:83.3pt;height:33.85pt" o:ole="">
+                <v:shape id="_x0000_i1101" type="#_x0000_t75" style="width:83.5pt;height:34pt" o:ole="">
                   <v:imagedata r:id="rId160" o:title=""/>
                 </v:shape>
-                <o:OLEObject Type="Embed" ProgID="Equation.DSMT4" ShapeID="_x0000_i1100" DrawAspect="Content" ObjectID="_1426883570" r:id="rId161"/>
+                <o:OLEObject Type="Embed" ProgID="Equation.DSMT4" ShapeID="_x0000_i1101" DrawAspect="Content" ObjectID="_1429107744" r:id="rId161"/>
               </w:object>
             </w:r>
           </w:p>
@@ -19307,10 +19278,10 @@
           <w:lang w:val="en"/>
         </w:rPr>
         <w:object w:dxaOrig="960" w:dyaOrig="420">
-          <v:shape id="_x0000_i1101" type="#_x0000_t75" style="width:49.45pt;height:20.95pt" o:ole="">
+          <v:shape id="_x0000_i1102" type="#_x0000_t75" style="width:49.5pt;height:21pt" o:ole="">
             <v:imagedata r:id="rId162" o:title=""/>
           </v:shape>
-          <o:OLEObject Type="Embed" ProgID="Equation.DSMT4" ShapeID="_x0000_i1101" DrawAspect="Content" ObjectID="_1426883571" r:id="rId163"/>
+          <o:OLEObject Type="Embed" ProgID="Equation.DSMT4" ShapeID="_x0000_i1102" DrawAspect="Content" ObjectID="_1429107745" r:id="rId163"/>
         </w:object>
       </w:r>
       <w:r>
@@ -19365,10 +19336,10 @@
                 <w:lang w:val="en" w:eastAsia="ja-JP"/>
               </w:rPr>
               <w:object w:dxaOrig="3960" w:dyaOrig="1800">
-                <v:shape id="_x0000_i1102" type="#_x0000_t75" style="width:198.8pt;height:90.8pt" o:ole="">
+                <v:shape id="_x0000_i1103" type="#_x0000_t75" style="width:199pt;height:91pt" o:ole="">
                   <v:imagedata r:id="rId164" o:title=""/>
                 </v:shape>
-                <o:OLEObject Type="Embed" ProgID="Equation.DSMT4" ShapeID="_x0000_i1102" DrawAspect="Content" ObjectID="_1426883572" r:id="rId165"/>
+                <o:OLEObject Type="Embed" ProgID="Equation.DSMT4" ShapeID="_x0000_i1103" DrawAspect="Content" ObjectID="_1429107746" r:id="rId165"/>
               </w:object>
             </w:r>
           </w:p>
@@ -19500,10 +19471,10 @@
           <w:lang w:val="en"/>
         </w:rPr>
         <w:object w:dxaOrig="240" w:dyaOrig="279">
-          <v:shape id="_x0000_i1103" type="#_x0000_t75" style="width:11.3pt;height:15.05pt" o:ole="">
+          <v:shape id="_x0000_i1104" type="#_x0000_t75" style="width:11.5pt;height:15pt" o:ole="">
             <v:imagedata r:id="rId166" o:title=""/>
           </v:shape>
-          <o:OLEObject Type="Embed" ProgID="Equation.DSMT4" ShapeID="_x0000_i1103" DrawAspect="Content" ObjectID="_1426883573" r:id="rId167"/>
+          <o:OLEObject Type="Embed" ProgID="Equation.DSMT4" ShapeID="_x0000_i1104" DrawAspect="Content" ObjectID="_1429107747" r:id="rId167"/>
         </w:object>
       </w:r>
       <w:r>
@@ -19524,10 +19495,10 @@
           <w:lang w:val="en"/>
         </w:rPr>
         <w:object w:dxaOrig="240" w:dyaOrig="279">
-          <v:shape id="_x0000_i1104" type="#_x0000_t75" style="width:11.3pt;height:15.05pt" o:ole="">
+          <v:shape id="_x0000_i1105" type="#_x0000_t75" style="width:11.5pt;height:15pt" o:ole="">
             <v:imagedata r:id="rId168" o:title=""/>
           </v:shape>
-          <o:OLEObject Type="Embed" ProgID="Equation.DSMT4" ShapeID="_x0000_i1104" DrawAspect="Content" ObjectID="_1426883574" r:id="rId169"/>
+          <o:OLEObject Type="Embed" ProgID="Equation.DSMT4" ShapeID="_x0000_i1105" DrawAspect="Content" ObjectID="_1429107748" r:id="rId169"/>
         </w:object>
       </w:r>
       <w:r>
@@ -19663,10 +19634,10 @@
                 <w:lang w:val="en" w:eastAsia="ja-JP"/>
               </w:rPr>
               <w:object w:dxaOrig="2840" w:dyaOrig="560">
-                <v:shape id="_x0000_i1105" type="#_x0000_t75" style="width:142.4pt;height:27.95pt" o:ole="">
+                <v:shape id="_x0000_i1106" type="#_x0000_t75" style="width:142.5pt;height:28pt" o:ole="">
                   <v:imagedata r:id="rId170" o:title=""/>
                 </v:shape>
-                <o:OLEObject Type="Embed" ProgID="Equation.DSMT4" ShapeID="_x0000_i1105" DrawAspect="Content" ObjectID="_1426883575" r:id="rId171"/>
+                <o:OLEObject Type="Embed" ProgID="Equation.DSMT4" ShapeID="_x0000_i1106" DrawAspect="Content" ObjectID="_1429107749" r:id="rId171"/>
               </w:object>
             </w:r>
           </w:p>
@@ -19981,10 +19952,10 @@
                 <w:lang w:val="en" w:eastAsia="ja-JP"/>
               </w:rPr>
               <w:object w:dxaOrig="3519" w:dyaOrig="600">
-                <v:shape id="_x0000_i1106" type="#_x0000_t75" style="width:174.65pt;height:30.1pt" o:ole="">
+                <v:shape id="_x0000_i1107" type="#_x0000_t75" style="width:174.5pt;height:30pt" o:ole="">
                   <v:imagedata r:id="rId172" o:title=""/>
                 </v:shape>
-                <o:OLEObject Type="Embed" ProgID="Equation.DSMT4" ShapeID="_x0000_i1106" DrawAspect="Content" ObjectID="_1426883576" r:id="rId173"/>
+                <o:OLEObject Type="Embed" ProgID="Equation.DSMT4" ShapeID="_x0000_i1107" DrawAspect="Content" ObjectID="_1429107750" r:id="rId173"/>
               </w:object>
             </w:r>
           </w:p>
@@ -20121,7 +20092,7 @@
           <w:lang w:val="en" w:bidi="ar-SA"/>
         </w:rPr>
       </w:pPr>
-      <w:bookmarkStart w:id="53" w:name="_Toc345197336"/>
+      <w:bookmarkStart w:id="52" w:name="_Toc345197336"/>
       <w:r>
         <w:rPr>
           <w:rFonts w:asciiTheme="majorBidi" w:hAnsiTheme="majorBidi"/>
@@ -20130,7 +20101,7 @@
         <w:lastRenderedPageBreak/>
         <w:t xml:space="preserve">4.8.3. </w:t>
       </w:r>
-      <w:bookmarkEnd w:id="53"/>
+      <w:bookmarkEnd w:id="52"/>
       <w:r>
         <w:rPr>
           <w:rFonts w:asciiTheme="majorBidi" w:hAnsiTheme="majorBidi"/>
@@ -20350,9 +20321,9 @@
           <w:lang w:val="en-US" w:bidi="ar-SA"/>
         </w:rPr>
       </w:pPr>
-      <w:bookmarkStart w:id="54" w:name="_Ref343453692"/>
-      <w:bookmarkStart w:id="55" w:name="_Ref343453800"/>
-      <w:bookmarkStart w:id="56" w:name="_Toc345197337"/>
+      <w:bookmarkStart w:id="53" w:name="_Ref343453692"/>
+      <w:bookmarkStart w:id="54" w:name="_Ref343453800"/>
+      <w:bookmarkStart w:id="55" w:name="_Toc345197337"/>
       <w:r>
         <w:rPr>
           <w:rFonts w:asciiTheme="majorBidi" w:hAnsiTheme="majorBidi"/>
@@ -20361,9 +20332,9 @@
         <w:lastRenderedPageBreak/>
         <w:t>Segmentation</w:t>
       </w:r>
+      <w:bookmarkEnd w:id="53"/>
       <w:bookmarkEnd w:id="54"/>
       <w:bookmarkEnd w:id="55"/>
-      <w:bookmarkEnd w:id="56"/>
     </w:p>
     <w:p>
       <w:pPr>
@@ -21526,7 +21497,7 @@
           <w:lang w:val="en-US" w:bidi="ar-SA"/>
         </w:rPr>
       </w:pPr>
-      <w:bookmarkStart w:id="57" w:name="_Toc345197339"/>
+      <w:bookmarkStart w:id="56" w:name="_Toc345197339"/>
       <w:r>
         <w:rPr>
           <w:rFonts w:asciiTheme="majorBidi" w:hAnsiTheme="majorBidi"/>
@@ -21734,7 +21705,7 @@
         </w:rPr>
         <w:t>Segmentation Selection</w:t>
       </w:r>
-      <w:bookmarkEnd w:id="57"/>
+      <w:bookmarkEnd w:id="56"/>
     </w:p>
     <w:p>
       <w:pPr>
@@ -21748,7 +21719,7 @@
           <w:lang w:val="en-US" w:bidi="ar-SA"/>
         </w:rPr>
       </w:pPr>
-      <w:bookmarkStart w:id="58" w:name="_Toc345197340"/>
+      <w:bookmarkStart w:id="57" w:name="_Toc345197340"/>
       <w:r>
         <w:rPr>
           <w:rFonts w:asciiTheme="majorBidi" w:hAnsiTheme="majorBidi"/>
@@ -21777,7 +21748,7 @@
         <w:lastRenderedPageBreak/>
         <w:t>Word Part Recognition</w:t>
       </w:r>
-      <w:bookmarkEnd w:id="58"/>
+      <w:bookmarkEnd w:id="57"/>
     </w:p>
     <w:p>
       <w:pPr>
@@ -22059,7 +22030,7 @@
           <w:lang w:val="en-US" w:bidi="ar-SA"/>
         </w:rPr>
       </w:pPr>
-      <w:bookmarkStart w:id="59" w:name="_Toc345197341"/>
+      <w:bookmarkStart w:id="58" w:name="_Toc345197341"/>
       <w:proofErr w:type="spellStart"/>
       <w:r>
         <w:rPr>
@@ -22083,31 +22054,70 @@
         </w:rPr>
         <w:t>/LSH</w:t>
       </w:r>
-      <w:bookmarkEnd w:id="59"/>
+      <w:bookmarkEnd w:id="58"/>
     </w:p>
     <w:p>
       <w:pPr>
         <w:jc w:val="both"/>
         <w:rPr>
           <w:rFonts w:asciiTheme="majorBidi" w:hAnsiTheme="majorBidi" w:cstheme="majorBidi"/>
-          <w:lang w:val="en-US" w:bidi="ar-SA"/>
-        </w:rPr>
-      </w:pPr>
-      <w:r>
-        <w:rPr>
-          <w:rFonts w:asciiTheme="majorBidi" w:hAnsiTheme="majorBidi" w:cstheme="majorBidi"/>
           <w:highlight w:val="yellow"/>
           <w:lang w:val="en-US" w:bidi="ar-SA"/>
         </w:rPr>
-        <w:t>Maybe here we should embed the DTW in the Euclidean space, because we know that DTW is better than EMD. And we will keep the EMD for the</w:t>
-      </w:r>
-      <w:r>
-        <w:rPr>
-          <w:rFonts w:asciiTheme="majorBidi" w:hAnsiTheme="majorBidi" w:cstheme="majorBidi"/>
-          <w:lang w:val="en-US" w:bidi="ar-SA"/>
-        </w:rPr>
-        <w:t xml:space="preserve"> </w:t>
-      </w:r>
+      </w:pPr>
+    </w:p>
+    <w:p>
+      <w:pPr>
+        <w:jc w:val="both"/>
+        <w:rPr>
+          <w:rFonts w:asciiTheme="majorBidi" w:hAnsiTheme="majorBidi" w:cstheme="majorBidi"/>
+          <w:highlight w:val="yellow"/>
+          <w:lang w:val="en-US" w:bidi="ar-SA"/>
+        </w:rPr>
+      </w:pPr>
+    </w:p>
+    <w:p>
+      <w:pPr>
+        <w:jc w:val="both"/>
+        <w:rPr>
+          <w:rFonts w:asciiTheme="majorBidi" w:hAnsiTheme="majorBidi" w:cstheme="majorBidi"/>
+          <w:highlight w:val="yellow"/>
+          <w:lang w:val="en-US" w:bidi="ar-SA"/>
+        </w:rPr>
+      </w:pPr>
+    </w:p>
+    <w:p>
+      <w:pPr>
+        <w:jc w:val="both"/>
+        <w:rPr>
+          <w:rFonts w:asciiTheme="majorBidi" w:hAnsiTheme="majorBidi" w:cstheme="majorBidi"/>
+          <w:lang w:val="en-US" w:bidi="ar-SA"/>
+        </w:rPr>
+      </w:pPr>
+      <w:r>
+        <w:rPr>
+          <w:rFonts w:asciiTheme="majorBidi" w:hAnsiTheme="majorBidi" w:cstheme="majorBidi"/>
+          <w:highlight w:val="yellow"/>
+          <w:lang w:val="en-US" w:bidi="ar-SA"/>
+        </w:rPr>
+        <w:t xml:space="preserve">Maybe here we should embed the DTW in the Euclidean space, because we know that DTW is better than EMD. </w:t>
+      </w:r>
+      <w:r>
+        <w:rPr>
+          <w:rFonts w:asciiTheme="majorBidi" w:hAnsiTheme="majorBidi" w:cstheme="majorBidi"/>
+          <w:lang w:val="en-US" w:bidi="ar-SA"/>
+        </w:rPr>
+        <w:t>How can we embed DTW to the Euclidean space?</w:t>
+      </w:r>
+    </w:p>
+    <w:p>
+      <w:pPr>
+        <w:jc w:val="both"/>
+        <w:rPr>
+          <w:rFonts w:asciiTheme="majorBidi" w:hAnsiTheme="majorBidi" w:cstheme="majorBidi"/>
+          <w:lang w:val="en-US" w:bidi="ar-SA"/>
+        </w:rPr>
+      </w:pPr>
     </w:p>
     <w:p>
       <w:pPr>
@@ -22132,7 +22142,7 @@
           <w:rFonts w:asciiTheme="majorBidi" w:hAnsiTheme="majorBidi"/>
         </w:rPr>
       </w:pPr>
-      <w:bookmarkStart w:id="60" w:name="_Toc345197342"/>
+      <w:bookmarkStart w:id="59" w:name="_Toc345197342"/>
       <w:r>
         <w:rPr>
           <w:rFonts w:asciiTheme="majorBidi" w:hAnsiTheme="majorBidi"/>
@@ -22145,7 +22155,7 @@
         </w:rPr>
         <w:t xml:space="preserve"> and Results</w:t>
       </w:r>
-      <w:bookmarkEnd w:id="60"/>
+      <w:bookmarkEnd w:id="59"/>
     </w:p>
     <w:p>
       <w:pPr>
@@ -22158,14 +22168,14 @@
           <w:rFonts w:asciiTheme="majorBidi" w:hAnsiTheme="majorBidi"/>
         </w:rPr>
       </w:pPr>
-      <w:bookmarkStart w:id="61" w:name="_Toc345197343"/>
+      <w:bookmarkStart w:id="60" w:name="_Toc345197343"/>
       <w:r>
         <w:rPr>
           <w:rFonts w:asciiTheme="majorBidi" w:hAnsiTheme="majorBidi"/>
         </w:rPr>
         <w:t>Summary and Conclusions</w:t>
       </w:r>
-      <w:bookmarkEnd w:id="61"/>
+      <w:bookmarkEnd w:id="60"/>
       <w:r>
         <w:rPr>
           <w:rFonts w:asciiTheme="majorBidi" w:hAnsiTheme="majorBidi"/>
@@ -22268,7 +22278,7 @@
           <w:lang w:val="en-US"/>
         </w:rPr>
       </w:pPr>
-      <w:bookmarkStart w:id="62" w:name="_Toc345197344"/>
+      <w:bookmarkStart w:id="61" w:name="_Toc345197344"/>
       <w:r>
         <w:rPr>
           <w:rFonts w:asciiTheme="majorBidi" w:hAnsiTheme="majorBidi"/>
@@ -22276,7 +22286,7 @@
         </w:rPr>
         <w:t>Contribution to the field</w:t>
       </w:r>
-      <w:bookmarkEnd w:id="62"/>
+      <w:bookmarkEnd w:id="61"/>
     </w:p>
     <w:p>
       <w:pPr>
@@ -22307,16 +22317,15 @@
           <w:lang w:val="en-US"/>
         </w:rPr>
       </w:pPr>
-      <w:bookmarkStart w:id="63" w:name="_Toc345197345"/>
+      <w:bookmarkStart w:id="62" w:name="_Toc345197345"/>
       <w:r>
         <w:rPr>
           <w:rFonts w:asciiTheme="majorBidi" w:hAnsiTheme="majorBidi"/>
           <w:lang w:val="en-US"/>
         </w:rPr>
-        <w:lastRenderedPageBreak/>
         <w:t>Future Direction</w:t>
       </w:r>
-      <w:bookmarkEnd w:id="63"/>
+      <w:bookmarkEnd w:id="62"/>
       <w:r>
         <w:rPr>
           <w:rFonts w:asciiTheme="majorBidi" w:hAnsiTheme="majorBidi"/>
@@ -22383,19 +22392,122 @@
         <w:rPr>
           <w:lang w:val="en-US" w:bidi="ar-SA"/>
         </w:rPr>
-        <w:t xml:space="preserve">We will develop a word </w:t>
-      </w:r>
-      <w:r>
-        <w:rPr>
-          <w:lang w:val="en-US" w:bidi="ar-SA"/>
-        </w:rPr>
-        <w:t>completion that</w:t>
-      </w:r>
-      <w:r>
-        <w:rPr>
-          <w:lang w:val="en-US" w:bidi="ar-SA"/>
-        </w:rPr>
-        <w:t xml:space="preserve"> will suggest the user the complete word, based on the first letters written by the user.</w:t>
+        <w:t xml:space="preserve">The following enhancement will be introduced to the process in a future work: 1. </w:t>
+      </w:r>
+      <w:proofErr w:type="gramStart"/>
+      <w:r>
+        <w:rPr>
+          <w:lang w:val="en-US" w:bidi="ar-SA"/>
+        </w:rPr>
+        <w:t>Since</w:t>
+      </w:r>
+      <w:proofErr w:type="gramEnd"/>
+      <w:r>
+        <w:rPr>
+          <w:lang w:val="en-US" w:bidi="ar-SA"/>
+        </w:rPr>
+        <w:t xml:space="preserve"> the embedding is done to the L1 space, we will try to use L1 dimensionality reduction techniques such as L1-PCA and L1-LDA.</w:t>
+      </w:r>
+      <w:r>
+        <w:rPr>
+          <w:lang w:val="en-US" w:bidi="ar-SA"/>
+        </w:rPr>
+        <w:t xml:space="preserve"> 2. We can add Metric Learning techniques such as LMNN to improve our recognition rate. 3. In this work all shapes that belong to the same letter are ascribed to the same cluster although it might look totally different, in our future work we will create more that cluster to the same letter to represent the main shapes that are common to describe a letter</w:t>
+      </w:r>
+      <w:proofErr w:type="gramStart"/>
+      <w:r>
+        <w:rPr>
+          <w:lang w:val="en-US" w:bidi="ar-SA"/>
+        </w:rPr>
+        <w:t>.[</w:t>
+      </w:r>
+      <w:proofErr w:type="gramEnd"/>
+      <w:r>
+        <w:rPr>
+          <w:lang w:val="en-US" w:bidi="ar-SA"/>
+        </w:rPr>
+        <w:t xml:space="preserve">??] 4. </w:t>
+      </w:r>
+      <w:r>
+        <w:rPr>
+          <w:lang w:val="en-US" w:bidi="ar-SA"/>
+        </w:rPr>
+        <w:t>The use of more advanced clustering techniques to reduce the number of sam</w:t>
+      </w:r>
+      <w:r>
+        <w:rPr>
+          <w:lang w:val="en-US" w:bidi="ar-SA"/>
+        </w:rPr>
+        <w:t>ples in the training set and which will accelerate the classification process.</w:t>
+      </w:r>
+    </w:p>
+    <w:p>
+      <w:pPr>
+        <w:rPr>
+          <w:lang w:val="en-US" w:bidi="ar-SA"/>
+        </w:rPr>
+      </w:pPr>
+      <w:r>
+        <w:rPr>
+          <w:lang w:val="en-US" w:bidi="ar-SA"/>
+        </w:rPr>
+        <w:t>Also, we are planning to</w:t>
+      </w:r>
+      <w:r>
+        <w:rPr>
+          <w:lang w:val="en-US" w:bidi="ar-SA"/>
+        </w:rPr>
+        <w:t xml:space="preserve"> develop a word </w:t>
+      </w:r>
+      <w:r>
+        <w:rPr>
+          <w:lang w:val="en-US" w:bidi="ar-SA"/>
+        </w:rPr>
+        <w:t xml:space="preserve">completion </w:t>
+      </w:r>
+      <w:r>
+        <w:rPr>
+          <w:lang w:val="en-US" w:bidi="ar-SA"/>
+        </w:rPr>
+        <w:t xml:space="preserve">algorithm based on our ongoing recognition technique. The word completion feature is actually </w:t>
+      </w:r>
+      <w:bookmarkStart w:id="63" w:name="_GoBack"/>
+      <w:bookmarkEnd w:id="63"/>
+      <w:r>
+        <w:rPr>
+          <w:lang w:val="en-US" w:bidi="ar-SA"/>
+        </w:rPr>
+        <w:t xml:space="preserve"> will su</w:t>
+      </w:r>
+      <w:r>
+        <w:rPr>
+          <w:lang w:val="en-US" w:bidi="ar-SA"/>
+        </w:rPr>
+        <w:t>ggest the user to automatically complete the word the user has intended to write</w:t>
+      </w:r>
+      <w:r>
+        <w:rPr>
+          <w:lang w:val="en-US" w:bidi="ar-SA"/>
+        </w:rPr>
+        <w:t>, based on the f</w:t>
+      </w:r>
+      <w:r>
+        <w:rPr>
+          <w:lang w:val="en-US" w:bidi="ar-SA"/>
+        </w:rPr>
+        <w:t>irst letters written by him</w:t>
+      </w:r>
+      <w:r>
+        <w:rPr>
+          <w:lang w:val="en-US" w:bidi="ar-SA"/>
+        </w:rPr>
+        <w:t>.</w:t>
+      </w:r>
+      <w:r>
+        <w:rPr>
+          <w:lang w:val="en-US" w:bidi="ar-SA"/>
+        </w:rPr>
+        <w:t xml:space="preserve"> </w:t>
       </w:r>
     </w:p>
     <w:bookmarkStart w:id="64" w:name="_Toc345197346" w:displacedByCustomXml="next"/>
@@ -22874,6 +22986,7 @@
                         <w:noProof/>
                         <w:lang w:val="en-US"/>
                       </w:rPr>
+                      <w:lastRenderedPageBreak/>
                       <w:t xml:space="preserve">[7] </w:t>
                     </w:r>
                   </w:p>
@@ -23151,7 +23264,6 @@
                         <w:noProof/>
                         <w:lang w:val="en-US"/>
                       </w:rPr>
-                      <w:lastRenderedPageBreak/>
                       <w:t xml:space="preserve">[12] </w:t>
                     </w:r>
                   </w:p>
@@ -23727,6 +23839,7 @@
                   <w:sz w:val="24"/>
                   <w:szCs w:val="24"/>
                 </w:rPr>
+                <w:lastRenderedPageBreak/>
                 <w:fldChar w:fldCharType="end"/>
               </w:r>
             </w:p>
@@ -23891,7 +24004,7 @@
           <w:rPr>
             <w:noProof/>
           </w:rPr>
-          <w:t>21</w:t>
+          <w:t>32</w:t>
         </w:r>
         <w:r>
           <w:rPr>
@@ -24503,9 +24616,9 @@
     </w:lvl>
   </w:abstractNum>
   <w:abstractNum w:abstractNumId="5">
-    <w:nsid w:val="37DD49CC"/>
+    <w:nsid w:val="35430650"/>
     <w:multiLevelType w:val="hybridMultilevel"/>
-    <w:tmpl w:val="A128FE6C"/>
+    <w:tmpl w:val="93C2E7EE"/>
     <w:lvl w:ilvl="0" w:tplc="08090001">
       <w:start w:val="1"/>
       <w:numFmt w:val="bullet"/>
@@ -24616,6 +24729,119 @@
     </w:lvl>
   </w:abstractNum>
   <w:abstractNum w:abstractNumId="6">
+    <w:nsid w:val="37DD49CC"/>
+    <w:multiLevelType w:val="hybridMultilevel"/>
+    <w:tmpl w:val="A128FE6C"/>
+    <w:lvl w:ilvl="0" w:tplc="08090001">
+      <w:start w:val="1"/>
+      <w:numFmt w:val="bullet"/>
+      <w:lvlText w:val=""/>
+      <w:lvlJc w:val="left"/>
+      <w:pPr>
+        <w:ind w:left="720" w:hanging="360"/>
+      </w:pPr>
+      <w:rPr>
+        <w:rFonts w:ascii="Symbol" w:hAnsi="Symbol" w:hint="default"/>
+      </w:rPr>
+    </w:lvl>
+    <w:lvl w:ilvl="1" w:tplc="08090003" w:tentative="1">
+      <w:start w:val="1"/>
+      <w:numFmt w:val="bullet"/>
+      <w:lvlText w:val="o"/>
+      <w:lvlJc w:val="left"/>
+      <w:pPr>
+        <w:ind w:left="1440" w:hanging="360"/>
+      </w:pPr>
+      <w:rPr>
+        <w:rFonts w:ascii="Courier New" w:hAnsi="Courier New" w:cs="Courier New" w:hint="default"/>
+      </w:rPr>
+    </w:lvl>
+    <w:lvl w:ilvl="2" w:tplc="08090005" w:tentative="1">
+      <w:start w:val="1"/>
+      <w:numFmt w:val="bullet"/>
+      <w:lvlText w:val=""/>
+      <w:lvlJc w:val="left"/>
+      <w:pPr>
+        <w:ind w:left="2160" w:hanging="360"/>
+      </w:pPr>
+      <w:rPr>
+        <w:rFonts w:ascii="Wingdings" w:hAnsi="Wingdings" w:hint="default"/>
+      </w:rPr>
+    </w:lvl>
+    <w:lvl w:ilvl="3" w:tplc="08090001" w:tentative="1">
+      <w:start w:val="1"/>
+      <w:numFmt w:val="bullet"/>
+      <w:lvlText w:val=""/>
+      <w:lvlJc w:val="left"/>
+      <w:pPr>
+        <w:ind w:left="2880" w:hanging="360"/>
+      </w:pPr>
+      <w:rPr>
+        <w:rFonts w:ascii="Symbol" w:hAnsi="Symbol" w:hint="default"/>
+      </w:rPr>
+    </w:lvl>
+    <w:lvl w:ilvl="4" w:tplc="08090003" w:tentative="1">
+      <w:start w:val="1"/>
+      <w:numFmt w:val="bullet"/>
+      <w:lvlText w:val="o"/>
+      <w:lvlJc w:val="left"/>
+      <w:pPr>
+        <w:ind w:left="3600" w:hanging="360"/>
+      </w:pPr>
+      <w:rPr>
+        <w:rFonts w:ascii="Courier New" w:hAnsi="Courier New" w:cs="Courier New" w:hint="default"/>
+      </w:rPr>
+    </w:lvl>
+    <w:lvl w:ilvl="5" w:tplc="08090005" w:tentative="1">
+      <w:start w:val="1"/>
+      <w:numFmt w:val="bullet"/>
+      <w:lvlText w:val=""/>
+      <w:lvlJc w:val="left"/>
+      <w:pPr>
+        <w:ind w:left="4320" w:hanging="360"/>
+      </w:pPr>
+      <w:rPr>
+        <w:rFonts w:ascii="Wingdings" w:hAnsi="Wingdings" w:hint="default"/>
+      </w:rPr>
+    </w:lvl>
+    <w:lvl w:ilvl="6" w:tplc="08090001" w:tentative="1">
+      <w:start w:val="1"/>
+      <w:numFmt w:val="bullet"/>
+      <w:lvlText w:val=""/>
+      <w:lvlJc w:val="left"/>
+      <w:pPr>
+        <w:ind w:left="5040" w:hanging="360"/>
+      </w:pPr>
+      <w:rPr>
+        <w:rFonts w:ascii="Symbol" w:hAnsi="Symbol" w:hint="default"/>
+      </w:rPr>
+    </w:lvl>
+    <w:lvl w:ilvl="7" w:tplc="08090003" w:tentative="1">
+      <w:start w:val="1"/>
+      <w:numFmt w:val="bullet"/>
+      <w:lvlText w:val="o"/>
+      <w:lvlJc w:val="left"/>
+      <w:pPr>
+        <w:ind w:left="5760" w:hanging="360"/>
+      </w:pPr>
+      <w:rPr>
+        <w:rFonts w:ascii="Courier New" w:hAnsi="Courier New" w:cs="Courier New" w:hint="default"/>
+      </w:rPr>
+    </w:lvl>
+    <w:lvl w:ilvl="8" w:tplc="08090005" w:tentative="1">
+      <w:start w:val="1"/>
+      <w:numFmt w:val="bullet"/>
+      <w:lvlText w:val=""/>
+      <w:lvlJc w:val="left"/>
+      <w:pPr>
+        <w:ind w:left="6480" w:hanging="360"/>
+      </w:pPr>
+      <w:rPr>
+        <w:rFonts w:ascii="Wingdings" w:hAnsi="Wingdings" w:hint="default"/>
+      </w:rPr>
+    </w:lvl>
+  </w:abstractNum>
+  <w:abstractNum w:abstractNumId="7">
     <w:nsid w:val="38861CCB"/>
     <w:multiLevelType w:val="multilevel"/>
     <w:tmpl w:val="A85C7DFA"/>
@@ -24728,7 +24954,7 @@
       </w:rPr>
     </w:lvl>
   </w:abstractNum>
-  <w:abstractNum w:abstractNumId="7">
+  <w:abstractNum w:abstractNumId="8">
     <w:nsid w:val="38F437B9"/>
     <w:multiLevelType w:val="hybridMultilevel"/>
     <w:tmpl w:val="0BA05972"/>
@@ -24817,7 +25043,7 @@
       </w:pPr>
     </w:lvl>
   </w:abstractNum>
-  <w:abstractNum w:abstractNumId="8">
+  <w:abstractNum w:abstractNumId="9">
     <w:nsid w:val="43681C4A"/>
     <w:multiLevelType w:val="hybridMultilevel"/>
     <w:tmpl w:val="ED465004"/>
@@ -24930,7 +25156,7 @@
       </w:rPr>
     </w:lvl>
   </w:abstractNum>
-  <w:abstractNum w:abstractNumId="9">
+  <w:abstractNum w:abstractNumId="10">
     <w:nsid w:val="439E5313"/>
     <w:multiLevelType w:val="multilevel"/>
     <w:tmpl w:val="8A8CB8F6"/>
@@ -25043,7 +25269,7 @@
       </w:rPr>
     </w:lvl>
   </w:abstractNum>
-  <w:abstractNum w:abstractNumId="10">
+  <w:abstractNum w:abstractNumId="11">
     <w:nsid w:val="4ADB053F"/>
     <w:multiLevelType w:val="hybridMultilevel"/>
     <w:tmpl w:val="ED64D800"/>
@@ -25156,7 +25382,7 @@
       </w:rPr>
     </w:lvl>
   </w:abstractNum>
-  <w:abstractNum w:abstractNumId="11">
+  <w:abstractNum w:abstractNumId="12">
     <w:nsid w:val="53885CE0"/>
     <w:multiLevelType w:val="hybridMultilevel"/>
     <w:tmpl w:val="6FA44680"/>
@@ -25269,7 +25495,7 @@
       </w:rPr>
     </w:lvl>
   </w:abstractNum>
-  <w:abstractNum w:abstractNumId="12">
+  <w:abstractNum w:abstractNumId="13">
     <w:nsid w:val="6B881DF5"/>
     <w:multiLevelType w:val="multilevel"/>
     <w:tmpl w:val="8744A0F6"/>
@@ -25358,7 +25584,7 @@
       </w:pPr>
     </w:lvl>
   </w:abstractNum>
-  <w:abstractNum w:abstractNumId="13">
+  <w:abstractNum w:abstractNumId="14">
     <w:nsid w:val="737A616E"/>
     <w:multiLevelType w:val="hybridMultilevel"/>
     <w:tmpl w:val="F2E60F50"/>
@@ -25471,7 +25697,7 @@
       </w:rPr>
     </w:lvl>
   </w:abstractNum>
-  <w:abstractNum w:abstractNumId="14">
+  <w:abstractNum w:abstractNumId="15">
     <w:nsid w:val="76D76EFF"/>
     <w:multiLevelType w:val="hybridMultilevel"/>
     <w:tmpl w:val="175C8FFC"/>
@@ -25584,7 +25810,7 @@
       </w:rPr>
     </w:lvl>
   </w:abstractNum>
-  <w:abstractNum w:abstractNumId="15">
+  <w:abstractNum w:abstractNumId="16">
     <w:nsid w:val="7A207EAE"/>
     <w:multiLevelType w:val="multilevel"/>
     <w:tmpl w:val="8744A0F6"/>
@@ -25673,7 +25899,7 @@
       </w:pPr>
     </w:lvl>
   </w:abstractNum>
-  <w:abstractNum w:abstractNumId="16">
+  <w:abstractNum w:abstractNumId="17">
     <w:nsid w:val="7D684ECC"/>
     <w:multiLevelType w:val="multilevel"/>
     <w:tmpl w:val="4DAC37C6"/>
@@ -25787,7 +26013,7 @@
     </w:lvl>
   </w:abstractNum>
   <w:num w:numId="1">
-    <w:abstractNumId w:val="13"/>
+    <w:abstractNumId w:val="14"/>
   </w:num>
   <w:num w:numId="2">
     <w:abstractNumId w:val="3"/>
@@ -25799,43 +26025,46 @@
     <w:abstractNumId w:val="1"/>
   </w:num>
   <w:num w:numId="5">
-    <w:abstractNumId w:val="15"/>
+    <w:abstractNumId w:val="16"/>
   </w:num>
   <w:num w:numId="6">
     <w:abstractNumId w:val="4"/>
   </w:num>
   <w:num w:numId="7">
+    <w:abstractNumId w:val="10"/>
+  </w:num>
+  <w:num w:numId="8">
+    <w:abstractNumId w:val="17"/>
+  </w:num>
+  <w:num w:numId="9">
+    <w:abstractNumId w:val="7"/>
+  </w:num>
+  <w:num w:numId="10">
     <w:abstractNumId w:val="9"/>
   </w:num>
-  <w:num w:numId="8">
-    <w:abstractNumId w:val="16"/>
+  <w:num w:numId="11">
+    <w:abstractNumId w:val="13"/>
   </w:num>
-  <w:num w:numId="9">
+  <w:num w:numId="12">
     <w:abstractNumId w:val="6"/>
   </w:num>
-  <w:num w:numId="10">
-    <w:abstractNumId w:val="8"/>
-  </w:num>
-  <w:num w:numId="11">
-    <w:abstractNumId w:val="12"/>
-  </w:num>
-  <w:num w:numId="12">
-    <w:abstractNumId w:val="5"/>
-  </w:num>
   <w:num w:numId="13">
-    <w:abstractNumId w:val="14"/>
+    <w:abstractNumId w:val="15"/>
   </w:num>
   <w:num w:numId="14">
     <w:abstractNumId w:val="0"/>
   </w:num>
   <w:num w:numId="15">
-    <w:abstractNumId w:val="10"/>
+    <w:abstractNumId w:val="11"/>
   </w:num>
   <w:num w:numId="16">
-    <w:abstractNumId w:val="11"/>
+    <w:abstractNumId w:val="12"/>
   </w:num>
   <w:num w:numId="17">
-    <w:abstractNumId w:val="7"/>
+    <w:abstractNumId w:val="8"/>
+  </w:num>
+  <w:num w:numId="18">
+    <w:abstractNumId w:val="5"/>
   </w:num>
   <w:numIdMacAtCleanup w:val="8"/>
 </w:numbering>
@@ -28163,7 +28392,7 @@
 </file>
 
 <file path=customXml/itemProps1.xml><?xml version="1.0" encoding="utf-8"?>
-<ds:datastoreItem xmlns:ds="http://schemas.openxmlformats.org/officeDocument/2006/customXml" ds:itemID="{701C3CB2-0F07-47AE-B1D4-75E321C2CC31}">
+<ds:datastoreItem xmlns:ds="http://schemas.openxmlformats.org/officeDocument/2006/customXml" ds:itemID="{4E1C3D4C-811C-41BC-A764-1295DCDA04CC}">
   <ds:schemaRefs>
     <ds:schemaRef ds:uri="http://schemas.openxmlformats.org/officeDocument/2006/bibliography"/>
   </ds:schemaRefs>

</xml_diff>